<commit_message>
finished appendices for robustness checks
</commit_message>
<xml_diff>
--- a/Manuscript/Manuscritp_SpermWhale_AgeSex_Drone_v2.docx
+++ b/Manuscript/Manuscritp_SpermWhale_AgeSex_Drone_v2.docx
@@ -6766,23 +6766,193 @@
           <w:t xml:space="preserve"> the robustness of</w:t>
         </w:r>
       </w:ins>
-      <w:ins w:id="62" w:author="Ana Eguiguren" w:date="2025-09-02T19:38:00Z" w16du:dateUtc="2025-09-02T22:38:00Z">
+      <w:ins w:id="62" w:author="Balaena Institute whitehead" w:date="2025-09-03T15:46:00Z" w16du:dateUtc="2025-09-03T18:46:00Z">
         <w:r>
           <w:rPr>
             <w:rFonts w:eastAsiaTheme="minorEastAsia"/>
           </w:rPr>
-          <w:t xml:space="preserve"> our</w:t>
+          <w:t xml:space="preserve"> individual’s</w:t>
         </w:r>
       </w:ins>
-      <w:ins w:id="63" w:author="Ana Eguiguren" w:date="2025-09-02T19:46:00Z" w16du:dateUtc="2025-09-02T22:46:00Z">
+      <w:ins w:id="63" w:author="Ana Eguiguren" w:date="2025-09-02T19:38:00Z" w16du:dateUtc="2025-09-02T22:38:00Z">
         <w:r>
           <w:rPr>
             <w:rFonts w:eastAsiaTheme="minorEastAsia"/>
           </w:rPr>
-          <w:t xml:space="preserve"> posterior</w:t>
+          <w:t xml:space="preserve"> </w:t>
+        </w:r>
+        <w:del w:id="64" w:author="Balaena Institute whitehead" w:date="2025-09-03T15:46:00Z" w16du:dateUtc="2025-09-03T18:46:00Z">
+          <w:r>
+            <w:rPr>
+              <w:rFonts w:eastAsiaTheme="minorEastAsia"/>
+            </w:rPr>
+            <w:delText>our</w:delText>
+          </w:r>
+        </w:del>
+      </w:ins>
+      <w:ins w:id="65" w:author="Ana Eguiguren" w:date="2025-09-02T19:46:00Z" w16du:dateUtc="2025-09-02T22:46:00Z">
+        <w:del w:id="66" w:author="Balaena Institute whitehead" w:date="2025-09-03T15:46:00Z" w16du:dateUtc="2025-09-03T18:46:00Z">
+          <w:r>
+            <w:rPr>
+              <w:rFonts w:eastAsiaTheme="minorEastAsia"/>
+            </w:rPr>
+            <w:delText xml:space="preserve"> posterior</w:delText>
+          </w:r>
+        </w:del>
+      </w:ins>
+      <w:ins w:id="67" w:author="Ana Eguiguren" w:date="2025-09-02T19:37:00Z" w16du:dateUtc="2025-09-02T22:37:00Z">
+        <w:del w:id="68" w:author="Balaena Institute whitehead" w:date="2025-09-03T15:46:00Z" w16du:dateUtc="2025-09-03T18:46:00Z">
+          <w:r>
+            <w:rPr>
+              <w:rFonts w:eastAsiaTheme="minorEastAsia"/>
+            </w:rPr>
+            <w:delText xml:space="preserve"> </w:delText>
+          </w:r>
+        </w:del>
+        <w:r>
+          <w:rPr>
+            <w:rFonts w:eastAsiaTheme="minorEastAsia"/>
+            <w:i/>
+            <w:iCs/>
+          </w:rPr>
+          <w:t xml:space="preserve">P(f) </w:t>
+        </w:r>
+        <w:r>
+          <w:rPr>
+            <w:rFonts w:eastAsiaTheme="minorEastAsia"/>
+          </w:rPr>
+          <w:t>estimates</w:t>
         </w:r>
       </w:ins>
-      <w:ins w:id="64" w:author="Ana Eguiguren" w:date="2025-09-02T19:37:00Z" w16du:dateUtc="2025-09-02T22:37:00Z">
+      <w:ins w:id="69" w:author="Ana Eguiguren" w:date="2025-09-02T19:38:00Z" w16du:dateUtc="2025-09-02T22:38:00Z">
+        <w:r>
+          <w:rPr>
+            <w:rFonts w:eastAsiaTheme="minorEastAsia"/>
+          </w:rPr>
+          <w:t xml:space="preserve"> to</w:t>
+        </w:r>
+      </w:ins>
+      <w:ins w:id="70" w:author="Ana Eguiguren" w:date="2025-09-02T19:37:00Z" w16du:dateUtc="2025-09-02T22:37:00Z">
+        <w:r>
+          <w:rPr>
+            <w:rFonts w:eastAsiaTheme="minorEastAsia"/>
+          </w:rPr>
+          <w:t xml:space="preserve"> </w:t>
+        </w:r>
+      </w:ins>
+      <w:ins w:id="71" w:author="Ana Eguiguren" w:date="2025-09-02T19:47:00Z" w16du:dateUtc="2025-09-02T22:47:00Z">
+        <w:r>
+          <w:rPr>
+            <w:rFonts w:eastAsiaTheme="minorEastAsia"/>
+          </w:rPr>
+          <w:t>our modelling decisions</w:t>
+        </w:r>
+      </w:ins>
+      <w:ins w:id="72" w:author="Ana Eguiguren" w:date="2025-09-02T19:39:00Z" w16du:dateUtc="2025-09-02T22:39:00Z">
+        <w:r>
+          <w:rPr>
+            <w:rFonts w:eastAsiaTheme="minorEastAsia"/>
+          </w:rPr>
+          <w:t xml:space="preserve">. </w:t>
+        </w:r>
+      </w:ins>
+      <w:ins w:id="73" w:author="Ana Eguiguren" w:date="2025-09-02T19:54:00Z" w16du:dateUtc="2025-09-02T22:54:00Z">
+        <w:r>
+          <w:rPr>
+            <w:rFonts w:eastAsiaTheme="minorEastAsia"/>
+          </w:rPr>
+          <w:t>Specifically</w:t>
+        </w:r>
+      </w:ins>
+      <w:ins w:id="74" w:author="Ana Eguiguren" w:date="2025-09-02T19:47:00Z" w16du:dateUtc="2025-09-02T22:47:00Z">
+        <w:r>
+          <w:rPr>
+            <w:rFonts w:eastAsiaTheme="minorEastAsia"/>
+          </w:rPr>
+          <w:t>, w</w:t>
+        </w:r>
+      </w:ins>
+      <w:ins w:id="75" w:author="Ana Eguiguren" w:date="2025-09-02T19:39:00Z" w16du:dateUtc="2025-09-02T22:39:00Z">
+        <w:r>
+          <w:rPr>
+            <w:rFonts w:eastAsiaTheme="minorEastAsia"/>
+          </w:rPr>
+          <w:t xml:space="preserve">e </w:t>
+        </w:r>
+      </w:ins>
+      <w:ins w:id="76" w:author="Ana Eguiguren" w:date="2025-09-02T19:40:00Z" w16du:dateUtc="2025-09-02T22:40:00Z">
+        <w:r>
+          <w:rPr>
+            <w:rFonts w:eastAsiaTheme="minorEastAsia"/>
+          </w:rPr>
+          <w:t xml:space="preserve">systematically varied </w:t>
+        </w:r>
+      </w:ins>
+      <w:ins w:id="77" w:author="Ana Eguiguren" w:date="2025-09-02T19:39:00Z" w16du:dateUtc="2025-09-02T22:39:00Z">
+        <w:r>
+          <w:rPr>
+            <w:rFonts w:eastAsiaTheme="minorEastAsia"/>
+            <w:i/>
+            <w:iCs/>
+          </w:rPr>
+          <w:t>chm</w:t>
+        </w:r>
+        <w:r>
+          <w:rPr>
+            <w:rFonts w:eastAsiaTheme="minorEastAsia"/>
+          </w:rPr>
+          <w:t xml:space="preserve"> values with</w:t>
+        </w:r>
+      </w:ins>
+      <w:ins w:id="78" w:author="Ana Eguiguren" w:date="2025-09-02T19:40:00Z" w16du:dateUtc="2025-09-02T22:40:00Z">
+        <w:r>
+          <w:rPr>
+            <w:rFonts w:eastAsiaTheme="minorEastAsia"/>
+          </w:rPr>
+          <w:t>in a reasonable range (5 – 9</w:t>
+        </w:r>
+      </w:ins>
+      <w:ins w:id="79" w:author="Ana Eguiguren" w:date="2025-09-02T19:46:00Z" w16du:dateUtc="2025-09-02T22:46:00Z">
+        <w:r>
+          <w:rPr>
+            <w:rFonts w:eastAsiaTheme="minorEastAsia"/>
+          </w:rPr>
+          <w:t xml:space="preserve"> </w:t>
+        </w:r>
+      </w:ins>
+      <w:ins w:id="80" w:author="Ana Eguiguren" w:date="2025-09-02T19:40:00Z" w16du:dateUtc="2025-09-02T22:40:00Z">
+        <w:r>
+          <w:rPr>
+            <w:rFonts w:eastAsiaTheme="minorEastAsia"/>
+          </w:rPr>
+          <w:t xml:space="preserve">m) to </w:t>
+        </w:r>
+      </w:ins>
+      <w:ins w:id="81" w:author="Ana Eguiguren" w:date="2025-09-02T19:47:00Z" w16du:dateUtc="2025-09-02T22:47:00Z">
+        <w:r>
+          <w:rPr>
+            <w:rFonts w:eastAsiaTheme="minorEastAsia"/>
+          </w:rPr>
+          <w:t>compare</w:t>
+        </w:r>
+      </w:ins>
+      <w:ins w:id="82" w:author="Ana Eguiguren" w:date="2025-09-02T19:40:00Z" w16du:dateUtc="2025-09-02T22:40:00Z">
+        <w:r>
+          <w:rPr>
+            <w:rFonts w:eastAsiaTheme="minorEastAsia"/>
+          </w:rPr>
+          <w:t xml:space="preserve"> </w:t>
+        </w:r>
+      </w:ins>
+      <w:ins w:id="83" w:author="Ana Eguiguren" w:date="2025-09-02T19:47:00Z" w16du:dateUtc="2025-09-02T22:47:00Z">
+        <w:r>
+          <w:rPr>
+            <w:rFonts w:eastAsiaTheme="minorEastAsia"/>
+          </w:rPr>
+          <w:t>resulting posterior</w:t>
+        </w:r>
+      </w:ins>
+      <w:ins w:id="84" w:author="Ana Eguiguren" w:date="2025-09-02T19:40:00Z" w16du:dateUtc="2025-09-02T22:40:00Z">
         <w:r>
           <w:rPr>
             <w:rFonts w:eastAsiaTheme="minorEastAsia"/>
@@ -6804,15 +6974,23 @@
           <w:t>estimates</w:t>
         </w:r>
       </w:ins>
-      <w:ins w:id="65" w:author="Ana Eguiguren" w:date="2025-09-02T19:38:00Z" w16du:dateUtc="2025-09-02T22:38:00Z">
+      <w:ins w:id="85" w:author="Ana Eguiguren" w:date="2025-09-02T19:41:00Z" w16du:dateUtc="2025-09-02T22:41:00Z">
         <w:r>
           <w:rPr>
             <w:rFonts w:eastAsiaTheme="minorEastAsia"/>
           </w:rPr>
-          <w:t xml:space="preserve"> to</w:t>
+          <w:t xml:space="preserve">. We also </w:t>
         </w:r>
       </w:ins>
-      <w:ins w:id="66" w:author="Ana Eguiguren" w:date="2025-09-02T19:37:00Z" w16du:dateUtc="2025-09-02T22:37:00Z">
+      <w:ins w:id="86" w:author="Ana Eguiguren" w:date="2025-09-02T19:43:00Z" w16du:dateUtc="2025-09-02T22:43:00Z">
+        <w:r>
+          <w:rPr>
+            <w:rFonts w:eastAsiaTheme="minorEastAsia"/>
+          </w:rPr>
+          <w:t>computed</w:t>
+        </w:r>
+      </w:ins>
+      <w:ins w:id="87" w:author="Ana Eguiguren" w:date="2025-09-02T19:41:00Z" w16du:dateUtc="2025-09-02T22:41:00Z">
         <w:r>
           <w:rPr>
             <w:rFonts w:eastAsiaTheme="minorEastAsia"/>
@@ -6820,165 +6998,7 @@
           <w:t xml:space="preserve"> </w:t>
         </w:r>
       </w:ins>
-      <w:ins w:id="67" w:author="Ana Eguiguren" w:date="2025-09-02T19:47:00Z" w16du:dateUtc="2025-09-02T22:47:00Z">
-        <w:r>
-          <w:rPr>
-            <w:rFonts w:eastAsiaTheme="minorEastAsia"/>
-          </w:rPr>
-          <w:t>our modelling decisions</w:t>
-        </w:r>
-      </w:ins>
-      <w:ins w:id="68" w:author="Ana Eguiguren" w:date="2025-09-02T19:39:00Z" w16du:dateUtc="2025-09-02T22:39:00Z">
-        <w:r>
-          <w:rPr>
-            <w:rFonts w:eastAsiaTheme="minorEastAsia"/>
-          </w:rPr>
-          <w:t xml:space="preserve">. </w:t>
-        </w:r>
-      </w:ins>
-      <w:ins w:id="69" w:author="Ana Eguiguren" w:date="2025-09-02T19:54:00Z" w16du:dateUtc="2025-09-02T22:54:00Z">
-        <w:r>
-          <w:rPr>
-            <w:rFonts w:eastAsiaTheme="minorEastAsia"/>
-          </w:rPr>
-          <w:t>Specifically</w:t>
-        </w:r>
-      </w:ins>
-      <w:ins w:id="70" w:author="Ana Eguiguren" w:date="2025-09-02T19:47:00Z" w16du:dateUtc="2025-09-02T22:47:00Z">
-        <w:r>
-          <w:rPr>
-            <w:rFonts w:eastAsiaTheme="minorEastAsia"/>
-          </w:rPr>
-          <w:t>, w</w:t>
-        </w:r>
-      </w:ins>
-      <w:ins w:id="71" w:author="Ana Eguiguren" w:date="2025-09-02T19:39:00Z" w16du:dateUtc="2025-09-02T22:39:00Z">
-        <w:r>
-          <w:rPr>
-            <w:rFonts w:eastAsiaTheme="minorEastAsia"/>
-          </w:rPr>
-          <w:t xml:space="preserve">e </w:t>
-        </w:r>
-      </w:ins>
-      <w:ins w:id="72" w:author="Ana Eguiguren" w:date="2025-09-02T19:40:00Z" w16du:dateUtc="2025-09-02T22:40:00Z">
-        <w:r>
-          <w:rPr>
-            <w:rFonts w:eastAsiaTheme="minorEastAsia"/>
-          </w:rPr>
-          <w:t xml:space="preserve">systematically varied </w:t>
-        </w:r>
-      </w:ins>
-      <w:ins w:id="73" w:author="Ana Eguiguren" w:date="2025-09-02T19:39:00Z" w16du:dateUtc="2025-09-02T22:39:00Z">
-        <w:r>
-          <w:rPr>
-            <w:rFonts w:eastAsiaTheme="minorEastAsia"/>
-            <w:i/>
-            <w:iCs/>
-          </w:rPr>
-          <w:t>chm</w:t>
-        </w:r>
-        <w:r>
-          <w:rPr>
-            <w:rFonts w:eastAsiaTheme="minorEastAsia"/>
-          </w:rPr>
-          <w:t xml:space="preserve"> values with</w:t>
-        </w:r>
-      </w:ins>
-      <w:ins w:id="74" w:author="Ana Eguiguren" w:date="2025-09-02T19:40:00Z" w16du:dateUtc="2025-09-02T22:40:00Z">
-        <w:r>
-          <w:rPr>
-            <w:rFonts w:eastAsiaTheme="minorEastAsia"/>
-          </w:rPr>
-          <w:t>in a reasonable range (5 – 9</w:t>
-        </w:r>
-      </w:ins>
-      <w:ins w:id="75" w:author="Ana Eguiguren" w:date="2025-09-02T19:46:00Z" w16du:dateUtc="2025-09-02T22:46:00Z">
-        <w:r>
-          <w:rPr>
-            <w:rFonts w:eastAsiaTheme="minorEastAsia"/>
-          </w:rPr>
-          <w:t xml:space="preserve"> </w:t>
-        </w:r>
-      </w:ins>
-      <w:ins w:id="76" w:author="Ana Eguiguren" w:date="2025-09-02T19:40:00Z" w16du:dateUtc="2025-09-02T22:40:00Z">
-        <w:r>
-          <w:rPr>
-            <w:rFonts w:eastAsiaTheme="minorEastAsia"/>
-          </w:rPr>
-          <w:t xml:space="preserve">m) to </w:t>
-        </w:r>
-      </w:ins>
-      <w:ins w:id="77" w:author="Ana Eguiguren" w:date="2025-09-02T19:47:00Z" w16du:dateUtc="2025-09-02T22:47:00Z">
-        <w:r>
-          <w:rPr>
-            <w:rFonts w:eastAsiaTheme="minorEastAsia"/>
-          </w:rPr>
-          <w:t>compare</w:t>
-        </w:r>
-      </w:ins>
-      <w:ins w:id="78" w:author="Ana Eguiguren" w:date="2025-09-02T19:40:00Z" w16du:dateUtc="2025-09-02T22:40:00Z">
-        <w:r>
-          <w:rPr>
-            <w:rFonts w:eastAsiaTheme="minorEastAsia"/>
-          </w:rPr>
-          <w:t xml:space="preserve"> </w:t>
-        </w:r>
-      </w:ins>
-      <w:ins w:id="79" w:author="Ana Eguiguren" w:date="2025-09-02T19:47:00Z" w16du:dateUtc="2025-09-02T22:47:00Z">
-        <w:r>
-          <w:rPr>
-            <w:rFonts w:eastAsiaTheme="minorEastAsia"/>
-          </w:rPr>
-          <w:t>resulting posterior</w:t>
-        </w:r>
-      </w:ins>
-      <w:ins w:id="80" w:author="Ana Eguiguren" w:date="2025-09-02T19:40:00Z" w16du:dateUtc="2025-09-02T22:40:00Z">
-        <w:r>
-          <w:rPr>
-            <w:rFonts w:eastAsiaTheme="minorEastAsia"/>
-          </w:rPr>
-          <w:t xml:space="preserve"> </w:t>
-        </w:r>
-        <w:r>
-          <w:rPr>
-            <w:rFonts w:eastAsiaTheme="minorEastAsia"/>
-            <w:i/>
-            <w:iCs/>
-          </w:rPr>
-          <w:t xml:space="preserve">P(f) </w:t>
-        </w:r>
-        <w:r>
-          <w:rPr>
-            <w:rFonts w:eastAsiaTheme="minorEastAsia"/>
-          </w:rPr>
-          <w:t>estimates</w:t>
-        </w:r>
-      </w:ins>
-      <w:ins w:id="81" w:author="Ana Eguiguren" w:date="2025-09-02T19:41:00Z" w16du:dateUtc="2025-09-02T22:41:00Z">
-        <w:r>
-          <w:rPr>
-            <w:rFonts w:eastAsiaTheme="minorEastAsia"/>
-          </w:rPr>
-          <w:t xml:space="preserve">. We also </w:t>
-        </w:r>
-      </w:ins>
-      <w:ins w:id="82" w:author="Ana Eguiguren" w:date="2025-09-02T19:43:00Z" w16du:dateUtc="2025-09-02T22:43:00Z">
-        <w:r>
-          <w:rPr>
-            <w:rFonts w:eastAsiaTheme="minorEastAsia"/>
-          </w:rPr>
-          <w:t>computed</w:t>
-        </w:r>
-      </w:ins>
-      <w:ins w:id="83" w:author="Ana Eguiguren" w:date="2025-09-02T19:41:00Z" w16du:dateUtc="2025-09-02T22:41:00Z">
-        <w:r>
-          <w:rPr>
-            <w:rFonts w:eastAsiaTheme="minorEastAsia"/>
-          </w:rPr>
-          <w:t xml:space="preserve"> </w:t>
-        </w:r>
-      </w:ins>
-      <w:ins w:id="84" w:author="Ana Eguiguren" w:date="2025-09-02T19:43:00Z" w16du:dateUtc="2025-09-02T22:43:00Z">
+      <w:ins w:id="88" w:author="Ana Eguiguren" w:date="2025-09-02T19:43:00Z" w16du:dateUtc="2025-09-02T22:43:00Z">
         <w:r>
           <w:rPr>
             <w:rFonts w:eastAsiaTheme="minorEastAsia"/>
@@ -6986,7 +7006,7 @@
           <w:t>posterior</w:t>
         </w:r>
       </w:ins>
-      <w:ins w:id="85" w:author="Ana Eguiguren" w:date="2025-09-02T19:41:00Z" w16du:dateUtc="2025-09-02T22:41:00Z">
+      <w:ins w:id="89" w:author="Ana Eguiguren" w:date="2025-09-02T19:41:00Z" w16du:dateUtc="2025-09-02T22:41:00Z">
         <w:r>
           <w:rPr>
             <w:rFonts w:eastAsiaTheme="minorEastAsia"/>
@@ -7002,7 +7022,7 @@
           <w:t xml:space="preserve">P(f) </w:t>
         </w:r>
       </w:ins>
-      <w:ins w:id="86" w:author="Ana Eguiguren" w:date="2025-09-02T19:42:00Z" w16du:dateUtc="2025-09-02T22:42:00Z">
+      <w:ins w:id="90" w:author="Ana Eguiguren" w:date="2025-09-02T19:42:00Z" w16du:dateUtc="2025-09-02T22:42:00Z">
         <w:r>
           <w:rPr>
             <w:rFonts w:eastAsiaTheme="minorEastAsia"/>
@@ -7010,7 +7030,7 @@
           <w:t>estimates</w:t>
         </w:r>
       </w:ins>
-      <w:ins w:id="87" w:author="Ana Eguiguren" w:date="2025-09-02T19:41:00Z" w16du:dateUtc="2025-09-02T22:41:00Z">
+      <w:ins w:id="91" w:author="Ana Eguiguren" w:date="2025-09-02T19:41:00Z" w16du:dateUtc="2025-09-02T22:41:00Z">
         <w:r>
           <w:rPr>
             <w:rFonts w:eastAsiaTheme="minorEastAsia"/>
@@ -7018,68 +7038,73 @@
           <w:t xml:space="preserve"> </w:t>
         </w:r>
       </w:ins>
-      <w:ins w:id="88" w:author="Ana Eguiguren" w:date="2025-09-02T19:44:00Z" w16du:dateUtc="2025-09-02T22:44:00Z">
+      <w:ins w:id="92" w:author="Ana Eguiguren" w:date="2025-09-02T19:44:00Z" w16du:dateUtc="2025-09-02T22:44:00Z">
         <w:r>
           <w:rPr>
             <w:rFonts w:eastAsiaTheme="minorEastAsia"/>
           </w:rPr>
-          <w:t xml:space="preserve">based on the </w:t>
+          <w:t xml:space="preserve">based on the alternate </w:t>
+        </w:r>
+      </w:ins>
+      <w:ins w:id="93" w:author="Ana Eguiguren" w:date="2025-09-02T19:45:00Z" w16du:dateUtc="2025-09-02T22:45:00Z">
+        <w:r>
+          <w:t xml:space="preserve">prior </w:t>
         </w:r>
         <w:r>
-          <w:rPr>
-            <w:rFonts w:eastAsiaTheme="minorEastAsia"/>
-          </w:rPr>
           <w:lastRenderedPageBreak/>
-          <w:t xml:space="preserve">alternate </w:t>
+          <w:t xml:space="preserve">expected sex ratio </w:t>
         </w:r>
       </w:ins>
-      <w:ins w:id="89" w:author="Ana Eguiguren" w:date="2025-09-02T19:45:00Z" w16du:dateUtc="2025-09-02T22:45:00Z">
-        <w:r>
-          <w:t xml:space="preserve">prior expected sex ratio </w:t>
-        </w:r>
-      </w:ins>
-      <w:ins w:id="90" w:author="Ana Eguiguren" w:date="2025-09-02T19:48:00Z" w16du:dateUtc="2025-09-02T22:48:00Z">
+      <w:ins w:id="94" w:author="Ana Eguiguren" w:date="2025-09-02T19:48:00Z" w16du:dateUtc="2025-09-02T22:48:00Z">
         <w:r>
           <w:t>set to</w:t>
         </w:r>
       </w:ins>
-      <w:ins w:id="91" w:author="Ana Eguiguren" w:date="2025-09-02T19:46:00Z" w16du:dateUtc="2025-09-02T22:46:00Z">
+      <w:ins w:id="95" w:author="Ana Eguiguren" w:date="2025-09-02T19:46:00Z" w16du:dateUtc="2025-09-02T22:46:00Z">
         <w:r>
           <w:t xml:space="preserve"> </w:t>
         </w:r>
       </w:ins>
-      <w:ins w:id="92" w:author="Ana Eguiguren" w:date="2025-09-02T19:45:00Z" w16du:dateUtc="2025-09-02T22:45:00Z">
+      <w:ins w:id="96" w:author="Ana Eguiguren" w:date="2025-09-02T19:45:00Z" w16du:dateUtc="2025-09-02T22:45:00Z">
         <w:r>
           <w:t>0.79</w:t>
         </w:r>
       </w:ins>
-      <w:ins w:id="93" w:author="Ana Eguiguren" w:date="2025-09-02T19:48:00Z" w16du:dateUtc="2025-09-02T22:48:00Z">
+      <w:ins w:id="97" w:author="Ana Eguiguren" w:date="2025-09-02T19:48:00Z" w16du:dateUtc="2025-09-02T22:48:00Z">
         <w:r>
           <w:t>, which correspond</w:t>
         </w:r>
       </w:ins>
-      <w:ins w:id="94" w:author="Ana Eguiguren" w:date="2025-09-02T19:49:00Z" w16du:dateUtc="2025-09-02T22:49:00Z">
+      <w:ins w:id="98" w:author="Ana Eguiguren" w:date="2025-09-02T19:49:00Z" w16du:dateUtc="2025-09-02T22:49:00Z">
         <w:r>
           <w:t>s</w:t>
         </w:r>
       </w:ins>
-      <w:ins w:id="95" w:author="Ana Eguiguren" w:date="2025-09-02T19:48:00Z" w16du:dateUtc="2025-09-02T22:48:00Z">
+      <w:ins w:id="99" w:author="Ana Eguiguren" w:date="2025-09-02T19:48:00Z" w16du:dateUtc="2025-09-02T22:48:00Z">
         <w:r>
           <w:t xml:space="preserve"> to </w:t>
         </w:r>
       </w:ins>
-      <w:ins w:id="96" w:author="Ana Eguiguren" w:date="2025-09-02T19:45:00Z" w16du:dateUtc="2025-09-02T22:45:00Z">
+      <w:ins w:id="100" w:author="Ana Eguiguren" w:date="2025-09-02T19:45:00Z" w16du:dateUtc="2025-09-02T22:45:00Z">
         <w:r>
-          <w:t>the proportion of females in the breeding groups of</w:t>
+          <w:t xml:space="preserve">the proportion of females in </w:t>
+        </w:r>
+        <w:del w:id="101" w:author="Balaena Institute whitehead" w:date="2025-09-03T15:47:00Z" w16du:dateUtc="2025-09-03T18:47:00Z">
+          <w:r>
+            <w:delText xml:space="preserve">the </w:delText>
+          </w:r>
+        </w:del>
+        <w:r>
+          <w:t>breeding groups of</w:t>
         </w:r>
       </w:ins>
-      <w:ins w:id="97" w:author="Ana Eguiguren" w:date="2025-09-02T19:49:00Z" w16du:dateUtc="2025-09-02T22:49:00Z">
+      <w:ins w:id="102" w:author="Ana Eguiguren" w:date="2025-09-02T19:49:00Z" w16du:dateUtc="2025-09-02T22:49:00Z">
         <w:r>
           <w:t>f the Gal</w:t>
         </w:r>
         <w:r>
           <w:rPr>
-            <w:rPrChange w:id="98" w:author="Ana Eguiguren" w:date="2025-09-02T19:49:00Z" w16du:dateUtc="2025-09-02T22:49:00Z">
+            <w:rPrChange w:id="103" w:author="Ana Eguiguren" w:date="2025-09-02T19:49:00Z" w16du:dateUtc="2025-09-02T22:49:00Z">
               <w:rPr>
                 <w:lang w:val="es-ES"/>
               </w:rPr>
@@ -7091,44 +7116,90 @@
           <w:t xml:space="preserve"> </w:t>
         </w:r>
       </w:ins>
-      <w:ins w:id="99" w:author="Ana Eguiguren" w:date="2025-09-02T19:50:00Z" w16du:dateUtc="2025-09-02T22:50:00Z">
+      <w:ins w:id="104" w:author="Balaena Institute whitehead" w:date="2025-09-03T15:47:00Z" w16du:dateUtc="2025-09-03T18:47:00Z">
         <w:r>
-          <w:t>in 1991</w:t>
+          <w:t>genetically determined in</w:t>
         </w:r>
       </w:ins>
-      <w:ins w:id="100" w:author="Ana Eguiguren" w:date="2025-09-02T19:52:00Z" w16du:dateUtc="2025-09-02T22:52:00Z">
+      <w:ins w:id="105" w:author="Ana Eguiguren" w:date="2025-09-02T19:50:00Z" w16du:dateUtc="2025-09-02T22:50:00Z">
+        <w:del w:id="106" w:author="Balaena Institute whitehead" w:date="2025-09-03T15:47:00Z" w16du:dateUtc="2025-09-03T18:47:00Z">
+          <w:r>
+            <w:delText>in</w:delText>
+          </w:r>
+        </w:del>
         <w:r>
-          <w:t xml:space="preserve"> </w:t>
+          <w:t xml:space="preserve"> 1991</w:t>
         </w:r>
-        <w:r>
-          <w:rPr>
-            <w:highlight w:val="yellow"/>
-            <w:rPrChange w:id="101" w:author="Ana Eguiguren" w:date="2025-09-02T19:53:00Z" w16du:dateUtc="2025-09-02T22:53:00Z">
-              <w:rPr/>
-            </w:rPrChange>
-          </w:rPr>
-          <w:t>(Richard et al. 1996).</w:t>
-        </w:r>
+      </w:ins>
+      <w:ins w:id="107" w:author="Ana Eguiguren" w:date="2025-09-02T19:52:00Z" w16du:dateUtc="2025-09-02T22:52:00Z">
         <w:r>
           <w:t xml:space="preserve"> </w:t>
         </w:r>
       </w:ins>
-      <w:ins w:id="102" w:author="Ana Eguiguren" w:date="2025-09-02T19:45:00Z" w16du:dateUtc="2025-09-02T22:45:00Z">
+      <w:r>
+        <w:fldChar w:fldCharType="begin"/>
+      </w:r>
+      <w:r>
+        <w:instrText xml:space="preserve"> ADDIN ZOTERO_ITEM CSL_CITATION {"citationID":"aeadui38lb","properties":{"formattedCitation":"\\uldash{(Richard et al. 1996)}","plainCitation":"(Richard et al. 1996)","noteIndex":0},"citationItems":[{"id":1137,"uris":["http://zotero.org/users/5395629/items/WLAF23IS"],"itemData":{"id":1137,"type":"article-journal","abstract":"Mature female sperm whales (Physeter macrocephalus) live in socially cohesive groups of 10-30, which include immature animals of both sexes, and within which there is communal care of the young. We examined kinship in such groups using analyses of microsatellite DNA, mitochondrial DNA sequence, and sex-linked markers on samples of sloughed skin collected noninvasively from animals in three groups off the coast of Ecuador. Social groups were defined through photographic identification of individuals. Each group contained about 26 members, mostly female (79%6). Relatedness was greater within groups, as compared to between groups. Particular mitochondrial haplotypes were characteristic of groups, but all groups contained more than one haplotype. The data are generally consistent with each group being comprised of several matrilines from which males disperse at about the age of 6 years. There are indications of paternal relatedness among grouped individuals with different mitochondrial haplotypes, suggesting long-term associations between different matrilines.","container-title":"Proceedings of the National Academy of Sciences","DOI":"10.1073/pnas.93.16.8792","ISSN":"0027-8424, 1091-6490","issue":"16","journalAbbreviation":"Proc. Natl. Acad. Sci. U.S.A.","language":"en","page":"8792-8795","source":"DOI.org (Crossref)","title":"Patterns of kinship in groups of free-living sperm whales (Physeter macrocephalus) revealed by multiple molecular genetic analyses.","volume":"93","author":[{"family":"Richard","given":"K R"},{"family":"Dillon","given":"M C"},{"family":"Whitehead","given":"H"},{"family":"Wright","given":"J M"}],"issued":{"date-parts":[["1996",8,6]]}}}],"schema":"https://github.com/citation-style-language/schema/raw/master/csl-citation.json"} </w:instrText>
+      </w:r>
+      <w:r>
+        <w:fldChar w:fldCharType="separate"/>
+      </w:r>
+      <w:r>
+        <w:rPr>
+          <w:kern w:val="0"/>
+          <w:u w:val="dash"/>
+        </w:rPr>
+        <w:t>(Richard et al. 1996)</w:t>
+      </w:r>
+      <w:r>
+        <w:fldChar w:fldCharType="end"/>
+      </w:r>
+      <w:ins w:id="108" w:author="Balaena Institute whitehead" w:date="2025-09-03T15:45:00Z" w16du:dateUtc="2025-09-03T18:45:00Z">
         <w:r>
-          <w:t xml:space="preserve"> </w:t>
+          <w:rPr>
+            <w:highlight w:val="yellow"/>
+          </w:rPr>
+          <w:t>.</w:t>
         </w:r>
+      </w:ins>
+      <w:ins w:id="109" w:author="Ana Eguiguren" w:date="2025-09-02T19:52:00Z" w16du:dateUtc="2025-09-02T22:52:00Z">
+        <w:del w:id="110" w:author="Balaena Institute whitehead" w:date="2025-09-03T15:45:00Z" w16du:dateUtc="2025-09-03T18:45:00Z">
+          <w:r>
+            <w:rPr>
+              <w:rFonts w:eastAsiaTheme="minorEastAsia"/>
+              <w:rPrChange w:id="111" w:author="Balaena Institute whitehead" w:date="2025-09-03T15:47:00Z" w16du:dateUtc="2025-09-03T18:47:00Z">
+                <w:rPr/>
+              </w:rPrChange>
+            </w:rPr>
+            <w:delText xml:space="preserve">(Richard et al. 1996). </w:delText>
+          </w:r>
+        </w:del>
+      </w:ins>
+      <w:ins w:id="112" w:author="Ana Eguiguren" w:date="2025-09-02T19:45:00Z" w16du:dateUtc="2025-09-02T22:45:00Z">
+        <w:del w:id="113" w:author="Balaena Institute whitehead" w:date="2025-09-03T15:45:00Z" w16du:dateUtc="2025-09-03T18:45:00Z">
+          <w:r>
+            <w:rPr>
+              <w:rFonts w:eastAsiaTheme="minorEastAsia"/>
+              <w:rPrChange w:id="114" w:author="Balaena Institute whitehead" w:date="2025-09-03T15:47:00Z" w16du:dateUtc="2025-09-03T18:47:00Z">
+                <w:rPr/>
+              </w:rPrChange>
+            </w:rPr>
+            <w:delText xml:space="preserve"> </w:delText>
+          </w:r>
+        </w:del>
       </w:ins>
     </w:p>
     <w:p>
       <w:pPr>
         <w:rPr>
-          <w:ins w:id="103" w:author="Balaena Institute whitehead" w:date="2025-07-25T14:13:00Z" w16du:dateUtc="2025-07-25T17:13:00Z"/>
-          <w:del w:id="104" w:author="Ana Eguiguren" w:date="2025-09-02T19:30:00Z" w16du:dateUtc="2025-09-02T22:30:00Z"/>
+          <w:ins w:id="115" w:author="Balaena Institute whitehead" w:date="2025-07-25T14:13:00Z" w16du:dateUtc="2025-07-25T17:13:00Z"/>
+          <w:del w:id="116" w:author="Ana Eguiguren" w:date="2025-09-02T19:30:00Z" w16du:dateUtc="2025-09-02T22:30:00Z"/>
           <w:rFonts w:eastAsiaTheme="minorEastAsia"/>
         </w:rPr>
       </w:pPr>
-      <w:commentRangeStart w:id="105"/>
-      <w:del w:id="106" w:author="Ana Eguiguren" w:date="2025-09-02T19:30:00Z" w16du:dateUtc="2025-09-02T22:30:00Z">
+      <w:commentRangeStart w:id="117"/>
+      <w:del w:id="118" w:author="Ana Eguiguren" w:date="2025-09-02T19:30:00Z" w16du:dateUtc="2025-09-02T22:30:00Z">
         <w:r>
           <w:rPr>
             <w:rFonts w:eastAsiaTheme="minorEastAsia"/>
@@ -7292,12 +7363,12 @@
           </w:rPr>
           <w:delText xml:space="preserve">. </w:delText>
         </w:r>
-        <w:commentRangeEnd w:id="105"/>
+        <w:commentRangeEnd w:id="117"/>
         <w:r>
           <w:rPr>
             <w:rStyle w:val="CommentReference"/>
           </w:rPr>
-          <w:commentReference w:id="105"/>
+          <w:commentReference w:id="117"/>
         </w:r>
       </w:del>
     </w:p>
@@ -7305,7 +7376,7 @@
       <w:pPr>
         <w:pStyle w:val="Heading4"/>
         <w:rPr>
-          <w:ins w:id="107" w:author="Balaena Institute whitehead" w:date="2025-07-25T14:13:00Z" w16du:dateUtc="2025-07-25T17:13:00Z"/>
+          <w:ins w:id="119" w:author="Balaena Institute whitehead" w:date="2025-07-25T14:13:00Z" w16du:dateUtc="2025-07-25T17:13:00Z"/>
           <w:rFonts w:cs="Times New Roman"/>
         </w:rPr>
       </w:pPr>
@@ -7348,7 +7419,7 @@
       <w:r>
         <w:fldChar w:fldCharType="separate"/>
       </w:r>
-      <w:ins w:id="108" w:author="Ana Eguiguren" w:date="2025-09-02T19:44:00Z" w16du:dateUtc="2025-09-02T22:44:00Z">
+      <w:ins w:id="120" w:author="Ana Eguiguren" w:date="2025-09-02T19:44:00Z" w16du:dateUtc="2025-09-02T22:44:00Z">
         <w:r>
           <w:rPr>
             <w:b/>
@@ -7368,7 +7439,7 @@
           <w:t>1</w:t>
         </w:r>
       </w:ins>
-      <w:del w:id="109" w:author="Ana Eguiguren" w:date="2025-09-02T19:44:00Z" w16du:dateUtc="2025-09-02T22:44:00Z">
+      <w:del w:id="121" w:author="Ana Eguiguren" w:date="2025-09-02T19:44:00Z" w16du:dateUtc="2025-09-02T22:44:00Z">
         <w:r>
           <w:rPr>
             <w:b/>
@@ -7432,7 +7503,7 @@
           <w:szCs w:val="20"/>
         </w:rPr>
       </w:pPr>
-      <w:bookmarkStart w:id="110" w:name="_Ref201845537"/>
+      <w:bookmarkStart w:id="122" w:name="_Ref201845537"/>
       <w:r>
         <w:rPr>
           <w:b/>
@@ -7494,7 +7565,7 @@
         </w:rPr>
         <w:fldChar w:fldCharType="end"/>
       </w:r>
-      <w:bookmarkEnd w:id="110"/>
+      <w:bookmarkEnd w:id="122"/>
       <w:r>
         <w:rPr>
           <w:b/>
@@ -8742,7 +8813,7 @@
               </w:rPr>
               <w:t xml:space="preserve">. </w:t>
             </w:r>
-            <w:commentRangeStart w:id="111"/>
+            <w:commentRangeStart w:id="123"/>
             <w:r>
               <w:rPr>
                 <w:sz w:val="20"/>
@@ -8750,12 +8821,12 @@
               </w:rPr>
               <w:t xml:space="preserve">During this period, individuals continue to grow. </w:t>
             </w:r>
-            <w:commentRangeEnd w:id="111"/>
+            <w:commentRangeEnd w:id="123"/>
             <w:r>
               <w:rPr>
                 <w:rStyle w:val="CommentReference"/>
               </w:rPr>
-              <w:commentReference w:id="111"/>
+              <w:commentReference w:id="123"/>
             </w:r>
           </w:p>
         </w:tc>
@@ -9411,7 +9482,7 @@
       </w:r>
     </w:p>
     <w:p>
-      <w:commentRangeStart w:id="112"/>
+      <w:commentRangeStart w:id="124"/>
       <w:r>
         <w:t>Peduncle</w:t>
       </w:r>
@@ -9448,7 +9519,7 @@
       <w:r>
         <w:rPr>
           <w:kern w:val="0"/>
-          <w:rPrChange w:id="113" w:author="Balaena Institute whitehead" w:date="2025-07-25T12:58:00Z" w16du:dateUtc="2025-07-25T15:58:00Z">
+          <w:rPrChange w:id="125" w:author="Balaena Institute whitehead" w:date="2025-07-25T12:58:00Z" w16du:dateUtc="2025-07-25T15:58:00Z">
             <w:rPr>
               <w:kern w:val="0"/>
               <w:lang w:val="en-US"/>
@@ -9497,12 +9568,12 @@
       <w:r>
         <w:t xml:space="preserve">. </w:t>
       </w:r>
-      <w:commentRangeEnd w:id="112"/>
+      <w:commentRangeEnd w:id="124"/>
       <w:r>
         <w:rPr>
           <w:rStyle w:val="CommentReference"/>
         </w:rPr>
-        <w:commentReference w:id="112"/>
+        <w:commentReference w:id="124"/>
       </w:r>
     </w:p>
     <w:p>
@@ -9512,14 +9583,14 @@
           <w:rFonts w:cs="Times New Roman"/>
         </w:rPr>
       </w:pPr>
-      <w:bookmarkStart w:id="114" w:name="_Toc201083901"/>
+      <w:bookmarkStart w:id="126" w:name="_Toc201083901"/>
       <w:r>
         <w:rPr>
           <w:rFonts w:cs="Times New Roman"/>
         </w:rPr>
         <w:t xml:space="preserve">3. </w:t>
       </w:r>
-      <w:bookmarkEnd w:id="114"/>
+      <w:bookmarkEnd w:id="126"/>
       <w:r>
         <w:rPr>
           <w:rFonts w:cs="Times New Roman"/>
@@ -9567,19 +9638,19 @@
       <w:r>
         <w:t xml:space="preserve"> </w:t>
       </w:r>
-      <w:commentRangeStart w:id="115"/>
+      <w:commentRangeStart w:id="127"/>
       <w:r>
         <w:t xml:space="preserve">18 days </w:t>
       </w:r>
       <w:r>
         <w:t>in the field</w:t>
       </w:r>
-      <w:commentRangeEnd w:id="115"/>
+      <w:commentRangeEnd w:id="127"/>
       <w:r>
         <w:rPr>
           <w:rStyle w:val="CommentReference"/>
         </w:rPr>
-        <w:commentReference w:id="115"/>
+        <w:commentReference w:id="127"/>
       </w:r>
       <w:r>
         <w:t xml:space="preserve"> </w:t>
@@ -9821,7 +9892,7 @@
         </w:rPr>
         <w:t>%</w:t>
       </w:r>
-      <w:ins w:id="116" w:author="Balaena Institute whitehead" w:date="2025-07-25T14:22:00Z" w16du:dateUtc="2025-07-25T17:22:00Z">
+      <w:ins w:id="128" w:author="Balaena Institute whitehead" w:date="2025-07-25T14:22:00Z" w16du:dateUtc="2025-07-25T17:22:00Z">
         <w:r>
           <w:rPr>
             <w:i/>
@@ -9833,11 +9904,11 @@
           <w:t xml:space="preserve">CV = </w:t>
         </w:r>
       </w:ins>
-      <w:ins w:id="117" w:author="Balaena Institute whitehead" w:date="2025-07-25T14:23:00Z" w16du:dateUtc="2025-07-25T17:23:00Z">
+      <w:ins w:id="129" w:author="Balaena Institute whitehead" w:date="2025-07-25T14:23:00Z" w16du:dateUtc="2025-07-25T17:23:00Z">
         <w:r>
           <w:rPr>
             <w:highlight w:val="red"/>
-            <w:rPrChange w:id="118" w:author="Hal Whitehead" w:date="2025-08-07T20:01:00Z" w16du:dateUtc="2025-08-07T23:01:00Z">
+            <w:rPrChange w:id="130" w:author="Hal Whitehead" w:date="2025-08-07T20:01:00Z" w16du:dateUtc="2025-08-07T23:01:00Z">
               <w:rPr/>
             </w:rPrChange>
           </w:rPr>
@@ -9847,7 +9918,7 @@
       <w:r>
         <w:t>).</w:t>
       </w:r>
-      <w:ins w:id="119" w:author="Balaena Institute whitehead" w:date="2025-07-10T12:09:00Z" w16du:dateUtc="2025-07-10T15:09:00Z">
+      <w:ins w:id="131" w:author="Balaena Institute whitehead" w:date="2025-07-10T12:09:00Z" w16du:dateUtc="2025-07-10T15:09:00Z">
         <w:r>
           <w:t xml:space="preserve"> </w:t>
         </w:r>
@@ -9962,7 +10033,7 @@
       <w:r>
         <w:t xml:space="preserve">captured </w:t>
       </w:r>
-      <w:commentRangeStart w:id="120"/>
+      <w:commentRangeStart w:id="132"/>
       <w:r>
         <w:t xml:space="preserve">at altitudes </w:t>
       </w:r>
@@ -9978,12 +10049,12 @@
       <w:r>
         <w:t xml:space="preserve"> </w:t>
       </w:r>
-      <w:commentRangeEnd w:id="120"/>
+      <w:commentRangeEnd w:id="132"/>
       <w:r>
         <w:rPr>
           <w:rStyle w:val="CommentReference"/>
         </w:rPr>
-        <w:commentReference w:id="120"/>
+        <w:commentReference w:id="132"/>
       </w:r>
       <w:r>
         <w:t>were</w:t>
@@ -10009,10 +10080,10 @@
       <w:r>
         <w:fldChar w:fldCharType="separate"/>
       </w:r>
-      <w:ins w:id="121" w:author="Ana Eguiguren" w:date="2025-09-02T19:44:00Z" w16du:dateUtc="2025-09-02T22:44:00Z">
+      <w:ins w:id="133" w:author="Ana Eguiguren" w:date="2025-09-02T19:44:00Z" w16du:dateUtc="2025-09-02T22:44:00Z">
         <w:r>
           <w:rPr>
-            <w:rPrChange w:id="122" w:author="Ana Eguiguren" w:date="2025-09-02T19:44:00Z" w16du:dateUtc="2025-09-02T22:44:00Z">
+            <w:rPrChange w:id="134" w:author="Ana Eguiguren" w:date="2025-09-02T19:44:00Z" w16du:dateUtc="2025-09-02T22:44:00Z">
               <w:rPr>
                 <w:b/>
                 <w:bCs/>
@@ -10023,7 +10094,7 @@
         </w:r>
         <w:r>
           <w:rPr>
-            <w:rPrChange w:id="123" w:author="Ana Eguiguren" w:date="2025-09-02T19:44:00Z" w16du:dateUtc="2025-09-02T22:44:00Z">
+            <w:rPrChange w:id="135" w:author="Ana Eguiguren" w:date="2025-09-02T19:44:00Z" w16du:dateUtc="2025-09-02T22:44:00Z">
               <w:rPr>
                 <w:b/>
                 <w:bCs/>
@@ -10034,13 +10105,13 @@
           <w:t>2</w:t>
         </w:r>
       </w:ins>
-      <w:del w:id="124" w:author="Ana Eguiguren" w:date="2025-09-02T19:44:00Z" w16du:dateUtc="2025-09-02T22:44:00Z">
+      <w:del w:id="136" w:author="Ana Eguiguren" w:date="2025-09-02T19:44:00Z" w16du:dateUtc="2025-09-02T22:44:00Z">
         <w:r>
           <w:delText xml:space="preserve">Figure </w:delText>
         </w:r>
         <w:r>
           <w:rPr>
-            <w:rPrChange w:id="125" w:author="Balaena Institute whitehead" w:date="2025-07-25T12:58:00Z" w16du:dateUtc="2025-07-25T15:58:00Z">
+            <w:rPrChange w:id="137" w:author="Balaena Institute whitehead" w:date="2025-07-25T12:58:00Z" w16du:dateUtc="2025-07-25T15:58:00Z">
               <w:rPr>
                 <w:noProof/>
               </w:rPr>
@@ -10168,7 +10239,7 @@
       <w:pPr>
         <w:keepNext/>
         <w:jc w:val="center"/>
-        <w:pPrChange w:id="126" w:author="Balaena Institute whitehead" w:date="2025-07-11T15:32:00Z" w16du:dateUtc="2025-07-11T18:32:00Z">
+        <w:pPrChange w:id="138" w:author="Balaena Institute whitehead" w:date="2025-07-11T15:32:00Z" w16du:dateUtc="2025-07-11T18:32:00Z">
           <w:pPr>
             <w:keepNext/>
           </w:pPr>
@@ -10230,8 +10301,8 @@
           <w:color w:val="auto"/>
         </w:rPr>
       </w:pPr>
-      <w:bookmarkStart w:id="127" w:name="_Ref201088861"/>
-      <w:commentRangeStart w:id="128"/>
+      <w:bookmarkStart w:id="139" w:name="_Ref201088861"/>
+      <w:commentRangeStart w:id="140"/>
       <w:r>
         <w:rPr>
           <w:b/>
@@ -10264,7 +10335,7 @@
         </w:rPr>
         <w:fldChar w:fldCharType="separate"/>
       </w:r>
-      <w:ins w:id="129" w:author="Ana Eguiguren" w:date="2025-09-02T19:44:00Z" w16du:dateUtc="2025-09-02T22:44:00Z">
+      <w:ins w:id="141" w:author="Ana Eguiguren" w:date="2025-09-02T19:44:00Z" w16du:dateUtc="2025-09-02T22:44:00Z">
         <w:r>
           <w:rPr>
             <w:b/>
@@ -10275,7 +10346,7 @@
           <w:t>2</w:t>
         </w:r>
       </w:ins>
-      <w:del w:id="130" w:author="Ana Eguiguren" w:date="2025-09-02T19:44:00Z" w16du:dateUtc="2025-09-02T22:44:00Z">
+      <w:del w:id="142" w:author="Ana Eguiguren" w:date="2025-09-02T19:44:00Z" w16du:dateUtc="2025-09-02T22:44:00Z">
         <w:r>
           <w:rPr>
             <w:b/>
@@ -10291,7 +10362,7 @@
           <w:b/>
           <w:bCs/>
           <w:color w:val="auto"/>
-          <w:rPrChange w:id="131" w:author="Balaena Institute whitehead" w:date="2025-07-25T12:58:00Z" w16du:dateUtc="2025-07-25T15:58:00Z">
+          <w:rPrChange w:id="143" w:author="Balaena Institute whitehead" w:date="2025-07-25T12:58:00Z" w16du:dateUtc="2025-07-25T15:58:00Z">
             <w:rPr>
               <w:b/>
               <w:bCs/>
@@ -10302,7 +10373,7 @@
         </w:rPr>
         <w:fldChar w:fldCharType="end"/>
       </w:r>
-      <w:bookmarkEnd w:id="127"/>
+      <w:bookmarkEnd w:id="139"/>
       <w:r>
         <w:rPr>
           <w:b/>
@@ -10357,7 +10428,7 @@
         </w:rPr>
         <w:t xml:space="preserve">) of still images. The 70 m threshold is shown for reference. </w:t>
       </w:r>
-      <w:commentRangeEnd w:id="128"/>
+      <w:commentRangeEnd w:id="140"/>
       <w:r>
         <w:rPr>
           <w:rStyle w:val="CommentReference"/>
@@ -10365,13 +10436,13 @@
           <w:iCs w:val="0"/>
           <w:color w:val="auto"/>
         </w:rPr>
-        <w:commentReference w:id="128"/>
+        <w:commentReference w:id="140"/>
       </w:r>
     </w:p>
     <w:p>
       <w:pPr>
         <w:pStyle w:val="Heading3"/>
-        <w:pPrChange w:id="132" w:author="Balaena Institute whitehead" w:date="2025-07-10T11:03:00Z" w16du:dateUtc="2025-07-10T14:03:00Z">
+        <w:pPrChange w:id="144" w:author="Balaena Institute whitehead" w:date="2025-07-10T11:03:00Z" w16du:dateUtc="2025-07-10T14:03:00Z">
           <w:pPr/>
         </w:pPrChange>
       </w:pPr>
@@ -10646,7 +10717,7 @@
       <w:r>
         <w:t xml:space="preserve"> 2.9% CV </w:t>
       </w:r>
-      <w:commentRangeStart w:id="133"/>
+      <w:commentRangeStart w:id="145"/>
       <w:r>
         <w:t>(</w:t>
       </w:r>
@@ -10668,18 +10739,18 @@
       <w:r>
         <w:t>.</w:t>
       </w:r>
-      <w:commentRangeEnd w:id="133"/>
+      <w:commentRangeEnd w:id="145"/>
       <w:r>
         <w:rPr>
           <w:rStyle w:val="CommentReference"/>
         </w:rPr>
-        <w:commentReference w:id="133"/>
+        <w:commentReference w:id="145"/>
       </w:r>
     </w:p>
     <w:p>
       <w:pPr>
         <w:keepNext/>
-        <w:pPrChange w:id="134" w:author="Balaena Institute whitehead" w:date="2025-07-10T11:07:00Z" w16du:dateUtc="2025-07-10T14:07:00Z">
+        <w:pPrChange w:id="146" w:author="Balaena Institute whitehead" w:date="2025-07-10T11:07:00Z" w16du:dateUtc="2025-07-10T14:07:00Z">
           <w:pPr/>
         </w:pPrChange>
       </w:pPr>
@@ -10742,8 +10813,8 @@
           <w:szCs w:val="18"/>
         </w:rPr>
       </w:pPr>
-      <w:bookmarkStart w:id="135" w:name="_Ref203040586"/>
-      <w:commentRangeStart w:id="136"/>
+      <w:bookmarkStart w:id="147" w:name="_Ref203040586"/>
+      <w:commentRangeStart w:id="148"/>
       <w:r>
         <w:rPr>
           <w:rFonts w:eastAsiaTheme="minorHAnsi" w:cs="Times New Roman"/>
@@ -10751,7 +10822,7 @@
           <w:bCs/>
           <w:sz w:val="18"/>
           <w:szCs w:val="18"/>
-          <w:rPrChange w:id="137" w:author="Balaena Institute whitehead" w:date="2025-07-25T12:58:00Z" w16du:dateUtc="2025-07-25T15:58:00Z">
+          <w:rPrChange w:id="149" w:author="Balaena Institute whitehead" w:date="2025-07-25T12:58:00Z" w16du:dateUtc="2025-07-25T15:58:00Z">
             <w:rPr/>
           </w:rPrChange>
         </w:rPr>
@@ -10764,7 +10835,7 @@
           <w:bCs/>
           <w:sz w:val="18"/>
           <w:szCs w:val="18"/>
-          <w:rPrChange w:id="138" w:author="Balaena Institute whitehead" w:date="2025-07-25T12:58:00Z" w16du:dateUtc="2025-07-25T15:58:00Z">
+          <w:rPrChange w:id="150" w:author="Balaena Institute whitehead" w:date="2025-07-25T12:58:00Z" w16du:dateUtc="2025-07-25T15:58:00Z">
             <w:rPr/>
           </w:rPrChange>
         </w:rPr>
@@ -10777,7 +10848,7 @@
           <w:bCs/>
           <w:sz w:val="18"/>
           <w:szCs w:val="18"/>
-          <w:rPrChange w:id="139" w:author="Balaena Institute whitehead" w:date="2025-07-25T12:58:00Z" w16du:dateUtc="2025-07-25T15:58:00Z">
+          <w:rPrChange w:id="151" w:author="Balaena Institute whitehead" w:date="2025-07-25T12:58:00Z" w16du:dateUtc="2025-07-25T15:58:00Z">
             <w:rPr/>
           </w:rPrChange>
         </w:rPr>
@@ -10790,13 +10861,13 @@
           <w:bCs/>
           <w:sz w:val="18"/>
           <w:szCs w:val="18"/>
-          <w:rPrChange w:id="140" w:author="Balaena Institute whitehead" w:date="2025-07-25T12:58:00Z" w16du:dateUtc="2025-07-25T15:58:00Z">
+          <w:rPrChange w:id="152" w:author="Balaena Institute whitehead" w:date="2025-07-25T12:58:00Z" w16du:dateUtc="2025-07-25T15:58:00Z">
             <w:rPr/>
           </w:rPrChange>
         </w:rPr>
         <w:fldChar w:fldCharType="separate"/>
       </w:r>
-      <w:ins w:id="141" w:author="Ana Eguiguren" w:date="2025-09-02T19:44:00Z" w16du:dateUtc="2025-09-02T22:44:00Z">
+      <w:ins w:id="153" w:author="Ana Eguiguren" w:date="2025-09-02T19:44:00Z" w16du:dateUtc="2025-09-02T22:44:00Z">
         <w:r>
           <w:rPr>
             <w:rFonts w:eastAsiaTheme="minorHAnsi" w:cs="Times New Roman"/>
@@ -10809,8 +10880,8 @@
           <w:t>3</w:t>
         </w:r>
       </w:ins>
-      <w:ins w:id="142" w:author="Balaena Institute whitehead" w:date="2025-07-11T15:25:00Z" w16du:dateUtc="2025-07-11T18:25:00Z">
-        <w:del w:id="143" w:author="Ana Eguiguren" w:date="2025-09-02T19:44:00Z" w16du:dateUtc="2025-09-02T22:44:00Z">
+      <w:ins w:id="154" w:author="Balaena Institute whitehead" w:date="2025-07-11T15:25:00Z" w16du:dateUtc="2025-07-11T18:25:00Z">
+        <w:del w:id="155" w:author="Ana Eguiguren" w:date="2025-09-02T19:44:00Z" w16du:dateUtc="2025-09-02T22:44:00Z">
           <w:r>
             <w:rPr>
               <w:rFonts w:eastAsiaTheme="minorHAnsi" w:cs="Times New Roman"/>
@@ -10824,7 +10895,7 @@
           </w:r>
         </w:del>
       </w:ins>
-      <w:del w:id="144" w:author="Ana Eguiguren" w:date="2025-09-02T19:44:00Z" w16du:dateUtc="2025-09-02T22:44:00Z">
+      <w:del w:id="156" w:author="Ana Eguiguren" w:date="2025-09-02T19:44:00Z" w16du:dateUtc="2025-09-02T22:44:00Z">
         <w:r>
           <w:rPr>
             <w:rFonts w:eastAsiaTheme="minorHAnsi" w:cs="Times New Roman"/>
@@ -10833,7 +10904,7 @@
             <w:noProof/>
             <w:sz w:val="18"/>
             <w:szCs w:val="18"/>
-            <w:rPrChange w:id="145" w:author="Balaena Institute whitehead" w:date="2025-07-25T12:58:00Z" w16du:dateUtc="2025-07-25T15:58:00Z">
+            <w:rPrChange w:id="157" w:author="Balaena Institute whitehead" w:date="2025-07-25T12:58:00Z" w16du:dateUtc="2025-07-25T15:58:00Z">
               <w:rPr>
                 <w:noProof/>
               </w:rPr>
@@ -10849,13 +10920,13 @@
           <w:bCs/>
           <w:sz w:val="18"/>
           <w:szCs w:val="18"/>
-          <w:rPrChange w:id="146" w:author="Balaena Institute whitehead" w:date="2025-07-25T12:58:00Z" w16du:dateUtc="2025-07-25T15:58:00Z">
+          <w:rPrChange w:id="158" w:author="Balaena Institute whitehead" w:date="2025-07-25T12:58:00Z" w16du:dateUtc="2025-07-25T15:58:00Z">
             <w:rPr/>
           </w:rPrChange>
         </w:rPr>
         <w:fldChar w:fldCharType="end"/>
       </w:r>
-      <w:bookmarkEnd w:id="135"/>
+      <w:bookmarkEnd w:id="147"/>
       <w:r>
         <w:rPr>
           <w:rFonts w:eastAsiaTheme="minorHAnsi" w:cs="Times New Roman"/>
@@ -10863,7 +10934,7 @@
           <w:bCs/>
           <w:sz w:val="18"/>
           <w:szCs w:val="18"/>
-          <w:rPrChange w:id="147" w:author="Balaena Institute whitehead" w:date="2025-07-25T12:58:00Z" w16du:dateUtc="2025-07-25T15:58:00Z">
+          <w:rPrChange w:id="159" w:author="Balaena Institute whitehead" w:date="2025-07-25T12:58:00Z" w16du:dateUtc="2025-07-25T15:58:00Z">
             <w:rPr/>
           </w:rPrChange>
         </w:rPr>
@@ -10874,200 +10945,13 @@
           <w:rFonts w:eastAsiaTheme="minorHAnsi" w:cs="Times New Roman"/>
           <w:sz w:val="18"/>
           <w:szCs w:val="18"/>
-          <w:rPrChange w:id="148" w:author="Balaena Institute whitehead" w:date="2025-07-25T12:58:00Z" w16du:dateUtc="2025-07-25T15:58:00Z">
+          <w:rPrChange w:id="160" w:author="Balaena Institute whitehead" w:date="2025-07-25T12:58:00Z" w16du:dateUtc="2025-07-25T15:58:00Z">
             <w:rPr/>
           </w:rPrChange>
         </w:rPr>
         <w:t xml:space="preserve"> </w:t>
       </w:r>
-      <w:bookmarkStart w:id="149" w:name="_Hlk203128466"/>
-      <w:r>
-        <w:rPr>
-          <w:rFonts w:eastAsiaTheme="minorHAnsi" w:cs="Times New Roman"/>
-          <w:i w:val="0"/>
-          <w:iCs w:val="0"/>
-          <w:sz w:val="18"/>
-          <w:szCs w:val="18"/>
-          <w:rPrChange w:id="150" w:author="Balaena Institute whitehead" w:date="2025-07-25T12:58:00Z" w16du:dateUtc="2025-07-25T15:58:00Z">
-            <w:rPr>
-              <w:i w:val="0"/>
-              <w:iCs w:val="0"/>
-            </w:rPr>
-          </w:rPrChange>
-        </w:rPr>
-        <w:t>Total</w:t>
-      </w:r>
-      <w:r>
-        <w:rPr>
-          <w:rFonts w:eastAsiaTheme="minorHAnsi" w:cs="Times New Roman"/>
-          <w:i w:val="0"/>
-          <w:iCs w:val="0"/>
-          <w:sz w:val="18"/>
-          <w:szCs w:val="18"/>
-          <w:rPrChange w:id="151" w:author="Balaena Institute whitehead" w:date="2025-07-25T12:58:00Z" w16du:dateUtc="2025-07-25T15:58:00Z">
-            <w:rPr>
-              <w:i w:val="0"/>
-              <w:iCs w:val="0"/>
-            </w:rPr>
-          </w:rPrChange>
-        </w:rPr>
-        <w:t xml:space="preserve"> body</w:t>
-      </w:r>
-      <w:r>
-        <w:rPr>
-          <w:rFonts w:eastAsiaTheme="minorHAnsi" w:cs="Times New Roman"/>
-          <w:i w:val="0"/>
-          <w:iCs w:val="0"/>
-          <w:sz w:val="18"/>
-          <w:szCs w:val="18"/>
-          <w:rPrChange w:id="152" w:author="Balaena Institute whitehead" w:date="2025-07-25T12:58:00Z" w16du:dateUtc="2025-07-25T15:58:00Z">
-            <w:rPr>
-              <w:i w:val="0"/>
-              <w:iCs w:val="0"/>
-            </w:rPr>
-          </w:rPrChange>
-        </w:rPr>
-        <w:t xml:space="preserve"> length (m) and nose-to-body ratio (</w:t>
-      </w:r>
-      <w:r>
-        <w:rPr>
-          <w:rFonts w:eastAsiaTheme="minorHAnsi" w:cs="Times New Roman"/>
-          <w:sz w:val="18"/>
-          <w:szCs w:val="18"/>
-          <w:rPrChange w:id="153" w:author="Balaena Institute whitehead" w:date="2025-07-25T12:58:00Z" w16du:dateUtc="2025-07-25T15:58:00Z">
-            <w:rPr/>
-          </w:rPrChange>
-        </w:rPr>
-        <w:t>NR</w:t>
-      </w:r>
-      <w:r>
-        <w:rPr>
-          <w:rFonts w:eastAsiaTheme="minorHAnsi" w:cs="Times New Roman"/>
-          <w:sz w:val="18"/>
-          <w:szCs w:val="18"/>
-          <w:vertAlign w:val="subscript"/>
-          <w:rPrChange w:id="154" w:author="Balaena Institute whitehead" w:date="2025-07-25T12:58:00Z" w16du:dateUtc="2025-07-25T15:58:00Z">
-            <w:rPr>
-              <w:vertAlign w:val="subscript"/>
-            </w:rPr>
-          </w:rPrChange>
-        </w:rPr>
-        <w:t>flipper</w:t>
-      </w:r>
-      <w:r>
-        <w:rPr>
-          <w:rFonts w:eastAsiaTheme="minorHAnsi" w:cs="Times New Roman"/>
-          <w:i w:val="0"/>
-          <w:iCs w:val="0"/>
-          <w:sz w:val="18"/>
-          <w:szCs w:val="18"/>
-          <w:rPrChange w:id="155" w:author="Balaena Institute whitehead" w:date="2025-07-25T12:58:00Z" w16du:dateUtc="2025-07-25T15:58:00Z">
-            <w:rPr>
-              <w:i w:val="0"/>
-              <w:iCs w:val="0"/>
-            </w:rPr>
-          </w:rPrChange>
-        </w:rPr>
-        <w:t xml:space="preserve">) estimates of </w:t>
-      </w:r>
-      <w:r>
-        <w:rPr>
-          <w:rFonts w:eastAsiaTheme="minorHAnsi" w:cs="Times New Roman"/>
-          <w:i w:val="0"/>
-          <w:iCs w:val="0"/>
-          <w:sz w:val="18"/>
-          <w:szCs w:val="18"/>
-          <w:rPrChange w:id="156" w:author="Balaena Institute whitehead" w:date="2025-07-25T12:58:00Z" w16du:dateUtc="2025-07-25T15:58:00Z">
-            <w:rPr>
-              <w:i w:val="0"/>
-              <w:iCs w:val="0"/>
-            </w:rPr>
-          </w:rPrChange>
-        </w:rPr>
-        <w:t xml:space="preserve">individual </w:t>
-      </w:r>
-      <w:r>
-        <w:rPr>
-          <w:rFonts w:eastAsiaTheme="minorHAnsi" w:cs="Times New Roman"/>
-          <w:i w:val="0"/>
-          <w:iCs w:val="0"/>
-          <w:sz w:val="18"/>
-          <w:szCs w:val="18"/>
-          <w:rPrChange w:id="157" w:author="Balaena Institute whitehead" w:date="2025-07-25T12:58:00Z" w16du:dateUtc="2025-07-25T15:58:00Z">
-            <w:rPr>
-              <w:i w:val="0"/>
-              <w:iCs w:val="0"/>
-            </w:rPr>
-          </w:rPrChange>
-        </w:rPr>
-        <w:t>sperm whales</w:t>
-      </w:r>
-      <w:r>
-        <w:rPr>
-          <w:rFonts w:eastAsiaTheme="minorHAnsi" w:cs="Times New Roman"/>
-          <w:i w:val="0"/>
-          <w:iCs w:val="0"/>
-          <w:sz w:val="18"/>
-          <w:szCs w:val="18"/>
-          <w:rPrChange w:id="158" w:author="Balaena Institute whitehead" w:date="2025-07-25T12:58:00Z" w16du:dateUtc="2025-07-25T15:58:00Z">
-            <w:rPr>
-              <w:i w:val="0"/>
-              <w:iCs w:val="0"/>
-            </w:rPr>
-          </w:rPrChange>
-        </w:rPr>
-        <w:t xml:space="preserve">. </w:t>
-      </w:r>
-      <w:r>
-        <w:rPr>
-          <w:rFonts w:eastAsiaTheme="minorHAnsi" w:cs="Times New Roman"/>
-          <w:i w:val="0"/>
-          <w:iCs w:val="0"/>
-          <w:sz w:val="18"/>
-          <w:szCs w:val="18"/>
-          <w:rPrChange w:id="159" w:author="Balaena Institute whitehead" w:date="2025-07-25T12:58:00Z" w16du:dateUtc="2025-07-25T15:58:00Z">
-            <w:rPr>
-              <w:i w:val="0"/>
-              <w:iCs w:val="0"/>
-            </w:rPr>
-          </w:rPrChange>
-        </w:rPr>
-        <w:t xml:space="preserve"> </w:t>
-      </w:r>
-      <w:r>
-        <w:rPr>
-          <w:rFonts w:eastAsiaTheme="minorHAnsi" w:cs="Times New Roman"/>
-          <w:i w:val="0"/>
-          <w:iCs w:val="0"/>
-          <w:sz w:val="18"/>
-          <w:szCs w:val="18"/>
-          <w:rPrChange w:id="160" w:author="Balaena Institute whitehead" w:date="2025-07-25T12:58:00Z" w16du:dateUtc="2025-07-25T15:58:00Z">
-            <w:rPr>
-              <w:i w:val="0"/>
-              <w:iCs w:val="0"/>
-            </w:rPr>
-          </w:rPrChange>
-        </w:rPr>
-        <w:t xml:space="preserve">Point locations show the bootstrapped mean for </w:t>
-      </w:r>
-      <w:proofErr w:type="gramStart"/>
-      <w:r>
-        <w:rPr>
-          <w:rFonts w:eastAsiaTheme="minorHAnsi" w:cs="Times New Roman"/>
-          <w:i w:val="0"/>
-          <w:iCs w:val="0"/>
-          <w:sz w:val="18"/>
-          <w:szCs w:val="18"/>
-          <w:rPrChange w:id="161" w:author="Balaena Institute whitehead" w:date="2025-07-25T12:58:00Z" w16du:dateUtc="2025-07-25T15:58:00Z">
-            <w:rPr>
-              <w:i w:val="0"/>
-              <w:iCs w:val="0"/>
-            </w:rPr>
-          </w:rPrChange>
-        </w:rPr>
-        <w:t>each individual</w:t>
-      </w:r>
-      <w:proofErr w:type="gramEnd"/>
+      <w:bookmarkStart w:id="161" w:name="_Hlk203128466"/>
       <w:r>
         <w:rPr>
           <w:rFonts w:eastAsiaTheme="minorHAnsi" w:cs="Times New Roman"/>
@@ -11082,14 +10966,46 @@
             </w:rPr>
           </w:rPrChange>
         </w:rPr>
-        <w:t xml:space="preserve"> (N simulations = 1000), horizontal error bars show the corresponding 95% CI length range, and vertical error bars show the 95% CI </w:t>
+        <w:t>Total</w:t>
+      </w:r>
+      <w:r>
+        <w:rPr>
+          <w:rFonts w:eastAsiaTheme="minorHAnsi" w:cs="Times New Roman"/>
+          <w:i w:val="0"/>
+          <w:iCs w:val="0"/>
+          <w:sz w:val="18"/>
+          <w:szCs w:val="18"/>
+          <w:rPrChange w:id="163" w:author="Balaena Institute whitehead" w:date="2025-07-25T12:58:00Z" w16du:dateUtc="2025-07-25T15:58:00Z">
+            <w:rPr>
+              <w:i w:val="0"/>
+              <w:iCs w:val="0"/>
+            </w:rPr>
+          </w:rPrChange>
+        </w:rPr>
+        <w:t xml:space="preserve"> body</w:t>
+      </w:r>
+      <w:r>
+        <w:rPr>
+          <w:rFonts w:eastAsiaTheme="minorHAnsi" w:cs="Times New Roman"/>
+          <w:i w:val="0"/>
+          <w:iCs w:val="0"/>
+          <w:sz w:val="18"/>
+          <w:szCs w:val="18"/>
+          <w:rPrChange w:id="164" w:author="Balaena Institute whitehead" w:date="2025-07-25T12:58:00Z" w16du:dateUtc="2025-07-25T15:58:00Z">
+            <w:rPr>
+              <w:i w:val="0"/>
+              <w:iCs w:val="0"/>
+            </w:rPr>
+          </w:rPrChange>
+        </w:rPr>
+        <w:t xml:space="preserve"> length (m) and nose-to-body ratio (</w:t>
       </w:r>
       <w:r>
         <w:rPr>
           <w:rFonts w:eastAsiaTheme="minorHAnsi" w:cs="Times New Roman"/>
           <w:sz w:val="18"/>
           <w:szCs w:val="18"/>
-          <w:rPrChange w:id="163" w:author="Balaena Institute whitehead" w:date="2025-07-25T12:58:00Z" w16du:dateUtc="2025-07-25T15:58:00Z">
+          <w:rPrChange w:id="165" w:author="Balaena Institute whitehead" w:date="2025-07-25T12:58:00Z" w16du:dateUtc="2025-07-25T15:58:00Z">
             <w:rPr/>
           </w:rPrChange>
         </w:rPr>
@@ -11101,7 +11017,162 @@
           <w:sz w:val="18"/>
           <w:szCs w:val="18"/>
           <w:vertAlign w:val="subscript"/>
-          <w:rPrChange w:id="164" w:author="Balaena Institute whitehead" w:date="2025-07-25T12:58:00Z" w16du:dateUtc="2025-07-25T15:58:00Z">
+          <w:rPrChange w:id="166" w:author="Balaena Institute whitehead" w:date="2025-07-25T12:58:00Z" w16du:dateUtc="2025-07-25T15:58:00Z">
+            <w:rPr>
+              <w:vertAlign w:val="subscript"/>
+            </w:rPr>
+          </w:rPrChange>
+        </w:rPr>
+        <w:t>flipper</w:t>
+      </w:r>
+      <w:r>
+        <w:rPr>
+          <w:rFonts w:eastAsiaTheme="minorHAnsi" w:cs="Times New Roman"/>
+          <w:i w:val="0"/>
+          <w:iCs w:val="0"/>
+          <w:sz w:val="18"/>
+          <w:szCs w:val="18"/>
+          <w:rPrChange w:id="167" w:author="Balaena Institute whitehead" w:date="2025-07-25T12:58:00Z" w16du:dateUtc="2025-07-25T15:58:00Z">
+            <w:rPr>
+              <w:i w:val="0"/>
+              <w:iCs w:val="0"/>
+            </w:rPr>
+          </w:rPrChange>
+        </w:rPr>
+        <w:t xml:space="preserve">) estimates of </w:t>
+      </w:r>
+      <w:r>
+        <w:rPr>
+          <w:rFonts w:eastAsiaTheme="minorHAnsi" w:cs="Times New Roman"/>
+          <w:i w:val="0"/>
+          <w:iCs w:val="0"/>
+          <w:sz w:val="18"/>
+          <w:szCs w:val="18"/>
+          <w:rPrChange w:id="168" w:author="Balaena Institute whitehead" w:date="2025-07-25T12:58:00Z" w16du:dateUtc="2025-07-25T15:58:00Z">
+            <w:rPr>
+              <w:i w:val="0"/>
+              <w:iCs w:val="0"/>
+            </w:rPr>
+          </w:rPrChange>
+        </w:rPr>
+        <w:t xml:space="preserve">individual </w:t>
+      </w:r>
+      <w:r>
+        <w:rPr>
+          <w:rFonts w:eastAsiaTheme="minorHAnsi" w:cs="Times New Roman"/>
+          <w:i w:val="0"/>
+          <w:iCs w:val="0"/>
+          <w:sz w:val="18"/>
+          <w:szCs w:val="18"/>
+          <w:rPrChange w:id="169" w:author="Balaena Institute whitehead" w:date="2025-07-25T12:58:00Z" w16du:dateUtc="2025-07-25T15:58:00Z">
+            <w:rPr>
+              <w:i w:val="0"/>
+              <w:iCs w:val="0"/>
+            </w:rPr>
+          </w:rPrChange>
+        </w:rPr>
+        <w:t>sperm whales</w:t>
+      </w:r>
+      <w:r>
+        <w:rPr>
+          <w:rFonts w:eastAsiaTheme="minorHAnsi" w:cs="Times New Roman"/>
+          <w:i w:val="0"/>
+          <w:iCs w:val="0"/>
+          <w:sz w:val="18"/>
+          <w:szCs w:val="18"/>
+          <w:rPrChange w:id="170" w:author="Balaena Institute whitehead" w:date="2025-07-25T12:58:00Z" w16du:dateUtc="2025-07-25T15:58:00Z">
+            <w:rPr>
+              <w:i w:val="0"/>
+              <w:iCs w:val="0"/>
+            </w:rPr>
+          </w:rPrChange>
+        </w:rPr>
+        <w:t xml:space="preserve">. </w:t>
+      </w:r>
+      <w:r>
+        <w:rPr>
+          <w:rFonts w:eastAsiaTheme="minorHAnsi" w:cs="Times New Roman"/>
+          <w:i w:val="0"/>
+          <w:iCs w:val="0"/>
+          <w:sz w:val="18"/>
+          <w:szCs w:val="18"/>
+          <w:rPrChange w:id="171" w:author="Balaena Institute whitehead" w:date="2025-07-25T12:58:00Z" w16du:dateUtc="2025-07-25T15:58:00Z">
+            <w:rPr>
+              <w:i w:val="0"/>
+              <w:iCs w:val="0"/>
+            </w:rPr>
+          </w:rPrChange>
+        </w:rPr>
+        <w:t xml:space="preserve"> </w:t>
+      </w:r>
+      <w:r>
+        <w:rPr>
+          <w:rFonts w:eastAsiaTheme="minorHAnsi" w:cs="Times New Roman"/>
+          <w:i w:val="0"/>
+          <w:iCs w:val="0"/>
+          <w:sz w:val="18"/>
+          <w:szCs w:val="18"/>
+          <w:rPrChange w:id="172" w:author="Balaena Institute whitehead" w:date="2025-07-25T12:58:00Z" w16du:dateUtc="2025-07-25T15:58:00Z">
+            <w:rPr>
+              <w:i w:val="0"/>
+              <w:iCs w:val="0"/>
+            </w:rPr>
+          </w:rPrChange>
+        </w:rPr>
+        <w:t xml:space="preserve">Point locations show the bootstrapped mean for </w:t>
+      </w:r>
+      <w:proofErr w:type="gramStart"/>
+      <w:r>
+        <w:rPr>
+          <w:rFonts w:eastAsiaTheme="minorHAnsi" w:cs="Times New Roman"/>
+          <w:i w:val="0"/>
+          <w:iCs w:val="0"/>
+          <w:sz w:val="18"/>
+          <w:szCs w:val="18"/>
+          <w:rPrChange w:id="173" w:author="Balaena Institute whitehead" w:date="2025-07-25T12:58:00Z" w16du:dateUtc="2025-07-25T15:58:00Z">
+            <w:rPr>
+              <w:i w:val="0"/>
+              <w:iCs w:val="0"/>
+            </w:rPr>
+          </w:rPrChange>
+        </w:rPr>
+        <w:t>each individual</w:t>
+      </w:r>
+      <w:proofErr w:type="gramEnd"/>
+      <w:r>
+        <w:rPr>
+          <w:rFonts w:eastAsiaTheme="minorHAnsi" w:cs="Times New Roman"/>
+          <w:i w:val="0"/>
+          <w:iCs w:val="0"/>
+          <w:sz w:val="18"/>
+          <w:szCs w:val="18"/>
+          <w:rPrChange w:id="174" w:author="Balaena Institute whitehead" w:date="2025-07-25T12:58:00Z" w16du:dateUtc="2025-07-25T15:58:00Z">
+            <w:rPr>
+              <w:i w:val="0"/>
+              <w:iCs w:val="0"/>
+            </w:rPr>
+          </w:rPrChange>
+        </w:rPr>
+        <w:t xml:space="preserve"> (N simulations = 1000), horizontal error bars show the corresponding 95% CI length range, and vertical error bars show the 95% CI </w:t>
+      </w:r>
+      <w:r>
+        <w:rPr>
+          <w:rFonts w:eastAsiaTheme="minorHAnsi" w:cs="Times New Roman"/>
+          <w:sz w:val="18"/>
+          <w:szCs w:val="18"/>
+          <w:rPrChange w:id="175" w:author="Balaena Institute whitehead" w:date="2025-07-25T12:58:00Z" w16du:dateUtc="2025-07-25T15:58:00Z">
+            <w:rPr/>
+          </w:rPrChange>
+        </w:rPr>
+        <w:t>NR</w:t>
+      </w:r>
+      <w:r>
+        <w:rPr>
+          <w:rFonts w:eastAsiaTheme="minorHAnsi" w:cs="Times New Roman"/>
+          <w:sz w:val="18"/>
+          <w:szCs w:val="18"/>
+          <w:vertAlign w:val="subscript"/>
+          <w:rPrChange w:id="176" w:author="Balaena Institute whitehead" w:date="2025-07-25T12:58:00Z" w16du:dateUtc="2025-07-25T15:58:00Z">
             <w:rPr>
               <w:vertAlign w:val="subscript"/>
             </w:rPr>
@@ -11117,7 +11188,7 @@
           <w:sz w:val="18"/>
           <w:szCs w:val="18"/>
           <w:vertAlign w:val="subscript"/>
-          <w:rPrChange w:id="165" w:author="Balaena Institute whitehead" w:date="2025-07-25T12:58:00Z" w16du:dateUtc="2025-07-25T15:58:00Z">
+          <w:rPrChange w:id="177" w:author="Balaena Institute whitehead" w:date="2025-07-25T12:58:00Z" w16du:dateUtc="2025-07-25T15:58:00Z">
             <w:rPr>
               <w:i w:val="0"/>
               <w:iCs w:val="0"/>
@@ -11134,7 +11205,7 @@
           <w:iCs w:val="0"/>
           <w:sz w:val="18"/>
           <w:szCs w:val="18"/>
-          <w:rPrChange w:id="166" w:author="Balaena Institute whitehead" w:date="2025-07-25T12:58:00Z" w16du:dateUtc="2025-07-25T15:58:00Z">
+          <w:rPrChange w:id="178" w:author="Balaena Institute whitehead" w:date="2025-07-25T12:58:00Z" w16du:dateUtc="2025-07-25T15:58:00Z">
             <w:rPr>
               <w:i w:val="0"/>
               <w:iCs w:val="0"/>
@@ -11185,7 +11256,7 @@
         </w:rPr>
         <w:t xml:space="preserve"> as follows: </w:t>
       </w:r>
-      <w:commentRangeStart w:id="167"/>
+      <w:commentRangeStart w:id="179"/>
       <w:r>
         <w:rPr>
           <w:rFonts w:cs="Times New Roman"/>
@@ -11236,8 +11307,8 @@
         </w:rPr>
         <w:t>adult male and mature female (AM/MF), maximum female length (Fmax), and mature male (MM – 13.7).</w:t>
       </w:r>
-      <w:bookmarkEnd w:id="149"/>
-      <w:commentRangeEnd w:id="167"/>
+      <w:bookmarkEnd w:id="161"/>
+      <w:commentRangeEnd w:id="179"/>
       <w:r>
         <w:rPr>
           <w:rStyle w:val="CommentReference"/>
@@ -11245,12 +11316,12 @@
           <w:i w:val="0"/>
           <w:iCs w:val="0"/>
         </w:rPr>
-        <w:commentReference w:id="167"/>
+        <w:commentReference w:id="179"/>
       </w:r>
     </w:p>
     <w:p>
       <w:pPr>
-        <w:pPrChange w:id="168" w:author="Ana Eguiguren" w:date="2025-07-10T19:14:00Z" w16du:dateUtc="2025-07-10T22:14:00Z">
+        <w:pPrChange w:id="180" w:author="Ana Eguiguren" w:date="2025-07-10T19:14:00Z" w16du:dateUtc="2025-07-10T22:14:00Z">
           <w:pPr>
             <w:pStyle w:val="Heading4"/>
             <w:spacing w:line="240" w:lineRule="auto"/>
@@ -11265,24 +11336,24 @@
           <w:rFonts w:cs="Times New Roman"/>
         </w:rPr>
       </w:pPr>
-      <w:commentRangeStart w:id="169"/>
-      <w:commentRangeEnd w:id="169"/>
+      <w:commentRangeStart w:id="181"/>
+      <w:commentRangeEnd w:id="181"/>
       <w:r>
         <w:rPr>
           <w:rStyle w:val="CommentReference"/>
           <w:i w:val="0"/>
           <w:iCs w:val="0"/>
         </w:rPr>
-        <w:commentReference w:id="169"/>
-      </w:r>
-      <w:commentRangeEnd w:id="136"/>
+        <w:commentReference w:id="181"/>
+      </w:r>
+      <w:commentRangeEnd w:id="148"/>
       <w:r>
         <w:rPr>
           <w:rStyle w:val="CommentReference"/>
           <w:i w:val="0"/>
           <w:iCs w:val="0"/>
         </w:rPr>
-        <w:commentReference w:id="136"/>
+        <w:commentReference w:id="148"/>
       </w:r>
       <w:r>
         <w:rPr>
@@ -11307,13 +11378,13 @@
       <w:pPr>
         <w:rPr>
           <w:rFonts w:eastAsiaTheme="minorEastAsia"/>
-          <w:rPrChange w:id="170" w:author="Ana Eguiguren" w:date="2025-09-02T19:32:00Z" w16du:dateUtc="2025-09-02T22:32:00Z">
+          <w:rPrChange w:id="182" w:author="Ana Eguiguren" w:date="2025-09-02T19:32:00Z" w16du:dateUtc="2025-09-02T22:32:00Z">
             <w:rPr/>
           </w:rPrChange>
         </w:rPr>
       </w:pPr>
-      <w:commentRangeStart w:id="171"/>
-      <w:ins w:id="172" w:author="Ana Eguiguren" w:date="2025-09-02T19:30:00Z" w16du:dateUtc="2025-09-02T22:30:00Z">
+      <w:commentRangeStart w:id="183"/>
+      <w:ins w:id="184" w:author="Ana Eguiguren" w:date="2025-09-02T19:30:00Z" w16du:dateUtc="2025-09-02T22:30:00Z">
         <w:r>
           <w:rPr>
             <w:rFonts w:eastAsiaTheme="minorEastAsia"/>
@@ -11431,7 +11502,7 @@
           <w:t xml:space="preserve">based on this metric. </w:t>
         </w:r>
       </w:ins>
-      <w:ins w:id="173" w:author="Ana Eguiguren" w:date="2025-09-02T19:31:00Z" w16du:dateUtc="2025-09-02T22:31:00Z">
+      <w:ins w:id="185" w:author="Ana Eguiguren" w:date="2025-09-02T19:31:00Z" w16du:dateUtc="2025-09-02T22:31:00Z">
         <w:r>
           <w:rPr>
             <w:rFonts w:eastAsiaTheme="minorEastAsia"/>
@@ -11468,7 +11539,7 @@
           <w:t xml:space="preserve">below and those </w:t>
         </w:r>
       </w:ins>
-      <w:ins w:id="174" w:author="Ana Eguiguren" w:date="2025-09-02T19:30:00Z" w16du:dateUtc="2025-09-02T22:30:00Z">
+      <w:ins w:id="186" w:author="Ana Eguiguren" w:date="2025-09-02T19:30:00Z" w16du:dateUtc="2025-09-02T22:30:00Z">
         <w:r>
           <w:rPr>
             <w:rFonts w:eastAsiaTheme="minorEastAsia"/>
@@ -11543,12 +11614,12 @@
           </w:rPr>
           <w:t xml:space="preserve">. </w:t>
         </w:r>
-        <w:commentRangeEnd w:id="171"/>
+        <w:commentRangeEnd w:id="183"/>
         <w:r>
           <w:rPr>
             <w:rStyle w:val="CommentReference"/>
           </w:rPr>
-          <w:commentReference w:id="171"/>
+          <w:commentReference w:id="183"/>
         </w:r>
       </w:ins>
       <w:r>
@@ -11645,12 +11716,12 @@
       <w:r>
         <w:fldChar w:fldCharType="separate"/>
       </w:r>
-      <w:ins w:id="175" w:author="Ana Eguiguren" w:date="2025-09-02T19:44:00Z" w16du:dateUtc="2025-09-02T22:44:00Z">
+      <w:ins w:id="187" w:author="Ana Eguiguren" w:date="2025-09-02T19:44:00Z" w16du:dateUtc="2025-09-02T22:44:00Z">
         <w:r>
           <w:rPr>
             <w:b/>
             <w:bCs/>
-            <w:rPrChange w:id="176" w:author="Balaena Institute whitehead" w:date="2025-07-25T12:58:00Z" w16du:dateUtc="2025-07-25T15:58:00Z">
+            <w:rPrChange w:id="188" w:author="Balaena Institute whitehead" w:date="2025-07-25T12:58:00Z" w16du:dateUtc="2025-07-25T15:58:00Z">
               <w:rPr/>
             </w:rPrChange>
           </w:rPr>
@@ -11664,7 +11735,7 @@
           <w:t>4</w:t>
         </w:r>
       </w:ins>
-      <w:del w:id="177" w:author="Ana Eguiguren" w:date="2025-09-02T19:44:00Z" w16du:dateUtc="2025-09-02T22:44:00Z">
+      <w:del w:id="189" w:author="Ana Eguiguren" w:date="2025-09-02T19:44:00Z" w16du:dateUtc="2025-09-02T22:44:00Z">
         <w:r>
           <w:rPr>
             <w:b/>
@@ -11705,7 +11776,7 @@
       <w:r>
         <w:fldChar w:fldCharType="separate"/>
       </w:r>
-      <w:ins w:id="178" w:author="Ana Eguiguren" w:date="2025-09-02T19:44:00Z" w16du:dateUtc="2025-09-02T22:44:00Z">
+      <w:ins w:id="190" w:author="Ana Eguiguren" w:date="2025-09-02T19:44:00Z" w16du:dateUtc="2025-09-02T22:44:00Z">
         <w:r>
           <w:rPr>
             <w:b/>
@@ -11722,7 +11793,7 @@
           <w:t>5</w:t>
         </w:r>
       </w:ins>
-      <w:del w:id="179" w:author="Ana Eguiguren" w:date="2025-09-02T19:44:00Z" w16du:dateUtc="2025-09-02T22:44:00Z">
+      <w:del w:id="191" w:author="Ana Eguiguren" w:date="2025-09-02T19:44:00Z" w16du:dateUtc="2025-09-02T22:44:00Z">
         <w:r>
           <w:rPr>
             <w:b/>
@@ -11821,7 +11892,7 @@
       <w:r>
         <w:fldChar w:fldCharType="separate"/>
       </w:r>
-      <w:ins w:id="180" w:author="Ana Eguiguren" w:date="2025-09-02T19:44:00Z" w16du:dateUtc="2025-09-02T22:44:00Z">
+      <w:ins w:id="192" w:author="Ana Eguiguren" w:date="2025-09-02T19:44:00Z" w16du:dateUtc="2025-09-02T22:44:00Z">
         <w:r>
           <w:rPr>
             <w:b/>
@@ -11830,7 +11901,7 @@
           <w:t xml:space="preserve">Figure </w:t>
         </w:r>
       </w:ins>
-      <w:del w:id="181" w:author="Ana Eguiguren" w:date="2025-09-02T19:44:00Z" w16du:dateUtc="2025-09-02T22:44:00Z">
+      <w:del w:id="193" w:author="Ana Eguiguren" w:date="2025-09-02T19:44:00Z" w16du:dateUtc="2025-09-02T22:44:00Z">
         <w:r>
           <w:rPr>
             <w:b/>
@@ -11942,8 +12013,8 @@
       <w:r>
         <w:t>)</w:t>
       </w:r>
-      <w:commentRangeStart w:id="182"/>
-      <w:commentRangeStart w:id="183"/>
+      <w:commentRangeStart w:id="194"/>
+      <w:commentRangeStart w:id="195"/>
       <w:r>
         <w:t xml:space="preserve"> (</w:t>
       </w:r>
@@ -11959,12 +12030,12 @@
       <w:r>
         <w:fldChar w:fldCharType="separate"/>
       </w:r>
-      <w:ins w:id="184" w:author="Ana Eguiguren" w:date="2025-09-02T19:44:00Z" w16du:dateUtc="2025-09-02T22:44:00Z">
+      <w:ins w:id="196" w:author="Ana Eguiguren" w:date="2025-09-02T19:44:00Z" w16du:dateUtc="2025-09-02T22:44:00Z">
         <w:r>
           <w:rPr>
             <w:b/>
             <w:bCs/>
-            <w:rPrChange w:id="185" w:author="Balaena Institute whitehead" w:date="2025-07-25T12:58:00Z" w16du:dateUtc="2025-07-25T15:58:00Z">
+            <w:rPrChange w:id="197" w:author="Balaena Institute whitehead" w:date="2025-07-25T12:58:00Z" w16du:dateUtc="2025-07-25T15:58:00Z">
               <w:rPr/>
             </w:rPrChange>
           </w:rPr>
@@ -11978,7 +12049,7 @@
           <w:t>4</w:t>
         </w:r>
       </w:ins>
-      <w:del w:id="186" w:author="Ana Eguiguren" w:date="2025-09-02T19:44:00Z" w16du:dateUtc="2025-09-02T22:44:00Z">
+      <w:del w:id="198" w:author="Ana Eguiguren" w:date="2025-09-02T19:44:00Z" w16du:dateUtc="2025-09-02T22:44:00Z">
         <w:r>
           <w:rPr>
             <w:b/>
@@ -11999,19 +12070,19 @@
       <w:r>
         <w:t xml:space="preserve"> </w:t>
       </w:r>
-      <w:commentRangeStart w:id="187"/>
+      <w:commentRangeStart w:id="199"/>
       <w:r>
         <w:t>In fact,</w:t>
       </w:r>
       <w:r>
         <w:t xml:space="preserve"> </w:t>
       </w:r>
-      <w:commentRangeEnd w:id="187"/>
+      <w:commentRangeEnd w:id="199"/>
       <w:r>
         <w:rPr>
           <w:rStyle w:val="CommentReference"/>
         </w:rPr>
-        <w:commentReference w:id="187"/>
+        <w:commentReference w:id="199"/>
       </w:r>
       <w:r>
         <w:t>for adult males</w:t>
@@ -12162,12 +12233,12 @@
         </w:rPr>
         <w:fldChar w:fldCharType="separate"/>
       </w:r>
-      <w:ins w:id="188" w:author="Ana Eguiguren" w:date="2025-09-02T19:44:00Z" w16du:dateUtc="2025-09-02T22:44:00Z">
+      <w:ins w:id="200" w:author="Ana Eguiguren" w:date="2025-09-02T19:44:00Z" w16du:dateUtc="2025-09-02T22:44:00Z">
         <w:r>
           <w:rPr>
             <w:b/>
             <w:bCs/>
-            <w:rPrChange w:id="189" w:author="Balaena Institute whitehead" w:date="2025-07-25T12:58:00Z" w16du:dateUtc="2025-07-25T15:58:00Z">
+            <w:rPrChange w:id="201" w:author="Balaena Institute whitehead" w:date="2025-07-25T12:58:00Z" w16du:dateUtc="2025-07-25T15:58:00Z">
               <w:rPr/>
             </w:rPrChange>
           </w:rPr>
@@ -12181,12 +12252,12 @@
           <w:t>4</w:t>
         </w:r>
       </w:ins>
-      <w:del w:id="190" w:author="Ana Eguiguren" w:date="2025-09-02T19:44:00Z" w16du:dateUtc="2025-09-02T22:44:00Z">
+      <w:del w:id="202" w:author="Ana Eguiguren" w:date="2025-09-02T19:44:00Z" w16du:dateUtc="2025-09-02T22:44:00Z">
         <w:r>
           <w:rPr>
             <w:b/>
             <w:bCs/>
-            <w:rPrChange w:id="191" w:author="Balaena Institute whitehead" w:date="2025-07-25T12:58:00Z" w16du:dateUtc="2025-07-25T15:58:00Z">
+            <w:rPrChange w:id="203" w:author="Balaena Institute whitehead" w:date="2025-07-25T12:58:00Z" w16du:dateUtc="2025-07-25T15:58:00Z">
               <w:rPr/>
             </w:rPrChange>
           </w:rPr>
@@ -12196,7 +12267,7 @@
           <w:rPr>
             <w:b/>
             <w:bCs/>
-            <w:rPrChange w:id="192" w:author="Balaena Institute whitehead" w:date="2025-07-25T12:58:00Z" w16du:dateUtc="2025-07-25T15:58:00Z">
+            <w:rPrChange w:id="204" w:author="Balaena Institute whitehead" w:date="2025-07-25T12:58:00Z" w16du:dateUtc="2025-07-25T15:58:00Z">
               <w:rPr>
                 <w:noProof/>
               </w:rPr>
@@ -12215,26 +12286,26 @@
       <w:r>
         <w:t>).</w:t>
       </w:r>
-      <w:commentRangeEnd w:id="182"/>
+      <w:commentRangeEnd w:id="194"/>
       <w:r>
         <w:rPr>
           <w:rStyle w:val="CommentReference"/>
         </w:rPr>
-        <w:commentReference w:id="182"/>
-      </w:r>
-      <w:commentRangeEnd w:id="183"/>
+        <w:commentReference w:id="194"/>
+      </w:r>
+      <w:commentRangeEnd w:id="195"/>
       <w:r>
         <w:rPr>
           <w:rStyle w:val="CommentReference"/>
         </w:rPr>
-        <w:commentReference w:id="183"/>
+        <w:commentReference w:id="195"/>
       </w:r>
     </w:p>
     <w:p>
       <w:pPr>
         <w:keepNext/>
         <w:jc w:val="center"/>
-        <w:pPrChange w:id="193" w:author="Balaena Institute whitehead" w:date="2025-07-11T15:27:00Z" w16du:dateUtc="2025-07-11T18:27:00Z">
+        <w:pPrChange w:id="205" w:author="Balaena Institute whitehead" w:date="2025-07-11T15:27:00Z" w16du:dateUtc="2025-07-11T18:27:00Z">
           <w:pPr/>
         </w:pPrChange>
       </w:pPr>
@@ -12294,14 +12365,14 @@
           <w:color w:val="auto"/>
         </w:rPr>
       </w:pPr>
-      <w:bookmarkStart w:id="194" w:name="_Ref203140158"/>
-      <w:bookmarkStart w:id="195" w:name="_Ref203140152"/>
+      <w:bookmarkStart w:id="206" w:name="_Ref203140158"/>
+      <w:bookmarkStart w:id="207" w:name="_Ref203140152"/>
       <w:r>
         <w:rPr>
           <w:b/>
           <w:bCs/>
           <w:color w:val="auto"/>
-          <w:rPrChange w:id="196" w:author="Balaena Institute whitehead" w:date="2025-07-25T12:58:00Z" w16du:dateUtc="2025-07-25T15:58:00Z">
+          <w:rPrChange w:id="208" w:author="Balaena Institute whitehead" w:date="2025-07-25T12:58:00Z" w16du:dateUtc="2025-07-25T15:58:00Z">
             <w:rPr/>
           </w:rPrChange>
         </w:rPr>
@@ -12312,7 +12383,7 @@
           <w:b/>
           <w:bCs/>
           <w:color w:val="auto"/>
-          <w:rPrChange w:id="197" w:author="Balaena Institute whitehead" w:date="2025-07-25T12:58:00Z" w16du:dateUtc="2025-07-25T15:58:00Z">
+          <w:rPrChange w:id="209" w:author="Balaena Institute whitehead" w:date="2025-07-25T12:58:00Z" w16du:dateUtc="2025-07-25T15:58:00Z">
             <w:rPr/>
           </w:rPrChange>
         </w:rPr>
@@ -12323,7 +12394,7 @@
           <w:b/>
           <w:bCs/>
           <w:color w:val="auto"/>
-          <w:rPrChange w:id="198" w:author="Balaena Institute whitehead" w:date="2025-07-25T12:58:00Z" w16du:dateUtc="2025-07-25T15:58:00Z">
+          <w:rPrChange w:id="210" w:author="Balaena Institute whitehead" w:date="2025-07-25T12:58:00Z" w16du:dateUtc="2025-07-25T15:58:00Z">
             <w:rPr/>
           </w:rPrChange>
         </w:rPr>
@@ -12334,13 +12405,13 @@
           <w:b/>
           <w:bCs/>
           <w:color w:val="auto"/>
-          <w:rPrChange w:id="199" w:author="Balaena Institute whitehead" w:date="2025-07-25T12:58:00Z" w16du:dateUtc="2025-07-25T15:58:00Z">
+          <w:rPrChange w:id="211" w:author="Balaena Institute whitehead" w:date="2025-07-25T12:58:00Z" w16du:dateUtc="2025-07-25T15:58:00Z">
             <w:rPr/>
           </w:rPrChange>
         </w:rPr>
         <w:fldChar w:fldCharType="separate"/>
       </w:r>
-      <w:ins w:id="200" w:author="Ana Eguiguren" w:date="2025-09-02T19:44:00Z" w16du:dateUtc="2025-09-02T22:44:00Z">
+      <w:ins w:id="212" w:author="Ana Eguiguren" w:date="2025-09-02T19:44:00Z" w16du:dateUtc="2025-09-02T22:44:00Z">
         <w:r>
           <w:rPr>
             <w:b/>
@@ -12351,14 +12422,14 @@
           <w:t>4</w:t>
         </w:r>
       </w:ins>
-      <w:del w:id="201" w:author="Ana Eguiguren" w:date="2025-09-02T19:44:00Z" w16du:dateUtc="2025-09-02T22:44:00Z">
+      <w:del w:id="213" w:author="Ana Eguiguren" w:date="2025-09-02T19:44:00Z" w16du:dateUtc="2025-09-02T22:44:00Z">
         <w:r>
           <w:rPr>
             <w:b/>
             <w:bCs/>
             <w:noProof/>
             <w:color w:val="auto"/>
-            <w:rPrChange w:id="202" w:author="Balaena Institute whitehead" w:date="2025-07-25T12:58:00Z" w16du:dateUtc="2025-07-25T15:58:00Z">
+            <w:rPrChange w:id="214" w:author="Balaena Institute whitehead" w:date="2025-07-25T12:58:00Z" w16du:dateUtc="2025-07-25T15:58:00Z">
               <w:rPr>
                 <w:noProof/>
               </w:rPr>
@@ -12372,19 +12443,19 @@
           <w:b/>
           <w:bCs/>
           <w:color w:val="auto"/>
-          <w:rPrChange w:id="203" w:author="Balaena Institute whitehead" w:date="2025-07-25T12:58:00Z" w16du:dateUtc="2025-07-25T15:58:00Z">
+          <w:rPrChange w:id="215" w:author="Balaena Institute whitehead" w:date="2025-07-25T12:58:00Z" w16du:dateUtc="2025-07-25T15:58:00Z">
             <w:rPr/>
           </w:rPrChange>
         </w:rPr>
         <w:fldChar w:fldCharType="end"/>
       </w:r>
-      <w:bookmarkEnd w:id="194"/>
+      <w:bookmarkEnd w:id="206"/>
       <w:r>
         <w:rPr>
           <w:b/>
           <w:bCs/>
           <w:color w:val="auto"/>
-          <w:rPrChange w:id="204" w:author="Balaena Institute whitehead" w:date="2025-07-25T12:58:00Z" w16du:dateUtc="2025-07-25T15:58:00Z">
+          <w:rPrChange w:id="216" w:author="Balaena Institute whitehead" w:date="2025-07-25T12:58:00Z" w16du:dateUtc="2025-07-25T15:58:00Z">
             <w:rPr/>
           </w:rPrChange>
         </w:rPr>
@@ -12410,7 +12481,7 @@
       <w:r>
         <w:rPr>
           <w:color w:val="auto"/>
-          <w:rPrChange w:id="205" w:author="Balaena Institute whitehead" w:date="2025-07-25T12:58:00Z" w16du:dateUtc="2025-07-25T15:58:00Z">
+          <w:rPrChange w:id="217" w:author="Balaena Institute whitehead" w:date="2025-07-25T12:58:00Z" w16du:dateUtc="2025-07-25T15:58:00Z">
             <w:rPr>
               <w:i w:val="0"/>
               <w:iCs w:val="0"/>
@@ -12432,7 +12503,7 @@
       <w:r>
         <w:rPr>
           <w:color w:val="auto"/>
-          <w:rPrChange w:id="206" w:author="Balaena Institute whitehead" w:date="2025-07-25T12:58:00Z" w16du:dateUtc="2025-07-25T15:58:00Z">
+          <w:rPrChange w:id="218" w:author="Balaena Institute whitehead" w:date="2025-07-25T12:58:00Z" w16du:dateUtc="2025-07-25T15:58:00Z">
             <w:rPr>
               <w:i w:val="0"/>
               <w:iCs w:val="0"/>
@@ -12454,7 +12525,7 @@
       <w:r>
         <w:rPr>
           <w:color w:val="auto"/>
-          <w:rPrChange w:id="207" w:author="Balaena Institute whitehead" w:date="2025-07-25T12:58:00Z" w16du:dateUtc="2025-07-25T15:58:00Z">
+          <w:rPrChange w:id="219" w:author="Balaena Institute whitehead" w:date="2025-07-25T12:58:00Z" w16du:dateUtc="2025-07-25T15:58:00Z">
             <w:rPr>
               <w:i w:val="0"/>
               <w:iCs w:val="0"/>
@@ -12468,7 +12539,7 @@
         <w:rPr>
           <w:color w:val="auto"/>
           <w:vertAlign w:val="subscript"/>
-          <w:rPrChange w:id="208" w:author="Balaena Institute whitehead" w:date="2025-07-25T12:58:00Z" w16du:dateUtc="2025-07-25T15:58:00Z">
+          <w:rPrChange w:id="220" w:author="Balaena Institute whitehead" w:date="2025-07-25T12:58:00Z" w16du:dateUtc="2025-07-25T15:58:00Z">
             <w:rPr>
               <w:i w:val="0"/>
               <w:iCs w:val="0"/>
@@ -12508,7 +12579,7 @@
       <w:r>
         <w:rPr>
           <w:color w:val="auto"/>
-          <w:rPrChange w:id="209" w:author="Balaena Institute whitehead" w:date="2025-07-25T12:58:00Z" w16du:dateUtc="2025-07-25T15:58:00Z">
+          <w:rPrChange w:id="221" w:author="Balaena Institute whitehead" w:date="2025-07-25T12:58:00Z" w16du:dateUtc="2025-07-25T15:58:00Z">
             <w:rPr>
               <w:i w:val="0"/>
               <w:iCs w:val="0"/>
@@ -12530,7 +12601,7 @@
       <w:r>
         <w:rPr>
           <w:color w:val="auto"/>
-          <w:rPrChange w:id="210" w:author="Balaena Institute whitehead" w:date="2025-07-25T12:58:00Z" w16du:dateUtc="2025-07-25T15:58:00Z">
+          <w:rPrChange w:id="222" w:author="Balaena Institute whitehead" w:date="2025-07-25T12:58:00Z" w16du:dateUtc="2025-07-25T15:58:00Z">
             <w:rPr>
               <w:i w:val="0"/>
               <w:iCs w:val="0"/>
@@ -12552,7 +12623,7 @@
       <w:r>
         <w:rPr>
           <w:color w:val="auto"/>
-          <w:rPrChange w:id="211" w:author="Balaena Institute whitehead" w:date="2025-07-25T12:58:00Z" w16du:dateUtc="2025-07-25T15:58:00Z">
+          <w:rPrChange w:id="223" w:author="Balaena Institute whitehead" w:date="2025-07-25T12:58:00Z" w16du:dateUtc="2025-07-25T15:58:00Z">
             <w:rPr>
               <w:i w:val="0"/>
               <w:iCs w:val="0"/>
@@ -12566,7 +12637,7 @@
         <w:rPr>
           <w:color w:val="auto"/>
           <w:vertAlign w:val="subscript"/>
-          <w:rPrChange w:id="212" w:author="Balaena Institute whitehead" w:date="2025-07-25T12:58:00Z" w16du:dateUtc="2025-07-25T15:58:00Z">
+          <w:rPrChange w:id="224" w:author="Balaena Institute whitehead" w:date="2025-07-25T12:58:00Z" w16du:dateUtc="2025-07-25T15:58:00Z">
             <w:rPr>
               <w:i w:val="0"/>
               <w:iCs w:val="0"/>
@@ -12586,7 +12657,7 @@
         </w:rPr>
         <w:t>).</w:t>
       </w:r>
-      <w:bookmarkEnd w:id="195"/>
+      <w:bookmarkEnd w:id="207"/>
     </w:p>
     <w:p>
       <w:pPr>
@@ -12601,7 +12672,7 @@
     <w:p>
       <w:pPr>
         <w:pStyle w:val="Caption"/>
-        <w:pPrChange w:id="213" w:author="Balaena Institute whitehead" w:date="2025-07-11T15:25:00Z" w16du:dateUtc="2025-07-11T18:25:00Z">
+        <w:pPrChange w:id="225" w:author="Balaena Institute whitehead" w:date="2025-07-11T15:25:00Z" w16du:dateUtc="2025-07-11T18:25:00Z">
           <w:pPr/>
         </w:pPrChange>
       </w:pPr>
@@ -12621,7 +12692,7 @@
       <w:pPr>
         <w:keepNext/>
       </w:pPr>
-      <w:ins w:id="214" w:author="Ana Eguiguren" w:date="2025-07-10T19:56:00Z" w16du:dateUtc="2025-07-10T22:56:00Z">
+      <w:ins w:id="226" w:author="Ana Eguiguren" w:date="2025-07-10T19:56:00Z" w16du:dateUtc="2025-07-10T22:56:00Z">
         <w:r>
           <w:rPr>
             <w:noProof/>
@@ -12674,7 +12745,7 @@
       <w:pPr>
         <w:pStyle w:val="Caption"/>
       </w:pPr>
-      <w:bookmarkStart w:id="215" w:name="_Ref201775677"/>
+      <w:bookmarkStart w:id="227" w:name="_Ref201775677"/>
       <w:r>
         <w:rPr>
           <w:b/>
@@ -12724,7 +12795,7 @@
         </w:rPr>
         <w:fldChar w:fldCharType="end"/>
       </w:r>
-      <w:bookmarkEnd w:id="215"/>
+      <w:bookmarkEnd w:id="227"/>
       <w:r>
         <w:rPr>
           <w:b/>
@@ -12749,7 +12820,7 @@
         </w:rPr>
         <w:t>anterior</w:t>
       </w:r>
-      <w:commentRangeStart w:id="216"/>
+      <w:commentRangeStart w:id="228"/>
       <w:r>
         <w:rPr>
           <w:i w:val="0"/>
@@ -12766,7 +12837,7 @@
         </w:rPr>
         <w:t xml:space="preserve"> </w:t>
       </w:r>
-      <w:commentRangeEnd w:id="216"/>
+      <w:commentRangeEnd w:id="228"/>
       <w:r>
         <w:rPr>
           <w:rStyle w:val="CommentReference"/>
@@ -12774,7 +12845,7 @@
           <w:iCs w:val="0"/>
           <w:color w:val="auto"/>
         </w:rPr>
-        <w:commentReference w:id="216"/>
+        <w:commentReference w:id="228"/>
       </w:r>
       <w:r>
         <w:rPr>
@@ -12836,7 +12907,7 @@
         </w:rPr>
         <w:t>N</w:t>
       </w:r>
-      <w:commentRangeStart w:id="217"/>
+      <w:commentRangeStart w:id="229"/>
       <w:r>
         <w:rPr>
           <w:color w:val="auto"/>
@@ -12847,7 +12918,7 @@
         <w:rPr>
           <w:color w:val="auto"/>
           <w:vertAlign w:val="subscript"/>
-          <w:rPrChange w:id="218" w:author="Christine K" w:date="2025-08-09T14:08:00Z" w16du:dateUtc="2025-08-09T21:08:00Z">
+          <w:rPrChange w:id="230" w:author="Christine K" w:date="2025-08-09T14:08:00Z" w16du:dateUtc="2025-08-09T21:08:00Z">
             <w:rPr>
               <w:color w:val="auto"/>
             </w:rPr>
@@ -12869,7 +12940,7 @@
         </w:rPr>
         <w:t xml:space="preserve">values </w:t>
       </w:r>
-      <w:commentRangeEnd w:id="217"/>
+      <w:commentRangeEnd w:id="229"/>
       <w:r>
         <w:rPr>
           <w:rStyle w:val="CommentReference"/>
@@ -12877,7 +12948,7 @@
           <w:iCs w:val="0"/>
           <w:color w:val="auto"/>
         </w:rPr>
-        <w:commentReference w:id="217"/>
+        <w:commentReference w:id="229"/>
       </w:r>
       <w:r>
         <w:rPr>
@@ -13043,7 +13114,7 @@
       <w:r>
         <w:t xml:space="preserve"> </w:t>
       </w:r>
-      <w:commentRangeStart w:id="219"/>
+      <w:commentRangeStart w:id="231"/>
       <w:r>
         <w:t>consistently</w:t>
       </w:r>
@@ -13114,12 +13185,12 @@
       <w:r>
         <w:t xml:space="preserve">assigned </w:t>
       </w:r>
-      <w:commentRangeEnd w:id="219"/>
+      <w:commentRangeEnd w:id="231"/>
       <w:r>
         <w:rPr>
           <w:rStyle w:val="CommentReference"/>
         </w:rPr>
-        <w:commentReference w:id="219"/>
+        <w:commentReference w:id="231"/>
       </w:r>
       <w:r>
         <w:t>high probability</w:t>
@@ -13245,18 +13316,18 @@
       <w:r>
         <w:t xml:space="preserve"> </w:t>
       </w:r>
-      <w:commentRangeStart w:id="220"/>
+      <w:commentRangeStart w:id="232"/>
       <w:r>
         <w:t>exceeding the maximum recorded female length</w:t>
       </w:r>
-      <w:commentRangeEnd w:id="220"/>
+      <w:commentRangeEnd w:id="232"/>
       <w:r>
         <w:rPr>
           <w:rStyle w:val="CommentReference"/>
         </w:rPr>
-        <w:commentReference w:id="220"/>
-      </w:r>
-      <w:ins w:id="221" w:author="Christine K" w:date="2025-08-09T14:13:00Z" w16du:dateUtc="2025-08-09T21:13:00Z">
+        <w:commentReference w:id="232"/>
+      </w:r>
+      <w:ins w:id="233" w:author="Christine K" w:date="2025-08-09T14:13:00Z" w16du:dateUtc="2025-08-09T21:13:00Z">
         <w:r>
           <w:t xml:space="preserve"> of X m</w:t>
         </w:r>
@@ -13354,10 +13425,10 @@
           <w:color w:val="auto"/>
         </w:rPr>
       </w:pPr>
-      <w:bookmarkStart w:id="222" w:name="_Ref201777743"/>
-      <w:commentRangeStart w:id="223"/>
-      <w:commentRangeStart w:id="224"/>
-      <w:commentRangeStart w:id="225"/>
+      <w:bookmarkStart w:id="234" w:name="_Ref201777743"/>
+      <w:commentRangeStart w:id="235"/>
+      <w:commentRangeStart w:id="236"/>
+      <w:commentRangeStart w:id="237"/>
       <w:r>
         <w:rPr>
           <w:b/>
@@ -13366,7 +13437,7 @@
         </w:rPr>
         <w:t xml:space="preserve">Figure </w:t>
       </w:r>
-      <w:bookmarkEnd w:id="222"/>
+      <w:bookmarkEnd w:id="234"/>
       <w:r>
         <w:rPr>
           <w:b/>
@@ -13375,7 +13446,7 @@
         </w:rPr>
         <w:t>5</w:t>
       </w:r>
-      <w:commentRangeEnd w:id="223"/>
+      <w:commentRangeEnd w:id="235"/>
       <w:r>
         <w:rPr>
           <w:rStyle w:val="CommentReference"/>
@@ -13383,9 +13454,9 @@
           <w:iCs w:val="0"/>
           <w:color w:val="auto"/>
         </w:rPr>
-        <w:commentReference w:id="223"/>
-      </w:r>
-      <w:commentRangeEnd w:id="224"/>
+        <w:commentReference w:id="235"/>
+      </w:r>
+      <w:commentRangeEnd w:id="236"/>
       <w:r>
         <w:rPr>
           <w:rStyle w:val="CommentReference"/>
@@ -13393,7 +13464,7 @@
           <w:iCs w:val="0"/>
           <w:color w:val="auto"/>
         </w:rPr>
-        <w:commentReference w:id="224"/>
+        <w:commentReference w:id="236"/>
       </w:r>
       <w:r>
         <w:rPr>
@@ -13409,8 +13480,8 @@
         </w:rPr>
         <w:t xml:space="preserve"> </w:t>
       </w:r>
-      <w:commentRangeStart w:id="226"/>
-      <w:commentRangeStart w:id="227"/>
+      <w:commentRangeStart w:id="238"/>
+      <w:commentRangeStart w:id="239"/>
       <w:r>
         <w:rPr>
           <w:i w:val="0"/>
@@ -13419,7 +13490,7 @@
         </w:rPr>
         <w:t xml:space="preserve">Bootstrapped </w:t>
       </w:r>
-      <w:commentRangeEnd w:id="226"/>
+      <w:commentRangeEnd w:id="238"/>
       <w:r>
         <w:rPr>
           <w:rStyle w:val="CommentReference"/>
@@ -13427,9 +13498,9 @@
           <w:iCs w:val="0"/>
           <w:color w:val="auto"/>
         </w:rPr>
-        <w:commentReference w:id="226"/>
-      </w:r>
-      <w:commentRangeEnd w:id="227"/>
+        <w:commentReference w:id="238"/>
+      </w:r>
+      <w:commentRangeEnd w:id="239"/>
       <w:r>
         <w:rPr>
           <w:rStyle w:val="CommentReference"/>
@@ -13437,7 +13508,7 @@
           <w:iCs w:val="0"/>
           <w:color w:val="auto"/>
         </w:rPr>
-        <w:commentReference w:id="227"/>
+        <w:commentReference w:id="239"/>
       </w:r>
       <w:r>
         <w:rPr>
@@ -13736,7 +13807,7 @@
         </w:rPr>
         <w:t xml:space="preserve"> </w:t>
       </w:r>
-      <w:commentRangeStart w:id="228"/>
+      <w:commentRangeStart w:id="240"/>
       <w:r>
         <w:rPr>
           <w:i w:val="0"/>
@@ -13777,7 +13848,7 @@
         </w:rPr>
         <w:t xml:space="preserve"> (&gt; 13.7 m) are labelled for reference</w:t>
       </w:r>
-      <w:commentRangeEnd w:id="228"/>
+      <w:commentRangeEnd w:id="240"/>
       <w:r>
         <w:rPr>
           <w:rStyle w:val="CommentReference"/>
@@ -13785,7 +13856,7 @@
           <w:iCs w:val="0"/>
           <w:color w:val="auto"/>
         </w:rPr>
-        <w:commentReference w:id="228"/>
+        <w:commentReference w:id="240"/>
       </w:r>
       <w:r>
         <w:rPr>
@@ -13835,7 +13906,7 @@
         </w:rPr>
         <w:t>).</w:t>
       </w:r>
-      <w:commentRangeEnd w:id="225"/>
+      <w:commentRangeEnd w:id="237"/>
       <w:r>
         <w:rPr>
           <w:rStyle w:val="CommentReference"/>
@@ -13843,13 +13914,13 @@
           <w:iCs w:val="0"/>
           <w:color w:val="auto"/>
         </w:rPr>
-        <w:commentReference w:id="225"/>
+        <w:commentReference w:id="237"/>
       </w:r>
     </w:p>
     <w:p>
       <w:pPr>
         <w:pStyle w:val="Heading4"/>
-        <w:pPrChange w:id="229" w:author="Ana Eguiguren" w:date="2025-07-09T19:51:00Z" w16du:dateUtc="2025-07-09T22:51:00Z">
+        <w:pPrChange w:id="241" w:author="Ana Eguiguren" w:date="2025-07-09T19:51:00Z" w16du:dateUtc="2025-07-09T22:51:00Z">
           <w:pPr>
             <w:pStyle w:val="Caption"/>
           </w:pPr>
@@ -13887,7 +13958,7 @@
       <w:r>
         <w:fldChar w:fldCharType="separate"/>
       </w:r>
-      <w:ins w:id="230" w:author="Ana Eguiguren" w:date="2025-09-02T19:44:00Z" w16du:dateUtc="2025-09-02T22:44:00Z">
+      <w:ins w:id="242" w:author="Ana Eguiguren" w:date="2025-09-02T19:44:00Z" w16du:dateUtc="2025-09-02T22:44:00Z">
         <w:r>
           <w:rPr>
             <w:b/>
@@ -13896,7 +13967,7 @@
           <w:t xml:space="preserve">Figure </w:t>
         </w:r>
       </w:ins>
-      <w:del w:id="231" w:author="Ana Eguiguren" w:date="2025-09-02T19:44:00Z" w16du:dateUtc="2025-09-02T22:44:00Z">
+      <w:del w:id="243" w:author="Ana Eguiguren" w:date="2025-09-02T19:44:00Z" w16du:dateUtc="2025-09-02T22:44:00Z">
         <w:r>
           <w:rPr>
             <w:b/>
@@ -13908,7 +13979,7 @@
           <w:rPr>
             <w:b/>
             <w:bCs/>
-            <w:rPrChange w:id="232" w:author="Balaena Institute whitehead" w:date="2025-07-25T12:58:00Z" w16du:dateUtc="2025-07-25T15:58:00Z">
+            <w:rPrChange w:id="244" w:author="Balaena Institute whitehead" w:date="2025-07-25T12:58:00Z" w16du:dateUtc="2025-07-25T15:58:00Z">
               <w:rPr>
                 <w:b/>
                 <w:bCs/>
@@ -13930,24 +14001,24 @@
       <w:r>
         <w:t xml:space="preserve">Length measurements of individuals that performed peduncle dives either fell within the total length ranges corresponding to calves </w:t>
       </w:r>
-      <w:commentRangeStart w:id="233"/>
-      <w:commentRangeStart w:id="234"/>
+      <w:commentRangeStart w:id="245"/>
+      <w:commentRangeStart w:id="246"/>
       <w:r>
         <w:t>(n = 1) or juveniles (n = 3</w:t>
       </w:r>
-      <w:commentRangeEnd w:id="233"/>
+      <w:commentRangeEnd w:id="245"/>
       <w:r>
         <w:rPr>
           <w:rStyle w:val="CommentReference"/>
         </w:rPr>
-        <w:commentReference w:id="233"/>
-      </w:r>
-      <w:commentRangeEnd w:id="234"/>
+        <w:commentReference w:id="245"/>
+      </w:r>
+      <w:commentRangeEnd w:id="246"/>
       <w:r>
         <w:rPr>
           <w:rStyle w:val="CommentReference"/>
         </w:rPr>
-        <w:commentReference w:id="234"/>
+        <w:commentReference w:id="246"/>
       </w:r>
       <w:r>
         <w:t xml:space="preserve">; </w:t>
@@ -13964,7 +14035,7 @@
       <w:r>
         <w:fldChar w:fldCharType="separate"/>
       </w:r>
-      <w:ins w:id="235" w:author="Ana Eguiguren" w:date="2025-09-02T19:44:00Z" w16du:dateUtc="2025-09-02T22:44:00Z">
+      <w:ins w:id="247" w:author="Ana Eguiguren" w:date="2025-09-02T19:44:00Z" w16du:dateUtc="2025-09-02T22:44:00Z">
         <w:r>
           <w:rPr>
             <w:b/>
@@ -13973,7 +14044,7 @@
           <w:t xml:space="preserve">Figure </w:t>
         </w:r>
       </w:ins>
-      <w:del w:id="236" w:author="Ana Eguiguren" w:date="2025-09-02T19:44:00Z" w16du:dateUtc="2025-09-02T22:44:00Z">
+      <w:del w:id="248" w:author="Ana Eguiguren" w:date="2025-09-02T19:44:00Z" w16du:dateUtc="2025-09-02T22:44:00Z">
         <w:r>
           <w:rPr>
             <w:b/>
@@ -13985,7 +14056,7 @@
           <w:rPr>
             <w:b/>
             <w:bCs/>
-            <w:rPrChange w:id="237" w:author="Balaena Institute whitehead" w:date="2025-07-25T12:58:00Z" w16du:dateUtc="2025-07-25T15:58:00Z">
+            <w:rPrChange w:id="249" w:author="Balaena Institute whitehead" w:date="2025-07-25T12:58:00Z" w16du:dateUtc="2025-07-25T15:58:00Z">
               <w:rPr>
                 <w:b/>
                 <w:bCs/>
@@ -14087,7 +14158,7 @@
       <w:r>
         <w:fldChar w:fldCharType="separate"/>
       </w:r>
-      <w:ins w:id="238" w:author="Ana Eguiguren" w:date="2025-09-02T19:44:00Z" w16du:dateUtc="2025-09-02T22:44:00Z">
+      <w:ins w:id="250" w:author="Ana Eguiguren" w:date="2025-09-02T19:44:00Z" w16du:dateUtc="2025-09-02T22:44:00Z">
         <w:r>
           <w:rPr>
             <w:b/>
@@ -14096,7 +14167,7 @@
           <w:t xml:space="preserve">Figure </w:t>
         </w:r>
       </w:ins>
-      <w:del w:id="239" w:author="Ana Eguiguren" w:date="2025-09-02T19:44:00Z" w16du:dateUtc="2025-09-02T22:44:00Z">
+      <w:del w:id="251" w:author="Ana Eguiguren" w:date="2025-09-02T19:44:00Z" w16du:dateUtc="2025-09-02T22:44:00Z">
         <w:r>
           <w:rPr>
             <w:b/>
@@ -14108,7 +14179,7 @@
           <w:rPr>
             <w:b/>
             <w:bCs/>
-            <w:rPrChange w:id="240" w:author="Balaena Institute whitehead" w:date="2025-07-25T12:58:00Z" w16du:dateUtc="2025-07-25T15:58:00Z">
+            <w:rPrChange w:id="252" w:author="Balaena Institute whitehead" w:date="2025-07-25T12:58:00Z" w16du:dateUtc="2025-07-25T15:58:00Z">
               <w:rPr>
                 <w:b/>
                 <w:bCs/>
@@ -14207,7 +14278,7 @@
           </mc:Fallback>
         </mc:AlternateContent>
       </w:r>
-      <w:ins w:id="241" w:author="Ana Eguiguren" w:date="2025-07-10T20:01:00Z" w16du:dateUtc="2025-07-10T23:01:00Z">
+      <w:ins w:id="253" w:author="Ana Eguiguren" w:date="2025-07-10T20:01:00Z" w16du:dateUtc="2025-07-10T23:01:00Z">
         <w:r>
           <w:rPr>
             <w:noProof/>
@@ -14265,10 +14336,10 @@
           <w:color w:val="auto"/>
         </w:rPr>
       </w:pPr>
-      <w:bookmarkStart w:id="242" w:name="_Ref201915523"/>
-      <w:commentRangeStart w:id="243"/>
-      <w:commentRangeStart w:id="244"/>
-      <w:commentRangeStart w:id="245"/>
+      <w:bookmarkStart w:id="254" w:name="_Ref201915523"/>
+      <w:commentRangeStart w:id="255"/>
+      <w:commentRangeStart w:id="256"/>
+      <w:commentRangeStart w:id="257"/>
       <w:r>
         <w:rPr>
           <w:b/>
@@ -14277,7 +14348,7 @@
         </w:rPr>
         <w:t xml:space="preserve">Figure </w:t>
       </w:r>
-      <w:bookmarkEnd w:id="242"/>
+      <w:bookmarkEnd w:id="254"/>
       <w:r>
         <w:rPr>
           <w:b/>
@@ -14400,7 +14471,7 @@
         </w:rPr>
         <w:t xml:space="preserve">.  </w:t>
       </w:r>
-      <w:commentRangeEnd w:id="243"/>
+      <w:commentRangeEnd w:id="255"/>
       <w:r>
         <w:rPr>
           <w:rStyle w:val="CommentReference"/>
@@ -14408,9 +14479,9 @@
           <w:iCs w:val="0"/>
           <w:color w:val="auto"/>
         </w:rPr>
-        <w:commentReference w:id="243"/>
-      </w:r>
-      <w:commentRangeEnd w:id="244"/>
+        <w:commentReference w:id="255"/>
+      </w:r>
+      <w:commentRangeEnd w:id="256"/>
       <w:r>
         <w:rPr>
           <w:rStyle w:val="CommentReference"/>
@@ -14418,9 +14489,9 @@
           <w:iCs w:val="0"/>
           <w:color w:val="auto"/>
         </w:rPr>
-        <w:commentReference w:id="244"/>
-      </w:r>
-      <w:commentRangeEnd w:id="245"/>
+        <w:commentReference w:id="256"/>
+      </w:r>
+      <w:commentRangeEnd w:id="257"/>
       <w:r>
         <w:rPr>
           <w:rStyle w:val="CommentReference"/>
@@ -14428,7 +14499,7 @@
           <w:iCs w:val="0"/>
           <w:color w:val="auto"/>
         </w:rPr>
-        <w:commentReference w:id="245"/>
+        <w:commentReference w:id="257"/>
       </w:r>
     </w:p>
     <w:p/>
@@ -14449,7 +14520,12 @@
       <w:r>
         <w:rPr>
           <w:rFonts w:cs="Times New Roman"/>
-          <w:highlight w:val="green"/>
+          <w:rPrChange w:id="258" w:author="Balaena Institute whitehead" w:date="2025-09-03T15:44:00Z" w16du:dateUtc="2025-09-03T18:44:00Z">
+            <w:rPr>
+              <w:rFonts w:cs="Times New Roman"/>
+              <w:highlight w:val="green"/>
+            </w:rPr>
+          </w:rPrChange>
         </w:rPr>
         <w:lastRenderedPageBreak/>
         <w:t>4. DISCUSSION</w:t>
@@ -14524,16 +14600,16 @@
       <w:r>
         <w:t xml:space="preserve">) reliably captured the development of sexual dimorphism in sperm whales’ </w:t>
       </w:r>
-      <w:commentRangeStart w:id="246"/>
+      <w:commentRangeStart w:id="259"/>
       <w:r>
         <w:t xml:space="preserve">noses </w:t>
       </w:r>
-      <w:commentRangeEnd w:id="246"/>
+      <w:commentRangeEnd w:id="259"/>
       <w:r>
         <w:rPr>
           <w:rStyle w:val="CommentReference"/>
         </w:rPr>
-        <w:commentReference w:id="246"/>
+        <w:commentReference w:id="259"/>
       </w:r>
       <w:r>
         <w:fldChar w:fldCharType="begin"/>
@@ -14863,7 +14939,7 @@
       <w:r>
         <w:t xml:space="preserve"> standard deviation of up to 0.96 </w:t>
       </w:r>
-      <w:commentRangeStart w:id="247"/>
+      <w:commentRangeStart w:id="260"/>
       <w:r>
         <w:t xml:space="preserve">m at a given age </w:t>
       </w:r>
@@ -14889,12 +14965,12 @@
       <w:r>
         <w:t xml:space="preserve">. </w:t>
       </w:r>
-      <w:commentRangeEnd w:id="247"/>
+      <w:commentRangeEnd w:id="260"/>
       <w:r>
         <w:rPr>
           <w:rStyle w:val="CommentReference"/>
         </w:rPr>
-        <w:commentReference w:id="247"/>
+        <w:commentReference w:id="260"/>
       </w:r>
     </w:p>
     <w:p>
@@ -15359,8 +15435,8 @@
       <w:r>
         <w:t xml:space="preserve">, which would make distinguishing subadult males from adult and mature males particularly challenging. </w:t>
       </w:r>
-      <w:commentRangeStart w:id="248"/>
-      <w:commentRangeStart w:id="249"/>
+      <w:commentRangeStart w:id="261"/>
+      <w:commentRangeStart w:id="262"/>
       <w:r>
         <w:t xml:space="preserve">Unfortunately, </w:t>
       </w:r>
@@ -15374,19 +15450,19 @@
       <w:r>
         <w:t xml:space="preserve">curves in Nishiwaki et al. (1963) are based on mean measurements, so we don’t have a baseline for the naturally occurring variation across individuals. </w:t>
       </w:r>
-      <w:commentRangeEnd w:id="248"/>
+      <w:commentRangeEnd w:id="261"/>
       <w:r>
         <w:rPr>
           <w:rStyle w:val="CommentReference"/>
         </w:rPr>
-        <w:commentReference w:id="248"/>
-      </w:r>
-      <w:commentRangeEnd w:id="249"/>
+        <w:commentReference w:id="261"/>
+      </w:r>
+      <w:commentRangeEnd w:id="262"/>
       <w:r>
         <w:rPr>
           <w:rStyle w:val="CommentReference"/>
         </w:rPr>
-        <w:commentReference w:id="249"/>
+        <w:commentReference w:id="262"/>
       </w:r>
       <w:r>
         <w:t xml:space="preserve">Additionally, there are reports across cetacean species of individuals with partial or full hermaphroditism in their genital organs, which in some cases, is linked to intersex chromosome arrangements </w:t>
@@ -15503,8 +15579,8 @@
       <w:r>
         <w:t xml:space="preserve"> </w:t>
       </w:r>
-      <w:commentRangeStart w:id="250"/>
-      <w:commentRangeStart w:id="251"/>
+      <w:commentRangeStart w:id="263"/>
+      <w:commentRangeStart w:id="264"/>
       <w:r>
         <w:fldChar w:fldCharType="begin"/>
       </w:r>
@@ -15527,19 +15603,19 @@
       <w:r>
         <w:t xml:space="preserve">). </w:t>
       </w:r>
-      <w:commentRangeEnd w:id="250"/>
+      <w:commentRangeEnd w:id="263"/>
       <w:r>
         <w:rPr>
           <w:rStyle w:val="CommentReference"/>
         </w:rPr>
-        <w:commentReference w:id="250"/>
-      </w:r>
-      <w:commentRangeEnd w:id="251"/>
+        <w:commentReference w:id="263"/>
+      </w:r>
+      <w:commentRangeEnd w:id="264"/>
       <w:r>
         <w:rPr>
           <w:rStyle w:val="CommentReference"/>
         </w:rPr>
-        <w:commentReference w:id="251"/>
+        <w:commentReference w:id="264"/>
       </w:r>
       <w:r>
         <w:t>Because our fieldwork was focused on large groups which are generally composed of mature females and immature individuals</w:t>
@@ -15569,7 +15645,7 @@
       <w:r>
         <w:t xml:space="preserve">, it is likely that adult (i.e., sexually mature) males were underrepresented in our sample.  </w:t>
       </w:r>
-      <w:commentRangeStart w:id="252"/>
+      <w:commentRangeStart w:id="265"/>
       <w:r>
         <w:t xml:space="preserve">Despite this we conservatively assumed equal prior probabilities of observing each sex. </w:t>
       </w:r>
@@ -15627,12 +15703,12 @@
       <w:r>
         <w:t>.</w:t>
       </w:r>
-      <w:commentRangeEnd w:id="252"/>
+      <w:commentRangeEnd w:id="265"/>
       <w:r>
         <w:rPr>
           <w:rStyle w:val="CommentReference"/>
         </w:rPr>
-        <w:commentReference w:id="252"/>
+        <w:commentReference w:id="265"/>
       </w:r>
     </w:p>
     <w:p>
@@ -15817,7 +15893,7 @@
       <w:pPr>
         <w:spacing w:line="360" w:lineRule="auto"/>
         <w:rPr>
-          <w:ins w:id="253" w:author="Hal Whitehead" w:date="2025-08-08T14:35:00Z" w16du:dateUtc="2025-08-08T17:35:00Z"/>
+          <w:ins w:id="266" w:author="Hal Whitehead" w:date="2025-08-08T14:35:00Z" w16du:dateUtc="2025-08-08T17:35:00Z"/>
         </w:rPr>
       </w:pPr>
       <w:r>
@@ -15885,7 +15961,7 @@
       <w:r>
         <w:t xml:space="preserve"> remains untested, our findings further indicate that strong sexual selective pressures are acting on this trait as it continues to grow despite the potentially high energetic cost of building lipid-rich tissue </w:t>
       </w:r>
-      <w:commentRangeStart w:id="254"/>
+      <w:commentRangeStart w:id="267"/>
       <w:r>
         <w:fldChar w:fldCharType="begin"/>
       </w:r>
@@ -15908,12 +15984,12 @@
       <w:r>
         <w:t>.</w:t>
       </w:r>
-      <w:commentRangeEnd w:id="254"/>
+      <w:commentRangeEnd w:id="267"/>
       <w:r>
         <w:rPr>
           <w:rStyle w:val="CommentReference"/>
         </w:rPr>
-        <w:commentReference w:id="254"/>
+        <w:commentReference w:id="267"/>
       </w:r>
     </w:p>
     <w:p>
@@ -16447,19 +16523,19 @@
       <w:r>
         <w:t xml:space="preserve"> a population requires</w:t>
       </w:r>
-      <w:commentRangeStart w:id="255"/>
+      <w:commentRangeStart w:id="268"/>
       <w:r>
         <w:t xml:space="preserve"> large-scale sampling (e.g., hunting or commercial harvesting), </w:t>
       </w:r>
       <w:r>
         <w:t>mark-recapture methods and long-term monitoring</w:t>
       </w:r>
-      <w:commentRangeEnd w:id="255"/>
+      <w:commentRangeEnd w:id="268"/>
       <w:r>
         <w:rPr>
           <w:rStyle w:val="CommentReference"/>
         </w:rPr>
-        <w:commentReference w:id="255"/>
+        <w:commentReference w:id="268"/>
       </w:r>
       <w:r>
         <w:t xml:space="preserve">. But, photogrammetric estimates of size distribution, informed by ground-truthing data, can provide useful estimates </w:t>
@@ -17742,7 +17818,7 @@
       </w:r>
     </w:p>
   </w:comment>
-  <w:comment w:id="105" w:author="Christine K" w:date="2025-08-09T13:08:00Z" w:initials="CK">
+  <w:comment w:id="117" w:author="Christine K" w:date="2025-08-09T13:08:00Z" w:initials="CK">
     <w:p>
       <w:pPr>
         <w:pStyle w:val="CommentText"/>
@@ -17758,7 +17834,7 @@
       </w:r>
     </w:p>
   </w:comment>
-  <w:comment w:id="111" w:author="Christine K" w:date="2025-08-09T13:15:00Z" w:initials="CK">
+  <w:comment w:id="123" w:author="Christine K" w:date="2025-08-09T13:15:00Z" w:initials="CK">
     <w:p>
       <w:pPr>
         <w:pStyle w:val="CommentText"/>
@@ -17774,7 +17850,7 @@
       </w:r>
     </w:p>
   </w:comment>
-  <w:comment w:id="112" w:author="Christine K" w:date="2025-08-09T13:36:00Z" w:initials="CK">
+  <w:comment w:id="124" w:author="Christine K" w:date="2025-08-09T13:36:00Z" w:initials="CK">
     <w:p>
       <w:pPr>
         <w:pStyle w:val="CommentText"/>
@@ -17790,7 +17866,7 @@
       </w:r>
     </w:p>
   </w:comment>
-  <w:comment w:id="115" w:author="Christine K" w:date="2025-08-09T13:37:00Z" w:initials="CK">
+  <w:comment w:id="127" w:author="Christine K" w:date="2025-08-09T13:37:00Z" w:initials="CK">
     <w:p>
       <w:pPr>
         <w:pStyle w:val="CommentText"/>
@@ -17806,7 +17882,7 @@
       </w:r>
     </w:p>
   </w:comment>
-  <w:comment w:id="120" w:author="Balaena Institute whitehead" w:date="2025-07-30T13:22:00Z" w:initials="Bw">
+  <w:comment w:id="132" w:author="Balaena Institute whitehead" w:date="2025-07-30T13:22:00Z" w:initials="Bw">
     <w:p>
       <w:pPr>
         <w:pStyle w:val="CommentText"/>
@@ -17822,7 +17898,7 @@
       </w:r>
     </w:p>
   </w:comment>
-  <w:comment w:id="128" w:author="Balaena Institute whitehead" w:date="2025-07-10T10:29:00Z" w:initials="Bw">
+  <w:comment w:id="140" w:author="Balaena Institute whitehead" w:date="2025-07-10T10:29:00Z" w:initials="Bw">
     <w:p>
       <w:pPr>
         <w:pStyle w:val="CommentText"/>
@@ -17838,7 +17914,7 @@
       </w:r>
     </w:p>
   </w:comment>
-  <w:comment w:id="133" w:author="Ana Eguiguren" w:date="2025-08-27T12:25:00Z" w:initials="AE">
+  <w:comment w:id="145" w:author="Ana Eguiguren" w:date="2025-08-27T12:25:00Z" w:initials="AE">
     <w:p>
       <w:r>
         <w:rPr>
@@ -17855,7 +17931,7 @@
       </w:r>
     </w:p>
   </w:comment>
-  <w:comment w:id="167" w:author="Christine K" w:date="2025-08-09T13:59:00Z" w:initials="CK">
+  <w:comment w:id="179" w:author="Christine K" w:date="2025-08-09T13:59:00Z" w:initials="CK">
     <w:p>
       <w:pPr>
         <w:pStyle w:val="CommentText"/>
@@ -17871,7 +17947,7 @@
       </w:r>
     </w:p>
   </w:comment>
-  <w:comment w:id="169" w:author="Hal Whitehead" w:date="2025-07-07T11:36:00Z" w:initials="HW">
+  <w:comment w:id="181" w:author="Hal Whitehead" w:date="2025-07-07T11:36:00Z" w:initials="HW">
     <w:p>
       <w:pPr>
         <w:pStyle w:val="CommentText"/>
@@ -17887,7 +17963,7 @@
       </w:r>
     </w:p>
   </w:comment>
-  <w:comment w:id="136" w:author="Ana Eguiguren" w:date="2025-07-10T18:13:00Z" w:initials="AE">
+  <w:comment w:id="148" w:author="Ana Eguiguren" w:date="2025-07-10T18:13:00Z" w:initials="AE">
     <w:p>
       <w:r>
         <w:rPr>
@@ -17904,7 +17980,7 @@
       </w:r>
     </w:p>
   </w:comment>
-  <w:comment w:id="171" w:author="Christine K" w:date="2025-08-09T13:08:00Z" w:initials="CK">
+  <w:comment w:id="183" w:author="Christine K" w:date="2025-08-09T13:08:00Z" w:initials="CK">
     <w:p>
       <w:pPr>
         <w:pStyle w:val="CommentText"/>
@@ -17920,7 +17996,7 @@
       </w:r>
     </w:p>
   </w:comment>
-  <w:comment w:id="187" w:author="Christine K" w:date="2025-08-09T14:01:00Z" w:initials="CK">
+  <w:comment w:id="199" w:author="Christine K" w:date="2025-08-09T14:01:00Z" w:initials="CK">
     <w:p>
       <w:pPr>
         <w:pStyle w:val="CommentText"/>
@@ -17936,7 +18012,7 @@
       </w:r>
     </w:p>
   </w:comment>
-  <w:comment w:id="182" w:author="Ana Eguiguren" w:date="2025-07-09T20:39:00Z" w:initials="AE">
+  <w:comment w:id="194" w:author="Ana Eguiguren" w:date="2025-07-09T20:39:00Z" w:initials="AE">
     <w:p>
       <w:r>
         <w:rPr>
@@ -17953,7 +18029,7 @@
       </w:r>
     </w:p>
   </w:comment>
-  <w:comment w:id="183" w:author="Christine K" w:date="2025-08-09T14:03:00Z" w:initials="CK">
+  <w:comment w:id="195" w:author="Christine K" w:date="2025-08-09T14:03:00Z" w:initials="CK">
     <w:p>
       <w:pPr>
         <w:pStyle w:val="CommentText"/>
@@ -17969,7 +18045,7 @@
       </w:r>
     </w:p>
   </w:comment>
-  <w:comment w:id="216" w:author="Christine K" w:date="2025-08-09T14:07:00Z" w:initials="CK">
+  <w:comment w:id="228" w:author="Christine K" w:date="2025-08-09T14:07:00Z" w:initials="CK">
     <w:p>
       <w:pPr>
         <w:pStyle w:val="CommentText"/>
@@ -17985,7 +18061,7 @@
       </w:r>
     </w:p>
   </w:comment>
-  <w:comment w:id="217" w:author="Laura Feyrer" w:date="2025-07-01T10:36:00Z" w:initials="LF">
+  <w:comment w:id="229" w:author="Laura Feyrer" w:date="2025-07-01T10:36:00Z" w:initials="LF">
     <w:p>
       <w:r>
         <w:rPr>
@@ -18002,7 +18078,7 @@
       </w:r>
     </w:p>
   </w:comment>
-  <w:comment w:id="219" w:author="Christine K" w:date="2025-08-09T14:10:00Z" w:initials="CK">
+  <w:comment w:id="231" w:author="Christine K" w:date="2025-08-09T14:10:00Z" w:initials="CK">
     <w:p>
       <w:pPr>
         <w:pStyle w:val="CommentText"/>
@@ -18018,7 +18094,7 @@
       </w:r>
     </w:p>
   </w:comment>
-  <w:comment w:id="220" w:author="Christine K" w:date="2025-08-09T14:13:00Z" w:initials="CK">
+  <w:comment w:id="232" w:author="Christine K" w:date="2025-08-09T14:13:00Z" w:initials="CK">
     <w:p>
       <w:pPr>
         <w:pStyle w:val="CommentText"/>
@@ -18034,7 +18110,7 @@
       </w:r>
     </w:p>
   </w:comment>
-  <w:comment w:id="223" w:author="Christine K" w:date="2025-08-09T14:15:00Z" w:initials="CK">
+  <w:comment w:id="235" w:author="Christine K" w:date="2025-08-09T14:15:00Z" w:initials="CK">
     <w:p>
       <w:pPr>
         <w:pStyle w:val="CommentText"/>
@@ -18050,7 +18126,7 @@
       </w:r>
     </w:p>
   </w:comment>
-  <w:comment w:id="224" w:author="Ana Eguiguren" w:date="2025-08-27T12:30:00Z" w:initials="AE">
+  <w:comment w:id="236" w:author="Ana Eguiguren" w:date="2025-08-27T12:30:00Z" w:initials="AE">
     <w:p>
       <w:r>
         <w:rPr>
@@ -18068,7 +18144,7 @@
     </w:p>
     <w:p/>
   </w:comment>
-  <w:comment w:id="226" w:author="Hal Whitehead" w:date="2025-08-07T20:42:00Z" w:initials="HW">
+  <w:comment w:id="238" w:author="Hal Whitehead" w:date="2025-08-07T20:42:00Z" w:initials="HW">
     <w:p>
       <w:pPr>
         <w:pStyle w:val="CommentText"/>
@@ -18084,7 +18160,7 @@
       </w:r>
     </w:p>
   </w:comment>
-  <w:comment w:id="227" w:author="Ana Eguiguren" w:date="2025-08-27T12:30:00Z" w:initials="AE">
+  <w:comment w:id="239" w:author="Ana Eguiguren" w:date="2025-08-27T12:30:00Z" w:initials="AE">
     <w:p>
       <w:r>
         <w:rPr>
@@ -18101,7 +18177,7 @@
       </w:r>
     </w:p>
   </w:comment>
-  <w:comment w:id="228" w:author="Hal Whitehead" w:date="2025-08-07T20:44:00Z" w:initials="HW">
+  <w:comment w:id="240" w:author="Hal Whitehead" w:date="2025-08-07T20:44:00Z" w:initials="HW">
     <w:p>
       <w:pPr>
         <w:pStyle w:val="CommentText"/>
@@ -18117,7 +18193,7 @@
       </w:r>
     </w:p>
   </w:comment>
-  <w:comment w:id="225" w:author="Hal Whitehead" w:date="2025-07-07T11:36:00Z" w:initials="HW">
+  <w:comment w:id="237" w:author="Hal Whitehead" w:date="2025-07-07T11:36:00Z" w:initials="HW">
     <w:p>
       <w:pPr>
         <w:pStyle w:val="CommentText"/>
@@ -18133,7 +18209,7 @@
       </w:r>
     </w:p>
   </w:comment>
-  <w:comment w:id="233" w:author="Hal Whitehead" w:date="2025-08-07T20:47:00Z" w:initials="HW">
+  <w:comment w:id="245" w:author="Hal Whitehead" w:date="2025-08-07T20:47:00Z" w:initials="HW">
     <w:p>
       <w:pPr>
         <w:pStyle w:val="CommentText"/>
@@ -18149,7 +18225,7 @@
       </w:r>
     </w:p>
   </w:comment>
-  <w:comment w:id="234" w:author="Ana Eguiguren" w:date="2025-08-27T12:32:00Z" w:initials="AE">
+  <w:comment w:id="246" w:author="Ana Eguiguren" w:date="2025-08-27T12:32:00Z" w:initials="AE">
     <w:p>
       <w:r>
         <w:rPr>
@@ -18166,7 +18242,7 @@
       </w:r>
     </w:p>
   </w:comment>
-  <w:comment w:id="243" w:author="Laura Feyrer" w:date="2025-07-01T10:58:00Z" w:initials="LF">
+  <w:comment w:id="255" w:author="Laura Feyrer" w:date="2025-07-01T10:58:00Z" w:initials="LF">
     <w:p>
       <w:r>
         <w:rPr>
@@ -18183,7 +18259,7 @@
       </w:r>
     </w:p>
   </w:comment>
-  <w:comment w:id="244" w:author="Laura Feyrer" w:date="2025-07-01T11:00:00Z" w:initials="LF">
+  <w:comment w:id="256" w:author="Laura Feyrer" w:date="2025-07-01T11:00:00Z" w:initials="LF">
     <w:p>
       <w:r>
         <w:rPr>
@@ -18200,7 +18276,7 @@
       </w:r>
     </w:p>
   </w:comment>
-  <w:comment w:id="245" w:author="Balaena Institute whitehead" w:date="2025-07-02T17:41:00Z" w:initials="Bw">
+  <w:comment w:id="257" w:author="Balaena Institute whitehead" w:date="2025-07-02T17:41:00Z" w:initials="Bw">
     <w:p>
       <w:pPr>
         <w:pStyle w:val="CommentText"/>
@@ -18216,7 +18292,7 @@
       </w:r>
     </w:p>
   </w:comment>
-  <w:comment w:id="246" w:author="Ana Eguiguren" w:date="2025-08-27T13:04:00Z" w:initials="AE">
+  <w:comment w:id="259" w:author="Ana Eguiguren" w:date="2025-08-27T13:04:00Z" w:initials="AE">
     <w:p>
       <w:r>
         <w:rPr>
@@ -18233,7 +18309,7 @@
       </w:r>
     </w:p>
   </w:comment>
-  <w:comment w:id="247" w:author="Balaena Institute whitehead" w:date="2025-07-30T13:37:00Z" w:initials="Bw">
+  <w:comment w:id="260" w:author="Balaena Institute whitehead" w:date="2025-07-30T13:37:00Z" w:initials="Bw">
     <w:p>
       <w:pPr>
         <w:pStyle w:val="CommentText"/>
@@ -18249,7 +18325,7 @@
       </w:r>
     </w:p>
   </w:comment>
-  <w:comment w:id="248" w:author="Balaena Institute whitehead" w:date="2025-07-30T13:43:00Z" w:initials="Bw">
+  <w:comment w:id="261" w:author="Balaena Institute whitehead" w:date="2025-07-30T13:43:00Z" w:initials="Bw">
     <w:p>
       <w:pPr>
         <w:pStyle w:val="CommentText"/>
@@ -18265,7 +18341,7 @@
       </w:r>
     </w:p>
   </w:comment>
-  <w:comment w:id="249" w:author="Balaena Institute whitehead" w:date="2025-07-30T13:44:00Z" w:initials="Bw">
+  <w:comment w:id="262" w:author="Balaena Institute whitehead" w:date="2025-07-30T13:44:00Z" w:initials="Bw">
     <w:p>
       <w:pPr>
         <w:pStyle w:val="CommentText"/>
@@ -18281,7 +18357,7 @@
       </w:r>
     </w:p>
   </w:comment>
-  <w:comment w:id="250" w:author="Ana Eguiguren" w:date="2025-07-28T19:37:00Z" w:initials="AE">
+  <w:comment w:id="263" w:author="Ana Eguiguren" w:date="2025-07-28T19:37:00Z" w:initials="AE">
     <w:p>
       <w:r>
         <w:rPr>
@@ -18298,7 +18374,7 @@
       </w:r>
     </w:p>
   </w:comment>
-  <w:comment w:id="251" w:author="Hal Whitehead" w:date="2025-08-08T11:35:00Z" w:initials="HW">
+  <w:comment w:id="264" w:author="Hal Whitehead" w:date="2025-08-08T11:35:00Z" w:initials="HW">
     <w:p>
       <w:pPr>
         <w:pStyle w:val="CommentText"/>
@@ -18317,7 +18393,7 @@
       </w:r>
     </w:p>
   </w:comment>
-  <w:comment w:id="252" w:author="Hal Whitehead" w:date="2025-08-08T12:57:00Z" w:initials="HW">
+  <w:comment w:id="265" w:author="Hal Whitehead" w:date="2025-08-08T12:57:00Z" w:initials="HW">
     <w:p>
       <w:pPr>
         <w:pStyle w:val="CommentText"/>
@@ -18341,7 +18417,7 @@
       </w:r>
     </w:p>
   </w:comment>
-  <w:comment w:id="254" w:author="Balaena Institute whitehead" w:date="2025-07-30T13:54:00Z" w:initials="Bw">
+  <w:comment w:id="267" w:author="Balaena Institute whitehead" w:date="2025-07-30T13:54:00Z" w:initials="Bw">
     <w:p>
       <w:pPr>
         <w:pStyle w:val="CommentText"/>
@@ -18357,7 +18433,7 @@
       </w:r>
     </w:p>
   </w:comment>
-  <w:comment w:id="255" w:author="Hal Whitehead" w:date="2025-08-08T14:57:00Z" w:initials="HW">
+  <w:comment w:id="268" w:author="Hal Whitehead" w:date="2025-08-08T14:57:00Z" w:initials="HW">
     <w:p>
       <w:pPr>
         <w:pStyle w:val="CommentText"/>
@@ -18677,7 +18753,7 @@
         </w:r>
         <w:r>
           <w:rPr>
-            <w:rPrChange w:id="256" w:author="Balaena Institute whitehead" w:date="2025-07-25T12:58:00Z" w16du:dateUtc="2025-07-25T15:58:00Z">
+            <w:rPrChange w:id="269" w:author="Balaena Institute whitehead" w:date="2025-07-25T12:58:00Z" w16du:dateUtc="2025-07-25T15:58:00Z">
               <w:rPr>
                 <w:noProof/>
               </w:rPr>
@@ -18687,7 +18763,7 @@
         </w:r>
         <w:r>
           <w:rPr>
-            <w:rPrChange w:id="257" w:author="Balaena Institute whitehead" w:date="2025-07-25T12:58:00Z" w16du:dateUtc="2025-07-25T15:58:00Z">
+            <w:rPrChange w:id="270" w:author="Balaena Institute whitehead" w:date="2025-07-25T12:58:00Z" w16du:dateUtc="2025-07-25T15:58:00Z">
               <w:rPr>
                 <w:noProof/>
               </w:rPr>

</xml_diff>

<commit_message>
finished idea for robusntess checks
</commit_message>
<xml_diff>
--- a/Manuscript/Manuscritp_SpermWhale_AgeSex_Drone_v2.docx
+++ b/Manuscript/Manuscritp_SpermWhale_AgeSex_Drone_v2.docx
@@ -890,36 +890,51 @@
       <w:r>
         <w:t>. Because sperm whales in the region are highly mobile</w:t>
       </w:r>
+      <w:ins w:id="10" w:author="Balaena Institute whitehead" w:date="2025-09-04T15:40:00Z" w16du:dateUtc="2025-09-04T18:40:00Z">
+        <w:r>
+          <w:t xml:space="preserve"> </w:t>
+        </w:r>
+      </w:ins>
+      <w:r>
+        <w:fldChar w:fldCharType="begin"/>
+      </w:r>
+      <w:r>
+        <w:instrText xml:space="preserve"> ADDIN ZOTERO_ITEM CSL_CITATION {"citationID":"a2239mq4f39","properties":{"formattedCitation":"\\uldash{(Whitehead et al. 2008)}","plainCitation":"(Whitehead et al. 2008)","noteIndex":0},"citationItems":[{"id":389,"uris":["http://zotero.org/users/5395629/items/I6FUM4F8"],"itemData":{"id":389,"type":"article-journal","abstract":"The movements of female and immature sperm whales Physeter macrocephalus in the tropical Pacific Ocean and adjacent waters are described using photoidentifications over time scales of 3 d to 15 yr and the tracks of followed groups over scales of 1 to 48 h. The female/immature whales frequently made movements of less than 2000 km and occasionally made movements of about 4000 km. There were no recorded movements of greater than 5000 km (for instance, between the eastern and western Pacific). On average, displacements for female/immature whales were about 4 km after 1 h of movement, 50 km after 1 d, 200 km after 3 d, and 1000 km after periods of 1 yr or more. Members of the 2 principal cultural clans of female and immature sperm whales that use waters near the Galápagos had distinctive movement patterns over all time scales greater than 3 h, with 1 clan’s displacements about 50% greater than the displacements of the other. Displacements were greater than predicted by the correlated random walk over scales of 12 to 48 h because of autocorrelation in displacement, approximately as predicted by the correlated random walk over periods of days to weeks, but less than predicted by the correlated random walk over scales of years because of boundaries of home ranges. The adaptive movement of sperm whales over large spatial and temporal scales likely contributes to their substantial trophic impact, and reduces geographic population structure. These movements, together with cultural heterogeneity, complicate the management of the species, including the designation of management stocks.","container-title":"Marine Ecology Progress Series","DOI":"10.3354/meps07412","ISSN":"0171-8630, 1616-1599","journalAbbreviation":"Mar. Ecol. Prog. Ser.","language":"en","page":"291-300","source":"DOI.org (Crossref)","title":"Movements of sperm whales in the tropical Pacific","volume":"361","author":[{"family":"Whitehead","given":"H"},{"family":"Coakes","given":"A"},{"family":"Jaquet","given":"N"},{"family":"Lusseau","given":"S"}],"issued":{"date-parts":[["2008",6,9]]}}}],"schema":"https://github.com/citation-style-language/schema/raw/master/csl-citation.json"} </w:instrText>
+      </w:r>
+      <w:r>
+        <w:fldChar w:fldCharType="separate"/>
+      </w:r>
+      <w:r>
+        <w:rPr>
+          <w:kern w:val="0"/>
+          <w:u w:val="dash"/>
+        </w:rPr>
+        <w:t>(Whitehead et al. 2008)</w:t>
+      </w:r>
+      <w:r>
+        <w:fldChar w:fldCharType="end"/>
+      </w:r>
       <w:r>
         <w:t xml:space="preserve"> </w:t>
       </w:r>
-      <w:r>
-        <w:rPr>
-          <w:highlight w:val="yellow"/>
-        </w:rPr>
-        <w:t>(Whitehead et al. 2008)</w:t>
-      </w:r>
-      <w:r>
-        <w:t xml:space="preserve"> </w:t>
-      </w:r>
-      <w:commentRangeStart w:id="10"/>
+      <w:commentRangeStart w:id="11"/>
       <w:r>
         <w:t xml:space="preserve">individuals </w:t>
       </w:r>
       <w:r>
         <w:t xml:space="preserve">are only feasible to track over a few days and </w:t>
       </w:r>
-      <w:commentRangeEnd w:id="10"/>
+      <w:commentRangeEnd w:id="11"/>
       <w:r>
         <w:rPr>
           <w:rStyle w:val="CommentReference"/>
         </w:rPr>
-        <w:commentReference w:id="10"/>
+        <w:commentReference w:id="11"/>
       </w:r>
       <w:r>
         <w:t>are rarely re-sighted over several decades, making observation-based assessments of their age impractical. Thus, individuals have been classified into four broad developmental/sex classes: calves are considerably small (ca. &lt; 5.5m) individuals found near other larger whales; mature males are considerably large (ca. &gt; 12 m) individuals</w:t>
       </w:r>
-      <w:commentRangeStart w:id="11"/>
+      <w:commentRangeStart w:id="12"/>
       <w:r>
         <w:t xml:space="preserve">; </w:t>
       </w:r>
@@ -929,12 +944,12 @@
       <w:r>
         <w:t xml:space="preserve"> males </w:t>
       </w:r>
-      <w:commentRangeEnd w:id="11"/>
+      <w:commentRangeEnd w:id="12"/>
       <w:r>
         <w:rPr>
           <w:rStyle w:val="CommentReference"/>
         </w:rPr>
-        <w:commentReference w:id="11"/>
+        <w:commentReference w:id="12"/>
       </w:r>
       <w:r>
         <w:t xml:space="preserve">are other individuals found in small (&lt; 4 individuals) groups; and mature females/immature individuals are all other whales found in larger groups </w:t>
@@ -987,16 +1002,16 @@
       <w:r>
         <w:t xml:space="preserve"> clear</w:t>
       </w:r>
-      <w:commentRangeStart w:id="12"/>
+      <w:commentRangeStart w:id="13"/>
       <w:r>
         <w:t xml:space="preserve">. As the behaviours of mature females and immature males/females are shaped by different social and ecological processes </w:t>
       </w:r>
-      <w:commentRangeEnd w:id="12"/>
+      <w:commentRangeEnd w:id="13"/>
       <w:r>
         <w:rPr>
           <w:rStyle w:val="CommentReference"/>
         </w:rPr>
-        <w:commentReference w:id="12"/>
+        <w:commentReference w:id="13"/>
       </w:r>
       <w:r>
         <w:fldChar w:fldCharType="begin"/>
@@ -1024,16 +1039,16 @@
       <w:r>
         <w:t>I</w:t>
       </w:r>
-      <w:commentRangeStart w:id="13"/>
+      <w:commentRangeStart w:id="14"/>
       <w:r>
         <w:t>nformed by age and sex specific morphological data</w:t>
       </w:r>
-      <w:commentRangeEnd w:id="13"/>
+      <w:commentRangeEnd w:id="14"/>
       <w:r>
         <w:rPr>
           <w:rStyle w:val="CommentReference"/>
         </w:rPr>
-        <w:commentReference w:id="13"/>
+        <w:commentReference w:id="14"/>
       </w:r>
       <w:r>
         <w:t xml:space="preserve">, </w:t>
@@ -1092,7 +1107,7 @@
       <w:r>
         <w:t>W</w:t>
       </w:r>
-      <w:commentRangeStart w:id="14"/>
+      <w:commentRangeStart w:id="15"/>
       <w:r>
         <w:t xml:space="preserve">e first defined </w:t>
       </w:r>
@@ -1120,19 +1135,19 @@
       <w:r>
         <w:t xml:space="preserve"> disproportionately </w:t>
       </w:r>
-      <w:commentRangeStart w:id="15"/>
+      <w:commentRangeStart w:id="16"/>
       <w:r>
         <w:t>larger nos</w:t>
       </w:r>
       <w:r>
         <w:t>e</w:t>
       </w:r>
-      <w:commentRangeEnd w:id="15"/>
+      <w:commentRangeEnd w:id="16"/>
       <w:r>
         <w:rPr>
           <w:rStyle w:val="CommentReference"/>
         </w:rPr>
-        <w:commentReference w:id="15"/>
+        <w:commentReference w:id="16"/>
       </w:r>
       <w:r>
         <w:t xml:space="preserve">, which </w:t>
@@ -1152,7 +1167,7 @@
       <w:r>
         <w:t xml:space="preserve"> </w:t>
       </w:r>
-      <w:commentRangeStart w:id="16"/>
+      <w:commentRangeStart w:id="17"/>
       <w:r>
         <w:fldChar w:fldCharType="begin"/>
       </w:r>
@@ -1186,12 +1201,12 @@
       <w:r>
         <w:t xml:space="preserve">. </w:t>
       </w:r>
-      <w:commentRangeEnd w:id="16"/>
+      <w:commentRangeEnd w:id="17"/>
       <w:r>
         <w:rPr>
           <w:rStyle w:val="CommentReference"/>
         </w:rPr>
-        <w:commentReference w:id="16"/>
+        <w:commentReference w:id="17"/>
       </w:r>
       <w:r>
         <w:t>A</w:t>
@@ -1255,12 +1270,12 @@
       <w:r>
         <w:t xml:space="preserve">—a stereotyped interaction which has thus far been reported </w:t>
       </w:r>
-      <w:commentRangeEnd w:id="14"/>
+      <w:commentRangeEnd w:id="15"/>
       <w:r>
         <w:rPr>
           <w:rStyle w:val="CommentReference"/>
         </w:rPr>
-        <w:commentReference w:id="14"/>
+        <w:commentReference w:id="15"/>
       </w:r>
       <w:r>
         <w:t>only between calves/juveniles and females—</w:t>
@@ -1287,14 +1302,14 @@
           <w:rFonts w:cs="Times New Roman"/>
         </w:rPr>
       </w:pPr>
-      <w:bookmarkStart w:id="17" w:name="_Toc201083897"/>
+      <w:bookmarkStart w:id="18" w:name="_Toc201083897"/>
       <w:r>
         <w:rPr>
           <w:rFonts w:cs="Times New Roman"/>
         </w:rPr>
         <w:t>2 | METHODS</w:t>
       </w:r>
-      <w:bookmarkEnd w:id="17"/>
+      <w:bookmarkEnd w:id="18"/>
     </w:p>
     <w:p>
       <w:pPr>
@@ -1303,14 +1318,14 @@
           <w:rFonts w:cs="Times New Roman"/>
         </w:rPr>
       </w:pPr>
-      <w:bookmarkStart w:id="18" w:name="_Toc201083898"/>
+      <w:bookmarkStart w:id="19" w:name="_Toc201083898"/>
       <w:r>
         <w:rPr>
           <w:rFonts w:cs="Times New Roman"/>
         </w:rPr>
         <w:t>2.1 | Data Collection</w:t>
       </w:r>
-      <w:bookmarkEnd w:id="18"/>
+      <w:bookmarkEnd w:id="19"/>
     </w:p>
     <w:p>
       <w:r>
@@ -1332,18 +1347,13 @@
       <w:r>
         <w:t xml:space="preserve">) between January and </w:t>
       </w:r>
-      <w:proofErr w:type="gramStart"/>
       <w:r>
         <w:t>May</w:t>
       </w:r>
       <w:r>
-        <w:t>,</w:t>
-      </w:r>
-      <w:proofErr w:type="gramEnd"/>
-      <w:r>
         <w:t xml:space="preserve"> 2023 </w:t>
       </w:r>
-      <w:commentRangeStart w:id="19"/>
+      <w:commentRangeStart w:id="20"/>
       <w:r>
         <w:t>(</w:t>
       </w:r>
@@ -1353,17 +1363,17 @@
       <w:r>
         <w:t>research permit No. PC-86-22</w:t>
       </w:r>
-      <w:commentRangeEnd w:id="19"/>
+      <w:commentRangeEnd w:id="20"/>
       <w:r>
         <w:rPr>
           <w:rStyle w:val="CommentReference"/>
         </w:rPr>
-        <w:commentReference w:id="19"/>
+        <w:commentReference w:id="20"/>
       </w:r>
       <w:r>
         <w:t xml:space="preserve">). </w:t>
       </w:r>
-      <w:commentRangeStart w:id="20"/>
+      <w:commentRangeStart w:id="21"/>
       <w:r>
         <w:t xml:space="preserve">We searched for sperm whales </w:t>
       </w:r>
@@ -1391,26 +1401,26 @@
       <w:r>
         <w:t>)</w:t>
       </w:r>
-      <w:commentRangeEnd w:id="20"/>
+      <w:commentRangeEnd w:id="21"/>
       <w:r>
         <w:rPr>
           <w:rStyle w:val="CommentReference"/>
         </w:rPr>
-        <w:commentReference w:id="20"/>
+        <w:commentReference w:id="21"/>
       </w:r>
       <w:r>
         <w:t xml:space="preserve">. When we encountered groups of females and juveniles, we followed them for as long as possible at a </w:t>
       </w:r>
-      <w:commentRangeStart w:id="21"/>
+      <w:commentRangeStart w:id="22"/>
       <w:r>
         <w:t>cautious</w:t>
       </w:r>
-      <w:commentRangeEnd w:id="21"/>
+      <w:commentRangeEnd w:id="22"/>
       <w:r>
         <w:rPr>
           <w:rStyle w:val="CommentReference"/>
         </w:rPr>
-        <w:commentReference w:id="21"/>
+        <w:commentReference w:id="22"/>
       </w:r>
       <w:r>
         <w:t xml:space="preserve"> distance to collect behavioural, acoustic, and photo-identification data. </w:t>
@@ -1420,7 +1430,7 @@
       <w:r>
         <w:t xml:space="preserve">If conditions were adequate (windspeed &lt; 10 kt and no rain), we conducted 1 – 2 hour </w:t>
       </w:r>
-      <w:commentRangeStart w:id="22"/>
+      <w:commentRangeStart w:id="23"/>
       <w:r>
         <w:t>flight sessions</w:t>
       </w:r>
@@ -1430,17 +1440,17 @@
       <w:r>
         <w:t xml:space="preserve"> </w:t>
       </w:r>
-      <w:commentRangeEnd w:id="22"/>
+      <w:commentRangeEnd w:id="23"/>
       <w:r>
         <w:rPr>
           <w:rStyle w:val="CommentReference"/>
         </w:rPr>
-        <w:commentReference w:id="22"/>
+        <w:commentReference w:id="23"/>
       </w:r>
       <w:r>
         <w:t xml:space="preserve">using a DJI Mini 2 drone (249 g) equipped with propeller guards and landing gear. We conducted sessions in the </w:t>
       </w:r>
-      <w:commentRangeStart w:id="23"/>
+      <w:commentRangeStart w:id="24"/>
       <w:r>
         <w:t>morning and afternoon when glare</w:t>
       </w:r>
@@ -1456,12 +1466,12 @@
       <w:r>
         <w:t xml:space="preserve"> the water interfered the least with visibility</w:t>
       </w:r>
-      <w:commentRangeEnd w:id="23"/>
+      <w:commentRangeEnd w:id="24"/>
       <w:r>
         <w:rPr>
           <w:rStyle w:val="CommentReference"/>
         </w:rPr>
-        <w:commentReference w:id="23"/>
+        <w:commentReference w:id="24"/>
       </w:r>
       <w:r>
         <w:t xml:space="preserve">.  </w:t>
@@ -1566,7 +1576,7 @@
           <w:rFonts w:cs="Times New Roman"/>
         </w:rPr>
       </w:pPr>
-      <w:bookmarkStart w:id="24" w:name="_Toc201083899"/>
+      <w:bookmarkStart w:id="25" w:name="_Toc201083899"/>
       <w:r>
         <w:rPr>
           <w:rFonts w:cs="Times New Roman"/>
@@ -1574,7 +1584,7 @@
         <w:lastRenderedPageBreak/>
         <w:t>2.2 | Morphometric measurements</w:t>
       </w:r>
-      <w:bookmarkEnd w:id="24"/>
+      <w:bookmarkEnd w:id="25"/>
     </w:p>
     <w:p>
       <w:pPr>
@@ -1583,14 +1593,14 @@
           <w:rFonts w:cs="Times New Roman"/>
         </w:rPr>
       </w:pPr>
-      <w:bookmarkStart w:id="25" w:name="_Ref192584273"/>
+      <w:bookmarkStart w:id="26" w:name="_Ref192584273"/>
       <w:r>
         <w:rPr>
           <w:rFonts w:cs="Times New Roman"/>
         </w:rPr>
         <w:t xml:space="preserve">2.2.1 | </w:t>
       </w:r>
-      <w:bookmarkEnd w:id="25"/>
+      <w:bookmarkEnd w:id="26"/>
       <w:r>
         <w:rPr>
           <w:rFonts w:cs="Times New Roman"/>
@@ -1599,7 +1609,7 @@
       </w:r>
     </w:p>
     <w:p>
-      <w:commentRangeStart w:id="26"/>
+      <w:commentRangeStart w:id="27"/>
       <w:r>
         <w:t xml:space="preserve">Errors in aerial photogrammetry arise from several sources, of which the most impactful </w:t>
       </w:r>
@@ -1645,7 +1655,7 @@
       <w:r>
         <w:rPr>
           <w:lang w:val="fr-FR"/>
-          <w:rPrChange w:id="27" w:author="Hal Whitehead" w:date="2025-08-07T16:39:00Z" w16du:dateUtc="2025-08-07T19:39:00Z">
+          <w:rPrChange w:id="28" w:author="Hal Whitehead" w:date="2025-08-07T16:39:00Z" w16du:dateUtc="2025-08-07T19:39:00Z">
             <w:rPr/>
           </w:rPrChange>
         </w:rPr>
@@ -1653,7 +1663,7 @@
       </w:r>
       <w:r>
         <w:rPr>
-          <w:rPrChange w:id="28" w:author="Balaena Institute whitehead" w:date="2025-07-25T12:58:00Z" w16du:dateUtc="2025-07-25T15:58:00Z">
+          <w:rPrChange w:id="29" w:author="Balaena Institute whitehead" w:date="2025-07-25T12:58:00Z" w16du:dateUtc="2025-07-25T15:58:00Z">
             <w:rPr>
               <w:lang w:val="fr-FR"/>
             </w:rPr>
@@ -1724,24 +1734,24 @@
       <w:r>
         <w:t xml:space="preserve"> model because our initial attempts to fly and retrieve a larger UAV (Phantom 4 Pro) equipped with a laser altimeter vessel </w:t>
       </w:r>
-      <w:commentRangeStart w:id="29"/>
       <w:commentRangeStart w:id="30"/>
+      <w:commentRangeStart w:id="31"/>
       <w:r>
         <w:t>were largely unsuccessful</w:t>
       </w:r>
-      <w:commentRangeEnd w:id="29"/>
+      <w:commentRangeEnd w:id="30"/>
       <w:r>
         <w:rPr>
           <w:rStyle w:val="CommentReference"/>
         </w:rPr>
-        <w:commentReference w:id="29"/>
-      </w:r>
-      <w:commentRangeEnd w:id="30"/>
+        <w:commentReference w:id="30"/>
+      </w:r>
+      <w:commentRangeEnd w:id="31"/>
       <w:r>
         <w:rPr>
           <w:rStyle w:val="CommentReference"/>
         </w:rPr>
-        <w:commentReference w:id="30"/>
+        <w:commentReference w:id="31"/>
       </w:r>
       <w:r>
         <w:t xml:space="preserve"> due to a combination </w:t>
@@ -1830,12 +1840,12 @@
       <w:r>
         <w:t xml:space="preserve"> cost. </w:t>
       </w:r>
-      <w:commentRangeEnd w:id="26"/>
+      <w:commentRangeEnd w:id="27"/>
       <w:r>
         <w:rPr>
           <w:rStyle w:val="CommentReference"/>
         </w:rPr>
-        <w:commentReference w:id="26"/>
+        <w:commentReference w:id="27"/>
       </w:r>
     </w:p>
     <w:p>
@@ -2321,7 +2331,7 @@
                     <m:t>c</m:t>
                   </m:r>
                   <m:r>
-                    <w:del w:id="31" w:author="Ana Eguiguren" w:date="2025-07-09T20:02:00Z" w16du:dateUtc="2025-07-09T23:02:00Z">
+                    <w:del w:id="32" w:author="Ana Eguiguren" w:date="2025-07-09T20:02:00Z" w16du:dateUtc="2025-07-09T23:02:00Z">
                       <w:rPr>
                         <w:rFonts w:ascii="Cambria Math" w:hAnsi="Cambria Math"/>
                       </w:rPr>
@@ -2399,7 +2409,7 @@
         </w:rPr>
         <w:t xml:space="preserve"> </w:t>
       </w:r>
-      <w:ins w:id="32" w:author="Balaena Institute whitehead" w:date="2025-07-25T12:55:00Z" w16du:dateUtc="2025-07-25T15:55:00Z">
+      <w:ins w:id="33" w:author="Balaena Institute whitehead" w:date="2025-07-25T12:55:00Z" w16du:dateUtc="2025-07-25T15:55:00Z">
         <w:r>
           <w:rPr>
             <w:rFonts w:eastAsiaTheme="minorEastAsia"/>
@@ -2413,19 +2423,19 @@
         </w:rPr>
         <w:t xml:space="preserve">the drone altitude above sea level, and α is a </w:t>
       </w:r>
-      <w:commentRangeStart w:id="33"/>
+      <w:commentRangeStart w:id="34"/>
       <w:r>
         <w:rPr>
           <w:rFonts w:eastAsiaTheme="minorEastAsia"/>
         </w:rPr>
         <w:t xml:space="preserve">scaling </w:t>
       </w:r>
-      <w:commentRangeEnd w:id="33"/>
+      <w:commentRangeEnd w:id="34"/>
       <w:r>
         <w:rPr>
           <w:rStyle w:val="CommentReference"/>
         </w:rPr>
-        <w:commentReference w:id="33"/>
+        <w:commentReference w:id="34"/>
       </w:r>
       <w:r>
         <w:rPr>
@@ -2569,7 +2579,7 @@
     <w:p>
       <w:pPr>
         <w:rPr>
-          <w:del w:id="34" w:author="Balaena Institute whitehead" w:date="2025-07-25T13:20:00Z" w16du:dateUtc="2025-07-25T16:20:00Z"/>
+          <w:del w:id="35" w:author="Balaena Institute whitehead" w:date="2025-07-25T13:20:00Z" w16du:dateUtc="2025-07-25T16:20:00Z"/>
           <w:rFonts w:eastAsiaTheme="minorEastAsia"/>
         </w:rPr>
       </w:pPr>
@@ -2658,7 +2668,7 @@
     <w:p>
       <w:pPr>
         <w:rPr>
-          <w:del w:id="35" w:author="Balaena Institute whitehead" w:date="2025-07-25T13:20:00Z" w16du:dateUtc="2025-07-25T16:20:00Z"/>
+          <w:del w:id="36" w:author="Balaena Institute whitehead" w:date="2025-07-25T13:20:00Z" w16du:dateUtc="2025-07-25T16:20:00Z"/>
           <w:rFonts w:eastAsiaTheme="minorEastAsia"/>
         </w:rPr>
       </w:pPr>
@@ -3141,7 +3151,7 @@
         </w:rPr>
         <w:t xml:space="preserve">n the intercept and slope across different dates, this had </w:t>
       </w:r>
-      <w:commentRangeStart w:id="36"/>
+      <w:commentRangeStart w:id="37"/>
       <w:r>
         <w:rPr>
           <w:rFonts w:eastAsiaTheme="minorEastAsia"/>
@@ -3149,12 +3159,12 @@
         <w:lastRenderedPageBreak/>
         <w:t xml:space="preserve">a negligible effect on measurement error. </w:t>
       </w:r>
-      <w:commentRangeEnd w:id="36"/>
+      <w:commentRangeEnd w:id="37"/>
       <w:r>
         <w:rPr>
           <w:rStyle w:val="CommentReference"/>
         </w:rPr>
-        <w:commentReference w:id="36"/>
+        <w:commentReference w:id="37"/>
       </w:r>
       <w:r>
         <w:rPr>
@@ -3209,16 +3219,16 @@
       <w:r>
         <w:t xml:space="preserve">Drone footage was quality-rated on </w:t>
       </w:r>
-      <w:commentRangeStart w:id="37"/>
+      <w:commentRangeStart w:id="38"/>
       <w:r>
         <w:t>a scale of 0 – 8, with 0 being high quality and 8 being low quality</w:t>
       </w:r>
-      <w:commentRangeEnd w:id="37"/>
+      <w:commentRangeEnd w:id="38"/>
       <w:r>
         <w:rPr>
           <w:rStyle w:val="CommentReference"/>
         </w:rPr>
-        <w:commentReference w:id="37"/>
+        <w:commentReference w:id="38"/>
       </w:r>
       <w:r>
         <w:t>, based on the level of glare, sea-surface disruption, focus, and exposure</w:t>
@@ -3280,15 +3290,15 @@
       <w:r>
         <w:t xml:space="preserve">. We selected frames where whales were lying mostly flat at the water surface, </w:t>
       </w:r>
-      <w:commentRangeStart w:id="38"/>
+      <w:commentRangeStart w:id="39"/>
       <w:r>
         <w:t>located near the center of the frame</w:t>
       </w:r>
-      <w:commentRangeEnd w:id="38"/>
+      <w:commentRangeEnd w:id="39"/>
       <w:r>
         <w:t xml:space="preserve"> </w:t>
       </w:r>
-      <w:commentRangeStart w:id="39"/>
+      <w:commentRangeStart w:id="40"/>
       <w:r>
         <w:t>to minimize distortion</w:t>
       </w:r>
@@ -3296,14 +3306,14 @@
         <w:rPr>
           <w:rStyle w:val="CommentReference"/>
         </w:rPr>
-        <w:commentReference w:id="38"/>
-      </w:r>
-      <w:commentRangeEnd w:id="39"/>
+        <w:commentReference w:id="39"/>
+      </w:r>
+      <w:commentRangeEnd w:id="40"/>
       <w:r>
         <w:rPr>
           <w:rStyle w:val="CommentReference"/>
         </w:rPr>
-        <w:commentReference w:id="39"/>
+        <w:commentReference w:id="40"/>
       </w:r>
       <w:r>
         <w:t>, and whe</w:t>
@@ -3314,19 +3324,19 @@
       <w:r>
         <w:t xml:space="preserve"> the drone camera was positioned at nadir relative to the water surface. </w:t>
       </w:r>
-      <w:commentRangeStart w:id="40"/>
+      <w:commentRangeStart w:id="41"/>
       <w:r>
         <w:t>W</w:t>
       </w:r>
       <w:r>
         <w:t>e</w:t>
       </w:r>
-      <w:commentRangeEnd w:id="40"/>
+      <w:commentRangeEnd w:id="41"/>
       <w:r>
         <w:rPr>
           <w:rStyle w:val="CommentReference"/>
         </w:rPr>
-        <w:commentReference w:id="40"/>
+        <w:commentReference w:id="41"/>
       </w:r>
       <w:r>
         <w:t xml:space="preserve"> attempted to capture a broad size range of individuals, </w:t>
@@ -3341,7 +3351,7 @@
     <w:p>
       <w:pPr>
         <w:rPr>
-          <w:ins w:id="41" w:author="Ana Eguiguren" w:date="2025-07-10T19:43:00Z" w16du:dateUtc="2025-07-10T22:43:00Z"/>
+          <w:ins w:id="42" w:author="Ana Eguiguren" w:date="2025-07-10T19:43:00Z" w16du:dateUtc="2025-07-10T22:43:00Z"/>
         </w:rPr>
       </w:pPr>
       <w:r>
@@ -3381,7 +3391,7 @@
       <w:r>
         <w:t>length</w:t>
       </w:r>
-      <w:commentRangeStart w:id="42"/>
+      <w:commentRangeStart w:id="43"/>
       <w:r>
         <w:t xml:space="preserve"> (</w:t>
       </w:r>
@@ -3404,12 +3414,12 @@
       <w:r>
         <w:t xml:space="preserve">) </w:t>
       </w:r>
-      <w:commentRangeEnd w:id="42"/>
+      <w:commentRangeEnd w:id="43"/>
       <w:r>
         <w:rPr>
           <w:rStyle w:val="CommentReference"/>
         </w:rPr>
-        <w:commentReference w:id="42"/>
+        <w:commentReference w:id="43"/>
       </w:r>
       <w:r>
         <w:t xml:space="preserve">and </w:t>
@@ -3473,16 +3483,16 @@
       <w:r>
         <w:t xml:space="preserve"> was measured </w:t>
       </w:r>
-      <w:commentRangeStart w:id="43"/>
+      <w:commentRangeStart w:id="44"/>
       <w:r>
         <w:t>piecewise</w:t>
       </w:r>
-      <w:commentRangeEnd w:id="43"/>
+      <w:commentRangeEnd w:id="44"/>
       <w:r>
         <w:rPr>
           <w:rStyle w:val="CommentReference"/>
         </w:rPr>
-        <w:commentReference w:id="43"/>
+        <w:commentReference w:id="44"/>
       </w:r>
       <w:r>
         <w:t xml:space="preserve"> </w:t>
@@ -3514,16 +3524,16 @@
       <w:r>
         <w:t xml:space="preserve"> was measured from the snout to the transversal intersection of the </w:t>
       </w:r>
-      <w:commentRangeStart w:id="44"/>
+      <w:commentRangeStart w:id="45"/>
       <w:r>
         <w:t xml:space="preserve">anterior </w:t>
       </w:r>
-      <w:commentRangeEnd w:id="44"/>
+      <w:commentRangeEnd w:id="45"/>
       <w:r>
         <w:rPr>
           <w:rStyle w:val="CommentReference"/>
         </w:rPr>
-        <w:commentReference w:id="44"/>
+        <w:commentReference w:id="45"/>
       </w:r>
       <w:r>
         <w:t>base of the flippers with the spine</w:t>
@@ -3885,24 +3895,24 @@
       <w:r>
         <w:t xml:space="preserve"> </w:t>
       </w:r>
-      <w:commentRangeStart w:id="45"/>
       <w:commentRangeStart w:id="46"/>
+      <w:commentRangeStart w:id="47"/>
       <w:r>
         <w:t>light and water conditions</w:t>
       </w:r>
-      <w:commentRangeEnd w:id="45"/>
+      <w:commentRangeEnd w:id="46"/>
       <w:r>
         <w:rPr>
           <w:rStyle w:val="CommentReference"/>
         </w:rPr>
-        <w:commentReference w:id="45"/>
-      </w:r>
-      <w:commentRangeEnd w:id="46"/>
+        <w:commentReference w:id="46"/>
+      </w:r>
+      <w:commentRangeEnd w:id="47"/>
       <w:r>
         <w:rPr>
           <w:rStyle w:val="CommentReference"/>
         </w:rPr>
-        <w:commentReference w:id="46"/>
+        <w:commentReference w:id="47"/>
       </w:r>
       <w:r>
         <w:t xml:space="preserve">, or </w:t>
@@ -3988,7 +3998,7 @@
           <w:color w:val="auto"/>
         </w:rPr>
       </w:pPr>
-      <w:commentRangeStart w:id="47"/>
+      <w:commentRangeStart w:id="48"/>
       <w:r>
         <w:rPr>
           <w:b/>
@@ -4021,7 +4031,7 @@
         </w:rPr>
         <w:fldChar w:fldCharType="separate"/>
       </w:r>
-      <w:ins w:id="48" w:author="Ana Eguiguren" w:date="2025-09-02T19:44:00Z" w16du:dateUtc="2025-09-02T22:44:00Z">
+      <w:ins w:id="49" w:author="Ana Eguiguren" w:date="2025-09-02T19:44:00Z" w16du:dateUtc="2025-09-02T22:44:00Z">
         <w:r>
           <w:rPr>
             <w:b/>
@@ -4032,7 +4042,7 @@
           <w:t>1</w:t>
         </w:r>
       </w:ins>
-      <w:del w:id="49" w:author="Ana Eguiguren" w:date="2025-09-02T19:44:00Z" w16du:dateUtc="2025-09-02T22:44:00Z">
+      <w:del w:id="50" w:author="Ana Eguiguren" w:date="2025-09-02T19:44:00Z" w16du:dateUtc="2025-09-02T22:44:00Z">
         <w:r>
           <w:rPr>
             <w:b/>
@@ -4048,7 +4058,7 @@
           <w:b/>
           <w:bCs/>
           <w:color w:val="auto"/>
-          <w:rPrChange w:id="50" w:author="Balaena Institute whitehead" w:date="2025-07-25T12:58:00Z" w16du:dateUtc="2025-07-25T15:58:00Z">
+          <w:rPrChange w:id="51" w:author="Balaena Institute whitehead" w:date="2025-07-25T12:58:00Z" w16du:dateUtc="2025-07-25T15:58:00Z">
             <w:rPr>
               <w:b/>
               <w:bCs/>
@@ -4059,7 +4069,7 @@
         </w:rPr>
         <w:fldChar w:fldCharType="end"/>
       </w:r>
-      <w:commentRangeEnd w:id="47"/>
+      <w:commentRangeEnd w:id="48"/>
       <w:r>
         <w:rPr>
           <w:rStyle w:val="CommentReference"/>
@@ -4067,7 +4077,7 @@
           <w:iCs w:val="0"/>
           <w:color w:val="auto"/>
         </w:rPr>
-        <w:commentReference w:id="47"/>
+        <w:commentReference w:id="48"/>
       </w:r>
       <w:r>
         <w:rPr>
@@ -4468,7 +4478,7 @@
           <w:rFonts w:cs="Times New Roman"/>
         </w:rPr>
       </w:pPr>
-      <w:bookmarkStart w:id="51" w:name="_Toc201083900"/>
+      <w:bookmarkStart w:id="52" w:name="_Toc201083900"/>
       <w:r>
         <w:rPr>
           <w:rFonts w:cs="Times New Roman"/>
@@ -4493,7 +4503,7 @@
         </w:rPr>
         <w:t xml:space="preserve"> </w:t>
       </w:r>
-      <w:bookmarkEnd w:id="51"/>
+      <w:bookmarkEnd w:id="52"/>
       <w:r>
         <w:rPr>
           <w:rFonts w:cs="Times New Roman"/>
@@ -4788,8 +4798,8 @@
                   </m:sSup>
                 </m:den>
               </m:f>
-              <w:commentRangeStart w:id="52"/>
-              <w:commentRangeEnd w:id="52"/>
+              <w:commentRangeStart w:id="53"/>
+              <w:commentRangeEnd w:id="53"/>
               <m:r>
                 <m:rPr>
                   <m:sty m:val="p"/>
@@ -4798,7 +4808,7 @@
                   <w:rStyle w:val="CommentReference"/>
                   <w:rFonts w:ascii="Cambria Math" w:hAnsi="Cambria Math"/>
                 </w:rPr>
-                <w:commentReference w:id="52"/>
+                <w:commentReference w:id="53"/>
               </m:r>
               <m:r>
                 <w:rPr>
@@ -5413,8 +5423,8 @@
         </w:rPr>
         <w:t xml:space="preserve">is </w:t>
       </w:r>
-      <w:commentRangeStart w:id="53"/>
       <w:commentRangeStart w:id="54"/>
+      <w:commentRangeStart w:id="55"/>
       <w:r>
         <w:rPr>
           <w:rFonts w:eastAsiaTheme="minorEastAsia"/>
@@ -5443,19 +5453,19 @@
         </w:rPr>
         <w:t xml:space="preserve"> of a male compared to a female of the same size</w:t>
       </w:r>
-      <w:commentRangeEnd w:id="53"/>
+      <w:commentRangeEnd w:id="54"/>
       <w:r>
         <w:rPr>
           <w:rStyle w:val="CommentReference"/>
         </w:rPr>
-        <w:commentReference w:id="53"/>
-      </w:r>
-      <w:commentRangeEnd w:id="54"/>
+        <w:commentReference w:id="54"/>
+      </w:r>
+      <w:commentRangeEnd w:id="55"/>
       <w:r>
         <w:rPr>
           <w:rStyle w:val="CommentReference"/>
         </w:rPr>
-        <w:commentReference w:id="54"/>
+        <w:commentReference w:id="55"/>
       </w:r>
       <w:r>
         <w:rPr>
@@ -5717,7 +5727,7 @@
       <w:r>
         <w:t>estimates in which nose length was measured from the tip of the snout to the eyeball</w:t>
       </w:r>
-      <w:del w:id="55" w:author="Balaena Institute whitehead" w:date="2025-07-14T11:53:00Z" w16du:dateUtc="2025-07-14T14:53:00Z">
+      <w:del w:id="56" w:author="Balaena Institute whitehead" w:date="2025-07-14T11:53:00Z" w16du:dateUtc="2025-07-14T14:53:00Z">
         <w:r>
           <w:delText xml:space="preserve"> </w:delText>
         </w:r>
@@ -5948,8 +5958,8 @@
                   </m:f>
                 </m:sup>
               </m:sSup>
-              <w:commentRangeStart w:id="56"/>
-              <w:commentRangeEnd w:id="56"/>
+              <w:commentRangeStart w:id="57"/>
+              <w:commentRangeEnd w:id="57"/>
               <m:r>
                 <m:rPr>
                   <m:sty m:val="p"/>
@@ -5958,7 +5968,7 @@
                   <w:rStyle w:val="CommentReference"/>
                   <w:rFonts w:ascii="Cambria Math" w:hAnsi="Cambria Math"/>
                 </w:rPr>
-                <w:commentReference w:id="56"/>
+                <w:commentReference w:id="57"/>
               </m:r>
               <m:r>
                 <w:rPr>
@@ -6385,7 +6395,7 @@
       <w:pPr>
         <w:rPr>
           <w:rFonts w:eastAsiaTheme="minorEastAsia"/>
-          <w:rPrChange w:id="57" w:author="Ana Eguiguren" w:date="2025-09-02T19:33:00Z" w16du:dateUtc="2025-09-02T22:33:00Z">
+          <w:rPrChange w:id="58" w:author="Ana Eguiguren" w:date="2025-09-02T19:33:00Z" w16du:dateUtc="2025-09-02T22:33:00Z">
             <w:rPr>
               <w:rFonts w:eastAsiaTheme="minorEastAsia"/>
               <w:i/>
@@ -6442,7 +6452,7 @@
         </w:rPr>
         <w:t>P(m) = 1 – P(f)).</w:t>
       </w:r>
-      <w:ins w:id="58" w:author="Ana Eguiguren" w:date="2025-09-02T19:33:00Z" w16du:dateUtc="2025-09-02T22:33:00Z">
+      <w:ins w:id="59" w:author="Ana Eguiguren" w:date="2025-09-02T19:33:00Z" w16du:dateUtc="2025-09-02T22:33:00Z">
         <w:r>
           <w:rPr>
             <w:rFonts w:eastAsiaTheme="minorEastAsia"/>
@@ -6456,7 +6466,7 @@
     <w:p>
       <w:pPr>
         <w:rPr>
-          <w:ins w:id="59" w:author="Ana Eguiguren" w:date="2025-09-02T19:48:00Z" w16du:dateUtc="2025-09-02T22:48:00Z"/>
+          <w:ins w:id="60" w:author="Ana Eguiguren" w:date="2025-09-02T19:48:00Z" w16du:dateUtc="2025-09-02T22:48:00Z"/>
           <w:rFonts w:eastAsiaTheme="minorEastAsia"/>
         </w:rPr>
       </w:pPr>
@@ -6750,7 +6760,7 @@
           <w:rFonts w:eastAsiaTheme="minorEastAsia"/>
         </w:rPr>
       </w:pPr>
-      <w:ins w:id="60" w:author="Ana Eguiguren" w:date="2025-09-02T19:39:00Z" w16du:dateUtc="2025-09-02T22:39:00Z">
+      <w:ins w:id="61" w:author="Ana Eguiguren" w:date="2025-09-02T19:39:00Z" w16du:dateUtc="2025-09-02T22:39:00Z">
         <w:r>
           <w:rPr>
             <w:rFonts w:eastAsiaTheme="minorEastAsia"/>
@@ -6758,7 +6768,7 @@
           <w:t>We carried out checks to evaluate</w:t>
         </w:r>
       </w:ins>
-      <w:ins w:id="61" w:author="Ana Eguiguren" w:date="2025-09-02T19:37:00Z" w16du:dateUtc="2025-09-02T22:37:00Z">
+      <w:ins w:id="62" w:author="Ana Eguiguren" w:date="2025-09-02T19:37:00Z" w16du:dateUtc="2025-09-02T22:37:00Z">
         <w:r>
           <w:rPr>
             <w:rFonts w:eastAsiaTheme="minorEastAsia"/>
@@ -6766,7 +6776,7 @@
           <w:t xml:space="preserve"> the robustness of</w:t>
         </w:r>
       </w:ins>
-      <w:ins w:id="62" w:author="Balaena Institute whitehead" w:date="2025-09-03T15:46:00Z" w16du:dateUtc="2025-09-03T18:46:00Z">
+      <w:ins w:id="63" w:author="Balaena Institute whitehead" w:date="2025-09-03T15:46:00Z" w16du:dateUtc="2025-09-03T18:46:00Z">
         <w:r>
           <w:rPr>
             <w:rFonts w:eastAsiaTheme="minorEastAsia"/>
@@ -6774,14 +6784,14 @@
           <w:t xml:space="preserve"> individual’s</w:t>
         </w:r>
       </w:ins>
-      <w:ins w:id="63" w:author="Ana Eguiguren" w:date="2025-09-02T19:38:00Z" w16du:dateUtc="2025-09-02T22:38:00Z">
+      <w:ins w:id="64" w:author="Ana Eguiguren" w:date="2025-09-02T19:38:00Z" w16du:dateUtc="2025-09-02T22:38:00Z">
         <w:r>
           <w:rPr>
             <w:rFonts w:eastAsiaTheme="minorEastAsia"/>
           </w:rPr>
           <w:t xml:space="preserve"> </w:t>
         </w:r>
-        <w:del w:id="64" w:author="Balaena Institute whitehead" w:date="2025-09-03T15:46:00Z" w16du:dateUtc="2025-09-03T18:46:00Z">
+        <w:del w:id="65" w:author="Balaena Institute whitehead" w:date="2025-09-03T15:46:00Z" w16du:dateUtc="2025-09-03T18:46:00Z">
           <w:r>
             <w:rPr>
               <w:rFonts w:eastAsiaTheme="minorEastAsia"/>
@@ -6790,8 +6800,8 @@
           </w:r>
         </w:del>
       </w:ins>
-      <w:ins w:id="65" w:author="Ana Eguiguren" w:date="2025-09-02T19:46:00Z" w16du:dateUtc="2025-09-02T22:46:00Z">
-        <w:del w:id="66" w:author="Balaena Institute whitehead" w:date="2025-09-03T15:46:00Z" w16du:dateUtc="2025-09-03T18:46:00Z">
+      <w:ins w:id="66" w:author="Ana Eguiguren" w:date="2025-09-02T19:46:00Z" w16du:dateUtc="2025-09-02T22:46:00Z">
+        <w:del w:id="67" w:author="Balaena Institute whitehead" w:date="2025-09-03T15:46:00Z" w16du:dateUtc="2025-09-03T18:46:00Z">
           <w:r>
             <w:rPr>
               <w:rFonts w:eastAsiaTheme="minorEastAsia"/>
@@ -6800,8 +6810,8 @@
           </w:r>
         </w:del>
       </w:ins>
-      <w:ins w:id="67" w:author="Ana Eguiguren" w:date="2025-09-02T19:37:00Z" w16du:dateUtc="2025-09-02T22:37:00Z">
-        <w:del w:id="68" w:author="Balaena Institute whitehead" w:date="2025-09-03T15:46:00Z" w16du:dateUtc="2025-09-03T18:46:00Z">
+      <w:ins w:id="68" w:author="Ana Eguiguren" w:date="2025-09-02T19:37:00Z" w16du:dateUtc="2025-09-02T22:37:00Z">
+        <w:del w:id="69" w:author="Balaena Institute whitehead" w:date="2025-09-03T15:46:00Z" w16du:dateUtc="2025-09-03T18:46:00Z">
           <w:r>
             <w:rPr>
               <w:rFonts w:eastAsiaTheme="minorEastAsia"/>
@@ -6824,7 +6834,7 @@
           <w:t>estimates</w:t>
         </w:r>
       </w:ins>
-      <w:ins w:id="69" w:author="Ana Eguiguren" w:date="2025-09-02T19:38:00Z" w16du:dateUtc="2025-09-02T22:38:00Z">
+      <w:ins w:id="70" w:author="Ana Eguiguren" w:date="2025-09-02T19:38:00Z" w16du:dateUtc="2025-09-02T22:38:00Z">
         <w:r>
           <w:rPr>
             <w:rFonts w:eastAsiaTheme="minorEastAsia"/>
@@ -6832,7 +6842,7 @@
           <w:t xml:space="preserve"> to</w:t>
         </w:r>
       </w:ins>
-      <w:ins w:id="70" w:author="Ana Eguiguren" w:date="2025-09-02T19:37:00Z" w16du:dateUtc="2025-09-02T22:37:00Z">
+      <w:ins w:id="71" w:author="Ana Eguiguren" w:date="2025-09-02T19:37:00Z" w16du:dateUtc="2025-09-02T22:37:00Z">
         <w:r>
           <w:rPr>
             <w:rFonts w:eastAsiaTheme="minorEastAsia"/>
@@ -6840,7 +6850,7 @@
           <w:t xml:space="preserve"> </w:t>
         </w:r>
       </w:ins>
-      <w:ins w:id="71" w:author="Ana Eguiguren" w:date="2025-09-02T19:47:00Z" w16du:dateUtc="2025-09-02T22:47:00Z">
+      <w:ins w:id="72" w:author="Ana Eguiguren" w:date="2025-09-02T19:47:00Z" w16du:dateUtc="2025-09-02T22:47:00Z">
         <w:r>
           <w:rPr>
             <w:rFonts w:eastAsiaTheme="minorEastAsia"/>
@@ -6848,7 +6858,7 @@
           <w:t>our modelling decisions</w:t>
         </w:r>
       </w:ins>
-      <w:ins w:id="72" w:author="Ana Eguiguren" w:date="2025-09-02T19:39:00Z" w16du:dateUtc="2025-09-02T22:39:00Z">
+      <w:ins w:id="73" w:author="Ana Eguiguren" w:date="2025-09-02T19:39:00Z" w16du:dateUtc="2025-09-02T22:39:00Z">
         <w:r>
           <w:rPr>
             <w:rFonts w:eastAsiaTheme="minorEastAsia"/>
@@ -6856,7 +6866,7 @@
           <w:t xml:space="preserve">. </w:t>
         </w:r>
       </w:ins>
-      <w:ins w:id="73" w:author="Ana Eguiguren" w:date="2025-09-02T19:54:00Z" w16du:dateUtc="2025-09-02T22:54:00Z">
+      <w:ins w:id="74" w:author="Ana Eguiguren" w:date="2025-09-02T19:54:00Z" w16du:dateUtc="2025-09-02T22:54:00Z">
         <w:r>
           <w:rPr>
             <w:rFonts w:eastAsiaTheme="minorEastAsia"/>
@@ -6864,7 +6874,7 @@
           <w:t>Specifically</w:t>
         </w:r>
       </w:ins>
-      <w:ins w:id="74" w:author="Ana Eguiguren" w:date="2025-09-02T19:47:00Z" w16du:dateUtc="2025-09-02T22:47:00Z">
+      <w:ins w:id="75" w:author="Ana Eguiguren" w:date="2025-09-02T19:47:00Z" w16du:dateUtc="2025-09-02T22:47:00Z">
         <w:r>
           <w:rPr>
             <w:rFonts w:eastAsiaTheme="minorEastAsia"/>
@@ -6872,7 +6882,7 @@
           <w:t>, w</w:t>
         </w:r>
       </w:ins>
-      <w:ins w:id="75" w:author="Ana Eguiguren" w:date="2025-09-02T19:39:00Z" w16du:dateUtc="2025-09-02T22:39:00Z">
+      <w:ins w:id="76" w:author="Ana Eguiguren" w:date="2025-09-02T19:39:00Z" w16du:dateUtc="2025-09-02T22:39:00Z">
         <w:r>
           <w:rPr>
             <w:rFonts w:eastAsiaTheme="minorEastAsia"/>
@@ -6880,7 +6890,7 @@
           <w:t xml:space="preserve">e </w:t>
         </w:r>
       </w:ins>
-      <w:ins w:id="76" w:author="Ana Eguiguren" w:date="2025-09-02T19:40:00Z" w16du:dateUtc="2025-09-02T22:40:00Z">
+      <w:ins w:id="77" w:author="Ana Eguiguren" w:date="2025-09-02T19:40:00Z" w16du:dateUtc="2025-09-02T22:40:00Z">
         <w:r>
           <w:rPr>
             <w:rFonts w:eastAsiaTheme="minorEastAsia"/>
@@ -6888,7 +6898,7 @@
           <w:t xml:space="preserve">systematically varied </w:t>
         </w:r>
       </w:ins>
-      <w:ins w:id="77" w:author="Ana Eguiguren" w:date="2025-09-02T19:39:00Z" w16du:dateUtc="2025-09-02T22:39:00Z">
+      <w:ins w:id="78" w:author="Ana Eguiguren" w:date="2025-09-02T19:39:00Z" w16du:dateUtc="2025-09-02T22:39:00Z">
         <w:r>
           <w:rPr>
             <w:rFonts w:eastAsiaTheme="minorEastAsia"/>
@@ -6904,7 +6914,7 @@
           <w:t xml:space="preserve"> values with</w:t>
         </w:r>
       </w:ins>
-      <w:ins w:id="78" w:author="Ana Eguiguren" w:date="2025-09-02T19:40:00Z" w16du:dateUtc="2025-09-02T22:40:00Z">
+      <w:ins w:id="79" w:author="Ana Eguiguren" w:date="2025-09-02T19:40:00Z" w16du:dateUtc="2025-09-02T22:40:00Z">
         <w:r>
           <w:rPr>
             <w:rFonts w:eastAsiaTheme="minorEastAsia"/>
@@ -6912,7 +6922,7 @@
           <w:t>in a reasonable range (5 – 9</w:t>
         </w:r>
       </w:ins>
-      <w:ins w:id="79" w:author="Ana Eguiguren" w:date="2025-09-02T19:46:00Z" w16du:dateUtc="2025-09-02T22:46:00Z">
+      <w:ins w:id="80" w:author="Ana Eguiguren" w:date="2025-09-02T19:46:00Z" w16du:dateUtc="2025-09-02T22:46:00Z">
         <w:r>
           <w:rPr>
             <w:rFonts w:eastAsiaTheme="minorEastAsia"/>
@@ -6920,7 +6930,7 @@
           <w:t xml:space="preserve"> </w:t>
         </w:r>
       </w:ins>
-      <w:ins w:id="80" w:author="Ana Eguiguren" w:date="2025-09-02T19:40:00Z" w16du:dateUtc="2025-09-02T22:40:00Z">
+      <w:ins w:id="81" w:author="Ana Eguiguren" w:date="2025-09-02T19:40:00Z" w16du:dateUtc="2025-09-02T22:40:00Z">
         <w:r>
           <w:rPr>
             <w:rFonts w:eastAsiaTheme="minorEastAsia"/>
@@ -6928,7 +6938,7 @@
           <w:t xml:space="preserve">m) to </w:t>
         </w:r>
       </w:ins>
-      <w:ins w:id="81" w:author="Ana Eguiguren" w:date="2025-09-02T19:47:00Z" w16du:dateUtc="2025-09-02T22:47:00Z">
+      <w:ins w:id="82" w:author="Ana Eguiguren" w:date="2025-09-02T19:47:00Z" w16du:dateUtc="2025-09-02T22:47:00Z">
         <w:r>
           <w:rPr>
             <w:rFonts w:eastAsiaTheme="minorEastAsia"/>
@@ -6936,7 +6946,7 @@
           <w:t>compare</w:t>
         </w:r>
       </w:ins>
-      <w:ins w:id="82" w:author="Ana Eguiguren" w:date="2025-09-02T19:40:00Z" w16du:dateUtc="2025-09-02T22:40:00Z">
+      <w:ins w:id="83" w:author="Ana Eguiguren" w:date="2025-09-02T19:40:00Z" w16du:dateUtc="2025-09-02T22:40:00Z">
         <w:r>
           <w:rPr>
             <w:rFonts w:eastAsiaTheme="minorEastAsia"/>
@@ -6944,7 +6954,7 @@
           <w:t xml:space="preserve"> </w:t>
         </w:r>
       </w:ins>
-      <w:ins w:id="83" w:author="Ana Eguiguren" w:date="2025-09-02T19:47:00Z" w16du:dateUtc="2025-09-02T22:47:00Z">
+      <w:ins w:id="84" w:author="Ana Eguiguren" w:date="2025-09-02T19:47:00Z" w16du:dateUtc="2025-09-02T22:47:00Z">
         <w:r>
           <w:rPr>
             <w:rFonts w:eastAsiaTheme="minorEastAsia"/>
@@ -6952,7 +6962,7 @@
           <w:t>resulting posterior</w:t>
         </w:r>
       </w:ins>
-      <w:ins w:id="84" w:author="Ana Eguiguren" w:date="2025-09-02T19:40:00Z" w16du:dateUtc="2025-09-02T22:40:00Z">
+      <w:ins w:id="85" w:author="Ana Eguiguren" w:date="2025-09-02T19:40:00Z" w16du:dateUtc="2025-09-02T22:40:00Z">
         <w:r>
           <w:rPr>
             <w:rFonts w:eastAsiaTheme="minorEastAsia"/>
@@ -6974,7 +6984,7 @@
           <w:t>estimates</w:t>
         </w:r>
       </w:ins>
-      <w:ins w:id="85" w:author="Ana Eguiguren" w:date="2025-09-02T19:41:00Z" w16du:dateUtc="2025-09-02T22:41:00Z">
+      <w:ins w:id="86" w:author="Ana Eguiguren" w:date="2025-09-02T19:41:00Z" w16du:dateUtc="2025-09-02T22:41:00Z">
         <w:r>
           <w:rPr>
             <w:rFonts w:eastAsiaTheme="minorEastAsia"/>
@@ -6982,7 +6992,7 @@
           <w:t xml:space="preserve">. We also </w:t>
         </w:r>
       </w:ins>
-      <w:ins w:id="86" w:author="Ana Eguiguren" w:date="2025-09-02T19:43:00Z" w16du:dateUtc="2025-09-02T22:43:00Z">
+      <w:ins w:id="87" w:author="Ana Eguiguren" w:date="2025-09-02T19:43:00Z" w16du:dateUtc="2025-09-02T22:43:00Z">
         <w:r>
           <w:rPr>
             <w:rFonts w:eastAsiaTheme="minorEastAsia"/>
@@ -6990,7 +7000,7 @@
           <w:t>computed</w:t>
         </w:r>
       </w:ins>
-      <w:ins w:id="87" w:author="Ana Eguiguren" w:date="2025-09-02T19:41:00Z" w16du:dateUtc="2025-09-02T22:41:00Z">
+      <w:ins w:id="88" w:author="Ana Eguiguren" w:date="2025-09-02T19:41:00Z" w16du:dateUtc="2025-09-02T22:41:00Z">
         <w:r>
           <w:rPr>
             <w:rFonts w:eastAsiaTheme="minorEastAsia"/>
@@ -6998,7 +7008,7 @@
           <w:t xml:space="preserve"> </w:t>
         </w:r>
       </w:ins>
-      <w:ins w:id="88" w:author="Ana Eguiguren" w:date="2025-09-02T19:43:00Z" w16du:dateUtc="2025-09-02T22:43:00Z">
+      <w:ins w:id="89" w:author="Ana Eguiguren" w:date="2025-09-02T19:43:00Z" w16du:dateUtc="2025-09-02T22:43:00Z">
         <w:r>
           <w:rPr>
             <w:rFonts w:eastAsiaTheme="minorEastAsia"/>
@@ -7006,7 +7016,7 @@
           <w:t>posterior</w:t>
         </w:r>
       </w:ins>
-      <w:ins w:id="89" w:author="Ana Eguiguren" w:date="2025-09-02T19:41:00Z" w16du:dateUtc="2025-09-02T22:41:00Z">
+      <w:ins w:id="90" w:author="Ana Eguiguren" w:date="2025-09-02T19:41:00Z" w16du:dateUtc="2025-09-02T22:41:00Z">
         <w:r>
           <w:rPr>
             <w:rFonts w:eastAsiaTheme="minorEastAsia"/>
@@ -7022,7 +7032,7 @@
           <w:t xml:space="preserve">P(f) </w:t>
         </w:r>
       </w:ins>
-      <w:ins w:id="90" w:author="Ana Eguiguren" w:date="2025-09-02T19:42:00Z" w16du:dateUtc="2025-09-02T22:42:00Z">
+      <w:ins w:id="91" w:author="Ana Eguiguren" w:date="2025-09-02T19:42:00Z" w16du:dateUtc="2025-09-02T22:42:00Z">
         <w:r>
           <w:rPr>
             <w:rFonts w:eastAsiaTheme="minorEastAsia"/>
@@ -7030,7 +7040,7 @@
           <w:t>estimates</w:t>
         </w:r>
       </w:ins>
-      <w:ins w:id="91" w:author="Ana Eguiguren" w:date="2025-09-02T19:41:00Z" w16du:dateUtc="2025-09-02T22:41:00Z">
+      <w:ins w:id="92" w:author="Ana Eguiguren" w:date="2025-09-02T19:41:00Z" w16du:dateUtc="2025-09-02T22:41:00Z">
         <w:r>
           <w:rPr>
             <w:rFonts w:eastAsiaTheme="minorEastAsia"/>
@@ -7038,7 +7048,7 @@
           <w:t xml:space="preserve"> </w:t>
         </w:r>
       </w:ins>
-      <w:ins w:id="92" w:author="Ana Eguiguren" w:date="2025-09-02T19:44:00Z" w16du:dateUtc="2025-09-02T22:44:00Z">
+      <w:ins w:id="93" w:author="Ana Eguiguren" w:date="2025-09-02T19:44:00Z" w16du:dateUtc="2025-09-02T22:44:00Z">
         <w:r>
           <w:rPr>
             <w:rFonts w:eastAsiaTheme="minorEastAsia"/>
@@ -7046,7 +7056,7 @@
           <w:t xml:space="preserve">based on the alternate </w:t>
         </w:r>
       </w:ins>
-      <w:ins w:id="93" w:author="Ana Eguiguren" w:date="2025-09-02T19:45:00Z" w16du:dateUtc="2025-09-02T22:45:00Z">
+      <w:ins w:id="94" w:author="Ana Eguiguren" w:date="2025-09-02T19:45:00Z" w16du:dateUtc="2025-09-02T22:45:00Z">
         <w:r>
           <w:t xml:space="preserve">prior </w:t>
         </w:r>
@@ -7055,41 +7065,41 @@
           <w:t xml:space="preserve">expected sex ratio </w:t>
         </w:r>
       </w:ins>
-      <w:ins w:id="94" w:author="Ana Eguiguren" w:date="2025-09-02T19:48:00Z" w16du:dateUtc="2025-09-02T22:48:00Z">
+      <w:ins w:id="95" w:author="Ana Eguiguren" w:date="2025-09-02T19:48:00Z" w16du:dateUtc="2025-09-02T22:48:00Z">
         <w:r>
           <w:t>set to</w:t>
         </w:r>
       </w:ins>
-      <w:ins w:id="95" w:author="Ana Eguiguren" w:date="2025-09-02T19:46:00Z" w16du:dateUtc="2025-09-02T22:46:00Z">
+      <w:ins w:id="96" w:author="Ana Eguiguren" w:date="2025-09-02T19:46:00Z" w16du:dateUtc="2025-09-02T22:46:00Z">
         <w:r>
           <w:t xml:space="preserve"> </w:t>
         </w:r>
       </w:ins>
-      <w:ins w:id="96" w:author="Ana Eguiguren" w:date="2025-09-02T19:45:00Z" w16du:dateUtc="2025-09-02T22:45:00Z">
+      <w:ins w:id="97" w:author="Ana Eguiguren" w:date="2025-09-02T19:45:00Z" w16du:dateUtc="2025-09-02T22:45:00Z">
         <w:r>
           <w:t>0.79</w:t>
         </w:r>
       </w:ins>
-      <w:ins w:id="97" w:author="Ana Eguiguren" w:date="2025-09-02T19:48:00Z" w16du:dateUtc="2025-09-02T22:48:00Z">
+      <w:ins w:id="98" w:author="Ana Eguiguren" w:date="2025-09-02T19:48:00Z" w16du:dateUtc="2025-09-02T22:48:00Z">
         <w:r>
           <w:t>, which correspond</w:t>
         </w:r>
       </w:ins>
-      <w:ins w:id="98" w:author="Ana Eguiguren" w:date="2025-09-02T19:49:00Z" w16du:dateUtc="2025-09-02T22:49:00Z">
+      <w:ins w:id="99" w:author="Ana Eguiguren" w:date="2025-09-02T19:49:00Z" w16du:dateUtc="2025-09-02T22:49:00Z">
         <w:r>
           <w:t>s</w:t>
         </w:r>
       </w:ins>
-      <w:ins w:id="99" w:author="Ana Eguiguren" w:date="2025-09-02T19:48:00Z" w16du:dateUtc="2025-09-02T22:48:00Z">
+      <w:ins w:id="100" w:author="Ana Eguiguren" w:date="2025-09-02T19:48:00Z" w16du:dateUtc="2025-09-02T22:48:00Z">
         <w:r>
           <w:t xml:space="preserve"> to </w:t>
         </w:r>
       </w:ins>
-      <w:ins w:id="100" w:author="Ana Eguiguren" w:date="2025-09-02T19:45:00Z" w16du:dateUtc="2025-09-02T22:45:00Z">
+      <w:ins w:id="101" w:author="Ana Eguiguren" w:date="2025-09-02T19:45:00Z" w16du:dateUtc="2025-09-02T22:45:00Z">
         <w:r>
           <w:t xml:space="preserve">the proportion of females in </w:t>
         </w:r>
-        <w:del w:id="101" w:author="Balaena Institute whitehead" w:date="2025-09-03T15:47:00Z" w16du:dateUtc="2025-09-03T18:47:00Z">
+        <w:del w:id="102" w:author="Balaena Institute whitehead" w:date="2025-09-03T15:47:00Z" w16du:dateUtc="2025-09-03T18:47:00Z">
           <w:r>
             <w:delText xml:space="preserve">the </w:delText>
           </w:r>
@@ -7098,13 +7108,13 @@
           <w:t>breeding groups of</w:t>
         </w:r>
       </w:ins>
-      <w:ins w:id="102" w:author="Ana Eguiguren" w:date="2025-09-02T19:49:00Z" w16du:dateUtc="2025-09-02T22:49:00Z">
+      <w:ins w:id="103" w:author="Ana Eguiguren" w:date="2025-09-02T19:49:00Z" w16du:dateUtc="2025-09-02T22:49:00Z">
         <w:r>
           <w:t>f the Gal</w:t>
         </w:r>
         <w:r>
           <w:rPr>
-            <w:rPrChange w:id="103" w:author="Ana Eguiguren" w:date="2025-09-02T19:49:00Z" w16du:dateUtc="2025-09-02T22:49:00Z">
+            <w:rPrChange w:id="104" w:author="Ana Eguiguren" w:date="2025-09-02T19:49:00Z" w16du:dateUtc="2025-09-02T22:49:00Z">
               <w:rPr>
                 <w:lang w:val="es-ES"/>
               </w:rPr>
@@ -7116,13 +7126,13 @@
           <w:t xml:space="preserve"> </w:t>
         </w:r>
       </w:ins>
-      <w:ins w:id="104" w:author="Balaena Institute whitehead" w:date="2025-09-03T15:47:00Z" w16du:dateUtc="2025-09-03T18:47:00Z">
+      <w:ins w:id="105" w:author="Balaena Institute whitehead" w:date="2025-09-03T15:47:00Z" w16du:dateUtc="2025-09-03T18:47:00Z">
         <w:r>
           <w:t>genetically determined in</w:t>
         </w:r>
       </w:ins>
-      <w:ins w:id="105" w:author="Ana Eguiguren" w:date="2025-09-02T19:50:00Z" w16du:dateUtc="2025-09-02T22:50:00Z">
-        <w:del w:id="106" w:author="Balaena Institute whitehead" w:date="2025-09-03T15:47:00Z" w16du:dateUtc="2025-09-03T18:47:00Z">
+      <w:ins w:id="106" w:author="Ana Eguiguren" w:date="2025-09-02T19:50:00Z" w16du:dateUtc="2025-09-02T22:50:00Z">
+        <w:del w:id="107" w:author="Balaena Institute whitehead" w:date="2025-09-03T15:47:00Z" w16du:dateUtc="2025-09-03T18:47:00Z">
           <w:r>
             <w:delText>in</w:delText>
           </w:r>
@@ -7131,7 +7141,7 @@
           <w:t xml:space="preserve"> 1991</w:t>
         </w:r>
       </w:ins>
-      <w:ins w:id="107" w:author="Ana Eguiguren" w:date="2025-09-02T19:52:00Z" w16du:dateUtc="2025-09-02T22:52:00Z">
+      <w:ins w:id="108" w:author="Ana Eguiguren" w:date="2025-09-02T19:52:00Z" w16du:dateUtc="2025-09-02T22:52:00Z">
         <w:r>
           <w:t xml:space="preserve"> </w:t>
         </w:r>
@@ -7155,7 +7165,7 @@
       <w:r>
         <w:fldChar w:fldCharType="end"/>
       </w:r>
-      <w:ins w:id="108" w:author="Balaena Institute whitehead" w:date="2025-09-03T15:45:00Z" w16du:dateUtc="2025-09-03T18:45:00Z">
+      <w:ins w:id="109" w:author="Balaena Institute whitehead" w:date="2025-09-03T15:45:00Z" w16du:dateUtc="2025-09-03T18:45:00Z">
         <w:r>
           <w:rPr>
             <w:highlight w:val="yellow"/>
@@ -7163,43 +7173,17 @@
           <w:t>.</w:t>
         </w:r>
       </w:ins>
-      <w:ins w:id="109" w:author="Ana Eguiguren" w:date="2025-09-02T19:52:00Z" w16du:dateUtc="2025-09-02T22:52:00Z">
-        <w:del w:id="110" w:author="Balaena Institute whitehead" w:date="2025-09-03T15:45:00Z" w16du:dateUtc="2025-09-03T18:45:00Z">
-          <w:r>
-            <w:rPr>
-              <w:rFonts w:eastAsiaTheme="minorEastAsia"/>
-              <w:rPrChange w:id="111" w:author="Balaena Institute whitehead" w:date="2025-09-03T15:47:00Z" w16du:dateUtc="2025-09-03T18:47:00Z">
-                <w:rPr/>
-              </w:rPrChange>
-            </w:rPr>
-            <w:delText xml:space="preserve">(Richard et al. 1996). </w:delText>
-          </w:r>
-        </w:del>
-      </w:ins>
-      <w:ins w:id="112" w:author="Ana Eguiguren" w:date="2025-09-02T19:45:00Z" w16du:dateUtc="2025-09-02T22:45:00Z">
-        <w:del w:id="113" w:author="Balaena Institute whitehead" w:date="2025-09-03T15:45:00Z" w16du:dateUtc="2025-09-03T18:45:00Z">
-          <w:r>
-            <w:rPr>
-              <w:rFonts w:eastAsiaTheme="minorEastAsia"/>
-              <w:rPrChange w:id="114" w:author="Balaena Institute whitehead" w:date="2025-09-03T15:47:00Z" w16du:dateUtc="2025-09-03T18:47:00Z">
-                <w:rPr/>
-              </w:rPrChange>
-            </w:rPr>
-            <w:delText xml:space="preserve"> </w:delText>
-          </w:r>
-        </w:del>
-      </w:ins>
     </w:p>
     <w:p>
       <w:pPr>
         <w:rPr>
-          <w:ins w:id="115" w:author="Balaena Institute whitehead" w:date="2025-07-25T14:13:00Z" w16du:dateUtc="2025-07-25T17:13:00Z"/>
-          <w:del w:id="116" w:author="Ana Eguiguren" w:date="2025-09-02T19:30:00Z" w16du:dateUtc="2025-09-02T22:30:00Z"/>
+          <w:ins w:id="110" w:author="Balaena Institute whitehead" w:date="2025-07-25T14:13:00Z" w16du:dateUtc="2025-07-25T17:13:00Z"/>
+          <w:del w:id="111" w:author="Ana Eguiguren" w:date="2025-09-02T19:30:00Z" w16du:dateUtc="2025-09-02T22:30:00Z"/>
           <w:rFonts w:eastAsiaTheme="minorEastAsia"/>
         </w:rPr>
       </w:pPr>
-      <w:commentRangeStart w:id="117"/>
-      <w:del w:id="118" w:author="Ana Eguiguren" w:date="2025-09-02T19:30:00Z" w16du:dateUtc="2025-09-02T22:30:00Z">
+      <w:commentRangeStart w:id="112"/>
+      <w:del w:id="113" w:author="Ana Eguiguren" w:date="2025-09-02T19:30:00Z" w16du:dateUtc="2025-09-02T22:30:00Z">
         <w:r>
           <w:rPr>
             <w:rFonts w:eastAsiaTheme="minorEastAsia"/>
@@ -7363,12 +7347,12 @@
           </w:rPr>
           <w:delText xml:space="preserve">. </w:delText>
         </w:r>
-        <w:commentRangeEnd w:id="117"/>
+        <w:commentRangeEnd w:id="112"/>
         <w:r>
           <w:rPr>
             <w:rStyle w:val="CommentReference"/>
           </w:rPr>
-          <w:commentReference w:id="117"/>
+          <w:commentReference w:id="112"/>
         </w:r>
       </w:del>
     </w:p>
@@ -7376,7 +7360,7 @@
       <w:pPr>
         <w:pStyle w:val="Heading4"/>
         <w:rPr>
-          <w:ins w:id="119" w:author="Balaena Institute whitehead" w:date="2025-07-25T14:13:00Z" w16du:dateUtc="2025-07-25T17:13:00Z"/>
+          <w:ins w:id="114" w:author="Balaena Institute whitehead" w:date="2025-07-25T14:13:00Z" w16du:dateUtc="2025-07-25T17:13:00Z"/>
           <w:rFonts w:cs="Times New Roman"/>
         </w:rPr>
       </w:pPr>
@@ -7419,7 +7403,7 @@
       <w:r>
         <w:fldChar w:fldCharType="separate"/>
       </w:r>
-      <w:ins w:id="120" w:author="Ana Eguiguren" w:date="2025-09-02T19:44:00Z" w16du:dateUtc="2025-09-02T22:44:00Z">
+      <w:ins w:id="115" w:author="Ana Eguiguren" w:date="2025-09-02T19:44:00Z" w16du:dateUtc="2025-09-02T22:44:00Z">
         <w:r>
           <w:rPr>
             <w:b/>
@@ -7439,7 +7423,7 @@
           <w:t>1</w:t>
         </w:r>
       </w:ins>
-      <w:del w:id="121" w:author="Ana Eguiguren" w:date="2025-09-02T19:44:00Z" w16du:dateUtc="2025-09-02T22:44:00Z">
+      <w:del w:id="116" w:author="Ana Eguiguren" w:date="2025-09-02T19:44:00Z" w16du:dateUtc="2025-09-02T22:44:00Z">
         <w:r>
           <w:rPr>
             <w:b/>
@@ -7503,7 +7487,7 @@
           <w:szCs w:val="20"/>
         </w:rPr>
       </w:pPr>
-      <w:bookmarkStart w:id="122" w:name="_Ref201845537"/>
+      <w:bookmarkStart w:id="117" w:name="_Ref201845537"/>
       <w:r>
         <w:rPr>
           <w:b/>
@@ -7565,7 +7549,7 @@
         </w:rPr>
         <w:fldChar w:fldCharType="end"/>
       </w:r>
-      <w:bookmarkEnd w:id="122"/>
+      <w:bookmarkEnd w:id="117"/>
       <w:r>
         <w:rPr>
           <w:b/>
@@ -8813,21 +8797,23 @@
               </w:rPr>
               <w:t xml:space="preserve">. </w:t>
             </w:r>
-            <w:commentRangeStart w:id="123"/>
-            <w:r>
-              <w:rPr>
-                <w:sz w:val="20"/>
-                <w:szCs w:val="20"/>
-              </w:rPr>
-              <w:t xml:space="preserve">During this period, individuals continue to grow. </w:t>
-            </w:r>
-            <w:commentRangeEnd w:id="123"/>
-            <w:r>
-              <w:rPr>
-                <w:rStyle w:val="CommentReference"/>
-              </w:rPr>
-              <w:commentReference w:id="123"/>
-            </w:r>
+            <w:commentRangeStart w:id="118"/>
+            <w:del w:id="119" w:author="Balaena Institute whitehead" w:date="2025-09-04T17:08:00Z" w16du:dateUtc="2025-09-04T20:08:00Z">
+              <w:r>
+                <w:rPr>
+                  <w:sz w:val="20"/>
+                  <w:szCs w:val="20"/>
+                </w:rPr>
+                <w:delText xml:space="preserve">During this period, individuals continue to grow. </w:delText>
+              </w:r>
+              <w:commentRangeEnd w:id="118"/>
+              <w:r>
+                <w:rPr>
+                  <w:rStyle w:val="CommentReference"/>
+                </w:rPr>
+                <w:commentReference w:id="118"/>
+              </w:r>
+            </w:del>
           </w:p>
         </w:tc>
       </w:tr>
@@ -9103,7 +9089,7 @@
                 <w:sz w:val="20"/>
                 <w:szCs w:val="20"/>
               </w:rPr>
-              <w:t xml:space="preserve">Almost all males of this size range are physiologically fertile, as defined by the concentration of sperm in their seminal fluid and will be either solitary or form bachelor </w:t>
+              <w:t xml:space="preserve">Almost all males of this size range are physiologically fertile, as defined by the concentration of sperm in their seminal fluid and will be either solitary or form bachelor schools. Although physiologically fertile, males </w:t>
             </w:r>
             <w:r>
               <w:rPr>
@@ -9111,7 +9097,7 @@
                 <w:szCs w:val="20"/>
               </w:rPr>
               <w:lastRenderedPageBreak/>
-              <w:t xml:space="preserve">schools. Although physiologically fertile, males will likely only start mating when they’ve reached </w:t>
+              <w:t xml:space="preserve">will likely only start mating when they’ve reached </w:t>
             </w:r>
             <w:r>
               <w:rPr>
@@ -9482,7 +9468,7 @@
       </w:r>
     </w:p>
     <w:p>
-      <w:commentRangeStart w:id="124"/>
+      <w:commentRangeStart w:id="120"/>
       <w:r>
         <w:t>Peduncle</w:t>
       </w:r>
@@ -9519,7 +9505,7 @@
       <w:r>
         <w:rPr>
           <w:kern w:val="0"/>
-          <w:rPrChange w:id="125" w:author="Balaena Institute whitehead" w:date="2025-07-25T12:58:00Z" w16du:dateUtc="2025-07-25T15:58:00Z">
+          <w:rPrChange w:id="121" w:author="Balaena Institute whitehead" w:date="2025-07-25T12:58:00Z" w16du:dateUtc="2025-07-25T15:58:00Z">
             <w:rPr>
               <w:kern w:val="0"/>
               <w:lang w:val="en-US"/>
@@ -9568,12 +9554,12 @@
       <w:r>
         <w:t xml:space="preserve">. </w:t>
       </w:r>
-      <w:commentRangeEnd w:id="124"/>
+      <w:commentRangeEnd w:id="120"/>
       <w:r>
         <w:rPr>
           <w:rStyle w:val="CommentReference"/>
         </w:rPr>
-        <w:commentReference w:id="124"/>
+        <w:commentReference w:id="120"/>
       </w:r>
     </w:p>
     <w:p>
@@ -9583,14 +9569,14 @@
           <w:rFonts w:cs="Times New Roman"/>
         </w:rPr>
       </w:pPr>
-      <w:bookmarkStart w:id="126" w:name="_Toc201083901"/>
+      <w:bookmarkStart w:id="122" w:name="_Toc201083901"/>
       <w:r>
         <w:rPr>
           <w:rFonts w:cs="Times New Roman"/>
         </w:rPr>
         <w:t xml:space="preserve">3. </w:t>
       </w:r>
-      <w:bookmarkEnd w:id="126"/>
+      <w:bookmarkEnd w:id="122"/>
       <w:r>
         <w:rPr>
           <w:rFonts w:cs="Times New Roman"/>
@@ -9638,19 +9624,19 @@
       <w:r>
         <w:t xml:space="preserve"> </w:t>
       </w:r>
-      <w:commentRangeStart w:id="127"/>
+      <w:commentRangeStart w:id="123"/>
       <w:r>
         <w:t xml:space="preserve">18 days </w:t>
       </w:r>
       <w:r>
         <w:t>in the field</w:t>
       </w:r>
-      <w:commentRangeEnd w:id="127"/>
+      <w:commentRangeEnd w:id="123"/>
       <w:r>
         <w:rPr>
           <w:rStyle w:val="CommentReference"/>
         </w:rPr>
-        <w:commentReference w:id="127"/>
+        <w:commentReference w:id="123"/>
       </w:r>
       <w:r>
         <w:t xml:space="preserve"> </w:t>
@@ -9892,7 +9878,7 @@
         </w:rPr>
         <w:t>%</w:t>
       </w:r>
-      <w:ins w:id="128" w:author="Balaena Institute whitehead" w:date="2025-07-25T14:22:00Z" w16du:dateUtc="2025-07-25T17:22:00Z">
+      <w:ins w:id="124" w:author="Balaena Institute whitehead" w:date="2025-07-25T14:22:00Z" w16du:dateUtc="2025-07-25T17:22:00Z">
         <w:r>
           <w:rPr>
             <w:i/>
@@ -9904,11 +9890,11 @@
           <w:t xml:space="preserve">CV = </w:t>
         </w:r>
       </w:ins>
-      <w:ins w:id="129" w:author="Balaena Institute whitehead" w:date="2025-07-25T14:23:00Z" w16du:dateUtc="2025-07-25T17:23:00Z">
+      <w:ins w:id="125" w:author="Balaena Institute whitehead" w:date="2025-07-25T14:23:00Z" w16du:dateUtc="2025-07-25T17:23:00Z">
         <w:r>
           <w:rPr>
             <w:highlight w:val="red"/>
-            <w:rPrChange w:id="130" w:author="Hal Whitehead" w:date="2025-08-07T20:01:00Z" w16du:dateUtc="2025-08-07T23:01:00Z">
+            <w:rPrChange w:id="126" w:author="Hal Whitehead" w:date="2025-08-07T20:01:00Z" w16du:dateUtc="2025-08-07T23:01:00Z">
               <w:rPr/>
             </w:rPrChange>
           </w:rPr>
@@ -9918,7 +9904,7 @@
       <w:r>
         <w:t>).</w:t>
       </w:r>
-      <w:ins w:id="131" w:author="Balaena Institute whitehead" w:date="2025-07-10T12:09:00Z" w16du:dateUtc="2025-07-10T15:09:00Z">
+      <w:ins w:id="127" w:author="Balaena Institute whitehead" w:date="2025-07-10T12:09:00Z" w16du:dateUtc="2025-07-10T15:09:00Z">
         <w:r>
           <w:t xml:space="preserve"> </w:t>
         </w:r>
@@ -10033,7 +10019,7 @@
       <w:r>
         <w:t xml:space="preserve">captured </w:t>
       </w:r>
-      <w:commentRangeStart w:id="132"/>
+      <w:commentRangeStart w:id="128"/>
       <w:r>
         <w:t xml:space="preserve">at altitudes </w:t>
       </w:r>
@@ -10049,12 +10035,12 @@
       <w:r>
         <w:t xml:space="preserve"> </w:t>
       </w:r>
-      <w:commentRangeEnd w:id="132"/>
+      <w:commentRangeEnd w:id="128"/>
       <w:r>
         <w:rPr>
           <w:rStyle w:val="CommentReference"/>
         </w:rPr>
-        <w:commentReference w:id="132"/>
+        <w:commentReference w:id="128"/>
       </w:r>
       <w:r>
         <w:t>were</w:t>
@@ -10080,10 +10066,10 @@
       <w:r>
         <w:fldChar w:fldCharType="separate"/>
       </w:r>
-      <w:ins w:id="133" w:author="Ana Eguiguren" w:date="2025-09-02T19:44:00Z" w16du:dateUtc="2025-09-02T22:44:00Z">
+      <w:ins w:id="129" w:author="Ana Eguiguren" w:date="2025-09-02T19:44:00Z" w16du:dateUtc="2025-09-02T22:44:00Z">
         <w:r>
           <w:rPr>
-            <w:rPrChange w:id="134" w:author="Ana Eguiguren" w:date="2025-09-02T19:44:00Z" w16du:dateUtc="2025-09-02T22:44:00Z">
+            <w:rPrChange w:id="130" w:author="Ana Eguiguren" w:date="2025-09-02T19:44:00Z" w16du:dateUtc="2025-09-02T22:44:00Z">
               <w:rPr>
                 <w:b/>
                 <w:bCs/>
@@ -10094,7 +10080,7 @@
         </w:r>
         <w:r>
           <w:rPr>
-            <w:rPrChange w:id="135" w:author="Ana Eguiguren" w:date="2025-09-02T19:44:00Z" w16du:dateUtc="2025-09-02T22:44:00Z">
+            <w:rPrChange w:id="131" w:author="Ana Eguiguren" w:date="2025-09-02T19:44:00Z" w16du:dateUtc="2025-09-02T22:44:00Z">
               <w:rPr>
                 <w:b/>
                 <w:bCs/>
@@ -10105,13 +10091,13 @@
           <w:t>2</w:t>
         </w:r>
       </w:ins>
-      <w:del w:id="136" w:author="Ana Eguiguren" w:date="2025-09-02T19:44:00Z" w16du:dateUtc="2025-09-02T22:44:00Z">
+      <w:del w:id="132" w:author="Ana Eguiguren" w:date="2025-09-02T19:44:00Z" w16du:dateUtc="2025-09-02T22:44:00Z">
         <w:r>
           <w:delText xml:space="preserve">Figure </w:delText>
         </w:r>
         <w:r>
           <w:rPr>
-            <w:rPrChange w:id="137" w:author="Balaena Institute whitehead" w:date="2025-07-25T12:58:00Z" w16du:dateUtc="2025-07-25T15:58:00Z">
+            <w:rPrChange w:id="133" w:author="Balaena Institute whitehead" w:date="2025-07-25T12:58:00Z" w16du:dateUtc="2025-07-25T15:58:00Z">
               <w:rPr>
                 <w:noProof/>
               </w:rPr>
@@ -10239,7 +10225,7 @@
       <w:pPr>
         <w:keepNext/>
         <w:jc w:val="center"/>
-        <w:pPrChange w:id="138" w:author="Balaena Institute whitehead" w:date="2025-07-11T15:32:00Z" w16du:dateUtc="2025-07-11T18:32:00Z">
+        <w:pPrChange w:id="134" w:author="Balaena Institute whitehead" w:date="2025-07-11T15:32:00Z" w16du:dateUtc="2025-07-11T18:32:00Z">
           <w:pPr>
             <w:keepNext/>
           </w:pPr>
@@ -10301,8 +10287,8 @@
           <w:color w:val="auto"/>
         </w:rPr>
       </w:pPr>
-      <w:bookmarkStart w:id="139" w:name="_Ref201088861"/>
-      <w:commentRangeStart w:id="140"/>
+      <w:bookmarkStart w:id="135" w:name="_Ref201088861"/>
+      <w:commentRangeStart w:id="136"/>
       <w:r>
         <w:rPr>
           <w:b/>
@@ -10335,7 +10321,7 @@
         </w:rPr>
         <w:fldChar w:fldCharType="separate"/>
       </w:r>
-      <w:ins w:id="141" w:author="Ana Eguiguren" w:date="2025-09-02T19:44:00Z" w16du:dateUtc="2025-09-02T22:44:00Z">
+      <w:ins w:id="137" w:author="Ana Eguiguren" w:date="2025-09-02T19:44:00Z" w16du:dateUtc="2025-09-02T22:44:00Z">
         <w:r>
           <w:rPr>
             <w:b/>
@@ -10346,7 +10332,7 @@
           <w:t>2</w:t>
         </w:r>
       </w:ins>
-      <w:del w:id="142" w:author="Ana Eguiguren" w:date="2025-09-02T19:44:00Z" w16du:dateUtc="2025-09-02T22:44:00Z">
+      <w:del w:id="138" w:author="Ana Eguiguren" w:date="2025-09-02T19:44:00Z" w16du:dateUtc="2025-09-02T22:44:00Z">
         <w:r>
           <w:rPr>
             <w:b/>
@@ -10362,7 +10348,7 @@
           <w:b/>
           <w:bCs/>
           <w:color w:val="auto"/>
-          <w:rPrChange w:id="143" w:author="Balaena Institute whitehead" w:date="2025-07-25T12:58:00Z" w16du:dateUtc="2025-07-25T15:58:00Z">
+          <w:rPrChange w:id="139" w:author="Balaena Institute whitehead" w:date="2025-07-25T12:58:00Z" w16du:dateUtc="2025-07-25T15:58:00Z">
             <w:rPr>
               <w:b/>
               <w:bCs/>
@@ -10373,7 +10359,7 @@
         </w:rPr>
         <w:fldChar w:fldCharType="end"/>
       </w:r>
-      <w:bookmarkEnd w:id="139"/>
+      <w:bookmarkEnd w:id="135"/>
       <w:r>
         <w:rPr>
           <w:b/>
@@ -10428,7 +10414,7 @@
         </w:rPr>
         <w:t xml:space="preserve">) of still images. The 70 m threshold is shown for reference. </w:t>
       </w:r>
-      <w:commentRangeEnd w:id="140"/>
+      <w:commentRangeEnd w:id="136"/>
       <w:r>
         <w:rPr>
           <w:rStyle w:val="CommentReference"/>
@@ -10436,13 +10422,13 @@
           <w:iCs w:val="0"/>
           <w:color w:val="auto"/>
         </w:rPr>
-        <w:commentReference w:id="140"/>
+        <w:commentReference w:id="136"/>
       </w:r>
     </w:p>
     <w:p>
       <w:pPr>
         <w:pStyle w:val="Heading3"/>
-        <w:pPrChange w:id="144" w:author="Balaena Institute whitehead" w:date="2025-07-10T11:03:00Z" w16du:dateUtc="2025-07-10T14:03:00Z">
+        <w:pPrChange w:id="140" w:author="Balaena Institute whitehead" w:date="2025-07-10T11:03:00Z" w16du:dateUtc="2025-07-10T14:03:00Z">
           <w:pPr/>
         </w:pPrChange>
       </w:pPr>
@@ -10717,7 +10703,7 @@
       <w:r>
         <w:t xml:space="preserve"> 2.9% CV </w:t>
       </w:r>
-      <w:commentRangeStart w:id="145"/>
+      <w:commentRangeStart w:id="141"/>
       <w:r>
         <w:t>(</w:t>
       </w:r>
@@ -10739,18 +10725,18 @@
       <w:r>
         <w:t>.</w:t>
       </w:r>
-      <w:commentRangeEnd w:id="145"/>
+      <w:commentRangeEnd w:id="141"/>
       <w:r>
         <w:rPr>
           <w:rStyle w:val="CommentReference"/>
         </w:rPr>
-        <w:commentReference w:id="145"/>
+        <w:commentReference w:id="141"/>
       </w:r>
     </w:p>
     <w:p>
       <w:pPr>
         <w:keepNext/>
-        <w:pPrChange w:id="146" w:author="Balaena Institute whitehead" w:date="2025-07-10T11:07:00Z" w16du:dateUtc="2025-07-10T14:07:00Z">
+        <w:pPrChange w:id="142" w:author="Balaena Institute whitehead" w:date="2025-07-10T11:07:00Z" w16du:dateUtc="2025-07-10T14:07:00Z">
           <w:pPr/>
         </w:pPrChange>
       </w:pPr>
@@ -10813,8 +10799,8 @@
           <w:szCs w:val="18"/>
         </w:rPr>
       </w:pPr>
-      <w:bookmarkStart w:id="147" w:name="_Ref203040586"/>
-      <w:commentRangeStart w:id="148"/>
+      <w:bookmarkStart w:id="143" w:name="_Ref203040586"/>
+      <w:commentRangeStart w:id="144"/>
       <w:r>
         <w:rPr>
           <w:rFonts w:eastAsiaTheme="minorHAnsi" w:cs="Times New Roman"/>
@@ -10822,7 +10808,7 @@
           <w:bCs/>
           <w:sz w:val="18"/>
           <w:szCs w:val="18"/>
-          <w:rPrChange w:id="149" w:author="Balaena Institute whitehead" w:date="2025-07-25T12:58:00Z" w16du:dateUtc="2025-07-25T15:58:00Z">
+          <w:rPrChange w:id="145" w:author="Balaena Institute whitehead" w:date="2025-07-25T12:58:00Z" w16du:dateUtc="2025-07-25T15:58:00Z">
             <w:rPr/>
           </w:rPrChange>
         </w:rPr>
@@ -10835,7 +10821,7 @@
           <w:bCs/>
           <w:sz w:val="18"/>
           <w:szCs w:val="18"/>
-          <w:rPrChange w:id="150" w:author="Balaena Institute whitehead" w:date="2025-07-25T12:58:00Z" w16du:dateUtc="2025-07-25T15:58:00Z">
+          <w:rPrChange w:id="146" w:author="Balaena Institute whitehead" w:date="2025-07-25T12:58:00Z" w16du:dateUtc="2025-07-25T15:58:00Z">
             <w:rPr/>
           </w:rPrChange>
         </w:rPr>
@@ -10848,7 +10834,7 @@
           <w:bCs/>
           <w:sz w:val="18"/>
           <w:szCs w:val="18"/>
-          <w:rPrChange w:id="151" w:author="Balaena Institute whitehead" w:date="2025-07-25T12:58:00Z" w16du:dateUtc="2025-07-25T15:58:00Z">
+          <w:rPrChange w:id="147" w:author="Balaena Institute whitehead" w:date="2025-07-25T12:58:00Z" w16du:dateUtc="2025-07-25T15:58:00Z">
             <w:rPr/>
           </w:rPrChange>
         </w:rPr>
@@ -10861,13 +10847,13 @@
           <w:bCs/>
           <w:sz w:val="18"/>
           <w:szCs w:val="18"/>
-          <w:rPrChange w:id="152" w:author="Balaena Institute whitehead" w:date="2025-07-25T12:58:00Z" w16du:dateUtc="2025-07-25T15:58:00Z">
+          <w:rPrChange w:id="148" w:author="Balaena Institute whitehead" w:date="2025-07-25T12:58:00Z" w16du:dateUtc="2025-07-25T15:58:00Z">
             <w:rPr/>
           </w:rPrChange>
         </w:rPr>
         <w:fldChar w:fldCharType="separate"/>
       </w:r>
-      <w:ins w:id="153" w:author="Ana Eguiguren" w:date="2025-09-02T19:44:00Z" w16du:dateUtc="2025-09-02T22:44:00Z">
+      <w:ins w:id="149" w:author="Ana Eguiguren" w:date="2025-09-02T19:44:00Z" w16du:dateUtc="2025-09-02T22:44:00Z">
         <w:r>
           <w:rPr>
             <w:rFonts w:eastAsiaTheme="minorHAnsi" w:cs="Times New Roman"/>
@@ -10880,8 +10866,8 @@
           <w:t>3</w:t>
         </w:r>
       </w:ins>
-      <w:ins w:id="154" w:author="Balaena Institute whitehead" w:date="2025-07-11T15:25:00Z" w16du:dateUtc="2025-07-11T18:25:00Z">
-        <w:del w:id="155" w:author="Ana Eguiguren" w:date="2025-09-02T19:44:00Z" w16du:dateUtc="2025-09-02T22:44:00Z">
+      <w:ins w:id="150" w:author="Balaena Institute whitehead" w:date="2025-07-11T15:25:00Z" w16du:dateUtc="2025-07-11T18:25:00Z">
+        <w:del w:id="151" w:author="Ana Eguiguren" w:date="2025-09-02T19:44:00Z" w16du:dateUtc="2025-09-02T22:44:00Z">
           <w:r>
             <w:rPr>
               <w:rFonts w:eastAsiaTheme="minorHAnsi" w:cs="Times New Roman"/>
@@ -10895,7 +10881,7 @@
           </w:r>
         </w:del>
       </w:ins>
-      <w:del w:id="156" w:author="Ana Eguiguren" w:date="2025-09-02T19:44:00Z" w16du:dateUtc="2025-09-02T22:44:00Z">
+      <w:del w:id="152" w:author="Ana Eguiguren" w:date="2025-09-02T19:44:00Z" w16du:dateUtc="2025-09-02T22:44:00Z">
         <w:r>
           <w:rPr>
             <w:rFonts w:eastAsiaTheme="minorHAnsi" w:cs="Times New Roman"/>
@@ -10904,7 +10890,7 @@
             <w:noProof/>
             <w:sz w:val="18"/>
             <w:szCs w:val="18"/>
-            <w:rPrChange w:id="157" w:author="Balaena Institute whitehead" w:date="2025-07-25T12:58:00Z" w16du:dateUtc="2025-07-25T15:58:00Z">
+            <w:rPrChange w:id="153" w:author="Balaena Institute whitehead" w:date="2025-07-25T12:58:00Z" w16du:dateUtc="2025-07-25T15:58:00Z">
               <w:rPr>
                 <w:noProof/>
               </w:rPr>
@@ -10920,13 +10906,13 @@
           <w:bCs/>
           <w:sz w:val="18"/>
           <w:szCs w:val="18"/>
-          <w:rPrChange w:id="158" w:author="Balaena Institute whitehead" w:date="2025-07-25T12:58:00Z" w16du:dateUtc="2025-07-25T15:58:00Z">
+          <w:rPrChange w:id="154" w:author="Balaena Institute whitehead" w:date="2025-07-25T12:58:00Z" w16du:dateUtc="2025-07-25T15:58:00Z">
             <w:rPr/>
           </w:rPrChange>
         </w:rPr>
         <w:fldChar w:fldCharType="end"/>
       </w:r>
-      <w:bookmarkEnd w:id="147"/>
+      <w:bookmarkEnd w:id="143"/>
       <w:r>
         <w:rPr>
           <w:rFonts w:eastAsiaTheme="minorHAnsi" w:cs="Times New Roman"/>
@@ -10934,7 +10920,7 @@
           <w:bCs/>
           <w:sz w:val="18"/>
           <w:szCs w:val="18"/>
-          <w:rPrChange w:id="159" w:author="Balaena Institute whitehead" w:date="2025-07-25T12:58:00Z" w16du:dateUtc="2025-07-25T15:58:00Z">
+          <w:rPrChange w:id="155" w:author="Balaena Institute whitehead" w:date="2025-07-25T12:58:00Z" w16du:dateUtc="2025-07-25T15:58:00Z">
             <w:rPr/>
           </w:rPrChange>
         </w:rPr>
@@ -10945,13 +10931,13 @@
           <w:rFonts w:eastAsiaTheme="minorHAnsi" w:cs="Times New Roman"/>
           <w:sz w:val="18"/>
           <w:szCs w:val="18"/>
-          <w:rPrChange w:id="160" w:author="Balaena Institute whitehead" w:date="2025-07-25T12:58:00Z" w16du:dateUtc="2025-07-25T15:58:00Z">
+          <w:rPrChange w:id="156" w:author="Balaena Institute whitehead" w:date="2025-07-25T12:58:00Z" w16du:dateUtc="2025-07-25T15:58:00Z">
             <w:rPr/>
           </w:rPrChange>
         </w:rPr>
         <w:t xml:space="preserve"> </w:t>
       </w:r>
-      <w:bookmarkStart w:id="161" w:name="_Hlk203128466"/>
+      <w:bookmarkStart w:id="157" w:name="_Hlk203128466"/>
       <w:r>
         <w:rPr>
           <w:rFonts w:eastAsiaTheme="minorHAnsi" w:cs="Times New Roman"/>
@@ -10959,7 +10945,7 @@
           <w:iCs w:val="0"/>
           <w:sz w:val="18"/>
           <w:szCs w:val="18"/>
-          <w:rPrChange w:id="162" w:author="Balaena Institute whitehead" w:date="2025-07-25T12:58:00Z" w16du:dateUtc="2025-07-25T15:58:00Z">
+          <w:rPrChange w:id="158" w:author="Balaena Institute whitehead" w:date="2025-07-25T12:58:00Z" w16du:dateUtc="2025-07-25T15:58:00Z">
             <w:rPr>
               <w:i w:val="0"/>
               <w:iCs w:val="0"/>
@@ -10967,6 +10953,63 @@
           </w:rPrChange>
         </w:rPr>
         <w:t>Total</w:t>
+      </w:r>
+      <w:r>
+        <w:rPr>
+          <w:rFonts w:eastAsiaTheme="minorHAnsi" w:cs="Times New Roman"/>
+          <w:i w:val="0"/>
+          <w:iCs w:val="0"/>
+          <w:sz w:val="18"/>
+          <w:szCs w:val="18"/>
+          <w:rPrChange w:id="159" w:author="Balaena Institute whitehead" w:date="2025-07-25T12:58:00Z" w16du:dateUtc="2025-07-25T15:58:00Z">
+            <w:rPr>
+              <w:i w:val="0"/>
+              <w:iCs w:val="0"/>
+            </w:rPr>
+          </w:rPrChange>
+        </w:rPr>
+        <w:t xml:space="preserve"> body</w:t>
+      </w:r>
+      <w:r>
+        <w:rPr>
+          <w:rFonts w:eastAsiaTheme="minorHAnsi" w:cs="Times New Roman"/>
+          <w:i w:val="0"/>
+          <w:iCs w:val="0"/>
+          <w:sz w:val="18"/>
+          <w:szCs w:val="18"/>
+          <w:rPrChange w:id="160" w:author="Balaena Institute whitehead" w:date="2025-07-25T12:58:00Z" w16du:dateUtc="2025-07-25T15:58:00Z">
+            <w:rPr>
+              <w:i w:val="0"/>
+              <w:iCs w:val="0"/>
+            </w:rPr>
+          </w:rPrChange>
+        </w:rPr>
+        <w:t xml:space="preserve"> length (m) and nose-to-body ratio (</w:t>
+      </w:r>
+      <w:r>
+        <w:rPr>
+          <w:rFonts w:eastAsiaTheme="minorHAnsi" w:cs="Times New Roman"/>
+          <w:sz w:val="18"/>
+          <w:szCs w:val="18"/>
+          <w:rPrChange w:id="161" w:author="Balaena Institute whitehead" w:date="2025-07-25T12:58:00Z" w16du:dateUtc="2025-07-25T15:58:00Z">
+            <w:rPr/>
+          </w:rPrChange>
+        </w:rPr>
+        <w:t>NR</w:t>
+      </w:r>
+      <w:r>
+        <w:rPr>
+          <w:rFonts w:eastAsiaTheme="minorHAnsi" w:cs="Times New Roman"/>
+          <w:sz w:val="18"/>
+          <w:szCs w:val="18"/>
+          <w:vertAlign w:val="subscript"/>
+          <w:rPrChange w:id="162" w:author="Balaena Institute whitehead" w:date="2025-07-25T12:58:00Z" w16du:dateUtc="2025-07-25T15:58:00Z">
+            <w:rPr>
+              <w:vertAlign w:val="subscript"/>
+            </w:rPr>
+          </w:rPrChange>
+        </w:rPr>
+        <w:t>flipper</w:t>
       </w:r>
       <w:r>
         <w:rPr>
@@ -10982,7 +11025,7 @@
             </w:rPr>
           </w:rPrChange>
         </w:rPr>
-        <w:t xml:space="preserve"> body</w:t>
+        <w:t xml:space="preserve">) estimates of </w:t>
       </w:r>
       <w:r>
         <w:rPr>
@@ -10998,32 +11041,39 @@
             </w:rPr>
           </w:rPrChange>
         </w:rPr>
-        <w:t xml:space="preserve"> length (m) and nose-to-body ratio (</w:t>
+        <w:t xml:space="preserve">individual </w:t>
       </w:r>
       <w:r>
         <w:rPr>
           <w:rFonts w:eastAsiaTheme="minorHAnsi" w:cs="Times New Roman"/>
+          <w:i w:val="0"/>
+          <w:iCs w:val="0"/>
           <w:sz w:val="18"/>
           <w:szCs w:val="18"/>
           <w:rPrChange w:id="165" w:author="Balaena Institute whitehead" w:date="2025-07-25T12:58:00Z" w16du:dateUtc="2025-07-25T15:58:00Z">
-            <w:rPr/>
+            <w:rPr>
+              <w:i w:val="0"/>
+              <w:iCs w:val="0"/>
+            </w:rPr>
           </w:rPrChange>
         </w:rPr>
-        <w:t>NR</w:t>
+        <w:t>sperm whales</w:t>
       </w:r>
       <w:r>
         <w:rPr>
           <w:rFonts w:eastAsiaTheme="minorHAnsi" w:cs="Times New Roman"/>
+          <w:i w:val="0"/>
+          <w:iCs w:val="0"/>
           <w:sz w:val="18"/>
           <w:szCs w:val="18"/>
-          <w:vertAlign w:val="subscript"/>
           <w:rPrChange w:id="166" w:author="Balaena Institute whitehead" w:date="2025-07-25T12:58:00Z" w16du:dateUtc="2025-07-25T15:58:00Z">
             <w:rPr>
-              <w:vertAlign w:val="subscript"/>
+              <w:i w:val="0"/>
+              <w:iCs w:val="0"/>
             </w:rPr>
           </w:rPrChange>
         </w:rPr>
-        <w:t>flipper</w:t>
+        <w:t xml:space="preserve">. </w:t>
       </w:r>
       <w:r>
         <w:rPr>
@@ -11039,7 +11089,7 @@
             </w:rPr>
           </w:rPrChange>
         </w:rPr>
-        <w:t xml:space="preserve">) estimates of </w:t>
+        <w:t xml:space="preserve"> </w:t>
       </w:r>
       <w:r>
         <w:rPr>
@@ -11055,8 +11105,9 @@
             </w:rPr>
           </w:rPrChange>
         </w:rPr>
-        <w:t xml:space="preserve">individual </w:t>
-      </w:r>
+        <w:t xml:space="preserve">Point locations show the bootstrapped mean for </w:t>
+      </w:r>
+      <w:proofErr w:type="gramStart"/>
       <w:r>
         <w:rPr>
           <w:rFonts w:eastAsiaTheme="minorHAnsi" w:cs="Times New Roman"/>
@@ -11071,8 +11122,9 @@
             </w:rPr>
           </w:rPrChange>
         </w:rPr>
-        <w:t>sperm whales</w:t>
-      </w:r>
+        <w:t>each individual</w:t>
+      </w:r>
+      <w:proofErr w:type="gramEnd"/>
       <w:r>
         <w:rPr>
           <w:rFonts w:eastAsiaTheme="minorHAnsi" w:cs="Times New Roman"/>
@@ -11087,7 +11139,32 @@
             </w:rPr>
           </w:rPrChange>
         </w:rPr>
-        <w:t xml:space="preserve">. </w:t>
+        <w:t xml:space="preserve"> (N simulations = 1000), horizontal error bars show the corresponding 95% CI length range, and vertical error bars show the 95% CI </w:t>
+      </w:r>
+      <w:r>
+        <w:rPr>
+          <w:rFonts w:eastAsiaTheme="minorHAnsi" w:cs="Times New Roman"/>
+          <w:sz w:val="18"/>
+          <w:szCs w:val="18"/>
+          <w:rPrChange w:id="171" w:author="Balaena Institute whitehead" w:date="2025-07-25T12:58:00Z" w16du:dateUtc="2025-07-25T15:58:00Z">
+            <w:rPr/>
+          </w:rPrChange>
+        </w:rPr>
+        <w:t>NR</w:t>
+      </w:r>
+      <w:r>
+        <w:rPr>
+          <w:rFonts w:eastAsiaTheme="minorHAnsi" w:cs="Times New Roman"/>
+          <w:sz w:val="18"/>
+          <w:szCs w:val="18"/>
+          <w:vertAlign w:val="subscript"/>
+          <w:rPrChange w:id="172" w:author="Balaena Institute whitehead" w:date="2025-07-25T12:58:00Z" w16du:dateUtc="2025-07-25T15:58:00Z">
+            <w:rPr>
+              <w:vertAlign w:val="subscript"/>
+            </w:rPr>
+          </w:rPrChange>
+        </w:rPr>
+        <w:t>flipper</w:t>
       </w:r>
       <w:r>
         <w:rPr>
@@ -11096,49 +11173,17 @@
           <w:iCs w:val="0"/>
           <w:sz w:val="18"/>
           <w:szCs w:val="18"/>
-          <w:rPrChange w:id="171" w:author="Balaena Institute whitehead" w:date="2025-07-25T12:58:00Z" w16du:dateUtc="2025-07-25T15:58:00Z">
-            <w:rPr>
-              <w:i w:val="0"/>
-              <w:iCs w:val="0"/>
-            </w:rPr>
-          </w:rPrChange>
-        </w:rPr>
-        <w:t xml:space="preserve"> </w:t>
-      </w:r>
-      <w:r>
-        <w:rPr>
-          <w:rFonts w:eastAsiaTheme="minorHAnsi" w:cs="Times New Roman"/>
-          <w:i w:val="0"/>
-          <w:iCs w:val="0"/>
-          <w:sz w:val="18"/>
-          <w:szCs w:val="18"/>
-          <w:rPrChange w:id="172" w:author="Balaena Institute whitehead" w:date="2025-07-25T12:58:00Z" w16du:dateUtc="2025-07-25T15:58:00Z">
-            <w:rPr>
-              <w:i w:val="0"/>
-              <w:iCs w:val="0"/>
-            </w:rPr>
-          </w:rPrChange>
-        </w:rPr>
-        <w:t xml:space="preserve">Point locations show the bootstrapped mean for </w:t>
-      </w:r>
-      <w:proofErr w:type="gramStart"/>
-      <w:r>
-        <w:rPr>
-          <w:rFonts w:eastAsiaTheme="minorHAnsi" w:cs="Times New Roman"/>
-          <w:i w:val="0"/>
-          <w:iCs w:val="0"/>
-          <w:sz w:val="18"/>
-          <w:szCs w:val="18"/>
+          <w:vertAlign w:val="subscript"/>
           <w:rPrChange w:id="173" w:author="Balaena Institute whitehead" w:date="2025-07-25T12:58:00Z" w16du:dateUtc="2025-07-25T15:58:00Z">
             <w:rPr>
               <w:i w:val="0"/>
               <w:iCs w:val="0"/>
+              <w:vertAlign w:val="subscript"/>
             </w:rPr>
           </w:rPrChange>
         </w:rPr>
-        <w:t>each individual</w:t>
-      </w:r>
-      <w:proofErr w:type="gramEnd"/>
+        <w:t xml:space="preserve"> </w:t>
+      </w:r>
       <w:r>
         <w:rPr>
           <w:rFonts w:eastAsiaTheme="minorHAnsi" w:cs="Times New Roman"/>
@@ -11153,65 +11198,6 @@
             </w:rPr>
           </w:rPrChange>
         </w:rPr>
-        <w:t xml:space="preserve"> (N simulations = 1000), horizontal error bars show the corresponding 95% CI length range, and vertical error bars show the 95% CI </w:t>
-      </w:r>
-      <w:r>
-        <w:rPr>
-          <w:rFonts w:eastAsiaTheme="minorHAnsi" w:cs="Times New Roman"/>
-          <w:sz w:val="18"/>
-          <w:szCs w:val="18"/>
-          <w:rPrChange w:id="175" w:author="Balaena Institute whitehead" w:date="2025-07-25T12:58:00Z" w16du:dateUtc="2025-07-25T15:58:00Z">
-            <w:rPr/>
-          </w:rPrChange>
-        </w:rPr>
-        <w:t>NR</w:t>
-      </w:r>
-      <w:r>
-        <w:rPr>
-          <w:rFonts w:eastAsiaTheme="minorHAnsi" w:cs="Times New Roman"/>
-          <w:sz w:val="18"/>
-          <w:szCs w:val="18"/>
-          <w:vertAlign w:val="subscript"/>
-          <w:rPrChange w:id="176" w:author="Balaena Institute whitehead" w:date="2025-07-25T12:58:00Z" w16du:dateUtc="2025-07-25T15:58:00Z">
-            <w:rPr>
-              <w:vertAlign w:val="subscript"/>
-            </w:rPr>
-          </w:rPrChange>
-        </w:rPr>
-        <w:t>flipper</w:t>
-      </w:r>
-      <w:r>
-        <w:rPr>
-          <w:rFonts w:eastAsiaTheme="minorHAnsi" w:cs="Times New Roman"/>
-          <w:i w:val="0"/>
-          <w:iCs w:val="0"/>
-          <w:sz w:val="18"/>
-          <w:szCs w:val="18"/>
-          <w:vertAlign w:val="subscript"/>
-          <w:rPrChange w:id="177" w:author="Balaena Institute whitehead" w:date="2025-07-25T12:58:00Z" w16du:dateUtc="2025-07-25T15:58:00Z">
-            <w:rPr>
-              <w:i w:val="0"/>
-              <w:iCs w:val="0"/>
-              <w:vertAlign w:val="subscript"/>
-            </w:rPr>
-          </w:rPrChange>
-        </w:rPr>
-        <w:t xml:space="preserve"> </w:t>
-      </w:r>
-      <w:r>
-        <w:rPr>
-          <w:rFonts w:eastAsiaTheme="minorHAnsi" w:cs="Times New Roman"/>
-          <w:i w:val="0"/>
-          <w:iCs w:val="0"/>
-          <w:sz w:val="18"/>
-          <w:szCs w:val="18"/>
-          <w:rPrChange w:id="178" w:author="Balaena Institute whitehead" w:date="2025-07-25T12:58:00Z" w16du:dateUtc="2025-07-25T15:58:00Z">
-            <w:rPr>
-              <w:i w:val="0"/>
-              <w:iCs w:val="0"/>
-            </w:rPr>
-          </w:rPrChange>
-        </w:rPr>
         <w:t xml:space="preserve">range. </w:t>
       </w:r>
       <w:r>
@@ -11256,7 +11242,7 @@
         </w:rPr>
         <w:t xml:space="preserve"> as follows: </w:t>
       </w:r>
-      <w:commentRangeStart w:id="179"/>
+      <w:commentRangeStart w:id="175"/>
       <w:r>
         <w:rPr>
           <w:rFonts w:cs="Times New Roman"/>
@@ -11307,8 +11293,8 @@
         </w:rPr>
         <w:t>adult male and mature female (AM/MF), maximum female length (Fmax), and mature male (MM – 13.7).</w:t>
       </w:r>
-      <w:bookmarkEnd w:id="161"/>
-      <w:commentRangeEnd w:id="179"/>
+      <w:bookmarkEnd w:id="157"/>
+      <w:commentRangeEnd w:id="175"/>
       <w:r>
         <w:rPr>
           <w:rStyle w:val="CommentReference"/>
@@ -11316,12 +11302,12 @@
           <w:i w:val="0"/>
           <w:iCs w:val="0"/>
         </w:rPr>
-        <w:commentReference w:id="179"/>
+        <w:commentReference w:id="175"/>
       </w:r>
     </w:p>
     <w:p>
       <w:pPr>
-        <w:pPrChange w:id="180" w:author="Ana Eguiguren" w:date="2025-07-10T19:14:00Z" w16du:dateUtc="2025-07-10T22:14:00Z">
+        <w:pPrChange w:id="176" w:author="Ana Eguiguren" w:date="2025-07-10T19:14:00Z" w16du:dateUtc="2025-07-10T22:14:00Z">
           <w:pPr>
             <w:pStyle w:val="Heading4"/>
             <w:spacing w:line="240" w:lineRule="auto"/>
@@ -11336,24 +11322,24 @@
           <w:rFonts w:cs="Times New Roman"/>
         </w:rPr>
       </w:pPr>
-      <w:commentRangeStart w:id="181"/>
-      <w:commentRangeEnd w:id="181"/>
+      <w:commentRangeStart w:id="177"/>
+      <w:commentRangeEnd w:id="177"/>
       <w:r>
         <w:rPr>
           <w:rStyle w:val="CommentReference"/>
           <w:i w:val="0"/>
           <w:iCs w:val="0"/>
         </w:rPr>
-        <w:commentReference w:id="181"/>
-      </w:r>
-      <w:commentRangeEnd w:id="148"/>
+        <w:commentReference w:id="177"/>
+      </w:r>
+      <w:commentRangeEnd w:id="144"/>
       <w:r>
         <w:rPr>
           <w:rStyle w:val="CommentReference"/>
           <w:i w:val="0"/>
           <w:iCs w:val="0"/>
         </w:rPr>
-        <w:commentReference w:id="148"/>
+        <w:commentReference w:id="144"/>
       </w:r>
       <w:r>
         <w:rPr>
@@ -11378,13 +11364,13 @@
       <w:pPr>
         <w:rPr>
           <w:rFonts w:eastAsiaTheme="minorEastAsia"/>
-          <w:rPrChange w:id="182" w:author="Ana Eguiguren" w:date="2025-09-02T19:32:00Z" w16du:dateUtc="2025-09-02T22:32:00Z">
+          <w:rPrChange w:id="178" w:author="Ana Eguiguren" w:date="2025-09-02T19:32:00Z" w16du:dateUtc="2025-09-02T22:32:00Z">
             <w:rPr/>
           </w:rPrChange>
         </w:rPr>
       </w:pPr>
-      <w:commentRangeStart w:id="183"/>
-      <w:ins w:id="184" w:author="Ana Eguiguren" w:date="2025-09-02T19:30:00Z" w16du:dateUtc="2025-09-02T22:30:00Z">
+      <w:commentRangeStart w:id="179"/>
+      <w:ins w:id="180" w:author="Ana Eguiguren" w:date="2025-09-02T19:30:00Z" w16du:dateUtc="2025-09-02T22:30:00Z">
         <w:r>
           <w:rPr>
             <w:rFonts w:eastAsiaTheme="minorEastAsia"/>
@@ -11502,7 +11488,7 @@
           <w:t xml:space="preserve">based on this metric. </w:t>
         </w:r>
       </w:ins>
-      <w:ins w:id="185" w:author="Ana Eguiguren" w:date="2025-09-02T19:31:00Z" w16du:dateUtc="2025-09-02T22:31:00Z">
+      <w:ins w:id="181" w:author="Ana Eguiguren" w:date="2025-09-02T19:31:00Z" w16du:dateUtc="2025-09-02T22:31:00Z">
         <w:r>
           <w:rPr>
             <w:rFonts w:eastAsiaTheme="minorEastAsia"/>
@@ -11539,7 +11525,7 @@
           <w:t xml:space="preserve">below and those </w:t>
         </w:r>
       </w:ins>
-      <w:ins w:id="186" w:author="Ana Eguiguren" w:date="2025-09-02T19:30:00Z" w16du:dateUtc="2025-09-02T22:30:00Z">
+      <w:ins w:id="182" w:author="Ana Eguiguren" w:date="2025-09-02T19:30:00Z" w16du:dateUtc="2025-09-02T22:30:00Z">
         <w:r>
           <w:rPr>
             <w:rFonts w:eastAsiaTheme="minorEastAsia"/>
@@ -11614,12 +11600,12 @@
           </w:rPr>
           <w:t xml:space="preserve">. </w:t>
         </w:r>
-        <w:commentRangeEnd w:id="183"/>
+        <w:commentRangeEnd w:id="179"/>
         <w:r>
           <w:rPr>
             <w:rStyle w:val="CommentReference"/>
           </w:rPr>
-          <w:commentReference w:id="183"/>
+          <w:commentReference w:id="179"/>
         </w:r>
       </w:ins>
       <w:r>
@@ -11716,12 +11702,12 @@
       <w:r>
         <w:fldChar w:fldCharType="separate"/>
       </w:r>
-      <w:ins w:id="187" w:author="Ana Eguiguren" w:date="2025-09-02T19:44:00Z" w16du:dateUtc="2025-09-02T22:44:00Z">
+      <w:ins w:id="183" w:author="Ana Eguiguren" w:date="2025-09-02T19:44:00Z" w16du:dateUtc="2025-09-02T22:44:00Z">
         <w:r>
           <w:rPr>
             <w:b/>
             <w:bCs/>
-            <w:rPrChange w:id="188" w:author="Balaena Institute whitehead" w:date="2025-07-25T12:58:00Z" w16du:dateUtc="2025-07-25T15:58:00Z">
+            <w:rPrChange w:id="184" w:author="Balaena Institute whitehead" w:date="2025-07-25T12:58:00Z" w16du:dateUtc="2025-07-25T15:58:00Z">
               <w:rPr/>
             </w:rPrChange>
           </w:rPr>
@@ -11735,7 +11721,7 @@
           <w:t>4</w:t>
         </w:r>
       </w:ins>
-      <w:del w:id="189" w:author="Ana Eguiguren" w:date="2025-09-02T19:44:00Z" w16du:dateUtc="2025-09-02T22:44:00Z">
+      <w:del w:id="185" w:author="Ana Eguiguren" w:date="2025-09-02T19:44:00Z" w16du:dateUtc="2025-09-02T22:44:00Z">
         <w:r>
           <w:rPr>
             <w:b/>
@@ -11776,7 +11762,7 @@
       <w:r>
         <w:fldChar w:fldCharType="separate"/>
       </w:r>
-      <w:ins w:id="190" w:author="Ana Eguiguren" w:date="2025-09-02T19:44:00Z" w16du:dateUtc="2025-09-02T22:44:00Z">
+      <w:ins w:id="186" w:author="Ana Eguiguren" w:date="2025-09-02T19:44:00Z" w16du:dateUtc="2025-09-02T22:44:00Z">
         <w:r>
           <w:rPr>
             <w:b/>
@@ -11793,7 +11779,7 @@
           <w:t>5</w:t>
         </w:r>
       </w:ins>
-      <w:del w:id="191" w:author="Ana Eguiguren" w:date="2025-09-02T19:44:00Z" w16du:dateUtc="2025-09-02T22:44:00Z">
+      <w:del w:id="187" w:author="Ana Eguiguren" w:date="2025-09-02T19:44:00Z" w16du:dateUtc="2025-09-02T22:44:00Z">
         <w:r>
           <w:rPr>
             <w:b/>
@@ -11892,7 +11878,7 @@
       <w:r>
         <w:fldChar w:fldCharType="separate"/>
       </w:r>
-      <w:ins w:id="192" w:author="Ana Eguiguren" w:date="2025-09-02T19:44:00Z" w16du:dateUtc="2025-09-02T22:44:00Z">
+      <w:ins w:id="188" w:author="Ana Eguiguren" w:date="2025-09-02T19:44:00Z" w16du:dateUtc="2025-09-02T22:44:00Z">
         <w:r>
           <w:rPr>
             <w:b/>
@@ -11901,7 +11887,7 @@
           <w:t xml:space="preserve">Figure </w:t>
         </w:r>
       </w:ins>
-      <w:del w:id="193" w:author="Ana Eguiguren" w:date="2025-09-02T19:44:00Z" w16du:dateUtc="2025-09-02T22:44:00Z">
+      <w:del w:id="189" w:author="Ana Eguiguren" w:date="2025-09-02T19:44:00Z" w16du:dateUtc="2025-09-02T22:44:00Z">
         <w:r>
           <w:rPr>
             <w:b/>
@@ -12013,21 +11999,224 @@
       <w:r>
         <w:t>)</w:t>
       </w:r>
-      <w:commentRangeStart w:id="194"/>
+      <w:commentRangeStart w:id="190"/>
+      <w:commentRangeStart w:id="191"/>
+      <w:r>
+        <w:t xml:space="preserve"> (</w:t>
+      </w:r>
+      <w:r>
+        <w:fldChar w:fldCharType="begin"/>
+      </w:r>
+      <w:r>
+        <w:instrText xml:space="preserve"> REF _Ref203140158 \h </w:instrText>
+      </w:r>
+      <w:r>
+        <w:instrText xml:space="preserve"> \* MERGEFORMAT </w:instrText>
+      </w:r>
+      <w:r>
+        <w:fldChar w:fldCharType="separate"/>
+      </w:r>
+      <w:ins w:id="192" w:author="Ana Eguiguren" w:date="2025-09-02T19:44:00Z" w16du:dateUtc="2025-09-02T22:44:00Z">
+        <w:r>
+          <w:rPr>
+            <w:b/>
+            <w:bCs/>
+            <w:rPrChange w:id="193" w:author="Balaena Institute whitehead" w:date="2025-07-25T12:58:00Z" w16du:dateUtc="2025-07-25T15:58:00Z">
+              <w:rPr/>
+            </w:rPrChange>
+          </w:rPr>
+          <w:t xml:space="preserve">Figure </w:t>
+        </w:r>
+        <w:r>
+          <w:rPr>
+            <w:b/>
+            <w:bCs/>
+          </w:rPr>
+          <w:t>4</w:t>
+        </w:r>
+      </w:ins>
+      <w:del w:id="194" w:author="Ana Eguiguren" w:date="2025-09-02T19:44:00Z" w16du:dateUtc="2025-09-02T22:44:00Z">
+        <w:r>
+          <w:rPr>
+            <w:b/>
+            <w:bCs/>
+          </w:rPr>
+          <w:delText>Figure 4</w:delText>
+        </w:r>
+      </w:del>
+      <w:r>
+        <w:fldChar w:fldCharType="end"/>
+      </w:r>
+      <w:r>
+        <w:t>)</w:t>
+      </w:r>
+      <w:r>
+        <w:t>.</w:t>
+      </w:r>
+      <w:r>
+        <w:t xml:space="preserve"> </w:t>
+      </w:r>
       <w:commentRangeStart w:id="195"/>
       <w:r>
-        <w:t xml:space="preserve"> (</w:t>
-      </w:r>
-      <w:r>
+        <w:t>In fact,</w:t>
+      </w:r>
+      <w:r>
+        <w:t xml:space="preserve"> </w:t>
+      </w:r>
+      <w:commentRangeEnd w:id="195"/>
+      <w:r>
+        <w:rPr>
+          <w:rStyle w:val="CommentReference"/>
+        </w:rPr>
+        <w:commentReference w:id="195"/>
+      </w:r>
+      <w:r>
+        <w:t>for adult males</w:t>
+      </w:r>
+      <w:r>
+        <w:t xml:space="preserve"> </w:t>
+      </w:r>
+      <w:r>
+        <w:rPr>
+          <w:i/>
+          <w:iCs/>
+        </w:rPr>
+        <w:t>NR</w:t>
+      </w:r>
+      <w:r>
+        <w:rPr>
+          <w:i/>
+          <w:iCs/>
+          <w:vertAlign w:val="subscript"/>
+        </w:rPr>
+        <w:t>flipper</w:t>
+      </w:r>
+      <w:r>
+        <w:t xml:space="preserve"> seems to </w:t>
+      </w:r>
+      <w:r>
+        <w:t>increase linearly with length (</w:t>
+      </w:r>
+      <w:r>
+        <w:rPr>
+          <w:b/>
+          <w:bCs/>
+        </w:rPr>
+        <w:t>Figures 4 &amp; 5</w:t>
+      </w:r>
+      <w:r>
+        <w:t xml:space="preserve">), and thus the logistic model is an unnecessary elaboration (also indicated by </w:t>
+      </w:r>
+      <w:proofErr w:type="spellStart"/>
+      <w:r>
+        <w:rPr>
+          <w:i/>
+          <w:iCs/>
+        </w:rPr>
+        <w:t>mr</w:t>
+      </w:r>
+      <w:proofErr w:type="spellEnd"/>
+      <w:r>
+        <w:t>=~0</w:t>
+      </w:r>
+      <w:r>
+        <w:t xml:space="preserve">, </w:t>
+      </w:r>
+      <w:r>
+        <w:rPr>
+          <w:b/>
+          <w:bCs/>
+        </w:rPr>
+        <w:t>Supplementary Table S</w:t>
+      </w:r>
+      <w:r>
+        <w:rPr>
+          <w:b/>
+          <w:bCs/>
+        </w:rPr>
+        <w:t>3</w:t>
+      </w:r>
+      <w:r>
+        <w:rPr>
+          <w:b/>
+          <w:bCs/>
+        </w:rPr>
+        <w:t xml:space="preserve"> - 3</w:t>
+      </w:r>
+      <w:r>
+        <w:t xml:space="preserve">), and </w:t>
+      </w:r>
+      <w:proofErr w:type="spellStart"/>
+      <w:r>
+        <w:rPr>
+          <w:i/>
+          <w:iCs/>
+        </w:rPr>
+        <w:t>max</w:t>
+      </w:r>
+      <w:r>
+        <w:rPr>
+          <w:i/>
+          <w:iCs/>
+          <w:vertAlign w:val="subscript"/>
+        </w:rPr>
+        <w:t>m</w:t>
+      </w:r>
+      <w:proofErr w:type="spellEnd"/>
+      <w:r>
+        <w:t xml:space="preserve"> is meaningless (indicated by </w:t>
+      </w:r>
+      <w:proofErr w:type="spellStart"/>
+      <w:r>
+        <w:rPr>
+          <w:i/>
+          <w:iCs/>
+        </w:rPr>
+        <w:t>max</w:t>
+      </w:r>
+      <w:r>
+        <w:rPr>
+          <w:i/>
+          <w:iCs/>
+          <w:vertAlign w:val="subscript"/>
+        </w:rPr>
+        <w:t>m</w:t>
+      </w:r>
+      <w:proofErr w:type="spellEnd"/>
+      <w:r>
+        <w:t xml:space="preserve"> estimated to be impossibly greater than 1.0</w:t>
+      </w:r>
+      <w:r>
+        <w:t xml:space="preserve">; </w:t>
+      </w:r>
+      <w:r>
+        <w:rPr>
+          <w:b/>
+          <w:bCs/>
+        </w:rPr>
         <w:fldChar w:fldCharType="begin"/>
       </w:r>
       <w:r>
         <w:instrText xml:space="preserve"> REF _Ref203140158 \h </w:instrText>
       </w:r>
       <w:r>
+        <w:rPr>
+          <w:b/>
+          <w:bCs/>
+        </w:rPr>
         <w:instrText xml:space="preserve"> \* MERGEFORMAT </w:instrText>
       </w:r>
       <w:r>
+        <w:rPr>
+          <w:b/>
+          <w:bCs/>
+        </w:rPr>
+      </w:r>
+      <w:r>
+        <w:rPr>
+          <w:b/>
+          <w:bCs/>
+        </w:rPr>
         <w:fldChar w:fldCharType="separate"/>
       </w:r>
       <w:ins w:id="196" w:author="Ana Eguiguren" w:date="2025-09-02T19:44:00Z" w16du:dateUtc="2025-09-02T22:44:00Z">
@@ -12054,210 +12243,7 @@
           <w:rPr>
             <w:b/>
             <w:bCs/>
-          </w:rPr>
-          <w:delText>Figure 4</w:delText>
-        </w:r>
-      </w:del>
-      <w:r>
-        <w:fldChar w:fldCharType="end"/>
-      </w:r>
-      <w:r>
-        <w:t>)</w:t>
-      </w:r>
-      <w:r>
-        <w:t>.</w:t>
-      </w:r>
-      <w:r>
-        <w:t xml:space="preserve"> </w:t>
-      </w:r>
-      <w:commentRangeStart w:id="199"/>
-      <w:r>
-        <w:t>In fact,</w:t>
-      </w:r>
-      <w:r>
-        <w:t xml:space="preserve"> </w:t>
-      </w:r>
-      <w:commentRangeEnd w:id="199"/>
-      <w:r>
-        <w:rPr>
-          <w:rStyle w:val="CommentReference"/>
-        </w:rPr>
-        <w:commentReference w:id="199"/>
-      </w:r>
-      <w:r>
-        <w:t>for adult males</w:t>
-      </w:r>
-      <w:r>
-        <w:t xml:space="preserve"> </w:t>
-      </w:r>
-      <w:r>
-        <w:rPr>
-          <w:i/>
-          <w:iCs/>
-        </w:rPr>
-        <w:t>NR</w:t>
-      </w:r>
-      <w:r>
-        <w:rPr>
-          <w:i/>
-          <w:iCs/>
-          <w:vertAlign w:val="subscript"/>
-        </w:rPr>
-        <w:t>flipper</w:t>
-      </w:r>
-      <w:r>
-        <w:t xml:space="preserve"> seems to </w:t>
-      </w:r>
-      <w:r>
-        <w:t>increase linearly with length (</w:t>
-      </w:r>
-      <w:r>
-        <w:rPr>
-          <w:b/>
-          <w:bCs/>
-        </w:rPr>
-        <w:t>Figures 4 &amp; 5</w:t>
-      </w:r>
-      <w:r>
-        <w:t xml:space="preserve">), and thus the logistic model is an unnecessary elaboration (also indicated by </w:t>
-      </w:r>
-      <w:proofErr w:type="spellStart"/>
-      <w:r>
-        <w:rPr>
-          <w:i/>
-          <w:iCs/>
-        </w:rPr>
-        <w:t>mr</w:t>
-      </w:r>
-      <w:proofErr w:type="spellEnd"/>
-      <w:r>
-        <w:t>=~0</w:t>
-      </w:r>
-      <w:r>
-        <w:t xml:space="preserve">, </w:t>
-      </w:r>
-      <w:r>
-        <w:rPr>
-          <w:b/>
-          <w:bCs/>
-        </w:rPr>
-        <w:t>Supplementary Table S</w:t>
-      </w:r>
-      <w:r>
-        <w:rPr>
-          <w:b/>
-          <w:bCs/>
-        </w:rPr>
-        <w:t>3</w:t>
-      </w:r>
-      <w:r>
-        <w:rPr>
-          <w:b/>
-          <w:bCs/>
-        </w:rPr>
-        <w:t xml:space="preserve"> - 3</w:t>
-      </w:r>
-      <w:r>
-        <w:t xml:space="preserve">), and </w:t>
-      </w:r>
-      <w:proofErr w:type="spellStart"/>
-      <w:r>
-        <w:rPr>
-          <w:i/>
-          <w:iCs/>
-        </w:rPr>
-        <w:t>max</w:t>
-      </w:r>
-      <w:r>
-        <w:rPr>
-          <w:i/>
-          <w:iCs/>
-          <w:vertAlign w:val="subscript"/>
-        </w:rPr>
-        <w:t>m</w:t>
-      </w:r>
-      <w:proofErr w:type="spellEnd"/>
-      <w:r>
-        <w:t xml:space="preserve"> is meaningless (indicated by </w:t>
-      </w:r>
-      <w:proofErr w:type="spellStart"/>
-      <w:r>
-        <w:rPr>
-          <w:i/>
-          <w:iCs/>
-        </w:rPr>
-        <w:t>max</w:t>
-      </w:r>
-      <w:r>
-        <w:rPr>
-          <w:i/>
-          <w:iCs/>
-          <w:vertAlign w:val="subscript"/>
-        </w:rPr>
-        <w:t>m</w:t>
-      </w:r>
-      <w:proofErr w:type="spellEnd"/>
-      <w:r>
-        <w:t xml:space="preserve"> estimated to be impossibly greater than 1.0</w:t>
-      </w:r>
-      <w:r>
-        <w:t xml:space="preserve">; </w:t>
-      </w:r>
-      <w:r>
-        <w:rPr>
-          <w:b/>
-          <w:bCs/>
-        </w:rPr>
-        <w:fldChar w:fldCharType="begin"/>
-      </w:r>
-      <w:r>
-        <w:instrText xml:space="preserve"> REF _Ref203140158 \h </w:instrText>
-      </w:r>
-      <w:r>
-        <w:rPr>
-          <w:b/>
-          <w:bCs/>
-        </w:rPr>
-        <w:instrText xml:space="preserve"> \* MERGEFORMAT </w:instrText>
-      </w:r>
-      <w:r>
-        <w:rPr>
-          <w:b/>
-          <w:bCs/>
-        </w:rPr>
-      </w:r>
-      <w:r>
-        <w:rPr>
-          <w:b/>
-          <w:bCs/>
-        </w:rPr>
-        <w:fldChar w:fldCharType="separate"/>
-      </w:r>
-      <w:ins w:id="200" w:author="Ana Eguiguren" w:date="2025-09-02T19:44:00Z" w16du:dateUtc="2025-09-02T22:44:00Z">
-        <w:r>
-          <w:rPr>
-            <w:b/>
-            <w:bCs/>
-            <w:rPrChange w:id="201" w:author="Balaena Institute whitehead" w:date="2025-07-25T12:58:00Z" w16du:dateUtc="2025-07-25T15:58:00Z">
-              <w:rPr/>
-            </w:rPrChange>
-          </w:rPr>
-          <w:t xml:space="preserve">Figure </w:t>
-        </w:r>
-        <w:r>
-          <w:rPr>
-            <w:b/>
-            <w:bCs/>
-          </w:rPr>
-          <w:t>4</w:t>
-        </w:r>
-      </w:ins>
-      <w:del w:id="202" w:author="Ana Eguiguren" w:date="2025-09-02T19:44:00Z" w16du:dateUtc="2025-09-02T22:44:00Z">
-        <w:r>
-          <w:rPr>
-            <w:b/>
-            <w:bCs/>
-            <w:rPrChange w:id="203" w:author="Balaena Institute whitehead" w:date="2025-07-25T12:58:00Z" w16du:dateUtc="2025-07-25T15:58:00Z">
+            <w:rPrChange w:id="199" w:author="Balaena Institute whitehead" w:date="2025-07-25T12:58:00Z" w16du:dateUtc="2025-07-25T15:58:00Z">
               <w:rPr/>
             </w:rPrChange>
           </w:rPr>
@@ -12267,7 +12253,7 @@
           <w:rPr>
             <w:b/>
             <w:bCs/>
-            <w:rPrChange w:id="204" w:author="Balaena Institute whitehead" w:date="2025-07-25T12:58:00Z" w16du:dateUtc="2025-07-25T15:58:00Z">
+            <w:rPrChange w:id="200" w:author="Balaena Institute whitehead" w:date="2025-07-25T12:58:00Z" w16du:dateUtc="2025-07-25T15:58:00Z">
               <w:rPr>
                 <w:noProof/>
               </w:rPr>
@@ -12286,26 +12272,26 @@
       <w:r>
         <w:t>).</w:t>
       </w:r>
-      <w:commentRangeEnd w:id="194"/>
+      <w:commentRangeEnd w:id="190"/>
       <w:r>
         <w:rPr>
           <w:rStyle w:val="CommentReference"/>
         </w:rPr>
-        <w:commentReference w:id="194"/>
-      </w:r>
-      <w:commentRangeEnd w:id="195"/>
+        <w:commentReference w:id="190"/>
+      </w:r>
+      <w:commentRangeEnd w:id="191"/>
       <w:r>
         <w:rPr>
           <w:rStyle w:val="CommentReference"/>
         </w:rPr>
-        <w:commentReference w:id="195"/>
+        <w:commentReference w:id="191"/>
       </w:r>
     </w:p>
     <w:p>
       <w:pPr>
         <w:keepNext/>
         <w:jc w:val="center"/>
-        <w:pPrChange w:id="205" w:author="Balaena Institute whitehead" w:date="2025-07-11T15:27:00Z" w16du:dateUtc="2025-07-11T18:27:00Z">
+        <w:pPrChange w:id="201" w:author="Balaena Institute whitehead" w:date="2025-07-11T15:27:00Z" w16du:dateUtc="2025-07-11T18:27:00Z">
           <w:pPr/>
         </w:pPrChange>
       </w:pPr>
@@ -12365,14 +12351,14 @@
           <w:color w:val="auto"/>
         </w:rPr>
       </w:pPr>
-      <w:bookmarkStart w:id="206" w:name="_Ref203140158"/>
-      <w:bookmarkStart w:id="207" w:name="_Ref203140152"/>
+      <w:bookmarkStart w:id="202" w:name="_Ref203140158"/>
+      <w:bookmarkStart w:id="203" w:name="_Ref203140152"/>
       <w:r>
         <w:rPr>
           <w:b/>
           <w:bCs/>
           <w:color w:val="auto"/>
-          <w:rPrChange w:id="208" w:author="Balaena Institute whitehead" w:date="2025-07-25T12:58:00Z" w16du:dateUtc="2025-07-25T15:58:00Z">
+          <w:rPrChange w:id="204" w:author="Balaena Institute whitehead" w:date="2025-07-25T12:58:00Z" w16du:dateUtc="2025-07-25T15:58:00Z">
             <w:rPr/>
           </w:rPrChange>
         </w:rPr>
@@ -12383,7 +12369,7 @@
           <w:b/>
           <w:bCs/>
           <w:color w:val="auto"/>
-          <w:rPrChange w:id="209" w:author="Balaena Institute whitehead" w:date="2025-07-25T12:58:00Z" w16du:dateUtc="2025-07-25T15:58:00Z">
+          <w:rPrChange w:id="205" w:author="Balaena Institute whitehead" w:date="2025-07-25T12:58:00Z" w16du:dateUtc="2025-07-25T15:58:00Z">
             <w:rPr/>
           </w:rPrChange>
         </w:rPr>
@@ -12394,7 +12380,7 @@
           <w:b/>
           <w:bCs/>
           <w:color w:val="auto"/>
-          <w:rPrChange w:id="210" w:author="Balaena Institute whitehead" w:date="2025-07-25T12:58:00Z" w16du:dateUtc="2025-07-25T15:58:00Z">
+          <w:rPrChange w:id="206" w:author="Balaena Institute whitehead" w:date="2025-07-25T12:58:00Z" w16du:dateUtc="2025-07-25T15:58:00Z">
             <w:rPr/>
           </w:rPrChange>
         </w:rPr>
@@ -12405,13 +12391,13 @@
           <w:b/>
           <w:bCs/>
           <w:color w:val="auto"/>
-          <w:rPrChange w:id="211" w:author="Balaena Institute whitehead" w:date="2025-07-25T12:58:00Z" w16du:dateUtc="2025-07-25T15:58:00Z">
+          <w:rPrChange w:id="207" w:author="Balaena Institute whitehead" w:date="2025-07-25T12:58:00Z" w16du:dateUtc="2025-07-25T15:58:00Z">
             <w:rPr/>
           </w:rPrChange>
         </w:rPr>
         <w:fldChar w:fldCharType="separate"/>
       </w:r>
-      <w:ins w:id="212" w:author="Ana Eguiguren" w:date="2025-09-02T19:44:00Z" w16du:dateUtc="2025-09-02T22:44:00Z">
+      <w:ins w:id="208" w:author="Ana Eguiguren" w:date="2025-09-02T19:44:00Z" w16du:dateUtc="2025-09-02T22:44:00Z">
         <w:r>
           <w:rPr>
             <w:b/>
@@ -12422,14 +12408,14 @@
           <w:t>4</w:t>
         </w:r>
       </w:ins>
-      <w:del w:id="213" w:author="Ana Eguiguren" w:date="2025-09-02T19:44:00Z" w16du:dateUtc="2025-09-02T22:44:00Z">
+      <w:del w:id="209" w:author="Ana Eguiguren" w:date="2025-09-02T19:44:00Z" w16du:dateUtc="2025-09-02T22:44:00Z">
         <w:r>
           <w:rPr>
             <w:b/>
             <w:bCs/>
             <w:noProof/>
             <w:color w:val="auto"/>
-            <w:rPrChange w:id="214" w:author="Balaena Institute whitehead" w:date="2025-07-25T12:58:00Z" w16du:dateUtc="2025-07-25T15:58:00Z">
+            <w:rPrChange w:id="210" w:author="Balaena Institute whitehead" w:date="2025-07-25T12:58:00Z" w16du:dateUtc="2025-07-25T15:58:00Z">
               <w:rPr>
                 <w:noProof/>
               </w:rPr>
@@ -12443,19 +12429,19 @@
           <w:b/>
           <w:bCs/>
           <w:color w:val="auto"/>
-          <w:rPrChange w:id="215" w:author="Balaena Institute whitehead" w:date="2025-07-25T12:58:00Z" w16du:dateUtc="2025-07-25T15:58:00Z">
+          <w:rPrChange w:id="211" w:author="Balaena Institute whitehead" w:date="2025-07-25T12:58:00Z" w16du:dateUtc="2025-07-25T15:58:00Z">
             <w:rPr/>
           </w:rPrChange>
         </w:rPr>
         <w:fldChar w:fldCharType="end"/>
       </w:r>
-      <w:bookmarkEnd w:id="206"/>
+      <w:bookmarkEnd w:id="202"/>
       <w:r>
         <w:rPr>
           <w:b/>
           <w:bCs/>
           <w:color w:val="auto"/>
-          <w:rPrChange w:id="216" w:author="Balaena Institute whitehead" w:date="2025-07-25T12:58:00Z" w16du:dateUtc="2025-07-25T15:58:00Z">
+          <w:rPrChange w:id="212" w:author="Balaena Institute whitehead" w:date="2025-07-25T12:58:00Z" w16du:dateUtc="2025-07-25T15:58:00Z">
             <w:rPr/>
           </w:rPrChange>
         </w:rPr>
@@ -12476,6 +12462,104 @@
           <w:color w:val="auto"/>
         </w:rPr>
         <w:t>Distribution of bootstrapped parameter estimates modeling the growth rate of females and small males (≤ 6 m) (</w:t>
+      </w:r>
+      <w:proofErr w:type="spellStart"/>
+      <w:r>
+        <w:rPr>
+          <w:color w:val="auto"/>
+          <w:rPrChange w:id="213" w:author="Balaena Institute whitehead" w:date="2025-07-25T12:58:00Z" w16du:dateUtc="2025-07-25T15:58:00Z">
+            <w:rPr>
+              <w:i w:val="0"/>
+              <w:iCs w:val="0"/>
+              <w:color w:val="auto"/>
+            </w:rPr>
+          </w:rPrChange>
+        </w:rPr>
+        <w:t>fr</w:t>
+      </w:r>
+      <w:proofErr w:type="spellEnd"/>
+      <w:r>
+        <w:rPr>
+          <w:i w:val="0"/>
+          <w:iCs w:val="0"/>
+          <w:color w:val="auto"/>
+        </w:rPr>
+        <w:t xml:space="preserve">), the female asymptote of </w:t>
+      </w:r>
+      <w:r>
+        <w:rPr>
+          <w:color w:val="auto"/>
+          <w:rPrChange w:id="214" w:author="Balaena Institute whitehead" w:date="2025-07-25T12:58:00Z" w16du:dateUtc="2025-07-25T15:58:00Z">
+            <w:rPr>
+              <w:i w:val="0"/>
+              <w:iCs w:val="0"/>
+              <w:color w:val="auto"/>
+            </w:rPr>
+          </w:rPrChange>
+        </w:rPr>
+        <w:t>NR</w:t>
+      </w:r>
+      <w:r>
+        <w:rPr>
+          <w:i w:val="0"/>
+          <w:iCs w:val="0"/>
+          <w:color w:val="auto"/>
+        </w:rPr>
+        <w:t xml:space="preserve"> (</w:t>
+      </w:r>
+      <w:proofErr w:type="spellStart"/>
+      <w:r>
+        <w:rPr>
+          <w:color w:val="auto"/>
+          <w:rPrChange w:id="215" w:author="Balaena Institute whitehead" w:date="2025-07-25T12:58:00Z" w16du:dateUtc="2025-07-25T15:58:00Z">
+            <w:rPr>
+              <w:i w:val="0"/>
+              <w:iCs w:val="0"/>
+              <w:color w:val="auto"/>
+            </w:rPr>
+          </w:rPrChange>
+        </w:rPr>
+        <w:t>max</w:t>
+      </w:r>
+      <w:r>
+        <w:rPr>
+          <w:color w:val="auto"/>
+          <w:vertAlign w:val="subscript"/>
+          <w:rPrChange w:id="216" w:author="Balaena Institute whitehead" w:date="2025-07-25T12:58:00Z" w16du:dateUtc="2025-07-25T15:58:00Z">
+            <w:rPr>
+              <w:i w:val="0"/>
+              <w:iCs w:val="0"/>
+              <w:color w:val="auto"/>
+              <w:vertAlign w:val="subscript"/>
+            </w:rPr>
+          </w:rPrChange>
+        </w:rPr>
+        <w:t>f</w:t>
+      </w:r>
+      <w:proofErr w:type="spellEnd"/>
+      <w:r>
+        <w:rPr>
+          <w:i w:val="0"/>
+          <w:iCs w:val="0"/>
+          <w:color w:val="auto"/>
+        </w:rPr>
+        <w:t>), the growth rate of larger males (</w:t>
+      </w:r>
+      <w:r>
+        <w:rPr>
+          <w:i w:val="0"/>
+          <w:iCs w:val="0"/>
+          <w:color w:val="auto"/>
+        </w:rPr>
+        <w:sym w:font="Symbol" w:char="F03E"/>
+      </w:r>
+      <w:r>
+        <w:rPr>
+          <w:i w:val="0"/>
+          <w:iCs w:val="0"/>
+          <w:color w:val="auto"/>
+        </w:rPr>
+        <w:t xml:space="preserve"> 6 m) (</w:t>
       </w:r>
       <w:proofErr w:type="spellStart"/>
       <w:r>
@@ -12489,7 +12573,7 @@
             </w:rPr>
           </w:rPrChange>
         </w:rPr>
-        <w:t>fr</w:t>
+        <w:t>mr</w:t>
       </w:r>
       <w:proofErr w:type="spellEnd"/>
       <w:r>
@@ -12498,7 +12582,7 @@
           <w:iCs w:val="0"/>
           <w:color w:val="auto"/>
         </w:rPr>
-        <w:t xml:space="preserve">), the female asymptote of </w:t>
+        <w:t xml:space="preserve">), and the male asymptote of </w:t>
       </w:r>
       <w:r>
         <w:rPr>
@@ -12548,7 +12632,7 @@
             </w:rPr>
           </w:rPrChange>
         </w:rPr>
-        <w:t>f</w:t>
+        <w:t>m</w:t>
       </w:r>
       <w:proofErr w:type="spellEnd"/>
       <w:r>
@@ -12557,107 +12641,9 @@
           <w:iCs w:val="0"/>
           <w:color w:val="auto"/>
         </w:rPr>
-        <w:t>), the growth rate of larger males (</w:t>
-      </w:r>
-      <w:r>
-        <w:rPr>
-          <w:i w:val="0"/>
-          <w:iCs w:val="0"/>
-          <w:color w:val="auto"/>
-        </w:rPr>
-        <w:sym w:font="Symbol" w:char="F03E"/>
-      </w:r>
-      <w:r>
-        <w:rPr>
-          <w:i w:val="0"/>
-          <w:iCs w:val="0"/>
-          <w:color w:val="auto"/>
-        </w:rPr>
-        <w:t xml:space="preserve"> 6 m) (</w:t>
-      </w:r>
-      <w:proofErr w:type="spellStart"/>
-      <w:r>
-        <w:rPr>
-          <w:color w:val="auto"/>
-          <w:rPrChange w:id="221" w:author="Balaena Institute whitehead" w:date="2025-07-25T12:58:00Z" w16du:dateUtc="2025-07-25T15:58:00Z">
-            <w:rPr>
-              <w:i w:val="0"/>
-              <w:iCs w:val="0"/>
-              <w:color w:val="auto"/>
-            </w:rPr>
-          </w:rPrChange>
-        </w:rPr>
-        <w:t>mr</w:t>
-      </w:r>
-      <w:proofErr w:type="spellEnd"/>
-      <w:r>
-        <w:rPr>
-          <w:i w:val="0"/>
-          <w:iCs w:val="0"/>
-          <w:color w:val="auto"/>
-        </w:rPr>
-        <w:t xml:space="preserve">), and the male asymptote of </w:t>
-      </w:r>
-      <w:r>
-        <w:rPr>
-          <w:color w:val="auto"/>
-          <w:rPrChange w:id="222" w:author="Balaena Institute whitehead" w:date="2025-07-25T12:58:00Z" w16du:dateUtc="2025-07-25T15:58:00Z">
-            <w:rPr>
-              <w:i w:val="0"/>
-              <w:iCs w:val="0"/>
-              <w:color w:val="auto"/>
-            </w:rPr>
-          </w:rPrChange>
-        </w:rPr>
-        <w:t>NR</w:t>
-      </w:r>
-      <w:r>
-        <w:rPr>
-          <w:i w:val="0"/>
-          <w:iCs w:val="0"/>
-          <w:color w:val="auto"/>
-        </w:rPr>
-        <w:t xml:space="preserve"> (</w:t>
-      </w:r>
-      <w:proofErr w:type="spellStart"/>
-      <w:r>
-        <w:rPr>
-          <w:color w:val="auto"/>
-          <w:rPrChange w:id="223" w:author="Balaena Institute whitehead" w:date="2025-07-25T12:58:00Z" w16du:dateUtc="2025-07-25T15:58:00Z">
-            <w:rPr>
-              <w:i w:val="0"/>
-              <w:iCs w:val="0"/>
-              <w:color w:val="auto"/>
-            </w:rPr>
-          </w:rPrChange>
-        </w:rPr>
-        <w:t>max</w:t>
-      </w:r>
-      <w:r>
-        <w:rPr>
-          <w:color w:val="auto"/>
-          <w:vertAlign w:val="subscript"/>
-          <w:rPrChange w:id="224" w:author="Balaena Institute whitehead" w:date="2025-07-25T12:58:00Z" w16du:dateUtc="2025-07-25T15:58:00Z">
-            <w:rPr>
-              <w:i w:val="0"/>
-              <w:iCs w:val="0"/>
-              <w:color w:val="auto"/>
-              <w:vertAlign w:val="subscript"/>
-            </w:rPr>
-          </w:rPrChange>
-        </w:rPr>
-        <w:t>m</w:t>
-      </w:r>
-      <w:proofErr w:type="spellEnd"/>
-      <w:r>
-        <w:rPr>
-          <w:i w:val="0"/>
-          <w:iCs w:val="0"/>
-          <w:color w:val="auto"/>
-        </w:rPr>
         <w:t>).</w:t>
       </w:r>
-      <w:bookmarkEnd w:id="207"/>
+      <w:bookmarkEnd w:id="203"/>
     </w:p>
     <w:p>
       <w:pPr>
@@ -12672,7 +12658,7 @@
     <w:p>
       <w:pPr>
         <w:pStyle w:val="Caption"/>
-        <w:pPrChange w:id="225" w:author="Balaena Institute whitehead" w:date="2025-07-11T15:25:00Z" w16du:dateUtc="2025-07-11T18:25:00Z">
+        <w:pPrChange w:id="221" w:author="Balaena Institute whitehead" w:date="2025-07-11T15:25:00Z" w16du:dateUtc="2025-07-11T18:25:00Z">
           <w:pPr/>
         </w:pPrChange>
       </w:pPr>
@@ -12692,7 +12678,7 @@
       <w:pPr>
         <w:keepNext/>
       </w:pPr>
-      <w:ins w:id="226" w:author="Ana Eguiguren" w:date="2025-07-10T19:56:00Z" w16du:dateUtc="2025-07-10T22:56:00Z">
+      <w:ins w:id="222" w:author="Ana Eguiguren" w:date="2025-07-10T19:56:00Z" w16du:dateUtc="2025-07-10T22:56:00Z">
         <w:r>
           <w:rPr>
             <w:noProof/>
@@ -12745,7 +12731,7 @@
       <w:pPr>
         <w:pStyle w:val="Caption"/>
       </w:pPr>
-      <w:bookmarkStart w:id="227" w:name="_Ref201775677"/>
+      <w:bookmarkStart w:id="223" w:name="_Ref201775677"/>
       <w:r>
         <w:rPr>
           <w:b/>
@@ -12795,7 +12781,7 @@
         </w:rPr>
         <w:fldChar w:fldCharType="end"/>
       </w:r>
-      <w:bookmarkEnd w:id="227"/>
+      <w:bookmarkEnd w:id="223"/>
       <w:r>
         <w:rPr>
           <w:b/>
@@ -12820,7 +12806,7 @@
         </w:rPr>
         <w:t>anterior</w:t>
       </w:r>
-      <w:commentRangeStart w:id="228"/>
+      <w:commentRangeStart w:id="224"/>
       <w:r>
         <w:rPr>
           <w:i w:val="0"/>
@@ -12837,7 +12823,7 @@
         </w:rPr>
         <w:t xml:space="preserve"> </w:t>
       </w:r>
-      <w:commentRangeEnd w:id="228"/>
+      <w:commentRangeEnd w:id="224"/>
       <w:r>
         <w:rPr>
           <w:rStyle w:val="CommentReference"/>
@@ -12845,7 +12831,7 @@
           <w:iCs w:val="0"/>
           <w:color w:val="auto"/>
         </w:rPr>
-        <w:commentReference w:id="228"/>
+        <w:commentReference w:id="224"/>
       </w:r>
       <w:r>
         <w:rPr>
@@ -12907,7 +12893,7 @@
         </w:rPr>
         <w:t>N</w:t>
       </w:r>
-      <w:commentRangeStart w:id="229"/>
+      <w:commentRangeStart w:id="225"/>
       <w:r>
         <w:rPr>
           <w:color w:val="auto"/>
@@ -12918,7 +12904,7 @@
         <w:rPr>
           <w:color w:val="auto"/>
           <w:vertAlign w:val="subscript"/>
-          <w:rPrChange w:id="230" w:author="Christine K" w:date="2025-08-09T14:08:00Z" w16du:dateUtc="2025-08-09T21:08:00Z">
+          <w:rPrChange w:id="226" w:author="Christine K" w:date="2025-08-09T14:08:00Z" w16du:dateUtc="2025-08-09T21:08:00Z">
             <w:rPr>
               <w:color w:val="auto"/>
             </w:rPr>
@@ -12940,7 +12926,7 @@
         </w:rPr>
         <w:t xml:space="preserve">values </w:t>
       </w:r>
-      <w:commentRangeEnd w:id="229"/>
+      <w:commentRangeEnd w:id="225"/>
       <w:r>
         <w:rPr>
           <w:rStyle w:val="CommentReference"/>
@@ -12948,7 +12934,7 @@
           <w:iCs w:val="0"/>
           <w:color w:val="auto"/>
         </w:rPr>
-        <w:commentReference w:id="229"/>
+        <w:commentReference w:id="225"/>
       </w:r>
       <w:r>
         <w:rPr>
@@ -13114,7 +13100,7 @@
       <w:r>
         <w:t xml:space="preserve"> </w:t>
       </w:r>
-      <w:commentRangeStart w:id="231"/>
+      <w:commentRangeStart w:id="227"/>
       <w:r>
         <w:t>consistently</w:t>
       </w:r>
@@ -13185,12 +13171,12 @@
       <w:r>
         <w:t xml:space="preserve">assigned </w:t>
       </w:r>
-      <w:commentRangeEnd w:id="231"/>
+      <w:commentRangeEnd w:id="227"/>
       <w:r>
         <w:rPr>
           <w:rStyle w:val="CommentReference"/>
         </w:rPr>
-        <w:commentReference w:id="231"/>
+        <w:commentReference w:id="227"/>
       </w:r>
       <w:r>
         <w:t>high probability</w:t>
@@ -13316,18 +13302,18 @@
       <w:r>
         <w:t xml:space="preserve"> </w:t>
       </w:r>
-      <w:commentRangeStart w:id="232"/>
+      <w:commentRangeStart w:id="228"/>
       <w:r>
         <w:t>exceeding the maximum recorded female length</w:t>
       </w:r>
-      <w:commentRangeEnd w:id="232"/>
+      <w:commentRangeEnd w:id="228"/>
       <w:r>
         <w:rPr>
           <w:rStyle w:val="CommentReference"/>
         </w:rPr>
-        <w:commentReference w:id="232"/>
-      </w:r>
-      <w:ins w:id="233" w:author="Christine K" w:date="2025-08-09T14:13:00Z" w16du:dateUtc="2025-08-09T21:13:00Z">
+        <w:commentReference w:id="228"/>
+      </w:r>
+      <w:ins w:id="229" w:author="Christine K" w:date="2025-08-09T14:13:00Z" w16du:dateUtc="2025-08-09T21:13:00Z">
         <w:r>
           <w:t xml:space="preserve"> of X m</w:t>
         </w:r>
@@ -13336,35 +13322,216 @@
         <w:t>.</w:t>
       </w:r>
       <w:r>
-        <w:t xml:space="preserve"> Images of a sample of individuals and their corresponding </w:t>
-      </w:r>
-      <w:r>
-        <w:rPr>
-          <w:i/>
-          <w:iCs/>
-        </w:rPr>
-        <w:t>P(f)</w:t>
-      </w:r>
-      <w:r>
-        <w:t xml:space="preserve"> values are shown in the </w:t>
-      </w:r>
-      <w:r>
-        <w:rPr>
-          <w:b/>
-          <w:bCs/>
-        </w:rPr>
-        <w:t xml:space="preserve">Supplementary Material </w:t>
-      </w:r>
-      <w:r>
-        <w:rPr>
-          <w:b/>
-          <w:bCs/>
-        </w:rPr>
-        <w:t>4</w:t>
-      </w:r>
-      <w:r>
-        <w:t xml:space="preserve">. </w:t>
-      </w:r>
+        <w:t xml:space="preserve"> </w:t>
+      </w:r>
+      <w:del w:id="230" w:author="Balaena Institute whitehead" w:date="2025-09-04T17:16:00Z" w16du:dateUtc="2025-09-04T20:16:00Z">
+        <w:r>
+          <w:delText xml:space="preserve">Images of a sample of individuals and their corresponding </w:delText>
+        </w:r>
+        <w:r>
+          <w:rPr>
+            <w:i/>
+            <w:iCs/>
+          </w:rPr>
+          <w:delText>P(f)</w:delText>
+        </w:r>
+        <w:r>
+          <w:delText xml:space="preserve"> values are shown in the </w:delText>
+        </w:r>
+        <w:r>
+          <w:rPr>
+            <w:b/>
+            <w:bCs/>
+          </w:rPr>
+          <w:delText xml:space="preserve">Supplementary Material </w:delText>
+        </w:r>
+      </w:del>
+      <w:del w:id="231" w:author="Balaena Institute whitehead" w:date="2025-09-04T17:10:00Z" w16du:dateUtc="2025-09-04T20:10:00Z">
+        <w:r>
+          <w:rPr>
+            <w:b/>
+            <w:bCs/>
+          </w:rPr>
+          <w:delText>4</w:delText>
+        </w:r>
+      </w:del>
+      <w:del w:id="232" w:author="Balaena Institute whitehead" w:date="2025-09-04T17:16:00Z" w16du:dateUtc="2025-09-04T20:16:00Z">
+        <w:r>
+          <w:delText xml:space="preserve">. </w:delText>
+        </w:r>
+      </w:del>
+      <w:ins w:id="233" w:author="Balaena Institute whitehead" w:date="2025-09-04T17:09:00Z" w16du:dateUtc="2025-09-04T20:09:00Z">
+        <w:r>
+          <w:rPr>
+            <w:i/>
+            <w:iCs/>
+          </w:rPr>
+          <w:t xml:space="preserve">P(f) </w:t>
+        </w:r>
+        <w:r>
+          <w:t xml:space="preserve">estimates were robust to varying </w:t>
+        </w:r>
+        <w:r>
+          <w:rPr>
+            <w:i/>
+            <w:iCs/>
+          </w:rPr>
+          <w:t xml:space="preserve">chm </w:t>
+        </w:r>
+        <w:r>
+          <w:t xml:space="preserve">and </w:t>
+        </w:r>
+      </w:ins>
+      <w:ins w:id="234" w:author="Balaena Institute whitehead" w:date="2025-09-04T17:10:00Z" w16du:dateUtc="2025-09-04T20:10:00Z">
+        <w:r>
+          <w:t xml:space="preserve">prior </w:t>
+        </w:r>
+        <w:r>
+          <w:rPr>
+            <w:i/>
+            <w:iCs/>
+          </w:rPr>
+          <w:t>P(f)</w:t>
+        </w:r>
+        <w:r>
+          <w:t xml:space="preserve"> values for most individuals</w:t>
+        </w:r>
+      </w:ins>
+      <w:ins w:id="235" w:author="Balaena Institute whitehead" w:date="2025-09-04T17:11:00Z" w16du:dateUtc="2025-09-04T20:11:00Z">
+        <w:r>
+          <w:t xml:space="preserve"> (</w:t>
+        </w:r>
+      </w:ins>
+      <w:ins w:id="236" w:author="Balaena Institute whitehead" w:date="2025-09-04T17:12:00Z" w16du:dateUtc="2025-09-04T20:12:00Z">
+        <w:r>
+          <w:t>41 and 38 out 51, respectively)</w:t>
+        </w:r>
+      </w:ins>
+      <w:ins w:id="237" w:author="Balaena Institute whitehead" w:date="2025-09-04T17:15:00Z" w16du:dateUtc="2025-09-04T20:15:00Z">
+        <w:r>
+          <w:t xml:space="preserve">, particularly those that had consistently </w:t>
+        </w:r>
+      </w:ins>
+      <w:ins w:id="238" w:author="Balaena Institute whitehead" w:date="2025-09-04T17:16:00Z" w16du:dateUtc="2025-09-04T20:16:00Z">
+        <w:r>
+          <w:t xml:space="preserve">either </w:t>
+        </w:r>
+      </w:ins>
+      <w:ins w:id="239" w:author="Balaena Institute whitehead" w:date="2025-09-04T17:15:00Z" w16du:dateUtc="2025-09-04T20:15:00Z">
+        <w:r>
+          <w:t>high</w:t>
+        </w:r>
+      </w:ins>
+      <w:ins w:id="240" w:author="Balaena Institute whitehead" w:date="2025-09-04T17:16:00Z" w16du:dateUtc="2025-09-04T20:16:00Z">
+        <w:r>
+          <w:t xml:space="preserve"> or low probabilities of being fema</w:t>
+        </w:r>
+      </w:ins>
+      <w:ins w:id="241" w:author="Balaena Institute whitehead" w:date="2025-09-04T17:17:00Z" w16du:dateUtc="2025-09-04T20:17:00Z">
+        <w:r>
+          <w:t>l</w:t>
+        </w:r>
+      </w:ins>
+      <w:ins w:id="242" w:author="Balaena Institute whitehead" w:date="2025-09-04T17:16:00Z" w16du:dateUtc="2025-09-04T20:16:00Z">
+        <w:r>
+          <w:t>e (</w:t>
+        </w:r>
+        <w:r>
+          <w:rPr>
+            <w:b/>
+            <w:bCs/>
+          </w:rPr>
+          <w:t>Supplementary Material 4</w:t>
+        </w:r>
+        <w:r>
+          <w:t>)</w:t>
+        </w:r>
+      </w:ins>
+      <w:ins w:id="243" w:author="Balaena Institute whitehead" w:date="2025-09-04T17:15:00Z" w16du:dateUtc="2025-09-04T20:15:00Z">
+        <w:r>
+          <w:t xml:space="preserve"> </w:t>
+        </w:r>
+      </w:ins>
+      <w:ins w:id="244" w:author="Balaena Institute whitehead" w:date="2025-09-04T17:12:00Z" w16du:dateUtc="2025-09-04T20:12:00Z">
+        <w:r>
+          <w:t xml:space="preserve">. Individuals for which varying parameter values had a </w:t>
+        </w:r>
+      </w:ins>
+      <w:ins w:id="245" w:author="Balaena Institute whitehead" w:date="2025-09-04T17:13:00Z" w16du:dateUtc="2025-09-04T20:13:00Z">
+        <w:r>
+          <w:t>more considerable effect (i.e., &gt; 0.05 difference between scenarios)</w:t>
+        </w:r>
+      </w:ins>
+      <w:ins w:id="246" w:author="Balaena Institute whitehead" w:date="2025-09-04T17:12:00Z" w16du:dateUtc="2025-09-04T20:12:00Z">
+        <w:r>
+          <w:t xml:space="preserve"> </w:t>
+        </w:r>
+      </w:ins>
+      <w:ins w:id="247" w:author="Balaena Institute whitehead" w:date="2025-09-04T17:14:00Z" w16du:dateUtc="2025-09-04T20:14:00Z">
+        <w:r>
+          <w:t xml:space="preserve">had </w:t>
+        </w:r>
+        <w:r>
+          <w:t xml:space="preserve">generally </w:t>
+        </w:r>
+        <w:r>
+          <w:lastRenderedPageBreak/>
+          <w:t xml:space="preserve">intermediate </w:t>
+        </w:r>
+        <w:r>
+          <w:t xml:space="preserve">posterior </w:t>
+        </w:r>
+        <w:r>
+          <w:rPr>
+            <w:i/>
+            <w:iCs/>
+          </w:rPr>
+          <w:t xml:space="preserve">P(f) </w:t>
+        </w:r>
+        <w:r>
+          <w:t>estimates (0.25-0.80), and wide bootstrapped 95% confidence intervals</w:t>
+        </w:r>
+        <w:r>
+          <w:t xml:space="preserve">. </w:t>
+        </w:r>
+      </w:ins>
+      <w:ins w:id="248" w:author="Balaena Institute whitehead" w:date="2025-09-04T17:16:00Z" w16du:dateUtc="2025-09-04T20:16:00Z">
+        <w:r>
+          <w:t xml:space="preserve">Images of a sample of individuals and their corresponding </w:t>
+        </w:r>
+        <w:r>
+          <w:rPr>
+            <w:i/>
+            <w:iCs/>
+          </w:rPr>
+          <w:t>P(f)</w:t>
+        </w:r>
+        <w:r>
+          <w:t xml:space="preserve"> values are shown in the </w:t>
+        </w:r>
+        <w:r>
+          <w:rPr>
+            <w:b/>
+            <w:bCs/>
+          </w:rPr>
+          <w:t xml:space="preserve">Supplementary Material </w:t>
+        </w:r>
+        <w:r>
+          <w:rPr>
+            <w:b/>
+            <w:bCs/>
+          </w:rPr>
+          <w:t>5</w:t>
+        </w:r>
+        <w:r>
+          <w:t xml:space="preserve">. </w:t>
+        </w:r>
+      </w:ins>
+      <w:ins w:id="249" w:author="Balaena Institute whitehead" w:date="2025-09-04T17:14:00Z" w16du:dateUtc="2025-09-04T20:14:00Z">
+        <w:r>
+          <w:t xml:space="preserve"> </w:t>
+        </w:r>
+      </w:ins>
     </w:p>
     <w:p/>
     <w:p>
@@ -13372,7 +13539,6 @@
         <w:rPr>
           <w:noProof/>
         </w:rPr>
-        <w:lastRenderedPageBreak/>
         <w:drawing>
           <wp:inline distT="0" distB="0" distL="0" distR="0" wp14:anchorId="469227A8" wp14:editId="68C86B24">
             <wp:extent cx="5943600" cy="3396615"/>
@@ -13425,10 +13591,10 @@
           <w:color w:val="auto"/>
         </w:rPr>
       </w:pPr>
-      <w:bookmarkStart w:id="234" w:name="_Ref201777743"/>
-      <w:commentRangeStart w:id="235"/>
-      <w:commentRangeStart w:id="236"/>
-      <w:commentRangeStart w:id="237"/>
+      <w:bookmarkStart w:id="250" w:name="_Ref201777743"/>
+      <w:commentRangeStart w:id="251"/>
+      <w:commentRangeStart w:id="252"/>
+      <w:commentRangeStart w:id="253"/>
       <w:r>
         <w:rPr>
           <w:b/>
@@ -13437,7 +13603,7 @@
         </w:rPr>
         <w:t xml:space="preserve">Figure </w:t>
       </w:r>
-      <w:bookmarkEnd w:id="234"/>
+      <w:bookmarkEnd w:id="250"/>
       <w:r>
         <w:rPr>
           <w:b/>
@@ -13446,7 +13612,7 @@
         </w:rPr>
         <w:t>5</w:t>
       </w:r>
-      <w:commentRangeEnd w:id="235"/>
+      <w:commentRangeEnd w:id="251"/>
       <w:r>
         <w:rPr>
           <w:rStyle w:val="CommentReference"/>
@@ -13454,9 +13620,9 @@
           <w:iCs w:val="0"/>
           <w:color w:val="auto"/>
         </w:rPr>
-        <w:commentReference w:id="235"/>
-      </w:r>
-      <w:commentRangeEnd w:id="236"/>
+        <w:commentReference w:id="251"/>
+      </w:r>
+      <w:commentRangeEnd w:id="252"/>
       <w:r>
         <w:rPr>
           <w:rStyle w:val="CommentReference"/>
@@ -13464,7 +13630,7 @@
           <w:iCs w:val="0"/>
           <w:color w:val="auto"/>
         </w:rPr>
-        <w:commentReference w:id="236"/>
+        <w:commentReference w:id="252"/>
       </w:r>
       <w:r>
         <w:rPr>
@@ -13480,8 +13646,8 @@
         </w:rPr>
         <w:t xml:space="preserve"> </w:t>
       </w:r>
-      <w:commentRangeStart w:id="238"/>
-      <w:commentRangeStart w:id="239"/>
+      <w:commentRangeStart w:id="254"/>
+      <w:commentRangeStart w:id="255"/>
       <w:r>
         <w:rPr>
           <w:i w:val="0"/>
@@ -13490,7 +13656,7 @@
         </w:rPr>
         <w:t xml:space="preserve">Bootstrapped </w:t>
       </w:r>
-      <w:commentRangeEnd w:id="238"/>
+      <w:commentRangeEnd w:id="254"/>
       <w:r>
         <w:rPr>
           <w:rStyle w:val="CommentReference"/>
@@ -13498,9 +13664,9 @@
           <w:iCs w:val="0"/>
           <w:color w:val="auto"/>
         </w:rPr>
-        <w:commentReference w:id="238"/>
-      </w:r>
-      <w:commentRangeEnd w:id="239"/>
+        <w:commentReference w:id="254"/>
+      </w:r>
+      <w:commentRangeEnd w:id="255"/>
       <w:r>
         <w:rPr>
           <w:rStyle w:val="CommentReference"/>
@@ -13508,7 +13674,7 @@
           <w:iCs w:val="0"/>
           <w:color w:val="auto"/>
         </w:rPr>
-        <w:commentReference w:id="239"/>
+        <w:commentReference w:id="255"/>
       </w:r>
       <w:r>
         <w:rPr>
@@ -13807,7 +13973,7 @@
         </w:rPr>
         <w:t xml:space="preserve"> </w:t>
       </w:r>
-      <w:commentRangeStart w:id="240"/>
+      <w:commentRangeStart w:id="256"/>
       <w:r>
         <w:rPr>
           <w:i w:val="0"/>
@@ -13848,7 +14014,7 @@
         </w:rPr>
         <w:t xml:space="preserve"> (&gt; 13.7 m) are labelled for reference</w:t>
       </w:r>
-      <w:commentRangeEnd w:id="240"/>
+      <w:commentRangeEnd w:id="256"/>
       <w:r>
         <w:rPr>
           <w:rStyle w:val="CommentReference"/>
@@ -13856,7 +14022,7 @@
           <w:iCs w:val="0"/>
           <w:color w:val="auto"/>
         </w:rPr>
-        <w:commentReference w:id="240"/>
+        <w:commentReference w:id="256"/>
       </w:r>
       <w:r>
         <w:rPr>
@@ -13906,7 +14072,7 @@
         </w:rPr>
         <w:t>).</w:t>
       </w:r>
-      <w:commentRangeEnd w:id="237"/>
+      <w:commentRangeEnd w:id="253"/>
       <w:r>
         <w:rPr>
           <w:rStyle w:val="CommentReference"/>
@@ -13914,13 +14080,13 @@
           <w:iCs w:val="0"/>
           <w:color w:val="auto"/>
         </w:rPr>
-        <w:commentReference w:id="237"/>
+        <w:commentReference w:id="253"/>
       </w:r>
     </w:p>
     <w:p>
       <w:pPr>
         <w:pStyle w:val="Heading4"/>
-        <w:pPrChange w:id="241" w:author="Ana Eguiguren" w:date="2025-07-09T19:51:00Z" w16du:dateUtc="2025-07-09T22:51:00Z">
+        <w:pPrChange w:id="257" w:author="Ana Eguiguren" w:date="2025-07-09T19:51:00Z" w16du:dateUtc="2025-07-09T22:51:00Z">
           <w:pPr>
             <w:pStyle w:val="Caption"/>
           </w:pPr>
@@ -13958,7 +14124,7 @@
       <w:r>
         <w:fldChar w:fldCharType="separate"/>
       </w:r>
-      <w:ins w:id="242" w:author="Ana Eguiguren" w:date="2025-09-02T19:44:00Z" w16du:dateUtc="2025-09-02T22:44:00Z">
+      <w:ins w:id="258" w:author="Ana Eguiguren" w:date="2025-09-02T19:44:00Z" w16du:dateUtc="2025-09-02T22:44:00Z">
         <w:r>
           <w:rPr>
             <w:b/>
@@ -13967,7 +14133,7 @@
           <w:t xml:space="preserve">Figure </w:t>
         </w:r>
       </w:ins>
-      <w:del w:id="243" w:author="Ana Eguiguren" w:date="2025-09-02T19:44:00Z" w16du:dateUtc="2025-09-02T22:44:00Z">
+      <w:del w:id="259" w:author="Ana Eguiguren" w:date="2025-09-02T19:44:00Z" w16du:dateUtc="2025-09-02T22:44:00Z">
         <w:r>
           <w:rPr>
             <w:b/>
@@ -13979,7 +14145,7 @@
           <w:rPr>
             <w:b/>
             <w:bCs/>
-            <w:rPrChange w:id="244" w:author="Balaena Institute whitehead" w:date="2025-07-25T12:58:00Z" w16du:dateUtc="2025-07-25T15:58:00Z">
+            <w:rPrChange w:id="260" w:author="Balaena Institute whitehead" w:date="2025-07-25T12:58:00Z" w16du:dateUtc="2025-07-25T15:58:00Z">
               <w:rPr>
                 <w:b/>
                 <w:bCs/>
@@ -13994,31 +14160,35 @@
         <w:fldChar w:fldCharType="end"/>
       </w:r>
       <w:r>
-        <w:t xml:space="preserve">). We were able to measure more individuals receiving peduncle dives than those performing them because the frequent diving involved in performing peduncle dives often resulted in an arched body position which was not suitable for accurate length measurements. </w:t>
+        <w:t xml:space="preserve">). We were able to measure more individuals receiving peduncle dives than those performing them because the frequent diving involved in performing </w:t>
+      </w:r>
+      <w:r>
+        <w:lastRenderedPageBreak/>
+        <w:t xml:space="preserve">peduncle dives often resulted in an arched body position which was not suitable for accurate length measurements. </w:t>
       </w:r>
     </w:p>
     <w:p>
       <w:r>
         <w:t xml:space="preserve">Length measurements of individuals that performed peduncle dives either fell within the total length ranges corresponding to calves </w:t>
       </w:r>
-      <w:commentRangeStart w:id="245"/>
-      <w:commentRangeStart w:id="246"/>
+      <w:commentRangeStart w:id="261"/>
+      <w:commentRangeStart w:id="262"/>
       <w:r>
         <w:t>(n = 1) or juveniles (n = 3</w:t>
       </w:r>
-      <w:commentRangeEnd w:id="245"/>
+      <w:commentRangeEnd w:id="261"/>
       <w:r>
         <w:rPr>
           <w:rStyle w:val="CommentReference"/>
         </w:rPr>
-        <w:commentReference w:id="245"/>
-      </w:r>
-      <w:commentRangeEnd w:id="246"/>
+        <w:commentReference w:id="261"/>
+      </w:r>
+      <w:commentRangeEnd w:id="262"/>
       <w:r>
         <w:rPr>
           <w:rStyle w:val="CommentReference"/>
         </w:rPr>
-        <w:commentReference w:id="246"/>
+        <w:commentReference w:id="262"/>
       </w:r>
       <w:r>
         <w:t xml:space="preserve">; </w:t>
@@ -14035,7 +14205,7 @@
       <w:r>
         <w:fldChar w:fldCharType="separate"/>
       </w:r>
-      <w:ins w:id="247" w:author="Ana Eguiguren" w:date="2025-09-02T19:44:00Z" w16du:dateUtc="2025-09-02T22:44:00Z">
+      <w:ins w:id="263" w:author="Ana Eguiguren" w:date="2025-09-02T19:44:00Z" w16du:dateUtc="2025-09-02T22:44:00Z">
         <w:r>
           <w:rPr>
             <w:b/>
@@ -14044,7 +14214,7 @@
           <w:t xml:space="preserve">Figure </w:t>
         </w:r>
       </w:ins>
-      <w:del w:id="248" w:author="Ana Eguiguren" w:date="2025-09-02T19:44:00Z" w16du:dateUtc="2025-09-02T22:44:00Z">
+      <w:del w:id="264" w:author="Ana Eguiguren" w:date="2025-09-02T19:44:00Z" w16du:dateUtc="2025-09-02T22:44:00Z">
         <w:r>
           <w:rPr>
             <w:b/>
@@ -14056,7 +14226,7 @@
           <w:rPr>
             <w:b/>
             <w:bCs/>
-            <w:rPrChange w:id="249" w:author="Balaena Institute whitehead" w:date="2025-07-25T12:58:00Z" w16du:dateUtc="2025-07-25T15:58:00Z">
+            <w:rPrChange w:id="265" w:author="Balaena Institute whitehead" w:date="2025-07-25T12:58:00Z" w16du:dateUtc="2025-07-25T15:58:00Z">
               <w:rPr>
                 <w:b/>
                 <w:bCs/>
@@ -14070,6 +14240,15 @@
       <w:r>
         <w:fldChar w:fldCharType="end"/>
       </w:r>
+      <w:ins w:id="266" w:author="Balaena Institute whitehead" w:date="2025-09-04T17:17:00Z" w16du:dateUtc="2025-09-04T20:17:00Z">
+        <w:r>
+          <w:rPr>
+            <w:b/>
+            <w:bCs/>
+          </w:rPr>
+          <w:t>6</w:t>
+        </w:r>
+      </w:ins>
       <w:r>
         <w:t xml:space="preserve">). Individuals that received peduncle dives ranged from 8.9 – 12.5 m length, corresponding to the overlapping age/sex classes </w:t>
       </w:r>
@@ -14077,11 +14256,7 @@
         <w:t>that include</w:t>
       </w:r>
       <w:r>
-        <w:t xml:space="preserve"> adult </w:t>
-      </w:r>
-      <w:r>
-        <w:lastRenderedPageBreak/>
-        <w:t xml:space="preserve">to mature females and subadult – adult males. </w:t>
+        <w:t xml:space="preserve"> adult to mature females and subadult – adult males. </w:t>
       </w:r>
       <w:r>
         <w:t>F</w:t>
@@ -14158,7 +14333,7 @@
       <w:r>
         <w:fldChar w:fldCharType="separate"/>
       </w:r>
-      <w:ins w:id="250" w:author="Ana Eguiguren" w:date="2025-09-02T19:44:00Z" w16du:dateUtc="2025-09-02T22:44:00Z">
+      <w:ins w:id="267" w:author="Ana Eguiguren" w:date="2025-09-02T19:44:00Z" w16du:dateUtc="2025-09-02T22:44:00Z">
         <w:r>
           <w:rPr>
             <w:b/>
@@ -14167,7 +14342,7 @@
           <w:t xml:space="preserve">Figure </w:t>
         </w:r>
       </w:ins>
-      <w:del w:id="251" w:author="Ana Eguiguren" w:date="2025-09-02T19:44:00Z" w16du:dateUtc="2025-09-02T22:44:00Z">
+      <w:del w:id="268" w:author="Ana Eguiguren" w:date="2025-09-02T19:44:00Z" w16du:dateUtc="2025-09-02T22:44:00Z">
         <w:r>
           <w:rPr>
             <w:b/>
@@ -14179,7 +14354,7 @@
           <w:rPr>
             <w:b/>
             <w:bCs/>
-            <w:rPrChange w:id="252" w:author="Balaena Institute whitehead" w:date="2025-07-25T12:58:00Z" w16du:dateUtc="2025-07-25T15:58:00Z">
+            <w:rPrChange w:id="269" w:author="Balaena Institute whitehead" w:date="2025-07-25T12:58:00Z" w16du:dateUtc="2025-07-25T15:58:00Z">
               <w:rPr>
                 <w:b/>
                 <w:bCs/>
@@ -14193,6 +14368,15 @@
       <w:r>
         <w:fldChar w:fldCharType="end"/>
       </w:r>
+      <w:ins w:id="270" w:author="Balaena Institute whitehead" w:date="2025-09-04T17:17:00Z" w16du:dateUtc="2025-09-04T20:17:00Z">
+        <w:r>
+          <w:rPr>
+            <w:b/>
+            <w:bCs/>
+          </w:rPr>
+          <w:t>6</w:t>
+        </w:r>
+      </w:ins>
       <w:r>
         <w:t>)</w:t>
       </w:r>
@@ -14278,7 +14462,7 @@
           </mc:Fallback>
         </mc:AlternateContent>
       </w:r>
-      <w:ins w:id="253" w:author="Ana Eguiguren" w:date="2025-07-10T20:01:00Z" w16du:dateUtc="2025-07-10T23:01:00Z">
+      <w:ins w:id="271" w:author="Ana Eguiguren" w:date="2025-07-10T20:01:00Z" w16du:dateUtc="2025-07-10T23:01:00Z">
         <w:r>
           <w:rPr>
             <w:noProof/>
@@ -14336,10 +14520,10 @@
           <w:color w:val="auto"/>
         </w:rPr>
       </w:pPr>
-      <w:bookmarkStart w:id="254" w:name="_Ref201915523"/>
-      <w:commentRangeStart w:id="255"/>
-      <w:commentRangeStart w:id="256"/>
-      <w:commentRangeStart w:id="257"/>
+      <w:bookmarkStart w:id="272" w:name="_Ref201915523"/>
+      <w:commentRangeStart w:id="273"/>
+      <w:commentRangeStart w:id="274"/>
+      <w:commentRangeStart w:id="275"/>
       <w:r>
         <w:rPr>
           <w:b/>
@@ -14348,7 +14532,7 @@
         </w:rPr>
         <w:t xml:space="preserve">Figure </w:t>
       </w:r>
-      <w:bookmarkEnd w:id="254"/>
+      <w:bookmarkEnd w:id="272"/>
       <w:r>
         <w:rPr>
           <w:b/>
@@ -14471,7 +14655,7 @@
         </w:rPr>
         <w:t xml:space="preserve">.  </w:t>
       </w:r>
-      <w:commentRangeEnd w:id="255"/>
+      <w:commentRangeEnd w:id="273"/>
       <w:r>
         <w:rPr>
           <w:rStyle w:val="CommentReference"/>
@@ -14479,9 +14663,9 @@
           <w:iCs w:val="0"/>
           <w:color w:val="auto"/>
         </w:rPr>
-        <w:commentReference w:id="255"/>
-      </w:r>
-      <w:commentRangeEnd w:id="256"/>
+        <w:commentReference w:id="273"/>
+      </w:r>
+      <w:commentRangeEnd w:id="274"/>
       <w:r>
         <w:rPr>
           <w:rStyle w:val="CommentReference"/>
@@ -14489,9 +14673,9 @@
           <w:iCs w:val="0"/>
           <w:color w:val="auto"/>
         </w:rPr>
-        <w:commentReference w:id="256"/>
-      </w:r>
-      <w:commentRangeEnd w:id="257"/>
+        <w:commentReference w:id="274"/>
+      </w:r>
+      <w:commentRangeEnd w:id="275"/>
       <w:r>
         <w:rPr>
           <w:rStyle w:val="CommentReference"/>
@@ -14499,7 +14683,7 @@
           <w:iCs w:val="0"/>
           <w:color w:val="auto"/>
         </w:rPr>
-        <w:commentReference w:id="257"/>
+        <w:commentReference w:id="275"/>
       </w:r>
     </w:p>
     <w:p/>
@@ -14520,14 +14704,13 @@
       <w:r>
         <w:rPr>
           <w:rFonts w:cs="Times New Roman"/>
-          <w:rPrChange w:id="258" w:author="Balaena Institute whitehead" w:date="2025-09-03T15:44:00Z" w16du:dateUtc="2025-09-03T18:44:00Z">
+          <w:rPrChange w:id="276" w:author="Balaena Institute whitehead" w:date="2025-09-03T15:44:00Z" w16du:dateUtc="2025-09-03T18:44:00Z">
             <w:rPr>
               <w:rFonts w:cs="Times New Roman"/>
               <w:highlight w:val="green"/>
             </w:rPr>
           </w:rPrChange>
         </w:rPr>
-        <w:lastRenderedPageBreak/>
         <w:t>4. DISCUSSION</w:t>
       </w:r>
     </w:p>
@@ -14600,16 +14783,16 @@
       <w:r>
         <w:t xml:space="preserve">) reliably captured the development of sexual dimorphism in sperm whales’ </w:t>
       </w:r>
-      <w:commentRangeStart w:id="259"/>
+      <w:commentRangeStart w:id="277"/>
       <w:r>
         <w:t xml:space="preserve">noses </w:t>
       </w:r>
-      <w:commentRangeEnd w:id="259"/>
+      <w:commentRangeEnd w:id="277"/>
       <w:r>
         <w:rPr>
           <w:rStyle w:val="CommentReference"/>
         </w:rPr>
-        <w:commentReference w:id="259"/>
+        <w:commentReference w:id="277"/>
       </w:r>
       <w:r>
         <w:fldChar w:fldCharType="begin"/>
@@ -14820,6 +15003,7 @@
         <w:spacing w:line="360" w:lineRule="auto"/>
       </w:pPr>
       <w:r>
+        <w:lastRenderedPageBreak/>
         <w:t>The size-based developmental stage classes we propose refine the existing field-based classification</w:t>
       </w:r>
       <w:r>
@@ -14842,11 +15026,7 @@
         <w:t>Table 1</w:t>
       </w:r>
       <w:r>
-        <w:t xml:space="preserve">) are based on the size distributions at given developmental milestones (e.g., most individuals </w:t>
-      </w:r>
-      <w:r>
-        <w:lastRenderedPageBreak/>
-        <w:t xml:space="preserve">that rely exclusively on milk are under 5.5 m long; individuals that incorporate solid foods but still primarily rely on milk (i.e., juveniles) are between 5.5 – 7.6 m long; etc.) that are well grounded on anatomical, dietary, and gonadal analyses </w:t>
+        <w:t xml:space="preserve">) are based on the size distributions at given developmental milestones (e.g., most individuals that rely exclusively on milk are under 5.5 m long; individuals that incorporate solid foods but still primarily rely on milk (i.e., juveniles) are between 5.5 – 7.6 m long; etc.) that are well grounded on anatomical, dietary, and gonadal analyses </w:t>
       </w:r>
       <w:r>
         <w:fldChar w:fldCharType="begin"/>
@@ -14939,7 +15119,7 @@
       <w:r>
         <w:t xml:space="preserve"> standard deviation of up to 0.96 </w:t>
       </w:r>
-      <w:commentRangeStart w:id="260"/>
+      <w:commentRangeStart w:id="278"/>
       <w:r>
         <w:t xml:space="preserve">m at a given age </w:t>
       </w:r>
@@ -14965,12 +15145,12 @@
       <w:r>
         <w:t xml:space="preserve">. </w:t>
       </w:r>
-      <w:commentRangeEnd w:id="260"/>
+      <w:commentRangeEnd w:id="278"/>
       <w:r>
         <w:rPr>
           <w:rStyle w:val="CommentReference"/>
         </w:rPr>
-        <w:commentReference w:id="260"/>
+        <w:commentReference w:id="278"/>
       </w:r>
     </w:p>
     <w:p>
@@ -15195,7 +15375,11 @@
         <w:t xml:space="preserve">– TL </w:t>
       </w:r>
       <w:r>
-        <w:t xml:space="preserve">growth curves and the resulting posterior probability estimates of individuals being female were generally consistent with previous knowledge on sperm whale sexual dimorphism </w:t>
+        <w:t xml:space="preserve">growth curves and the resulting posterior probability estimates of individuals being female were generally consistent with previous knowledge on sperm whale sexual </w:t>
+      </w:r>
+      <w:r>
+        <w:lastRenderedPageBreak/>
+        <w:t xml:space="preserve">dimorphism </w:t>
       </w:r>
       <w:r>
         <w:fldChar w:fldCharType="begin"/>
@@ -15257,11 +15441,7 @@
         <w:t xml:space="preserve">flipper </w:t>
       </w:r>
       <w:r>
-        <w:t xml:space="preserve">(&lt;0.32)  between 8.5 – 12 m—corresponding to the mature female size </w:t>
-      </w:r>
-      <w:r>
-        <w:lastRenderedPageBreak/>
-        <w:t xml:space="preserve">range—had a consistently high probability of being female </w:t>
+        <w:t xml:space="preserve">(&lt;0.32)  between 8.5 – 12 m—corresponding to the mature female size range—had a consistently high probability of being female </w:t>
       </w:r>
       <w:r>
         <w:fldChar w:fldCharType="begin"/>
@@ -15435,8 +15615,8 @@
       <w:r>
         <w:t xml:space="preserve">, which would make distinguishing subadult males from adult and mature males particularly challenging. </w:t>
       </w:r>
-      <w:commentRangeStart w:id="261"/>
-      <w:commentRangeStart w:id="262"/>
+      <w:commentRangeStart w:id="279"/>
+      <w:commentRangeStart w:id="280"/>
       <w:r>
         <w:t xml:space="preserve">Unfortunately, </w:t>
       </w:r>
@@ -15450,19 +15630,19 @@
       <w:r>
         <w:t xml:space="preserve">curves in Nishiwaki et al. (1963) are based on mean measurements, so we don’t have a baseline for the naturally occurring variation across individuals. </w:t>
       </w:r>
-      <w:commentRangeEnd w:id="261"/>
+      <w:commentRangeEnd w:id="279"/>
       <w:r>
         <w:rPr>
           <w:rStyle w:val="CommentReference"/>
         </w:rPr>
-        <w:commentReference w:id="261"/>
-      </w:r>
-      <w:commentRangeEnd w:id="262"/>
+        <w:commentReference w:id="279"/>
+      </w:r>
+      <w:commentRangeEnd w:id="280"/>
       <w:r>
         <w:rPr>
           <w:rStyle w:val="CommentReference"/>
         </w:rPr>
-        <w:commentReference w:id="262"/>
+        <w:commentReference w:id="280"/>
       </w:r>
       <w:r>
         <w:t xml:space="preserve">Additionally, there are reports across cetacean species of individuals with partial or full hermaphroditism in their genital organs, which in some cases, is linked to intersex chromosome arrangements </w:t>
@@ -15579,8 +15759,8 @@
       <w:r>
         <w:t xml:space="preserve"> </w:t>
       </w:r>
-      <w:commentRangeStart w:id="263"/>
-      <w:commentRangeStart w:id="264"/>
+      <w:commentRangeStart w:id="281"/>
+      <w:commentRangeStart w:id="282"/>
       <w:r>
         <w:fldChar w:fldCharType="begin"/>
       </w:r>
@@ -15603,19 +15783,19 @@
       <w:r>
         <w:t xml:space="preserve">). </w:t>
       </w:r>
-      <w:commentRangeEnd w:id="263"/>
+      <w:commentRangeEnd w:id="281"/>
       <w:r>
         <w:rPr>
           <w:rStyle w:val="CommentReference"/>
         </w:rPr>
-        <w:commentReference w:id="263"/>
-      </w:r>
-      <w:commentRangeEnd w:id="264"/>
+        <w:commentReference w:id="281"/>
+      </w:r>
+      <w:commentRangeEnd w:id="282"/>
       <w:r>
         <w:rPr>
           <w:rStyle w:val="CommentReference"/>
         </w:rPr>
-        <w:commentReference w:id="264"/>
+        <w:commentReference w:id="282"/>
       </w:r>
       <w:r>
         <w:t>Because our fieldwork was focused on large groups which are generally composed of mature females and immature individuals</w:t>
@@ -15645,7 +15825,7 @@
       <w:r>
         <w:t xml:space="preserve">, it is likely that adult (i.e., sexually mature) males were underrepresented in our sample.  </w:t>
       </w:r>
-      <w:commentRangeStart w:id="265"/>
+      <w:commentRangeStart w:id="283"/>
       <w:r>
         <w:t xml:space="preserve">Despite this we conservatively assumed equal prior probabilities of observing each sex. </w:t>
       </w:r>
@@ -15674,7 +15854,11 @@
         <w:t xml:space="preserve"> proportion of females</w:t>
       </w:r>
       <w:r>
-        <w:t xml:space="preserve"> in the breeding groups of </w:t>
+        <w:t xml:space="preserve"> in </w:t>
+      </w:r>
+      <w:r>
+        <w:lastRenderedPageBreak/>
+        <w:t xml:space="preserve">the breeding groups of </w:t>
       </w:r>
       <w:r>
         <w:t>Richard</w:t>
@@ -15703,12 +15887,12 @@
       <w:r>
         <w:t>.</w:t>
       </w:r>
-      <w:commentRangeEnd w:id="265"/>
+      <w:commentRangeEnd w:id="283"/>
       <w:r>
         <w:rPr>
           <w:rStyle w:val="CommentReference"/>
         </w:rPr>
-        <w:commentReference w:id="265"/>
+        <w:commentReference w:id="283"/>
       </w:r>
     </w:p>
     <w:p>
@@ -15778,11 +15962,7 @@
         <w:t xml:space="preserve">flipper </w:t>
       </w:r>
       <w:r>
-        <w:t xml:space="preserve">growth emerged despite our initial </w:t>
-      </w:r>
-      <w:r>
-        <w:lastRenderedPageBreak/>
-        <w:t>implementation of a logistic model</w:t>
+        <w:t>growth emerged despite our initial implementation of a logistic model</w:t>
       </w:r>
       <w:r>
         <w:t>.</w:t>
@@ -15893,7 +16073,7 @@
       <w:pPr>
         <w:spacing w:line="360" w:lineRule="auto"/>
         <w:rPr>
-          <w:ins w:id="266" w:author="Hal Whitehead" w:date="2025-08-08T14:35:00Z" w16du:dateUtc="2025-08-08T17:35:00Z"/>
+          <w:ins w:id="284" w:author="Hal Whitehead" w:date="2025-08-08T14:35:00Z" w16du:dateUtc="2025-08-08T17:35:00Z"/>
         </w:rPr>
       </w:pPr>
       <w:r>
@@ -15961,7 +16141,7 @@
       <w:r>
         <w:t xml:space="preserve"> remains untested, our findings further indicate that strong sexual selective pressures are acting on this trait as it continues to grow despite the potentially high energetic cost of building lipid-rich tissue </w:t>
       </w:r>
-      <w:commentRangeStart w:id="267"/>
+      <w:commentRangeStart w:id="285"/>
       <w:r>
         <w:fldChar w:fldCharType="begin"/>
       </w:r>
@@ -15984,12 +16164,12 @@
       <w:r>
         <w:t>.</w:t>
       </w:r>
-      <w:commentRangeEnd w:id="267"/>
+      <w:commentRangeEnd w:id="285"/>
       <w:r>
         <w:rPr>
           <w:rStyle w:val="CommentReference"/>
         </w:rPr>
-        <w:commentReference w:id="267"/>
+        <w:commentReference w:id="285"/>
       </w:r>
     </w:p>
     <w:p>
@@ -16088,7 +16268,11 @@
         <w:fldChar w:fldCharType="end"/>
       </w:r>
       <w:r>
-        <w:t xml:space="preserve">. Two of the individuals observed receiving peduncle dives fell in the a ‘adult female’ size range (8.5 – 10 m – </w:t>
+        <w:t xml:space="preserve">. Two of the individuals observed receiving </w:t>
+      </w:r>
+      <w:r>
+        <w:lastRenderedPageBreak/>
+        <w:t xml:space="preserve">peduncle dives fell in the a ‘adult female’ size range (8.5 – 10 m – </w:t>
       </w:r>
       <w:r>
         <w:rPr>
@@ -16139,11 +16323,7 @@
         <w:fldChar w:fldCharType="end"/>
       </w:r>
       <w:r>
-        <w:t xml:space="preserve">. Females at this size </w:t>
-      </w:r>
-      <w:r>
-        <w:lastRenderedPageBreak/>
-        <w:t xml:space="preserve">range have most likely attained sexual maturity and are capable of conceiving </w:t>
+        <w:t xml:space="preserve">. Females at this size range have most likely attained sexual maturity and are capable of conceiving </w:t>
       </w:r>
       <w:r>
         <w:fldChar w:fldCharType="begin"/>
@@ -16363,6 +16543,7 @@
         <w:spacing w:line="360" w:lineRule="auto"/>
       </w:pPr>
       <w:r>
+        <w:lastRenderedPageBreak/>
         <w:t xml:space="preserve">Likewise, </w:t>
       </w:r>
       <w:r>
@@ -16419,11 +16600,7 @@
         <w:fldChar w:fldCharType="end"/>
       </w:r>
       <w:r>
-        <w:t>, however this has not been empirically tested. By analyzing the interactions between adult/mature females with known males of different sizes and nose-to-</w:t>
-      </w:r>
-      <w:r>
-        <w:lastRenderedPageBreak/>
-        <w:t xml:space="preserve">body ratio, we would be able to explore if </w:t>
+        <w:t xml:space="preserve">, however this has not been empirically tested. By analyzing the interactions between adult/mature females with known males of different sizes and nose-to-body ratio, we would be able to explore if </w:t>
       </w:r>
       <w:r>
         <w:rPr>
@@ -16523,19 +16700,19 @@
       <w:r>
         <w:t xml:space="preserve"> a population requires</w:t>
       </w:r>
-      <w:commentRangeStart w:id="268"/>
+      <w:commentRangeStart w:id="286"/>
       <w:r>
         <w:t xml:space="preserve"> large-scale sampling (e.g., hunting or commercial harvesting), </w:t>
       </w:r>
       <w:r>
         <w:t>mark-recapture methods and long-term monitoring</w:t>
       </w:r>
-      <w:commentRangeEnd w:id="268"/>
+      <w:commentRangeEnd w:id="286"/>
       <w:r>
         <w:rPr>
           <w:rStyle w:val="CommentReference"/>
         </w:rPr>
-        <w:commentReference w:id="268"/>
+        <w:commentReference w:id="286"/>
       </w:r>
       <w:r>
         <w:t xml:space="preserve">. But, photogrammetric estimates of size distribution, informed by ground-truthing data, can provide useful estimates </w:t>
@@ -16662,7 +16839,11 @@
         <w:t xml:space="preserve"> and the proximate mechanisms by which their societies are maintained and established</w:t>
       </w:r>
       <w:r>
-        <w:t xml:space="preserve">, which until now we have only been able to glean from proximity-based assessments of association </w:t>
+        <w:t xml:space="preserve">, which </w:t>
+      </w:r>
+      <w:r>
+        <w:lastRenderedPageBreak/>
+        <w:t xml:space="preserve">until now we have only been able to glean from proximity-based assessments of association </w:t>
       </w:r>
       <w:r>
         <w:fldChar w:fldCharType="begin"/>
@@ -16724,11 +16905,7 @@
         </w:rPr>
       </w:pPr>
       <w:r>
-        <w:t xml:space="preserve">Our work is chiefly limited by the absence of known data on the developmental stage and sex of measured individuals. This means that we can’t provide evaluations of classification performance </w:t>
-      </w:r>
-      <w:r>
-        <w:lastRenderedPageBreak/>
-        <w:t xml:space="preserve">equivalent to those presented by Cheney et al. (2022), Vivier et al. (2024), and Robinson &amp; Visona-Kelly (2025). For the present study, we evaluated the ability of our methods to infer individual developmental stages and sexes by comparing our findings to those based on direct measurements of thousands of killed individuals (Nishiwaki et al. 1963, Ohsumi 1977, Best et al. 1984) or mass strandings (Evans &amp; Hindell 2004). While these sources provide a useful baseline, there are some caveats to extrapolating these </w:t>
+        <w:t xml:space="preserve">Our work is chiefly limited by the absence of known data on the developmental stage and sex of measured individuals. This means that we can’t provide evaluations of classification performance equivalent to those presented by Cheney et al. (2022), Vivier et al. (2024), and Robinson &amp; Visona-Kelly (2025). For the present study, we evaluated the ability of our methods to infer individual developmental stages and sexes by comparing our findings to those based on direct measurements of thousands of killed individuals (Nishiwaki et al. 1963, Ohsumi 1977, Best et al. 1984) or mass strandings (Evans &amp; Hindell 2004). While these sources provide a useful baseline, there are some caveats to extrapolating these </w:t>
       </w:r>
       <w:r>
         <w:t>findings</w:t>
@@ -17008,7 +17185,11 @@
         <w:fldChar w:fldCharType="end"/>
       </w:r>
       <w:r>
-        <w:t xml:space="preserve">. This would improve accuracy and precision in </w:t>
+        <w:t xml:space="preserve">. This would improve </w:t>
+      </w:r>
+      <w:r>
+        <w:lastRenderedPageBreak/>
+        <w:t xml:space="preserve">accuracy and precision in </w:t>
       </w:r>
       <w:r>
         <w:rPr>
@@ -17182,7 +17363,7 @@
       </w:r>
     </w:p>
   </w:comment>
-  <w:comment w:id="10" w:author="Christine K" w:date="2025-08-09T11:09:00Z" w:initials="CK">
+  <w:comment w:id="11" w:author="Christine K" w:date="2025-08-09T11:09:00Z" w:initials="CK">
     <w:p>
       <w:pPr>
         <w:pStyle w:val="CommentText"/>
@@ -17198,7 +17379,7 @@
       </w:r>
     </w:p>
   </w:comment>
-  <w:comment w:id="11" w:author="Christine K" w:date="2025-08-09T11:13:00Z" w:initials="CK">
+  <w:comment w:id="12" w:author="Christine K" w:date="2025-08-09T11:13:00Z" w:initials="CK">
     <w:p>
       <w:pPr>
         <w:pStyle w:val="CommentText"/>
@@ -17214,7 +17395,7 @@
       </w:r>
     </w:p>
   </w:comment>
-  <w:comment w:id="12" w:author="Christine K" w:date="2025-08-09T11:16:00Z" w:initials="CK">
+  <w:comment w:id="13" w:author="Christine K" w:date="2025-08-09T11:16:00Z" w:initials="CK">
     <w:p>
       <w:pPr>
         <w:pStyle w:val="CommentText"/>
@@ -17230,7 +17411,7 @@
       </w:r>
     </w:p>
   </w:comment>
-  <w:comment w:id="13" w:author="Christine K" w:date="2025-08-09T11:17:00Z" w:initials="CK">
+  <w:comment w:id="14" w:author="Christine K" w:date="2025-08-09T11:17:00Z" w:initials="CK">
     <w:p>
       <w:pPr>
         <w:pStyle w:val="CommentText"/>
@@ -17246,7 +17427,7 @@
       </w:r>
     </w:p>
   </w:comment>
-  <w:comment w:id="15" w:author="Christine K" w:date="2025-08-09T13:57:00Z" w:initials="CK">
+  <w:comment w:id="16" w:author="Christine K" w:date="2025-08-09T13:57:00Z" w:initials="CK">
     <w:p>
       <w:pPr>
         <w:pStyle w:val="CommentText"/>
@@ -17262,7 +17443,7 @@
       </w:r>
     </w:p>
   </w:comment>
-  <w:comment w:id="16" w:author="Balaena Institute whitehead" w:date="2025-08-01T13:14:00Z" w:initials="Bw">
+  <w:comment w:id="17" w:author="Balaena Institute whitehead" w:date="2025-08-01T13:14:00Z" w:initials="Bw">
     <w:p>
       <w:pPr>
         <w:pStyle w:val="CommentText"/>
@@ -17412,7 +17593,7 @@
       </w:r>
     </w:p>
   </w:comment>
-  <w:comment w:id="14" w:author="Christine K" w:date="2025-08-09T11:24:00Z" w:initials="CK">
+  <w:comment w:id="15" w:author="Christine K" w:date="2025-08-09T11:24:00Z" w:initials="CK">
     <w:p>
       <w:pPr>
         <w:pStyle w:val="CommentText"/>
@@ -17428,7 +17609,7 @@
       </w:r>
     </w:p>
   </w:comment>
-  <w:comment w:id="19" w:author="Hal Whitehead" w:date="2025-07-05T16:10:00Z" w:initials="HW">
+  <w:comment w:id="20" w:author="Hal Whitehead" w:date="2025-07-05T16:10:00Z" w:initials="HW">
     <w:p>
       <w:pPr>
         <w:pStyle w:val="CommentText"/>
@@ -17444,7 +17625,7 @@
       </w:r>
     </w:p>
   </w:comment>
-  <w:comment w:id="20" w:author="Christine K" w:date="2025-08-09T11:33:00Z" w:initials="CK">
+  <w:comment w:id="21" w:author="Christine K" w:date="2025-08-09T11:33:00Z" w:initials="CK">
     <w:p>
       <w:pPr>
         <w:pStyle w:val="CommentText"/>
@@ -17460,7 +17641,7 @@
       </w:r>
     </w:p>
   </w:comment>
-  <w:comment w:id="21" w:author="Christine K" w:date="2025-08-09T11:34:00Z" w:initials="CK">
+  <w:comment w:id="22" w:author="Christine K" w:date="2025-08-09T11:34:00Z" w:initials="CK">
     <w:p>
       <w:pPr>
         <w:pStyle w:val="CommentText"/>
@@ -17476,7 +17657,7 @@
       </w:r>
     </w:p>
   </w:comment>
-  <w:comment w:id="22" w:author="Christine K" w:date="2025-08-09T11:35:00Z" w:initials="CK">
+  <w:comment w:id="23" w:author="Christine K" w:date="2025-08-09T11:35:00Z" w:initials="CK">
     <w:p>
       <w:pPr>
         <w:pStyle w:val="CommentText"/>
@@ -17492,7 +17673,7 @@
       </w:r>
     </w:p>
   </w:comment>
-  <w:comment w:id="23" w:author="Christine K" w:date="2025-08-09T11:36:00Z" w:initials="CK">
+  <w:comment w:id="24" w:author="Christine K" w:date="2025-08-09T11:36:00Z" w:initials="CK">
     <w:p>
       <w:pPr>
         <w:pStyle w:val="CommentText"/>
@@ -17508,7 +17689,7 @@
       </w:r>
     </w:p>
   </w:comment>
-  <w:comment w:id="29" w:author="Christine K" w:date="2025-08-09T12:23:00Z" w:initials="CK">
+  <w:comment w:id="30" w:author="Christine K" w:date="2025-08-09T12:23:00Z" w:initials="CK">
     <w:p>
       <w:pPr>
         <w:pStyle w:val="CommentText"/>
@@ -17524,7 +17705,7 @@
       </w:r>
     </w:p>
   </w:comment>
-  <w:comment w:id="30" w:author="Ana Eguiguren" w:date="2025-08-27T12:12:00Z" w:initials="AE">
+  <w:comment w:id="31" w:author="Ana Eguiguren" w:date="2025-08-27T12:12:00Z" w:initials="AE">
     <w:p>
       <w:r>
         <w:rPr>
@@ -17541,7 +17722,7 @@
       </w:r>
     </w:p>
   </w:comment>
-  <w:comment w:id="26" w:author="Christine K" w:date="2025-08-09T12:29:00Z" w:initials="CK">
+  <w:comment w:id="27" w:author="Christine K" w:date="2025-08-09T12:29:00Z" w:initials="CK">
     <w:p>
       <w:pPr>
         <w:pStyle w:val="CommentText"/>
@@ -17557,7 +17738,7 @@
       </w:r>
     </w:p>
   </w:comment>
-  <w:comment w:id="33" w:author="Christine K" w:date="2025-08-09T12:32:00Z" w:initials="CK">
+  <w:comment w:id="34" w:author="Christine K" w:date="2025-08-09T12:32:00Z" w:initials="CK">
     <w:p>
       <w:pPr>
         <w:pStyle w:val="CommentText"/>
@@ -17573,7 +17754,7 @@
       </w:r>
     </w:p>
   </w:comment>
-  <w:comment w:id="36" w:author="Ana Eguiguren" w:date="2025-08-27T13:00:00Z" w:initials="AE">
+  <w:comment w:id="37" w:author="Ana Eguiguren" w:date="2025-08-27T13:00:00Z" w:initials="AE">
     <w:p>
       <w:r>
         <w:rPr>
@@ -17590,7 +17771,7 @@
       </w:r>
     </w:p>
   </w:comment>
-  <w:comment w:id="37" w:author="Christine K" w:date="2025-08-09T12:35:00Z" w:initials="CK">
+  <w:comment w:id="38" w:author="Christine K" w:date="2025-08-09T12:35:00Z" w:initials="CK">
     <w:p>
       <w:pPr>
         <w:pStyle w:val="CommentText"/>
@@ -17606,7 +17787,7 @@
       </w:r>
     </w:p>
   </w:comment>
-  <w:comment w:id="38" w:author="Christine K" w:date="2025-08-09T12:36:00Z" w:initials="CK">
+  <w:comment w:id="39" w:author="Christine K" w:date="2025-08-09T12:36:00Z" w:initials="CK">
     <w:p>
       <w:pPr>
         <w:pStyle w:val="CommentText"/>
@@ -17622,7 +17803,7 @@
       </w:r>
     </w:p>
   </w:comment>
-  <w:comment w:id="39" w:author="Ana Eguiguren" w:date="2025-08-27T13:01:00Z" w:initials="AE">
+  <w:comment w:id="40" w:author="Ana Eguiguren" w:date="2025-08-27T13:01:00Z" w:initials="AE">
     <w:p>
       <w:r>
         <w:rPr>
@@ -17639,7 +17820,7 @@
       </w:r>
     </w:p>
   </w:comment>
-  <w:comment w:id="40" w:author="Ana Eguiguren" w:date="2025-08-27T13:02:00Z" w:initials="AE">
+  <w:comment w:id="41" w:author="Ana Eguiguren" w:date="2025-08-27T13:02:00Z" w:initials="AE">
     <w:p>
       <w:r>
         <w:rPr>
@@ -17656,7 +17837,7 @@
       </w:r>
     </w:p>
   </w:comment>
-  <w:comment w:id="42" w:author="Christine K" w:date="2025-08-09T12:49:00Z" w:initials="CK">
+  <w:comment w:id="43" w:author="Christine K" w:date="2025-08-09T12:49:00Z" w:initials="CK">
     <w:p>
       <w:pPr>
         <w:pStyle w:val="CommentText"/>
@@ -17672,7 +17853,7 @@
       </w:r>
     </w:p>
   </w:comment>
-  <w:comment w:id="43" w:author="Hal Whitehead" w:date="2025-07-09T06:21:00Z" w:initials="HW">
+  <w:comment w:id="44" w:author="Hal Whitehead" w:date="2025-07-09T06:21:00Z" w:initials="HW">
     <w:p>
       <w:pPr>
         <w:pStyle w:val="CommentText"/>
@@ -17688,7 +17869,7 @@
       </w:r>
     </w:p>
   </w:comment>
-  <w:comment w:id="44" w:author="Christine K" w:date="2025-08-09T12:42:00Z" w:initials="CK">
+  <w:comment w:id="45" w:author="Christine K" w:date="2025-08-09T12:42:00Z" w:initials="CK">
     <w:p>
       <w:pPr>
         <w:pStyle w:val="CommentText"/>
@@ -17704,7 +17885,7 @@
       </w:r>
     </w:p>
   </w:comment>
-  <w:comment w:id="45" w:author="Christine K" w:date="2025-08-09T12:47:00Z" w:initials="CK">
+  <w:comment w:id="46" w:author="Christine K" w:date="2025-08-09T12:47:00Z" w:initials="CK">
     <w:p>
       <w:pPr>
         <w:pStyle w:val="CommentText"/>
@@ -17720,7 +17901,7 @@
       </w:r>
     </w:p>
   </w:comment>
-  <w:comment w:id="46" w:author="Ana Eguiguren" w:date="2025-08-27T12:16:00Z" w:initials="AE">
+  <w:comment w:id="47" w:author="Ana Eguiguren" w:date="2025-08-27T12:16:00Z" w:initials="AE">
     <w:p>
       <w:r>
         <w:rPr>
@@ -17737,7 +17918,7 @@
       </w:r>
     </w:p>
   </w:comment>
-  <w:comment w:id="47" w:author="Christine K" w:date="2025-08-09T12:50:00Z" w:initials="CK">
+  <w:comment w:id="48" w:author="Christine K" w:date="2025-08-09T12:50:00Z" w:initials="CK">
     <w:p>
       <w:pPr>
         <w:pStyle w:val="CommentText"/>
@@ -17753,7 +17934,7 @@
       </w:r>
     </w:p>
   </w:comment>
-  <w:comment w:id="52" w:author="Hal Whitehead" w:date="2025-07-09T06:32:00Z" w:initials="HW">
+  <w:comment w:id="53" w:author="Hal Whitehead" w:date="2025-07-09T06:32:00Z" w:initials="HW">
     <w:p>
       <w:pPr>
         <w:pStyle w:val="CommentText"/>
@@ -17769,7 +17950,7 @@
       </w:r>
     </w:p>
   </w:comment>
-  <w:comment w:id="53" w:author="Christine K" w:date="2025-08-09T12:56:00Z" w:initials="CK">
+  <w:comment w:id="54" w:author="Christine K" w:date="2025-08-09T12:56:00Z" w:initials="CK">
     <w:p>
       <w:pPr>
         <w:pStyle w:val="CommentText"/>
@@ -17785,7 +17966,7 @@
       </w:r>
     </w:p>
   </w:comment>
-  <w:comment w:id="54" w:author="Ana Eguiguren" w:date="2025-08-27T12:20:00Z" w:initials="AE">
+  <w:comment w:id="55" w:author="Ana Eguiguren" w:date="2025-08-27T12:20:00Z" w:initials="AE">
     <w:p>
       <w:r>
         <w:rPr>
@@ -17802,7 +17983,7 @@
       </w:r>
     </w:p>
   </w:comment>
-  <w:comment w:id="56" w:author="Hal Whitehead" w:date="2025-07-09T06:32:00Z" w:initials="HW">
+  <w:comment w:id="57" w:author="Hal Whitehead" w:date="2025-07-09T06:32:00Z" w:initials="HW">
     <w:p>
       <w:pPr>
         <w:pStyle w:val="CommentText"/>
@@ -17818,7 +17999,7 @@
       </w:r>
     </w:p>
   </w:comment>
-  <w:comment w:id="117" w:author="Christine K" w:date="2025-08-09T13:08:00Z" w:initials="CK">
+  <w:comment w:id="112" w:author="Christine K" w:date="2025-08-09T13:08:00Z" w:initials="CK">
     <w:p>
       <w:pPr>
         <w:pStyle w:val="CommentText"/>
@@ -17834,7 +18015,7 @@
       </w:r>
     </w:p>
   </w:comment>
-  <w:comment w:id="123" w:author="Christine K" w:date="2025-08-09T13:15:00Z" w:initials="CK">
+  <w:comment w:id="118" w:author="Christine K" w:date="2025-08-09T13:15:00Z" w:initials="CK">
     <w:p>
       <w:pPr>
         <w:pStyle w:val="CommentText"/>
@@ -17850,7 +18031,7 @@
       </w:r>
     </w:p>
   </w:comment>
-  <w:comment w:id="124" w:author="Christine K" w:date="2025-08-09T13:36:00Z" w:initials="CK">
+  <w:comment w:id="120" w:author="Christine K" w:date="2025-08-09T13:36:00Z" w:initials="CK">
     <w:p>
       <w:pPr>
         <w:pStyle w:val="CommentText"/>
@@ -17866,7 +18047,7 @@
       </w:r>
     </w:p>
   </w:comment>
-  <w:comment w:id="127" w:author="Christine K" w:date="2025-08-09T13:37:00Z" w:initials="CK">
+  <w:comment w:id="123" w:author="Christine K" w:date="2025-08-09T13:37:00Z" w:initials="CK">
     <w:p>
       <w:pPr>
         <w:pStyle w:val="CommentText"/>
@@ -17882,7 +18063,7 @@
       </w:r>
     </w:p>
   </w:comment>
-  <w:comment w:id="132" w:author="Balaena Institute whitehead" w:date="2025-07-30T13:22:00Z" w:initials="Bw">
+  <w:comment w:id="128" w:author="Balaena Institute whitehead" w:date="2025-07-30T13:22:00Z" w:initials="Bw">
     <w:p>
       <w:pPr>
         <w:pStyle w:val="CommentText"/>
@@ -17898,7 +18079,7 @@
       </w:r>
     </w:p>
   </w:comment>
-  <w:comment w:id="140" w:author="Balaena Institute whitehead" w:date="2025-07-10T10:29:00Z" w:initials="Bw">
+  <w:comment w:id="136" w:author="Balaena Institute whitehead" w:date="2025-07-10T10:29:00Z" w:initials="Bw">
     <w:p>
       <w:pPr>
         <w:pStyle w:val="CommentText"/>
@@ -17914,7 +18095,7 @@
       </w:r>
     </w:p>
   </w:comment>
-  <w:comment w:id="145" w:author="Ana Eguiguren" w:date="2025-08-27T12:25:00Z" w:initials="AE">
+  <w:comment w:id="141" w:author="Ana Eguiguren" w:date="2025-08-27T12:25:00Z" w:initials="AE">
     <w:p>
       <w:r>
         <w:rPr>
@@ -17931,7 +18112,7 @@
       </w:r>
     </w:p>
   </w:comment>
-  <w:comment w:id="179" w:author="Christine K" w:date="2025-08-09T13:59:00Z" w:initials="CK">
+  <w:comment w:id="175" w:author="Christine K" w:date="2025-08-09T13:59:00Z" w:initials="CK">
     <w:p>
       <w:pPr>
         <w:pStyle w:val="CommentText"/>
@@ -17947,7 +18128,7 @@
       </w:r>
     </w:p>
   </w:comment>
-  <w:comment w:id="181" w:author="Hal Whitehead" w:date="2025-07-07T11:36:00Z" w:initials="HW">
+  <w:comment w:id="177" w:author="Hal Whitehead" w:date="2025-07-07T11:36:00Z" w:initials="HW">
     <w:p>
       <w:pPr>
         <w:pStyle w:val="CommentText"/>
@@ -17963,7 +18144,7 @@
       </w:r>
     </w:p>
   </w:comment>
-  <w:comment w:id="148" w:author="Ana Eguiguren" w:date="2025-07-10T18:13:00Z" w:initials="AE">
+  <w:comment w:id="144" w:author="Ana Eguiguren" w:date="2025-07-10T18:13:00Z" w:initials="AE">
     <w:p>
       <w:r>
         <w:rPr>
@@ -17980,7 +18161,7 @@
       </w:r>
     </w:p>
   </w:comment>
-  <w:comment w:id="183" w:author="Christine K" w:date="2025-08-09T13:08:00Z" w:initials="CK">
+  <w:comment w:id="179" w:author="Christine K" w:date="2025-08-09T13:08:00Z" w:initials="CK">
     <w:p>
       <w:pPr>
         <w:pStyle w:val="CommentText"/>
@@ -17996,7 +18177,7 @@
       </w:r>
     </w:p>
   </w:comment>
-  <w:comment w:id="199" w:author="Christine K" w:date="2025-08-09T14:01:00Z" w:initials="CK">
+  <w:comment w:id="195" w:author="Christine K" w:date="2025-08-09T14:01:00Z" w:initials="CK">
     <w:p>
       <w:pPr>
         <w:pStyle w:val="CommentText"/>
@@ -18012,7 +18193,7 @@
       </w:r>
     </w:p>
   </w:comment>
-  <w:comment w:id="194" w:author="Ana Eguiguren" w:date="2025-07-09T20:39:00Z" w:initials="AE">
+  <w:comment w:id="190" w:author="Ana Eguiguren" w:date="2025-07-09T20:39:00Z" w:initials="AE">
     <w:p>
       <w:r>
         <w:rPr>
@@ -18029,7 +18210,7 @@
       </w:r>
     </w:p>
   </w:comment>
-  <w:comment w:id="195" w:author="Christine K" w:date="2025-08-09T14:03:00Z" w:initials="CK">
+  <w:comment w:id="191" w:author="Christine K" w:date="2025-08-09T14:03:00Z" w:initials="CK">
     <w:p>
       <w:pPr>
         <w:pStyle w:val="CommentText"/>
@@ -18045,7 +18226,7 @@
       </w:r>
     </w:p>
   </w:comment>
-  <w:comment w:id="228" w:author="Christine K" w:date="2025-08-09T14:07:00Z" w:initials="CK">
+  <w:comment w:id="224" w:author="Christine K" w:date="2025-08-09T14:07:00Z" w:initials="CK">
     <w:p>
       <w:pPr>
         <w:pStyle w:val="CommentText"/>
@@ -18061,7 +18242,7 @@
       </w:r>
     </w:p>
   </w:comment>
-  <w:comment w:id="229" w:author="Laura Feyrer" w:date="2025-07-01T10:36:00Z" w:initials="LF">
+  <w:comment w:id="225" w:author="Laura Feyrer" w:date="2025-07-01T10:36:00Z" w:initials="LF">
     <w:p>
       <w:r>
         <w:rPr>
@@ -18078,7 +18259,7 @@
       </w:r>
     </w:p>
   </w:comment>
-  <w:comment w:id="231" w:author="Christine K" w:date="2025-08-09T14:10:00Z" w:initials="CK">
+  <w:comment w:id="227" w:author="Christine K" w:date="2025-08-09T14:10:00Z" w:initials="CK">
     <w:p>
       <w:pPr>
         <w:pStyle w:val="CommentText"/>
@@ -18094,7 +18275,7 @@
       </w:r>
     </w:p>
   </w:comment>
-  <w:comment w:id="232" w:author="Christine K" w:date="2025-08-09T14:13:00Z" w:initials="CK">
+  <w:comment w:id="228" w:author="Christine K" w:date="2025-08-09T14:13:00Z" w:initials="CK">
     <w:p>
       <w:pPr>
         <w:pStyle w:val="CommentText"/>
@@ -18110,7 +18291,7 @@
       </w:r>
     </w:p>
   </w:comment>
-  <w:comment w:id="235" w:author="Christine K" w:date="2025-08-09T14:15:00Z" w:initials="CK">
+  <w:comment w:id="251" w:author="Christine K" w:date="2025-08-09T14:15:00Z" w:initials="CK">
     <w:p>
       <w:pPr>
         <w:pStyle w:val="CommentText"/>
@@ -18126,7 +18307,7 @@
       </w:r>
     </w:p>
   </w:comment>
-  <w:comment w:id="236" w:author="Ana Eguiguren" w:date="2025-08-27T12:30:00Z" w:initials="AE">
+  <w:comment w:id="252" w:author="Ana Eguiguren" w:date="2025-08-27T12:30:00Z" w:initials="AE">
     <w:p>
       <w:r>
         <w:rPr>
@@ -18144,7 +18325,7 @@
     </w:p>
     <w:p/>
   </w:comment>
-  <w:comment w:id="238" w:author="Hal Whitehead" w:date="2025-08-07T20:42:00Z" w:initials="HW">
+  <w:comment w:id="254" w:author="Hal Whitehead" w:date="2025-08-07T20:42:00Z" w:initials="HW">
     <w:p>
       <w:pPr>
         <w:pStyle w:val="CommentText"/>
@@ -18160,7 +18341,7 @@
       </w:r>
     </w:p>
   </w:comment>
-  <w:comment w:id="239" w:author="Ana Eguiguren" w:date="2025-08-27T12:30:00Z" w:initials="AE">
+  <w:comment w:id="255" w:author="Ana Eguiguren" w:date="2025-08-27T12:30:00Z" w:initials="AE">
     <w:p>
       <w:r>
         <w:rPr>
@@ -18177,7 +18358,7 @@
       </w:r>
     </w:p>
   </w:comment>
-  <w:comment w:id="240" w:author="Hal Whitehead" w:date="2025-08-07T20:44:00Z" w:initials="HW">
+  <w:comment w:id="256" w:author="Hal Whitehead" w:date="2025-08-07T20:44:00Z" w:initials="HW">
     <w:p>
       <w:pPr>
         <w:pStyle w:val="CommentText"/>
@@ -18193,7 +18374,7 @@
       </w:r>
     </w:p>
   </w:comment>
-  <w:comment w:id="237" w:author="Hal Whitehead" w:date="2025-07-07T11:36:00Z" w:initials="HW">
+  <w:comment w:id="253" w:author="Hal Whitehead" w:date="2025-07-07T11:36:00Z" w:initials="HW">
     <w:p>
       <w:pPr>
         <w:pStyle w:val="CommentText"/>
@@ -18209,7 +18390,7 @@
       </w:r>
     </w:p>
   </w:comment>
-  <w:comment w:id="245" w:author="Hal Whitehead" w:date="2025-08-07T20:47:00Z" w:initials="HW">
+  <w:comment w:id="261" w:author="Hal Whitehead" w:date="2025-08-07T20:47:00Z" w:initials="HW">
     <w:p>
       <w:pPr>
         <w:pStyle w:val="CommentText"/>
@@ -18225,7 +18406,7 @@
       </w:r>
     </w:p>
   </w:comment>
-  <w:comment w:id="246" w:author="Ana Eguiguren" w:date="2025-08-27T12:32:00Z" w:initials="AE">
+  <w:comment w:id="262" w:author="Ana Eguiguren" w:date="2025-08-27T12:32:00Z" w:initials="AE">
     <w:p>
       <w:r>
         <w:rPr>
@@ -18242,7 +18423,7 @@
       </w:r>
     </w:p>
   </w:comment>
-  <w:comment w:id="255" w:author="Laura Feyrer" w:date="2025-07-01T10:58:00Z" w:initials="LF">
+  <w:comment w:id="273" w:author="Laura Feyrer" w:date="2025-07-01T10:58:00Z" w:initials="LF">
     <w:p>
       <w:r>
         <w:rPr>
@@ -18259,7 +18440,7 @@
       </w:r>
     </w:p>
   </w:comment>
-  <w:comment w:id="256" w:author="Laura Feyrer" w:date="2025-07-01T11:00:00Z" w:initials="LF">
+  <w:comment w:id="274" w:author="Laura Feyrer" w:date="2025-07-01T11:00:00Z" w:initials="LF">
     <w:p>
       <w:r>
         <w:rPr>
@@ -18276,7 +18457,7 @@
       </w:r>
     </w:p>
   </w:comment>
-  <w:comment w:id="257" w:author="Balaena Institute whitehead" w:date="2025-07-02T17:41:00Z" w:initials="Bw">
+  <w:comment w:id="275" w:author="Balaena Institute whitehead" w:date="2025-07-02T17:41:00Z" w:initials="Bw">
     <w:p>
       <w:pPr>
         <w:pStyle w:val="CommentText"/>
@@ -18292,7 +18473,7 @@
       </w:r>
     </w:p>
   </w:comment>
-  <w:comment w:id="259" w:author="Ana Eguiguren" w:date="2025-08-27T13:04:00Z" w:initials="AE">
+  <w:comment w:id="277" w:author="Ana Eguiguren" w:date="2025-08-27T13:04:00Z" w:initials="AE">
     <w:p>
       <w:r>
         <w:rPr>
@@ -18309,7 +18490,7 @@
       </w:r>
     </w:p>
   </w:comment>
-  <w:comment w:id="260" w:author="Balaena Institute whitehead" w:date="2025-07-30T13:37:00Z" w:initials="Bw">
+  <w:comment w:id="278" w:author="Balaena Institute whitehead" w:date="2025-07-30T13:37:00Z" w:initials="Bw">
     <w:p>
       <w:pPr>
         <w:pStyle w:val="CommentText"/>
@@ -18325,7 +18506,7 @@
       </w:r>
     </w:p>
   </w:comment>
-  <w:comment w:id="261" w:author="Balaena Institute whitehead" w:date="2025-07-30T13:43:00Z" w:initials="Bw">
+  <w:comment w:id="279" w:author="Balaena Institute whitehead" w:date="2025-07-30T13:43:00Z" w:initials="Bw">
     <w:p>
       <w:pPr>
         <w:pStyle w:val="CommentText"/>
@@ -18341,7 +18522,7 @@
       </w:r>
     </w:p>
   </w:comment>
-  <w:comment w:id="262" w:author="Balaena Institute whitehead" w:date="2025-07-30T13:44:00Z" w:initials="Bw">
+  <w:comment w:id="280" w:author="Balaena Institute whitehead" w:date="2025-07-30T13:44:00Z" w:initials="Bw">
     <w:p>
       <w:pPr>
         <w:pStyle w:val="CommentText"/>
@@ -18357,7 +18538,7 @@
       </w:r>
     </w:p>
   </w:comment>
-  <w:comment w:id="263" w:author="Ana Eguiguren" w:date="2025-07-28T19:37:00Z" w:initials="AE">
+  <w:comment w:id="281" w:author="Ana Eguiguren" w:date="2025-07-28T19:37:00Z" w:initials="AE">
     <w:p>
       <w:r>
         <w:rPr>
@@ -18374,7 +18555,7 @@
       </w:r>
     </w:p>
   </w:comment>
-  <w:comment w:id="264" w:author="Hal Whitehead" w:date="2025-08-08T11:35:00Z" w:initials="HW">
+  <w:comment w:id="282" w:author="Hal Whitehead" w:date="2025-08-08T11:35:00Z" w:initials="HW">
     <w:p>
       <w:pPr>
         <w:pStyle w:val="CommentText"/>
@@ -18393,7 +18574,7 @@
       </w:r>
     </w:p>
   </w:comment>
-  <w:comment w:id="265" w:author="Hal Whitehead" w:date="2025-08-08T12:57:00Z" w:initials="HW">
+  <w:comment w:id="283" w:author="Hal Whitehead" w:date="2025-08-08T12:57:00Z" w:initials="HW">
     <w:p>
       <w:pPr>
         <w:pStyle w:val="CommentText"/>
@@ -18417,7 +18598,7 @@
       </w:r>
     </w:p>
   </w:comment>
-  <w:comment w:id="267" w:author="Balaena Institute whitehead" w:date="2025-07-30T13:54:00Z" w:initials="Bw">
+  <w:comment w:id="285" w:author="Balaena Institute whitehead" w:date="2025-07-30T13:54:00Z" w:initials="Bw">
     <w:p>
       <w:pPr>
         <w:pStyle w:val="CommentText"/>
@@ -18433,7 +18614,7 @@
       </w:r>
     </w:p>
   </w:comment>
-  <w:comment w:id="268" w:author="Hal Whitehead" w:date="2025-08-08T14:57:00Z" w:initials="HW">
+  <w:comment w:id="286" w:author="Hal Whitehead" w:date="2025-08-08T14:57:00Z" w:initials="HW">
     <w:p>
       <w:pPr>
         <w:pStyle w:val="CommentText"/>
@@ -18490,8 +18671,8 @@
   <w15:commentEx w15:paraId="33FA370C" w15:done="0"/>
   <w15:commentEx w15:paraId="6002FC87" w15:paraIdParent="33FA370C" w15:done="0"/>
   <w15:commentEx w15:paraId="5928CE04" w15:done="1"/>
-  <w15:commentEx w15:paraId="57456DD0" w15:done="0"/>
-  <w15:commentEx w15:paraId="6849ECDE" w15:done="0"/>
+  <w15:commentEx w15:paraId="57456DD0" w15:done="1"/>
+  <w15:commentEx w15:paraId="6849ECDE" w15:done="1"/>
   <w15:commentEx w15:paraId="53A1702B" w15:done="0"/>
   <w15:commentEx w15:paraId="10C73501" w15:done="0"/>
   <w15:commentEx w15:paraId="06946B21" w15:done="1"/>
@@ -18753,7 +18934,7 @@
         </w:r>
         <w:r>
           <w:rPr>
-            <w:rPrChange w:id="269" w:author="Balaena Institute whitehead" w:date="2025-07-25T12:58:00Z" w16du:dateUtc="2025-07-25T15:58:00Z">
+            <w:rPrChange w:id="287" w:author="Balaena Institute whitehead" w:date="2025-07-25T12:58:00Z" w16du:dateUtc="2025-07-25T15:58:00Z">
               <w:rPr>
                 <w:noProof/>
               </w:rPr>
@@ -18763,7 +18944,7 @@
         </w:r>
         <w:r>
           <w:rPr>
-            <w:rPrChange w:id="270" w:author="Balaena Institute whitehead" w:date="2025-07-25T12:58:00Z" w16du:dateUtc="2025-07-25T15:58:00Z">
+            <w:rPrChange w:id="288" w:author="Balaena Institute whitehead" w:date="2025-07-25T12:58:00Z" w16du:dateUtc="2025-07-25T15:58:00Z">
               <w:rPr>
                 <w:noProof/>
               </w:rPr>

</xml_diff>

<commit_message>
finished fixing robustness checks
</commit_message>
<xml_diff>
--- a/Manuscript/Manuscritp_SpermWhale_AgeSex_Drone_v2.docx
+++ b/Manuscript/Manuscritp_SpermWhale_AgeSex_Drone_v2.docx
@@ -1278,15 +1278,7 @@
         <w:commentReference w:id="15"/>
       </w:r>
       <w:r>
-        <w:t>only between calves/juveniles and females—</w:t>
-      </w:r>
-      <w:proofErr w:type="gramStart"/>
-      <w:r>
-        <w:t>in light of</w:t>
-      </w:r>
-      <w:proofErr w:type="gramEnd"/>
-      <w:r>
-        <w:t xml:space="preserve"> our </w:t>
+        <w:t xml:space="preserve">only between calves/juveniles and females—in light of our </w:t>
       </w:r>
       <w:r>
         <w:t>developmental stage/sex</w:t>
@@ -1504,15 +1496,7 @@
         <w:t xml:space="preserve">or </w:t>
       </w:r>
       <w:r>
-        <w:t xml:space="preserve">3840 x 2160 </w:t>
-      </w:r>
-      <w:proofErr w:type="spellStart"/>
-      <w:r>
-        <w:t>px</w:t>
-      </w:r>
-      <w:proofErr w:type="spellEnd"/>
-      <w:r>
-        <w:t xml:space="preserve"> (</w:t>
+        <w:t>3840 x 2160 px (</w:t>
       </w:r>
       <w:r>
         <w:t>4K</w:t>
@@ -2146,15 +2130,7 @@
         <w:t xml:space="preserve">. </w:t>
       </w:r>
       <w:r>
-        <w:t xml:space="preserve">We used </w:t>
-      </w:r>
-      <w:proofErr w:type="spellStart"/>
-      <w:r>
-        <w:t>MorphoMetriX</w:t>
-      </w:r>
-      <w:proofErr w:type="spellEnd"/>
-      <w:r>
-        <w:t xml:space="preserve"> V2 </w:t>
+        <w:t xml:space="preserve">We used MorphoMetriX V2 </w:t>
       </w:r>
       <w:r>
         <w:fldChar w:fldCharType="begin"/>
@@ -3395,7 +3371,6 @@
       <w:r>
         <w:t xml:space="preserve"> (</w:t>
       </w:r>
-      <w:proofErr w:type="spellStart"/>
       <w:r>
         <w:rPr>
           <w:i/>
@@ -3410,7 +3385,6 @@
         </w:rPr>
         <w:t>F</w:t>
       </w:r>
-      <w:proofErr w:type="spellEnd"/>
       <w:r>
         <w:t xml:space="preserve">) </w:t>
       </w:r>
@@ -3436,7 +3410,6 @@
       <w:r>
         <w:t>fin length (</w:t>
       </w:r>
-      <w:proofErr w:type="spellStart"/>
       <w:r>
         <w:rPr>
           <w:i/>
@@ -3451,7 +3424,6 @@
         </w:rPr>
         <w:t>D</w:t>
       </w:r>
-      <w:proofErr w:type="spellEnd"/>
       <w:r>
         <w:t>)</w:t>
       </w:r>
@@ -3512,7 +3484,6 @@
       <w:r>
         <w:t xml:space="preserve"> </w:t>
       </w:r>
-      <w:proofErr w:type="spellStart"/>
       <w:r>
         <w:rPr>
           <w:i/>
@@ -3520,7 +3491,6 @@
         </w:rPr>
         <w:t>SnF</w:t>
       </w:r>
-      <w:proofErr w:type="spellEnd"/>
       <w:r>
         <w:t xml:space="preserve"> was measured from the snout to the transversal intersection of the </w:t>
       </w:r>
@@ -3547,7 +3517,6 @@
       <w:r>
         <w:t xml:space="preserve"> and </w:t>
       </w:r>
-      <w:proofErr w:type="spellStart"/>
       <w:r>
         <w:rPr>
           <w:i/>
@@ -3555,7 +3524,6 @@
         </w:rPr>
         <w:t>SnD</w:t>
       </w:r>
-      <w:proofErr w:type="spellEnd"/>
       <w:r>
         <w:t xml:space="preserve"> was measured from the snout to the caudal base of the dorsal fin. </w:t>
       </w:r>
@@ -3593,7 +3561,6 @@
       <w:r>
         <w:t xml:space="preserve"> by dividing </w:t>
       </w:r>
-      <w:proofErr w:type="spellStart"/>
       <w:r>
         <w:rPr>
           <w:i/>
@@ -3601,11 +3568,9 @@
         </w:rPr>
         <w:t>SnF</w:t>
       </w:r>
-      <w:proofErr w:type="spellEnd"/>
       <w:r>
         <w:t xml:space="preserve"> or </w:t>
       </w:r>
-      <w:proofErr w:type="spellStart"/>
       <w:r>
         <w:rPr>
           <w:i/>
@@ -3613,7 +3578,6 @@
         </w:rPr>
         <w:t>SnD</w:t>
       </w:r>
-      <w:proofErr w:type="spellEnd"/>
       <w:r>
         <w:t xml:space="preserve"> by </w:t>
       </w:r>
@@ -3800,7 +3764,6 @@
       <w:r>
         <w:t xml:space="preserve">obtaining </w:t>
       </w:r>
-      <w:proofErr w:type="spellStart"/>
       <w:r>
         <w:rPr>
           <w:i/>
@@ -3808,11 +3771,9 @@
         </w:rPr>
         <w:t>SnD</w:t>
       </w:r>
-      <w:proofErr w:type="spellEnd"/>
       <w:r>
         <w:t xml:space="preserve"> and </w:t>
       </w:r>
-      <w:proofErr w:type="spellStart"/>
       <w:r>
         <w:rPr>
           <w:i/>
@@ -3820,7 +3781,6 @@
         </w:rPr>
         <w:t>SnF</w:t>
       </w:r>
-      <w:proofErr w:type="spellEnd"/>
       <w:r>
         <w:t xml:space="preserve"> measurements </w:t>
       </w:r>
@@ -3851,7 +3811,6 @@
       <w:r>
         <w:t xml:space="preserve"> which impeded measuring </w:t>
       </w:r>
-      <w:proofErr w:type="spellStart"/>
       <w:r>
         <w:rPr>
           <w:i/>
@@ -3859,25 +3818,15 @@
         </w:rPr>
         <w:t>SnF</w:t>
       </w:r>
-      <w:proofErr w:type="spellEnd"/>
       <w:r>
         <w:t xml:space="preserve">. </w:t>
       </w:r>
-      <w:proofErr w:type="spellStart"/>
       <w:r>
         <w:rPr>
           <w:i/>
           <w:iCs/>
         </w:rPr>
-        <w:t>SnD</w:t>
-      </w:r>
-      <w:proofErr w:type="spellEnd"/>
-      <w:r>
-        <w:rPr>
-          <w:i/>
-          <w:iCs/>
-        </w:rPr>
-        <w:t xml:space="preserve"> </w:t>
+        <w:t xml:space="preserve">SnD </w:t>
       </w:r>
       <w:r>
         <w:lastRenderedPageBreak/>
@@ -4213,7 +4162,6 @@
         </w:rPr>
         <w:t>(</w:t>
       </w:r>
-      <w:proofErr w:type="spellStart"/>
       <w:r>
         <w:rPr>
           <w:color w:val="auto"/>
@@ -4226,7 +4174,6 @@
         </w:rPr>
         <w:t>D</w:t>
       </w:r>
-      <w:proofErr w:type="spellEnd"/>
       <w:r>
         <w:rPr>
           <w:i w:val="0"/>
@@ -4307,7 +4254,6 @@
         </w:rPr>
         <w:t>(</w:t>
       </w:r>
-      <w:proofErr w:type="spellStart"/>
       <w:r>
         <w:rPr>
           <w:color w:val="auto"/>
@@ -4320,7 +4266,6 @@
         </w:rPr>
         <w:t>F</w:t>
       </w:r>
-      <w:proofErr w:type="spellEnd"/>
       <w:r>
         <w:rPr>
           <w:i w:val="0"/>
@@ -5580,7 +5525,6 @@
       <w:r>
         <w:t xml:space="preserve"> the parameter values for </w:t>
       </w:r>
-      <w:proofErr w:type="spellStart"/>
       <w:r>
         <w:rPr>
           <w:i/>
@@ -5596,37 +5540,12 @@
         </w:rPr>
         <w:t>F</w:t>
       </w:r>
-      <w:proofErr w:type="spellEnd"/>
       <w:r>
         <w:rPr>
           <w:i/>
           <w:iCs/>
         </w:rPr>
-        <w:t xml:space="preserve">, </w:t>
-      </w:r>
-      <w:proofErr w:type="spellStart"/>
-      <w:r>
-        <w:rPr>
-          <w:i/>
-          <w:iCs/>
-        </w:rPr>
-        <w:t>fr</w:t>
-      </w:r>
-      <w:proofErr w:type="spellEnd"/>
-      <w:r>
-        <w:rPr>
-          <w:i/>
-          <w:iCs/>
-        </w:rPr>
-        <w:t xml:space="preserve">, </w:t>
-      </w:r>
-      <w:proofErr w:type="spellStart"/>
-      <w:r>
-        <w:rPr>
-          <w:i/>
-          <w:iCs/>
-        </w:rPr>
-        <w:t>max</w:t>
+        <w:t>, fr, max</w:t>
       </w:r>
       <w:r>
         <w:rPr>
@@ -5636,7 +5555,6 @@
         </w:rPr>
         <w:t>M</w:t>
       </w:r>
-      <w:proofErr w:type="spellEnd"/>
       <w:r>
         <w:rPr>
           <w:i/>
@@ -5647,81 +5565,70 @@
       <w:r>
         <w:t xml:space="preserve">and </w:t>
       </w:r>
-      <w:proofErr w:type="spellStart"/>
       <w:r>
         <w:rPr>
           <w:i/>
           <w:iCs/>
         </w:rPr>
-        <w:t>mr</w:t>
-      </w:r>
-      <w:proofErr w:type="spellEnd"/>
+        <w:t xml:space="preserve">mr </w:t>
+      </w:r>
+      <w:r>
+        <w:t xml:space="preserve">that minimized the total sum-of-squares given our data, using the </w:t>
+      </w:r>
       <w:r>
         <w:rPr>
           <w:i/>
           <w:iCs/>
         </w:rPr>
+        <w:t>optim</w:t>
+      </w:r>
+      <w:r>
+        <w:t xml:space="preserve"> function with the default Nelder-Mead algorithm in base R </w:t>
+      </w:r>
+      <w:r>
+        <w:fldChar w:fldCharType="begin"/>
+      </w:r>
+      <w:r>
+        <w:instrText xml:space="preserve"> ADDIN ZOTERO_ITEM CSL_CITATION {"citationID":"MXbp0TcH","properties":{"formattedCitation":"(R Core Team 2019)","plainCitation":"(R Core Team 2019)","noteIndex":0},"citationItems":[{"id":457,"uris":["http://zotero.org/users/5395629/items/9PYD3KWI"],"itemData":{"id":457,"type":"software","event-place":"Vienna, Austria","publisher":"R Foundation for Statistical Computing","publisher-place":"Vienna, Austria","title":"R: A language and environment for statistical computing","URL":"https://www.R-project.org/","author":[{"family":"R Core Team","given":""}],"issued":{"date-parts":[["2019"]]}}}],"schema":"https://github.com/citation-style-language/schema/raw/master/csl-citation.json"} </w:instrText>
+      </w:r>
+      <w:r>
+        <w:fldChar w:fldCharType="separate"/>
+      </w:r>
+      <w:r>
+        <w:t>(R Core Team 2019)</w:t>
+      </w:r>
+      <w:r>
+        <w:fldChar w:fldCharType="end"/>
+      </w:r>
+      <w:r>
+        <w:t xml:space="preserve">. </w:t>
+      </w:r>
+      <w:r>
+        <w:t xml:space="preserve">We initialized the optimizing algorithm using parameter estimates based on Nishiwaki’s </w:t>
+      </w:r>
+      <w:r>
+        <w:t xml:space="preserve">et al.’s </w:t>
+      </w:r>
+      <w:r>
+        <w:t xml:space="preserve">(1963) </w:t>
+      </w:r>
+      <w:r>
+        <w:t>figure</w:t>
+      </w:r>
+      <w:r>
         <w:t xml:space="preserve"> </w:t>
       </w:r>
       <w:r>
-        <w:t xml:space="preserve">that minimized the total sum-of-squares given our data, using the </w:t>
-      </w:r>
-      <w:proofErr w:type="spellStart"/>
+        <w:t>showing</w:t>
+      </w:r>
+      <w:r>
+        <w:t xml:space="preserve"> the relationship between total body length and </w:t>
+      </w:r>
       <w:r>
         <w:rPr>
           <w:i/>
           <w:iCs/>
         </w:rPr>
-        <w:t>optim</w:t>
-      </w:r>
-      <w:proofErr w:type="spellEnd"/>
-      <w:r>
-        <w:t xml:space="preserve"> function with the default Nelder-Mead algorithm in base R </w:t>
-      </w:r>
-      <w:r>
-        <w:fldChar w:fldCharType="begin"/>
-      </w:r>
-      <w:r>
-        <w:instrText xml:space="preserve"> ADDIN ZOTERO_ITEM CSL_CITATION {"citationID":"MXbp0TcH","properties":{"formattedCitation":"(R Core Team 2019)","plainCitation":"(R Core Team 2019)","noteIndex":0},"citationItems":[{"id":457,"uris":["http://zotero.org/users/5395629/items/9PYD3KWI"],"itemData":{"id":457,"type":"software","event-place":"Vienna, Austria","publisher":"R Foundation for Statistical Computing","publisher-place":"Vienna, Austria","title":"R: A language and environment for statistical computing","URL":"https://www.R-project.org/","author":[{"family":"R Core Team","given":""}],"issued":{"date-parts":[["2019"]]}}}],"schema":"https://github.com/citation-style-language/schema/raw/master/csl-citation.json"} </w:instrText>
-      </w:r>
-      <w:r>
-        <w:fldChar w:fldCharType="separate"/>
-      </w:r>
-      <w:r>
-        <w:t>(R Core Team 2019)</w:t>
-      </w:r>
-      <w:r>
-        <w:fldChar w:fldCharType="end"/>
-      </w:r>
-      <w:r>
-        <w:t xml:space="preserve">. </w:t>
-      </w:r>
-      <w:r>
-        <w:t xml:space="preserve">We initialized the optimizing algorithm using parameter estimates based on Nishiwaki’s </w:t>
-      </w:r>
-      <w:r>
-        <w:t xml:space="preserve">et al.’s </w:t>
-      </w:r>
-      <w:r>
-        <w:t xml:space="preserve">(1963) </w:t>
-      </w:r>
-      <w:r>
-        <w:t>figure</w:t>
-      </w:r>
-      <w:r>
-        <w:t xml:space="preserve"> </w:t>
-      </w:r>
-      <w:r>
-        <w:t>showing</w:t>
-      </w:r>
-      <w:r>
-        <w:t xml:space="preserve"> the relationship between total body length and </w:t>
-      </w:r>
-      <w:r>
-        <w:rPr>
-          <w:i/>
-          <w:iCs/>
-        </w:rPr>
         <w:t xml:space="preserve">NR </w:t>
       </w:r>
       <w:r>
@@ -5742,18 +5649,10 @@
         <w:t>T</w:t>
       </w:r>
       <w:r>
-        <w:t xml:space="preserve">he posterior probability that </w:t>
-      </w:r>
-      <w:proofErr w:type="gramStart"/>
-      <w:r>
-        <w:t xml:space="preserve">each </w:t>
-      </w:r>
-      <w:r>
-        <w:t>individual</w:t>
-      </w:r>
-      <w:proofErr w:type="gramEnd"/>
-      <w:r>
-        <w:t xml:space="preserve"> </w:t>
+        <w:t xml:space="preserve">he posterior probability that each </w:t>
+      </w:r>
+      <w:r>
+        <w:t xml:space="preserve">individual </w:t>
       </w:r>
       <w:r>
         <w:t xml:space="preserve">was female was estimated </w:t>
@@ -6007,7 +5906,6 @@
         </w:rPr>
         <w:t xml:space="preserve">is the total number of individuals, </w:t>
       </w:r>
-      <w:proofErr w:type="spellStart"/>
       <w:r>
         <w:rPr>
           <w:rFonts w:eastAsiaTheme="minorEastAsia"/>
@@ -6025,7 +5923,6 @@
         </w:rPr>
         <w:t>fi</w:t>
       </w:r>
-      <w:proofErr w:type="spellEnd"/>
       <w:r>
         <w:rPr>
           <w:rFonts w:eastAsiaTheme="minorEastAsia"/>
@@ -6765,33 +6662,73 @@
           <w:rPr>
             <w:rFonts w:eastAsiaTheme="minorEastAsia"/>
           </w:rPr>
-          <w:t>We carried out checks to evaluate</w:t>
+          <w:t xml:space="preserve">We carried out </w:t>
         </w:r>
       </w:ins>
-      <w:ins w:id="62" w:author="Ana Eguiguren" w:date="2025-09-02T19:37:00Z" w16du:dateUtc="2025-09-02T22:37:00Z">
+      <w:ins w:id="62" w:author="Ana Eguiguren" w:date="2025-09-04T20:41:00Z" w16du:dateUtc="2025-09-04T23:41:00Z">
         <w:r>
           <w:rPr>
             <w:rFonts w:eastAsiaTheme="minorEastAsia"/>
           </w:rPr>
-          <w:t xml:space="preserve"> the robustness of</w:t>
+          <w:t>robustness checks</w:t>
         </w:r>
       </w:ins>
-      <w:ins w:id="63" w:author="Balaena Institute whitehead" w:date="2025-09-03T15:46:00Z" w16du:dateUtc="2025-09-03T18:46:00Z">
+      <w:ins w:id="63" w:author="Ana Eguiguren" w:date="2025-09-02T19:39:00Z" w16du:dateUtc="2025-09-02T22:39:00Z">
         <w:r>
           <w:rPr>
             <w:rFonts w:eastAsiaTheme="minorEastAsia"/>
           </w:rPr>
-          <w:t xml:space="preserve"> individual’s</w:t>
+          <w:t xml:space="preserve"> evaluate</w:t>
         </w:r>
       </w:ins>
-      <w:ins w:id="64" w:author="Ana Eguiguren" w:date="2025-09-02T19:38:00Z" w16du:dateUtc="2025-09-02T22:38:00Z">
+      <w:ins w:id="64" w:author="Ana Eguiguren" w:date="2025-09-02T19:37:00Z" w16du:dateUtc="2025-09-02T22:37:00Z">
+        <w:r>
+          <w:rPr>
+            <w:rFonts w:eastAsiaTheme="minorEastAsia"/>
+          </w:rPr>
+          <w:t xml:space="preserve"> the </w:t>
+        </w:r>
+      </w:ins>
+      <w:ins w:id="65" w:author="Ana Eguiguren" w:date="2025-09-04T20:41:00Z" w16du:dateUtc="2025-09-04T23:41:00Z">
+        <w:r>
+          <w:rPr>
+            <w:rFonts w:eastAsiaTheme="minorEastAsia"/>
+          </w:rPr>
+          <w:t>effect of our modelling assumptions on</w:t>
+        </w:r>
+      </w:ins>
+      <w:ins w:id="66" w:author="Ana Eguiguren" w:date="2025-09-02T19:37:00Z" w16du:dateUtc="2025-09-02T22:37:00Z">
         <w:r>
           <w:rPr>
             <w:rFonts w:eastAsiaTheme="minorEastAsia"/>
           </w:rPr>
           <w:t xml:space="preserve"> </w:t>
         </w:r>
-        <w:del w:id="65" w:author="Balaena Institute whitehead" w:date="2025-09-03T15:46:00Z" w16du:dateUtc="2025-09-03T18:46:00Z">
+      </w:ins>
+      <w:ins w:id="67" w:author="Balaena Institute whitehead" w:date="2025-09-03T15:46:00Z" w16du:dateUtc="2025-09-03T18:46:00Z">
+        <w:del w:id="68" w:author="Ana Eguiguren" w:date="2025-09-04T20:41:00Z" w16du:dateUtc="2025-09-04T23:41:00Z">
+          <w:r>
+            <w:rPr>
+              <w:rFonts w:eastAsiaTheme="minorEastAsia"/>
+            </w:rPr>
+            <w:delText xml:space="preserve"> </w:delText>
+          </w:r>
+        </w:del>
+        <w:r>
+          <w:rPr>
+            <w:rFonts w:eastAsiaTheme="minorEastAsia"/>
+          </w:rPr>
+          <w:t>individual’s</w:t>
+        </w:r>
+      </w:ins>
+      <w:ins w:id="69" w:author="Ana Eguiguren" w:date="2025-09-02T19:38:00Z" w16du:dateUtc="2025-09-02T22:38:00Z">
+        <w:r>
+          <w:rPr>
+            <w:rFonts w:eastAsiaTheme="minorEastAsia"/>
+          </w:rPr>
+          <w:t xml:space="preserve"> </w:t>
+        </w:r>
+        <w:del w:id="70" w:author="Balaena Institute whitehead" w:date="2025-09-03T15:46:00Z" w16du:dateUtc="2025-09-03T18:46:00Z">
           <w:r>
             <w:rPr>
               <w:rFonts w:eastAsiaTheme="minorEastAsia"/>
@@ -6800,8 +6737,8 @@
           </w:r>
         </w:del>
       </w:ins>
-      <w:ins w:id="66" w:author="Ana Eguiguren" w:date="2025-09-02T19:46:00Z" w16du:dateUtc="2025-09-02T22:46:00Z">
-        <w:del w:id="67" w:author="Balaena Institute whitehead" w:date="2025-09-03T15:46:00Z" w16du:dateUtc="2025-09-03T18:46:00Z">
+      <w:ins w:id="71" w:author="Ana Eguiguren" w:date="2025-09-02T19:46:00Z" w16du:dateUtc="2025-09-02T22:46:00Z">
+        <w:del w:id="72" w:author="Balaena Institute whitehead" w:date="2025-09-03T15:46:00Z" w16du:dateUtc="2025-09-03T18:46:00Z">
           <w:r>
             <w:rPr>
               <w:rFonts w:eastAsiaTheme="minorEastAsia"/>
@@ -6810,8 +6747,8 @@
           </w:r>
         </w:del>
       </w:ins>
-      <w:ins w:id="68" w:author="Ana Eguiguren" w:date="2025-09-02T19:37:00Z" w16du:dateUtc="2025-09-02T22:37:00Z">
-        <w:del w:id="69" w:author="Balaena Institute whitehead" w:date="2025-09-03T15:46:00Z" w16du:dateUtc="2025-09-03T18:46:00Z">
+      <w:ins w:id="73" w:author="Ana Eguiguren" w:date="2025-09-02T19:37:00Z" w16du:dateUtc="2025-09-02T22:37:00Z">
+        <w:del w:id="74" w:author="Balaena Institute whitehead" w:date="2025-09-03T15:46:00Z" w16du:dateUtc="2025-09-03T18:46:00Z">
           <w:r>
             <w:rPr>
               <w:rFonts w:eastAsiaTheme="minorEastAsia"/>
@@ -6834,7 +6771,7 @@
           <w:t>estimates</w:t>
         </w:r>
       </w:ins>
-      <w:ins w:id="70" w:author="Ana Eguiguren" w:date="2025-09-02T19:38:00Z" w16du:dateUtc="2025-09-02T22:38:00Z">
+      <w:ins w:id="75" w:author="Ana Eguiguren" w:date="2025-09-02T19:38:00Z" w16du:dateUtc="2025-09-02T22:38:00Z">
         <w:r>
           <w:rPr>
             <w:rFonts w:eastAsiaTheme="minorEastAsia"/>
@@ -6842,7 +6779,7 @@
           <w:t xml:space="preserve"> to</w:t>
         </w:r>
       </w:ins>
-      <w:ins w:id="71" w:author="Ana Eguiguren" w:date="2025-09-02T19:37:00Z" w16du:dateUtc="2025-09-02T22:37:00Z">
+      <w:ins w:id="76" w:author="Ana Eguiguren" w:date="2025-09-02T19:37:00Z" w16du:dateUtc="2025-09-02T22:37:00Z">
         <w:r>
           <w:rPr>
             <w:rFonts w:eastAsiaTheme="minorEastAsia"/>
@@ -6850,7 +6787,7 @@
           <w:t xml:space="preserve"> </w:t>
         </w:r>
       </w:ins>
-      <w:ins w:id="72" w:author="Ana Eguiguren" w:date="2025-09-02T19:47:00Z" w16du:dateUtc="2025-09-02T22:47:00Z">
+      <w:ins w:id="77" w:author="Ana Eguiguren" w:date="2025-09-02T19:47:00Z" w16du:dateUtc="2025-09-02T22:47:00Z">
         <w:r>
           <w:rPr>
             <w:rFonts w:eastAsiaTheme="minorEastAsia"/>
@@ -6858,7 +6795,7 @@
           <w:t>our modelling decisions</w:t>
         </w:r>
       </w:ins>
-      <w:ins w:id="73" w:author="Ana Eguiguren" w:date="2025-09-02T19:39:00Z" w16du:dateUtc="2025-09-02T22:39:00Z">
+      <w:ins w:id="78" w:author="Ana Eguiguren" w:date="2025-09-02T19:39:00Z" w16du:dateUtc="2025-09-02T22:39:00Z">
         <w:r>
           <w:rPr>
             <w:rFonts w:eastAsiaTheme="minorEastAsia"/>
@@ -6866,7 +6803,7 @@
           <w:t xml:space="preserve">. </w:t>
         </w:r>
       </w:ins>
-      <w:ins w:id="74" w:author="Ana Eguiguren" w:date="2025-09-02T19:54:00Z" w16du:dateUtc="2025-09-02T22:54:00Z">
+      <w:ins w:id="79" w:author="Ana Eguiguren" w:date="2025-09-02T19:54:00Z" w16du:dateUtc="2025-09-02T22:54:00Z">
         <w:r>
           <w:rPr>
             <w:rFonts w:eastAsiaTheme="minorEastAsia"/>
@@ -6874,7 +6811,7 @@
           <w:t>Specifically</w:t>
         </w:r>
       </w:ins>
-      <w:ins w:id="75" w:author="Ana Eguiguren" w:date="2025-09-02T19:47:00Z" w16du:dateUtc="2025-09-02T22:47:00Z">
+      <w:ins w:id="80" w:author="Ana Eguiguren" w:date="2025-09-02T19:47:00Z" w16du:dateUtc="2025-09-02T22:47:00Z">
         <w:r>
           <w:rPr>
             <w:rFonts w:eastAsiaTheme="minorEastAsia"/>
@@ -6882,7 +6819,7 @@
           <w:t>, w</w:t>
         </w:r>
       </w:ins>
-      <w:ins w:id="76" w:author="Ana Eguiguren" w:date="2025-09-02T19:39:00Z" w16du:dateUtc="2025-09-02T22:39:00Z">
+      <w:ins w:id="81" w:author="Ana Eguiguren" w:date="2025-09-02T19:39:00Z" w16du:dateUtc="2025-09-02T22:39:00Z">
         <w:r>
           <w:rPr>
             <w:rFonts w:eastAsiaTheme="minorEastAsia"/>
@@ -6890,7 +6827,7 @@
           <w:t xml:space="preserve">e </w:t>
         </w:r>
       </w:ins>
-      <w:ins w:id="77" w:author="Ana Eguiguren" w:date="2025-09-02T19:40:00Z" w16du:dateUtc="2025-09-02T22:40:00Z">
+      <w:ins w:id="82" w:author="Ana Eguiguren" w:date="2025-09-02T19:40:00Z" w16du:dateUtc="2025-09-02T22:40:00Z">
         <w:r>
           <w:rPr>
             <w:rFonts w:eastAsiaTheme="minorEastAsia"/>
@@ -6898,7 +6835,7 @@
           <w:t xml:space="preserve">systematically varied </w:t>
         </w:r>
       </w:ins>
-      <w:ins w:id="78" w:author="Ana Eguiguren" w:date="2025-09-02T19:39:00Z" w16du:dateUtc="2025-09-02T22:39:00Z">
+      <w:ins w:id="83" w:author="Ana Eguiguren" w:date="2025-09-02T19:39:00Z" w16du:dateUtc="2025-09-02T22:39:00Z">
         <w:r>
           <w:rPr>
             <w:rFonts w:eastAsiaTheme="minorEastAsia"/>
@@ -6914,15 +6851,23 @@
           <w:t xml:space="preserve"> values with</w:t>
         </w:r>
       </w:ins>
-      <w:ins w:id="79" w:author="Ana Eguiguren" w:date="2025-09-02T19:40:00Z" w16du:dateUtc="2025-09-02T22:40:00Z">
+      <w:ins w:id="84" w:author="Ana Eguiguren" w:date="2025-09-02T19:40:00Z" w16du:dateUtc="2025-09-02T22:40:00Z">
         <w:r>
           <w:rPr>
             <w:rFonts w:eastAsiaTheme="minorEastAsia"/>
           </w:rPr>
-          <w:t>in a reasonable range (5 – 9</w:t>
+          <w:t xml:space="preserve">in a reasonable range (5 – </w:t>
         </w:r>
       </w:ins>
-      <w:ins w:id="80" w:author="Ana Eguiguren" w:date="2025-09-02T19:46:00Z" w16du:dateUtc="2025-09-02T22:46:00Z">
+      <w:ins w:id="85" w:author="Ana Eguiguren" w:date="2025-09-04T20:42:00Z" w16du:dateUtc="2025-09-04T23:42:00Z">
+        <w:r>
+          <w:rPr>
+            <w:rFonts w:eastAsiaTheme="minorEastAsia"/>
+          </w:rPr>
+          <w:t>7</w:t>
+        </w:r>
+      </w:ins>
+      <w:ins w:id="86" w:author="Ana Eguiguren" w:date="2025-09-02T19:46:00Z" w16du:dateUtc="2025-09-02T22:46:00Z">
         <w:r>
           <w:rPr>
             <w:rFonts w:eastAsiaTheme="minorEastAsia"/>
@@ -6930,7 +6875,7 @@
           <w:t xml:space="preserve"> </w:t>
         </w:r>
       </w:ins>
-      <w:ins w:id="81" w:author="Ana Eguiguren" w:date="2025-09-02T19:40:00Z" w16du:dateUtc="2025-09-02T22:40:00Z">
+      <w:ins w:id="87" w:author="Ana Eguiguren" w:date="2025-09-02T19:40:00Z" w16du:dateUtc="2025-09-02T22:40:00Z">
         <w:r>
           <w:rPr>
             <w:rFonts w:eastAsiaTheme="minorEastAsia"/>
@@ -6938,7 +6883,7 @@
           <w:t xml:space="preserve">m) to </w:t>
         </w:r>
       </w:ins>
-      <w:ins w:id="82" w:author="Ana Eguiguren" w:date="2025-09-02T19:47:00Z" w16du:dateUtc="2025-09-02T22:47:00Z">
+      <w:ins w:id="88" w:author="Ana Eguiguren" w:date="2025-09-02T19:47:00Z" w16du:dateUtc="2025-09-02T22:47:00Z">
         <w:r>
           <w:rPr>
             <w:rFonts w:eastAsiaTheme="minorEastAsia"/>
@@ -6946,7 +6891,7 @@
           <w:t>compare</w:t>
         </w:r>
       </w:ins>
-      <w:ins w:id="83" w:author="Ana Eguiguren" w:date="2025-09-02T19:40:00Z" w16du:dateUtc="2025-09-02T22:40:00Z">
+      <w:ins w:id="89" w:author="Ana Eguiguren" w:date="2025-09-02T19:40:00Z" w16du:dateUtc="2025-09-02T22:40:00Z">
         <w:r>
           <w:rPr>
             <w:rFonts w:eastAsiaTheme="minorEastAsia"/>
@@ -6954,7 +6899,7 @@
           <w:t xml:space="preserve"> </w:t>
         </w:r>
       </w:ins>
-      <w:ins w:id="84" w:author="Ana Eguiguren" w:date="2025-09-02T19:47:00Z" w16du:dateUtc="2025-09-02T22:47:00Z">
+      <w:ins w:id="90" w:author="Ana Eguiguren" w:date="2025-09-02T19:47:00Z" w16du:dateUtc="2025-09-02T22:47:00Z">
         <w:r>
           <w:rPr>
             <w:rFonts w:eastAsiaTheme="minorEastAsia"/>
@@ -6962,7 +6907,7 @@
           <w:t>resulting posterior</w:t>
         </w:r>
       </w:ins>
-      <w:ins w:id="85" w:author="Ana Eguiguren" w:date="2025-09-02T19:40:00Z" w16du:dateUtc="2025-09-02T22:40:00Z">
+      <w:ins w:id="91" w:author="Ana Eguiguren" w:date="2025-09-02T19:40:00Z" w16du:dateUtc="2025-09-02T22:40:00Z">
         <w:r>
           <w:rPr>
             <w:rFonts w:eastAsiaTheme="minorEastAsia"/>
@@ -6984,7 +6929,7 @@
           <w:t>estimates</w:t>
         </w:r>
       </w:ins>
-      <w:ins w:id="86" w:author="Ana Eguiguren" w:date="2025-09-02T19:41:00Z" w16du:dateUtc="2025-09-02T22:41:00Z">
+      <w:ins w:id="92" w:author="Ana Eguiguren" w:date="2025-09-02T19:41:00Z" w16du:dateUtc="2025-09-02T22:41:00Z">
         <w:r>
           <w:rPr>
             <w:rFonts w:eastAsiaTheme="minorEastAsia"/>
@@ -6992,7 +6937,7 @@
           <w:t xml:space="preserve">. We also </w:t>
         </w:r>
       </w:ins>
-      <w:ins w:id="87" w:author="Ana Eguiguren" w:date="2025-09-02T19:43:00Z" w16du:dateUtc="2025-09-02T22:43:00Z">
+      <w:ins w:id="93" w:author="Ana Eguiguren" w:date="2025-09-02T19:43:00Z" w16du:dateUtc="2025-09-02T22:43:00Z">
         <w:r>
           <w:rPr>
             <w:rFonts w:eastAsiaTheme="minorEastAsia"/>
@@ -7000,7 +6945,7 @@
           <w:t>computed</w:t>
         </w:r>
       </w:ins>
-      <w:ins w:id="88" w:author="Ana Eguiguren" w:date="2025-09-02T19:41:00Z" w16du:dateUtc="2025-09-02T22:41:00Z">
+      <w:ins w:id="94" w:author="Ana Eguiguren" w:date="2025-09-02T19:41:00Z" w16du:dateUtc="2025-09-02T22:41:00Z">
         <w:r>
           <w:rPr>
             <w:rFonts w:eastAsiaTheme="minorEastAsia"/>
@@ -7008,7 +6953,7 @@
           <w:t xml:space="preserve"> </w:t>
         </w:r>
       </w:ins>
-      <w:ins w:id="89" w:author="Ana Eguiguren" w:date="2025-09-02T19:43:00Z" w16du:dateUtc="2025-09-02T22:43:00Z">
+      <w:ins w:id="95" w:author="Ana Eguiguren" w:date="2025-09-02T19:43:00Z" w16du:dateUtc="2025-09-02T22:43:00Z">
         <w:r>
           <w:rPr>
             <w:rFonts w:eastAsiaTheme="minorEastAsia"/>
@@ -7016,7 +6961,7 @@
           <w:t>posterior</w:t>
         </w:r>
       </w:ins>
-      <w:ins w:id="90" w:author="Ana Eguiguren" w:date="2025-09-02T19:41:00Z" w16du:dateUtc="2025-09-02T22:41:00Z">
+      <w:ins w:id="96" w:author="Ana Eguiguren" w:date="2025-09-02T19:41:00Z" w16du:dateUtc="2025-09-02T22:41:00Z">
         <w:r>
           <w:rPr>
             <w:rFonts w:eastAsiaTheme="minorEastAsia"/>
@@ -7032,15 +6977,16 @@
           <w:t xml:space="preserve">P(f) </w:t>
         </w:r>
       </w:ins>
-      <w:ins w:id="91" w:author="Ana Eguiguren" w:date="2025-09-02T19:42:00Z" w16du:dateUtc="2025-09-02T22:42:00Z">
+      <w:ins w:id="97" w:author="Ana Eguiguren" w:date="2025-09-02T19:42:00Z" w16du:dateUtc="2025-09-02T22:42:00Z">
         <w:r>
           <w:rPr>
             <w:rFonts w:eastAsiaTheme="minorEastAsia"/>
           </w:rPr>
+          <w:lastRenderedPageBreak/>
           <w:t>estimates</w:t>
         </w:r>
       </w:ins>
-      <w:ins w:id="92" w:author="Ana Eguiguren" w:date="2025-09-02T19:41:00Z" w16du:dateUtc="2025-09-02T22:41:00Z">
+      <w:ins w:id="98" w:author="Ana Eguiguren" w:date="2025-09-02T19:41:00Z" w16du:dateUtc="2025-09-02T22:41:00Z">
         <w:r>
           <w:rPr>
             <w:rFonts w:eastAsiaTheme="minorEastAsia"/>
@@ -7048,58 +6994,90 @@
           <w:t xml:space="preserve"> </w:t>
         </w:r>
       </w:ins>
-      <w:ins w:id="93" w:author="Ana Eguiguren" w:date="2025-09-02T19:44:00Z" w16du:dateUtc="2025-09-02T22:44:00Z">
+      <w:r>
+        <w:rPr>
+          <w:rFonts w:eastAsiaTheme="minorEastAsia"/>
+        </w:rPr>
+        <w:t>using</w:t>
+      </w:r>
+      <w:ins w:id="99" w:author="Ana Eguiguren" w:date="2025-09-02T19:44:00Z" w16du:dateUtc="2025-09-02T22:44:00Z">
         <w:r>
           <w:rPr>
             <w:rFonts w:eastAsiaTheme="minorEastAsia"/>
           </w:rPr>
-          <w:t xml:space="preserve">based on the alternate </w:t>
+          <w:t xml:space="preserve"> on</w:t>
         </w:r>
       </w:ins>
-      <w:ins w:id="94" w:author="Ana Eguiguren" w:date="2025-09-02T19:45:00Z" w16du:dateUtc="2025-09-02T22:45:00Z">
-        <w:r>
-          <w:t xml:space="preserve">prior </w:t>
-        </w:r>
-        <w:r>
-          <w:lastRenderedPageBreak/>
-          <w:t xml:space="preserve">expected sex ratio </w:t>
+      <w:ins w:id="100" w:author="Ana Eguiguren" w:date="2025-09-04T20:42:00Z" w16du:dateUtc="2025-09-04T23:42:00Z">
+        <w:r>
+          <w:rPr>
+            <w:rFonts w:eastAsiaTheme="minorEastAsia"/>
+          </w:rPr>
+          <w:t xml:space="preserve"> </w:t>
         </w:r>
       </w:ins>
-      <w:ins w:id="95" w:author="Ana Eguiguren" w:date="2025-09-02T19:48:00Z" w16du:dateUtc="2025-09-02T22:48:00Z">
-        <w:r>
-          <w:t>set to</w:t>
+      <w:r>
+        <w:rPr>
+          <w:rFonts w:eastAsiaTheme="minorEastAsia"/>
+        </w:rPr>
+        <w:t>a</w:t>
+      </w:r>
+      <w:ins w:id="101" w:author="Ana Eguiguren" w:date="2025-09-04T20:42:00Z" w16du:dateUtc="2025-09-04T23:42:00Z">
+        <w:r>
+          <w:rPr>
+            <w:rFonts w:eastAsiaTheme="minorEastAsia"/>
+          </w:rPr>
+          <w:t xml:space="preserve"> </w:t>
         </w:r>
       </w:ins>
-      <w:ins w:id="96" w:author="Ana Eguiguren" w:date="2025-09-02T19:46:00Z" w16du:dateUtc="2025-09-02T22:46:00Z">
+      <w:ins w:id="102" w:author="Ana Eguiguren" w:date="2025-09-02T19:45:00Z" w16du:dateUtc="2025-09-02T22:45:00Z">
+        <w:r>
+          <w:t>prior</w:t>
+        </w:r>
+      </w:ins>
+      <w:r>
+        <w:t xml:space="preserve"> </w:t>
+      </w:r>
+      <w:r>
+        <w:rPr>
+          <w:i/>
+          <w:iCs/>
+        </w:rPr>
+        <w:t>P(f)</w:t>
+      </w:r>
+      <w:ins w:id="103" w:author="Ana Eguiguren" w:date="2025-09-02T19:45:00Z" w16du:dateUtc="2025-09-02T22:45:00Z">
         <w:r>
           <w:t xml:space="preserve"> </w:t>
         </w:r>
       </w:ins>
-      <w:ins w:id="97" w:author="Ana Eguiguren" w:date="2025-09-02T19:45:00Z" w16du:dateUtc="2025-09-02T22:45:00Z">
-        <w:r>
-          <w:t>0.79</w:t>
+      <w:r>
+        <w:t>set to</w:t>
+      </w:r>
+      <w:ins w:id="104" w:author="Ana Eguiguren" w:date="2025-09-02T19:45:00Z" w16du:dateUtc="2025-09-02T22:45:00Z">
+        <w:r>
+          <w:t xml:space="preserve"> 0.79</w:t>
         </w:r>
       </w:ins>
-      <w:ins w:id="98" w:author="Ana Eguiguren" w:date="2025-09-02T19:48:00Z" w16du:dateUtc="2025-09-02T22:48:00Z">
+      <w:ins w:id="105" w:author="Ana Eguiguren" w:date="2025-09-02T19:48:00Z" w16du:dateUtc="2025-09-02T22:48:00Z">
         <w:r>
           <w:t>, which correspond</w:t>
         </w:r>
       </w:ins>
-      <w:ins w:id="99" w:author="Ana Eguiguren" w:date="2025-09-02T19:49:00Z" w16du:dateUtc="2025-09-02T22:49:00Z">
+      <w:ins w:id="106" w:author="Ana Eguiguren" w:date="2025-09-02T19:49:00Z" w16du:dateUtc="2025-09-02T22:49:00Z">
         <w:r>
           <w:t>s</w:t>
         </w:r>
       </w:ins>
-      <w:ins w:id="100" w:author="Ana Eguiguren" w:date="2025-09-02T19:48:00Z" w16du:dateUtc="2025-09-02T22:48:00Z">
+      <w:ins w:id="107" w:author="Ana Eguiguren" w:date="2025-09-02T19:48:00Z" w16du:dateUtc="2025-09-02T22:48:00Z">
         <w:r>
           <w:t xml:space="preserve"> to </w:t>
         </w:r>
       </w:ins>
-      <w:ins w:id="101" w:author="Ana Eguiguren" w:date="2025-09-02T19:45:00Z" w16du:dateUtc="2025-09-02T22:45:00Z">
+      <w:ins w:id="108" w:author="Ana Eguiguren" w:date="2025-09-02T19:45:00Z" w16du:dateUtc="2025-09-02T22:45:00Z">
         <w:r>
           <w:t xml:space="preserve">the proportion of females in </w:t>
         </w:r>
-        <w:del w:id="102" w:author="Balaena Institute whitehead" w:date="2025-09-03T15:47:00Z" w16du:dateUtc="2025-09-03T18:47:00Z">
+        <w:del w:id="109" w:author="Balaena Institute whitehead" w:date="2025-09-03T15:47:00Z" w16du:dateUtc="2025-09-03T18:47:00Z">
           <w:r>
             <w:delText xml:space="preserve">the </w:delText>
           </w:r>
@@ -7108,13 +7086,13 @@
           <w:t>breeding groups of</w:t>
         </w:r>
       </w:ins>
-      <w:ins w:id="103" w:author="Ana Eguiguren" w:date="2025-09-02T19:49:00Z" w16du:dateUtc="2025-09-02T22:49:00Z">
+      <w:ins w:id="110" w:author="Ana Eguiguren" w:date="2025-09-02T19:49:00Z" w16du:dateUtc="2025-09-02T22:49:00Z">
         <w:r>
           <w:t>f the Gal</w:t>
         </w:r>
         <w:r>
           <w:rPr>
-            <w:rPrChange w:id="104" w:author="Ana Eguiguren" w:date="2025-09-02T19:49:00Z" w16du:dateUtc="2025-09-02T22:49:00Z">
+            <w:rPrChange w:id="111" w:author="Ana Eguiguren" w:date="2025-09-02T19:49:00Z" w16du:dateUtc="2025-09-02T22:49:00Z">
               <w:rPr>
                 <w:lang w:val="es-ES"/>
               </w:rPr>
@@ -7126,13 +7104,13 @@
           <w:t xml:space="preserve"> </w:t>
         </w:r>
       </w:ins>
-      <w:ins w:id="105" w:author="Balaena Institute whitehead" w:date="2025-09-03T15:47:00Z" w16du:dateUtc="2025-09-03T18:47:00Z">
+      <w:ins w:id="112" w:author="Balaena Institute whitehead" w:date="2025-09-03T15:47:00Z" w16du:dateUtc="2025-09-03T18:47:00Z">
         <w:r>
           <w:t>genetically determined in</w:t>
         </w:r>
       </w:ins>
-      <w:ins w:id="106" w:author="Ana Eguiguren" w:date="2025-09-02T19:50:00Z" w16du:dateUtc="2025-09-02T22:50:00Z">
-        <w:del w:id="107" w:author="Balaena Institute whitehead" w:date="2025-09-03T15:47:00Z" w16du:dateUtc="2025-09-03T18:47:00Z">
+      <w:ins w:id="113" w:author="Ana Eguiguren" w:date="2025-09-02T19:50:00Z" w16du:dateUtc="2025-09-02T22:50:00Z">
+        <w:del w:id="114" w:author="Balaena Institute whitehead" w:date="2025-09-03T15:47:00Z" w16du:dateUtc="2025-09-03T18:47:00Z">
           <w:r>
             <w:delText>in</w:delText>
           </w:r>
@@ -7141,7 +7119,7 @@
           <w:t xml:space="preserve"> 1991</w:t>
         </w:r>
       </w:ins>
-      <w:ins w:id="108" w:author="Ana Eguiguren" w:date="2025-09-02T19:52:00Z" w16du:dateUtc="2025-09-02T22:52:00Z">
+      <w:ins w:id="115" w:author="Ana Eguiguren" w:date="2025-09-02T19:52:00Z" w16du:dateUtc="2025-09-02T22:52:00Z">
         <w:r>
           <w:t xml:space="preserve"> </w:t>
         </w:r>
@@ -7165,25 +7143,23 @@
       <w:r>
         <w:fldChar w:fldCharType="end"/>
       </w:r>
-      <w:ins w:id="109" w:author="Balaena Institute whitehead" w:date="2025-09-03T15:45:00Z" w16du:dateUtc="2025-09-03T18:45:00Z">
-        <w:r>
-          <w:rPr>
-            <w:highlight w:val="yellow"/>
-          </w:rPr>
-          <w:t>.</w:t>
-        </w:r>
-      </w:ins>
+      <w:r>
+        <w:rPr>
+          <w:highlight w:val="yellow"/>
+        </w:rPr>
+        <w:t>.</w:t>
+      </w:r>
     </w:p>
     <w:p>
       <w:pPr>
         <w:rPr>
-          <w:ins w:id="110" w:author="Balaena Institute whitehead" w:date="2025-07-25T14:13:00Z" w16du:dateUtc="2025-07-25T17:13:00Z"/>
-          <w:del w:id="111" w:author="Ana Eguiguren" w:date="2025-09-02T19:30:00Z" w16du:dateUtc="2025-09-02T22:30:00Z"/>
+          <w:ins w:id="116" w:author="Balaena Institute whitehead" w:date="2025-07-25T14:13:00Z" w16du:dateUtc="2025-07-25T17:13:00Z"/>
+          <w:del w:id="117" w:author="Ana Eguiguren" w:date="2025-09-02T19:30:00Z" w16du:dateUtc="2025-09-02T22:30:00Z"/>
           <w:rFonts w:eastAsiaTheme="minorEastAsia"/>
         </w:rPr>
       </w:pPr>
-      <w:commentRangeStart w:id="112"/>
-      <w:del w:id="113" w:author="Ana Eguiguren" w:date="2025-09-02T19:30:00Z" w16du:dateUtc="2025-09-02T22:30:00Z">
+      <w:commentRangeStart w:id="118"/>
+      <w:del w:id="119" w:author="Ana Eguiguren" w:date="2025-09-02T19:30:00Z" w16du:dateUtc="2025-09-02T22:30:00Z">
         <w:r>
           <w:rPr>
             <w:rFonts w:eastAsiaTheme="minorEastAsia"/>
@@ -7347,12 +7323,12 @@
           </w:rPr>
           <w:delText xml:space="preserve">. </w:delText>
         </w:r>
-        <w:commentRangeEnd w:id="112"/>
+        <w:commentRangeEnd w:id="118"/>
         <w:r>
           <w:rPr>
             <w:rStyle w:val="CommentReference"/>
           </w:rPr>
-          <w:commentReference w:id="112"/>
+          <w:commentReference w:id="118"/>
         </w:r>
       </w:del>
     </w:p>
@@ -7360,7 +7336,7 @@
       <w:pPr>
         <w:pStyle w:val="Heading4"/>
         <w:rPr>
-          <w:ins w:id="114" w:author="Balaena Institute whitehead" w:date="2025-07-25T14:13:00Z" w16du:dateUtc="2025-07-25T17:13:00Z"/>
+          <w:ins w:id="120" w:author="Balaena Institute whitehead" w:date="2025-07-25T14:13:00Z" w16du:dateUtc="2025-07-25T17:13:00Z"/>
           <w:rFonts w:cs="Times New Roman"/>
         </w:rPr>
       </w:pPr>
@@ -7403,7 +7379,7 @@
       <w:r>
         <w:fldChar w:fldCharType="separate"/>
       </w:r>
-      <w:ins w:id="115" w:author="Ana Eguiguren" w:date="2025-09-02T19:44:00Z" w16du:dateUtc="2025-09-02T22:44:00Z">
+      <w:ins w:id="121" w:author="Ana Eguiguren" w:date="2025-09-02T19:44:00Z" w16du:dateUtc="2025-09-02T22:44:00Z">
         <w:r>
           <w:rPr>
             <w:b/>
@@ -7423,7 +7399,7 @@
           <w:t>1</w:t>
         </w:r>
       </w:ins>
-      <w:del w:id="116" w:author="Ana Eguiguren" w:date="2025-09-02T19:44:00Z" w16du:dateUtc="2025-09-02T22:44:00Z">
+      <w:del w:id="122" w:author="Ana Eguiguren" w:date="2025-09-02T19:44:00Z" w16du:dateUtc="2025-09-02T22:44:00Z">
         <w:r>
           <w:rPr>
             <w:b/>
@@ -7487,7 +7463,7 @@
           <w:szCs w:val="20"/>
         </w:rPr>
       </w:pPr>
-      <w:bookmarkStart w:id="117" w:name="_Ref201845537"/>
+      <w:bookmarkStart w:id="123" w:name="_Ref201845537"/>
       <w:r>
         <w:rPr>
           <w:b/>
@@ -7549,7 +7525,7 @@
         </w:rPr>
         <w:fldChar w:fldCharType="end"/>
       </w:r>
-      <w:bookmarkEnd w:id="117"/>
+      <w:bookmarkEnd w:id="123"/>
       <w:r>
         <w:rPr>
           <w:b/>
@@ -8797,8 +8773,8 @@
               </w:rPr>
               <w:t xml:space="preserve">. </w:t>
             </w:r>
-            <w:commentRangeStart w:id="118"/>
-            <w:del w:id="119" w:author="Balaena Institute whitehead" w:date="2025-09-04T17:08:00Z" w16du:dateUtc="2025-09-04T20:08:00Z">
+            <w:commentRangeStart w:id="124"/>
+            <w:del w:id="125" w:author="Balaena Institute whitehead" w:date="2025-09-04T17:08:00Z" w16du:dateUtc="2025-09-04T20:08:00Z">
               <w:r>
                 <w:rPr>
                   <w:sz w:val="20"/>
@@ -8806,12 +8782,12 @@
                 </w:rPr>
                 <w:delText xml:space="preserve">During this period, individuals continue to grow. </w:delText>
               </w:r>
-              <w:commentRangeEnd w:id="118"/>
+              <w:commentRangeEnd w:id="124"/>
               <w:r>
                 <w:rPr>
                   <w:rStyle w:val="CommentReference"/>
                 </w:rPr>
-                <w:commentReference w:id="118"/>
+                <w:commentReference w:id="124"/>
               </w:r>
             </w:del>
           </w:p>
@@ -9468,7 +9444,7 @@
       </w:r>
     </w:p>
     <w:p>
-      <w:commentRangeStart w:id="120"/>
+      <w:commentRangeStart w:id="126"/>
       <w:r>
         <w:t>Peduncle</w:t>
       </w:r>
@@ -9505,7 +9481,7 @@
       <w:r>
         <w:rPr>
           <w:kern w:val="0"/>
-          <w:rPrChange w:id="121" w:author="Balaena Institute whitehead" w:date="2025-07-25T12:58:00Z" w16du:dateUtc="2025-07-25T15:58:00Z">
+          <w:rPrChange w:id="127" w:author="Balaena Institute whitehead" w:date="2025-07-25T12:58:00Z" w16du:dateUtc="2025-07-25T15:58:00Z">
             <w:rPr>
               <w:kern w:val="0"/>
               <w:lang w:val="en-US"/>
@@ -9554,12 +9530,12 @@
       <w:r>
         <w:t xml:space="preserve">. </w:t>
       </w:r>
-      <w:commentRangeEnd w:id="120"/>
+      <w:commentRangeEnd w:id="126"/>
       <w:r>
         <w:rPr>
           <w:rStyle w:val="CommentReference"/>
         </w:rPr>
-        <w:commentReference w:id="120"/>
+        <w:commentReference w:id="126"/>
       </w:r>
     </w:p>
     <w:p>
@@ -9569,14 +9545,14 @@
           <w:rFonts w:cs="Times New Roman"/>
         </w:rPr>
       </w:pPr>
-      <w:bookmarkStart w:id="122" w:name="_Toc201083901"/>
+      <w:bookmarkStart w:id="128" w:name="_Toc201083901"/>
       <w:r>
         <w:rPr>
           <w:rFonts w:cs="Times New Roman"/>
         </w:rPr>
         <w:t xml:space="preserve">3. </w:t>
       </w:r>
-      <w:bookmarkEnd w:id="122"/>
+      <w:bookmarkEnd w:id="128"/>
       <w:r>
         <w:rPr>
           <w:rFonts w:cs="Times New Roman"/>
@@ -9624,19 +9600,19 @@
       <w:r>
         <w:t xml:space="preserve"> </w:t>
       </w:r>
-      <w:commentRangeStart w:id="123"/>
+      <w:commentRangeStart w:id="129"/>
       <w:r>
         <w:t xml:space="preserve">18 days </w:t>
       </w:r>
       <w:r>
         <w:t>in the field</w:t>
       </w:r>
-      <w:commentRangeEnd w:id="123"/>
+      <w:commentRangeEnd w:id="129"/>
       <w:r>
         <w:rPr>
           <w:rStyle w:val="CommentReference"/>
         </w:rPr>
-        <w:commentReference w:id="123"/>
+        <w:commentReference w:id="129"/>
       </w:r>
       <w:r>
         <w:t xml:space="preserve"> </w:t>
@@ -9878,7 +9854,7 @@
         </w:rPr>
         <w:t>%</w:t>
       </w:r>
-      <w:ins w:id="124" w:author="Balaena Institute whitehead" w:date="2025-07-25T14:22:00Z" w16du:dateUtc="2025-07-25T17:22:00Z">
+      <w:ins w:id="130" w:author="Balaena Institute whitehead" w:date="2025-07-25T14:22:00Z" w16du:dateUtc="2025-07-25T17:22:00Z">
         <w:r>
           <w:rPr>
             <w:i/>
@@ -9890,11 +9866,11 @@
           <w:t xml:space="preserve">CV = </w:t>
         </w:r>
       </w:ins>
-      <w:ins w:id="125" w:author="Balaena Institute whitehead" w:date="2025-07-25T14:23:00Z" w16du:dateUtc="2025-07-25T17:23:00Z">
+      <w:ins w:id="131" w:author="Balaena Institute whitehead" w:date="2025-07-25T14:23:00Z" w16du:dateUtc="2025-07-25T17:23:00Z">
         <w:r>
           <w:rPr>
             <w:highlight w:val="red"/>
-            <w:rPrChange w:id="126" w:author="Hal Whitehead" w:date="2025-08-07T20:01:00Z" w16du:dateUtc="2025-08-07T23:01:00Z">
+            <w:rPrChange w:id="132" w:author="Hal Whitehead" w:date="2025-08-07T20:01:00Z" w16du:dateUtc="2025-08-07T23:01:00Z">
               <w:rPr/>
             </w:rPrChange>
           </w:rPr>
@@ -9904,7 +9880,7 @@
       <w:r>
         <w:t>).</w:t>
       </w:r>
-      <w:ins w:id="127" w:author="Balaena Institute whitehead" w:date="2025-07-10T12:09:00Z" w16du:dateUtc="2025-07-10T15:09:00Z">
+      <w:ins w:id="133" w:author="Balaena Institute whitehead" w:date="2025-07-10T12:09:00Z" w16du:dateUtc="2025-07-10T15:09:00Z">
         <w:r>
           <w:t xml:space="preserve"> </w:t>
         </w:r>
@@ -10019,7 +9995,7 @@
       <w:r>
         <w:t xml:space="preserve">captured </w:t>
       </w:r>
-      <w:commentRangeStart w:id="128"/>
+      <w:commentRangeStart w:id="134"/>
       <w:r>
         <w:t xml:space="preserve">at altitudes </w:t>
       </w:r>
@@ -10035,12 +10011,12 @@
       <w:r>
         <w:t xml:space="preserve"> </w:t>
       </w:r>
-      <w:commentRangeEnd w:id="128"/>
+      <w:commentRangeEnd w:id="134"/>
       <w:r>
         <w:rPr>
           <w:rStyle w:val="CommentReference"/>
         </w:rPr>
-        <w:commentReference w:id="128"/>
+        <w:commentReference w:id="134"/>
       </w:r>
       <w:r>
         <w:t>were</w:t>
@@ -10066,10 +10042,10 @@
       <w:r>
         <w:fldChar w:fldCharType="separate"/>
       </w:r>
-      <w:ins w:id="129" w:author="Ana Eguiguren" w:date="2025-09-02T19:44:00Z" w16du:dateUtc="2025-09-02T22:44:00Z">
+      <w:ins w:id="135" w:author="Ana Eguiguren" w:date="2025-09-02T19:44:00Z" w16du:dateUtc="2025-09-02T22:44:00Z">
         <w:r>
           <w:rPr>
-            <w:rPrChange w:id="130" w:author="Ana Eguiguren" w:date="2025-09-02T19:44:00Z" w16du:dateUtc="2025-09-02T22:44:00Z">
+            <w:rPrChange w:id="136" w:author="Ana Eguiguren" w:date="2025-09-02T19:44:00Z" w16du:dateUtc="2025-09-02T22:44:00Z">
               <w:rPr>
                 <w:b/>
                 <w:bCs/>
@@ -10080,7 +10056,7 @@
         </w:r>
         <w:r>
           <w:rPr>
-            <w:rPrChange w:id="131" w:author="Ana Eguiguren" w:date="2025-09-02T19:44:00Z" w16du:dateUtc="2025-09-02T22:44:00Z">
+            <w:rPrChange w:id="137" w:author="Ana Eguiguren" w:date="2025-09-02T19:44:00Z" w16du:dateUtc="2025-09-02T22:44:00Z">
               <w:rPr>
                 <w:b/>
                 <w:bCs/>
@@ -10091,13 +10067,13 @@
           <w:t>2</w:t>
         </w:r>
       </w:ins>
-      <w:del w:id="132" w:author="Ana Eguiguren" w:date="2025-09-02T19:44:00Z" w16du:dateUtc="2025-09-02T22:44:00Z">
+      <w:del w:id="138" w:author="Ana Eguiguren" w:date="2025-09-02T19:44:00Z" w16du:dateUtc="2025-09-02T22:44:00Z">
         <w:r>
           <w:delText xml:space="preserve">Figure </w:delText>
         </w:r>
         <w:r>
           <w:rPr>
-            <w:rPrChange w:id="133" w:author="Balaena Institute whitehead" w:date="2025-07-25T12:58:00Z" w16du:dateUtc="2025-07-25T15:58:00Z">
+            <w:rPrChange w:id="139" w:author="Balaena Institute whitehead" w:date="2025-07-25T12:58:00Z" w16du:dateUtc="2025-07-25T15:58:00Z">
               <w:rPr>
                 <w:noProof/>
               </w:rPr>
@@ -10225,7 +10201,7 @@
       <w:pPr>
         <w:keepNext/>
         <w:jc w:val="center"/>
-        <w:pPrChange w:id="134" w:author="Balaena Institute whitehead" w:date="2025-07-11T15:32:00Z" w16du:dateUtc="2025-07-11T18:32:00Z">
+        <w:pPrChange w:id="140" w:author="Balaena Institute whitehead" w:date="2025-07-11T15:32:00Z" w16du:dateUtc="2025-07-11T18:32:00Z">
           <w:pPr>
             <w:keepNext/>
           </w:pPr>
@@ -10287,8 +10263,8 @@
           <w:color w:val="auto"/>
         </w:rPr>
       </w:pPr>
-      <w:bookmarkStart w:id="135" w:name="_Ref201088861"/>
-      <w:commentRangeStart w:id="136"/>
+      <w:bookmarkStart w:id="141" w:name="_Ref201088861"/>
+      <w:commentRangeStart w:id="142"/>
       <w:r>
         <w:rPr>
           <w:b/>
@@ -10321,7 +10297,7 @@
         </w:rPr>
         <w:fldChar w:fldCharType="separate"/>
       </w:r>
-      <w:ins w:id="137" w:author="Ana Eguiguren" w:date="2025-09-02T19:44:00Z" w16du:dateUtc="2025-09-02T22:44:00Z">
+      <w:ins w:id="143" w:author="Ana Eguiguren" w:date="2025-09-02T19:44:00Z" w16du:dateUtc="2025-09-02T22:44:00Z">
         <w:r>
           <w:rPr>
             <w:b/>
@@ -10332,7 +10308,7 @@
           <w:t>2</w:t>
         </w:r>
       </w:ins>
-      <w:del w:id="138" w:author="Ana Eguiguren" w:date="2025-09-02T19:44:00Z" w16du:dateUtc="2025-09-02T22:44:00Z">
+      <w:del w:id="144" w:author="Ana Eguiguren" w:date="2025-09-02T19:44:00Z" w16du:dateUtc="2025-09-02T22:44:00Z">
         <w:r>
           <w:rPr>
             <w:b/>
@@ -10348,7 +10324,7 @@
           <w:b/>
           <w:bCs/>
           <w:color w:val="auto"/>
-          <w:rPrChange w:id="139" w:author="Balaena Institute whitehead" w:date="2025-07-25T12:58:00Z" w16du:dateUtc="2025-07-25T15:58:00Z">
+          <w:rPrChange w:id="145" w:author="Balaena Institute whitehead" w:date="2025-07-25T12:58:00Z" w16du:dateUtc="2025-07-25T15:58:00Z">
             <w:rPr>
               <w:b/>
               <w:bCs/>
@@ -10359,7 +10335,7 @@
         </w:rPr>
         <w:fldChar w:fldCharType="end"/>
       </w:r>
-      <w:bookmarkEnd w:id="135"/>
+      <w:bookmarkEnd w:id="141"/>
       <w:r>
         <w:rPr>
           <w:b/>
@@ -10414,7 +10390,7 @@
         </w:rPr>
         <w:t xml:space="preserve">) of still images. The 70 m threshold is shown for reference. </w:t>
       </w:r>
-      <w:commentRangeEnd w:id="136"/>
+      <w:commentRangeEnd w:id="142"/>
       <w:r>
         <w:rPr>
           <w:rStyle w:val="CommentReference"/>
@@ -10422,13 +10398,13 @@
           <w:iCs w:val="0"/>
           <w:color w:val="auto"/>
         </w:rPr>
-        <w:commentReference w:id="136"/>
+        <w:commentReference w:id="142"/>
       </w:r>
     </w:p>
     <w:p>
       <w:pPr>
         <w:pStyle w:val="Heading3"/>
-        <w:pPrChange w:id="140" w:author="Balaena Institute whitehead" w:date="2025-07-10T11:03:00Z" w16du:dateUtc="2025-07-10T14:03:00Z">
+        <w:pPrChange w:id="146" w:author="Balaena Institute whitehead" w:date="2025-07-10T11:03:00Z" w16du:dateUtc="2025-07-10T14:03:00Z">
           <w:pPr/>
         </w:pPrChange>
       </w:pPr>
@@ -10703,7 +10679,7 @@
       <w:r>
         <w:t xml:space="preserve"> 2.9% CV </w:t>
       </w:r>
-      <w:commentRangeStart w:id="141"/>
+      <w:commentRangeStart w:id="147"/>
       <w:r>
         <w:t>(</w:t>
       </w:r>
@@ -10725,18 +10701,18 @@
       <w:r>
         <w:t>.</w:t>
       </w:r>
-      <w:commentRangeEnd w:id="141"/>
+      <w:commentRangeEnd w:id="147"/>
       <w:r>
         <w:rPr>
           <w:rStyle w:val="CommentReference"/>
         </w:rPr>
-        <w:commentReference w:id="141"/>
+        <w:commentReference w:id="147"/>
       </w:r>
     </w:p>
     <w:p>
       <w:pPr>
         <w:keepNext/>
-        <w:pPrChange w:id="142" w:author="Balaena Institute whitehead" w:date="2025-07-10T11:07:00Z" w16du:dateUtc="2025-07-10T14:07:00Z">
+        <w:pPrChange w:id="148" w:author="Balaena Institute whitehead" w:date="2025-07-10T11:07:00Z" w16du:dateUtc="2025-07-10T14:07:00Z">
           <w:pPr/>
         </w:pPrChange>
       </w:pPr>
@@ -10799,8 +10775,8 @@
           <w:szCs w:val="18"/>
         </w:rPr>
       </w:pPr>
-      <w:bookmarkStart w:id="143" w:name="_Ref203040586"/>
-      <w:commentRangeStart w:id="144"/>
+      <w:bookmarkStart w:id="149" w:name="_Ref203040586"/>
+      <w:commentRangeStart w:id="150"/>
       <w:r>
         <w:rPr>
           <w:rFonts w:eastAsiaTheme="minorHAnsi" w:cs="Times New Roman"/>
@@ -10808,7 +10784,7 @@
           <w:bCs/>
           <w:sz w:val="18"/>
           <w:szCs w:val="18"/>
-          <w:rPrChange w:id="145" w:author="Balaena Institute whitehead" w:date="2025-07-25T12:58:00Z" w16du:dateUtc="2025-07-25T15:58:00Z">
+          <w:rPrChange w:id="151" w:author="Balaena Institute whitehead" w:date="2025-07-25T12:58:00Z" w16du:dateUtc="2025-07-25T15:58:00Z">
             <w:rPr/>
           </w:rPrChange>
         </w:rPr>
@@ -10821,7 +10797,7 @@
           <w:bCs/>
           <w:sz w:val="18"/>
           <w:szCs w:val="18"/>
-          <w:rPrChange w:id="146" w:author="Balaena Institute whitehead" w:date="2025-07-25T12:58:00Z" w16du:dateUtc="2025-07-25T15:58:00Z">
+          <w:rPrChange w:id="152" w:author="Balaena Institute whitehead" w:date="2025-07-25T12:58:00Z" w16du:dateUtc="2025-07-25T15:58:00Z">
             <w:rPr/>
           </w:rPrChange>
         </w:rPr>
@@ -10834,7 +10810,7 @@
           <w:bCs/>
           <w:sz w:val="18"/>
           <w:szCs w:val="18"/>
-          <w:rPrChange w:id="147" w:author="Balaena Institute whitehead" w:date="2025-07-25T12:58:00Z" w16du:dateUtc="2025-07-25T15:58:00Z">
+          <w:rPrChange w:id="153" w:author="Balaena Institute whitehead" w:date="2025-07-25T12:58:00Z" w16du:dateUtc="2025-07-25T15:58:00Z">
             <w:rPr/>
           </w:rPrChange>
         </w:rPr>
@@ -10847,13 +10823,13 @@
           <w:bCs/>
           <w:sz w:val="18"/>
           <w:szCs w:val="18"/>
-          <w:rPrChange w:id="148" w:author="Balaena Institute whitehead" w:date="2025-07-25T12:58:00Z" w16du:dateUtc="2025-07-25T15:58:00Z">
+          <w:rPrChange w:id="154" w:author="Balaena Institute whitehead" w:date="2025-07-25T12:58:00Z" w16du:dateUtc="2025-07-25T15:58:00Z">
             <w:rPr/>
           </w:rPrChange>
         </w:rPr>
         <w:fldChar w:fldCharType="separate"/>
       </w:r>
-      <w:ins w:id="149" w:author="Ana Eguiguren" w:date="2025-09-02T19:44:00Z" w16du:dateUtc="2025-09-02T22:44:00Z">
+      <w:ins w:id="155" w:author="Ana Eguiguren" w:date="2025-09-02T19:44:00Z" w16du:dateUtc="2025-09-02T22:44:00Z">
         <w:r>
           <w:rPr>
             <w:rFonts w:eastAsiaTheme="minorHAnsi" w:cs="Times New Roman"/>
@@ -10866,8 +10842,8 @@
           <w:t>3</w:t>
         </w:r>
       </w:ins>
-      <w:ins w:id="150" w:author="Balaena Institute whitehead" w:date="2025-07-11T15:25:00Z" w16du:dateUtc="2025-07-11T18:25:00Z">
-        <w:del w:id="151" w:author="Ana Eguiguren" w:date="2025-09-02T19:44:00Z" w16du:dateUtc="2025-09-02T22:44:00Z">
+      <w:ins w:id="156" w:author="Balaena Institute whitehead" w:date="2025-07-11T15:25:00Z" w16du:dateUtc="2025-07-11T18:25:00Z">
+        <w:del w:id="157" w:author="Ana Eguiguren" w:date="2025-09-02T19:44:00Z" w16du:dateUtc="2025-09-02T22:44:00Z">
           <w:r>
             <w:rPr>
               <w:rFonts w:eastAsiaTheme="minorHAnsi" w:cs="Times New Roman"/>
@@ -10881,7 +10857,7 @@
           </w:r>
         </w:del>
       </w:ins>
-      <w:del w:id="152" w:author="Ana Eguiguren" w:date="2025-09-02T19:44:00Z" w16du:dateUtc="2025-09-02T22:44:00Z">
+      <w:del w:id="158" w:author="Ana Eguiguren" w:date="2025-09-02T19:44:00Z" w16du:dateUtc="2025-09-02T22:44:00Z">
         <w:r>
           <w:rPr>
             <w:rFonts w:eastAsiaTheme="minorHAnsi" w:cs="Times New Roman"/>
@@ -10890,7 +10866,7 @@
             <w:noProof/>
             <w:sz w:val="18"/>
             <w:szCs w:val="18"/>
-            <w:rPrChange w:id="153" w:author="Balaena Institute whitehead" w:date="2025-07-25T12:58:00Z" w16du:dateUtc="2025-07-25T15:58:00Z">
+            <w:rPrChange w:id="159" w:author="Balaena Institute whitehead" w:date="2025-07-25T12:58:00Z" w16du:dateUtc="2025-07-25T15:58:00Z">
               <w:rPr>
                 <w:noProof/>
               </w:rPr>
@@ -10906,13 +10882,13 @@
           <w:bCs/>
           <w:sz w:val="18"/>
           <w:szCs w:val="18"/>
-          <w:rPrChange w:id="154" w:author="Balaena Institute whitehead" w:date="2025-07-25T12:58:00Z" w16du:dateUtc="2025-07-25T15:58:00Z">
+          <w:rPrChange w:id="160" w:author="Balaena Institute whitehead" w:date="2025-07-25T12:58:00Z" w16du:dateUtc="2025-07-25T15:58:00Z">
             <w:rPr/>
           </w:rPrChange>
         </w:rPr>
         <w:fldChar w:fldCharType="end"/>
       </w:r>
-      <w:bookmarkEnd w:id="143"/>
+      <w:bookmarkEnd w:id="149"/>
       <w:r>
         <w:rPr>
           <w:rFonts w:eastAsiaTheme="minorHAnsi" w:cs="Times New Roman"/>
@@ -10920,7 +10896,7 @@
           <w:bCs/>
           <w:sz w:val="18"/>
           <w:szCs w:val="18"/>
-          <w:rPrChange w:id="155" w:author="Balaena Institute whitehead" w:date="2025-07-25T12:58:00Z" w16du:dateUtc="2025-07-25T15:58:00Z">
+          <w:rPrChange w:id="161" w:author="Balaena Institute whitehead" w:date="2025-07-25T12:58:00Z" w16du:dateUtc="2025-07-25T15:58:00Z">
             <w:rPr/>
           </w:rPrChange>
         </w:rPr>
@@ -10931,102 +10907,13 @@
           <w:rFonts w:eastAsiaTheme="minorHAnsi" w:cs="Times New Roman"/>
           <w:sz w:val="18"/>
           <w:szCs w:val="18"/>
-          <w:rPrChange w:id="156" w:author="Balaena Institute whitehead" w:date="2025-07-25T12:58:00Z" w16du:dateUtc="2025-07-25T15:58:00Z">
+          <w:rPrChange w:id="162" w:author="Balaena Institute whitehead" w:date="2025-07-25T12:58:00Z" w16du:dateUtc="2025-07-25T15:58:00Z">
             <w:rPr/>
           </w:rPrChange>
         </w:rPr>
         <w:t xml:space="preserve"> </w:t>
       </w:r>
-      <w:bookmarkStart w:id="157" w:name="_Hlk203128466"/>
-      <w:r>
-        <w:rPr>
-          <w:rFonts w:eastAsiaTheme="minorHAnsi" w:cs="Times New Roman"/>
-          <w:i w:val="0"/>
-          <w:iCs w:val="0"/>
-          <w:sz w:val="18"/>
-          <w:szCs w:val="18"/>
-          <w:rPrChange w:id="158" w:author="Balaena Institute whitehead" w:date="2025-07-25T12:58:00Z" w16du:dateUtc="2025-07-25T15:58:00Z">
-            <w:rPr>
-              <w:i w:val="0"/>
-              <w:iCs w:val="0"/>
-            </w:rPr>
-          </w:rPrChange>
-        </w:rPr>
-        <w:t>Total</w:t>
-      </w:r>
-      <w:r>
-        <w:rPr>
-          <w:rFonts w:eastAsiaTheme="minorHAnsi" w:cs="Times New Roman"/>
-          <w:i w:val="0"/>
-          <w:iCs w:val="0"/>
-          <w:sz w:val="18"/>
-          <w:szCs w:val="18"/>
-          <w:rPrChange w:id="159" w:author="Balaena Institute whitehead" w:date="2025-07-25T12:58:00Z" w16du:dateUtc="2025-07-25T15:58:00Z">
-            <w:rPr>
-              <w:i w:val="0"/>
-              <w:iCs w:val="0"/>
-            </w:rPr>
-          </w:rPrChange>
-        </w:rPr>
-        <w:t xml:space="preserve"> body</w:t>
-      </w:r>
-      <w:r>
-        <w:rPr>
-          <w:rFonts w:eastAsiaTheme="minorHAnsi" w:cs="Times New Roman"/>
-          <w:i w:val="0"/>
-          <w:iCs w:val="0"/>
-          <w:sz w:val="18"/>
-          <w:szCs w:val="18"/>
-          <w:rPrChange w:id="160" w:author="Balaena Institute whitehead" w:date="2025-07-25T12:58:00Z" w16du:dateUtc="2025-07-25T15:58:00Z">
-            <w:rPr>
-              <w:i w:val="0"/>
-              <w:iCs w:val="0"/>
-            </w:rPr>
-          </w:rPrChange>
-        </w:rPr>
-        <w:t xml:space="preserve"> length (m) and nose-to-body ratio (</w:t>
-      </w:r>
-      <w:r>
-        <w:rPr>
-          <w:rFonts w:eastAsiaTheme="minorHAnsi" w:cs="Times New Roman"/>
-          <w:sz w:val="18"/>
-          <w:szCs w:val="18"/>
-          <w:rPrChange w:id="161" w:author="Balaena Institute whitehead" w:date="2025-07-25T12:58:00Z" w16du:dateUtc="2025-07-25T15:58:00Z">
-            <w:rPr/>
-          </w:rPrChange>
-        </w:rPr>
-        <w:t>NR</w:t>
-      </w:r>
-      <w:r>
-        <w:rPr>
-          <w:rFonts w:eastAsiaTheme="minorHAnsi" w:cs="Times New Roman"/>
-          <w:sz w:val="18"/>
-          <w:szCs w:val="18"/>
-          <w:vertAlign w:val="subscript"/>
-          <w:rPrChange w:id="162" w:author="Balaena Institute whitehead" w:date="2025-07-25T12:58:00Z" w16du:dateUtc="2025-07-25T15:58:00Z">
-            <w:rPr>
-              <w:vertAlign w:val="subscript"/>
-            </w:rPr>
-          </w:rPrChange>
-        </w:rPr>
-        <w:t>flipper</w:t>
-      </w:r>
-      <w:r>
-        <w:rPr>
-          <w:rFonts w:eastAsiaTheme="minorHAnsi" w:cs="Times New Roman"/>
-          <w:i w:val="0"/>
-          <w:iCs w:val="0"/>
-          <w:sz w:val="18"/>
-          <w:szCs w:val="18"/>
-          <w:rPrChange w:id="163" w:author="Balaena Institute whitehead" w:date="2025-07-25T12:58:00Z" w16du:dateUtc="2025-07-25T15:58:00Z">
-            <w:rPr>
-              <w:i w:val="0"/>
-              <w:iCs w:val="0"/>
-            </w:rPr>
-          </w:rPrChange>
-        </w:rPr>
-        <w:t xml:space="preserve">) estimates of </w:t>
-      </w:r>
+      <w:bookmarkStart w:id="163" w:name="_Hlk203128466"/>
       <w:r>
         <w:rPr>
           <w:rFonts w:eastAsiaTheme="minorHAnsi" w:cs="Times New Roman"/>
@@ -11041,7 +10928,7 @@
             </w:rPr>
           </w:rPrChange>
         </w:rPr>
-        <w:t xml:space="preserve">individual </w:t>
+        <w:t>Total</w:t>
       </w:r>
       <w:r>
         <w:rPr>
@@ -11057,7 +10944,7 @@
             </w:rPr>
           </w:rPrChange>
         </w:rPr>
-        <w:t>sperm whales</w:t>
+        <w:t xml:space="preserve"> body</w:t>
       </w:r>
       <w:r>
         <w:rPr>
@@ -11073,41 +10960,33 @@
             </w:rPr>
           </w:rPrChange>
         </w:rPr>
-        <w:t xml:space="preserve">. </w:t>
+        <w:t xml:space="preserve"> length (m) and nose-to-body ratio (</w:t>
       </w:r>
       <w:r>
         <w:rPr>
           <w:rFonts w:eastAsiaTheme="minorHAnsi" w:cs="Times New Roman"/>
-          <w:i w:val="0"/>
-          <w:iCs w:val="0"/>
           <w:sz w:val="18"/>
           <w:szCs w:val="18"/>
           <w:rPrChange w:id="167" w:author="Balaena Institute whitehead" w:date="2025-07-25T12:58:00Z" w16du:dateUtc="2025-07-25T15:58:00Z">
+            <w:rPr/>
+          </w:rPrChange>
+        </w:rPr>
+        <w:t>NR</w:t>
+      </w:r>
+      <w:r>
+        <w:rPr>
+          <w:rFonts w:eastAsiaTheme="minorHAnsi" w:cs="Times New Roman"/>
+          <w:sz w:val="18"/>
+          <w:szCs w:val="18"/>
+          <w:vertAlign w:val="subscript"/>
+          <w:rPrChange w:id="168" w:author="Balaena Institute whitehead" w:date="2025-07-25T12:58:00Z" w16du:dateUtc="2025-07-25T15:58:00Z">
             <w:rPr>
-              <w:i w:val="0"/>
-              <w:iCs w:val="0"/>
+              <w:vertAlign w:val="subscript"/>
             </w:rPr>
           </w:rPrChange>
         </w:rPr>
-        <w:t xml:space="preserve"> </w:t>
-      </w:r>
-      <w:r>
-        <w:rPr>
-          <w:rFonts w:eastAsiaTheme="minorHAnsi" w:cs="Times New Roman"/>
-          <w:i w:val="0"/>
-          <w:iCs w:val="0"/>
-          <w:sz w:val="18"/>
-          <w:szCs w:val="18"/>
-          <w:rPrChange w:id="168" w:author="Balaena Institute whitehead" w:date="2025-07-25T12:58:00Z" w16du:dateUtc="2025-07-25T15:58:00Z">
-            <w:rPr>
-              <w:i w:val="0"/>
-              <w:iCs w:val="0"/>
-            </w:rPr>
-          </w:rPrChange>
-        </w:rPr>
-        <w:t xml:space="preserve">Point locations show the bootstrapped mean for </w:t>
-      </w:r>
-      <w:proofErr w:type="gramStart"/>
+        <w:t>flipper</w:t>
+      </w:r>
       <w:r>
         <w:rPr>
           <w:rFonts w:eastAsiaTheme="minorHAnsi" w:cs="Times New Roman"/>
@@ -11122,9 +11001,8 @@
             </w:rPr>
           </w:rPrChange>
         </w:rPr>
-        <w:t>each individual</w:t>
-      </w:r>
-      <w:proofErr w:type="gramEnd"/>
+        <w:t xml:space="preserve">) estimates of </w:t>
+      </w:r>
       <w:r>
         <w:rPr>
           <w:rFonts w:eastAsiaTheme="minorHAnsi" w:cs="Times New Roman"/>
@@ -11139,32 +11017,7 @@
             </w:rPr>
           </w:rPrChange>
         </w:rPr>
-        <w:t xml:space="preserve"> (N simulations = 1000), horizontal error bars show the corresponding 95% CI length range, and vertical error bars show the 95% CI </w:t>
-      </w:r>
-      <w:r>
-        <w:rPr>
-          <w:rFonts w:eastAsiaTheme="minorHAnsi" w:cs="Times New Roman"/>
-          <w:sz w:val="18"/>
-          <w:szCs w:val="18"/>
-          <w:rPrChange w:id="171" w:author="Balaena Institute whitehead" w:date="2025-07-25T12:58:00Z" w16du:dateUtc="2025-07-25T15:58:00Z">
-            <w:rPr/>
-          </w:rPrChange>
-        </w:rPr>
-        <w:t>NR</w:t>
-      </w:r>
-      <w:r>
-        <w:rPr>
-          <w:rFonts w:eastAsiaTheme="minorHAnsi" w:cs="Times New Roman"/>
-          <w:sz w:val="18"/>
-          <w:szCs w:val="18"/>
-          <w:vertAlign w:val="subscript"/>
-          <w:rPrChange w:id="172" w:author="Balaena Institute whitehead" w:date="2025-07-25T12:58:00Z" w16du:dateUtc="2025-07-25T15:58:00Z">
-            <w:rPr>
-              <w:vertAlign w:val="subscript"/>
-            </w:rPr>
-          </w:rPrChange>
-        </w:rPr>
-        <w:t>flipper</w:t>
+        <w:t xml:space="preserve">individual </w:t>
       </w:r>
       <w:r>
         <w:rPr>
@@ -11173,12 +11026,42 @@
           <w:iCs w:val="0"/>
           <w:sz w:val="18"/>
           <w:szCs w:val="18"/>
-          <w:vertAlign w:val="subscript"/>
+          <w:rPrChange w:id="171" w:author="Balaena Institute whitehead" w:date="2025-07-25T12:58:00Z" w16du:dateUtc="2025-07-25T15:58:00Z">
+            <w:rPr>
+              <w:i w:val="0"/>
+              <w:iCs w:val="0"/>
+            </w:rPr>
+          </w:rPrChange>
+        </w:rPr>
+        <w:t>sperm whales</w:t>
+      </w:r>
+      <w:r>
+        <w:rPr>
+          <w:rFonts w:eastAsiaTheme="minorHAnsi" w:cs="Times New Roman"/>
+          <w:i w:val="0"/>
+          <w:iCs w:val="0"/>
+          <w:sz w:val="18"/>
+          <w:szCs w:val="18"/>
+          <w:rPrChange w:id="172" w:author="Balaena Institute whitehead" w:date="2025-07-25T12:58:00Z" w16du:dateUtc="2025-07-25T15:58:00Z">
+            <w:rPr>
+              <w:i w:val="0"/>
+              <w:iCs w:val="0"/>
+            </w:rPr>
+          </w:rPrChange>
+        </w:rPr>
+        <w:t xml:space="preserve">. </w:t>
+      </w:r>
+      <w:r>
+        <w:rPr>
+          <w:rFonts w:eastAsiaTheme="minorHAnsi" w:cs="Times New Roman"/>
+          <w:i w:val="0"/>
+          <w:iCs w:val="0"/>
+          <w:sz w:val="18"/>
+          <w:szCs w:val="18"/>
           <w:rPrChange w:id="173" w:author="Balaena Institute whitehead" w:date="2025-07-25T12:58:00Z" w16du:dateUtc="2025-07-25T15:58:00Z">
             <w:rPr>
               <w:i w:val="0"/>
               <w:iCs w:val="0"/>
-              <w:vertAlign w:val="subscript"/>
             </w:rPr>
           </w:rPrChange>
         </w:rPr>
@@ -11198,6 +11081,65 @@
             </w:rPr>
           </w:rPrChange>
         </w:rPr>
+        <w:t xml:space="preserve">Point locations show the bootstrapped mean for each individual (N simulations = 1000), horizontal error bars show the corresponding 95% CI length range, and vertical error bars show the 95% CI </w:t>
+      </w:r>
+      <w:r>
+        <w:rPr>
+          <w:rFonts w:eastAsiaTheme="minorHAnsi" w:cs="Times New Roman"/>
+          <w:sz w:val="18"/>
+          <w:szCs w:val="18"/>
+          <w:rPrChange w:id="175" w:author="Balaena Institute whitehead" w:date="2025-07-25T12:58:00Z" w16du:dateUtc="2025-07-25T15:58:00Z">
+            <w:rPr/>
+          </w:rPrChange>
+        </w:rPr>
+        <w:t>NR</w:t>
+      </w:r>
+      <w:r>
+        <w:rPr>
+          <w:rFonts w:eastAsiaTheme="minorHAnsi" w:cs="Times New Roman"/>
+          <w:sz w:val="18"/>
+          <w:szCs w:val="18"/>
+          <w:vertAlign w:val="subscript"/>
+          <w:rPrChange w:id="176" w:author="Balaena Institute whitehead" w:date="2025-07-25T12:58:00Z" w16du:dateUtc="2025-07-25T15:58:00Z">
+            <w:rPr>
+              <w:vertAlign w:val="subscript"/>
+            </w:rPr>
+          </w:rPrChange>
+        </w:rPr>
+        <w:t>flipper</w:t>
+      </w:r>
+      <w:r>
+        <w:rPr>
+          <w:rFonts w:eastAsiaTheme="minorHAnsi" w:cs="Times New Roman"/>
+          <w:i w:val="0"/>
+          <w:iCs w:val="0"/>
+          <w:sz w:val="18"/>
+          <w:szCs w:val="18"/>
+          <w:vertAlign w:val="subscript"/>
+          <w:rPrChange w:id="177" w:author="Balaena Institute whitehead" w:date="2025-07-25T12:58:00Z" w16du:dateUtc="2025-07-25T15:58:00Z">
+            <w:rPr>
+              <w:i w:val="0"/>
+              <w:iCs w:val="0"/>
+              <w:vertAlign w:val="subscript"/>
+            </w:rPr>
+          </w:rPrChange>
+        </w:rPr>
+        <w:t xml:space="preserve"> </w:t>
+      </w:r>
+      <w:r>
+        <w:rPr>
+          <w:rFonts w:eastAsiaTheme="minorHAnsi" w:cs="Times New Roman"/>
+          <w:i w:val="0"/>
+          <w:iCs w:val="0"/>
+          <w:sz w:val="18"/>
+          <w:szCs w:val="18"/>
+          <w:rPrChange w:id="178" w:author="Balaena Institute whitehead" w:date="2025-07-25T12:58:00Z" w16du:dateUtc="2025-07-25T15:58:00Z">
+            <w:rPr>
+              <w:i w:val="0"/>
+              <w:iCs w:val="0"/>
+            </w:rPr>
+          </w:rPrChange>
+        </w:rPr>
         <w:t xml:space="preserve">range. </w:t>
       </w:r>
       <w:r>
@@ -11242,7 +11184,7 @@
         </w:rPr>
         <w:t xml:space="preserve"> as follows: </w:t>
       </w:r>
-      <w:commentRangeStart w:id="175"/>
+      <w:commentRangeStart w:id="179"/>
       <w:r>
         <w:rPr>
           <w:rFonts w:cs="Times New Roman"/>
@@ -11293,8 +11235,8 @@
         </w:rPr>
         <w:t>adult male and mature female (AM/MF), maximum female length (Fmax), and mature male (MM – 13.7).</w:t>
       </w:r>
-      <w:bookmarkEnd w:id="157"/>
-      <w:commentRangeEnd w:id="175"/>
+      <w:bookmarkEnd w:id="163"/>
+      <w:commentRangeEnd w:id="179"/>
       <w:r>
         <w:rPr>
           <w:rStyle w:val="CommentReference"/>
@@ -11302,12 +11244,12 @@
           <w:i w:val="0"/>
           <w:iCs w:val="0"/>
         </w:rPr>
-        <w:commentReference w:id="175"/>
+        <w:commentReference w:id="179"/>
       </w:r>
     </w:p>
     <w:p>
       <w:pPr>
-        <w:pPrChange w:id="176" w:author="Ana Eguiguren" w:date="2025-07-10T19:14:00Z" w16du:dateUtc="2025-07-10T22:14:00Z">
+        <w:pPrChange w:id="180" w:author="Ana Eguiguren" w:date="2025-07-10T19:14:00Z" w16du:dateUtc="2025-07-10T22:14:00Z">
           <w:pPr>
             <w:pStyle w:val="Heading4"/>
             <w:spacing w:line="240" w:lineRule="auto"/>
@@ -11322,24 +11264,24 @@
           <w:rFonts w:cs="Times New Roman"/>
         </w:rPr>
       </w:pPr>
-      <w:commentRangeStart w:id="177"/>
-      <w:commentRangeEnd w:id="177"/>
+      <w:commentRangeStart w:id="181"/>
+      <w:commentRangeEnd w:id="181"/>
       <w:r>
         <w:rPr>
           <w:rStyle w:val="CommentReference"/>
           <w:i w:val="0"/>
           <w:iCs w:val="0"/>
         </w:rPr>
-        <w:commentReference w:id="177"/>
-      </w:r>
-      <w:commentRangeEnd w:id="144"/>
+        <w:commentReference w:id="181"/>
+      </w:r>
+      <w:commentRangeEnd w:id="150"/>
       <w:r>
         <w:rPr>
           <w:rStyle w:val="CommentReference"/>
           <w:i w:val="0"/>
           <w:iCs w:val="0"/>
         </w:rPr>
-        <w:commentReference w:id="144"/>
+        <w:commentReference w:id="150"/>
       </w:r>
       <w:r>
         <w:rPr>
@@ -11364,13 +11306,13 @@
       <w:pPr>
         <w:rPr>
           <w:rFonts w:eastAsiaTheme="minorEastAsia"/>
-          <w:rPrChange w:id="178" w:author="Ana Eguiguren" w:date="2025-09-02T19:32:00Z" w16du:dateUtc="2025-09-02T22:32:00Z">
+          <w:rPrChange w:id="182" w:author="Ana Eguiguren" w:date="2025-09-02T19:32:00Z" w16du:dateUtc="2025-09-02T22:32:00Z">
             <w:rPr/>
           </w:rPrChange>
         </w:rPr>
       </w:pPr>
-      <w:commentRangeStart w:id="179"/>
-      <w:ins w:id="180" w:author="Ana Eguiguren" w:date="2025-09-02T19:30:00Z" w16du:dateUtc="2025-09-02T22:30:00Z">
+      <w:commentRangeStart w:id="183"/>
+      <w:ins w:id="184" w:author="Ana Eguiguren" w:date="2025-09-02T19:30:00Z" w16du:dateUtc="2025-09-02T22:30:00Z">
         <w:r>
           <w:rPr>
             <w:rFonts w:eastAsiaTheme="minorEastAsia"/>
@@ -11488,7 +11430,7 @@
           <w:t xml:space="preserve">based on this metric. </w:t>
         </w:r>
       </w:ins>
-      <w:ins w:id="181" w:author="Ana Eguiguren" w:date="2025-09-02T19:31:00Z" w16du:dateUtc="2025-09-02T22:31:00Z">
+      <w:ins w:id="185" w:author="Ana Eguiguren" w:date="2025-09-02T19:31:00Z" w16du:dateUtc="2025-09-02T22:31:00Z">
         <w:r>
           <w:rPr>
             <w:rFonts w:eastAsiaTheme="minorEastAsia"/>
@@ -11525,7 +11467,7 @@
           <w:t xml:space="preserve">below and those </w:t>
         </w:r>
       </w:ins>
-      <w:ins w:id="182" w:author="Ana Eguiguren" w:date="2025-09-02T19:30:00Z" w16du:dateUtc="2025-09-02T22:30:00Z">
+      <w:ins w:id="186" w:author="Ana Eguiguren" w:date="2025-09-02T19:30:00Z" w16du:dateUtc="2025-09-02T22:30:00Z">
         <w:r>
           <w:rPr>
             <w:rFonts w:eastAsiaTheme="minorEastAsia"/>
@@ -11600,18 +11542,17 @@
           </w:rPr>
           <w:t xml:space="preserve">. </w:t>
         </w:r>
-        <w:commentRangeEnd w:id="179"/>
+        <w:commentRangeEnd w:id="183"/>
         <w:r>
           <w:rPr>
             <w:rStyle w:val="CommentReference"/>
           </w:rPr>
-          <w:commentReference w:id="179"/>
+          <w:commentReference w:id="183"/>
         </w:r>
       </w:ins>
       <w:r>
         <w:t xml:space="preserve">Optimal </w:t>
       </w:r>
-      <w:proofErr w:type="spellStart"/>
       <w:r>
         <w:rPr>
           <w:i/>
@@ -11624,15 +11565,7 @@
           <w:i/>
           <w:iCs/>
         </w:rPr>
-        <w:t>r</w:t>
-      </w:r>
-      <w:proofErr w:type="spellEnd"/>
-      <w:r>
-        <w:rPr>
-          <w:i/>
-          <w:iCs/>
-        </w:rPr>
-        <w:t xml:space="preserve"> </w:t>
+        <w:t xml:space="preserve">r </w:t>
       </w:r>
       <w:r>
         <w:t>values were</w:t>
@@ -11702,12 +11635,12 @@
       <w:r>
         <w:fldChar w:fldCharType="separate"/>
       </w:r>
-      <w:ins w:id="183" w:author="Ana Eguiguren" w:date="2025-09-02T19:44:00Z" w16du:dateUtc="2025-09-02T22:44:00Z">
+      <w:ins w:id="187" w:author="Ana Eguiguren" w:date="2025-09-02T19:44:00Z" w16du:dateUtc="2025-09-02T22:44:00Z">
         <w:r>
           <w:rPr>
             <w:b/>
             <w:bCs/>
-            <w:rPrChange w:id="184" w:author="Balaena Institute whitehead" w:date="2025-07-25T12:58:00Z" w16du:dateUtc="2025-07-25T15:58:00Z">
+            <w:rPrChange w:id="188" w:author="Balaena Institute whitehead" w:date="2025-07-25T12:58:00Z" w16du:dateUtc="2025-07-25T15:58:00Z">
               <w:rPr/>
             </w:rPrChange>
           </w:rPr>
@@ -11721,7 +11654,7 @@
           <w:t>4</w:t>
         </w:r>
       </w:ins>
-      <w:del w:id="185" w:author="Ana Eguiguren" w:date="2025-09-02T19:44:00Z" w16du:dateUtc="2025-09-02T22:44:00Z">
+      <w:del w:id="189" w:author="Ana Eguiguren" w:date="2025-09-02T19:44:00Z" w16du:dateUtc="2025-09-02T22:44:00Z">
         <w:r>
           <w:rPr>
             <w:b/>
@@ -11762,7 +11695,7 @@
       <w:r>
         <w:fldChar w:fldCharType="separate"/>
       </w:r>
-      <w:ins w:id="186" w:author="Ana Eguiguren" w:date="2025-09-02T19:44:00Z" w16du:dateUtc="2025-09-02T22:44:00Z">
+      <w:ins w:id="190" w:author="Ana Eguiguren" w:date="2025-09-02T19:44:00Z" w16du:dateUtc="2025-09-02T22:44:00Z">
         <w:r>
           <w:rPr>
             <w:b/>
@@ -11779,7 +11712,7 @@
           <w:t>5</w:t>
         </w:r>
       </w:ins>
-      <w:del w:id="187" w:author="Ana Eguiguren" w:date="2025-09-02T19:44:00Z" w16du:dateUtc="2025-09-02T22:44:00Z">
+      <w:del w:id="191" w:author="Ana Eguiguren" w:date="2025-09-02T19:44:00Z" w16du:dateUtc="2025-09-02T22:44:00Z">
         <w:r>
           <w:rPr>
             <w:b/>
@@ -11878,7 +11811,7 @@
       <w:r>
         <w:fldChar w:fldCharType="separate"/>
       </w:r>
-      <w:ins w:id="188" w:author="Ana Eguiguren" w:date="2025-09-02T19:44:00Z" w16du:dateUtc="2025-09-02T22:44:00Z">
+      <w:ins w:id="192" w:author="Ana Eguiguren" w:date="2025-09-02T19:44:00Z" w16du:dateUtc="2025-09-02T22:44:00Z">
         <w:r>
           <w:rPr>
             <w:b/>
@@ -11887,7 +11820,7 @@
           <w:t xml:space="preserve">Figure </w:t>
         </w:r>
       </w:ins>
-      <w:del w:id="189" w:author="Ana Eguiguren" w:date="2025-09-02T19:44:00Z" w16du:dateUtc="2025-09-02T22:44:00Z">
+      <w:del w:id="193" w:author="Ana Eguiguren" w:date="2025-09-02T19:44:00Z" w16du:dateUtc="2025-09-02T22:44:00Z">
         <w:r>
           <w:rPr>
             <w:b/>
@@ -11909,8 +11842,6 @@
       <w:r>
         <w:t>). Estimates of asymptote parameters (</w:t>
       </w:r>
-      <w:proofErr w:type="spellStart"/>
-      <w:proofErr w:type="gramStart"/>
       <w:r>
         <w:rPr>
           <w:i/>
@@ -11924,83 +11855,57 @@
           <w:iCs/>
           <w:vertAlign w:val="subscript"/>
         </w:rPr>
-        <w:t>f</w:t>
-      </w:r>
-      <w:proofErr w:type="spellEnd"/>
+        <w:t xml:space="preserve">f  </w:t>
+      </w:r>
+      <w:r>
+        <w:t xml:space="preserve">and </w:t>
+      </w:r>
+      <w:r>
+        <w:rPr>
+          <w:i/>
+          <w:iCs/>
+        </w:rPr>
+        <w:t>max</w:t>
+      </w:r>
       <w:r>
         <w:rPr>
           <w:i/>
           <w:iCs/>
           <w:vertAlign w:val="subscript"/>
         </w:rPr>
-        <w:t xml:space="preserve">  </w:t>
-      </w:r>
-      <w:r>
-        <w:t>and</w:t>
-      </w:r>
-      <w:proofErr w:type="gramEnd"/>
-      <w:r>
-        <w:t xml:space="preserve"> </w:t>
-      </w:r>
-      <w:proofErr w:type="spellStart"/>
+        <w:t>m</w:t>
+      </w:r>
+      <w:r>
+        <w:t xml:space="preserve">) were generally </w:t>
+      </w:r>
+      <w:r>
+        <w:t>less variable</w:t>
+      </w:r>
+      <w:r>
+        <w:t xml:space="preserve"> than growth parameters (</w:t>
+      </w:r>
       <w:r>
         <w:rPr>
           <w:i/>
           <w:iCs/>
         </w:rPr>
-        <w:t>max</w:t>
+        <w:t xml:space="preserve">fr </w:t>
+      </w:r>
+      <w:r>
+        <w:t xml:space="preserve">and </w:t>
       </w:r>
       <w:r>
         <w:rPr>
           <w:i/>
           <w:iCs/>
-          <w:vertAlign w:val="subscript"/>
-        </w:rPr>
-        <w:t>m</w:t>
-      </w:r>
-      <w:proofErr w:type="spellEnd"/>
-      <w:r>
-        <w:t xml:space="preserve">) were generally </w:t>
-      </w:r>
-      <w:r>
-        <w:t>less variable</w:t>
-      </w:r>
-      <w:r>
-        <w:t xml:space="preserve"> than growth parameters (</w:t>
-      </w:r>
-      <w:proofErr w:type="spellStart"/>
-      <w:r>
-        <w:rPr>
-          <w:i/>
-          <w:iCs/>
-        </w:rPr>
-        <w:t>fr</w:t>
-      </w:r>
-      <w:proofErr w:type="spellEnd"/>
-      <w:r>
-        <w:rPr>
-          <w:i/>
-          <w:iCs/>
-        </w:rPr>
-        <w:t xml:space="preserve"> </w:t>
-      </w:r>
-      <w:r>
-        <w:t xml:space="preserve">and </w:t>
-      </w:r>
-      <w:proofErr w:type="spellStart"/>
-      <w:r>
-        <w:rPr>
-          <w:i/>
-          <w:iCs/>
         </w:rPr>
         <w:t>mr</w:t>
       </w:r>
-      <w:proofErr w:type="spellEnd"/>
       <w:r>
         <w:t>)</w:t>
       </w:r>
-      <w:commentRangeStart w:id="190"/>
-      <w:commentRangeStart w:id="191"/>
+      <w:commentRangeStart w:id="194"/>
+      <w:commentRangeStart w:id="195"/>
       <w:r>
         <w:t xml:space="preserve"> (</w:t>
       </w:r>
@@ -12014,209 +11919,6 @@
         <w:instrText xml:space="preserve"> \* MERGEFORMAT </w:instrText>
       </w:r>
       <w:r>
-        <w:fldChar w:fldCharType="separate"/>
-      </w:r>
-      <w:ins w:id="192" w:author="Ana Eguiguren" w:date="2025-09-02T19:44:00Z" w16du:dateUtc="2025-09-02T22:44:00Z">
-        <w:r>
-          <w:rPr>
-            <w:b/>
-            <w:bCs/>
-            <w:rPrChange w:id="193" w:author="Balaena Institute whitehead" w:date="2025-07-25T12:58:00Z" w16du:dateUtc="2025-07-25T15:58:00Z">
-              <w:rPr/>
-            </w:rPrChange>
-          </w:rPr>
-          <w:t xml:space="preserve">Figure </w:t>
-        </w:r>
-        <w:r>
-          <w:rPr>
-            <w:b/>
-            <w:bCs/>
-          </w:rPr>
-          <w:t>4</w:t>
-        </w:r>
-      </w:ins>
-      <w:del w:id="194" w:author="Ana Eguiguren" w:date="2025-09-02T19:44:00Z" w16du:dateUtc="2025-09-02T22:44:00Z">
-        <w:r>
-          <w:rPr>
-            <w:b/>
-            <w:bCs/>
-          </w:rPr>
-          <w:delText>Figure 4</w:delText>
-        </w:r>
-      </w:del>
-      <w:r>
-        <w:fldChar w:fldCharType="end"/>
-      </w:r>
-      <w:r>
-        <w:t>)</w:t>
-      </w:r>
-      <w:r>
-        <w:t>.</w:t>
-      </w:r>
-      <w:r>
-        <w:t xml:space="preserve"> </w:t>
-      </w:r>
-      <w:commentRangeStart w:id="195"/>
-      <w:r>
-        <w:t>In fact,</w:t>
-      </w:r>
-      <w:r>
-        <w:t xml:space="preserve"> </w:t>
-      </w:r>
-      <w:commentRangeEnd w:id="195"/>
-      <w:r>
-        <w:rPr>
-          <w:rStyle w:val="CommentReference"/>
-        </w:rPr>
-        <w:commentReference w:id="195"/>
-      </w:r>
-      <w:r>
-        <w:t>for adult males</w:t>
-      </w:r>
-      <w:r>
-        <w:t xml:space="preserve"> </w:t>
-      </w:r>
-      <w:r>
-        <w:rPr>
-          <w:i/>
-          <w:iCs/>
-        </w:rPr>
-        <w:t>NR</w:t>
-      </w:r>
-      <w:r>
-        <w:rPr>
-          <w:i/>
-          <w:iCs/>
-          <w:vertAlign w:val="subscript"/>
-        </w:rPr>
-        <w:t>flipper</w:t>
-      </w:r>
-      <w:r>
-        <w:t xml:space="preserve"> seems to </w:t>
-      </w:r>
-      <w:r>
-        <w:t>increase linearly with length (</w:t>
-      </w:r>
-      <w:r>
-        <w:rPr>
-          <w:b/>
-          <w:bCs/>
-        </w:rPr>
-        <w:t>Figures 4 &amp; 5</w:t>
-      </w:r>
-      <w:r>
-        <w:t xml:space="preserve">), and thus the logistic model is an unnecessary elaboration (also indicated by </w:t>
-      </w:r>
-      <w:proofErr w:type="spellStart"/>
-      <w:r>
-        <w:rPr>
-          <w:i/>
-          <w:iCs/>
-        </w:rPr>
-        <w:t>mr</w:t>
-      </w:r>
-      <w:proofErr w:type="spellEnd"/>
-      <w:r>
-        <w:t>=~0</w:t>
-      </w:r>
-      <w:r>
-        <w:t xml:space="preserve">, </w:t>
-      </w:r>
-      <w:r>
-        <w:rPr>
-          <w:b/>
-          <w:bCs/>
-        </w:rPr>
-        <w:t>Supplementary Table S</w:t>
-      </w:r>
-      <w:r>
-        <w:rPr>
-          <w:b/>
-          <w:bCs/>
-        </w:rPr>
-        <w:t>3</w:t>
-      </w:r>
-      <w:r>
-        <w:rPr>
-          <w:b/>
-          <w:bCs/>
-        </w:rPr>
-        <w:t xml:space="preserve"> - 3</w:t>
-      </w:r>
-      <w:r>
-        <w:t xml:space="preserve">), and </w:t>
-      </w:r>
-      <w:proofErr w:type="spellStart"/>
-      <w:r>
-        <w:rPr>
-          <w:i/>
-          <w:iCs/>
-        </w:rPr>
-        <w:t>max</w:t>
-      </w:r>
-      <w:r>
-        <w:rPr>
-          <w:i/>
-          <w:iCs/>
-          <w:vertAlign w:val="subscript"/>
-        </w:rPr>
-        <w:t>m</w:t>
-      </w:r>
-      <w:proofErr w:type="spellEnd"/>
-      <w:r>
-        <w:t xml:space="preserve"> is meaningless (indicated by </w:t>
-      </w:r>
-      <w:proofErr w:type="spellStart"/>
-      <w:r>
-        <w:rPr>
-          <w:i/>
-          <w:iCs/>
-        </w:rPr>
-        <w:t>max</w:t>
-      </w:r>
-      <w:r>
-        <w:rPr>
-          <w:i/>
-          <w:iCs/>
-          <w:vertAlign w:val="subscript"/>
-        </w:rPr>
-        <w:t>m</w:t>
-      </w:r>
-      <w:proofErr w:type="spellEnd"/>
-      <w:r>
-        <w:t xml:space="preserve"> estimated to be impossibly greater than 1.0</w:t>
-      </w:r>
-      <w:r>
-        <w:t xml:space="preserve">; </w:t>
-      </w:r>
-      <w:r>
-        <w:rPr>
-          <w:b/>
-          <w:bCs/>
-        </w:rPr>
-        <w:fldChar w:fldCharType="begin"/>
-      </w:r>
-      <w:r>
-        <w:instrText xml:space="preserve"> REF _Ref203140158 \h </w:instrText>
-      </w:r>
-      <w:r>
-        <w:rPr>
-          <w:b/>
-          <w:bCs/>
-        </w:rPr>
-        <w:instrText xml:space="preserve"> \* MERGEFORMAT </w:instrText>
-      </w:r>
-      <w:r>
-        <w:rPr>
-          <w:b/>
-          <w:bCs/>
-        </w:rPr>
-      </w:r>
-      <w:r>
-        <w:rPr>
-          <w:b/>
-          <w:bCs/>
-        </w:rPr>
         <w:fldChar w:fldCharType="separate"/>
       </w:r>
       <w:ins w:id="196" w:author="Ana Eguiguren" w:date="2025-09-02T19:44:00Z" w16du:dateUtc="2025-09-02T22:44:00Z">
@@ -12243,7 +11945,204 @@
           <w:rPr>
             <w:b/>
             <w:bCs/>
-            <w:rPrChange w:id="199" w:author="Balaena Institute whitehead" w:date="2025-07-25T12:58:00Z" w16du:dateUtc="2025-07-25T15:58:00Z">
+          </w:rPr>
+          <w:delText>Figure 4</w:delText>
+        </w:r>
+      </w:del>
+      <w:r>
+        <w:fldChar w:fldCharType="end"/>
+      </w:r>
+      <w:r>
+        <w:t>)</w:t>
+      </w:r>
+      <w:r>
+        <w:t>.</w:t>
+      </w:r>
+      <w:r>
+        <w:t xml:space="preserve"> </w:t>
+      </w:r>
+      <w:commentRangeStart w:id="199"/>
+      <w:r>
+        <w:t>In fact,</w:t>
+      </w:r>
+      <w:r>
+        <w:t xml:space="preserve"> </w:t>
+      </w:r>
+      <w:commentRangeEnd w:id="199"/>
+      <w:r>
+        <w:rPr>
+          <w:rStyle w:val="CommentReference"/>
+        </w:rPr>
+        <w:commentReference w:id="199"/>
+      </w:r>
+      <w:r>
+        <w:t>for adult males</w:t>
+      </w:r>
+      <w:r>
+        <w:t xml:space="preserve"> </w:t>
+      </w:r>
+      <w:r>
+        <w:rPr>
+          <w:i/>
+          <w:iCs/>
+        </w:rPr>
+        <w:t>NR</w:t>
+      </w:r>
+      <w:r>
+        <w:rPr>
+          <w:i/>
+          <w:iCs/>
+          <w:vertAlign w:val="subscript"/>
+        </w:rPr>
+        <w:t>flipper</w:t>
+      </w:r>
+      <w:r>
+        <w:t xml:space="preserve"> seems to </w:t>
+      </w:r>
+      <w:r>
+        <w:t>increase linearly with length (</w:t>
+      </w:r>
+      <w:r>
+        <w:rPr>
+          <w:b/>
+          <w:bCs/>
+        </w:rPr>
+        <w:t>Figures 4 &amp; 5</w:t>
+      </w:r>
+      <w:r>
+        <w:t xml:space="preserve">), and thus the logistic model is an unnecessary elaboration (also indicated by </w:t>
+      </w:r>
+      <w:r>
+        <w:rPr>
+          <w:i/>
+          <w:iCs/>
+        </w:rPr>
+        <w:t>mr</w:t>
+      </w:r>
+      <w:r>
+        <w:t>=~0</w:t>
+      </w:r>
+      <w:r>
+        <w:t xml:space="preserve">, </w:t>
+      </w:r>
+      <w:r>
+        <w:rPr>
+          <w:b/>
+          <w:bCs/>
+        </w:rPr>
+        <w:t>Supplementary Table S</w:t>
+      </w:r>
+      <w:r>
+        <w:rPr>
+          <w:b/>
+          <w:bCs/>
+        </w:rPr>
+        <w:t>3</w:t>
+      </w:r>
+      <w:r>
+        <w:rPr>
+          <w:b/>
+          <w:bCs/>
+        </w:rPr>
+        <w:t xml:space="preserve"> - 3</w:t>
+      </w:r>
+      <w:r>
+        <w:t xml:space="preserve">), and </w:t>
+      </w:r>
+      <w:r>
+        <w:rPr>
+          <w:i/>
+          <w:iCs/>
+        </w:rPr>
+        <w:t>max</w:t>
+      </w:r>
+      <w:r>
+        <w:rPr>
+          <w:i/>
+          <w:iCs/>
+          <w:vertAlign w:val="subscript"/>
+        </w:rPr>
+        <w:t>m</w:t>
+      </w:r>
+      <w:r>
+        <w:t xml:space="preserve"> is meaningless (indicated by </w:t>
+      </w:r>
+      <w:r>
+        <w:rPr>
+          <w:i/>
+          <w:iCs/>
+        </w:rPr>
+        <w:t>max</w:t>
+      </w:r>
+      <w:r>
+        <w:rPr>
+          <w:i/>
+          <w:iCs/>
+          <w:vertAlign w:val="subscript"/>
+        </w:rPr>
+        <w:t>m</w:t>
+      </w:r>
+      <w:r>
+        <w:t xml:space="preserve"> estimated to be impossibly greater than 1.0</w:t>
+      </w:r>
+      <w:r>
+        <w:t xml:space="preserve">; </w:t>
+      </w:r>
+      <w:r>
+        <w:rPr>
+          <w:b/>
+          <w:bCs/>
+        </w:rPr>
+        <w:fldChar w:fldCharType="begin"/>
+      </w:r>
+      <w:r>
+        <w:instrText xml:space="preserve"> REF _Ref203140158 \h </w:instrText>
+      </w:r>
+      <w:r>
+        <w:rPr>
+          <w:b/>
+          <w:bCs/>
+        </w:rPr>
+        <w:instrText xml:space="preserve"> \* MERGEFORMAT </w:instrText>
+      </w:r>
+      <w:r>
+        <w:rPr>
+          <w:b/>
+          <w:bCs/>
+        </w:rPr>
+      </w:r>
+      <w:r>
+        <w:rPr>
+          <w:b/>
+          <w:bCs/>
+        </w:rPr>
+        <w:fldChar w:fldCharType="separate"/>
+      </w:r>
+      <w:ins w:id="200" w:author="Ana Eguiguren" w:date="2025-09-02T19:44:00Z" w16du:dateUtc="2025-09-02T22:44:00Z">
+        <w:r>
+          <w:rPr>
+            <w:b/>
+            <w:bCs/>
+            <w:rPrChange w:id="201" w:author="Balaena Institute whitehead" w:date="2025-07-25T12:58:00Z" w16du:dateUtc="2025-07-25T15:58:00Z">
+              <w:rPr/>
+            </w:rPrChange>
+          </w:rPr>
+          <w:t xml:space="preserve">Figure </w:t>
+        </w:r>
+        <w:r>
+          <w:rPr>
+            <w:b/>
+            <w:bCs/>
+          </w:rPr>
+          <w:t>4</w:t>
+        </w:r>
+      </w:ins>
+      <w:del w:id="202" w:author="Ana Eguiguren" w:date="2025-09-02T19:44:00Z" w16du:dateUtc="2025-09-02T22:44:00Z">
+        <w:r>
+          <w:rPr>
+            <w:b/>
+            <w:bCs/>
+            <w:rPrChange w:id="203" w:author="Balaena Institute whitehead" w:date="2025-07-25T12:58:00Z" w16du:dateUtc="2025-07-25T15:58:00Z">
               <w:rPr/>
             </w:rPrChange>
           </w:rPr>
@@ -12253,7 +12152,7 @@
           <w:rPr>
             <w:b/>
             <w:bCs/>
-            <w:rPrChange w:id="200" w:author="Balaena Institute whitehead" w:date="2025-07-25T12:58:00Z" w16du:dateUtc="2025-07-25T15:58:00Z">
+            <w:rPrChange w:id="204" w:author="Balaena Institute whitehead" w:date="2025-07-25T12:58:00Z" w16du:dateUtc="2025-07-25T15:58:00Z">
               <w:rPr>
                 <w:noProof/>
               </w:rPr>
@@ -12272,26 +12171,26 @@
       <w:r>
         <w:t>).</w:t>
       </w:r>
-      <w:commentRangeEnd w:id="190"/>
+      <w:commentRangeEnd w:id="194"/>
       <w:r>
         <w:rPr>
           <w:rStyle w:val="CommentReference"/>
         </w:rPr>
-        <w:commentReference w:id="190"/>
-      </w:r>
-      <w:commentRangeEnd w:id="191"/>
+        <w:commentReference w:id="194"/>
+      </w:r>
+      <w:commentRangeEnd w:id="195"/>
       <w:r>
         <w:rPr>
           <w:rStyle w:val="CommentReference"/>
         </w:rPr>
-        <w:commentReference w:id="191"/>
+        <w:commentReference w:id="195"/>
       </w:r>
     </w:p>
     <w:p>
       <w:pPr>
         <w:keepNext/>
         <w:jc w:val="center"/>
-        <w:pPrChange w:id="201" w:author="Balaena Institute whitehead" w:date="2025-07-11T15:27:00Z" w16du:dateUtc="2025-07-11T18:27:00Z">
+        <w:pPrChange w:id="205" w:author="Balaena Institute whitehead" w:date="2025-07-11T15:27:00Z" w16du:dateUtc="2025-07-11T18:27:00Z">
           <w:pPr/>
         </w:pPrChange>
       </w:pPr>
@@ -12351,14 +12250,14 @@
           <w:color w:val="auto"/>
         </w:rPr>
       </w:pPr>
-      <w:bookmarkStart w:id="202" w:name="_Ref203140158"/>
-      <w:bookmarkStart w:id="203" w:name="_Ref203140152"/>
+      <w:bookmarkStart w:id="206" w:name="_Ref203140158"/>
+      <w:bookmarkStart w:id="207" w:name="_Ref203140152"/>
       <w:r>
         <w:rPr>
           <w:b/>
           <w:bCs/>
           <w:color w:val="auto"/>
-          <w:rPrChange w:id="204" w:author="Balaena Institute whitehead" w:date="2025-07-25T12:58:00Z" w16du:dateUtc="2025-07-25T15:58:00Z">
+          <w:rPrChange w:id="208" w:author="Balaena Institute whitehead" w:date="2025-07-25T12:58:00Z" w16du:dateUtc="2025-07-25T15:58:00Z">
             <w:rPr/>
           </w:rPrChange>
         </w:rPr>
@@ -12369,7 +12268,7 @@
           <w:b/>
           <w:bCs/>
           <w:color w:val="auto"/>
-          <w:rPrChange w:id="205" w:author="Balaena Institute whitehead" w:date="2025-07-25T12:58:00Z" w16du:dateUtc="2025-07-25T15:58:00Z">
+          <w:rPrChange w:id="209" w:author="Balaena Institute whitehead" w:date="2025-07-25T12:58:00Z" w16du:dateUtc="2025-07-25T15:58:00Z">
             <w:rPr/>
           </w:rPrChange>
         </w:rPr>
@@ -12380,7 +12279,7 @@
           <w:b/>
           <w:bCs/>
           <w:color w:val="auto"/>
-          <w:rPrChange w:id="206" w:author="Balaena Institute whitehead" w:date="2025-07-25T12:58:00Z" w16du:dateUtc="2025-07-25T15:58:00Z">
+          <w:rPrChange w:id="210" w:author="Balaena Institute whitehead" w:date="2025-07-25T12:58:00Z" w16du:dateUtc="2025-07-25T15:58:00Z">
             <w:rPr/>
           </w:rPrChange>
         </w:rPr>
@@ -12391,13 +12290,13 @@
           <w:b/>
           <w:bCs/>
           <w:color w:val="auto"/>
-          <w:rPrChange w:id="207" w:author="Balaena Institute whitehead" w:date="2025-07-25T12:58:00Z" w16du:dateUtc="2025-07-25T15:58:00Z">
+          <w:rPrChange w:id="211" w:author="Balaena Institute whitehead" w:date="2025-07-25T12:58:00Z" w16du:dateUtc="2025-07-25T15:58:00Z">
             <w:rPr/>
           </w:rPrChange>
         </w:rPr>
         <w:fldChar w:fldCharType="separate"/>
       </w:r>
-      <w:ins w:id="208" w:author="Ana Eguiguren" w:date="2025-09-02T19:44:00Z" w16du:dateUtc="2025-09-02T22:44:00Z">
+      <w:ins w:id="212" w:author="Ana Eguiguren" w:date="2025-09-02T19:44:00Z" w16du:dateUtc="2025-09-02T22:44:00Z">
         <w:r>
           <w:rPr>
             <w:b/>
@@ -12408,14 +12307,14 @@
           <w:t>4</w:t>
         </w:r>
       </w:ins>
-      <w:del w:id="209" w:author="Ana Eguiguren" w:date="2025-09-02T19:44:00Z" w16du:dateUtc="2025-09-02T22:44:00Z">
+      <w:del w:id="213" w:author="Ana Eguiguren" w:date="2025-09-02T19:44:00Z" w16du:dateUtc="2025-09-02T22:44:00Z">
         <w:r>
           <w:rPr>
             <w:b/>
             <w:bCs/>
             <w:noProof/>
             <w:color w:val="auto"/>
-            <w:rPrChange w:id="210" w:author="Balaena Institute whitehead" w:date="2025-07-25T12:58:00Z" w16du:dateUtc="2025-07-25T15:58:00Z">
+            <w:rPrChange w:id="214" w:author="Balaena Institute whitehead" w:date="2025-07-25T12:58:00Z" w16du:dateUtc="2025-07-25T15:58:00Z">
               <w:rPr>
                 <w:noProof/>
               </w:rPr>
@@ -12429,19 +12328,19 @@
           <w:b/>
           <w:bCs/>
           <w:color w:val="auto"/>
-          <w:rPrChange w:id="211" w:author="Balaena Institute whitehead" w:date="2025-07-25T12:58:00Z" w16du:dateUtc="2025-07-25T15:58:00Z">
+          <w:rPrChange w:id="215" w:author="Balaena Institute whitehead" w:date="2025-07-25T12:58:00Z" w16du:dateUtc="2025-07-25T15:58:00Z">
             <w:rPr/>
           </w:rPrChange>
         </w:rPr>
         <w:fldChar w:fldCharType="end"/>
       </w:r>
-      <w:bookmarkEnd w:id="202"/>
+      <w:bookmarkEnd w:id="206"/>
       <w:r>
         <w:rPr>
           <w:b/>
           <w:bCs/>
           <w:color w:val="auto"/>
-          <w:rPrChange w:id="212" w:author="Balaena Institute whitehead" w:date="2025-07-25T12:58:00Z" w16du:dateUtc="2025-07-25T15:58:00Z">
+          <w:rPrChange w:id="216" w:author="Balaena Institute whitehead" w:date="2025-07-25T12:58:00Z" w16du:dateUtc="2025-07-25T15:58:00Z">
             <w:rPr/>
           </w:rPrChange>
         </w:rPr>
@@ -12463,105 +12362,6 @@
         </w:rPr>
         <w:t>Distribution of bootstrapped parameter estimates modeling the growth rate of females and small males (≤ 6 m) (</w:t>
       </w:r>
-      <w:proofErr w:type="spellStart"/>
-      <w:r>
-        <w:rPr>
-          <w:color w:val="auto"/>
-          <w:rPrChange w:id="213" w:author="Balaena Institute whitehead" w:date="2025-07-25T12:58:00Z" w16du:dateUtc="2025-07-25T15:58:00Z">
-            <w:rPr>
-              <w:i w:val="0"/>
-              <w:iCs w:val="0"/>
-              <w:color w:val="auto"/>
-            </w:rPr>
-          </w:rPrChange>
-        </w:rPr>
-        <w:t>fr</w:t>
-      </w:r>
-      <w:proofErr w:type="spellEnd"/>
-      <w:r>
-        <w:rPr>
-          <w:i w:val="0"/>
-          <w:iCs w:val="0"/>
-          <w:color w:val="auto"/>
-        </w:rPr>
-        <w:t xml:space="preserve">), the female asymptote of </w:t>
-      </w:r>
-      <w:r>
-        <w:rPr>
-          <w:color w:val="auto"/>
-          <w:rPrChange w:id="214" w:author="Balaena Institute whitehead" w:date="2025-07-25T12:58:00Z" w16du:dateUtc="2025-07-25T15:58:00Z">
-            <w:rPr>
-              <w:i w:val="0"/>
-              <w:iCs w:val="0"/>
-              <w:color w:val="auto"/>
-            </w:rPr>
-          </w:rPrChange>
-        </w:rPr>
-        <w:t>NR</w:t>
-      </w:r>
-      <w:r>
-        <w:rPr>
-          <w:i w:val="0"/>
-          <w:iCs w:val="0"/>
-          <w:color w:val="auto"/>
-        </w:rPr>
-        <w:t xml:space="preserve"> (</w:t>
-      </w:r>
-      <w:proofErr w:type="spellStart"/>
-      <w:r>
-        <w:rPr>
-          <w:color w:val="auto"/>
-          <w:rPrChange w:id="215" w:author="Balaena Institute whitehead" w:date="2025-07-25T12:58:00Z" w16du:dateUtc="2025-07-25T15:58:00Z">
-            <w:rPr>
-              <w:i w:val="0"/>
-              <w:iCs w:val="0"/>
-              <w:color w:val="auto"/>
-            </w:rPr>
-          </w:rPrChange>
-        </w:rPr>
-        <w:t>max</w:t>
-      </w:r>
-      <w:r>
-        <w:rPr>
-          <w:color w:val="auto"/>
-          <w:vertAlign w:val="subscript"/>
-          <w:rPrChange w:id="216" w:author="Balaena Institute whitehead" w:date="2025-07-25T12:58:00Z" w16du:dateUtc="2025-07-25T15:58:00Z">
-            <w:rPr>
-              <w:i w:val="0"/>
-              <w:iCs w:val="0"/>
-              <w:color w:val="auto"/>
-              <w:vertAlign w:val="subscript"/>
-            </w:rPr>
-          </w:rPrChange>
-        </w:rPr>
-        <w:t>f</w:t>
-      </w:r>
-      <w:proofErr w:type="spellEnd"/>
-      <w:r>
-        <w:rPr>
-          <w:i w:val="0"/>
-          <w:iCs w:val="0"/>
-          <w:color w:val="auto"/>
-        </w:rPr>
-        <w:t>), the growth rate of larger males (</w:t>
-      </w:r>
-      <w:r>
-        <w:rPr>
-          <w:i w:val="0"/>
-          <w:iCs w:val="0"/>
-          <w:color w:val="auto"/>
-        </w:rPr>
-        <w:sym w:font="Symbol" w:char="F03E"/>
-      </w:r>
-      <w:r>
-        <w:rPr>
-          <w:i w:val="0"/>
-          <w:iCs w:val="0"/>
-          <w:color w:val="auto"/>
-        </w:rPr>
-        <w:t xml:space="preserve"> 6 m) (</w:t>
-      </w:r>
-      <w:proofErr w:type="spellStart"/>
       <w:r>
         <w:rPr>
           <w:color w:val="auto"/>
@@ -12573,16 +12373,15 @@
             </w:rPr>
           </w:rPrChange>
         </w:rPr>
-        <w:t>mr</w:t>
-      </w:r>
-      <w:proofErr w:type="spellEnd"/>
+        <w:t>fr</w:t>
+      </w:r>
       <w:r>
         <w:rPr>
           <w:i w:val="0"/>
           <w:iCs w:val="0"/>
           <w:color w:val="auto"/>
         </w:rPr>
-        <w:t xml:space="preserve">), and the male asymptote of </w:t>
+        <w:t xml:space="preserve">), the female asymptote of </w:t>
       </w:r>
       <w:r>
         <w:rPr>
@@ -12605,7 +12404,6 @@
         </w:rPr>
         <w:t xml:space="preserve"> (</w:t>
       </w:r>
-      <w:proofErr w:type="spellStart"/>
       <w:r>
         <w:rPr>
           <w:color w:val="auto"/>
@@ -12632,18 +12430,111 @@
             </w:rPr>
           </w:rPrChange>
         </w:rPr>
-        <w:t>m</w:t>
-      </w:r>
-      <w:proofErr w:type="spellEnd"/>
+        <w:t>f</w:t>
+      </w:r>
       <w:r>
         <w:rPr>
           <w:i w:val="0"/>
           <w:iCs w:val="0"/>
           <w:color w:val="auto"/>
         </w:rPr>
+        <w:t>), the growth rate of larger males (</w:t>
+      </w:r>
+      <w:r>
+        <w:rPr>
+          <w:i w:val="0"/>
+          <w:iCs w:val="0"/>
+          <w:color w:val="auto"/>
+        </w:rPr>
+        <w:sym w:font="Symbol" w:char="F03E"/>
+      </w:r>
+      <w:r>
+        <w:rPr>
+          <w:i w:val="0"/>
+          <w:iCs w:val="0"/>
+          <w:color w:val="auto"/>
+        </w:rPr>
+        <w:t xml:space="preserve"> 6 m) (</w:t>
+      </w:r>
+      <w:r>
+        <w:rPr>
+          <w:color w:val="auto"/>
+          <w:rPrChange w:id="221" w:author="Balaena Institute whitehead" w:date="2025-07-25T12:58:00Z" w16du:dateUtc="2025-07-25T15:58:00Z">
+            <w:rPr>
+              <w:i w:val="0"/>
+              <w:iCs w:val="0"/>
+              <w:color w:val="auto"/>
+            </w:rPr>
+          </w:rPrChange>
+        </w:rPr>
+        <w:t>mr</w:t>
+      </w:r>
+      <w:r>
+        <w:rPr>
+          <w:i w:val="0"/>
+          <w:iCs w:val="0"/>
+          <w:color w:val="auto"/>
+        </w:rPr>
+        <w:t xml:space="preserve">), and the male asymptote of </w:t>
+      </w:r>
+      <w:r>
+        <w:rPr>
+          <w:color w:val="auto"/>
+          <w:rPrChange w:id="222" w:author="Balaena Institute whitehead" w:date="2025-07-25T12:58:00Z" w16du:dateUtc="2025-07-25T15:58:00Z">
+            <w:rPr>
+              <w:i w:val="0"/>
+              <w:iCs w:val="0"/>
+              <w:color w:val="auto"/>
+            </w:rPr>
+          </w:rPrChange>
+        </w:rPr>
+        <w:t>NR</w:t>
+      </w:r>
+      <w:r>
+        <w:rPr>
+          <w:i w:val="0"/>
+          <w:iCs w:val="0"/>
+          <w:color w:val="auto"/>
+        </w:rPr>
+        <w:t xml:space="preserve"> (</w:t>
+      </w:r>
+      <w:r>
+        <w:rPr>
+          <w:color w:val="auto"/>
+          <w:rPrChange w:id="223" w:author="Balaena Institute whitehead" w:date="2025-07-25T12:58:00Z" w16du:dateUtc="2025-07-25T15:58:00Z">
+            <w:rPr>
+              <w:i w:val="0"/>
+              <w:iCs w:val="0"/>
+              <w:color w:val="auto"/>
+            </w:rPr>
+          </w:rPrChange>
+        </w:rPr>
+        <w:t>max</w:t>
+      </w:r>
+      <w:r>
+        <w:rPr>
+          <w:color w:val="auto"/>
+          <w:vertAlign w:val="subscript"/>
+          <w:rPrChange w:id="224" w:author="Balaena Institute whitehead" w:date="2025-07-25T12:58:00Z" w16du:dateUtc="2025-07-25T15:58:00Z">
+            <w:rPr>
+              <w:i w:val="0"/>
+              <w:iCs w:val="0"/>
+              <w:color w:val="auto"/>
+              <w:vertAlign w:val="subscript"/>
+            </w:rPr>
+          </w:rPrChange>
+        </w:rPr>
+        <w:t>m</w:t>
+      </w:r>
+      <w:r>
+        <w:rPr>
+          <w:i w:val="0"/>
+          <w:iCs w:val="0"/>
+          <w:color w:val="auto"/>
+        </w:rPr>
         <w:t>).</w:t>
       </w:r>
-      <w:bookmarkEnd w:id="203"/>
+      <w:bookmarkEnd w:id="207"/>
     </w:p>
     <w:p>
       <w:pPr>
@@ -12658,7 +12549,7 @@
     <w:p>
       <w:pPr>
         <w:pStyle w:val="Caption"/>
-        <w:pPrChange w:id="221" w:author="Balaena Institute whitehead" w:date="2025-07-11T15:25:00Z" w16du:dateUtc="2025-07-11T18:25:00Z">
+        <w:pPrChange w:id="225" w:author="Balaena Institute whitehead" w:date="2025-07-11T15:25:00Z" w16du:dateUtc="2025-07-11T18:25:00Z">
           <w:pPr/>
         </w:pPrChange>
       </w:pPr>
@@ -12678,7 +12569,7 @@
       <w:pPr>
         <w:keepNext/>
       </w:pPr>
-      <w:ins w:id="222" w:author="Ana Eguiguren" w:date="2025-07-10T19:56:00Z" w16du:dateUtc="2025-07-10T22:56:00Z">
+      <w:ins w:id="226" w:author="Ana Eguiguren" w:date="2025-07-10T19:56:00Z" w16du:dateUtc="2025-07-10T22:56:00Z">
         <w:r>
           <w:rPr>
             <w:noProof/>
@@ -12731,7 +12622,7 @@
       <w:pPr>
         <w:pStyle w:val="Caption"/>
       </w:pPr>
-      <w:bookmarkStart w:id="223" w:name="_Ref201775677"/>
+      <w:bookmarkStart w:id="227" w:name="_Ref201775677"/>
       <w:r>
         <w:rPr>
           <w:b/>
@@ -12781,7 +12672,7 @@
         </w:rPr>
         <w:fldChar w:fldCharType="end"/>
       </w:r>
-      <w:bookmarkEnd w:id="223"/>
+      <w:bookmarkEnd w:id="227"/>
       <w:r>
         <w:rPr>
           <w:b/>
@@ -12806,7 +12697,7 @@
         </w:rPr>
         <w:t>anterior</w:t>
       </w:r>
-      <w:commentRangeStart w:id="224"/>
+      <w:commentRangeStart w:id="228"/>
       <w:r>
         <w:rPr>
           <w:i w:val="0"/>
@@ -12823,7 +12714,7 @@
         </w:rPr>
         <w:t xml:space="preserve"> </w:t>
       </w:r>
-      <w:commentRangeEnd w:id="224"/>
+      <w:commentRangeEnd w:id="228"/>
       <w:r>
         <w:rPr>
           <w:rStyle w:val="CommentReference"/>
@@ -12831,7 +12722,7 @@
           <w:iCs w:val="0"/>
           <w:color w:val="auto"/>
         </w:rPr>
-        <w:commentReference w:id="224"/>
+        <w:commentReference w:id="228"/>
       </w:r>
       <w:r>
         <w:rPr>
@@ -12893,7 +12784,7 @@
         </w:rPr>
         <w:t>N</w:t>
       </w:r>
-      <w:commentRangeStart w:id="225"/>
+      <w:commentRangeStart w:id="229"/>
       <w:r>
         <w:rPr>
           <w:color w:val="auto"/>
@@ -12904,7 +12795,7 @@
         <w:rPr>
           <w:color w:val="auto"/>
           <w:vertAlign w:val="subscript"/>
-          <w:rPrChange w:id="226" w:author="Christine K" w:date="2025-08-09T14:08:00Z" w16du:dateUtc="2025-08-09T21:08:00Z">
+          <w:rPrChange w:id="230" w:author="Christine K" w:date="2025-08-09T14:08:00Z" w16du:dateUtc="2025-08-09T21:08:00Z">
             <w:rPr>
               <w:color w:val="auto"/>
             </w:rPr>
@@ -12926,7 +12817,7 @@
         </w:rPr>
         <w:t xml:space="preserve">values </w:t>
       </w:r>
-      <w:commentRangeEnd w:id="225"/>
+      <w:commentRangeEnd w:id="229"/>
       <w:r>
         <w:rPr>
           <w:rStyle w:val="CommentReference"/>
@@ -12934,7 +12825,7 @@
           <w:iCs w:val="0"/>
           <w:color w:val="auto"/>
         </w:rPr>
-        <w:commentReference w:id="225"/>
+        <w:commentReference w:id="229"/>
       </w:r>
       <w:r>
         <w:rPr>
@@ -13100,7 +12991,7 @@
       <w:r>
         <w:t xml:space="preserve"> </w:t>
       </w:r>
-      <w:commentRangeStart w:id="227"/>
+      <w:commentRangeStart w:id="231"/>
       <w:r>
         <w:t>consistently</w:t>
       </w:r>
@@ -13171,12 +13062,12 @@
       <w:r>
         <w:t xml:space="preserve">assigned </w:t>
       </w:r>
-      <w:commentRangeEnd w:id="227"/>
+      <w:commentRangeEnd w:id="231"/>
       <w:r>
         <w:rPr>
           <w:rStyle w:val="CommentReference"/>
         </w:rPr>
-        <w:commentReference w:id="227"/>
+        <w:commentReference w:id="231"/>
       </w:r>
       <w:r>
         <w:t>high probability</w:t>
@@ -13302,18 +13193,18 @@
       <w:r>
         <w:t xml:space="preserve"> </w:t>
       </w:r>
-      <w:commentRangeStart w:id="228"/>
+      <w:commentRangeStart w:id="232"/>
       <w:r>
         <w:t>exceeding the maximum recorded female length</w:t>
       </w:r>
-      <w:commentRangeEnd w:id="228"/>
+      <w:commentRangeEnd w:id="232"/>
       <w:r>
         <w:rPr>
           <w:rStyle w:val="CommentReference"/>
         </w:rPr>
-        <w:commentReference w:id="228"/>
-      </w:r>
-      <w:ins w:id="229" w:author="Christine K" w:date="2025-08-09T14:13:00Z" w16du:dateUtc="2025-08-09T21:13:00Z">
+        <w:commentReference w:id="232"/>
+      </w:r>
+      <w:ins w:id="233" w:author="Christine K" w:date="2025-08-09T14:13:00Z" w16du:dateUtc="2025-08-09T21:13:00Z">
         <w:r>
           <w:t xml:space="preserve"> of X m</w:t>
         </w:r>
@@ -13324,7 +13215,7 @@
       <w:r>
         <w:t xml:space="preserve"> </w:t>
       </w:r>
-      <w:del w:id="230" w:author="Balaena Institute whitehead" w:date="2025-09-04T17:16:00Z" w16du:dateUtc="2025-09-04T20:16:00Z">
+      <w:del w:id="234" w:author="Balaena Institute whitehead" w:date="2025-09-04T17:16:00Z" w16du:dateUtc="2025-09-04T20:16:00Z">
         <w:r>
           <w:delText xml:space="preserve">Images of a sample of individuals and their corresponding </w:delText>
         </w:r>
@@ -13346,7 +13237,7 @@
           <w:delText xml:space="preserve">Supplementary Material </w:delText>
         </w:r>
       </w:del>
-      <w:del w:id="231" w:author="Balaena Institute whitehead" w:date="2025-09-04T17:10:00Z" w16du:dateUtc="2025-09-04T20:10:00Z">
+      <w:del w:id="235" w:author="Balaena Institute whitehead" w:date="2025-09-04T17:10:00Z" w16du:dateUtc="2025-09-04T20:10:00Z">
         <w:r>
           <w:rPr>
             <w:b/>
@@ -13355,12 +13246,12 @@
           <w:delText>4</w:delText>
         </w:r>
       </w:del>
-      <w:del w:id="232" w:author="Balaena Institute whitehead" w:date="2025-09-04T17:16:00Z" w16du:dateUtc="2025-09-04T20:16:00Z">
+      <w:del w:id="236" w:author="Balaena Institute whitehead" w:date="2025-09-04T17:16:00Z" w16du:dateUtc="2025-09-04T20:16:00Z">
         <w:r>
           <w:delText xml:space="preserve">. </w:delText>
         </w:r>
       </w:del>
-      <w:ins w:id="233" w:author="Balaena Institute whitehead" w:date="2025-09-04T17:09:00Z" w16du:dateUtc="2025-09-04T20:09:00Z">
+      <w:ins w:id="237" w:author="Balaena Institute whitehead" w:date="2025-09-04T17:09:00Z" w16du:dateUtc="2025-09-04T20:09:00Z">
         <w:r>
           <w:rPr>
             <w:i/>
@@ -13382,7 +13273,7 @@
           <w:t xml:space="preserve">and </w:t>
         </w:r>
       </w:ins>
-      <w:ins w:id="234" w:author="Balaena Institute whitehead" w:date="2025-09-04T17:10:00Z" w16du:dateUtc="2025-09-04T20:10:00Z">
+      <w:ins w:id="238" w:author="Balaena Institute whitehead" w:date="2025-09-04T17:10:00Z" w16du:dateUtc="2025-09-04T20:10:00Z">
         <w:r>
           <w:t xml:space="preserve">prior </w:t>
         </w:r>
@@ -13397,42 +13288,40 @@
           <w:t xml:space="preserve"> values for most individuals</w:t>
         </w:r>
       </w:ins>
-      <w:ins w:id="235" w:author="Balaena Institute whitehead" w:date="2025-09-04T17:11:00Z" w16du:dateUtc="2025-09-04T20:11:00Z">
-        <w:r>
-          <w:t xml:space="preserve"> (</w:t>
+      <w:ins w:id="239" w:author="Balaena Institute whitehead" w:date="2025-09-04T17:15:00Z" w16du:dateUtc="2025-09-04T20:15:00Z">
+        <w:r>
+          <w:t xml:space="preserve">, particularly </w:t>
         </w:r>
       </w:ins>
-      <w:ins w:id="236" w:author="Balaena Institute whitehead" w:date="2025-09-04T17:12:00Z" w16du:dateUtc="2025-09-04T20:12:00Z">
-        <w:r>
-          <w:t>41 and 38 out 51, respectively)</w:t>
+      <w:r>
+        <w:t xml:space="preserve">for </w:t>
+      </w:r>
+      <w:ins w:id="240" w:author="Balaena Institute whitehead" w:date="2025-09-04T17:15:00Z" w16du:dateUtc="2025-09-04T20:15:00Z">
+        <w:r>
+          <w:t xml:space="preserve">those that had consistently </w:t>
         </w:r>
       </w:ins>
-      <w:ins w:id="237" w:author="Balaena Institute whitehead" w:date="2025-09-04T17:15:00Z" w16du:dateUtc="2025-09-04T20:15:00Z">
-        <w:r>
-          <w:t xml:space="preserve">, particularly those that had consistently </w:t>
+      <w:ins w:id="241" w:author="Balaena Institute whitehead" w:date="2025-09-04T17:16:00Z" w16du:dateUtc="2025-09-04T20:16:00Z">
+        <w:r>
+          <w:t xml:space="preserve">either </w:t>
         </w:r>
       </w:ins>
-      <w:ins w:id="238" w:author="Balaena Institute whitehead" w:date="2025-09-04T17:16:00Z" w16du:dateUtc="2025-09-04T20:16:00Z">
-        <w:r>
-          <w:t xml:space="preserve">either </w:t>
+      <w:ins w:id="242" w:author="Balaena Institute whitehead" w:date="2025-09-04T17:15:00Z" w16du:dateUtc="2025-09-04T20:15:00Z">
+        <w:r>
+          <w:t>high</w:t>
         </w:r>
       </w:ins>
-      <w:ins w:id="239" w:author="Balaena Institute whitehead" w:date="2025-09-04T17:15:00Z" w16du:dateUtc="2025-09-04T20:15:00Z">
-        <w:r>
-          <w:t>high</w:t>
+      <w:ins w:id="243" w:author="Balaena Institute whitehead" w:date="2025-09-04T17:16:00Z" w16du:dateUtc="2025-09-04T20:16:00Z">
+        <w:r>
+          <w:t xml:space="preserve"> or low probabilities of being fema</w:t>
         </w:r>
       </w:ins>
-      <w:ins w:id="240" w:author="Balaena Institute whitehead" w:date="2025-09-04T17:16:00Z" w16du:dateUtc="2025-09-04T20:16:00Z">
-        <w:r>
-          <w:t xml:space="preserve"> or low probabilities of being fema</w:t>
+      <w:ins w:id="244" w:author="Balaena Institute whitehead" w:date="2025-09-04T17:17:00Z" w16du:dateUtc="2025-09-04T20:17:00Z">
+        <w:r>
+          <w:t>l</w:t>
         </w:r>
       </w:ins>
-      <w:ins w:id="241" w:author="Balaena Institute whitehead" w:date="2025-09-04T17:17:00Z" w16du:dateUtc="2025-09-04T20:17:00Z">
-        <w:r>
-          <w:t>l</w:t>
-        </w:r>
-      </w:ins>
-      <w:ins w:id="242" w:author="Balaena Institute whitehead" w:date="2025-09-04T17:16:00Z" w16du:dateUtc="2025-09-04T20:16:00Z">
+      <w:ins w:id="245" w:author="Balaena Institute whitehead" w:date="2025-09-04T17:16:00Z" w16du:dateUtc="2025-09-04T20:16:00Z">
         <w:r>
           <w:t>e (</w:t>
         </w:r>
@@ -13447,55 +13336,61 @@
           <w:t>)</w:t>
         </w:r>
       </w:ins>
-      <w:ins w:id="243" w:author="Balaena Institute whitehead" w:date="2025-09-04T17:15:00Z" w16du:dateUtc="2025-09-04T20:15:00Z">
+      <w:ins w:id="246" w:author="Balaena Institute whitehead" w:date="2025-09-04T17:12:00Z" w16du:dateUtc="2025-09-04T20:12:00Z">
+        <w:r>
+          <w:t>.</w:t>
+        </w:r>
+      </w:ins>
+      <w:r>
+        <w:t xml:space="preserve"> </w:t>
+      </w:r>
+      <w:ins w:id="247" w:author="Balaena Institute whitehead" w:date="2025-09-04T17:12:00Z" w16du:dateUtc="2025-09-04T20:12:00Z">
+        <w:r>
+          <w:t xml:space="preserve">Individuals for which varying parameter values had a </w:t>
+        </w:r>
+      </w:ins>
+      <w:ins w:id="248" w:author="Balaena Institute whitehead" w:date="2025-09-04T17:13:00Z" w16du:dateUtc="2025-09-04T20:13:00Z">
+        <w:r>
+          <w:t>more considerable effect (i.e., &gt; 0.05 difference</w:t>
+        </w:r>
+      </w:ins>
+      <w:r>
+        <w:t xml:space="preserve"> in </w:t>
+      </w:r>
+      <w:r>
+        <w:rPr>
+          <w:i/>
+          <w:iCs/>
+        </w:rPr>
+        <w:t>P(f)</w:t>
+      </w:r>
+      <w:ins w:id="249" w:author="Balaena Institute whitehead" w:date="2025-09-04T17:13:00Z" w16du:dateUtc="2025-09-04T20:13:00Z">
+        <w:r>
+          <w:t xml:space="preserve"> between scenarios)</w:t>
+        </w:r>
+      </w:ins>
+      <w:ins w:id="250" w:author="Balaena Institute whitehead" w:date="2025-09-04T17:12:00Z" w16du:dateUtc="2025-09-04T20:12:00Z">
         <w:r>
           <w:t xml:space="preserve"> </w:t>
         </w:r>
       </w:ins>
-      <w:ins w:id="244" w:author="Balaena Institute whitehead" w:date="2025-09-04T17:12:00Z" w16du:dateUtc="2025-09-04T20:12:00Z">
-        <w:r>
-          <w:t xml:space="preserve">. Individuals for which varying parameter values had a </w:t>
-        </w:r>
-      </w:ins>
-      <w:ins w:id="245" w:author="Balaena Institute whitehead" w:date="2025-09-04T17:13:00Z" w16du:dateUtc="2025-09-04T20:13:00Z">
-        <w:r>
-          <w:t>more considerable effect (i.e., &gt; 0.05 difference between scenarios)</w:t>
-        </w:r>
-      </w:ins>
-      <w:ins w:id="246" w:author="Balaena Institute whitehead" w:date="2025-09-04T17:12:00Z" w16du:dateUtc="2025-09-04T20:12:00Z">
-        <w:r>
-          <w:t xml:space="preserve"> </w:t>
-        </w:r>
-      </w:ins>
-      <w:ins w:id="247" w:author="Balaena Institute whitehead" w:date="2025-09-04T17:14:00Z" w16du:dateUtc="2025-09-04T20:14:00Z">
-        <w:r>
-          <w:t xml:space="preserve">had </w:t>
-        </w:r>
-        <w:r>
-          <w:t xml:space="preserve">generally </w:t>
-        </w:r>
-        <w:r>
-          <w:lastRenderedPageBreak/>
-          <w:t xml:space="preserve">intermediate </w:t>
-        </w:r>
-        <w:r>
-          <w:t xml:space="preserve">posterior </w:t>
+      <w:ins w:id="251" w:author="Balaena Institute whitehead" w:date="2025-09-04T17:14:00Z" w16du:dateUtc="2025-09-04T20:14:00Z">
+        <w:r>
+          <w:t xml:space="preserve">had generally intermediate posterior </w:t>
         </w:r>
         <w:r>
           <w:rPr>
             <w:i/>
             <w:iCs/>
           </w:rPr>
+          <w:lastRenderedPageBreak/>
           <w:t xml:space="preserve">P(f) </w:t>
         </w:r>
         <w:r>
-          <w:t>estimates (0.25-0.80), and wide bootstrapped 95% confidence intervals</w:t>
-        </w:r>
-        <w:r>
-          <w:t xml:space="preserve">. </w:t>
+          <w:t xml:space="preserve">estimates (0.25-0.80), and wide bootstrapped 95% confidence intervals. </w:t>
         </w:r>
       </w:ins>
-      <w:ins w:id="248" w:author="Balaena Institute whitehead" w:date="2025-09-04T17:16:00Z" w16du:dateUtc="2025-09-04T20:16:00Z">
+      <w:ins w:id="252" w:author="Balaena Institute whitehead" w:date="2025-09-04T17:16:00Z" w16du:dateUtc="2025-09-04T20:16:00Z">
         <w:r>
           <w:t xml:space="preserve">Images of a sample of individuals and their corresponding </w:t>
         </w:r>
@@ -13507,7 +13402,7 @@
           <w:t>P(f)</w:t>
         </w:r>
         <w:r>
-          <w:t xml:space="preserve"> values are shown in the </w:t>
+          <w:t xml:space="preserve"> values are shown in </w:t>
         </w:r>
         <w:r>
           <w:rPr>
@@ -13527,7 +13422,7 @@
           <w:t xml:space="preserve">. </w:t>
         </w:r>
       </w:ins>
-      <w:ins w:id="249" w:author="Balaena Institute whitehead" w:date="2025-09-04T17:14:00Z" w16du:dateUtc="2025-09-04T20:14:00Z">
+      <w:ins w:id="253" w:author="Balaena Institute whitehead" w:date="2025-09-04T17:14:00Z" w16du:dateUtc="2025-09-04T20:14:00Z">
         <w:r>
           <w:t xml:space="preserve"> </w:t>
         </w:r>
@@ -13591,10 +13486,10 @@
           <w:color w:val="auto"/>
         </w:rPr>
       </w:pPr>
-      <w:bookmarkStart w:id="250" w:name="_Ref201777743"/>
-      <w:commentRangeStart w:id="251"/>
-      <w:commentRangeStart w:id="252"/>
-      <w:commentRangeStart w:id="253"/>
+      <w:bookmarkStart w:id="254" w:name="_Ref201777743"/>
+      <w:commentRangeStart w:id="255"/>
+      <w:commentRangeStart w:id="256"/>
+      <w:commentRangeStart w:id="257"/>
       <w:r>
         <w:rPr>
           <w:b/>
@@ -13603,7 +13498,7 @@
         </w:rPr>
         <w:t xml:space="preserve">Figure </w:t>
       </w:r>
-      <w:bookmarkEnd w:id="250"/>
+      <w:bookmarkEnd w:id="254"/>
       <w:r>
         <w:rPr>
           <w:b/>
@@ -13612,7 +13507,7 @@
         </w:rPr>
         <w:t>5</w:t>
       </w:r>
-      <w:commentRangeEnd w:id="251"/>
+      <w:commentRangeEnd w:id="255"/>
       <w:r>
         <w:rPr>
           <w:rStyle w:val="CommentReference"/>
@@ -13620,9 +13515,9 @@
           <w:iCs w:val="0"/>
           <w:color w:val="auto"/>
         </w:rPr>
-        <w:commentReference w:id="251"/>
-      </w:r>
-      <w:commentRangeEnd w:id="252"/>
+        <w:commentReference w:id="255"/>
+      </w:r>
+      <w:commentRangeEnd w:id="256"/>
       <w:r>
         <w:rPr>
           <w:rStyle w:val="CommentReference"/>
@@ -13630,7 +13525,7 @@
           <w:iCs w:val="0"/>
           <w:color w:val="auto"/>
         </w:rPr>
-        <w:commentReference w:id="252"/>
+        <w:commentReference w:id="256"/>
       </w:r>
       <w:r>
         <w:rPr>
@@ -13646,8 +13541,8 @@
         </w:rPr>
         <w:t xml:space="preserve"> </w:t>
       </w:r>
-      <w:commentRangeStart w:id="254"/>
-      <w:commentRangeStart w:id="255"/>
+      <w:commentRangeStart w:id="258"/>
+      <w:commentRangeStart w:id="259"/>
       <w:r>
         <w:rPr>
           <w:i w:val="0"/>
@@ -13656,7 +13551,7 @@
         </w:rPr>
         <w:t xml:space="preserve">Bootstrapped </w:t>
       </w:r>
-      <w:commentRangeEnd w:id="254"/>
+      <w:commentRangeEnd w:id="258"/>
       <w:r>
         <w:rPr>
           <w:rStyle w:val="CommentReference"/>
@@ -13664,9 +13559,9 @@
           <w:iCs w:val="0"/>
           <w:color w:val="auto"/>
         </w:rPr>
-        <w:commentReference w:id="254"/>
-      </w:r>
-      <w:commentRangeEnd w:id="255"/>
+        <w:commentReference w:id="258"/>
+      </w:r>
+      <w:commentRangeEnd w:id="259"/>
       <w:r>
         <w:rPr>
           <w:rStyle w:val="CommentReference"/>
@@ -13674,7 +13569,7 @@
           <w:iCs w:val="0"/>
           <w:color w:val="auto"/>
         </w:rPr>
-        <w:commentReference w:id="255"/>
+        <w:commentReference w:id="259"/>
       </w:r>
       <w:r>
         <w:rPr>
@@ -13973,7 +13868,7 @@
         </w:rPr>
         <w:t xml:space="preserve"> </w:t>
       </w:r>
-      <w:commentRangeStart w:id="256"/>
+      <w:commentRangeStart w:id="260"/>
       <w:r>
         <w:rPr>
           <w:i w:val="0"/>
@@ -14014,7 +13909,7 @@
         </w:rPr>
         <w:t xml:space="preserve"> (&gt; 13.7 m) are labelled for reference</w:t>
       </w:r>
-      <w:commentRangeEnd w:id="256"/>
+      <w:commentRangeEnd w:id="260"/>
       <w:r>
         <w:rPr>
           <w:rStyle w:val="CommentReference"/>
@@ -14022,7 +13917,7 @@
           <w:iCs w:val="0"/>
           <w:color w:val="auto"/>
         </w:rPr>
-        <w:commentReference w:id="256"/>
+        <w:commentReference w:id="260"/>
       </w:r>
       <w:r>
         <w:rPr>
@@ -14072,7 +13967,7 @@
         </w:rPr>
         <w:t>).</w:t>
       </w:r>
-      <w:commentRangeEnd w:id="253"/>
+      <w:commentRangeEnd w:id="257"/>
       <w:r>
         <w:rPr>
           <w:rStyle w:val="CommentReference"/>
@@ -14080,13 +13975,13 @@
           <w:iCs w:val="0"/>
           <w:color w:val="auto"/>
         </w:rPr>
-        <w:commentReference w:id="253"/>
+        <w:commentReference w:id="257"/>
       </w:r>
     </w:p>
     <w:p>
       <w:pPr>
         <w:pStyle w:val="Heading4"/>
-        <w:pPrChange w:id="257" w:author="Ana Eguiguren" w:date="2025-07-09T19:51:00Z" w16du:dateUtc="2025-07-09T22:51:00Z">
+        <w:pPrChange w:id="261" w:author="Ana Eguiguren" w:date="2025-07-09T19:51:00Z" w16du:dateUtc="2025-07-09T22:51:00Z">
           <w:pPr>
             <w:pStyle w:val="Caption"/>
           </w:pPr>
@@ -14124,7 +14019,7 @@
       <w:r>
         <w:fldChar w:fldCharType="separate"/>
       </w:r>
-      <w:ins w:id="258" w:author="Ana Eguiguren" w:date="2025-09-02T19:44:00Z" w16du:dateUtc="2025-09-02T22:44:00Z">
+      <w:ins w:id="262" w:author="Ana Eguiguren" w:date="2025-09-02T19:44:00Z" w16du:dateUtc="2025-09-02T22:44:00Z">
         <w:r>
           <w:rPr>
             <w:b/>
@@ -14133,7 +14028,7 @@
           <w:t xml:space="preserve">Figure </w:t>
         </w:r>
       </w:ins>
-      <w:del w:id="259" w:author="Ana Eguiguren" w:date="2025-09-02T19:44:00Z" w16du:dateUtc="2025-09-02T22:44:00Z">
+      <w:del w:id="263" w:author="Ana Eguiguren" w:date="2025-09-02T19:44:00Z" w16du:dateUtc="2025-09-02T22:44:00Z">
         <w:r>
           <w:rPr>
             <w:b/>
@@ -14145,7 +14040,7 @@
           <w:rPr>
             <w:b/>
             <w:bCs/>
-            <w:rPrChange w:id="260" w:author="Balaena Institute whitehead" w:date="2025-07-25T12:58:00Z" w16du:dateUtc="2025-07-25T15:58:00Z">
+            <w:rPrChange w:id="264" w:author="Balaena Institute whitehead" w:date="2025-07-25T12:58:00Z" w16du:dateUtc="2025-07-25T15:58:00Z">
               <w:rPr>
                 <w:b/>
                 <w:bCs/>
@@ -14171,24 +14066,24 @@
       <w:r>
         <w:t xml:space="preserve">Length measurements of individuals that performed peduncle dives either fell within the total length ranges corresponding to calves </w:t>
       </w:r>
-      <w:commentRangeStart w:id="261"/>
-      <w:commentRangeStart w:id="262"/>
+      <w:commentRangeStart w:id="265"/>
+      <w:commentRangeStart w:id="266"/>
       <w:r>
         <w:t>(n = 1) or juveniles (n = 3</w:t>
       </w:r>
-      <w:commentRangeEnd w:id="261"/>
+      <w:commentRangeEnd w:id="265"/>
       <w:r>
         <w:rPr>
           <w:rStyle w:val="CommentReference"/>
         </w:rPr>
-        <w:commentReference w:id="261"/>
-      </w:r>
-      <w:commentRangeEnd w:id="262"/>
+        <w:commentReference w:id="265"/>
+      </w:r>
+      <w:commentRangeEnd w:id="266"/>
       <w:r>
         <w:rPr>
           <w:rStyle w:val="CommentReference"/>
         </w:rPr>
-        <w:commentReference w:id="262"/>
+        <w:commentReference w:id="266"/>
       </w:r>
       <w:r>
         <w:t xml:space="preserve">; </w:t>
@@ -14205,7 +14100,7 @@
       <w:r>
         <w:fldChar w:fldCharType="separate"/>
       </w:r>
-      <w:ins w:id="263" w:author="Ana Eguiguren" w:date="2025-09-02T19:44:00Z" w16du:dateUtc="2025-09-02T22:44:00Z">
+      <w:ins w:id="267" w:author="Ana Eguiguren" w:date="2025-09-02T19:44:00Z" w16du:dateUtc="2025-09-02T22:44:00Z">
         <w:r>
           <w:rPr>
             <w:b/>
@@ -14214,7 +14109,7 @@
           <w:t xml:space="preserve">Figure </w:t>
         </w:r>
       </w:ins>
-      <w:del w:id="264" w:author="Ana Eguiguren" w:date="2025-09-02T19:44:00Z" w16du:dateUtc="2025-09-02T22:44:00Z">
+      <w:del w:id="268" w:author="Ana Eguiguren" w:date="2025-09-02T19:44:00Z" w16du:dateUtc="2025-09-02T22:44:00Z">
         <w:r>
           <w:rPr>
             <w:b/>
@@ -14226,7 +14121,7 @@
           <w:rPr>
             <w:b/>
             <w:bCs/>
-            <w:rPrChange w:id="265" w:author="Balaena Institute whitehead" w:date="2025-07-25T12:58:00Z" w16du:dateUtc="2025-07-25T15:58:00Z">
+            <w:rPrChange w:id="269" w:author="Balaena Institute whitehead" w:date="2025-07-25T12:58:00Z" w16du:dateUtc="2025-07-25T15:58:00Z">
               <w:rPr>
                 <w:b/>
                 <w:bCs/>
@@ -14240,7 +14135,7 @@
       <w:r>
         <w:fldChar w:fldCharType="end"/>
       </w:r>
-      <w:ins w:id="266" w:author="Balaena Institute whitehead" w:date="2025-09-04T17:17:00Z" w16du:dateUtc="2025-09-04T20:17:00Z">
+      <w:ins w:id="270" w:author="Balaena Institute whitehead" w:date="2025-09-04T17:17:00Z" w16du:dateUtc="2025-09-04T20:17:00Z">
         <w:r>
           <w:rPr>
             <w:b/>
@@ -14333,7 +14228,7 @@
       <w:r>
         <w:fldChar w:fldCharType="separate"/>
       </w:r>
-      <w:ins w:id="267" w:author="Ana Eguiguren" w:date="2025-09-02T19:44:00Z" w16du:dateUtc="2025-09-02T22:44:00Z">
+      <w:ins w:id="271" w:author="Ana Eguiguren" w:date="2025-09-02T19:44:00Z" w16du:dateUtc="2025-09-02T22:44:00Z">
         <w:r>
           <w:rPr>
             <w:b/>
@@ -14342,7 +14237,7 @@
           <w:t xml:space="preserve">Figure </w:t>
         </w:r>
       </w:ins>
-      <w:del w:id="268" w:author="Ana Eguiguren" w:date="2025-09-02T19:44:00Z" w16du:dateUtc="2025-09-02T22:44:00Z">
+      <w:del w:id="272" w:author="Ana Eguiguren" w:date="2025-09-02T19:44:00Z" w16du:dateUtc="2025-09-02T22:44:00Z">
         <w:r>
           <w:rPr>
             <w:b/>
@@ -14354,7 +14249,7 @@
           <w:rPr>
             <w:b/>
             <w:bCs/>
-            <w:rPrChange w:id="269" w:author="Balaena Institute whitehead" w:date="2025-07-25T12:58:00Z" w16du:dateUtc="2025-07-25T15:58:00Z">
+            <w:rPrChange w:id="273" w:author="Balaena Institute whitehead" w:date="2025-07-25T12:58:00Z" w16du:dateUtc="2025-07-25T15:58:00Z">
               <w:rPr>
                 <w:b/>
                 <w:bCs/>
@@ -14368,7 +14263,7 @@
       <w:r>
         <w:fldChar w:fldCharType="end"/>
       </w:r>
-      <w:ins w:id="270" w:author="Balaena Institute whitehead" w:date="2025-09-04T17:17:00Z" w16du:dateUtc="2025-09-04T20:17:00Z">
+      <w:ins w:id="274" w:author="Balaena Institute whitehead" w:date="2025-09-04T17:17:00Z" w16du:dateUtc="2025-09-04T20:17:00Z">
         <w:r>
           <w:rPr>
             <w:b/>
@@ -14462,7 +14357,7 @@
           </mc:Fallback>
         </mc:AlternateContent>
       </w:r>
-      <w:ins w:id="271" w:author="Ana Eguiguren" w:date="2025-07-10T20:01:00Z" w16du:dateUtc="2025-07-10T23:01:00Z">
+      <w:ins w:id="275" w:author="Ana Eguiguren" w:date="2025-07-10T20:01:00Z" w16du:dateUtc="2025-07-10T23:01:00Z">
         <w:r>
           <w:rPr>
             <w:noProof/>
@@ -14520,10 +14415,10 @@
           <w:color w:val="auto"/>
         </w:rPr>
       </w:pPr>
-      <w:bookmarkStart w:id="272" w:name="_Ref201915523"/>
-      <w:commentRangeStart w:id="273"/>
-      <w:commentRangeStart w:id="274"/>
-      <w:commentRangeStart w:id="275"/>
+      <w:bookmarkStart w:id="276" w:name="_Ref201915523"/>
+      <w:commentRangeStart w:id="277"/>
+      <w:commentRangeStart w:id="278"/>
+      <w:commentRangeStart w:id="279"/>
       <w:r>
         <w:rPr>
           <w:b/>
@@ -14532,7 +14427,7 @@
         </w:rPr>
         <w:t xml:space="preserve">Figure </w:t>
       </w:r>
-      <w:bookmarkEnd w:id="272"/>
+      <w:bookmarkEnd w:id="276"/>
       <w:r>
         <w:rPr>
           <w:b/>
@@ -14655,7 +14550,7 @@
         </w:rPr>
         <w:t xml:space="preserve">.  </w:t>
       </w:r>
-      <w:commentRangeEnd w:id="273"/>
+      <w:commentRangeEnd w:id="277"/>
       <w:r>
         <w:rPr>
           <w:rStyle w:val="CommentReference"/>
@@ -14663,9 +14558,9 @@
           <w:iCs w:val="0"/>
           <w:color w:val="auto"/>
         </w:rPr>
-        <w:commentReference w:id="273"/>
-      </w:r>
-      <w:commentRangeEnd w:id="274"/>
+        <w:commentReference w:id="277"/>
+      </w:r>
+      <w:commentRangeEnd w:id="278"/>
       <w:r>
         <w:rPr>
           <w:rStyle w:val="CommentReference"/>
@@ -14673,9 +14568,9 @@
           <w:iCs w:val="0"/>
           <w:color w:val="auto"/>
         </w:rPr>
-        <w:commentReference w:id="274"/>
-      </w:r>
-      <w:commentRangeEnd w:id="275"/>
+        <w:commentReference w:id="278"/>
+      </w:r>
+      <w:commentRangeEnd w:id="279"/>
       <w:r>
         <w:rPr>
           <w:rStyle w:val="CommentReference"/>
@@ -14683,7 +14578,7 @@
           <w:iCs w:val="0"/>
           <w:color w:val="auto"/>
         </w:rPr>
-        <w:commentReference w:id="275"/>
+        <w:commentReference w:id="279"/>
       </w:r>
     </w:p>
     <w:p/>
@@ -14704,7 +14599,7 @@
       <w:r>
         <w:rPr>
           <w:rFonts w:cs="Times New Roman"/>
-          <w:rPrChange w:id="276" w:author="Balaena Institute whitehead" w:date="2025-09-03T15:44:00Z" w16du:dateUtc="2025-09-03T18:44:00Z">
+          <w:rPrChange w:id="280" w:author="Balaena Institute whitehead" w:date="2025-09-03T15:44:00Z" w16du:dateUtc="2025-09-03T18:44:00Z">
             <w:rPr>
               <w:rFonts w:cs="Times New Roman"/>
               <w:highlight w:val="green"/>
@@ -14783,16 +14678,16 @@
       <w:r>
         <w:t xml:space="preserve">) reliably captured the development of sexual dimorphism in sperm whales’ </w:t>
       </w:r>
-      <w:commentRangeStart w:id="277"/>
+      <w:commentRangeStart w:id="281"/>
       <w:r>
         <w:t xml:space="preserve">noses </w:t>
       </w:r>
-      <w:commentRangeEnd w:id="277"/>
+      <w:commentRangeEnd w:id="281"/>
       <w:r>
         <w:rPr>
           <w:rStyle w:val="CommentReference"/>
         </w:rPr>
-        <w:commentReference w:id="277"/>
+        <w:commentReference w:id="281"/>
       </w:r>
       <w:r>
         <w:fldChar w:fldCharType="begin"/>
@@ -15119,7 +15014,7 @@
       <w:r>
         <w:t xml:space="preserve"> standard deviation of up to 0.96 </w:t>
       </w:r>
-      <w:commentRangeStart w:id="278"/>
+      <w:commentRangeStart w:id="282"/>
       <w:r>
         <w:t xml:space="preserve">m at a given age </w:t>
       </w:r>
@@ -15145,12 +15040,12 @@
       <w:r>
         <w:t xml:space="preserve">. </w:t>
       </w:r>
-      <w:commentRangeEnd w:id="278"/>
+      <w:commentRangeEnd w:id="282"/>
       <w:r>
         <w:rPr>
           <w:rStyle w:val="CommentReference"/>
         </w:rPr>
-        <w:commentReference w:id="278"/>
+        <w:commentReference w:id="282"/>
       </w:r>
     </w:p>
     <w:p>
@@ -15503,11 +15398,9 @@
       <w:r>
         <w:t xml:space="preserve"> methods allow for </w:t>
       </w:r>
-      <w:proofErr w:type="gramStart"/>
       <w:r>
         <w:t>the majority of</w:t>
       </w:r>
-      <w:proofErr w:type="gramEnd"/>
       <w:r>
         <w:t xml:space="preserve"> individuals within the traditional female-immature age-sex class to be reliabl</w:t>
       </w:r>
@@ -15615,8 +15508,8 @@
       <w:r>
         <w:t xml:space="preserve">, which would make distinguishing subadult males from adult and mature males particularly challenging. </w:t>
       </w:r>
-      <w:commentRangeStart w:id="279"/>
-      <w:commentRangeStart w:id="280"/>
+      <w:commentRangeStart w:id="283"/>
+      <w:commentRangeStart w:id="284"/>
       <w:r>
         <w:t xml:space="preserve">Unfortunately, </w:t>
       </w:r>
@@ -15630,19 +15523,19 @@
       <w:r>
         <w:t xml:space="preserve">curves in Nishiwaki et al. (1963) are based on mean measurements, so we don’t have a baseline for the naturally occurring variation across individuals. </w:t>
       </w:r>
-      <w:commentRangeEnd w:id="279"/>
+      <w:commentRangeEnd w:id="283"/>
       <w:r>
         <w:rPr>
           <w:rStyle w:val="CommentReference"/>
         </w:rPr>
-        <w:commentReference w:id="279"/>
-      </w:r>
-      <w:commentRangeEnd w:id="280"/>
+        <w:commentReference w:id="283"/>
+      </w:r>
+      <w:commentRangeEnd w:id="284"/>
       <w:r>
         <w:rPr>
           <w:rStyle w:val="CommentReference"/>
         </w:rPr>
-        <w:commentReference w:id="280"/>
+        <w:commentReference w:id="284"/>
       </w:r>
       <w:r>
         <w:t xml:space="preserve">Additionally, there are reports across cetacean species of individuals with partial or full hermaphroditism in their genital organs, which in some cases, is linked to intersex chromosome arrangements </w:t>
@@ -15759,8 +15652,8 @@
       <w:r>
         <w:t xml:space="preserve"> </w:t>
       </w:r>
-      <w:commentRangeStart w:id="281"/>
-      <w:commentRangeStart w:id="282"/>
+      <w:commentRangeStart w:id="285"/>
+      <w:commentRangeStart w:id="286"/>
       <w:r>
         <w:fldChar w:fldCharType="begin"/>
       </w:r>
@@ -15783,19 +15676,19 @@
       <w:r>
         <w:t xml:space="preserve">). </w:t>
       </w:r>
-      <w:commentRangeEnd w:id="281"/>
+      <w:commentRangeEnd w:id="285"/>
       <w:r>
         <w:rPr>
           <w:rStyle w:val="CommentReference"/>
         </w:rPr>
-        <w:commentReference w:id="281"/>
-      </w:r>
-      <w:commentRangeEnd w:id="282"/>
+        <w:commentReference w:id="285"/>
+      </w:r>
+      <w:commentRangeEnd w:id="286"/>
       <w:r>
         <w:rPr>
           <w:rStyle w:val="CommentReference"/>
         </w:rPr>
-        <w:commentReference w:id="282"/>
+        <w:commentReference w:id="286"/>
       </w:r>
       <w:r>
         <w:t>Because our fieldwork was focused on large groups which are generally composed of mature females and immature individuals</w:t>
@@ -15823,14 +15716,23 @@
         <w:fldChar w:fldCharType="end"/>
       </w:r>
       <w:r>
-        <w:t xml:space="preserve">, it is likely that adult (i.e., sexually mature) males were underrepresented in our sample.  </w:t>
-      </w:r>
-      <w:commentRangeStart w:id="283"/>
+        <w:t>, it is likely that adult (i.e., sexually mature) males were underrepresented in our sample.</w:t>
+      </w:r>
+      <w:del w:id="287" w:author="Ana Eguiguren" w:date="2025-09-04T21:04:00Z" w16du:dateUtc="2025-09-05T00:04:00Z">
+        <w:r>
+          <w:delText xml:space="preserve"> </w:delText>
+        </w:r>
+      </w:del>
+      <w:r>
+        <w:t xml:space="preserve"> </w:t>
+      </w:r>
+      <w:commentRangeStart w:id="288"/>
+      <w:commentRangeStart w:id="289"/>
       <w:r>
         <w:t xml:space="preserve">Despite this we conservatively assumed equal prior probabilities of observing each sex. </w:t>
       </w:r>
       <w:r>
-        <w:t>This may have underestimated the probability of being female for some intermediate subjects.  For instance</w:t>
+        <w:t>This may have underestimated the probability of being female for some intermediate subjects. For instance</w:t>
       </w:r>
       <w:r>
         <w:t>,</w:t>
@@ -15854,46 +15756,164 @@
         <w:t xml:space="preserve"> proportion of females</w:t>
       </w:r>
       <w:r>
-        <w:t xml:space="preserve"> in </w:t>
+        <w:t xml:space="preserve"> in the breeding groups of </w:t>
+      </w:r>
+      <w:r>
+        <w:t>Richard</w:t>
+      </w:r>
+      <w:r>
+        <w:t xml:space="preserve"> et al.’s </w:t>
+      </w:r>
+      <w:r>
+        <w:t xml:space="preserve">(1996) </w:t>
+      </w:r>
+      <w:r>
+        <w:t>study</w:t>
+      </w:r>
+      <w:r>
+        <w:t xml:space="preserve"> off the Galápagos Islands</w:t>
+      </w:r>
+      <w:r>
+        <w:t>)</w:t>
+      </w:r>
+      <w:r>
+        <w:t xml:space="preserve">, the posterior probability </w:t>
       </w:r>
       <w:r>
         <w:lastRenderedPageBreak/>
-        <w:t xml:space="preserve">the breeding groups of </w:t>
-      </w:r>
-      <w:r>
-        <w:t>Richard</w:t>
-      </w:r>
-      <w:r>
-        <w:t xml:space="preserve"> et al.’s </w:t>
-      </w:r>
-      <w:r>
-        <w:t xml:space="preserve">(1996) </w:t>
-      </w:r>
-      <w:r>
-        <w:t>study</w:t>
-      </w:r>
-      <w:r>
-        <w:t xml:space="preserve"> off the Galápagos Islands</w:t>
-      </w:r>
-      <w:r>
-        <w:t>)</w:t>
-      </w:r>
-      <w:r>
-        <w:t xml:space="preserve">, the posterior probability of whale #11 being female changed from 0.64 to </w:t>
-      </w:r>
-      <w:r>
-        <w:t>0.87</w:t>
-      </w:r>
+        <w:t xml:space="preserve">of whale </w:t>
+      </w:r>
+      <w:ins w:id="290" w:author="Ana Eguiguren" w:date="2025-09-04T21:00:00Z" w16du:dateUtc="2025-09-05T00:00:00Z">
+        <w:r>
+          <w:t>#75</w:t>
+        </w:r>
+      </w:ins>
+      <w:del w:id="291" w:author="Ana Eguiguren" w:date="2025-09-04T21:00:00Z" w16du:dateUtc="2025-09-05T00:00:00Z">
+        <w:r>
+          <w:delText>#11</w:delText>
+        </w:r>
+      </w:del>
+      <w:r>
+        <w:t xml:space="preserve"> being female changed from </w:t>
+      </w:r>
+      <w:del w:id="292" w:author="Ana Eguiguren" w:date="2025-09-04T21:01:00Z" w16du:dateUtc="2025-09-05T00:01:00Z">
+        <w:r>
+          <w:delText xml:space="preserve">0.64 to </w:delText>
+        </w:r>
+        <w:r>
+          <w:delText>0.87</w:delText>
+        </w:r>
+      </w:del>
+      <w:ins w:id="293" w:author="Ana Eguiguren" w:date="2025-09-04T21:01:00Z" w16du:dateUtc="2025-09-05T00:01:00Z">
+        <w:r>
+          <w:t>0.62 to 0.80</w:t>
+        </w:r>
+      </w:ins>
+      <w:ins w:id="294" w:author="Ana Eguiguren" w:date="2025-09-04T21:03:00Z" w16du:dateUtc="2025-09-05T00:03:00Z">
+        <w:r>
+          <w:t xml:space="preserve"> (</w:t>
+        </w:r>
+        <w:r>
+          <w:rPr>
+            <w:b/>
+            <w:bCs/>
+          </w:rPr>
+          <w:t>Supplement 4 – Figure S4-2)</w:t>
+        </w:r>
+      </w:ins>
       <w:r>
         <w:t>.</w:t>
       </w:r>
-      <w:commentRangeEnd w:id="283"/>
+      <w:commentRangeEnd w:id="288"/>
       <w:r>
         <w:rPr>
           <w:rStyle w:val="CommentReference"/>
         </w:rPr>
-        <w:commentReference w:id="283"/>
-      </w:r>
+        <w:commentReference w:id="288"/>
+      </w:r>
+      <w:commentRangeEnd w:id="289"/>
+      <w:r>
+        <w:rPr>
+          <w:rStyle w:val="CommentReference"/>
+        </w:rPr>
+        <w:commentReference w:id="289"/>
+      </w:r>
+      <w:ins w:id="295" w:author="Ana Eguiguren" w:date="2025-09-04T21:01:00Z" w16du:dateUtc="2025-09-05T00:01:00Z">
+        <w:r>
+          <w:t xml:space="preserve"> </w:t>
+        </w:r>
+      </w:ins>
+      <w:ins w:id="296" w:author="Ana Eguiguren" w:date="2025-09-04T21:05:00Z" w16du:dateUtc="2025-09-05T00:05:00Z">
+        <w:r>
+          <w:t>However, i</w:t>
+        </w:r>
+      </w:ins>
+      <w:ins w:id="297" w:author="Ana Eguiguren" w:date="2025-09-04T21:01:00Z" w16du:dateUtc="2025-09-05T00:01:00Z">
+        <w:r>
+          <w:t xml:space="preserve">mplementing this informed prior resulted in unrealistically high probabilities </w:t>
+        </w:r>
+      </w:ins>
+      <w:ins w:id="298" w:author="Ana Eguiguren" w:date="2025-09-04T21:02:00Z" w16du:dateUtc="2025-09-05T00:02:00Z">
+        <w:r>
+          <w:t xml:space="preserve">of </w:t>
+        </w:r>
+      </w:ins>
+      <w:ins w:id="299" w:author="Ana Eguiguren" w:date="2025-09-04T21:05:00Z" w16du:dateUtc="2025-09-05T00:05:00Z">
+        <w:r>
+          <w:t xml:space="preserve">individuals </w:t>
+        </w:r>
+      </w:ins>
+      <w:ins w:id="300" w:author="Ana Eguiguren" w:date="2025-09-04T21:02:00Z" w16du:dateUtc="2025-09-05T00:02:00Z">
+        <w:r>
+          <w:t xml:space="preserve">being female for calves (original = 0.5, updated = 0.80), </w:t>
+        </w:r>
+      </w:ins>
+      <w:ins w:id="301" w:author="Ana Eguiguren" w:date="2025-09-04T21:06:00Z" w16du:dateUtc="2025-09-05T00:06:00Z">
+        <w:r>
+          <w:t xml:space="preserve">given that their nose-to-body ratios would not have diverged enough at that point to be able to tell males and females </w:t>
+        </w:r>
+      </w:ins>
+      <w:ins w:id="302" w:author="Ana Eguiguren" w:date="2025-09-04T21:07:00Z" w16du:dateUtc="2025-09-05T00:07:00Z">
+        <w:r>
+          <w:t>apart</w:t>
+        </w:r>
+        <w:r>
+          <w:t>. Thus,</w:t>
+        </w:r>
+      </w:ins>
+      <w:ins w:id="303" w:author="Ana Eguiguren" w:date="2025-09-04T21:02:00Z" w16du:dateUtc="2025-09-05T00:02:00Z">
+        <w:r>
+          <w:t xml:space="preserve"> we consider our co</w:t>
+        </w:r>
+      </w:ins>
+      <w:ins w:id="304" w:author="Ana Eguiguren" w:date="2025-09-04T21:03:00Z" w16du:dateUtc="2025-09-05T00:03:00Z">
+        <w:r>
+          <w:t xml:space="preserve">nservative prior </w:t>
+        </w:r>
+      </w:ins>
+      <w:ins w:id="305" w:author="Ana Eguiguren" w:date="2025-09-04T21:04:00Z" w16du:dateUtc="2025-09-05T00:04:00Z">
+        <w:r>
+          <w:t>to produce</w:t>
+        </w:r>
+      </w:ins>
+      <w:ins w:id="306" w:author="Ana Eguiguren" w:date="2025-09-04T21:07:00Z" w16du:dateUtc="2025-09-05T00:07:00Z">
+        <w:r>
+          <w:t xml:space="preserve"> a better representation of </w:t>
+        </w:r>
+        <w:r>
+          <w:t>the morpho</w:t>
+        </w:r>
+      </w:ins>
+      <w:ins w:id="307" w:author="Ana Eguiguren" w:date="2025-09-04T21:08:00Z" w16du:dateUtc="2025-09-05T00:08:00Z">
+        <w:r>
+          <w:t>metric different between males and females throughout their development</w:t>
+        </w:r>
+      </w:ins>
+      <w:ins w:id="308" w:author="Ana Eguiguren" w:date="2025-09-04T21:07:00Z" w16du:dateUtc="2025-09-05T00:07:00Z">
+        <w:r>
+          <w:t>.</w:t>
+        </w:r>
+      </w:ins>
     </w:p>
     <w:p>
       <w:pPr>
@@ -16073,7 +16093,7 @@
       <w:pPr>
         <w:spacing w:line="360" w:lineRule="auto"/>
         <w:rPr>
-          <w:ins w:id="284" w:author="Hal Whitehead" w:date="2025-08-08T14:35:00Z" w16du:dateUtc="2025-08-08T17:35:00Z"/>
+          <w:ins w:id="309" w:author="Hal Whitehead" w:date="2025-08-08T14:35:00Z" w16du:dateUtc="2025-08-08T17:35:00Z"/>
         </w:rPr>
       </w:pPr>
       <w:r>
@@ -16141,7 +16161,7 @@
       <w:r>
         <w:t xml:space="preserve"> remains untested, our findings further indicate that strong sexual selective pressures are acting on this trait as it continues to grow despite the potentially high energetic cost of building lipid-rich tissue </w:t>
       </w:r>
-      <w:commentRangeStart w:id="285"/>
+      <w:commentRangeStart w:id="310"/>
       <w:r>
         <w:fldChar w:fldCharType="begin"/>
       </w:r>
@@ -16164,12 +16184,12 @@
       <w:r>
         <w:t>.</w:t>
       </w:r>
-      <w:commentRangeEnd w:id="285"/>
+      <w:commentRangeEnd w:id="310"/>
       <w:r>
         <w:rPr>
           <w:rStyle w:val="CommentReference"/>
         </w:rPr>
-        <w:commentReference w:id="285"/>
+        <w:commentReference w:id="310"/>
       </w:r>
     </w:p>
     <w:p>
@@ -16227,7 +16247,11 @@
         <w:fldChar w:fldCharType="end"/>
       </w:r>
       <w:r>
-        <w:t xml:space="preserve">. The remaining individuals observed receiving PDs, for which </w:t>
+        <w:t xml:space="preserve">. The remaining </w:t>
+      </w:r>
+      <w:r>
+        <w:lastRenderedPageBreak/>
+        <w:t xml:space="preserve">individuals observed receiving PDs, for which </w:t>
       </w:r>
       <w:r>
         <w:rPr>
@@ -16268,11 +16292,7 @@
         <w:fldChar w:fldCharType="end"/>
       </w:r>
       <w:r>
-        <w:t xml:space="preserve">. Two of the individuals observed receiving </w:t>
-      </w:r>
-      <w:r>
-        <w:lastRenderedPageBreak/>
-        <w:t xml:space="preserve">peduncle dives fell in the a ‘adult female’ size range (8.5 – 10 m – </w:t>
+        <w:t xml:space="preserve">. Two of the individuals observed receiving peduncle dives fell in the a ‘adult female’ size range (8.5 – 10 m – </w:t>
       </w:r>
       <w:r>
         <w:rPr>
@@ -16535,7 +16555,11 @@
         <w:t>UAV</w:t>
       </w:r>
       <w:r>
-        <w:t xml:space="preserve">-derived footage would allow us to better understand the extent to which care behaviours are driven by calves or juveniles seeking care versus adults providing care, and how these change overtime. </w:t>
+        <w:t xml:space="preserve">-derived footage would allow </w:t>
+      </w:r>
+      <w:r>
+        <w:lastRenderedPageBreak/>
+        <w:t xml:space="preserve">us to better understand the extent to which care behaviours are driven by calves or juveniles seeking care versus adults providing care, and how these change overtime. </w:t>
       </w:r>
     </w:p>
     <w:p>
@@ -16543,7 +16567,6 @@
         <w:spacing w:line="360" w:lineRule="auto"/>
       </w:pPr>
       <w:r>
-        <w:lastRenderedPageBreak/>
         <w:t xml:space="preserve">Likewise, </w:t>
       </w:r>
       <w:r>
@@ -16628,15 +16651,7 @@
         <w:t>flipper</w:t>
       </w:r>
       <w:r>
-        <w:t xml:space="preserve"> correlate with the frequency with which </w:t>
-      </w:r>
-      <w:proofErr w:type="gramStart"/>
-      <w:r>
-        <w:t>females</w:t>
-      </w:r>
-      <w:proofErr w:type="gramEnd"/>
-      <w:r>
-        <w:t xml:space="preserve"> approach or interact with males and vice versa. While this would not directly measure reproductive success, patterns of female-male interactions could clarify the drivers of female choice </w:t>
+        <w:t xml:space="preserve"> correlate with the frequency with which females approach or interact with males and vice versa. While this would not directly measure reproductive success, patterns of female-male interactions could clarify the drivers of female choice </w:t>
       </w:r>
       <w:r>
         <w:fldChar w:fldCharType="begin"/>
@@ -16700,19 +16715,19 @@
       <w:r>
         <w:t xml:space="preserve"> a population requires</w:t>
       </w:r>
-      <w:commentRangeStart w:id="286"/>
+      <w:commentRangeStart w:id="311"/>
       <w:r>
         <w:t xml:space="preserve"> large-scale sampling (e.g., hunting or commercial harvesting), </w:t>
       </w:r>
       <w:r>
         <w:t>mark-recapture methods and long-term monitoring</w:t>
       </w:r>
-      <w:commentRangeEnd w:id="286"/>
+      <w:commentRangeEnd w:id="311"/>
       <w:r>
         <w:rPr>
           <w:rStyle w:val="CommentReference"/>
         </w:rPr>
-        <w:commentReference w:id="286"/>
+        <w:commentReference w:id="311"/>
       </w:r>
       <w:r>
         <w:t xml:space="preserve">. But, photogrammetric estimates of size distribution, informed by ground-truthing data, can provide useful estimates </w:t>
@@ -16833,17 +16848,17 @@
         <w:t>elucidate</w:t>
       </w:r>
       <w:r>
-        <w:t xml:space="preserve"> the nature of relationships in sperm whales</w:t>
+        <w:t xml:space="preserve"> the nature of relationships in sperm </w:t>
+      </w:r>
+      <w:r>
+        <w:lastRenderedPageBreak/>
+        <w:t>whales</w:t>
       </w:r>
       <w:r>
         <w:t xml:space="preserve"> and the proximate mechanisms by which their societies are maintained and established</w:t>
       </w:r>
       <w:r>
-        <w:t xml:space="preserve">, which </w:t>
-      </w:r>
-      <w:r>
-        <w:lastRenderedPageBreak/>
-        <w:t xml:space="preserve">until now we have only been able to glean from proximity-based assessments of association </w:t>
+        <w:t xml:space="preserve">, which until now we have only been able to glean from proximity-based assessments of association </w:t>
       </w:r>
       <w:r>
         <w:fldChar w:fldCharType="begin"/>
@@ -17163,7 +17178,11 @@
         <w:t>on</w:t>
       </w:r>
       <w:r>
-        <w:t xml:space="preserve"> commercially available UAVs frequently used in cetacean monitoring </w:t>
+        <w:t xml:space="preserve"> commercially </w:t>
+      </w:r>
+      <w:r>
+        <w:lastRenderedPageBreak/>
+        <w:t xml:space="preserve">available UAVs frequently used in cetacean monitoring </w:t>
       </w:r>
       <w:r>
         <w:fldChar w:fldCharType="begin"/>
@@ -17185,11 +17204,7 @@
         <w:fldChar w:fldCharType="end"/>
       </w:r>
       <w:r>
-        <w:t xml:space="preserve">. This would improve </w:t>
-      </w:r>
-      <w:r>
-        <w:lastRenderedPageBreak/>
-        <w:t xml:space="preserve">accuracy and precision in </w:t>
+        <w:t xml:space="preserve">. This would improve accuracy and precision in </w:t>
       </w:r>
       <w:r>
         <w:rPr>
@@ -17999,7 +18014,7 @@
       </w:r>
     </w:p>
   </w:comment>
-  <w:comment w:id="112" w:author="Christine K" w:date="2025-08-09T13:08:00Z" w:initials="CK">
+  <w:comment w:id="118" w:author="Christine K" w:date="2025-08-09T13:08:00Z" w:initials="CK">
     <w:p>
       <w:pPr>
         <w:pStyle w:val="CommentText"/>
@@ -18015,7 +18030,7 @@
       </w:r>
     </w:p>
   </w:comment>
-  <w:comment w:id="118" w:author="Christine K" w:date="2025-08-09T13:15:00Z" w:initials="CK">
+  <w:comment w:id="124" w:author="Christine K" w:date="2025-08-09T13:15:00Z" w:initials="CK">
     <w:p>
       <w:pPr>
         <w:pStyle w:val="CommentText"/>
@@ -18031,7 +18046,7 @@
       </w:r>
     </w:p>
   </w:comment>
-  <w:comment w:id="120" w:author="Christine K" w:date="2025-08-09T13:36:00Z" w:initials="CK">
+  <w:comment w:id="126" w:author="Christine K" w:date="2025-08-09T13:36:00Z" w:initials="CK">
     <w:p>
       <w:pPr>
         <w:pStyle w:val="CommentText"/>
@@ -18047,7 +18062,7 @@
       </w:r>
     </w:p>
   </w:comment>
-  <w:comment w:id="123" w:author="Christine K" w:date="2025-08-09T13:37:00Z" w:initials="CK">
+  <w:comment w:id="129" w:author="Christine K" w:date="2025-08-09T13:37:00Z" w:initials="CK">
     <w:p>
       <w:pPr>
         <w:pStyle w:val="CommentText"/>
@@ -18063,7 +18078,7 @@
       </w:r>
     </w:p>
   </w:comment>
-  <w:comment w:id="128" w:author="Balaena Institute whitehead" w:date="2025-07-30T13:22:00Z" w:initials="Bw">
+  <w:comment w:id="134" w:author="Balaena Institute whitehead" w:date="2025-07-30T13:22:00Z" w:initials="Bw">
     <w:p>
       <w:pPr>
         <w:pStyle w:val="CommentText"/>
@@ -18079,7 +18094,7 @@
       </w:r>
     </w:p>
   </w:comment>
-  <w:comment w:id="136" w:author="Balaena Institute whitehead" w:date="2025-07-10T10:29:00Z" w:initials="Bw">
+  <w:comment w:id="142" w:author="Balaena Institute whitehead" w:date="2025-07-10T10:29:00Z" w:initials="Bw">
     <w:p>
       <w:pPr>
         <w:pStyle w:val="CommentText"/>
@@ -18095,7 +18110,7 @@
       </w:r>
     </w:p>
   </w:comment>
-  <w:comment w:id="141" w:author="Ana Eguiguren" w:date="2025-08-27T12:25:00Z" w:initials="AE">
+  <w:comment w:id="147" w:author="Ana Eguiguren" w:date="2025-08-27T12:25:00Z" w:initials="AE">
     <w:p>
       <w:r>
         <w:rPr>
@@ -18112,7 +18127,7 @@
       </w:r>
     </w:p>
   </w:comment>
-  <w:comment w:id="175" w:author="Christine K" w:date="2025-08-09T13:59:00Z" w:initials="CK">
+  <w:comment w:id="179" w:author="Christine K" w:date="2025-08-09T13:59:00Z" w:initials="CK">
     <w:p>
       <w:pPr>
         <w:pStyle w:val="CommentText"/>
@@ -18128,7 +18143,7 @@
       </w:r>
     </w:p>
   </w:comment>
-  <w:comment w:id="177" w:author="Hal Whitehead" w:date="2025-07-07T11:36:00Z" w:initials="HW">
+  <w:comment w:id="181" w:author="Hal Whitehead" w:date="2025-07-07T11:36:00Z" w:initials="HW">
     <w:p>
       <w:pPr>
         <w:pStyle w:val="CommentText"/>
@@ -18144,7 +18159,7 @@
       </w:r>
     </w:p>
   </w:comment>
-  <w:comment w:id="144" w:author="Ana Eguiguren" w:date="2025-07-10T18:13:00Z" w:initials="AE">
+  <w:comment w:id="150" w:author="Ana Eguiguren" w:date="2025-07-10T18:13:00Z" w:initials="AE">
     <w:p>
       <w:r>
         <w:rPr>
@@ -18161,7 +18176,7 @@
       </w:r>
     </w:p>
   </w:comment>
-  <w:comment w:id="179" w:author="Christine K" w:date="2025-08-09T13:08:00Z" w:initials="CK">
+  <w:comment w:id="183" w:author="Christine K" w:date="2025-08-09T13:08:00Z" w:initials="CK">
     <w:p>
       <w:pPr>
         <w:pStyle w:val="CommentText"/>
@@ -18177,7 +18192,7 @@
       </w:r>
     </w:p>
   </w:comment>
-  <w:comment w:id="195" w:author="Christine K" w:date="2025-08-09T14:01:00Z" w:initials="CK">
+  <w:comment w:id="199" w:author="Christine K" w:date="2025-08-09T14:01:00Z" w:initials="CK">
     <w:p>
       <w:pPr>
         <w:pStyle w:val="CommentText"/>
@@ -18193,7 +18208,7 @@
       </w:r>
     </w:p>
   </w:comment>
-  <w:comment w:id="190" w:author="Ana Eguiguren" w:date="2025-07-09T20:39:00Z" w:initials="AE">
+  <w:comment w:id="194" w:author="Ana Eguiguren" w:date="2025-07-09T20:39:00Z" w:initials="AE">
     <w:p>
       <w:r>
         <w:rPr>
@@ -18210,7 +18225,7 @@
       </w:r>
     </w:p>
   </w:comment>
-  <w:comment w:id="191" w:author="Christine K" w:date="2025-08-09T14:03:00Z" w:initials="CK">
+  <w:comment w:id="195" w:author="Christine K" w:date="2025-08-09T14:03:00Z" w:initials="CK">
     <w:p>
       <w:pPr>
         <w:pStyle w:val="CommentText"/>
@@ -18226,7 +18241,7 @@
       </w:r>
     </w:p>
   </w:comment>
-  <w:comment w:id="224" w:author="Christine K" w:date="2025-08-09T14:07:00Z" w:initials="CK">
+  <w:comment w:id="228" w:author="Christine K" w:date="2025-08-09T14:07:00Z" w:initials="CK">
     <w:p>
       <w:pPr>
         <w:pStyle w:val="CommentText"/>
@@ -18242,7 +18257,7 @@
       </w:r>
     </w:p>
   </w:comment>
-  <w:comment w:id="225" w:author="Laura Feyrer" w:date="2025-07-01T10:36:00Z" w:initials="LF">
+  <w:comment w:id="229" w:author="Laura Feyrer" w:date="2025-07-01T10:36:00Z" w:initials="LF">
     <w:p>
       <w:r>
         <w:rPr>
@@ -18259,7 +18274,7 @@
       </w:r>
     </w:p>
   </w:comment>
-  <w:comment w:id="227" w:author="Christine K" w:date="2025-08-09T14:10:00Z" w:initials="CK">
+  <w:comment w:id="231" w:author="Christine K" w:date="2025-08-09T14:10:00Z" w:initials="CK">
     <w:p>
       <w:pPr>
         <w:pStyle w:val="CommentText"/>
@@ -18275,7 +18290,7 @@
       </w:r>
     </w:p>
   </w:comment>
-  <w:comment w:id="228" w:author="Christine K" w:date="2025-08-09T14:13:00Z" w:initials="CK">
+  <w:comment w:id="232" w:author="Christine K" w:date="2025-08-09T14:13:00Z" w:initials="CK">
     <w:p>
       <w:pPr>
         <w:pStyle w:val="CommentText"/>
@@ -18291,7 +18306,7 @@
       </w:r>
     </w:p>
   </w:comment>
-  <w:comment w:id="251" w:author="Christine K" w:date="2025-08-09T14:15:00Z" w:initials="CK">
+  <w:comment w:id="255" w:author="Christine K" w:date="2025-08-09T14:15:00Z" w:initials="CK">
     <w:p>
       <w:pPr>
         <w:pStyle w:val="CommentText"/>
@@ -18307,7 +18322,7 @@
       </w:r>
     </w:p>
   </w:comment>
-  <w:comment w:id="252" w:author="Ana Eguiguren" w:date="2025-08-27T12:30:00Z" w:initials="AE">
+  <w:comment w:id="256" w:author="Ana Eguiguren" w:date="2025-08-27T12:30:00Z" w:initials="AE">
     <w:p>
       <w:r>
         <w:rPr>
@@ -18325,7 +18340,7 @@
     </w:p>
     <w:p/>
   </w:comment>
-  <w:comment w:id="254" w:author="Hal Whitehead" w:date="2025-08-07T20:42:00Z" w:initials="HW">
+  <w:comment w:id="258" w:author="Hal Whitehead" w:date="2025-08-07T20:42:00Z" w:initials="HW">
     <w:p>
       <w:pPr>
         <w:pStyle w:val="CommentText"/>
@@ -18341,7 +18356,7 @@
       </w:r>
     </w:p>
   </w:comment>
-  <w:comment w:id="255" w:author="Ana Eguiguren" w:date="2025-08-27T12:30:00Z" w:initials="AE">
+  <w:comment w:id="259" w:author="Ana Eguiguren" w:date="2025-08-27T12:30:00Z" w:initials="AE">
     <w:p>
       <w:r>
         <w:rPr>
@@ -18358,7 +18373,7 @@
       </w:r>
     </w:p>
   </w:comment>
-  <w:comment w:id="256" w:author="Hal Whitehead" w:date="2025-08-07T20:44:00Z" w:initials="HW">
+  <w:comment w:id="260" w:author="Hal Whitehead" w:date="2025-08-07T20:44:00Z" w:initials="HW">
     <w:p>
       <w:pPr>
         <w:pStyle w:val="CommentText"/>
@@ -18374,7 +18389,7 @@
       </w:r>
     </w:p>
   </w:comment>
-  <w:comment w:id="253" w:author="Hal Whitehead" w:date="2025-07-07T11:36:00Z" w:initials="HW">
+  <w:comment w:id="257" w:author="Hal Whitehead" w:date="2025-07-07T11:36:00Z" w:initials="HW">
     <w:p>
       <w:pPr>
         <w:pStyle w:val="CommentText"/>
@@ -18390,7 +18405,7 @@
       </w:r>
     </w:p>
   </w:comment>
-  <w:comment w:id="261" w:author="Hal Whitehead" w:date="2025-08-07T20:47:00Z" w:initials="HW">
+  <w:comment w:id="265" w:author="Hal Whitehead" w:date="2025-08-07T20:47:00Z" w:initials="HW">
     <w:p>
       <w:pPr>
         <w:pStyle w:val="CommentText"/>
@@ -18406,7 +18421,7 @@
       </w:r>
     </w:p>
   </w:comment>
-  <w:comment w:id="262" w:author="Ana Eguiguren" w:date="2025-08-27T12:32:00Z" w:initials="AE">
+  <w:comment w:id="266" w:author="Ana Eguiguren" w:date="2025-08-27T12:32:00Z" w:initials="AE">
     <w:p>
       <w:r>
         <w:rPr>
@@ -18423,7 +18438,7 @@
       </w:r>
     </w:p>
   </w:comment>
-  <w:comment w:id="273" w:author="Laura Feyrer" w:date="2025-07-01T10:58:00Z" w:initials="LF">
+  <w:comment w:id="277" w:author="Laura Feyrer" w:date="2025-07-01T10:58:00Z" w:initials="LF">
     <w:p>
       <w:r>
         <w:rPr>
@@ -18440,7 +18455,7 @@
       </w:r>
     </w:p>
   </w:comment>
-  <w:comment w:id="274" w:author="Laura Feyrer" w:date="2025-07-01T11:00:00Z" w:initials="LF">
+  <w:comment w:id="278" w:author="Laura Feyrer" w:date="2025-07-01T11:00:00Z" w:initials="LF">
     <w:p>
       <w:r>
         <w:rPr>
@@ -18457,7 +18472,7 @@
       </w:r>
     </w:p>
   </w:comment>
-  <w:comment w:id="275" w:author="Balaena Institute whitehead" w:date="2025-07-02T17:41:00Z" w:initials="Bw">
+  <w:comment w:id="279" w:author="Balaena Institute whitehead" w:date="2025-07-02T17:41:00Z" w:initials="Bw">
     <w:p>
       <w:pPr>
         <w:pStyle w:val="CommentText"/>
@@ -18473,7 +18488,7 @@
       </w:r>
     </w:p>
   </w:comment>
-  <w:comment w:id="277" w:author="Ana Eguiguren" w:date="2025-08-27T13:04:00Z" w:initials="AE">
+  <w:comment w:id="281" w:author="Ana Eguiguren" w:date="2025-08-27T13:04:00Z" w:initials="AE">
     <w:p>
       <w:r>
         <w:rPr>
@@ -18490,7 +18505,7 @@
       </w:r>
     </w:p>
   </w:comment>
-  <w:comment w:id="278" w:author="Balaena Institute whitehead" w:date="2025-07-30T13:37:00Z" w:initials="Bw">
+  <w:comment w:id="282" w:author="Balaena Institute whitehead" w:date="2025-07-30T13:37:00Z" w:initials="Bw">
     <w:p>
       <w:pPr>
         <w:pStyle w:val="CommentText"/>
@@ -18506,7 +18521,7 @@
       </w:r>
     </w:p>
   </w:comment>
-  <w:comment w:id="279" w:author="Balaena Institute whitehead" w:date="2025-07-30T13:43:00Z" w:initials="Bw">
+  <w:comment w:id="283" w:author="Balaena Institute whitehead" w:date="2025-07-30T13:43:00Z" w:initials="Bw">
     <w:p>
       <w:pPr>
         <w:pStyle w:val="CommentText"/>
@@ -18522,7 +18537,7 @@
       </w:r>
     </w:p>
   </w:comment>
-  <w:comment w:id="280" w:author="Balaena Institute whitehead" w:date="2025-07-30T13:44:00Z" w:initials="Bw">
+  <w:comment w:id="284" w:author="Balaena Institute whitehead" w:date="2025-07-30T13:44:00Z" w:initials="Bw">
     <w:p>
       <w:pPr>
         <w:pStyle w:val="CommentText"/>
@@ -18538,7 +18553,7 @@
       </w:r>
     </w:p>
   </w:comment>
-  <w:comment w:id="281" w:author="Ana Eguiguren" w:date="2025-07-28T19:37:00Z" w:initials="AE">
+  <w:comment w:id="285" w:author="Ana Eguiguren" w:date="2025-07-28T19:37:00Z" w:initials="AE">
     <w:p>
       <w:r>
         <w:rPr>
@@ -18555,7 +18570,7 @@
       </w:r>
     </w:p>
   </w:comment>
-  <w:comment w:id="282" w:author="Hal Whitehead" w:date="2025-08-08T11:35:00Z" w:initials="HW">
+  <w:comment w:id="286" w:author="Hal Whitehead" w:date="2025-08-08T11:35:00Z" w:initials="HW">
     <w:p>
       <w:pPr>
         <w:pStyle w:val="CommentText"/>
@@ -18574,7 +18589,7 @@
       </w:r>
     </w:p>
   </w:comment>
-  <w:comment w:id="283" w:author="Hal Whitehead" w:date="2025-08-08T12:57:00Z" w:initials="HW">
+  <w:comment w:id="288" w:author="Hal Whitehead" w:date="2025-08-08T12:57:00Z" w:initials="HW">
     <w:p>
       <w:pPr>
         <w:pStyle w:val="CommentText"/>
@@ -18598,7 +18613,24 @@
       </w:r>
     </w:p>
   </w:comment>
-  <w:comment w:id="285" w:author="Balaena Institute whitehead" w:date="2025-07-30T13:54:00Z" w:initials="Bw">
+  <w:comment w:id="289" w:author="Ana Eguiguren" w:date="2025-09-04T21:00:00Z" w:initials="AE">
+    <w:p>
+      <w:r>
+        <w:rPr>
+          <w:rStyle w:val="CommentReference"/>
+        </w:rPr>
+        <w:annotationRef/>
+      </w:r>
+      <w:r>
+        <w:rPr>
+          <w:sz w:val="20"/>
+          <w:szCs w:val="20"/>
+        </w:rPr>
+        <w:t>I found that individual 11 didn't change much (started at 0.64, but updated to 0.65). Maybe because it had a relatively large nose? Also, these numbers where based on the bootstrapped means so may be a bit different?</w:t>
+      </w:r>
+    </w:p>
+  </w:comment>
+  <w:comment w:id="310" w:author="Balaena Institute whitehead" w:date="2025-07-30T13:54:00Z" w:initials="Bw">
     <w:p>
       <w:pPr>
         <w:pStyle w:val="CommentText"/>
@@ -18614,7 +18646,7 @@
       </w:r>
     </w:p>
   </w:comment>
-  <w:comment w:id="286" w:author="Hal Whitehead" w:date="2025-08-08T14:57:00Z" w:initials="HW">
+  <w:comment w:id="311" w:author="Hal Whitehead" w:date="2025-08-08T14:57:00Z" w:initials="HW">
     <w:p>
       <w:pPr>
         <w:pStyle w:val="CommentText"/>
@@ -18707,6 +18739,7 @@
   <w15:commentEx w15:paraId="0271E154" w15:done="0"/>
   <w15:commentEx w15:paraId="77AA236A" w15:paraIdParent="0271E154" w15:done="0"/>
   <w15:commentEx w15:paraId="2066E32A" w15:done="0"/>
+  <w15:commentEx w15:paraId="673DF71F" w15:paraIdParent="2066E32A" w15:done="0"/>
   <w15:commentEx w15:paraId="65DE1201" w15:done="1"/>
   <w15:commentEx w15:paraId="4D4A5054" w15:done="1"/>
 </w15:commentsEx>
@@ -18798,6 +18831,7 @@
   <w16cex:commentExtensible w16cex:durableId="0D878B8E" w16cex:dateUtc="2025-07-28T22:37:00Z"/>
   <w16cex:commentExtensible w16cex:durableId="1224B932" w16cex:dateUtc="2025-08-08T14:35:00Z"/>
   <w16cex:commentExtensible w16cex:durableId="35B67DCE" w16cex:dateUtc="2025-08-08T15:57:00Z"/>
+  <w16cex:commentExtensible w16cex:durableId="0AAE4660" w16cex:dateUtc="2025-09-05T00:00:00Z"/>
   <w16cex:commentExtensible w16cex:durableId="4756AA69" w16cex:dateUtc="2025-07-30T16:54:00Z"/>
   <w16cex:commentExtensible w16cex:durableId="49A048FF" w16cex:dateUtc="2025-08-08T17:57:00Z"/>
 </w16cex:commentsExtensible>
@@ -18877,6 +18911,7 @@
   <w16cid:commentId w16cid:paraId="0271E154" w16cid:durableId="0D878B8E"/>
   <w16cid:commentId w16cid:paraId="77AA236A" w16cid:durableId="1224B932"/>
   <w16cid:commentId w16cid:paraId="2066E32A" w16cid:durableId="35B67DCE"/>
+  <w16cid:commentId w16cid:paraId="673DF71F" w16cid:durableId="0AAE4660"/>
   <w16cid:commentId w16cid:paraId="65DE1201" w16cid:durableId="4756AA69"/>
   <w16cid:commentId w16cid:paraId="4D4A5054" w16cid:durableId="49A048FF"/>
 </w16cid:commentsIds>
@@ -18934,7 +18969,7 @@
         </w:r>
         <w:r>
           <w:rPr>
-            <w:rPrChange w:id="287" w:author="Balaena Institute whitehead" w:date="2025-07-25T12:58:00Z" w16du:dateUtc="2025-07-25T15:58:00Z">
+            <w:rPrChange w:id="312" w:author="Balaena Institute whitehead" w:date="2025-07-25T12:58:00Z" w16du:dateUtc="2025-07-25T15:58:00Z">
               <w:rPr>
                 <w:noProof/>
               </w:rPr>
@@ -18944,7 +18979,7 @@
         </w:r>
         <w:r>
           <w:rPr>
-            <w:rPrChange w:id="288" w:author="Balaena Institute whitehead" w:date="2025-07-25T12:58:00Z" w16du:dateUtc="2025-07-25T15:58:00Z">
+            <w:rPrChange w:id="313" w:author="Balaena Institute whitehead" w:date="2025-07-25T12:58:00Z" w16du:dateUtc="2025-07-25T15:58:00Z">
               <w:rPr>
                 <w:noProof/>
               </w:rPr>

</xml_diff>

<commit_message>
re fit models with simplified parameter and pfem estimates and added male pfem process
</commit_message>
<xml_diff>
--- a/Manuscript/Manuscritp_SpermWhale_AgeSex_Drone_v2.docx
+++ b/Manuscript/Manuscritp_SpermWhale_AgeSex_Drone_v2.docx
@@ -15352,13 +15352,31 @@
         </w:rPr>
         <w:t xml:space="preserve">line show the </w:t>
       </w:r>
+      <w:del w:id="481" w:author="Balaena Institute whitehead" w:date="2025-09-23T15:54:00Z" w16du:dateUtc="2025-09-23T18:54:00Z">
+        <w:r>
+          <w:rPr>
+            <w:i w:val="0"/>
+            <w:iCs w:val="0"/>
+            <w:color w:val="auto"/>
+          </w:rPr>
+          <w:delText xml:space="preserve">bootstrapped </w:delText>
+        </w:r>
+        <w:r>
+          <w:rPr>
+            <w:i w:val="0"/>
+            <w:iCs w:val="0"/>
+            <w:color w:val="auto"/>
+          </w:rPr>
+          <w:delText xml:space="preserve">mean </w:delText>
+        </w:r>
+      </w:del>
       <w:r>
         <w:rPr>
           <w:i w:val="0"/>
           <w:iCs w:val="0"/>
           <w:color w:val="auto"/>
         </w:rPr>
-        <w:t xml:space="preserve">bootstrapped </w:t>
+        <w:t>modele</w:t>
       </w:r>
       <w:r>
         <w:rPr>
@@ -15366,7 +15384,7 @@
           <w:iCs w:val="0"/>
           <w:color w:val="auto"/>
         </w:rPr>
-        <w:t xml:space="preserve">mean </w:t>
+        <w:t>d</w:t>
       </w:r>
       <w:r>
         <w:rPr>
@@ -15374,7 +15392,13 @@
           <w:iCs w:val="0"/>
           <w:color w:val="auto"/>
         </w:rPr>
-        <w:t>modele</w:t>
+        <w:t xml:space="preserve"> </w:t>
+      </w:r>
+      <w:r>
+        <w:rPr>
+          <w:color w:val="auto"/>
+        </w:rPr>
+        <w:t>NR</w:t>
       </w:r>
       <w:r>
         <w:rPr>
@@ -15382,7 +15406,7 @@
           <w:iCs w:val="0"/>
           <w:color w:val="auto"/>
         </w:rPr>
-        <w:t>d</w:t>
+        <w:t xml:space="preserve"> for females and males, respectively. </w:t>
       </w:r>
       <w:r>
         <w:rPr>
@@ -15390,13 +15414,7 @@
           <w:iCs w:val="0"/>
           <w:color w:val="auto"/>
         </w:rPr>
-        <w:t xml:space="preserve"> </w:t>
-      </w:r>
-      <w:r>
-        <w:rPr>
-          <w:color w:val="auto"/>
-        </w:rPr>
-        <w:t>NR</w:t>
+        <w:t xml:space="preserve">Point colours </w:t>
       </w:r>
       <w:r>
         <w:rPr>
@@ -15404,7 +15422,7 @@
           <w:iCs w:val="0"/>
           <w:color w:val="auto"/>
         </w:rPr>
-        <w:t xml:space="preserve"> for females and males, respectively. </w:t>
+        <w:t>show</w:t>
       </w:r>
       <w:r>
         <w:rPr>
@@ -15412,23 +15430,25 @@
           <w:iCs w:val="0"/>
           <w:color w:val="auto"/>
         </w:rPr>
-        <w:t xml:space="preserve">Point colours </w:t>
-      </w:r>
+        <w:t xml:space="preserve"> the </w:t>
+      </w:r>
+      <w:del w:id="482" w:author="Balaena Institute whitehead" w:date="2025-09-23T15:55:00Z" w16du:dateUtc="2025-09-23T18:55:00Z">
+        <w:r>
+          <w:rPr>
+            <w:i w:val="0"/>
+            <w:iCs w:val="0"/>
+            <w:color w:val="auto"/>
+          </w:rPr>
+          <w:delText xml:space="preserve">mean </w:delText>
+        </w:r>
+      </w:del>
       <w:r>
         <w:rPr>
           <w:i w:val="0"/>
           <w:iCs w:val="0"/>
           <w:color w:val="auto"/>
         </w:rPr>
-        <w:t>show</w:t>
-      </w:r>
-      <w:r>
-        <w:rPr>
-          <w:i w:val="0"/>
-          <w:iCs w:val="0"/>
-          <w:color w:val="auto"/>
-        </w:rPr>
-        <w:t xml:space="preserve"> the mean posterior probability of individuals being female</w:t>
+        <w:t>posterior probability of individuals being female</w:t>
       </w:r>
       <w:r>
         <w:rPr>
@@ -15506,7 +15526,7 @@
         </w:rPr>
         <w:t xml:space="preserve"> </w:t>
       </w:r>
-      <w:ins w:id="481" w:author="Ana Eguiguren" w:date="2025-09-18T16:35:00Z" w16du:dateUtc="2025-09-18T19:35:00Z">
+      <w:ins w:id="483" w:author="Ana Eguiguren" w:date="2025-09-18T16:35:00Z" w16du:dateUtc="2025-09-18T19:35:00Z">
         <w:r>
           <w:rPr>
             <w:i w:val="0"/>
@@ -15516,7 +15536,7 @@
           <w:t xml:space="preserve">The asterisks </w:t>
         </w:r>
       </w:ins>
-      <w:ins w:id="482" w:author="Ana Eguiguren" w:date="2025-09-18T16:36:00Z" w16du:dateUtc="2025-09-18T19:36:00Z">
+      <w:ins w:id="484" w:author="Ana Eguiguren" w:date="2025-09-18T16:36:00Z" w16du:dateUtc="2025-09-18T19:36:00Z">
         <w:r>
           <w:rPr>
             <w:i w:val="0"/>
@@ -15526,7 +15546,7 @@
           <w:t>show measurements for m</w:t>
         </w:r>
       </w:ins>
-      <w:ins w:id="483" w:author="Ana Eguiguren" w:date="2025-09-18T16:35:00Z" w16du:dateUtc="2025-09-18T19:35:00Z">
+      <w:ins w:id="485" w:author="Ana Eguiguren" w:date="2025-09-18T16:35:00Z" w16du:dateUtc="2025-09-18T19:35:00Z">
         <w:r>
           <w:rPr>
             <w:i w:val="0"/>
@@ -15536,7 +15556,7 @@
           <w:t>ales observed in the North Atlantic</w:t>
         </w:r>
       </w:ins>
-      <w:ins w:id="484" w:author="Ana Eguiguren" w:date="2025-09-18T17:18:00Z" w16du:dateUtc="2025-09-18T20:18:00Z">
+      <w:ins w:id="486" w:author="Ana Eguiguren" w:date="2025-09-18T17:18:00Z" w16du:dateUtc="2025-09-18T20:18:00Z">
         <w:r>
           <w:rPr>
             <w:i w:val="0"/>
@@ -15546,7 +15566,7 @@
           <w:t xml:space="preserve"> and Arctic Oceans</w:t>
         </w:r>
       </w:ins>
-      <w:ins w:id="485" w:author="Ana Eguiguren" w:date="2025-09-18T16:35:00Z" w16du:dateUtc="2025-09-18T19:35:00Z">
+      <w:ins w:id="487" w:author="Ana Eguiguren" w:date="2025-09-18T16:35:00Z" w16du:dateUtc="2025-09-18T19:35:00Z">
         <w:r>
           <w:rPr>
             <w:i w:val="0"/>
@@ -15556,8 +15576,8 @@
           <w:t xml:space="preserve">. </w:t>
         </w:r>
       </w:ins>
-      <w:commentRangeStart w:id="486"/>
-      <w:del w:id="487" w:author="Ana Eguiguren" w:date="2025-09-18T16:35:00Z" w16du:dateUtc="2025-09-18T19:35:00Z">
+      <w:commentRangeStart w:id="488"/>
+      <w:del w:id="489" w:author="Ana Eguiguren" w:date="2025-09-18T16:35:00Z" w16du:dateUtc="2025-09-18T19:35:00Z">
         <w:r>
           <w:rPr>
             <w:i w:val="0"/>
@@ -15598,7 +15618,7 @@
           </w:rPr>
           <w:delText xml:space="preserve"> (&gt; 13.7 m) are labelled for reference</w:delText>
         </w:r>
-        <w:commentRangeEnd w:id="486"/>
+        <w:commentRangeEnd w:id="488"/>
         <w:r>
           <w:rPr>
             <w:rStyle w:val="CommentReference"/>
@@ -15606,7 +15626,7 @@
             <w:iCs w:val="0"/>
             <w:color w:val="auto"/>
           </w:rPr>
-          <w:commentReference w:id="486"/>
+          <w:commentReference w:id="488"/>
         </w:r>
         <w:r>
           <w:rPr>
@@ -15679,7 +15699,7 @@
     <w:p>
       <w:pPr>
         <w:pStyle w:val="Heading4"/>
-        <w:pPrChange w:id="488" w:author="Ana Eguiguren" w:date="2025-07-09T19:51:00Z" w16du:dateUtc="2025-07-09T22:51:00Z">
+        <w:pPrChange w:id="490" w:author="Ana Eguiguren" w:date="2025-07-09T19:51:00Z" w16du:dateUtc="2025-07-09T22:51:00Z">
           <w:pPr>
             <w:pStyle w:val="Caption"/>
           </w:pPr>
@@ -15739,24 +15759,24 @@
       <w:r>
         <w:t xml:space="preserve">Length measurements of individuals that performed peduncle dives either fell within the total length ranges corresponding to calves </w:t>
       </w:r>
-      <w:commentRangeStart w:id="489"/>
-      <w:commentRangeStart w:id="490"/>
+      <w:commentRangeStart w:id="491"/>
+      <w:commentRangeStart w:id="492"/>
       <w:r>
         <w:t>(n = 1) or juveniles (n = 3</w:t>
       </w:r>
-      <w:commentRangeEnd w:id="489"/>
+      <w:commentRangeEnd w:id="491"/>
       <w:r>
         <w:rPr>
           <w:rStyle w:val="CommentReference"/>
         </w:rPr>
-        <w:commentReference w:id="489"/>
-      </w:r>
-      <w:commentRangeEnd w:id="490"/>
+        <w:commentReference w:id="491"/>
+      </w:r>
+      <w:commentRangeEnd w:id="492"/>
       <w:r>
         <w:rPr>
           <w:rStyle w:val="CommentReference"/>
         </w:rPr>
-        <w:commentReference w:id="490"/>
+        <w:commentReference w:id="492"/>
       </w:r>
       <w:r>
         <w:t xml:space="preserve">; </w:t>
@@ -15976,7 +15996,7 @@
           </mc:Fallback>
         </mc:AlternateContent>
       </w:r>
-      <w:ins w:id="491" w:author="Ana Eguiguren" w:date="2025-07-10T20:01:00Z" w16du:dateUtc="2025-07-10T23:01:00Z">
+      <w:ins w:id="493" w:author="Ana Eguiguren" w:date="2025-07-10T20:01:00Z" w16du:dateUtc="2025-07-10T23:01:00Z">
         <w:r>
           <w:rPr>
             <w:noProof/>
@@ -16034,10 +16054,10 @@
           <w:color w:val="auto"/>
         </w:rPr>
       </w:pPr>
-      <w:bookmarkStart w:id="492" w:name="_Ref201915523"/>
-      <w:commentRangeStart w:id="493"/>
-      <w:commentRangeStart w:id="494"/>
+      <w:bookmarkStart w:id="494" w:name="_Ref201915523"/>
       <w:commentRangeStart w:id="495"/>
+      <w:commentRangeStart w:id="496"/>
+      <w:commentRangeStart w:id="497"/>
       <w:r>
         <w:rPr>
           <w:b/>
@@ -16046,7 +16066,7 @@
         </w:rPr>
         <w:t xml:space="preserve">Figure </w:t>
       </w:r>
-      <w:bookmarkEnd w:id="492"/>
+      <w:bookmarkEnd w:id="494"/>
       <w:r>
         <w:rPr>
           <w:b/>
@@ -16169,7 +16189,7 @@
         </w:rPr>
         <w:t xml:space="preserve">.  </w:t>
       </w:r>
-      <w:commentRangeEnd w:id="493"/>
+      <w:commentRangeEnd w:id="495"/>
       <w:r>
         <w:rPr>
           <w:rStyle w:val="CommentReference"/>
@@ -16177,9 +16197,9 @@
           <w:iCs w:val="0"/>
           <w:color w:val="auto"/>
         </w:rPr>
-        <w:commentReference w:id="493"/>
-      </w:r>
-      <w:commentRangeEnd w:id="494"/>
+        <w:commentReference w:id="495"/>
+      </w:r>
+      <w:commentRangeEnd w:id="496"/>
       <w:r>
         <w:rPr>
           <w:rStyle w:val="CommentReference"/>
@@ -16187,9 +16207,9 @@
           <w:iCs w:val="0"/>
           <w:color w:val="auto"/>
         </w:rPr>
-        <w:commentReference w:id="494"/>
-      </w:r>
-      <w:commentRangeEnd w:id="495"/>
+        <w:commentReference w:id="496"/>
+      </w:r>
+      <w:commentRangeEnd w:id="497"/>
       <w:r>
         <w:rPr>
           <w:rStyle w:val="CommentReference"/>
@@ -16197,7 +16217,7 @@
           <w:iCs w:val="0"/>
           <w:color w:val="auto"/>
         </w:rPr>
-        <w:commentReference w:id="495"/>
+        <w:commentReference w:id="497"/>
       </w:r>
     </w:p>
     <w:p/>
@@ -16218,7 +16238,7 @@
       <w:r>
         <w:rPr>
           <w:rFonts w:cs="Times New Roman"/>
-          <w:rPrChange w:id="496" w:author="Balaena Institute whitehead" w:date="2025-09-03T15:44:00Z" w16du:dateUtc="2025-09-03T18:44:00Z">
+          <w:rPrChange w:id="498" w:author="Balaena Institute whitehead" w:date="2025-09-03T15:44:00Z" w16du:dateUtc="2025-09-03T18:44:00Z">
             <w:rPr>
               <w:rFonts w:cs="Times New Roman"/>
               <w:highlight w:val="green"/>
@@ -16625,7 +16645,7 @@
       <w:r>
         <w:t xml:space="preserve"> standard deviation of up to 0.96 </w:t>
       </w:r>
-      <w:commentRangeStart w:id="497"/>
+      <w:commentRangeStart w:id="499"/>
       <w:r>
         <w:t xml:space="preserve">m at a given age </w:t>
       </w:r>
@@ -16651,12 +16671,12 @@
       <w:r>
         <w:t xml:space="preserve">. </w:t>
       </w:r>
-      <w:commentRangeEnd w:id="497"/>
+      <w:commentRangeEnd w:id="499"/>
       <w:r>
         <w:rPr>
           <w:rStyle w:val="CommentReference"/>
         </w:rPr>
-        <w:commentReference w:id="497"/>
+        <w:commentReference w:id="499"/>
       </w:r>
     </w:p>
     <w:p>
@@ -17118,8 +17138,8 @@
       <w:r>
         <w:t xml:space="preserve">, which would make distinguishing subadult males from adult and mature males particularly challenging. </w:t>
       </w:r>
-      <w:commentRangeStart w:id="498"/>
-      <w:commentRangeStart w:id="499"/>
+      <w:commentRangeStart w:id="500"/>
+      <w:commentRangeStart w:id="501"/>
       <w:r>
         <w:t xml:space="preserve">Unfortunately, </w:t>
       </w:r>
@@ -17133,19 +17153,19 @@
       <w:r>
         <w:t xml:space="preserve">curves in Nishiwaki et al. (1963) are based on mean measurements, so we don’t have a baseline for the naturally occurring variation across individuals. </w:t>
       </w:r>
-      <w:commentRangeEnd w:id="498"/>
+      <w:commentRangeEnd w:id="500"/>
       <w:r>
         <w:rPr>
           <w:rStyle w:val="CommentReference"/>
         </w:rPr>
-        <w:commentReference w:id="498"/>
-      </w:r>
-      <w:commentRangeEnd w:id="499"/>
+        <w:commentReference w:id="500"/>
+      </w:r>
+      <w:commentRangeEnd w:id="501"/>
       <w:r>
         <w:rPr>
           <w:rStyle w:val="CommentReference"/>
         </w:rPr>
-        <w:commentReference w:id="499"/>
+        <w:commentReference w:id="501"/>
       </w:r>
       <w:r>
         <w:t xml:space="preserve">Additionally, there are reports across cetacean species of individuals with partial or full hermaphroditism in their genital organs, which in some cases, is linked to intersex chromosome arrangements </w:t>
@@ -17262,8 +17282,8 @@
       <w:r>
         <w:t xml:space="preserve"> </w:t>
       </w:r>
-      <w:commentRangeStart w:id="500"/>
-      <w:commentRangeStart w:id="501"/>
+      <w:commentRangeStart w:id="502"/>
+      <w:commentRangeStart w:id="503"/>
       <w:r>
         <w:fldChar w:fldCharType="begin"/>
       </w:r>
@@ -17286,19 +17306,19 @@
       <w:r>
         <w:t xml:space="preserve">). </w:t>
       </w:r>
-      <w:commentRangeEnd w:id="500"/>
+      <w:commentRangeEnd w:id="502"/>
       <w:r>
         <w:rPr>
           <w:rStyle w:val="CommentReference"/>
         </w:rPr>
-        <w:commentReference w:id="500"/>
-      </w:r>
-      <w:commentRangeEnd w:id="501"/>
+        <w:commentReference w:id="502"/>
+      </w:r>
+      <w:commentRangeEnd w:id="503"/>
       <w:r>
         <w:rPr>
           <w:rStyle w:val="CommentReference"/>
         </w:rPr>
-        <w:commentReference w:id="501"/>
+        <w:commentReference w:id="503"/>
       </w:r>
       <w:r>
         <w:t xml:space="preserve">Because our fieldwork was focused on large groups which are generally composed of mature females and </w:t>
@@ -17332,7 +17352,7 @@
       <w:r>
         <w:t>, it is likely that adult (i.e., sexually mature) males were underrepresented in our sample.</w:t>
       </w:r>
-      <w:del w:id="502" w:author="Ana Eguiguren" w:date="2025-09-04T21:04:00Z" w16du:dateUtc="2025-09-05T00:04:00Z">
+      <w:del w:id="504" w:author="Ana Eguiguren" w:date="2025-09-04T21:04:00Z" w16du:dateUtc="2025-09-05T00:04:00Z">
         <w:r>
           <w:delText xml:space="preserve"> </w:delText>
         </w:r>
@@ -17340,8 +17360,8 @@
       <w:r>
         <w:t xml:space="preserve"> </w:t>
       </w:r>
-      <w:commentRangeStart w:id="503"/>
-      <w:commentRangeStart w:id="504"/>
+      <w:commentRangeStart w:id="505"/>
+      <w:commentRangeStart w:id="506"/>
       <w:r>
         <w:t xml:space="preserve">Despite this we conservatively assumed equal prior probabilities of observing each sex. </w:t>
       </w:r>
@@ -17393,12 +17413,12 @@
       <w:r>
         <w:t xml:space="preserve">, the posterior probability of whale </w:t>
       </w:r>
-      <w:ins w:id="505" w:author="Ana Eguiguren" w:date="2025-09-04T21:00:00Z" w16du:dateUtc="2025-09-05T00:00:00Z">
+      <w:ins w:id="507" w:author="Ana Eguiguren" w:date="2025-09-04T21:00:00Z" w16du:dateUtc="2025-09-05T00:00:00Z">
         <w:r>
           <w:t>#75</w:t>
         </w:r>
       </w:ins>
-      <w:del w:id="506" w:author="Ana Eguiguren" w:date="2025-09-04T21:00:00Z" w16du:dateUtc="2025-09-05T00:00:00Z">
+      <w:del w:id="508" w:author="Ana Eguiguren" w:date="2025-09-04T21:00:00Z" w16du:dateUtc="2025-09-05T00:00:00Z">
         <w:r>
           <w:delText>#11</w:delText>
         </w:r>
@@ -17406,7 +17426,7 @@
       <w:r>
         <w:t xml:space="preserve"> being female changed from </w:t>
       </w:r>
-      <w:del w:id="507" w:author="Ana Eguiguren" w:date="2025-09-04T21:01:00Z" w16du:dateUtc="2025-09-05T00:01:00Z">
+      <w:del w:id="509" w:author="Ana Eguiguren" w:date="2025-09-04T21:01:00Z" w16du:dateUtc="2025-09-05T00:01:00Z">
         <w:r>
           <w:delText xml:space="preserve">0.64 to </w:delText>
         </w:r>
@@ -17414,12 +17434,12 @@
           <w:delText>0.87</w:delText>
         </w:r>
       </w:del>
-      <w:ins w:id="508" w:author="Ana Eguiguren" w:date="2025-09-04T21:01:00Z" w16du:dateUtc="2025-09-05T00:01:00Z">
+      <w:ins w:id="510" w:author="Ana Eguiguren" w:date="2025-09-04T21:01:00Z" w16du:dateUtc="2025-09-05T00:01:00Z">
         <w:r>
           <w:t>0.62 to 0.80</w:t>
         </w:r>
       </w:ins>
-      <w:ins w:id="509" w:author="Ana Eguiguren" w:date="2025-09-04T21:03:00Z" w16du:dateUtc="2025-09-05T00:03:00Z">
+      <w:ins w:id="511" w:author="Ana Eguiguren" w:date="2025-09-04T21:03:00Z" w16du:dateUtc="2025-09-05T00:03:00Z">
         <w:r>
           <w:t xml:space="preserve"> (</w:t>
         </w:r>
@@ -17434,56 +17454,56 @@
       <w:r>
         <w:t>.</w:t>
       </w:r>
-      <w:commentRangeEnd w:id="503"/>
+      <w:commentRangeEnd w:id="505"/>
       <w:r>
         <w:rPr>
           <w:rStyle w:val="CommentReference"/>
         </w:rPr>
-        <w:commentReference w:id="503"/>
-      </w:r>
-      <w:commentRangeEnd w:id="504"/>
+        <w:commentReference w:id="505"/>
+      </w:r>
+      <w:commentRangeEnd w:id="506"/>
       <w:r>
         <w:rPr>
           <w:rStyle w:val="CommentReference"/>
         </w:rPr>
-        <w:commentReference w:id="504"/>
-      </w:r>
-      <w:ins w:id="510" w:author="Ana Eguiguren" w:date="2025-09-04T21:01:00Z" w16du:dateUtc="2025-09-05T00:01:00Z">
+        <w:commentReference w:id="506"/>
+      </w:r>
+      <w:ins w:id="512" w:author="Ana Eguiguren" w:date="2025-09-04T21:01:00Z" w16du:dateUtc="2025-09-05T00:01:00Z">
         <w:r>
           <w:t xml:space="preserve"> </w:t>
         </w:r>
       </w:ins>
-      <w:ins w:id="511" w:author="Ana Eguiguren" w:date="2025-09-04T21:05:00Z" w16du:dateUtc="2025-09-05T00:05:00Z">
+      <w:ins w:id="513" w:author="Ana Eguiguren" w:date="2025-09-04T21:05:00Z" w16du:dateUtc="2025-09-05T00:05:00Z">
         <w:r>
           <w:t>However, i</w:t>
         </w:r>
       </w:ins>
-      <w:ins w:id="512" w:author="Ana Eguiguren" w:date="2025-09-04T21:01:00Z" w16du:dateUtc="2025-09-05T00:01:00Z">
+      <w:ins w:id="514" w:author="Ana Eguiguren" w:date="2025-09-04T21:01:00Z" w16du:dateUtc="2025-09-05T00:01:00Z">
         <w:r>
           <w:t xml:space="preserve">mplementing this informed prior resulted in unrealistically high probabilities </w:t>
-        </w:r>
-      </w:ins>
-      <w:ins w:id="513" w:author="Ana Eguiguren" w:date="2025-09-04T21:02:00Z" w16du:dateUtc="2025-09-05T00:02:00Z">
-        <w:r>
-          <w:t xml:space="preserve">of </w:t>
-        </w:r>
-      </w:ins>
-      <w:ins w:id="514" w:author="Ana Eguiguren" w:date="2025-09-04T21:05:00Z" w16du:dateUtc="2025-09-05T00:05:00Z">
-        <w:r>
-          <w:t xml:space="preserve">individuals </w:t>
         </w:r>
       </w:ins>
       <w:ins w:id="515" w:author="Ana Eguiguren" w:date="2025-09-04T21:02:00Z" w16du:dateUtc="2025-09-05T00:02:00Z">
         <w:r>
+          <w:t xml:space="preserve">of </w:t>
+        </w:r>
+      </w:ins>
+      <w:ins w:id="516" w:author="Ana Eguiguren" w:date="2025-09-04T21:05:00Z" w16du:dateUtc="2025-09-05T00:05:00Z">
+        <w:r>
+          <w:t xml:space="preserve">individuals </w:t>
+        </w:r>
+      </w:ins>
+      <w:ins w:id="517" w:author="Ana Eguiguren" w:date="2025-09-04T21:02:00Z" w16du:dateUtc="2025-09-05T00:02:00Z">
+        <w:r>
           <w:t xml:space="preserve">being female for calves (original = 0.5, updated = 0.80), </w:t>
         </w:r>
       </w:ins>
-      <w:ins w:id="516" w:author="Ana Eguiguren" w:date="2025-09-04T21:06:00Z" w16du:dateUtc="2025-09-05T00:06:00Z">
+      <w:ins w:id="518" w:author="Ana Eguiguren" w:date="2025-09-04T21:06:00Z" w16du:dateUtc="2025-09-05T00:06:00Z">
         <w:r>
           <w:t xml:space="preserve">given that their nose-to-body ratios would not have diverged enough at that point to be able to tell males and females </w:t>
         </w:r>
       </w:ins>
-      <w:ins w:id="517" w:author="Ana Eguiguren" w:date="2025-09-04T21:07:00Z" w16du:dateUtc="2025-09-05T00:07:00Z">
+      <w:ins w:id="519" w:author="Ana Eguiguren" w:date="2025-09-04T21:07:00Z" w16du:dateUtc="2025-09-05T00:07:00Z">
         <w:r>
           <w:t>apart</w:t>
         </w:r>
@@ -17491,35 +17511,35 @@
           <w:t>. Thus,</w:t>
         </w:r>
       </w:ins>
-      <w:ins w:id="518" w:author="Ana Eguiguren" w:date="2025-09-04T21:02:00Z" w16du:dateUtc="2025-09-05T00:02:00Z">
+      <w:ins w:id="520" w:author="Ana Eguiguren" w:date="2025-09-04T21:02:00Z" w16du:dateUtc="2025-09-05T00:02:00Z">
         <w:r>
           <w:t xml:space="preserve"> we consider our co</w:t>
         </w:r>
       </w:ins>
-      <w:ins w:id="519" w:author="Ana Eguiguren" w:date="2025-09-04T21:03:00Z" w16du:dateUtc="2025-09-05T00:03:00Z">
+      <w:ins w:id="521" w:author="Ana Eguiguren" w:date="2025-09-04T21:03:00Z" w16du:dateUtc="2025-09-05T00:03:00Z">
         <w:r>
           <w:t xml:space="preserve">nservative prior </w:t>
         </w:r>
       </w:ins>
-      <w:ins w:id="520" w:author="Ana Eguiguren" w:date="2025-09-04T21:04:00Z" w16du:dateUtc="2025-09-05T00:04:00Z">
+      <w:ins w:id="522" w:author="Ana Eguiguren" w:date="2025-09-04T21:04:00Z" w16du:dateUtc="2025-09-05T00:04:00Z">
         <w:r>
           <w:t>to produce</w:t>
-        </w:r>
-      </w:ins>
-      <w:ins w:id="521" w:author="Ana Eguiguren" w:date="2025-09-04T21:07:00Z" w16du:dateUtc="2025-09-05T00:07:00Z">
-        <w:r>
-          <w:t xml:space="preserve"> a better representation of </w:t>
-        </w:r>
-        <w:r>
-          <w:t>the morpho</w:t>
-        </w:r>
-      </w:ins>
-      <w:ins w:id="522" w:author="Ana Eguiguren" w:date="2025-09-04T21:08:00Z" w16du:dateUtc="2025-09-05T00:08:00Z">
-        <w:r>
-          <w:t>metric different between males and females throughout their development</w:t>
         </w:r>
       </w:ins>
       <w:ins w:id="523" w:author="Ana Eguiguren" w:date="2025-09-04T21:07:00Z" w16du:dateUtc="2025-09-05T00:07:00Z">
+        <w:r>
+          <w:t xml:space="preserve"> a better representation of </w:t>
+        </w:r>
+        <w:r>
+          <w:t>the morpho</w:t>
+        </w:r>
+      </w:ins>
+      <w:ins w:id="524" w:author="Ana Eguiguren" w:date="2025-09-04T21:08:00Z" w16du:dateUtc="2025-09-05T00:08:00Z">
+        <w:r>
+          <w:t>metric different between males and females throughout their development</w:t>
+        </w:r>
+      </w:ins>
+      <w:ins w:id="525" w:author="Ana Eguiguren" w:date="2025-09-04T21:07:00Z" w16du:dateUtc="2025-09-05T00:07:00Z">
         <w:r>
           <w:t>.</w:t>
         </w:r>
@@ -17703,7 +17723,7 @@
       <w:pPr>
         <w:spacing w:line="360" w:lineRule="auto"/>
         <w:rPr>
-          <w:ins w:id="524" w:author="Hal Whitehead" w:date="2025-08-08T14:35:00Z" w16du:dateUtc="2025-08-08T17:35:00Z"/>
+          <w:ins w:id="526" w:author="Hal Whitehead" w:date="2025-08-08T14:35:00Z" w16du:dateUtc="2025-08-08T17:35:00Z"/>
         </w:rPr>
       </w:pPr>
       <w:r>
@@ -17771,7 +17791,7 @@
       <w:r>
         <w:t xml:space="preserve"> remains untested, our findings further indicate that strong sexual selective pressures are acting on this trait as it continues to grow despite the potentially high energetic cost of building lipid-rich tissue </w:t>
       </w:r>
-      <w:commentRangeStart w:id="525"/>
+      <w:commentRangeStart w:id="527"/>
       <w:r>
         <w:fldChar w:fldCharType="begin"/>
       </w:r>
@@ -17794,12 +17814,12 @@
       <w:r>
         <w:t>.</w:t>
       </w:r>
-      <w:commentRangeEnd w:id="525"/>
+      <w:commentRangeEnd w:id="527"/>
       <w:r>
         <w:rPr>
           <w:rStyle w:val="CommentReference"/>
         </w:rPr>
-        <w:commentReference w:id="525"/>
+        <w:commentReference w:id="527"/>
       </w:r>
     </w:p>
     <w:p>
@@ -18327,19 +18347,19 @@
       <w:r>
         <w:t xml:space="preserve"> a population requires</w:t>
       </w:r>
-      <w:commentRangeStart w:id="526"/>
+      <w:commentRangeStart w:id="528"/>
       <w:r>
         <w:t xml:space="preserve"> large-scale sampling (e.g., hunting or commercial harvesting), </w:t>
       </w:r>
       <w:r>
         <w:t>mark-recapture methods and long-term monitoring</w:t>
       </w:r>
-      <w:commentRangeEnd w:id="526"/>
+      <w:commentRangeEnd w:id="528"/>
       <w:r>
         <w:rPr>
           <w:rStyle w:val="CommentReference"/>
         </w:rPr>
-        <w:commentReference w:id="526"/>
+        <w:commentReference w:id="528"/>
       </w:r>
       <w:r>
         <w:t xml:space="preserve">. But, photogrammetric estimates of size distribution, informed by ground-truthing data, can provide useful estimates </w:t>
@@ -20050,7 +20070,7 @@
       </w:r>
     </w:p>
   </w:comment>
-  <w:comment w:id="486" w:author="Hal Whitehead" w:date="2025-08-07T20:44:00Z" w:initials="HW">
+  <w:comment w:id="488" w:author="Hal Whitehead" w:date="2025-08-07T20:44:00Z" w:initials="HW">
     <w:p>
       <w:pPr>
         <w:pStyle w:val="CommentText"/>
@@ -20082,7 +20102,7 @@
       </w:r>
     </w:p>
   </w:comment>
-  <w:comment w:id="489" w:author="Hal Whitehead" w:date="2025-08-07T20:47:00Z" w:initials="HW">
+  <w:comment w:id="491" w:author="Hal Whitehead" w:date="2025-08-07T20:47:00Z" w:initials="HW">
     <w:p>
       <w:pPr>
         <w:pStyle w:val="CommentText"/>
@@ -20098,7 +20118,7 @@
       </w:r>
     </w:p>
   </w:comment>
-  <w:comment w:id="490" w:author="Ana Eguiguren" w:date="2025-08-27T12:32:00Z" w:initials="AE">
+  <w:comment w:id="492" w:author="Ana Eguiguren" w:date="2025-08-27T12:32:00Z" w:initials="AE">
     <w:p>
       <w:r>
         <w:rPr>
@@ -20115,7 +20135,7 @@
       </w:r>
     </w:p>
   </w:comment>
-  <w:comment w:id="493" w:author="Laura Feyrer" w:date="2025-07-01T10:58:00Z" w:initials="LF">
+  <w:comment w:id="495" w:author="Laura Feyrer" w:date="2025-07-01T10:58:00Z" w:initials="LF">
     <w:p>
       <w:r>
         <w:rPr>
@@ -20132,7 +20152,7 @@
       </w:r>
     </w:p>
   </w:comment>
-  <w:comment w:id="494" w:author="Laura Feyrer" w:date="2025-07-01T11:00:00Z" w:initials="LF">
+  <w:comment w:id="496" w:author="Laura Feyrer" w:date="2025-07-01T11:00:00Z" w:initials="LF">
     <w:p>
       <w:r>
         <w:rPr>
@@ -20149,7 +20169,7 @@
       </w:r>
     </w:p>
   </w:comment>
-  <w:comment w:id="495" w:author="Balaena Institute whitehead" w:date="2025-07-02T17:41:00Z" w:initials="Bw">
+  <w:comment w:id="497" w:author="Balaena Institute whitehead" w:date="2025-07-02T17:41:00Z" w:initials="Bw">
     <w:p>
       <w:pPr>
         <w:pStyle w:val="CommentText"/>
@@ -20165,7 +20185,7 @@
       </w:r>
     </w:p>
   </w:comment>
-  <w:comment w:id="497" w:author="Balaena Institute whitehead" w:date="2025-07-30T13:37:00Z" w:initials="Bw">
+  <w:comment w:id="499" w:author="Balaena Institute whitehead" w:date="2025-07-30T13:37:00Z" w:initials="Bw">
     <w:p>
       <w:pPr>
         <w:pStyle w:val="CommentText"/>
@@ -20181,7 +20201,7 @@
       </w:r>
     </w:p>
   </w:comment>
-  <w:comment w:id="498" w:author="Balaena Institute whitehead" w:date="2025-07-30T13:43:00Z" w:initials="Bw">
+  <w:comment w:id="500" w:author="Balaena Institute whitehead" w:date="2025-07-30T13:43:00Z" w:initials="Bw">
     <w:p>
       <w:pPr>
         <w:pStyle w:val="CommentText"/>
@@ -20197,7 +20217,7 @@
       </w:r>
     </w:p>
   </w:comment>
-  <w:comment w:id="499" w:author="Balaena Institute whitehead" w:date="2025-07-30T13:44:00Z" w:initials="Bw">
+  <w:comment w:id="501" w:author="Balaena Institute whitehead" w:date="2025-07-30T13:44:00Z" w:initials="Bw">
     <w:p>
       <w:pPr>
         <w:pStyle w:val="CommentText"/>
@@ -20213,7 +20233,7 @@
       </w:r>
     </w:p>
   </w:comment>
-  <w:comment w:id="500" w:author="Ana Eguiguren" w:date="2025-07-28T19:37:00Z" w:initials="AE">
+  <w:comment w:id="502" w:author="Ana Eguiguren" w:date="2025-07-28T19:37:00Z" w:initials="AE">
     <w:p>
       <w:r>
         <w:rPr>
@@ -20230,7 +20250,7 @@
       </w:r>
     </w:p>
   </w:comment>
-  <w:comment w:id="501" w:author="Hal Whitehead" w:date="2025-08-08T11:35:00Z" w:initials="HW">
+  <w:comment w:id="503" w:author="Hal Whitehead" w:date="2025-08-08T11:35:00Z" w:initials="HW">
     <w:p>
       <w:pPr>
         <w:pStyle w:val="CommentText"/>
@@ -20249,7 +20269,7 @@
       </w:r>
     </w:p>
   </w:comment>
-  <w:comment w:id="503" w:author="Hal Whitehead" w:date="2025-08-08T12:57:00Z" w:initials="HW">
+  <w:comment w:id="505" w:author="Hal Whitehead" w:date="2025-08-08T12:57:00Z" w:initials="HW">
     <w:p>
       <w:pPr>
         <w:pStyle w:val="CommentText"/>
@@ -20273,7 +20293,7 @@
       </w:r>
     </w:p>
   </w:comment>
-  <w:comment w:id="504" w:author="Ana Eguiguren" w:date="2025-09-04T21:00:00Z" w:initials="AE">
+  <w:comment w:id="506" w:author="Ana Eguiguren" w:date="2025-09-04T21:00:00Z" w:initials="AE">
     <w:p>
       <w:r>
         <w:rPr>
@@ -20290,7 +20310,7 @@
       </w:r>
     </w:p>
   </w:comment>
-  <w:comment w:id="525" w:author="Balaena Institute whitehead" w:date="2025-07-30T13:54:00Z" w:initials="Bw">
+  <w:comment w:id="527" w:author="Balaena Institute whitehead" w:date="2025-07-30T13:54:00Z" w:initials="Bw">
     <w:p>
       <w:pPr>
         <w:pStyle w:val="CommentText"/>
@@ -20306,7 +20326,7 @@
       </w:r>
     </w:p>
   </w:comment>
-  <w:comment w:id="526" w:author="Hal Whitehead" w:date="2025-08-08T14:57:00Z" w:initials="HW">
+  <w:comment w:id="528" w:author="Hal Whitehead" w:date="2025-08-08T14:57:00Z" w:initials="HW">
     <w:p>
       <w:pPr>
         <w:pStyle w:val="CommentText"/>
@@ -20638,7 +20658,7 @@
         </w:r>
         <w:r>
           <w:rPr>
-            <w:rPrChange w:id="527" w:author="Balaena Institute whitehead" w:date="2025-07-25T12:58:00Z" w16du:dateUtc="2025-07-25T15:58:00Z">
+            <w:rPrChange w:id="529" w:author="Balaena Institute whitehead" w:date="2025-07-25T12:58:00Z" w16du:dateUtc="2025-07-25T15:58:00Z">
               <w:rPr>
                 <w:noProof/>
               </w:rPr>
@@ -20648,7 +20668,7 @@
         </w:r>
         <w:r>
           <w:rPr>
-            <w:rPrChange w:id="528" w:author="Balaena Institute whitehead" w:date="2025-07-25T12:58:00Z" w16du:dateUtc="2025-07-25T15:58:00Z">
+            <w:rPrChange w:id="530" w:author="Balaena Institute whitehead" w:date="2025-07-25T12:58:00Z" w16du:dateUtc="2025-07-25T15:58:00Z">
               <w:rPr>
                 <w:noProof/>
               </w:rPr>

</xml_diff>

<commit_message>
revised all modelling figures in manuscript and supplement with updated optim function
</commit_message>
<xml_diff>
--- a/Manuscript/Manuscritp_SpermWhale_AgeSex_Drone_v2.docx
+++ b/Manuscript/Manuscritp_SpermWhale_AgeSex_Drone_v2.docx
@@ -13875,19 +13875,16 @@
       <w:pPr>
         <w:keepNext/>
         <w:jc w:val="center"/>
-        <w:pPrChange w:id="419" w:author="Balaena Institute whitehead" w:date="2025-07-11T15:27:00Z" w16du:dateUtc="2025-07-11T18:27:00Z">
-          <w:pPr/>
-        </w:pPrChange>
       </w:pPr>
       <w:r>
         <w:rPr>
           <w:noProof/>
         </w:rPr>
         <w:drawing>
-          <wp:inline distT="0" distB="0" distL="0" distR="0" wp14:anchorId="11A20357" wp14:editId="12FB598C">
+          <wp:inline distT="0" distB="0" distL="0" distR="0" wp14:anchorId="28E675DD" wp14:editId="212D35FF">
             <wp:extent cx="5943600" cy="2971800"/>
             <wp:effectExtent l="0" t="0" r="0" b="0"/>
-            <wp:docPr id="64603902" name="Picture 3" descr="A diagram of a diagram&#10;&#10;AI-generated content may be incorrect."/>
+            <wp:docPr id="1627663150" name="Picture 2" descr="A diagram of a diagram&#10;&#10;AI-generated content may be incorrect."/>
             <wp:cNvGraphicFramePr>
               <a:graphicFrameLocks xmlns:a="http://schemas.openxmlformats.org/drawingml/2006/main" noChangeAspect="1"/>
             </wp:cNvGraphicFramePr>
@@ -13895,7 +13892,7 @@
               <a:graphicData uri="http://schemas.openxmlformats.org/drawingml/2006/picture">
                 <pic:pic xmlns:pic="http://schemas.openxmlformats.org/drawingml/2006/picture">
                   <pic:nvPicPr>
-                    <pic:cNvPr id="64603902" name="Picture 3" descr="A diagram of a diagram&#10;&#10;AI-generated content may be incorrect."/>
+                    <pic:cNvPr id="1627663150" name="Picture 2" descr="A diagram of a diagram&#10;&#10;AI-generated content may be incorrect."/>
                     <pic:cNvPicPr/>
                   </pic:nvPicPr>
                   <pic:blipFill>
@@ -13935,8 +13932,27 @@
           <w:color w:val="auto"/>
         </w:rPr>
       </w:pPr>
-      <w:bookmarkStart w:id="420" w:name="_Ref203140158"/>
-      <w:bookmarkStart w:id="421" w:name="_Ref203140152"/>
+      <w:bookmarkStart w:id="419" w:name="_Ref203140158"/>
+      <w:bookmarkStart w:id="420" w:name="_Ref203140152"/>
+      <w:r>
+        <w:rPr>
+          <w:b/>
+          <w:bCs/>
+          <w:color w:val="auto"/>
+          <w:rPrChange w:id="421" w:author="Balaena Institute whitehead" w:date="2025-07-25T12:58:00Z" w16du:dateUtc="2025-07-25T15:58:00Z">
+            <w:rPr/>
+          </w:rPrChange>
+        </w:rPr>
+        <w:t xml:space="preserve">Figure </w:t>
+      </w:r>
+      <w:r>
+        <w:rPr>
+          <w:b/>
+          <w:bCs/>
+          <w:color w:val="auto"/>
+        </w:rPr>
+        <w:fldChar w:fldCharType="begin"/>
+      </w:r>
       <w:r>
         <w:rPr>
           <w:b/>
@@ -13946,7 +13962,7 @@
             <w:rPr/>
           </w:rPrChange>
         </w:rPr>
-        <w:t xml:space="preserve">Figure </w:t>
+        <w:instrText xml:space="preserve"> SEQ Figure \* ARABIC </w:instrText>
       </w:r>
       <w:r>
         <w:rPr>
@@ -13954,28 +13970,9 @@
           <w:bCs/>
           <w:color w:val="auto"/>
         </w:rPr>
-        <w:fldChar w:fldCharType="begin"/>
-      </w:r>
-      <w:r>
-        <w:rPr>
-          <w:b/>
-          <w:bCs/>
-          <w:color w:val="auto"/>
-          <w:rPrChange w:id="423" w:author="Balaena Institute whitehead" w:date="2025-07-25T12:58:00Z" w16du:dateUtc="2025-07-25T15:58:00Z">
-            <w:rPr/>
-          </w:rPrChange>
-        </w:rPr>
-        <w:instrText xml:space="preserve"> SEQ Figure \* ARABIC </w:instrText>
-      </w:r>
-      <w:r>
-        <w:rPr>
-          <w:b/>
-          <w:bCs/>
-          <w:color w:val="auto"/>
-        </w:rPr>
         <w:fldChar w:fldCharType="separate"/>
       </w:r>
-      <w:ins w:id="424" w:author="Ana Eguiguren" w:date="2025-09-02T19:44:00Z" w16du:dateUtc="2025-09-02T22:44:00Z">
+      <w:ins w:id="423" w:author="Ana Eguiguren" w:date="2025-09-02T19:44:00Z" w16du:dateUtc="2025-09-02T22:44:00Z">
         <w:r>
           <w:rPr>
             <w:b/>
@@ -13994,7 +13991,7 @@
         </w:rPr>
         <w:fldChar w:fldCharType="end"/>
       </w:r>
-      <w:bookmarkEnd w:id="420"/>
+      <w:bookmarkEnd w:id="419"/>
       <w:r>
         <w:rPr>
           <w:b/>
@@ -14020,6 +14017,28 @@
         <w:t>Distribution of bootstrapped parameter estimates modeling the growth rate of females and small males (≤ 6 m) (</w:t>
       </w:r>
       <w:proofErr w:type="spellStart"/>
+      <w:r>
+        <w:rPr>
+          <w:color w:val="auto"/>
+          <w:rPrChange w:id="424" w:author="Balaena Institute whitehead" w:date="2025-07-25T12:58:00Z" w16du:dateUtc="2025-07-25T15:58:00Z">
+            <w:rPr>
+              <w:i w:val="0"/>
+              <w:iCs w:val="0"/>
+              <w:color w:val="auto"/>
+            </w:rPr>
+          </w:rPrChange>
+        </w:rPr>
+        <w:t>fr</w:t>
+      </w:r>
+      <w:proofErr w:type="spellEnd"/>
+      <w:r>
+        <w:rPr>
+          <w:i w:val="0"/>
+          <w:iCs w:val="0"/>
+          <w:color w:val="auto"/>
+        </w:rPr>
+        <w:t xml:space="preserve">), the female asymptote of </w:t>
+      </w:r>
       <w:r>
         <w:rPr>
           <w:color w:val="auto"/>
@@ -14031,17 +14050,17 @@
             </w:rPr>
           </w:rPrChange>
         </w:rPr>
-        <w:t>fr</w:t>
-      </w:r>
-      <w:proofErr w:type="spellEnd"/>
+        <w:t>NR</w:t>
+      </w:r>
       <w:r>
         <w:rPr>
           <w:i w:val="0"/>
           <w:iCs w:val="0"/>
           <w:color w:val="auto"/>
         </w:rPr>
-        <w:t xml:space="preserve">), the female asymptote of </w:t>
-      </w:r>
+        <w:t xml:space="preserve"> (</w:t>
+      </w:r>
+      <w:proofErr w:type="spellStart"/>
       <w:r>
         <w:rPr>
           <w:color w:val="auto"/>
@@ -14053,35 +14072,13 @@
             </w:rPr>
           </w:rPrChange>
         </w:rPr>
-        <w:t>NR</w:t>
-      </w:r>
-      <w:r>
-        <w:rPr>
-          <w:i w:val="0"/>
-          <w:iCs w:val="0"/>
-          <w:color w:val="auto"/>
-        </w:rPr>
-        <w:t xml:space="preserve"> (</w:t>
-      </w:r>
-      <w:proofErr w:type="spellStart"/>
-      <w:r>
-        <w:rPr>
-          <w:color w:val="auto"/>
-          <w:rPrChange w:id="427" w:author="Balaena Institute whitehead" w:date="2025-07-25T12:58:00Z" w16du:dateUtc="2025-07-25T15:58:00Z">
-            <w:rPr>
-              <w:i w:val="0"/>
-              <w:iCs w:val="0"/>
-              <w:color w:val="auto"/>
-            </w:rPr>
-          </w:rPrChange>
-        </w:rPr>
         <w:t>max</w:t>
       </w:r>
       <w:r>
         <w:rPr>
           <w:color w:val="auto"/>
           <w:vertAlign w:val="subscript"/>
-          <w:rPrChange w:id="428" w:author="Balaena Institute whitehead" w:date="2025-07-25T12:58:00Z" w16du:dateUtc="2025-07-25T15:58:00Z">
+          <w:rPrChange w:id="427" w:author="Balaena Institute whitehead" w:date="2025-07-25T12:58:00Z" w16du:dateUtc="2025-07-25T15:58:00Z">
             <w:rPr>
               <w:i w:val="0"/>
               <w:iCs w:val="0"/>
@@ -14118,6 +14115,28 @@
         <w:t xml:space="preserve"> 6 m) (</w:t>
       </w:r>
       <w:proofErr w:type="spellStart"/>
+      <w:r>
+        <w:rPr>
+          <w:color w:val="auto"/>
+          <w:rPrChange w:id="428" w:author="Balaena Institute whitehead" w:date="2025-07-25T12:58:00Z" w16du:dateUtc="2025-07-25T15:58:00Z">
+            <w:rPr>
+              <w:i w:val="0"/>
+              <w:iCs w:val="0"/>
+              <w:color w:val="auto"/>
+            </w:rPr>
+          </w:rPrChange>
+        </w:rPr>
+        <w:t>mr</w:t>
+      </w:r>
+      <w:proofErr w:type="spellEnd"/>
+      <w:r>
+        <w:rPr>
+          <w:i w:val="0"/>
+          <w:iCs w:val="0"/>
+          <w:color w:val="auto"/>
+        </w:rPr>
+        <w:t xml:space="preserve">), and the male asymptote of </w:t>
+      </w:r>
       <w:r>
         <w:rPr>
           <w:color w:val="auto"/>
@@ -14129,17 +14148,17 @@
             </w:rPr>
           </w:rPrChange>
         </w:rPr>
-        <w:t>mr</w:t>
-      </w:r>
-      <w:proofErr w:type="spellEnd"/>
+        <w:t>NR</w:t>
+      </w:r>
       <w:r>
         <w:rPr>
           <w:i w:val="0"/>
           <w:iCs w:val="0"/>
           <w:color w:val="auto"/>
         </w:rPr>
-        <w:t xml:space="preserve">), and the male asymptote of </w:t>
-      </w:r>
+        <w:t xml:space="preserve"> (</w:t>
+      </w:r>
+      <w:proofErr w:type="spellStart"/>
       <w:r>
         <w:rPr>
           <w:color w:val="auto"/>
@@ -14151,35 +14170,13 @@
             </w:rPr>
           </w:rPrChange>
         </w:rPr>
-        <w:t>NR</w:t>
-      </w:r>
-      <w:r>
-        <w:rPr>
-          <w:i w:val="0"/>
-          <w:iCs w:val="0"/>
-          <w:color w:val="auto"/>
-        </w:rPr>
-        <w:t xml:space="preserve"> (</w:t>
-      </w:r>
-      <w:proofErr w:type="spellStart"/>
-      <w:r>
-        <w:rPr>
-          <w:color w:val="auto"/>
-          <w:rPrChange w:id="431" w:author="Balaena Institute whitehead" w:date="2025-07-25T12:58:00Z" w16du:dateUtc="2025-07-25T15:58:00Z">
-            <w:rPr>
-              <w:i w:val="0"/>
-              <w:iCs w:val="0"/>
-              <w:color w:val="auto"/>
-            </w:rPr>
-          </w:rPrChange>
-        </w:rPr>
         <w:t>max</w:t>
       </w:r>
       <w:r>
         <w:rPr>
           <w:color w:val="auto"/>
           <w:vertAlign w:val="subscript"/>
-          <w:rPrChange w:id="432" w:author="Balaena Institute whitehead" w:date="2025-07-25T12:58:00Z" w16du:dateUtc="2025-07-25T15:58:00Z">
+          <w:rPrChange w:id="431" w:author="Balaena Institute whitehead" w:date="2025-07-25T12:58:00Z" w16du:dateUtc="2025-07-25T15:58:00Z">
             <w:rPr>
               <w:i w:val="0"/>
               <w:iCs w:val="0"/>
@@ -14199,7 +14196,7 @@
         </w:rPr>
         <w:t>).</w:t>
       </w:r>
-      <w:bookmarkEnd w:id="421"/>
+      <w:bookmarkEnd w:id="420"/>
     </w:p>
     <w:p>
       <w:pPr>
@@ -14214,7 +14211,7 @@
     <w:p>
       <w:pPr>
         <w:pStyle w:val="Caption"/>
-        <w:pPrChange w:id="433" w:author="Balaena Institute whitehead" w:date="2025-07-11T15:25:00Z" w16du:dateUtc="2025-07-11T18:25:00Z">
+        <w:pPrChange w:id="432" w:author="Balaena Institute whitehead" w:date="2025-07-11T15:25:00Z" w16du:dateUtc="2025-07-11T18:25:00Z">
           <w:pPr/>
         </w:pPrChange>
       </w:pPr>
@@ -14239,10 +14236,10 @@
           <w:noProof/>
         </w:rPr>
         <w:drawing>
-          <wp:inline distT="0" distB="0" distL="0" distR="0" wp14:anchorId="50A6FBB5" wp14:editId="5BAA2DD4">
+          <wp:inline distT="0" distB="0" distL="0" distR="0" wp14:anchorId="71E95B91" wp14:editId="4158F418">
             <wp:extent cx="5943600" cy="3396615"/>
             <wp:effectExtent l="0" t="0" r="0" b="0"/>
-            <wp:docPr id="1113764942" name="Picture 5" descr="A graph of a line&#10;&#10;AI-generated content may be incorrect."/>
+            <wp:docPr id="13519593" name="Picture 3" descr="A graph of a line&#10;&#10;AI-generated content may be incorrect."/>
             <wp:cNvGraphicFramePr>
               <a:graphicFrameLocks xmlns:a="http://schemas.openxmlformats.org/drawingml/2006/main" noChangeAspect="1"/>
             </wp:cNvGraphicFramePr>
@@ -14250,7 +14247,7 @@
               <a:graphicData uri="http://schemas.openxmlformats.org/drawingml/2006/picture">
                 <pic:pic xmlns:pic="http://schemas.openxmlformats.org/drawingml/2006/picture">
                   <pic:nvPicPr>
-                    <pic:cNvPr id="1113764942" name="Picture 5" descr="A graph of a line&#10;&#10;AI-generated content may be incorrect."/>
+                    <pic:cNvPr id="13519593" name="Picture 3" descr="A graph of a line&#10;&#10;AI-generated content may be incorrect."/>
                     <pic:cNvPicPr/>
                   </pic:nvPicPr>
                   <pic:blipFill>
@@ -14285,7 +14282,7 @@
       <w:pPr>
         <w:pStyle w:val="Caption"/>
       </w:pPr>
-      <w:bookmarkStart w:id="434" w:name="_Ref201775677"/>
+      <w:bookmarkStart w:id="433" w:name="_Ref201775677"/>
       <w:r>
         <w:rPr>
           <w:b/>
@@ -14335,7 +14332,7 @@
         </w:rPr>
         <w:fldChar w:fldCharType="end"/>
       </w:r>
-      <w:bookmarkEnd w:id="434"/>
+      <w:bookmarkEnd w:id="433"/>
       <w:r>
         <w:rPr>
           <w:b/>
@@ -14360,7 +14357,7 @@
         </w:rPr>
         <w:t>anterior</w:t>
       </w:r>
-      <w:commentRangeStart w:id="435"/>
+      <w:commentRangeStart w:id="434"/>
       <w:r>
         <w:rPr>
           <w:i w:val="0"/>
@@ -14377,7 +14374,7 @@
         </w:rPr>
         <w:t xml:space="preserve"> </w:t>
       </w:r>
-      <w:commentRangeEnd w:id="435"/>
+      <w:commentRangeEnd w:id="434"/>
       <w:r>
         <w:rPr>
           <w:rStyle w:val="CommentReference"/>
@@ -14385,7 +14382,7 @@
           <w:iCs w:val="0"/>
           <w:color w:val="auto"/>
         </w:rPr>
-        <w:commentReference w:id="435"/>
+        <w:commentReference w:id="434"/>
       </w:r>
       <w:r>
         <w:rPr>
@@ -14447,7 +14444,7 @@
         </w:rPr>
         <w:t>N</w:t>
       </w:r>
-      <w:commentRangeStart w:id="436"/>
+      <w:commentRangeStart w:id="435"/>
       <w:r>
         <w:rPr>
           <w:color w:val="auto"/>
@@ -14458,7 +14455,7 @@
         <w:rPr>
           <w:color w:val="auto"/>
           <w:vertAlign w:val="subscript"/>
-          <w:rPrChange w:id="437" w:author="Christine K" w:date="2025-08-09T14:08:00Z" w16du:dateUtc="2025-08-09T21:08:00Z">
+          <w:rPrChange w:id="436" w:author="Christine K" w:date="2025-08-09T14:08:00Z" w16du:dateUtc="2025-08-09T21:08:00Z">
             <w:rPr>
               <w:color w:val="auto"/>
             </w:rPr>
@@ -14480,7 +14477,7 @@
         </w:rPr>
         <w:t xml:space="preserve">values </w:t>
       </w:r>
-      <w:commentRangeEnd w:id="436"/>
+      <w:commentRangeEnd w:id="435"/>
       <w:r>
         <w:rPr>
           <w:rStyle w:val="CommentReference"/>
@@ -14488,7 +14485,7 @@
           <w:iCs w:val="0"/>
           <w:color w:val="auto"/>
         </w:rPr>
-        <w:commentReference w:id="436"/>
+        <w:commentReference w:id="435"/>
       </w:r>
       <w:r>
         <w:rPr>
@@ -14654,7 +14651,7 @@
       <w:r>
         <w:t xml:space="preserve"> </w:t>
       </w:r>
-      <w:commentRangeStart w:id="438"/>
+      <w:commentRangeStart w:id="437"/>
       <w:r>
         <w:t>consistently</w:t>
       </w:r>
@@ -14725,12 +14722,12 @@
       <w:r>
         <w:t xml:space="preserve">assigned </w:t>
       </w:r>
-      <w:commentRangeEnd w:id="438"/>
+      <w:commentRangeEnd w:id="437"/>
       <w:r>
         <w:rPr>
           <w:rStyle w:val="CommentReference"/>
         </w:rPr>
-        <w:commentReference w:id="438"/>
+        <w:commentReference w:id="437"/>
       </w:r>
       <w:r>
         <w:t>high probability</w:t>
@@ -14856,28 +14853,28 @@
       <w:r>
         <w:t xml:space="preserve"> </w:t>
       </w:r>
-      <w:commentRangeStart w:id="439"/>
+      <w:commentRangeStart w:id="438"/>
       <w:r>
         <w:t>exceeding the maximum recorded female length</w:t>
       </w:r>
-      <w:commentRangeEnd w:id="439"/>
+      <w:commentRangeEnd w:id="438"/>
       <w:r>
         <w:rPr>
           <w:rStyle w:val="CommentReference"/>
         </w:rPr>
-        <w:commentReference w:id="439"/>
-      </w:r>
-      <w:ins w:id="440" w:author="Christine K" w:date="2025-08-09T14:13:00Z" w16du:dateUtc="2025-08-09T21:13:00Z">
+        <w:commentReference w:id="438"/>
+      </w:r>
+      <w:ins w:id="439" w:author="Christine K" w:date="2025-08-09T14:13:00Z" w16du:dateUtc="2025-08-09T21:13:00Z">
         <w:r>
           <w:t xml:space="preserve"> </w:t>
         </w:r>
-        <w:del w:id="441" w:author="Ana Eguiguren" w:date="2025-09-16T21:21:00Z" w16du:dateUtc="2025-09-17T00:21:00Z">
+        <w:del w:id="440" w:author="Ana Eguiguren" w:date="2025-09-16T21:21:00Z" w16du:dateUtc="2025-09-17T00:21:00Z">
           <w:r>
             <w:delText>of X m</w:delText>
           </w:r>
         </w:del>
       </w:ins>
-      <w:ins w:id="442" w:author="Ana Eguiguren" w:date="2025-09-16T21:21:00Z" w16du:dateUtc="2025-09-17T00:21:00Z">
+      <w:ins w:id="441" w:author="Ana Eguiguren" w:date="2025-09-16T21:21:00Z" w16du:dateUtc="2025-09-17T00:21:00Z">
         <w:r>
           <w:t xml:space="preserve">12 m </w:t>
         </w:r>
@@ -14909,7 +14906,7 @@
       <w:r>
         <w:t xml:space="preserve"> </w:t>
       </w:r>
-      <w:del w:id="443" w:author="Balaena Institute whitehead" w:date="2025-09-04T17:16:00Z" w16du:dateUtc="2025-09-04T20:16:00Z">
+      <w:del w:id="442" w:author="Balaena Institute whitehead" w:date="2025-09-04T17:16:00Z" w16du:dateUtc="2025-09-04T20:16:00Z">
         <w:r>
           <w:delText xml:space="preserve">Images of a sample of individuals and their corresponding </w:delText>
         </w:r>
@@ -14931,7 +14928,7 @@
           <w:delText xml:space="preserve">Supplementary Material </w:delText>
         </w:r>
       </w:del>
-      <w:del w:id="444" w:author="Balaena Institute whitehead" w:date="2025-09-04T17:10:00Z" w16du:dateUtc="2025-09-04T20:10:00Z">
+      <w:del w:id="443" w:author="Balaena Institute whitehead" w:date="2025-09-04T17:10:00Z" w16du:dateUtc="2025-09-04T20:10:00Z">
         <w:r>
           <w:rPr>
             <w:b/>
@@ -14940,12 +14937,12 @@
           <w:delText>4</w:delText>
         </w:r>
       </w:del>
-      <w:del w:id="445" w:author="Balaena Institute whitehead" w:date="2025-09-04T17:16:00Z" w16du:dateUtc="2025-09-04T20:16:00Z">
+      <w:del w:id="444" w:author="Balaena Institute whitehead" w:date="2025-09-04T17:16:00Z" w16du:dateUtc="2025-09-04T20:16:00Z">
         <w:r>
           <w:delText xml:space="preserve">. </w:delText>
         </w:r>
       </w:del>
-      <w:ins w:id="446" w:author="Balaena Institute whitehead" w:date="2025-09-04T17:09:00Z" w16du:dateUtc="2025-09-04T20:09:00Z">
+      <w:ins w:id="445" w:author="Balaena Institute whitehead" w:date="2025-09-04T17:09:00Z" w16du:dateUtc="2025-09-04T20:09:00Z">
         <w:r>
           <w:rPr>
             <w:i/>
@@ -14967,7 +14964,7 @@
           <w:t xml:space="preserve">and </w:t>
         </w:r>
       </w:ins>
-      <w:ins w:id="447" w:author="Balaena Institute whitehead" w:date="2025-09-04T17:10:00Z" w16du:dateUtc="2025-09-04T20:10:00Z">
+      <w:ins w:id="446" w:author="Balaena Institute whitehead" w:date="2025-09-04T17:10:00Z" w16du:dateUtc="2025-09-04T20:10:00Z">
         <w:r>
           <w:t xml:space="preserve">prior </w:t>
         </w:r>
@@ -14982,40 +14979,40 @@
           <w:t xml:space="preserve"> values for most individuals</w:t>
         </w:r>
       </w:ins>
+      <w:ins w:id="447" w:author="Balaena Institute whitehead" w:date="2025-09-04T17:15:00Z" w16du:dateUtc="2025-09-04T20:15:00Z">
+        <w:r>
+          <w:t xml:space="preserve">, particularly </w:t>
+        </w:r>
+      </w:ins>
+      <w:r>
+        <w:t xml:space="preserve">for </w:t>
+      </w:r>
       <w:ins w:id="448" w:author="Balaena Institute whitehead" w:date="2025-09-04T17:15:00Z" w16du:dateUtc="2025-09-04T20:15:00Z">
         <w:r>
-          <w:t xml:space="preserve">, particularly </w:t>
+          <w:t xml:space="preserve">those that had consistently </w:t>
         </w:r>
       </w:ins>
-      <w:r>
-        <w:t xml:space="preserve">for </w:t>
-      </w:r>
-      <w:ins w:id="449" w:author="Balaena Institute whitehead" w:date="2025-09-04T17:15:00Z" w16du:dateUtc="2025-09-04T20:15:00Z">
-        <w:r>
-          <w:t xml:space="preserve">those that had consistently </w:t>
+      <w:ins w:id="449" w:author="Balaena Institute whitehead" w:date="2025-09-04T17:16:00Z" w16du:dateUtc="2025-09-04T20:16:00Z">
+        <w:r>
+          <w:t xml:space="preserve">either </w:t>
         </w:r>
       </w:ins>
-      <w:ins w:id="450" w:author="Balaena Institute whitehead" w:date="2025-09-04T17:16:00Z" w16du:dateUtc="2025-09-04T20:16:00Z">
-        <w:r>
-          <w:t xml:space="preserve">either </w:t>
+      <w:ins w:id="450" w:author="Balaena Institute whitehead" w:date="2025-09-04T17:15:00Z" w16du:dateUtc="2025-09-04T20:15:00Z">
+        <w:r>
+          <w:t>high</w:t>
         </w:r>
       </w:ins>
-      <w:ins w:id="451" w:author="Balaena Institute whitehead" w:date="2025-09-04T17:15:00Z" w16du:dateUtc="2025-09-04T20:15:00Z">
-        <w:r>
-          <w:t>high</w:t>
+      <w:ins w:id="451" w:author="Balaena Institute whitehead" w:date="2025-09-04T17:16:00Z" w16du:dateUtc="2025-09-04T20:16:00Z">
+        <w:r>
+          <w:t xml:space="preserve"> or low probabilities of being fema</w:t>
         </w:r>
       </w:ins>
-      <w:ins w:id="452" w:author="Balaena Institute whitehead" w:date="2025-09-04T17:16:00Z" w16du:dateUtc="2025-09-04T20:16:00Z">
-        <w:r>
-          <w:t xml:space="preserve"> or low probabilities of being fema</w:t>
+      <w:ins w:id="452" w:author="Balaena Institute whitehead" w:date="2025-09-04T17:17:00Z" w16du:dateUtc="2025-09-04T20:17:00Z">
+        <w:r>
+          <w:t>l</w:t>
         </w:r>
       </w:ins>
-      <w:ins w:id="453" w:author="Balaena Institute whitehead" w:date="2025-09-04T17:17:00Z" w16du:dateUtc="2025-09-04T20:17:00Z">
-        <w:r>
-          <w:t>l</w:t>
-        </w:r>
-      </w:ins>
-      <w:ins w:id="454" w:author="Balaena Institute whitehead" w:date="2025-09-04T17:16:00Z" w16du:dateUtc="2025-09-04T20:16:00Z">
+      <w:ins w:id="453" w:author="Balaena Institute whitehead" w:date="2025-09-04T17:16:00Z" w16du:dateUtc="2025-09-04T20:16:00Z">
         <w:r>
           <w:t>e (</w:t>
         </w:r>
@@ -15030,20 +15027,20 @@
           <w:t>)</w:t>
         </w:r>
       </w:ins>
+      <w:ins w:id="454" w:author="Balaena Institute whitehead" w:date="2025-09-04T17:12:00Z" w16du:dateUtc="2025-09-04T20:12:00Z">
+        <w:r>
+          <w:t>.</w:t>
+        </w:r>
+      </w:ins>
+      <w:r>
+        <w:t xml:space="preserve"> </w:t>
+      </w:r>
       <w:ins w:id="455" w:author="Balaena Institute whitehead" w:date="2025-09-04T17:12:00Z" w16du:dateUtc="2025-09-04T20:12:00Z">
         <w:r>
-          <w:t>.</w:t>
+          <w:t xml:space="preserve">Individuals for which varying parameter values had a </w:t>
         </w:r>
       </w:ins>
-      <w:r>
-        <w:t xml:space="preserve"> </w:t>
-      </w:r>
-      <w:ins w:id="456" w:author="Balaena Institute whitehead" w:date="2025-09-04T17:12:00Z" w16du:dateUtc="2025-09-04T20:12:00Z">
-        <w:r>
-          <w:t xml:space="preserve">Individuals for which varying parameter values had a </w:t>
-        </w:r>
-      </w:ins>
-      <w:ins w:id="457" w:author="Balaena Institute whitehead" w:date="2025-09-04T17:13:00Z" w16du:dateUtc="2025-09-04T20:13:00Z">
+      <w:ins w:id="456" w:author="Balaena Institute whitehead" w:date="2025-09-04T17:13:00Z" w16du:dateUtc="2025-09-04T20:13:00Z">
         <w:r>
           <w:t>more considerable effect (i.e., &gt; 0.05 difference</w:t>
         </w:r>
@@ -15058,17 +15055,17 @@
         </w:rPr>
         <w:t>P(f)</w:t>
       </w:r>
-      <w:ins w:id="458" w:author="Balaena Institute whitehead" w:date="2025-09-04T17:13:00Z" w16du:dateUtc="2025-09-04T20:13:00Z">
+      <w:ins w:id="457" w:author="Balaena Institute whitehead" w:date="2025-09-04T17:13:00Z" w16du:dateUtc="2025-09-04T20:13:00Z">
         <w:r>
           <w:t xml:space="preserve"> between scenarios)</w:t>
         </w:r>
       </w:ins>
-      <w:ins w:id="459" w:author="Balaena Institute whitehead" w:date="2025-09-04T17:12:00Z" w16du:dateUtc="2025-09-04T20:12:00Z">
+      <w:ins w:id="458" w:author="Balaena Institute whitehead" w:date="2025-09-04T17:12:00Z" w16du:dateUtc="2025-09-04T20:12:00Z">
         <w:r>
           <w:t xml:space="preserve"> </w:t>
         </w:r>
       </w:ins>
-      <w:ins w:id="460" w:author="Balaena Institute whitehead" w:date="2025-09-04T17:14:00Z" w16du:dateUtc="2025-09-04T20:14:00Z">
+      <w:ins w:id="459" w:author="Balaena Institute whitehead" w:date="2025-09-04T17:14:00Z" w16du:dateUtc="2025-09-04T20:14:00Z">
         <w:r>
           <w:t xml:space="preserve">had generally </w:t>
         </w:r>
@@ -15087,7 +15084,7 @@
           <w:t xml:space="preserve">estimates (0.25-0.80), and wide bootstrapped 95% confidence intervals. </w:t>
         </w:r>
       </w:ins>
-      <w:ins w:id="461" w:author="Balaena Institute whitehead" w:date="2025-09-04T17:16:00Z" w16du:dateUtc="2025-09-04T20:16:00Z">
+      <w:ins w:id="460" w:author="Balaena Institute whitehead" w:date="2025-09-04T17:16:00Z" w16du:dateUtc="2025-09-04T20:16:00Z">
         <w:r>
           <w:t xml:space="preserve">Images of a sample of individuals and their corresponding </w:t>
         </w:r>
@@ -15119,7 +15116,7 @@
           <w:t xml:space="preserve">. </w:t>
         </w:r>
       </w:ins>
-      <w:ins w:id="462" w:author="Balaena Institute whitehead" w:date="2025-09-04T17:14:00Z" w16du:dateUtc="2025-09-04T20:14:00Z">
+      <w:ins w:id="461" w:author="Balaena Institute whitehead" w:date="2025-09-04T17:14:00Z" w16du:dateUtc="2025-09-04T20:14:00Z">
         <w:r>
           <w:t xml:space="preserve"> </w:t>
         </w:r>
@@ -15132,10 +15129,10 @@
           <w:noProof/>
         </w:rPr>
         <w:drawing>
-          <wp:inline distT="0" distB="0" distL="0" distR="0" wp14:anchorId="54ECBA40" wp14:editId="7E5865DC">
+          <wp:inline distT="0" distB="0" distL="0" distR="0" wp14:anchorId="71C9B878" wp14:editId="01C8C326">
             <wp:extent cx="5943600" cy="3396615"/>
             <wp:effectExtent l="0" t="0" r="0" b="0"/>
-            <wp:docPr id="1581022070" name="Picture 2" descr="A diagram of a graph&#10;&#10;AI-generated content may be incorrect."/>
+            <wp:docPr id="1823095246" name="Picture 4" descr="A diagram of a graph&#10;&#10;AI-generated content may be incorrect."/>
             <wp:cNvGraphicFramePr>
               <a:graphicFrameLocks xmlns:a="http://schemas.openxmlformats.org/drawingml/2006/main" noChangeAspect="1"/>
             </wp:cNvGraphicFramePr>
@@ -15143,7 +15140,7 @@
               <a:graphicData uri="http://schemas.openxmlformats.org/drawingml/2006/picture">
                 <pic:pic xmlns:pic="http://schemas.openxmlformats.org/drawingml/2006/picture">
                   <pic:nvPicPr>
-                    <pic:cNvPr id="1581022070" name="Picture 2" descr="A diagram of a graph&#10;&#10;AI-generated content may be incorrect."/>
+                    <pic:cNvPr id="1823095246" name="Picture 4" descr="A diagram of a graph&#10;&#10;AI-generated content may be incorrect."/>
                     <pic:cNvPicPr/>
                   </pic:nvPicPr>
                   <pic:blipFill>
@@ -15183,10 +15180,10 @@
           <w:color w:val="auto"/>
         </w:rPr>
       </w:pPr>
-      <w:bookmarkStart w:id="463" w:name="_Ref201777743"/>
+      <w:bookmarkStart w:id="462" w:name="_Ref201777743"/>
+      <w:commentRangeStart w:id="463"/>
       <w:commentRangeStart w:id="464"/>
       <w:commentRangeStart w:id="465"/>
-      <w:commentRangeStart w:id="466"/>
       <w:r>
         <w:rPr>
           <w:b/>
@@ -15195,8 +15192,8 @@
         </w:rPr>
         <w:t xml:space="preserve">Figure </w:t>
       </w:r>
-      <w:bookmarkEnd w:id="463"/>
-      <w:commentRangeEnd w:id="464"/>
+      <w:bookmarkEnd w:id="462"/>
+      <w:commentRangeEnd w:id="463"/>
       <w:r>
         <w:rPr>
           <w:b/>
@@ -15212,9 +15209,9 @@
           <w:iCs w:val="0"/>
           <w:color w:val="auto"/>
         </w:rPr>
-        <w:commentReference w:id="464"/>
-      </w:r>
-      <w:commentRangeEnd w:id="465"/>
+        <w:commentReference w:id="463"/>
+      </w:r>
+      <w:commentRangeEnd w:id="464"/>
       <w:r>
         <w:rPr>
           <w:rStyle w:val="CommentReference"/>
@@ -15222,7 +15219,7 @@
           <w:iCs w:val="0"/>
           <w:color w:val="auto"/>
         </w:rPr>
-        <w:commentReference w:id="465"/>
+        <w:commentReference w:id="464"/>
       </w:r>
       <w:r>
         <w:rPr>
@@ -15238,8 +15235,8 @@
         </w:rPr>
         <w:t xml:space="preserve"> </w:t>
       </w:r>
+      <w:commentRangeStart w:id="466"/>
       <w:commentRangeStart w:id="467"/>
-      <w:commentRangeStart w:id="468"/>
       <w:r>
         <w:rPr>
           <w:i w:val="0"/>
@@ -15248,7 +15245,7 @@
         </w:rPr>
         <w:t xml:space="preserve">Bootstrapped </w:t>
       </w:r>
-      <w:commentRangeEnd w:id="467"/>
+      <w:commentRangeEnd w:id="466"/>
       <w:r>
         <w:rPr>
           <w:rStyle w:val="CommentReference"/>
@@ -15256,9 +15253,9 @@
           <w:iCs w:val="0"/>
           <w:color w:val="auto"/>
         </w:rPr>
-        <w:commentReference w:id="467"/>
-      </w:r>
-      <w:commentRangeEnd w:id="468"/>
+        <w:commentReference w:id="466"/>
+      </w:r>
+      <w:commentRangeEnd w:id="467"/>
       <w:r>
         <w:rPr>
           <w:rStyle w:val="CommentReference"/>
@@ -15266,7 +15263,7 @@
           <w:iCs w:val="0"/>
           <w:color w:val="auto"/>
         </w:rPr>
-        <w:commentReference w:id="468"/>
+        <w:commentReference w:id="467"/>
       </w:r>
       <w:r>
         <w:rPr>
@@ -15411,7 +15408,7 @@
         </w:rPr>
         <w:t xml:space="preserve">line show the </w:t>
       </w:r>
-      <w:del w:id="469" w:author="Balaena Institute whitehead" w:date="2025-09-23T15:54:00Z" w16du:dateUtc="2025-09-23T18:54:00Z">
+      <w:del w:id="468" w:author="Balaena Institute whitehead" w:date="2025-09-23T15:54:00Z" w16du:dateUtc="2025-09-23T18:54:00Z">
         <w:r>
           <w:rPr>
             <w:i w:val="0"/>
@@ -15491,7 +15488,7 @@
         </w:rPr>
         <w:t xml:space="preserve"> the </w:t>
       </w:r>
-      <w:del w:id="470" w:author="Balaena Institute whitehead" w:date="2025-09-23T15:55:00Z" w16du:dateUtc="2025-09-23T18:55:00Z">
+      <w:del w:id="469" w:author="Balaena Institute whitehead" w:date="2025-09-23T15:55:00Z" w16du:dateUtc="2025-09-23T18:55:00Z">
         <w:r>
           <w:rPr>
             <w:i w:val="0"/>
@@ -15585,27 +15582,101 @@
         </w:rPr>
         <w:t xml:space="preserve"> </w:t>
       </w:r>
-      <w:ins w:id="471" w:author="Ana Eguiguren" w:date="2025-09-18T16:35:00Z" w16du:dateUtc="2025-09-18T19:35:00Z">
+      <w:ins w:id="470" w:author="Ana Eguiguren" w:date="2025-09-18T16:35:00Z" w16du:dateUtc="2025-09-18T19:35:00Z">
         <w:r>
           <w:rPr>
             <w:i w:val="0"/>
             <w:iCs w:val="0"/>
             <w:color w:val="auto"/>
           </w:rPr>
-          <w:t xml:space="preserve">The asterisks </w:t>
+          <w:t xml:space="preserve">The </w:t>
         </w:r>
       </w:ins>
-      <w:ins w:id="472" w:author="Ana Eguiguren" w:date="2025-09-18T16:36:00Z" w16du:dateUtc="2025-09-18T19:36:00Z">
+      <w:r>
+        <w:rPr>
+          <w:i w:val="0"/>
+          <w:iCs w:val="0"/>
+          <w:color w:val="auto"/>
+        </w:rPr>
+        <w:t>rhombi</w:t>
+      </w:r>
+      <w:ins w:id="471" w:author="Ana Eguiguren" w:date="2025-09-18T16:35:00Z" w16du:dateUtc="2025-09-18T19:35:00Z">
         <w:r>
           <w:rPr>
             <w:i w:val="0"/>
             <w:iCs w:val="0"/>
             <w:color w:val="auto"/>
           </w:rPr>
-          <w:t>show measurements for m</w:t>
+          <w:t xml:space="preserve"> </w:t>
         </w:r>
       </w:ins>
-      <w:ins w:id="473" w:author="Ana Eguiguren" w:date="2025-09-18T16:35:00Z" w16du:dateUtc="2025-09-18T19:35:00Z">
+      <w:ins w:id="472" w:author="Ana Eguiguren" w:date="2025-09-18T16:36:00Z" w16du:dateUtc="2025-09-18T19:36:00Z">
+        <w:r>
+          <w:rPr>
+            <w:i w:val="0"/>
+            <w:iCs w:val="0"/>
+            <w:color w:val="auto"/>
+          </w:rPr>
+          <w:t xml:space="preserve">show measurements </w:t>
+        </w:r>
+      </w:ins>
+      <w:r>
+        <w:rPr>
+          <w:i w:val="0"/>
+          <w:iCs w:val="0"/>
+          <w:color w:val="auto"/>
+        </w:rPr>
+        <w:t xml:space="preserve">and </w:t>
+      </w:r>
+      <w:r>
+        <w:rPr>
+          <w:i w:val="0"/>
+          <w:iCs w:val="0"/>
+          <w:color w:val="auto"/>
+        </w:rPr>
+        <w:t xml:space="preserve"> </w:t>
+      </w:r>
+      <w:r>
+        <w:rPr>
+          <w:color w:val="auto"/>
+        </w:rPr>
+        <w:t xml:space="preserve">P(f) </w:t>
+      </w:r>
+      <w:r>
+        <w:rPr>
+          <w:i w:val="0"/>
+          <w:iCs w:val="0"/>
+          <w:color w:val="auto"/>
+        </w:rPr>
+        <w:t>estimate</w:t>
+      </w:r>
+      <w:r>
+        <w:rPr>
+          <w:i w:val="0"/>
+          <w:iCs w:val="0"/>
+          <w:color w:val="auto"/>
+        </w:rPr>
+        <w:t>s</w:t>
+      </w:r>
+      <w:r>
+        <w:rPr>
+          <w:i w:val="0"/>
+          <w:iCs w:val="0"/>
+          <w:color w:val="auto"/>
+        </w:rPr>
+        <w:t xml:space="preserve"> </w:t>
+      </w:r>
+      <w:ins w:id="473" w:author="Ana Eguiguren" w:date="2025-09-18T16:36:00Z" w16du:dateUtc="2025-09-18T19:36:00Z">
+        <w:r>
+          <w:rPr>
+            <w:i w:val="0"/>
+            <w:iCs w:val="0"/>
+            <w:color w:val="auto"/>
+          </w:rPr>
+          <w:t>for m</w:t>
+        </w:r>
+      </w:ins>
+      <w:ins w:id="474" w:author="Ana Eguiguren" w:date="2025-09-18T16:35:00Z" w16du:dateUtc="2025-09-18T19:35:00Z">
         <w:r>
           <w:rPr>
             <w:i w:val="0"/>
@@ -15615,7 +15686,7 @@
           <w:t>ales observed in the North Atlantic</w:t>
         </w:r>
       </w:ins>
-      <w:ins w:id="474" w:author="Ana Eguiguren" w:date="2025-09-18T17:18:00Z" w16du:dateUtc="2025-09-18T20:18:00Z">
+      <w:ins w:id="475" w:author="Ana Eguiguren" w:date="2025-09-18T17:18:00Z" w16du:dateUtc="2025-09-18T20:18:00Z">
         <w:r>
           <w:rPr>
             <w:i w:val="0"/>
@@ -15625,7 +15696,7 @@
           <w:t xml:space="preserve"> and Arctic Oceans</w:t>
         </w:r>
       </w:ins>
-      <w:ins w:id="475" w:author="Ana Eguiguren" w:date="2025-09-18T16:35:00Z" w16du:dateUtc="2025-09-18T19:35:00Z">
+      <w:ins w:id="476" w:author="Ana Eguiguren" w:date="2025-09-18T16:35:00Z" w16du:dateUtc="2025-09-18T19:35:00Z">
         <w:r>
           <w:rPr>
             <w:i w:val="0"/>
@@ -15635,8 +15706,8 @@
           <w:t xml:space="preserve">. </w:t>
         </w:r>
       </w:ins>
-      <w:commentRangeStart w:id="476"/>
-      <w:del w:id="477" w:author="Ana Eguiguren" w:date="2025-09-18T16:35:00Z" w16du:dateUtc="2025-09-18T19:35:00Z">
+      <w:commentRangeStart w:id="477"/>
+      <w:del w:id="478" w:author="Ana Eguiguren" w:date="2025-09-18T16:35:00Z" w16du:dateUtc="2025-09-18T19:35:00Z">
         <w:r>
           <w:rPr>
             <w:i w:val="0"/>
@@ -15677,7 +15748,7 @@
           </w:rPr>
           <w:delText xml:space="preserve"> (&gt; 13.7 m) are labelled for reference</w:delText>
         </w:r>
-        <w:commentRangeEnd w:id="476"/>
+        <w:commentRangeEnd w:id="477"/>
         <w:r>
           <w:rPr>
             <w:rStyle w:val="CommentReference"/>
@@ -15685,7 +15756,7 @@
             <w:iCs w:val="0"/>
             <w:color w:val="auto"/>
           </w:rPr>
-          <w:commentReference w:id="476"/>
+          <w:commentReference w:id="477"/>
         </w:r>
         <w:r>
           <w:rPr>
@@ -15744,7 +15815,7 @@
         </w:rPr>
         <w:t>).</w:t>
       </w:r>
-      <w:commentRangeEnd w:id="466"/>
+      <w:commentRangeEnd w:id="465"/>
       <w:r>
         <w:rPr>
           <w:rStyle w:val="CommentReference"/>
@@ -15752,13 +15823,13 @@
           <w:iCs w:val="0"/>
           <w:color w:val="auto"/>
         </w:rPr>
-        <w:commentReference w:id="466"/>
+        <w:commentReference w:id="465"/>
       </w:r>
     </w:p>
     <w:p>
       <w:pPr>
         <w:pStyle w:val="Heading4"/>
-        <w:pPrChange w:id="478" w:author="Ana Eguiguren" w:date="2025-07-09T19:51:00Z" w16du:dateUtc="2025-07-09T22:51:00Z">
+        <w:pPrChange w:id="479" w:author="Ana Eguiguren" w:date="2025-07-09T19:51:00Z" w16du:dateUtc="2025-07-09T22:51:00Z">
           <w:pPr>
             <w:pStyle w:val="Caption"/>
           </w:pPr>
@@ -15818,24 +15889,24 @@
       <w:r>
         <w:t xml:space="preserve">Length measurements of individuals that performed peduncle dives either fell within the total length ranges corresponding to calves </w:t>
       </w:r>
-      <w:commentRangeStart w:id="479"/>
       <w:commentRangeStart w:id="480"/>
+      <w:commentRangeStart w:id="481"/>
       <w:r>
         <w:t>(n = 1) or juveniles (n = 3</w:t>
       </w:r>
-      <w:commentRangeEnd w:id="479"/>
+      <w:commentRangeEnd w:id="480"/>
       <w:r>
         <w:rPr>
           <w:rStyle w:val="CommentReference"/>
         </w:rPr>
-        <w:commentReference w:id="479"/>
-      </w:r>
-      <w:commentRangeEnd w:id="480"/>
+        <w:commentReference w:id="480"/>
+      </w:r>
+      <w:commentRangeEnd w:id="481"/>
       <w:r>
         <w:rPr>
           <w:rStyle w:val="CommentReference"/>
         </w:rPr>
-        <w:commentReference w:id="480"/>
+        <w:commentReference w:id="481"/>
       </w:r>
       <w:r>
         <w:t xml:space="preserve">; </w:t>
@@ -16055,7 +16126,7 @@
           </mc:Fallback>
         </mc:AlternateContent>
       </w:r>
-      <w:ins w:id="481" w:author="Ana Eguiguren" w:date="2025-07-10T20:01:00Z" w16du:dateUtc="2025-07-10T23:01:00Z">
+      <w:ins w:id="482" w:author="Ana Eguiguren" w:date="2025-07-10T20:01:00Z" w16du:dateUtc="2025-07-10T23:01:00Z">
         <w:r>
           <w:rPr>
             <w:noProof/>
@@ -16113,10 +16184,10 @@
           <w:color w:val="auto"/>
         </w:rPr>
       </w:pPr>
-      <w:bookmarkStart w:id="482" w:name="_Ref201915523"/>
-      <w:commentRangeStart w:id="483"/>
+      <w:bookmarkStart w:id="483" w:name="_Ref201915523"/>
       <w:commentRangeStart w:id="484"/>
       <w:commentRangeStart w:id="485"/>
+      <w:commentRangeStart w:id="486"/>
       <w:r>
         <w:rPr>
           <w:b/>
@@ -16125,7 +16196,7 @@
         </w:rPr>
         <w:t xml:space="preserve">Figure </w:t>
       </w:r>
-      <w:bookmarkEnd w:id="482"/>
+      <w:bookmarkEnd w:id="483"/>
       <w:r>
         <w:rPr>
           <w:b/>
@@ -16248,7 +16319,7 @@
         </w:rPr>
         <w:t xml:space="preserve">.  </w:t>
       </w:r>
-      <w:commentRangeEnd w:id="483"/>
+      <w:commentRangeEnd w:id="484"/>
       <w:r>
         <w:rPr>
           <w:rStyle w:val="CommentReference"/>
@@ -16256,9 +16327,9 @@
           <w:iCs w:val="0"/>
           <w:color w:val="auto"/>
         </w:rPr>
-        <w:commentReference w:id="483"/>
-      </w:r>
-      <w:commentRangeEnd w:id="484"/>
+        <w:commentReference w:id="484"/>
+      </w:r>
+      <w:commentRangeEnd w:id="485"/>
       <w:r>
         <w:rPr>
           <w:rStyle w:val="CommentReference"/>
@@ -16266,9 +16337,9 @@
           <w:iCs w:val="0"/>
           <w:color w:val="auto"/>
         </w:rPr>
-        <w:commentReference w:id="484"/>
-      </w:r>
-      <w:commentRangeEnd w:id="485"/>
+        <w:commentReference w:id="485"/>
+      </w:r>
+      <w:commentRangeEnd w:id="486"/>
       <w:r>
         <w:rPr>
           <w:rStyle w:val="CommentReference"/>
@@ -16276,7 +16347,7 @@
           <w:iCs w:val="0"/>
           <w:color w:val="auto"/>
         </w:rPr>
-        <w:commentReference w:id="485"/>
+        <w:commentReference w:id="486"/>
       </w:r>
     </w:p>
     <w:p/>
@@ -16297,7 +16368,7 @@
       <w:r>
         <w:rPr>
           <w:rFonts w:cs="Times New Roman"/>
-          <w:rPrChange w:id="486" w:author="Balaena Institute whitehead" w:date="2025-09-03T15:44:00Z" w16du:dateUtc="2025-09-03T18:44:00Z">
+          <w:rPrChange w:id="487" w:author="Balaena Institute whitehead" w:date="2025-09-03T15:44:00Z" w16du:dateUtc="2025-09-03T18:44:00Z">
             <w:rPr>
               <w:rFonts w:cs="Times New Roman"/>
               <w:highlight w:val="green"/>
@@ -16701,7 +16772,7 @@
       <w:r>
         <w:t xml:space="preserve"> standard deviation of up to 0.96 </w:t>
       </w:r>
-      <w:commentRangeStart w:id="487"/>
+      <w:commentRangeStart w:id="488"/>
       <w:r>
         <w:t xml:space="preserve">m at a given age </w:t>
       </w:r>
@@ -16727,12 +16798,12 @@
       <w:r>
         <w:t xml:space="preserve">. </w:t>
       </w:r>
-      <w:commentRangeEnd w:id="487"/>
+      <w:commentRangeEnd w:id="488"/>
       <w:r>
         <w:rPr>
           <w:rStyle w:val="CommentReference"/>
         </w:rPr>
-        <w:commentReference w:id="487"/>
+        <w:commentReference w:id="488"/>
       </w:r>
     </w:p>
     <w:p>
@@ -17197,8 +17268,8 @@
       <w:r>
         <w:t xml:space="preserve">, which would make distinguishing subadult males from adult and mature males particularly challenging. </w:t>
       </w:r>
-      <w:commentRangeStart w:id="488"/>
       <w:commentRangeStart w:id="489"/>
+      <w:commentRangeStart w:id="490"/>
       <w:r>
         <w:t xml:space="preserve">Unfortunately, </w:t>
       </w:r>
@@ -17212,19 +17283,19 @@
       <w:r>
         <w:t xml:space="preserve">curves in Nishiwaki et al. (1963) are based on mean measurements, so we don’t have a baseline for the naturally occurring variation across individuals. </w:t>
       </w:r>
-      <w:commentRangeEnd w:id="488"/>
+      <w:commentRangeEnd w:id="489"/>
       <w:r>
         <w:rPr>
           <w:rStyle w:val="CommentReference"/>
         </w:rPr>
-        <w:commentReference w:id="488"/>
-      </w:r>
-      <w:commentRangeEnd w:id="489"/>
+        <w:commentReference w:id="489"/>
+      </w:r>
+      <w:commentRangeEnd w:id="490"/>
       <w:r>
         <w:rPr>
           <w:rStyle w:val="CommentReference"/>
         </w:rPr>
-        <w:commentReference w:id="489"/>
+        <w:commentReference w:id="490"/>
       </w:r>
       <w:r>
         <w:t xml:space="preserve">Additionally, there are reports across cetacean species of individuals with partial or full hermaphroditism in their genital organs, which in some cases, is linked to intersex chromosome arrangements </w:t>
@@ -17341,8 +17412,8 @@
       <w:r>
         <w:t xml:space="preserve"> </w:t>
       </w:r>
-      <w:commentRangeStart w:id="490"/>
       <w:commentRangeStart w:id="491"/>
+      <w:commentRangeStart w:id="492"/>
       <w:r>
         <w:fldChar w:fldCharType="begin"/>
       </w:r>
@@ -17365,19 +17436,19 @@
       <w:r>
         <w:t xml:space="preserve">). </w:t>
       </w:r>
-      <w:commentRangeEnd w:id="490"/>
+      <w:commentRangeEnd w:id="491"/>
       <w:r>
         <w:rPr>
           <w:rStyle w:val="CommentReference"/>
         </w:rPr>
-        <w:commentReference w:id="490"/>
-      </w:r>
-      <w:commentRangeEnd w:id="491"/>
+        <w:commentReference w:id="491"/>
+      </w:r>
+      <w:commentRangeEnd w:id="492"/>
       <w:r>
         <w:rPr>
           <w:rStyle w:val="CommentReference"/>
         </w:rPr>
-        <w:commentReference w:id="491"/>
+        <w:commentReference w:id="492"/>
       </w:r>
       <w:r>
         <w:t>Because our fieldwork was focused on large groups which are generally composed of mature females and immature individuals</w:t>
@@ -17407,7 +17478,7 @@
       <w:r>
         <w:t>, it is likely that adult (i.e., sexually mature) males were underrepresented in our sample.</w:t>
       </w:r>
-      <w:del w:id="492" w:author="Ana Eguiguren" w:date="2025-09-04T21:04:00Z" w16du:dateUtc="2025-09-05T00:04:00Z">
+      <w:del w:id="493" w:author="Ana Eguiguren" w:date="2025-09-04T21:04:00Z" w16du:dateUtc="2025-09-05T00:04:00Z">
         <w:r>
           <w:delText xml:space="preserve"> </w:delText>
         </w:r>
@@ -17415,8 +17486,8 @@
       <w:r>
         <w:t xml:space="preserve"> </w:t>
       </w:r>
-      <w:commentRangeStart w:id="493"/>
       <w:commentRangeStart w:id="494"/>
+      <w:commentRangeStart w:id="495"/>
       <w:r>
         <w:t xml:space="preserve">Despite this we conservatively assumed equal prior probabilities of observing each sex. </w:t>
       </w:r>
@@ -17472,12 +17543,12 @@
         <w:lastRenderedPageBreak/>
         <w:t xml:space="preserve">of whale </w:t>
       </w:r>
-      <w:ins w:id="495" w:author="Ana Eguiguren" w:date="2025-09-04T21:00:00Z" w16du:dateUtc="2025-09-05T00:00:00Z">
+      <w:ins w:id="496" w:author="Ana Eguiguren" w:date="2025-09-04T21:00:00Z" w16du:dateUtc="2025-09-05T00:00:00Z">
         <w:r>
           <w:t>#75</w:t>
         </w:r>
       </w:ins>
-      <w:del w:id="496" w:author="Ana Eguiguren" w:date="2025-09-04T21:00:00Z" w16du:dateUtc="2025-09-05T00:00:00Z">
+      <w:del w:id="497" w:author="Ana Eguiguren" w:date="2025-09-04T21:00:00Z" w16du:dateUtc="2025-09-05T00:00:00Z">
         <w:r>
           <w:delText>#11</w:delText>
         </w:r>
@@ -17485,7 +17556,7 @@
       <w:r>
         <w:t xml:space="preserve"> being female changed from </w:t>
       </w:r>
-      <w:del w:id="497" w:author="Ana Eguiguren" w:date="2025-09-04T21:01:00Z" w16du:dateUtc="2025-09-05T00:01:00Z">
+      <w:del w:id="498" w:author="Ana Eguiguren" w:date="2025-09-04T21:01:00Z" w16du:dateUtc="2025-09-05T00:01:00Z">
         <w:r>
           <w:delText xml:space="preserve">0.64 to </w:delText>
         </w:r>
@@ -17493,12 +17564,12 @@
           <w:delText>0.87</w:delText>
         </w:r>
       </w:del>
-      <w:ins w:id="498" w:author="Ana Eguiguren" w:date="2025-09-04T21:01:00Z" w16du:dateUtc="2025-09-05T00:01:00Z">
+      <w:ins w:id="499" w:author="Ana Eguiguren" w:date="2025-09-04T21:01:00Z" w16du:dateUtc="2025-09-05T00:01:00Z">
         <w:r>
           <w:t>0.62 to 0.80</w:t>
         </w:r>
       </w:ins>
-      <w:ins w:id="499" w:author="Ana Eguiguren" w:date="2025-09-04T21:03:00Z" w16du:dateUtc="2025-09-05T00:03:00Z">
+      <w:ins w:id="500" w:author="Ana Eguiguren" w:date="2025-09-04T21:03:00Z" w16du:dateUtc="2025-09-05T00:03:00Z">
         <w:r>
           <w:t xml:space="preserve"> (</w:t>
         </w:r>
@@ -17513,56 +17584,56 @@
       <w:r>
         <w:t>.</w:t>
       </w:r>
-      <w:commentRangeEnd w:id="493"/>
+      <w:commentRangeEnd w:id="494"/>
       <w:r>
         <w:rPr>
           <w:rStyle w:val="CommentReference"/>
         </w:rPr>
-        <w:commentReference w:id="493"/>
-      </w:r>
-      <w:commentRangeEnd w:id="494"/>
+        <w:commentReference w:id="494"/>
+      </w:r>
+      <w:commentRangeEnd w:id="495"/>
       <w:r>
         <w:rPr>
           <w:rStyle w:val="CommentReference"/>
         </w:rPr>
-        <w:commentReference w:id="494"/>
-      </w:r>
-      <w:ins w:id="500" w:author="Ana Eguiguren" w:date="2025-09-04T21:01:00Z" w16du:dateUtc="2025-09-05T00:01:00Z">
+        <w:commentReference w:id="495"/>
+      </w:r>
+      <w:ins w:id="501" w:author="Ana Eguiguren" w:date="2025-09-04T21:01:00Z" w16du:dateUtc="2025-09-05T00:01:00Z">
         <w:r>
           <w:t xml:space="preserve"> </w:t>
         </w:r>
       </w:ins>
-      <w:ins w:id="501" w:author="Ana Eguiguren" w:date="2025-09-04T21:05:00Z" w16du:dateUtc="2025-09-05T00:05:00Z">
+      <w:ins w:id="502" w:author="Ana Eguiguren" w:date="2025-09-04T21:05:00Z" w16du:dateUtc="2025-09-05T00:05:00Z">
         <w:r>
           <w:t>However, i</w:t>
         </w:r>
       </w:ins>
-      <w:ins w:id="502" w:author="Ana Eguiguren" w:date="2025-09-04T21:01:00Z" w16du:dateUtc="2025-09-05T00:01:00Z">
+      <w:ins w:id="503" w:author="Ana Eguiguren" w:date="2025-09-04T21:01:00Z" w16du:dateUtc="2025-09-05T00:01:00Z">
         <w:r>
           <w:t xml:space="preserve">mplementing this informed prior resulted in unrealistically high probabilities </w:t>
         </w:r>
       </w:ins>
-      <w:ins w:id="503" w:author="Ana Eguiguren" w:date="2025-09-04T21:02:00Z" w16du:dateUtc="2025-09-05T00:02:00Z">
+      <w:ins w:id="504" w:author="Ana Eguiguren" w:date="2025-09-04T21:02:00Z" w16du:dateUtc="2025-09-05T00:02:00Z">
         <w:r>
           <w:t xml:space="preserve">of </w:t>
         </w:r>
       </w:ins>
-      <w:ins w:id="504" w:author="Ana Eguiguren" w:date="2025-09-04T21:05:00Z" w16du:dateUtc="2025-09-05T00:05:00Z">
+      <w:ins w:id="505" w:author="Ana Eguiguren" w:date="2025-09-04T21:05:00Z" w16du:dateUtc="2025-09-05T00:05:00Z">
         <w:r>
           <w:t xml:space="preserve">individuals </w:t>
         </w:r>
       </w:ins>
-      <w:ins w:id="505" w:author="Ana Eguiguren" w:date="2025-09-04T21:02:00Z" w16du:dateUtc="2025-09-05T00:02:00Z">
+      <w:ins w:id="506" w:author="Ana Eguiguren" w:date="2025-09-04T21:02:00Z" w16du:dateUtc="2025-09-05T00:02:00Z">
         <w:r>
           <w:t xml:space="preserve">being female for calves (original = 0.5, updated = 0.80), </w:t>
         </w:r>
       </w:ins>
-      <w:ins w:id="506" w:author="Ana Eguiguren" w:date="2025-09-04T21:06:00Z" w16du:dateUtc="2025-09-05T00:06:00Z">
+      <w:ins w:id="507" w:author="Ana Eguiguren" w:date="2025-09-04T21:06:00Z" w16du:dateUtc="2025-09-05T00:06:00Z">
         <w:r>
           <w:t xml:space="preserve">given that their nose-to-body ratios would not have diverged enough at that point to be able to tell males and females </w:t>
         </w:r>
       </w:ins>
-      <w:ins w:id="507" w:author="Ana Eguiguren" w:date="2025-09-04T21:07:00Z" w16du:dateUtc="2025-09-05T00:07:00Z">
+      <w:ins w:id="508" w:author="Ana Eguiguren" w:date="2025-09-04T21:07:00Z" w16du:dateUtc="2025-09-05T00:07:00Z">
         <w:r>
           <w:t>apart</w:t>
         </w:r>
@@ -17570,22 +17641,22 @@
           <w:t>. Thus,</w:t>
         </w:r>
       </w:ins>
-      <w:ins w:id="508" w:author="Ana Eguiguren" w:date="2025-09-04T21:02:00Z" w16du:dateUtc="2025-09-05T00:02:00Z">
+      <w:ins w:id="509" w:author="Ana Eguiguren" w:date="2025-09-04T21:02:00Z" w16du:dateUtc="2025-09-05T00:02:00Z">
         <w:r>
           <w:t xml:space="preserve"> we consider our co</w:t>
         </w:r>
       </w:ins>
-      <w:ins w:id="509" w:author="Ana Eguiguren" w:date="2025-09-04T21:03:00Z" w16du:dateUtc="2025-09-05T00:03:00Z">
+      <w:ins w:id="510" w:author="Ana Eguiguren" w:date="2025-09-04T21:03:00Z" w16du:dateUtc="2025-09-05T00:03:00Z">
         <w:r>
           <w:t xml:space="preserve">nservative prior </w:t>
         </w:r>
       </w:ins>
-      <w:ins w:id="510" w:author="Ana Eguiguren" w:date="2025-09-04T21:04:00Z" w16du:dateUtc="2025-09-05T00:04:00Z">
+      <w:ins w:id="511" w:author="Ana Eguiguren" w:date="2025-09-04T21:04:00Z" w16du:dateUtc="2025-09-05T00:04:00Z">
         <w:r>
           <w:t>to produce</w:t>
         </w:r>
       </w:ins>
-      <w:ins w:id="511" w:author="Ana Eguiguren" w:date="2025-09-04T21:07:00Z" w16du:dateUtc="2025-09-05T00:07:00Z">
+      <w:ins w:id="512" w:author="Ana Eguiguren" w:date="2025-09-04T21:07:00Z" w16du:dateUtc="2025-09-05T00:07:00Z">
         <w:r>
           <w:t xml:space="preserve"> a better representation of </w:t>
         </w:r>
@@ -17593,12 +17664,12 @@
           <w:t>the morpho</w:t>
         </w:r>
       </w:ins>
-      <w:ins w:id="512" w:author="Ana Eguiguren" w:date="2025-09-04T21:08:00Z" w16du:dateUtc="2025-09-05T00:08:00Z">
+      <w:ins w:id="513" w:author="Ana Eguiguren" w:date="2025-09-04T21:08:00Z" w16du:dateUtc="2025-09-05T00:08:00Z">
         <w:r>
           <w:t>metric different between males and females throughout their development</w:t>
         </w:r>
       </w:ins>
-      <w:ins w:id="513" w:author="Ana Eguiguren" w:date="2025-09-04T21:07:00Z" w16du:dateUtc="2025-09-05T00:07:00Z">
+      <w:ins w:id="514" w:author="Ana Eguiguren" w:date="2025-09-04T21:07:00Z" w16du:dateUtc="2025-09-05T00:07:00Z">
         <w:r>
           <w:t>.</w:t>
         </w:r>
@@ -17782,7 +17853,7 @@
       <w:pPr>
         <w:spacing w:line="360" w:lineRule="auto"/>
         <w:rPr>
-          <w:ins w:id="514" w:author="Hal Whitehead" w:date="2025-08-08T14:35:00Z" w16du:dateUtc="2025-08-08T17:35:00Z"/>
+          <w:ins w:id="515" w:author="Hal Whitehead" w:date="2025-08-08T14:35:00Z" w16du:dateUtc="2025-08-08T17:35:00Z"/>
         </w:rPr>
       </w:pPr>
       <w:r>
@@ -17850,7 +17921,7 @@
       <w:r>
         <w:t xml:space="preserve"> remains untested, our findings further indicate that strong sexual selective pressures are acting on this trait as it continues to grow despite the potentially high energetic cost of building lipid-rich tissue </w:t>
       </w:r>
-      <w:commentRangeStart w:id="515"/>
+      <w:commentRangeStart w:id="516"/>
       <w:r>
         <w:fldChar w:fldCharType="begin"/>
       </w:r>
@@ -17873,12 +17944,12 @@
       <w:r>
         <w:t>.</w:t>
       </w:r>
-      <w:commentRangeEnd w:id="515"/>
+      <w:commentRangeEnd w:id="516"/>
       <w:r>
         <w:rPr>
           <w:rStyle w:val="CommentReference"/>
         </w:rPr>
-        <w:commentReference w:id="515"/>
+        <w:commentReference w:id="516"/>
       </w:r>
     </w:p>
     <w:p>
@@ -18412,19 +18483,19 @@
       <w:r>
         <w:t xml:space="preserve"> a population requires</w:t>
       </w:r>
-      <w:commentRangeStart w:id="516"/>
+      <w:commentRangeStart w:id="517"/>
       <w:r>
         <w:t xml:space="preserve"> large-scale sampling (e.g., hunting or commercial harvesting), </w:t>
       </w:r>
       <w:r>
         <w:t>mark-recapture methods and long-term monitoring</w:t>
       </w:r>
-      <w:commentRangeEnd w:id="516"/>
+      <w:commentRangeEnd w:id="517"/>
       <w:r>
         <w:rPr>
           <w:rStyle w:val="CommentReference"/>
         </w:rPr>
-        <w:commentReference w:id="516"/>
+        <w:commentReference w:id="517"/>
       </w:r>
       <w:r>
         <w:t xml:space="preserve">. But, photogrammetric estimates of size distribution, informed by ground-truthing data, can provide useful estimates </w:t>
@@ -20006,7 +20077,7 @@
       </w:r>
     </w:p>
   </w:comment>
-  <w:comment w:id="435" w:author="Christine K" w:date="2025-08-09T14:07:00Z" w:initials="CK">
+  <w:comment w:id="434" w:author="Christine K" w:date="2025-08-09T14:07:00Z" w:initials="CK">
     <w:p>
       <w:pPr>
         <w:pStyle w:val="CommentText"/>
@@ -20022,7 +20093,7 @@
       </w:r>
     </w:p>
   </w:comment>
-  <w:comment w:id="436" w:author="Laura Feyrer" w:date="2025-07-01T10:36:00Z" w:initials="LF">
+  <w:comment w:id="435" w:author="Laura Feyrer" w:date="2025-07-01T10:36:00Z" w:initials="LF">
     <w:p>
       <w:r>
         <w:rPr>
@@ -20039,7 +20110,7 @@
       </w:r>
     </w:p>
   </w:comment>
-  <w:comment w:id="438" w:author="Christine K" w:date="2025-08-09T14:10:00Z" w:initials="CK">
+  <w:comment w:id="437" w:author="Christine K" w:date="2025-08-09T14:10:00Z" w:initials="CK">
     <w:p>
       <w:pPr>
         <w:pStyle w:val="CommentText"/>
@@ -20055,7 +20126,7 @@
       </w:r>
     </w:p>
   </w:comment>
-  <w:comment w:id="439" w:author="Christine K" w:date="2025-08-09T14:13:00Z" w:initials="CK">
+  <w:comment w:id="438" w:author="Christine K" w:date="2025-08-09T14:13:00Z" w:initials="CK">
     <w:p>
       <w:pPr>
         <w:pStyle w:val="CommentText"/>
@@ -20071,7 +20142,7 @@
       </w:r>
     </w:p>
   </w:comment>
-  <w:comment w:id="464" w:author="Christine K" w:date="2025-08-09T14:15:00Z" w:initials="CK">
+  <w:comment w:id="463" w:author="Christine K" w:date="2025-08-09T14:15:00Z" w:initials="CK">
     <w:p>
       <w:pPr>
         <w:pStyle w:val="CommentText"/>
@@ -20087,7 +20158,7 @@
       </w:r>
     </w:p>
   </w:comment>
-  <w:comment w:id="465" w:author="Ana Eguiguren" w:date="2025-08-27T12:30:00Z" w:initials="AE">
+  <w:comment w:id="464" w:author="Ana Eguiguren" w:date="2025-08-27T12:30:00Z" w:initials="AE">
     <w:p>
       <w:r>
         <w:rPr>
@@ -20105,7 +20176,7 @@
     </w:p>
     <w:p/>
   </w:comment>
-  <w:comment w:id="467" w:author="Hal Whitehead" w:date="2025-08-07T20:42:00Z" w:initials="HW">
+  <w:comment w:id="466" w:author="Hal Whitehead" w:date="2025-08-07T20:42:00Z" w:initials="HW">
     <w:p>
       <w:pPr>
         <w:pStyle w:val="CommentText"/>
@@ -20121,7 +20192,7 @@
       </w:r>
     </w:p>
   </w:comment>
-  <w:comment w:id="468" w:author="Ana Eguiguren" w:date="2025-08-27T12:30:00Z" w:initials="AE">
+  <w:comment w:id="467" w:author="Ana Eguiguren" w:date="2025-08-27T12:30:00Z" w:initials="AE">
     <w:p>
       <w:r>
         <w:rPr>
@@ -20138,7 +20209,7 @@
       </w:r>
     </w:p>
   </w:comment>
-  <w:comment w:id="476" w:author="Hal Whitehead" w:date="2025-08-07T20:44:00Z" w:initials="HW">
+  <w:comment w:id="477" w:author="Hal Whitehead" w:date="2025-08-07T20:44:00Z" w:initials="HW">
     <w:p>
       <w:pPr>
         <w:pStyle w:val="CommentText"/>
@@ -20154,7 +20225,7 @@
       </w:r>
     </w:p>
   </w:comment>
-  <w:comment w:id="466" w:author="Hal Whitehead" w:date="2025-07-07T11:36:00Z" w:initials="HW">
+  <w:comment w:id="465" w:author="Hal Whitehead" w:date="2025-07-07T11:36:00Z" w:initials="HW">
     <w:p>
       <w:pPr>
         <w:pStyle w:val="CommentText"/>
@@ -20170,7 +20241,7 @@
       </w:r>
     </w:p>
   </w:comment>
-  <w:comment w:id="479" w:author="Hal Whitehead" w:date="2025-08-07T20:47:00Z" w:initials="HW">
+  <w:comment w:id="480" w:author="Hal Whitehead" w:date="2025-08-07T20:47:00Z" w:initials="HW">
     <w:p>
       <w:pPr>
         <w:pStyle w:val="CommentText"/>
@@ -20186,7 +20257,7 @@
       </w:r>
     </w:p>
   </w:comment>
-  <w:comment w:id="480" w:author="Ana Eguiguren" w:date="2025-08-27T12:32:00Z" w:initials="AE">
+  <w:comment w:id="481" w:author="Ana Eguiguren" w:date="2025-08-27T12:32:00Z" w:initials="AE">
     <w:p>
       <w:r>
         <w:rPr>
@@ -20203,7 +20274,7 @@
       </w:r>
     </w:p>
   </w:comment>
-  <w:comment w:id="483" w:author="Laura Feyrer" w:date="2025-07-01T10:58:00Z" w:initials="LF">
+  <w:comment w:id="484" w:author="Laura Feyrer" w:date="2025-07-01T10:58:00Z" w:initials="LF">
     <w:p>
       <w:r>
         <w:rPr>
@@ -20220,7 +20291,7 @@
       </w:r>
     </w:p>
   </w:comment>
-  <w:comment w:id="484" w:author="Laura Feyrer" w:date="2025-07-01T11:00:00Z" w:initials="LF">
+  <w:comment w:id="485" w:author="Laura Feyrer" w:date="2025-07-01T11:00:00Z" w:initials="LF">
     <w:p>
       <w:r>
         <w:rPr>
@@ -20237,7 +20308,7 @@
       </w:r>
     </w:p>
   </w:comment>
-  <w:comment w:id="485" w:author="Balaena Institute whitehead" w:date="2025-07-02T17:41:00Z" w:initials="Bw">
+  <w:comment w:id="486" w:author="Balaena Institute whitehead" w:date="2025-07-02T17:41:00Z" w:initials="Bw">
     <w:p>
       <w:pPr>
         <w:pStyle w:val="CommentText"/>
@@ -20253,7 +20324,7 @@
       </w:r>
     </w:p>
   </w:comment>
-  <w:comment w:id="487" w:author="Balaena Institute whitehead" w:date="2025-07-30T13:37:00Z" w:initials="Bw">
+  <w:comment w:id="488" w:author="Balaena Institute whitehead" w:date="2025-07-30T13:37:00Z" w:initials="Bw">
     <w:p>
       <w:pPr>
         <w:pStyle w:val="CommentText"/>
@@ -20269,7 +20340,7 @@
       </w:r>
     </w:p>
   </w:comment>
-  <w:comment w:id="488" w:author="Balaena Institute whitehead" w:date="2025-07-30T13:43:00Z" w:initials="Bw">
+  <w:comment w:id="489" w:author="Balaena Institute whitehead" w:date="2025-07-30T13:43:00Z" w:initials="Bw">
     <w:p>
       <w:pPr>
         <w:pStyle w:val="CommentText"/>
@@ -20285,7 +20356,7 @@
       </w:r>
     </w:p>
   </w:comment>
-  <w:comment w:id="489" w:author="Balaena Institute whitehead" w:date="2025-07-30T13:44:00Z" w:initials="Bw">
+  <w:comment w:id="490" w:author="Balaena Institute whitehead" w:date="2025-07-30T13:44:00Z" w:initials="Bw">
     <w:p>
       <w:pPr>
         <w:pStyle w:val="CommentText"/>
@@ -20301,7 +20372,7 @@
       </w:r>
     </w:p>
   </w:comment>
-  <w:comment w:id="490" w:author="Ana Eguiguren" w:date="2025-07-28T19:37:00Z" w:initials="AE">
+  <w:comment w:id="491" w:author="Ana Eguiguren" w:date="2025-07-28T19:37:00Z" w:initials="AE">
     <w:p>
       <w:r>
         <w:rPr>
@@ -20318,7 +20389,7 @@
       </w:r>
     </w:p>
   </w:comment>
-  <w:comment w:id="491" w:author="Hal Whitehead" w:date="2025-08-08T11:35:00Z" w:initials="HW">
+  <w:comment w:id="492" w:author="Hal Whitehead" w:date="2025-08-08T11:35:00Z" w:initials="HW">
     <w:p>
       <w:pPr>
         <w:pStyle w:val="CommentText"/>
@@ -20337,7 +20408,7 @@
       </w:r>
     </w:p>
   </w:comment>
-  <w:comment w:id="493" w:author="Hal Whitehead" w:date="2025-08-08T12:57:00Z" w:initials="HW">
+  <w:comment w:id="494" w:author="Hal Whitehead" w:date="2025-08-08T12:57:00Z" w:initials="HW">
     <w:p>
       <w:pPr>
         <w:pStyle w:val="CommentText"/>
@@ -20361,7 +20432,7 @@
       </w:r>
     </w:p>
   </w:comment>
-  <w:comment w:id="494" w:author="Ana Eguiguren" w:date="2025-09-04T21:00:00Z" w:initials="AE">
+  <w:comment w:id="495" w:author="Ana Eguiguren" w:date="2025-09-04T21:00:00Z" w:initials="AE">
     <w:p>
       <w:r>
         <w:rPr>
@@ -20378,7 +20449,7 @@
       </w:r>
     </w:p>
   </w:comment>
-  <w:comment w:id="515" w:author="Balaena Institute whitehead" w:date="2025-07-30T13:54:00Z" w:initials="Bw">
+  <w:comment w:id="516" w:author="Balaena Institute whitehead" w:date="2025-07-30T13:54:00Z" w:initials="Bw">
     <w:p>
       <w:pPr>
         <w:pStyle w:val="CommentText"/>
@@ -20394,7 +20465,7 @@
       </w:r>
     </w:p>
   </w:comment>
-  <w:comment w:id="516" w:author="Hal Whitehead" w:date="2025-08-08T14:57:00Z" w:initials="HW">
+  <w:comment w:id="517" w:author="Hal Whitehead" w:date="2025-08-08T14:57:00Z" w:initials="HW">
     <w:p>
       <w:pPr>
         <w:pStyle w:val="CommentText"/>
@@ -20726,7 +20797,7 @@
         </w:r>
         <w:r>
           <w:rPr>
-            <w:rPrChange w:id="517" w:author="Balaena Institute whitehead" w:date="2025-07-25T12:58:00Z" w16du:dateUtc="2025-07-25T15:58:00Z">
+            <w:rPrChange w:id="518" w:author="Balaena Institute whitehead" w:date="2025-07-25T12:58:00Z" w16du:dateUtc="2025-07-25T15:58:00Z">
               <w:rPr>
                 <w:noProof/>
               </w:rPr>
@@ -20736,7 +20807,7 @@
         </w:r>
         <w:r>
           <w:rPr>
-            <w:rPrChange w:id="518" w:author="Balaena Institute whitehead" w:date="2025-07-25T12:58:00Z" w16du:dateUtc="2025-07-25T15:58:00Z">
+            <w:rPrChange w:id="519" w:author="Balaena Institute whitehead" w:date="2025-07-25T12:58:00Z" w16du:dateUtc="2025-07-25T15:58:00Z">
               <w:rPr>
                 <w:noProof/>
               </w:rPr>

</xml_diff>

<commit_message>
edited pd figure and script
</commit_message>
<xml_diff>
--- a/Manuscript/Manuscritp_SpermWhale_AgeSex_Drone_v2.docx
+++ b/Manuscript/Manuscritp_SpermWhale_AgeSex_Drone_v2.docx
@@ -1289,15 +1289,7 @@
         <w:commentReference w:id="15"/>
       </w:r>
       <w:r>
-        <w:t>only between calves/juveniles and females—</w:t>
-      </w:r>
-      <w:proofErr w:type="gramStart"/>
-      <w:r>
-        <w:t>in light of</w:t>
-      </w:r>
-      <w:proofErr w:type="gramEnd"/>
-      <w:r>
-        <w:t xml:space="preserve"> our </w:t>
+        <w:t xml:space="preserve">only between calves/juveniles and females—in light of our </w:t>
       </w:r>
       <w:r>
         <w:t>developmental stage/sex</w:t>
@@ -6627,18 +6619,10 @@
         <w:t>T</w:t>
       </w:r>
       <w:r>
-        <w:t xml:space="preserve">he posterior probability that </w:t>
-      </w:r>
-      <w:proofErr w:type="gramStart"/>
-      <w:r>
-        <w:t xml:space="preserve">each </w:t>
-      </w:r>
-      <w:r>
-        <w:t>individual</w:t>
-      </w:r>
-      <w:proofErr w:type="gramEnd"/>
-      <w:r>
-        <w:t xml:space="preserve"> </w:t>
+        <w:t xml:space="preserve">he posterior probability that each </w:t>
+      </w:r>
+      <w:r>
+        <w:t xml:space="preserve">individual </w:t>
       </w:r>
       <w:r>
         <w:t xml:space="preserve">was female was estimated </w:t>
@@ -10870,12 +10854,10 @@
           <w:t xml:space="preserve">Olympus </w:t>
         </w:r>
         <w:proofErr w:type="spellStart"/>
-        <w:proofErr w:type="gramStart"/>
         <w:r>
           <w:t>M.Zuiko</w:t>
         </w:r>
         <w:proofErr w:type="spellEnd"/>
-        <w:proofErr w:type="gramEnd"/>
         <w:r>
           <w:t xml:space="preserve"> lens. UAV altitude </w:t>
         </w:r>
@@ -12675,48 +12657,14 @@
             </w:rPr>
           </w:rPrChange>
         </w:rPr>
-        <w:t xml:space="preserve">Point locations show the bootstrapped mean for </w:t>
-      </w:r>
-      <w:proofErr w:type="gramStart"/>
+        <w:t xml:space="preserve">Point locations show the bootstrapped mean for each individual (N simulations = 1000), horizontal error bars show the corresponding 95% CI length range, and vertical error bars show the 95% CI </w:t>
+      </w:r>
       <w:r>
         <w:rPr>
           <w:rFonts w:eastAsiaTheme="minorHAnsi" w:cs="Times New Roman"/>
-          <w:i w:val="0"/>
-          <w:iCs w:val="0"/>
           <w:sz w:val="18"/>
           <w:szCs w:val="18"/>
           <w:rPrChange w:id="383" w:author="Balaena Institute whitehead" w:date="2025-07-25T12:58:00Z" w16du:dateUtc="2025-07-25T15:58:00Z">
-            <w:rPr>
-              <w:i w:val="0"/>
-              <w:iCs w:val="0"/>
-            </w:rPr>
-          </w:rPrChange>
-        </w:rPr>
-        <w:t>each individual</w:t>
-      </w:r>
-      <w:proofErr w:type="gramEnd"/>
-      <w:r>
-        <w:rPr>
-          <w:rFonts w:eastAsiaTheme="minorHAnsi" w:cs="Times New Roman"/>
-          <w:i w:val="0"/>
-          <w:iCs w:val="0"/>
-          <w:sz w:val="18"/>
-          <w:szCs w:val="18"/>
-          <w:rPrChange w:id="384" w:author="Balaena Institute whitehead" w:date="2025-07-25T12:58:00Z" w16du:dateUtc="2025-07-25T15:58:00Z">
-            <w:rPr>
-              <w:i w:val="0"/>
-              <w:iCs w:val="0"/>
-            </w:rPr>
-          </w:rPrChange>
-        </w:rPr>
-        <w:t xml:space="preserve"> (N simulations = 1000), horizontal error bars show the corresponding 95% CI length range, and vertical error bars show the 95% CI </w:t>
-      </w:r>
-      <w:r>
-        <w:rPr>
-          <w:rFonts w:eastAsiaTheme="minorHAnsi" w:cs="Times New Roman"/>
-          <w:sz w:val="18"/>
-          <w:szCs w:val="18"/>
-          <w:rPrChange w:id="385" w:author="Balaena Institute whitehead" w:date="2025-07-25T12:58:00Z" w16du:dateUtc="2025-07-25T15:58:00Z">
             <w:rPr/>
           </w:rPrChange>
         </w:rPr>
@@ -12728,7 +12676,7 @@
           <w:sz w:val="18"/>
           <w:szCs w:val="18"/>
           <w:vertAlign w:val="subscript"/>
-          <w:rPrChange w:id="386" w:author="Balaena Institute whitehead" w:date="2025-07-25T12:58:00Z" w16du:dateUtc="2025-07-25T15:58:00Z">
+          <w:rPrChange w:id="384" w:author="Balaena Institute whitehead" w:date="2025-07-25T12:58:00Z" w16du:dateUtc="2025-07-25T15:58:00Z">
             <w:rPr>
               <w:vertAlign w:val="subscript"/>
             </w:rPr>
@@ -12744,7 +12692,7 @@
           <w:sz w:val="18"/>
           <w:szCs w:val="18"/>
           <w:vertAlign w:val="subscript"/>
-          <w:rPrChange w:id="387" w:author="Balaena Institute whitehead" w:date="2025-07-25T12:58:00Z" w16du:dateUtc="2025-07-25T15:58:00Z">
+          <w:rPrChange w:id="385" w:author="Balaena Institute whitehead" w:date="2025-07-25T12:58:00Z" w16du:dateUtc="2025-07-25T15:58:00Z">
             <w:rPr>
               <w:i w:val="0"/>
               <w:iCs w:val="0"/>
@@ -12761,7 +12709,7 @@
           <w:iCs w:val="0"/>
           <w:sz w:val="18"/>
           <w:szCs w:val="18"/>
-          <w:rPrChange w:id="388" w:author="Balaena Institute whitehead" w:date="2025-07-25T12:58:00Z" w16du:dateUtc="2025-07-25T15:58:00Z">
+          <w:rPrChange w:id="386" w:author="Balaena Institute whitehead" w:date="2025-07-25T12:58:00Z" w16du:dateUtc="2025-07-25T15:58:00Z">
             <w:rPr>
               <w:i w:val="0"/>
               <w:iCs w:val="0"/>
@@ -12812,7 +12760,7 @@
         </w:rPr>
         <w:t xml:space="preserve"> as follows: </w:t>
       </w:r>
-      <w:commentRangeStart w:id="389"/>
+      <w:commentRangeStart w:id="387"/>
       <w:r>
         <w:rPr>
           <w:rFonts w:cs="Times New Roman"/>
@@ -12864,7 +12812,7 @@
         <w:t>adult male and mature female (AM/MF), maximum female length (Fmax), and mature male (MM – 13.7).</w:t>
       </w:r>
       <w:bookmarkEnd w:id="371"/>
-      <w:commentRangeEnd w:id="389"/>
+      <w:commentRangeEnd w:id="387"/>
       <w:r>
         <w:rPr>
           <w:rStyle w:val="CommentReference"/>
@@ -12872,12 +12820,12 @@
           <w:i w:val="0"/>
           <w:iCs w:val="0"/>
         </w:rPr>
-        <w:commentReference w:id="389"/>
+        <w:commentReference w:id="387"/>
       </w:r>
     </w:p>
     <w:p>
       <w:pPr>
-        <w:pPrChange w:id="390" w:author="Ana Eguiguren" w:date="2025-07-10T19:14:00Z" w16du:dateUtc="2025-07-10T22:14:00Z">
+        <w:pPrChange w:id="388" w:author="Ana Eguiguren" w:date="2025-07-10T19:14:00Z" w16du:dateUtc="2025-07-10T22:14:00Z">
           <w:pPr>
             <w:pStyle w:val="Heading4"/>
             <w:spacing w:line="240" w:lineRule="auto"/>
@@ -12892,15 +12840,15 @@
           <w:rFonts w:cs="Times New Roman"/>
         </w:rPr>
       </w:pPr>
-      <w:commentRangeStart w:id="391"/>
-      <w:commentRangeEnd w:id="391"/>
+      <w:commentRangeStart w:id="389"/>
+      <w:commentRangeEnd w:id="389"/>
       <w:r>
         <w:rPr>
           <w:rStyle w:val="CommentReference"/>
           <w:i w:val="0"/>
           <w:iCs w:val="0"/>
         </w:rPr>
-        <w:commentReference w:id="391"/>
+        <w:commentReference w:id="389"/>
       </w:r>
       <w:commentRangeEnd w:id="362"/>
       <w:r>
@@ -12934,13 +12882,13 @@
       <w:pPr>
         <w:rPr>
           <w:rFonts w:eastAsiaTheme="minorEastAsia"/>
-          <w:rPrChange w:id="392" w:author="Ana Eguiguren" w:date="2025-09-02T19:32:00Z" w16du:dateUtc="2025-09-02T22:32:00Z">
+          <w:rPrChange w:id="390" w:author="Ana Eguiguren" w:date="2025-09-02T19:32:00Z" w16du:dateUtc="2025-09-02T22:32:00Z">
             <w:rPr/>
           </w:rPrChange>
         </w:rPr>
       </w:pPr>
-      <w:commentRangeStart w:id="393"/>
-      <w:ins w:id="394" w:author="Ana Eguiguren" w:date="2025-09-02T19:30:00Z" w16du:dateUtc="2025-09-02T22:30:00Z">
+      <w:commentRangeStart w:id="391"/>
+      <w:ins w:id="392" w:author="Ana Eguiguren" w:date="2025-09-02T19:30:00Z" w16du:dateUtc="2025-09-02T22:30:00Z">
         <w:r>
           <w:rPr>
             <w:rFonts w:eastAsiaTheme="minorEastAsia"/>
@@ -13058,7 +13006,7 @@
           <w:t xml:space="preserve">based on this metric. </w:t>
         </w:r>
       </w:ins>
-      <w:ins w:id="395" w:author="Ana Eguiguren" w:date="2025-09-02T19:31:00Z" w16du:dateUtc="2025-09-02T22:31:00Z">
+      <w:ins w:id="393" w:author="Ana Eguiguren" w:date="2025-09-02T19:31:00Z" w16du:dateUtc="2025-09-02T22:31:00Z">
         <w:r>
           <w:rPr>
             <w:rFonts w:eastAsiaTheme="minorEastAsia"/>
@@ -13095,7 +13043,7 @@
           <w:t xml:space="preserve">below and those </w:t>
         </w:r>
       </w:ins>
-      <w:ins w:id="396" w:author="Ana Eguiguren" w:date="2025-09-02T19:30:00Z" w16du:dateUtc="2025-09-02T22:30:00Z">
+      <w:ins w:id="394" w:author="Ana Eguiguren" w:date="2025-09-02T19:30:00Z" w16du:dateUtc="2025-09-02T22:30:00Z">
         <w:r>
           <w:rPr>
             <w:rFonts w:eastAsiaTheme="minorEastAsia"/>
@@ -13163,12 +13111,12 @@
           </w:rPr>
           <w:t xml:space="preserve">. </w:t>
         </w:r>
-        <w:commentRangeEnd w:id="393"/>
+        <w:commentRangeEnd w:id="391"/>
         <w:r>
           <w:rPr>
             <w:rStyle w:val="CommentReference"/>
           </w:rPr>
-          <w:commentReference w:id="393"/>
+          <w:commentReference w:id="391"/>
         </w:r>
       </w:ins>
       <w:r>
@@ -13265,12 +13213,12 @@
       <w:r>
         <w:fldChar w:fldCharType="separate"/>
       </w:r>
-      <w:ins w:id="397" w:author="Ana Eguiguren" w:date="2025-09-02T19:44:00Z" w16du:dateUtc="2025-09-02T22:44:00Z">
+      <w:ins w:id="395" w:author="Ana Eguiguren" w:date="2025-09-02T19:44:00Z" w16du:dateUtc="2025-09-02T22:44:00Z">
         <w:r>
           <w:rPr>
             <w:b/>
             <w:bCs/>
-            <w:rPrChange w:id="398" w:author="Balaena Institute whitehead" w:date="2025-07-25T12:58:00Z" w16du:dateUtc="2025-07-25T15:58:00Z">
+            <w:rPrChange w:id="396" w:author="Balaena Institute whitehead" w:date="2025-07-25T12:58:00Z" w16du:dateUtc="2025-07-25T15:58:00Z">
               <w:rPr/>
             </w:rPrChange>
           </w:rPr>
@@ -13284,7 +13232,7 @@
           <w:t>4</w:t>
         </w:r>
       </w:ins>
-      <w:del w:id="399" w:author="Ana Eguiguren" w:date="2025-09-02T19:44:00Z" w16du:dateUtc="2025-09-02T22:44:00Z">
+      <w:del w:id="397" w:author="Ana Eguiguren" w:date="2025-09-02T19:44:00Z" w16du:dateUtc="2025-09-02T22:44:00Z">
         <w:r>
           <w:rPr>
             <w:b/>
@@ -13325,7 +13273,7 @@
       <w:r>
         <w:fldChar w:fldCharType="separate"/>
       </w:r>
-      <w:ins w:id="400" w:author="Ana Eguiguren" w:date="2025-09-02T19:44:00Z" w16du:dateUtc="2025-09-02T22:44:00Z">
+      <w:ins w:id="398" w:author="Ana Eguiguren" w:date="2025-09-02T19:44:00Z" w16du:dateUtc="2025-09-02T22:44:00Z">
         <w:r>
           <w:rPr>
             <w:b/>
@@ -13342,7 +13290,7 @@
           <w:t>5</w:t>
         </w:r>
       </w:ins>
-      <w:del w:id="401" w:author="Ana Eguiguren" w:date="2025-09-02T19:44:00Z" w16du:dateUtc="2025-09-02T22:44:00Z">
+      <w:del w:id="399" w:author="Ana Eguiguren" w:date="2025-09-02T19:44:00Z" w16du:dateUtc="2025-09-02T22:44:00Z">
         <w:r>
           <w:rPr>
             <w:b/>
@@ -13441,7 +13389,7 @@
       <w:r>
         <w:fldChar w:fldCharType="separate"/>
       </w:r>
-      <w:ins w:id="402" w:author="Ana Eguiguren" w:date="2025-09-02T19:44:00Z" w16du:dateUtc="2025-09-02T22:44:00Z">
+      <w:ins w:id="400" w:author="Ana Eguiguren" w:date="2025-09-02T19:44:00Z" w16du:dateUtc="2025-09-02T22:44:00Z">
         <w:r>
           <w:rPr>
             <w:b/>
@@ -13450,7 +13398,7 @@
           <w:t xml:space="preserve">Figure </w:t>
         </w:r>
       </w:ins>
-      <w:del w:id="403" w:author="Ana Eguiguren" w:date="2025-09-02T19:44:00Z" w16du:dateUtc="2025-09-02T22:44:00Z">
+      <w:del w:id="401" w:author="Ana Eguiguren" w:date="2025-09-02T19:44:00Z" w16du:dateUtc="2025-09-02T22:44:00Z">
         <w:r>
           <w:rPr>
             <w:b/>
@@ -13473,7 +13421,6 @@
         <w:t>). Estimates of asymptote parameters (</w:t>
       </w:r>
       <w:proofErr w:type="spellStart"/>
-      <w:proofErr w:type="gramStart"/>
       <w:r>
         <w:rPr>
           <w:i/>
@@ -13499,11 +13446,7 @@
         <w:t xml:space="preserve">  </w:t>
       </w:r>
       <w:r>
-        <w:t>and</w:t>
-      </w:r>
-      <w:proofErr w:type="gramEnd"/>
-      <w:r>
-        <w:t xml:space="preserve"> </w:t>
+        <w:t xml:space="preserve">and </w:t>
       </w:r>
       <w:proofErr w:type="spellStart"/>
       <w:r>
@@ -13562,9 +13505,9 @@
       <w:r>
         <w:t>)</w:t>
       </w:r>
+      <w:commentRangeStart w:id="402"/>
+      <w:commentRangeStart w:id="403"/>
       <w:commentRangeStart w:id="404"/>
-      <w:commentRangeStart w:id="405"/>
-      <w:commentRangeStart w:id="406"/>
       <w:r>
         <w:t xml:space="preserve"> (</w:t>
       </w:r>
@@ -13580,12 +13523,12 @@
       <w:r>
         <w:fldChar w:fldCharType="separate"/>
       </w:r>
-      <w:ins w:id="407" w:author="Ana Eguiguren" w:date="2025-09-02T19:44:00Z" w16du:dateUtc="2025-09-02T22:44:00Z">
+      <w:ins w:id="405" w:author="Ana Eguiguren" w:date="2025-09-02T19:44:00Z" w16du:dateUtc="2025-09-02T22:44:00Z">
         <w:r>
           <w:rPr>
             <w:b/>
             <w:bCs/>
-            <w:rPrChange w:id="408" w:author="Balaena Institute whitehead" w:date="2025-07-25T12:58:00Z" w16du:dateUtc="2025-07-25T15:58:00Z">
+            <w:rPrChange w:id="406" w:author="Balaena Institute whitehead" w:date="2025-07-25T12:58:00Z" w16du:dateUtc="2025-07-25T15:58:00Z">
               <w:rPr/>
             </w:rPrChange>
           </w:rPr>
@@ -13599,7 +13542,7 @@
           <w:t>4</w:t>
         </w:r>
       </w:ins>
-      <w:del w:id="409" w:author="Ana Eguiguren" w:date="2025-09-02T19:44:00Z" w16du:dateUtc="2025-09-02T22:44:00Z">
+      <w:del w:id="407" w:author="Ana Eguiguren" w:date="2025-09-02T19:44:00Z" w16du:dateUtc="2025-09-02T22:44:00Z">
         <w:r>
           <w:rPr>
             <w:b/>
@@ -13620,28 +13563,28 @@
       <w:r>
         <w:t xml:space="preserve"> </w:t>
       </w:r>
-      <w:commentRangeStart w:id="410"/>
+      <w:commentRangeStart w:id="408"/>
+      <w:del w:id="409" w:author="Ana Eguiguren" w:date="2025-09-16T21:14:00Z" w16du:dateUtc="2025-09-17T00:14:00Z">
+        <w:r>
+          <w:delText>In fact,</w:delText>
+        </w:r>
+      </w:del>
+      <w:r>
+        <w:t xml:space="preserve"> </w:t>
+      </w:r>
+      <w:commentRangeEnd w:id="408"/>
+      <w:r>
+        <w:rPr>
+          <w:rStyle w:val="CommentReference"/>
+        </w:rPr>
+        <w:commentReference w:id="408"/>
+      </w:r>
+      <w:ins w:id="410" w:author="Ana Eguiguren" w:date="2025-09-16T21:14:00Z" w16du:dateUtc="2025-09-17T00:14:00Z">
+        <w:r>
+          <w:t>F</w:t>
+        </w:r>
+      </w:ins>
       <w:del w:id="411" w:author="Ana Eguiguren" w:date="2025-09-16T21:14:00Z" w16du:dateUtc="2025-09-17T00:14:00Z">
-        <w:r>
-          <w:delText>In fact,</w:delText>
-        </w:r>
-      </w:del>
-      <w:r>
-        <w:t xml:space="preserve"> </w:t>
-      </w:r>
-      <w:commentRangeEnd w:id="410"/>
-      <w:r>
-        <w:rPr>
-          <w:rStyle w:val="CommentReference"/>
-        </w:rPr>
-        <w:commentReference w:id="410"/>
-      </w:r>
-      <w:ins w:id="412" w:author="Ana Eguiguren" w:date="2025-09-16T21:14:00Z" w16du:dateUtc="2025-09-17T00:14:00Z">
-        <w:r>
-          <w:t>F</w:t>
-        </w:r>
-      </w:ins>
-      <w:del w:id="413" w:author="Ana Eguiguren" w:date="2025-09-16T21:14:00Z" w16du:dateUtc="2025-09-17T00:14:00Z">
         <w:r>
           <w:delText>f</w:delText>
         </w:r>
@@ -13796,7 +13739,26 @@
         </w:rPr>
         <w:fldChar w:fldCharType="separate"/>
       </w:r>
-      <w:ins w:id="414" w:author="Ana Eguiguren" w:date="2025-09-02T19:44:00Z" w16du:dateUtc="2025-09-02T22:44:00Z">
+      <w:ins w:id="412" w:author="Ana Eguiguren" w:date="2025-09-02T19:44:00Z" w16du:dateUtc="2025-09-02T22:44:00Z">
+        <w:r>
+          <w:rPr>
+            <w:b/>
+            <w:bCs/>
+            <w:rPrChange w:id="413" w:author="Balaena Institute whitehead" w:date="2025-07-25T12:58:00Z" w16du:dateUtc="2025-07-25T15:58:00Z">
+              <w:rPr/>
+            </w:rPrChange>
+          </w:rPr>
+          <w:t xml:space="preserve">Figure </w:t>
+        </w:r>
+        <w:r>
+          <w:rPr>
+            <w:b/>
+            <w:bCs/>
+          </w:rPr>
+          <w:t>4</w:t>
+        </w:r>
+      </w:ins>
+      <w:del w:id="414" w:author="Ana Eguiguren" w:date="2025-09-02T19:44:00Z" w16du:dateUtc="2025-09-02T22:44:00Z">
         <w:r>
           <w:rPr>
             <w:b/>
@@ -13805,32 +13767,13 @@
               <w:rPr/>
             </w:rPrChange>
           </w:rPr>
-          <w:t xml:space="preserve">Figure </w:t>
+          <w:delText xml:space="preserve">Figure </w:delText>
         </w:r>
         <w:r>
           <w:rPr>
             <w:b/>
             <w:bCs/>
-          </w:rPr>
-          <w:t>4</w:t>
-        </w:r>
-      </w:ins>
-      <w:del w:id="416" w:author="Ana Eguiguren" w:date="2025-09-02T19:44:00Z" w16du:dateUtc="2025-09-02T22:44:00Z">
-        <w:r>
-          <w:rPr>
-            <w:b/>
-            <w:bCs/>
-            <w:rPrChange w:id="417" w:author="Balaena Institute whitehead" w:date="2025-07-25T12:58:00Z" w16du:dateUtc="2025-07-25T15:58:00Z">
-              <w:rPr/>
-            </w:rPrChange>
-          </w:rPr>
-          <w:delText xml:space="preserve">Figure </w:delText>
-        </w:r>
-        <w:r>
-          <w:rPr>
-            <w:b/>
-            <w:bCs/>
-            <w:rPrChange w:id="418" w:author="Balaena Institute whitehead" w:date="2025-07-25T12:58:00Z" w16du:dateUtc="2025-07-25T15:58:00Z">
+            <w:rPrChange w:id="416" w:author="Balaena Institute whitehead" w:date="2025-07-25T12:58:00Z" w16du:dateUtc="2025-07-25T15:58:00Z">
               <w:rPr>
                 <w:noProof/>
               </w:rPr>
@@ -13849,26 +13792,26 @@
       <w:r>
         <w:t>).</w:t>
       </w:r>
+      <w:commentRangeEnd w:id="402"/>
+      <w:r>
+        <w:rPr>
+          <w:rStyle w:val="CommentReference"/>
+        </w:rPr>
+        <w:commentReference w:id="402"/>
+      </w:r>
+      <w:commentRangeEnd w:id="403"/>
+      <w:r>
+        <w:rPr>
+          <w:rStyle w:val="CommentReference"/>
+        </w:rPr>
+        <w:commentReference w:id="403"/>
+      </w:r>
       <w:commentRangeEnd w:id="404"/>
       <w:r>
         <w:rPr>
           <w:rStyle w:val="CommentReference"/>
         </w:rPr>
         <w:commentReference w:id="404"/>
-      </w:r>
-      <w:commentRangeEnd w:id="405"/>
-      <w:r>
-        <w:rPr>
-          <w:rStyle w:val="CommentReference"/>
-        </w:rPr>
-        <w:commentReference w:id="405"/>
-      </w:r>
-      <w:commentRangeEnd w:id="406"/>
-      <w:r>
-        <w:rPr>
-          <w:rStyle w:val="CommentReference"/>
-        </w:rPr>
-        <w:commentReference w:id="406"/>
       </w:r>
     </w:p>
     <w:p>
@@ -13932,14 +13875,14 @@
           <w:color w:val="auto"/>
         </w:rPr>
       </w:pPr>
-      <w:bookmarkStart w:id="419" w:name="_Ref203140158"/>
-      <w:bookmarkStart w:id="420" w:name="_Ref203140152"/>
+      <w:bookmarkStart w:id="417" w:name="_Ref203140158"/>
+      <w:bookmarkStart w:id="418" w:name="_Ref203140152"/>
       <w:r>
         <w:rPr>
           <w:b/>
           <w:bCs/>
           <w:color w:val="auto"/>
-          <w:rPrChange w:id="421" w:author="Balaena Institute whitehead" w:date="2025-07-25T12:58:00Z" w16du:dateUtc="2025-07-25T15:58:00Z">
+          <w:rPrChange w:id="419" w:author="Balaena Institute whitehead" w:date="2025-07-25T12:58:00Z" w16du:dateUtc="2025-07-25T15:58:00Z">
             <w:rPr/>
           </w:rPrChange>
         </w:rPr>
@@ -13958,7 +13901,7 @@
           <w:b/>
           <w:bCs/>
           <w:color w:val="auto"/>
-          <w:rPrChange w:id="422" w:author="Balaena Institute whitehead" w:date="2025-07-25T12:58:00Z" w16du:dateUtc="2025-07-25T15:58:00Z">
+          <w:rPrChange w:id="420" w:author="Balaena Institute whitehead" w:date="2025-07-25T12:58:00Z" w16du:dateUtc="2025-07-25T15:58:00Z">
             <w:rPr/>
           </w:rPrChange>
         </w:rPr>
@@ -13972,7 +13915,7 @@
         </w:rPr>
         <w:fldChar w:fldCharType="separate"/>
       </w:r>
-      <w:ins w:id="423" w:author="Ana Eguiguren" w:date="2025-09-02T19:44:00Z" w16du:dateUtc="2025-09-02T22:44:00Z">
+      <w:ins w:id="421" w:author="Ana Eguiguren" w:date="2025-09-02T19:44:00Z" w16du:dateUtc="2025-09-02T22:44:00Z">
         <w:r>
           <w:rPr>
             <w:b/>
@@ -13991,7 +13934,7 @@
         </w:rPr>
         <w:fldChar w:fldCharType="end"/>
       </w:r>
-      <w:bookmarkEnd w:id="419"/>
+      <w:bookmarkEnd w:id="417"/>
       <w:r>
         <w:rPr>
           <w:b/>
@@ -14015,6 +13958,50 @@
           <w:color w:val="auto"/>
         </w:rPr>
         <w:t>Distribution of bootstrapped parameter estimates modeling the growth rate of females and small males (≤ 6 m) (</w:t>
+      </w:r>
+      <w:proofErr w:type="spellStart"/>
+      <w:r>
+        <w:rPr>
+          <w:color w:val="auto"/>
+          <w:rPrChange w:id="422" w:author="Balaena Institute whitehead" w:date="2025-07-25T12:58:00Z" w16du:dateUtc="2025-07-25T15:58:00Z">
+            <w:rPr>
+              <w:i w:val="0"/>
+              <w:iCs w:val="0"/>
+              <w:color w:val="auto"/>
+            </w:rPr>
+          </w:rPrChange>
+        </w:rPr>
+        <w:t>fr</w:t>
+      </w:r>
+      <w:proofErr w:type="spellEnd"/>
+      <w:r>
+        <w:rPr>
+          <w:i w:val="0"/>
+          <w:iCs w:val="0"/>
+          <w:color w:val="auto"/>
+        </w:rPr>
+        <w:t xml:space="preserve">), the female asymptote of </w:t>
+      </w:r>
+      <w:r>
+        <w:rPr>
+          <w:color w:val="auto"/>
+          <w:rPrChange w:id="423" w:author="Balaena Institute whitehead" w:date="2025-07-25T12:58:00Z" w16du:dateUtc="2025-07-25T15:58:00Z">
+            <w:rPr>
+              <w:i w:val="0"/>
+              <w:iCs w:val="0"/>
+              <w:color w:val="auto"/>
+            </w:rPr>
+          </w:rPrChange>
+        </w:rPr>
+        <w:t>NR</w:t>
+      </w:r>
+      <w:r>
+        <w:rPr>
+          <w:i w:val="0"/>
+          <w:iCs w:val="0"/>
+          <w:color w:val="auto"/>
+        </w:rPr>
+        <w:t xml:space="preserve"> (</w:t>
       </w:r>
       <w:proofErr w:type="spellStart"/>
       <w:r>
@@ -14028,37 +14015,47 @@
             </w:rPr>
           </w:rPrChange>
         </w:rPr>
-        <w:t>fr</w:t>
-      </w:r>
-      <w:proofErr w:type="spellEnd"/>
-      <w:r>
-        <w:rPr>
-          <w:i w:val="0"/>
-          <w:iCs w:val="0"/>
+        <w:t>max</w:t>
+      </w:r>
+      <w:r>
+        <w:rPr>
           <w:color w:val="auto"/>
-        </w:rPr>
-        <w:t xml:space="preserve">), the female asymptote of </w:t>
-      </w:r>
-      <w:r>
-        <w:rPr>
-          <w:color w:val="auto"/>
+          <w:vertAlign w:val="subscript"/>
           <w:rPrChange w:id="425" w:author="Balaena Institute whitehead" w:date="2025-07-25T12:58:00Z" w16du:dateUtc="2025-07-25T15:58:00Z">
             <w:rPr>
               <w:i w:val="0"/>
               <w:iCs w:val="0"/>
               <w:color w:val="auto"/>
+              <w:vertAlign w:val="subscript"/>
             </w:rPr>
           </w:rPrChange>
         </w:rPr>
-        <w:t>NR</w:t>
-      </w:r>
+        <w:t>f</w:t>
+      </w:r>
+      <w:proofErr w:type="spellEnd"/>
       <w:r>
         <w:rPr>
           <w:i w:val="0"/>
           <w:iCs w:val="0"/>
           <w:color w:val="auto"/>
         </w:rPr>
-        <w:t xml:space="preserve"> (</w:t>
+        <w:t>), the growth rate of larger males (</w:t>
+      </w:r>
+      <w:r>
+        <w:rPr>
+          <w:i w:val="0"/>
+          <w:iCs w:val="0"/>
+          <w:color w:val="auto"/>
+        </w:rPr>
+        <w:sym w:font="Symbol" w:char="F03E"/>
+      </w:r>
+      <w:r>
+        <w:rPr>
+          <w:i w:val="0"/>
+          <w:iCs w:val="0"/>
+          <w:color w:val="auto"/>
+        </w:rPr>
+        <w:t xml:space="preserve"> 6 m) (</w:t>
       </w:r>
       <w:proofErr w:type="spellStart"/>
       <w:r>
@@ -14072,47 +14069,37 @@
             </w:rPr>
           </w:rPrChange>
         </w:rPr>
-        <w:t>max</w:t>
-      </w:r>
-      <w:r>
-        <w:rPr>
+        <w:t>mr</w:t>
+      </w:r>
+      <w:proofErr w:type="spellEnd"/>
+      <w:r>
+        <w:rPr>
+          <w:i w:val="0"/>
+          <w:iCs w:val="0"/>
           <w:color w:val="auto"/>
-          <w:vertAlign w:val="subscript"/>
+        </w:rPr>
+        <w:t xml:space="preserve">), and the male asymptote of </w:t>
+      </w:r>
+      <w:r>
+        <w:rPr>
+          <w:color w:val="auto"/>
           <w:rPrChange w:id="427" w:author="Balaena Institute whitehead" w:date="2025-07-25T12:58:00Z" w16du:dateUtc="2025-07-25T15:58:00Z">
             <w:rPr>
               <w:i w:val="0"/>
               <w:iCs w:val="0"/>
               <w:color w:val="auto"/>
-              <w:vertAlign w:val="subscript"/>
             </w:rPr>
           </w:rPrChange>
         </w:rPr>
-        <w:t>f</w:t>
-      </w:r>
-      <w:proofErr w:type="spellEnd"/>
+        <w:t>NR</w:t>
+      </w:r>
       <w:r>
         <w:rPr>
           <w:i w:val="0"/>
           <w:iCs w:val="0"/>
           <w:color w:val="auto"/>
         </w:rPr>
-        <w:t>), the growth rate of larger males (</w:t>
-      </w:r>
-      <w:r>
-        <w:rPr>
-          <w:i w:val="0"/>
-          <w:iCs w:val="0"/>
-          <w:color w:val="auto"/>
-        </w:rPr>
-        <w:sym w:font="Symbol" w:char="F03E"/>
-      </w:r>
-      <w:r>
-        <w:rPr>
-          <w:i w:val="0"/>
-          <w:iCs w:val="0"/>
-          <w:color w:val="auto"/>
-        </w:rPr>
-        <w:t xml:space="preserve"> 6 m) (</w:t>
+        <w:t xml:space="preserve"> (</w:t>
       </w:r>
       <w:proofErr w:type="spellStart"/>
       <w:r>
@@ -14126,57 +14113,13 @@
             </w:rPr>
           </w:rPrChange>
         </w:rPr>
-        <w:t>mr</w:t>
-      </w:r>
-      <w:proofErr w:type="spellEnd"/>
-      <w:r>
-        <w:rPr>
-          <w:i w:val="0"/>
-          <w:iCs w:val="0"/>
-          <w:color w:val="auto"/>
-        </w:rPr>
-        <w:t xml:space="preserve">), and the male asymptote of </w:t>
-      </w:r>
-      <w:r>
-        <w:rPr>
-          <w:color w:val="auto"/>
-          <w:rPrChange w:id="429" w:author="Balaena Institute whitehead" w:date="2025-07-25T12:58:00Z" w16du:dateUtc="2025-07-25T15:58:00Z">
-            <w:rPr>
-              <w:i w:val="0"/>
-              <w:iCs w:val="0"/>
-              <w:color w:val="auto"/>
-            </w:rPr>
-          </w:rPrChange>
-        </w:rPr>
-        <w:t>NR</w:t>
-      </w:r>
-      <w:r>
-        <w:rPr>
-          <w:i w:val="0"/>
-          <w:iCs w:val="0"/>
-          <w:color w:val="auto"/>
-        </w:rPr>
-        <w:t xml:space="preserve"> (</w:t>
-      </w:r>
-      <w:proofErr w:type="spellStart"/>
-      <w:r>
-        <w:rPr>
-          <w:color w:val="auto"/>
-          <w:rPrChange w:id="430" w:author="Balaena Institute whitehead" w:date="2025-07-25T12:58:00Z" w16du:dateUtc="2025-07-25T15:58:00Z">
-            <w:rPr>
-              <w:i w:val="0"/>
-              <w:iCs w:val="0"/>
-              <w:color w:val="auto"/>
-            </w:rPr>
-          </w:rPrChange>
-        </w:rPr>
         <w:t>max</w:t>
       </w:r>
       <w:r>
         <w:rPr>
           <w:color w:val="auto"/>
           <w:vertAlign w:val="subscript"/>
-          <w:rPrChange w:id="431" w:author="Balaena Institute whitehead" w:date="2025-07-25T12:58:00Z" w16du:dateUtc="2025-07-25T15:58:00Z">
+          <w:rPrChange w:id="429" w:author="Balaena Institute whitehead" w:date="2025-07-25T12:58:00Z" w16du:dateUtc="2025-07-25T15:58:00Z">
             <w:rPr>
               <w:i w:val="0"/>
               <w:iCs w:val="0"/>
@@ -14196,7 +14139,7 @@
         </w:rPr>
         <w:t>).</w:t>
       </w:r>
-      <w:bookmarkEnd w:id="420"/>
+      <w:bookmarkEnd w:id="418"/>
     </w:p>
     <w:p>
       <w:pPr>
@@ -14211,7 +14154,7 @@
     <w:p>
       <w:pPr>
         <w:pStyle w:val="Caption"/>
-        <w:pPrChange w:id="432" w:author="Balaena Institute whitehead" w:date="2025-07-11T15:25:00Z" w16du:dateUtc="2025-07-11T18:25:00Z">
+        <w:pPrChange w:id="430" w:author="Balaena Institute whitehead" w:date="2025-07-11T15:25:00Z" w16du:dateUtc="2025-07-11T18:25:00Z">
           <w:pPr/>
         </w:pPrChange>
       </w:pPr>
@@ -14282,7 +14225,7 @@
       <w:pPr>
         <w:pStyle w:val="Caption"/>
       </w:pPr>
-      <w:bookmarkStart w:id="433" w:name="_Ref201775677"/>
+      <w:bookmarkStart w:id="431" w:name="_Ref201775677"/>
       <w:r>
         <w:rPr>
           <w:b/>
@@ -14332,7 +14275,7 @@
         </w:rPr>
         <w:fldChar w:fldCharType="end"/>
       </w:r>
-      <w:bookmarkEnd w:id="433"/>
+      <w:bookmarkEnd w:id="431"/>
       <w:r>
         <w:rPr>
           <w:b/>
@@ -14357,7 +14300,7 @@
         </w:rPr>
         <w:t>anterior</w:t>
       </w:r>
-      <w:commentRangeStart w:id="434"/>
+      <w:commentRangeStart w:id="432"/>
       <w:r>
         <w:rPr>
           <w:i w:val="0"/>
@@ -14374,7 +14317,7 @@
         </w:rPr>
         <w:t xml:space="preserve"> </w:t>
       </w:r>
-      <w:commentRangeEnd w:id="434"/>
+      <w:commentRangeEnd w:id="432"/>
       <w:r>
         <w:rPr>
           <w:rStyle w:val="CommentReference"/>
@@ -14382,7 +14325,7 @@
           <w:iCs w:val="0"/>
           <w:color w:val="auto"/>
         </w:rPr>
-        <w:commentReference w:id="434"/>
+        <w:commentReference w:id="432"/>
       </w:r>
       <w:r>
         <w:rPr>
@@ -14444,7 +14387,7 @@
         </w:rPr>
         <w:t>N</w:t>
       </w:r>
-      <w:commentRangeStart w:id="435"/>
+      <w:commentRangeStart w:id="433"/>
       <w:r>
         <w:rPr>
           <w:color w:val="auto"/>
@@ -14455,7 +14398,7 @@
         <w:rPr>
           <w:color w:val="auto"/>
           <w:vertAlign w:val="subscript"/>
-          <w:rPrChange w:id="436" w:author="Christine K" w:date="2025-08-09T14:08:00Z" w16du:dateUtc="2025-08-09T21:08:00Z">
+          <w:rPrChange w:id="434" w:author="Christine K" w:date="2025-08-09T14:08:00Z" w16du:dateUtc="2025-08-09T21:08:00Z">
             <w:rPr>
               <w:color w:val="auto"/>
             </w:rPr>
@@ -14477,7 +14420,7 @@
         </w:rPr>
         <w:t xml:space="preserve">values </w:t>
       </w:r>
-      <w:commentRangeEnd w:id="435"/>
+      <w:commentRangeEnd w:id="433"/>
       <w:r>
         <w:rPr>
           <w:rStyle w:val="CommentReference"/>
@@ -14485,7 +14428,7 @@
           <w:iCs w:val="0"/>
           <w:color w:val="auto"/>
         </w:rPr>
-        <w:commentReference w:id="435"/>
+        <w:commentReference w:id="433"/>
       </w:r>
       <w:r>
         <w:rPr>
@@ -14651,7 +14594,7 @@
       <w:r>
         <w:t xml:space="preserve"> </w:t>
       </w:r>
-      <w:commentRangeStart w:id="437"/>
+      <w:commentRangeStart w:id="435"/>
       <w:r>
         <w:t>consistently</w:t>
       </w:r>
@@ -14722,12 +14665,12 @@
       <w:r>
         <w:t xml:space="preserve">assigned </w:t>
       </w:r>
-      <w:commentRangeEnd w:id="437"/>
+      <w:commentRangeEnd w:id="435"/>
       <w:r>
         <w:rPr>
           <w:rStyle w:val="CommentReference"/>
         </w:rPr>
-        <w:commentReference w:id="437"/>
+        <w:commentReference w:id="435"/>
       </w:r>
       <w:r>
         <w:t>high probability</w:t>
@@ -14853,28 +14796,28 @@
       <w:r>
         <w:t xml:space="preserve"> </w:t>
       </w:r>
-      <w:commentRangeStart w:id="438"/>
+      <w:commentRangeStart w:id="436"/>
       <w:r>
         <w:t>exceeding the maximum recorded female length</w:t>
       </w:r>
-      <w:commentRangeEnd w:id="438"/>
+      <w:commentRangeEnd w:id="436"/>
       <w:r>
         <w:rPr>
           <w:rStyle w:val="CommentReference"/>
         </w:rPr>
-        <w:commentReference w:id="438"/>
-      </w:r>
-      <w:ins w:id="439" w:author="Christine K" w:date="2025-08-09T14:13:00Z" w16du:dateUtc="2025-08-09T21:13:00Z">
+        <w:commentReference w:id="436"/>
+      </w:r>
+      <w:ins w:id="437" w:author="Christine K" w:date="2025-08-09T14:13:00Z" w16du:dateUtc="2025-08-09T21:13:00Z">
         <w:r>
           <w:t xml:space="preserve"> </w:t>
         </w:r>
-        <w:del w:id="440" w:author="Ana Eguiguren" w:date="2025-09-16T21:21:00Z" w16du:dateUtc="2025-09-17T00:21:00Z">
+        <w:del w:id="438" w:author="Ana Eguiguren" w:date="2025-09-16T21:21:00Z" w16du:dateUtc="2025-09-17T00:21:00Z">
           <w:r>
             <w:delText>of X m</w:delText>
           </w:r>
         </w:del>
       </w:ins>
-      <w:ins w:id="441" w:author="Ana Eguiguren" w:date="2025-09-16T21:21:00Z" w16du:dateUtc="2025-09-17T00:21:00Z">
+      <w:ins w:id="439" w:author="Ana Eguiguren" w:date="2025-09-16T21:21:00Z" w16du:dateUtc="2025-09-17T00:21:00Z">
         <w:r>
           <w:t xml:space="preserve">12 m </w:t>
         </w:r>
@@ -14906,7 +14849,7 @@
       <w:r>
         <w:t xml:space="preserve"> </w:t>
       </w:r>
-      <w:del w:id="442" w:author="Balaena Institute whitehead" w:date="2025-09-04T17:16:00Z" w16du:dateUtc="2025-09-04T20:16:00Z">
+      <w:del w:id="440" w:author="Balaena Institute whitehead" w:date="2025-09-04T17:16:00Z" w16du:dateUtc="2025-09-04T20:16:00Z">
         <w:r>
           <w:delText xml:space="preserve">Images of a sample of individuals and their corresponding </w:delText>
         </w:r>
@@ -14928,7 +14871,7 @@
           <w:delText xml:space="preserve">Supplementary Material </w:delText>
         </w:r>
       </w:del>
-      <w:del w:id="443" w:author="Balaena Institute whitehead" w:date="2025-09-04T17:10:00Z" w16du:dateUtc="2025-09-04T20:10:00Z">
+      <w:del w:id="441" w:author="Balaena Institute whitehead" w:date="2025-09-04T17:10:00Z" w16du:dateUtc="2025-09-04T20:10:00Z">
         <w:r>
           <w:rPr>
             <w:b/>
@@ -14937,12 +14880,12 @@
           <w:delText>4</w:delText>
         </w:r>
       </w:del>
-      <w:del w:id="444" w:author="Balaena Institute whitehead" w:date="2025-09-04T17:16:00Z" w16du:dateUtc="2025-09-04T20:16:00Z">
+      <w:del w:id="442" w:author="Balaena Institute whitehead" w:date="2025-09-04T17:16:00Z" w16du:dateUtc="2025-09-04T20:16:00Z">
         <w:r>
           <w:delText xml:space="preserve">. </w:delText>
         </w:r>
       </w:del>
-      <w:ins w:id="445" w:author="Balaena Institute whitehead" w:date="2025-09-04T17:09:00Z" w16du:dateUtc="2025-09-04T20:09:00Z">
+      <w:ins w:id="443" w:author="Balaena Institute whitehead" w:date="2025-09-04T17:09:00Z" w16du:dateUtc="2025-09-04T20:09:00Z">
         <w:r>
           <w:rPr>
             <w:i/>
@@ -14964,7 +14907,7 @@
           <w:t xml:space="preserve">and </w:t>
         </w:r>
       </w:ins>
-      <w:ins w:id="446" w:author="Balaena Institute whitehead" w:date="2025-09-04T17:10:00Z" w16du:dateUtc="2025-09-04T20:10:00Z">
+      <w:ins w:id="444" w:author="Balaena Institute whitehead" w:date="2025-09-04T17:10:00Z" w16du:dateUtc="2025-09-04T20:10:00Z">
         <w:r>
           <w:t xml:space="preserve">prior </w:t>
         </w:r>
@@ -14979,7 +14922,7 @@
           <w:t xml:space="preserve"> values for most individuals</w:t>
         </w:r>
       </w:ins>
-      <w:ins w:id="447" w:author="Balaena Institute whitehead" w:date="2025-09-04T17:15:00Z" w16du:dateUtc="2025-09-04T20:15:00Z">
+      <w:ins w:id="445" w:author="Balaena Institute whitehead" w:date="2025-09-04T17:15:00Z" w16du:dateUtc="2025-09-04T20:15:00Z">
         <w:r>
           <w:t xml:space="preserve">, particularly </w:t>
         </w:r>
@@ -14987,32 +14930,32 @@
       <w:r>
         <w:t xml:space="preserve">for </w:t>
       </w:r>
+      <w:ins w:id="446" w:author="Balaena Institute whitehead" w:date="2025-09-04T17:15:00Z" w16du:dateUtc="2025-09-04T20:15:00Z">
+        <w:r>
+          <w:t xml:space="preserve">those that had consistently </w:t>
+        </w:r>
+      </w:ins>
+      <w:ins w:id="447" w:author="Balaena Institute whitehead" w:date="2025-09-04T17:16:00Z" w16du:dateUtc="2025-09-04T20:16:00Z">
+        <w:r>
+          <w:t xml:space="preserve">either </w:t>
+        </w:r>
+      </w:ins>
       <w:ins w:id="448" w:author="Balaena Institute whitehead" w:date="2025-09-04T17:15:00Z" w16du:dateUtc="2025-09-04T20:15:00Z">
         <w:r>
-          <w:t xml:space="preserve">those that had consistently </w:t>
+          <w:t>high</w:t>
         </w:r>
       </w:ins>
       <w:ins w:id="449" w:author="Balaena Institute whitehead" w:date="2025-09-04T17:16:00Z" w16du:dateUtc="2025-09-04T20:16:00Z">
         <w:r>
-          <w:t xml:space="preserve">either </w:t>
+          <w:t xml:space="preserve"> or low probabilities of being fema</w:t>
         </w:r>
       </w:ins>
-      <w:ins w:id="450" w:author="Balaena Institute whitehead" w:date="2025-09-04T17:15:00Z" w16du:dateUtc="2025-09-04T20:15:00Z">
-        <w:r>
-          <w:t>high</w:t>
+      <w:ins w:id="450" w:author="Balaena Institute whitehead" w:date="2025-09-04T17:17:00Z" w16du:dateUtc="2025-09-04T20:17:00Z">
+        <w:r>
+          <w:t>l</w:t>
         </w:r>
       </w:ins>
       <w:ins w:id="451" w:author="Balaena Institute whitehead" w:date="2025-09-04T17:16:00Z" w16du:dateUtc="2025-09-04T20:16:00Z">
-        <w:r>
-          <w:t xml:space="preserve"> or low probabilities of being fema</w:t>
-        </w:r>
-      </w:ins>
-      <w:ins w:id="452" w:author="Balaena Institute whitehead" w:date="2025-09-04T17:17:00Z" w16du:dateUtc="2025-09-04T20:17:00Z">
-        <w:r>
-          <w:t>l</w:t>
-        </w:r>
-      </w:ins>
-      <w:ins w:id="453" w:author="Balaena Institute whitehead" w:date="2025-09-04T17:16:00Z" w16du:dateUtc="2025-09-04T20:16:00Z">
         <w:r>
           <w:t>e (</w:t>
         </w:r>
@@ -15027,7 +14970,7 @@
           <w:t>)</w:t>
         </w:r>
       </w:ins>
-      <w:ins w:id="454" w:author="Balaena Institute whitehead" w:date="2025-09-04T17:12:00Z" w16du:dateUtc="2025-09-04T20:12:00Z">
+      <w:ins w:id="452" w:author="Balaena Institute whitehead" w:date="2025-09-04T17:12:00Z" w16du:dateUtc="2025-09-04T20:12:00Z">
         <w:r>
           <w:t>.</w:t>
         </w:r>
@@ -15035,12 +14978,12 @@
       <w:r>
         <w:t xml:space="preserve"> </w:t>
       </w:r>
-      <w:ins w:id="455" w:author="Balaena Institute whitehead" w:date="2025-09-04T17:12:00Z" w16du:dateUtc="2025-09-04T20:12:00Z">
+      <w:ins w:id="453" w:author="Balaena Institute whitehead" w:date="2025-09-04T17:12:00Z" w16du:dateUtc="2025-09-04T20:12:00Z">
         <w:r>
           <w:t xml:space="preserve">Individuals for which varying parameter values had a </w:t>
         </w:r>
       </w:ins>
-      <w:ins w:id="456" w:author="Balaena Institute whitehead" w:date="2025-09-04T17:13:00Z" w16du:dateUtc="2025-09-04T20:13:00Z">
+      <w:ins w:id="454" w:author="Balaena Institute whitehead" w:date="2025-09-04T17:13:00Z" w16du:dateUtc="2025-09-04T20:13:00Z">
         <w:r>
           <w:t>more considerable effect (i.e., &gt; 0.05 difference</w:t>
         </w:r>
@@ -15055,17 +14998,17 @@
         </w:rPr>
         <w:t>P(f)</w:t>
       </w:r>
-      <w:ins w:id="457" w:author="Balaena Institute whitehead" w:date="2025-09-04T17:13:00Z" w16du:dateUtc="2025-09-04T20:13:00Z">
+      <w:ins w:id="455" w:author="Balaena Institute whitehead" w:date="2025-09-04T17:13:00Z" w16du:dateUtc="2025-09-04T20:13:00Z">
         <w:r>
           <w:t xml:space="preserve"> between scenarios)</w:t>
         </w:r>
       </w:ins>
-      <w:ins w:id="458" w:author="Balaena Institute whitehead" w:date="2025-09-04T17:12:00Z" w16du:dateUtc="2025-09-04T20:12:00Z">
+      <w:ins w:id="456" w:author="Balaena Institute whitehead" w:date="2025-09-04T17:12:00Z" w16du:dateUtc="2025-09-04T20:12:00Z">
         <w:r>
           <w:t xml:space="preserve"> </w:t>
         </w:r>
       </w:ins>
-      <w:ins w:id="459" w:author="Balaena Institute whitehead" w:date="2025-09-04T17:14:00Z" w16du:dateUtc="2025-09-04T20:14:00Z">
+      <w:ins w:id="457" w:author="Balaena Institute whitehead" w:date="2025-09-04T17:14:00Z" w16du:dateUtc="2025-09-04T20:14:00Z">
         <w:r>
           <w:t xml:space="preserve">had generally </w:t>
         </w:r>
@@ -15084,7 +15027,7 @@
           <w:t xml:space="preserve">estimates (0.25-0.80), and wide bootstrapped 95% confidence intervals. </w:t>
         </w:r>
       </w:ins>
-      <w:ins w:id="460" w:author="Balaena Institute whitehead" w:date="2025-09-04T17:16:00Z" w16du:dateUtc="2025-09-04T20:16:00Z">
+      <w:ins w:id="458" w:author="Balaena Institute whitehead" w:date="2025-09-04T17:16:00Z" w16du:dateUtc="2025-09-04T20:16:00Z">
         <w:r>
           <w:t xml:space="preserve">Images of a sample of individuals and their corresponding </w:t>
         </w:r>
@@ -15116,7 +15059,7 @@
           <w:t xml:space="preserve">. </w:t>
         </w:r>
       </w:ins>
-      <w:ins w:id="461" w:author="Balaena Institute whitehead" w:date="2025-09-04T17:14:00Z" w16du:dateUtc="2025-09-04T20:14:00Z">
+      <w:ins w:id="459" w:author="Balaena Institute whitehead" w:date="2025-09-04T17:14:00Z" w16du:dateUtc="2025-09-04T20:14:00Z">
         <w:r>
           <w:t xml:space="preserve"> </w:t>
         </w:r>
@@ -15180,10 +15123,10 @@
           <w:color w:val="auto"/>
         </w:rPr>
       </w:pPr>
-      <w:bookmarkStart w:id="462" w:name="_Ref201777743"/>
+      <w:bookmarkStart w:id="460" w:name="_Ref201777743"/>
+      <w:commentRangeStart w:id="461"/>
+      <w:commentRangeStart w:id="462"/>
       <w:commentRangeStart w:id="463"/>
-      <w:commentRangeStart w:id="464"/>
-      <w:commentRangeStart w:id="465"/>
       <w:r>
         <w:rPr>
           <w:b/>
@@ -15192,8 +15135,8 @@
         </w:rPr>
         <w:t xml:space="preserve">Figure </w:t>
       </w:r>
-      <w:bookmarkEnd w:id="462"/>
-      <w:commentRangeEnd w:id="463"/>
+      <w:bookmarkEnd w:id="460"/>
+      <w:commentRangeEnd w:id="461"/>
       <w:r>
         <w:rPr>
           <w:b/>
@@ -15209,9 +15152,9 @@
           <w:iCs w:val="0"/>
           <w:color w:val="auto"/>
         </w:rPr>
-        <w:commentReference w:id="463"/>
-      </w:r>
-      <w:commentRangeEnd w:id="464"/>
+        <w:commentReference w:id="461"/>
+      </w:r>
+      <w:commentRangeEnd w:id="462"/>
       <w:r>
         <w:rPr>
           <w:rStyle w:val="CommentReference"/>
@@ -15219,7 +15162,7 @@
           <w:iCs w:val="0"/>
           <w:color w:val="auto"/>
         </w:rPr>
-        <w:commentReference w:id="464"/>
+        <w:commentReference w:id="462"/>
       </w:r>
       <w:r>
         <w:rPr>
@@ -15235,8 +15178,8 @@
         </w:rPr>
         <w:t xml:space="preserve"> </w:t>
       </w:r>
-      <w:commentRangeStart w:id="466"/>
-      <w:commentRangeStart w:id="467"/>
+      <w:commentRangeStart w:id="464"/>
+      <w:commentRangeStart w:id="465"/>
       <w:r>
         <w:rPr>
           <w:i w:val="0"/>
@@ -15245,7 +15188,7 @@
         </w:rPr>
         <w:t xml:space="preserve">Bootstrapped </w:t>
       </w:r>
-      <w:commentRangeEnd w:id="466"/>
+      <w:commentRangeEnd w:id="464"/>
       <w:r>
         <w:rPr>
           <w:rStyle w:val="CommentReference"/>
@@ -15253,9 +15196,9 @@
           <w:iCs w:val="0"/>
           <w:color w:val="auto"/>
         </w:rPr>
-        <w:commentReference w:id="466"/>
-      </w:r>
-      <w:commentRangeEnd w:id="467"/>
+        <w:commentReference w:id="464"/>
+      </w:r>
+      <w:commentRangeEnd w:id="465"/>
       <w:r>
         <w:rPr>
           <w:rStyle w:val="CommentReference"/>
@@ -15263,7 +15206,7 @@
           <w:iCs w:val="0"/>
           <w:color w:val="auto"/>
         </w:rPr>
-        <w:commentReference w:id="467"/>
+        <w:commentReference w:id="465"/>
       </w:r>
       <w:r>
         <w:rPr>
@@ -15408,7 +15351,7 @@
         </w:rPr>
         <w:t xml:space="preserve">line show the </w:t>
       </w:r>
-      <w:del w:id="468" w:author="Balaena Institute whitehead" w:date="2025-09-23T15:54:00Z" w16du:dateUtc="2025-09-23T18:54:00Z">
+      <w:del w:id="466" w:author="Balaena Institute whitehead" w:date="2025-09-23T15:54:00Z" w16du:dateUtc="2025-09-23T18:54:00Z">
         <w:r>
           <w:rPr>
             <w:i w:val="0"/>
@@ -15488,7 +15431,7 @@
         </w:rPr>
         <w:t xml:space="preserve"> the </w:t>
       </w:r>
-      <w:del w:id="469" w:author="Balaena Institute whitehead" w:date="2025-09-23T15:55:00Z" w16du:dateUtc="2025-09-23T18:55:00Z">
+      <w:del w:id="467" w:author="Balaena Institute whitehead" w:date="2025-09-23T15:55:00Z" w16du:dateUtc="2025-09-23T18:55:00Z">
         <w:r>
           <w:rPr>
             <w:i w:val="0"/>
@@ -15582,7 +15525,7 @@
         </w:rPr>
         <w:t xml:space="preserve"> </w:t>
       </w:r>
-      <w:ins w:id="470" w:author="Ana Eguiguren" w:date="2025-09-18T16:35:00Z" w16du:dateUtc="2025-09-18T19:35:00Z">
+      <w:ins w:id="468" w:author="Ana Eguiguren" w:date="2025-09-18T16:35:00Z" w16du:dateUtc="2025-09-18T19:35:00Z">
         <w:r>
           <w:rPr>
             <w:i w:val="0"/>
@@ -15600,7 +15543,7 @@
         </w:rPr>
         <w:t>rhombi</w:t>
       </w:r>
-      <w:ins w:id="471" w:author="Ana Eguiguren" w:date="2025-09-18T16:35:00Z" w16du:dateUtc="2025-09-18T19:35:00Z">
+      <w:ins w:id="469" w:author="Ana Eguiguren" w:date="2025-09-18T16:35:00Z" w16du:dateUtc="2025-09-18T19:35:00Z">
         <w:r>
           <w:rPr>
             <w:i w:val="0"/>
@@ -15610,7 +15553,7 @@
           <w:t xml:space="preserve"> </w:t>
         </w:r>
       </w:ins>
-      <w:ins w:id="472" w:author="Ana Eguiguren" w:date="2025-09-18T16:36:00Z" w16du:dateUtc="2025-09-18T19:36:00Z">
+      <w:ins w:id="470" w:author="Ana Eguiguren" w:date="2025-09-18T16:36:00Z" w16du:dateUtc="2025-09-18T19:36:00Z">
         <w:r>
           <w:rPr>
             <w:i w:val="0"/>
@@ -15666,7 +15609,7 @@
         </w:rPr>
         <w:t xml:space="preserve"> </w:t>
       </w:r>
-      <w:ins w:id="473" w:author="Ana Eguiguren" w:date="2025-09-18T16:36:00Z" w16du:dateUtc="2025-09-18T19:36:00Z">
+      <w:ins w:id="471" w:author="Ana Eguiguren" w:date="2025-09-18T16:36:00Z" w16du:dateUtc="2025-09-18T19:36:00Z">
         <w:r>
           <w:rPr>
             <w:i w:val="0"/>
@@ -15676,7 +15619,7 @@
           <w:t>for m</w:t>
         </w:r>
       </w:ins>
-      <w:ins w:id="474" w:author="Ana Eguiguren" w:date="2025-09-18T16:35:00Z" w16du:dateUtc="2025-09-18T19:35:00Z">
+      <w:ins w:id="472" w:author="Ana Eguiguren" w:date="2025-09-18T16:35:00Z" w16du:dateUtc="2025-09-18T19:35:00Z">
         <w:r>
           <w:rPr>
             <w:i w:val="0"/>
@@ -15686,7 +15629,7 @@
           <w:t>ales observed in the North Atlantic</w:t>
         </w:r>
       </w:ins>
-      <w:ins w:id="475" w:author="Ana Eguiguren" w:date="2025-09-18T17:18:00Z" w16du:dateUtc="2025-09-18T20:18:00Z">
+      <w:ins w:id="473" w:author="Ana Eguiguren" w:date="2025-09-18T17:18:00Z" w16du:dateUtc="2025-09-18T20:18:00Z">
         <w:r>
           <w:rPr>
             <w:i w:val="0"/>
@@ -15696,7 +15639,7 @@
           <w:t xml:space="preserve"> and Arctic Oceans</w:t>
         </w:r>
       </w:ins>
-      <w:ins w:id="476" w:author="Ana Eguiguren" w:date="2025-09-18T16:35:00Z" w16du:dateUtc="2025-09-18T19:35:00Z">
+      <w:ins w:id="474" w:author="Ana Eguiguren" w:date="2025-09-18T16:35:00Z" w16du:dateUtc="2025-09-18T19:35:00Z">
         <w:r>
           <w:rPr>
             <w:i w:val="0"/>
@@ -15706,8 +15649,8 @@
           <w:t xml:space="preserve">. </w:t>
         </w:r>
       </w:ins>
-      <w:commentRangeStart w:id="477"/>
-      <w:del w:id="478" w:author="Ana Eguiguren" w:date="2025-09-18T16:35:00Z" w16du:dateUtc="2025-09-18T19:35:00Z">
+      <w:commentRangeStart w:id="475"/>
+      <w:del w:id="476" w:author="Ana Eguiguren" w:date="2025-09-18T16:35:00Z" w16du:dateUtc="2025-09-18T19:35:00Z">
         <w:r>
           <w:rPr>
             <w:i w:val="0"/>
@@ -15748,7 +15691,7 @@
           </w:rPr>
           <w:delText xml:space="preserve"> (&gt; 13.7 m) are labelled for reference</w:delText>
         </w:r>
-        <w:commentRangeEnd w:id="477"/>
+        <w:commentRangeEnd w:id="475"/>
         <w:r>
           <w:rPr>
             <w:rStyle w:val="CommentReference"/>
@@ -15756,7 +15699,7 @@
             <w:iCs w:val="0"/>
             <w:color w:val="auto"/>
           </w:rPr>
-          <w:commentReference w:id="477"/>
+          <w:commentReference w:id="475"/>
         </w:r>
         <w:r>
           <w:rPr>
@@ -15815,7 +15758,7 @@
         </w:rPr>
         <w:t>).</w:t>
       </w:r>
-      <w:commentRangeEnd w:id="465"/>
+      <w:commentRangeEnd w:id="463"/>
       <w:r>
         <w:rPr>
           <w:rStyle w:val="CommentReference"/>
@@ -15823,13 +15766,13 @@
           <w:iCs w:val="0"/>
           <w:color w:val="auto"/>
         </w:rPr>
-        <w:commentReference w:id="465"/>
+        <w:commentReference w:id="463"/>
       </w:r>
     </w:p>
     <w:p>
       <w:pPr>
         <w:pStyle w:val="Heading4"/>
-        <w:pPrChange w:id="479" w:author="Ana Eguiguren" w:date="2025-07-09T19:51:00Z" w16du:dateUtc="2025-07-09T22:51:00Z">
+        <w:pPrChange w:id="477" w:author="Ana Eguiguren" w:date="2025-07-09T19:51:00Z" w16du:dateUtc="2025-07-09T22:51:00Z">
           <w:pPr>
             <w:pStyle w:val="Caption"/>
           </w:pPr>
@@ -15889,24 +15832,24 @@
       <w:r>
         <w:t xml:space="preserve">Length measurements of individuals that performed peduncle dives either fell within the total length ranges corresponding to calves </w:t>
       </w:r>
-      <w:commentRangeStart w:id="480"/>
-      <w:commentRangeStart w:id="481"/>
+      <w:commentRangeStart w:id="478"/>
+      <w:commentRangeStart w:id="479"/>
       <w:r>
         <w:t>(n = 1) or juveniles (n = 3</w:t>
       </w:r>
-      <w:commentRangeEnd w:id="480"/>
+      <w:commentRangeEnd w:id="478"/>
       <w:r>
         <w:rPr>
           <w:rStyle w:val="CommentReference"/>
         </w:rPr>
-        <w:commentReference w:id="480"/>
-      </w:r>
-      <w:commentRangeEnd w:id="481"/>
+        <w:commentReference w:id="478"/>
+      </w:r>
+      <w:commentRangeEnd w:id="479"/>
       <w:r>
         <w:rPr>
           <w:rStyle w:val="CommentReference"/>
         </w:rPr>
-        <w:commentReference w:id="481"/>
+        <w:commentReference w:id="479"/>
       </w:r>
       <w:r>
         <w:t xml:space="preserve">; </w:t>
@@ -16126,54 +16069,52 @@
           </mc:Fallback>
         </mc:AlternateContent>
       </w:r>
-      <w:ins w:id="482" w:author="Ana Eguiguren" w:date="2025-07-10T20:01:00Z" w16du:dateUtc="2025-07-10T23:01:00Z">
-        <w:r>
-          <w:rPr>
-            <w:noProof/>
-          </w:rPr>
-          <w:drawing>
-            <wp:inline distT="0" distB="0" distL="0" distR="0" wp14:anchorId="37183D72" wp14:editId="0444DEBF">
-              <wp:extent cx="5943600" cy="3396615"/>
-              <wp:effectExtent l="0" t="0" r="0" b="0"/>
-              <wp:docPr id="967802566" name="Picture 5"/>
-              <wp:cNvGraphicFramePr>
-                <a:graphicFrameLocks xmlns:a="http://schemas.openxmlformats.org/drawingml/2006/main" noChangeAspect="1"/>
-              </wp:cNvGraphicFramePr>
-              <a:graphic xmlns:a="http://schemas.openxmlformats.org/drawingml/2006/main">
-                <a:graphicData uri="http://schemas.openxmlformats.org/drawingml/2006/picture">
-                  <pic:pic xmlns:pic="http://schemas.openxmlformats.org/drawingml/2006/picture">
-                    <pic:nvPicPr>
-                      <pic:cNvPr id="967802566" name="Picture 967802566"/>
-                      <pic:cNvPicPr/>
-                    </pic:nvPicPr>
-                    <pic:blipFill>
-                      <a:blip r:embed="rId19" cstate="print">
-                        <a:extLst>
-                          <a:ext uri="{28A0092B-C50C-407E-A947-70E740481C1C}">
-                            <a14:useLocalDpi xmlns:a14="http://schemas.microsoft.com/office/drawing/2010/main" val="0"/>
-                          </a:ext>
-                        </a:extLst>
-                      </a:blip>
-                      <a:stretch>
-                        <a:fillRect/>
-                      </a:stretch>
-                    </pic:blipFill>
-                    <pic:spPr>
-                      <a:xfrm>
-                        <a:off x="0" y="0"/>
-                        <a:ext cx="5943600" cy="3396615"/>
-                      </a:xfrm>
-                      <a:prstGeom prst="rect">
-                        <a:avLst/>
-                      </a:prstGeom>
-                    </pic:spPr>
-                  </pic:pic>
-                </a:graphicData>
-              </a:graphic>
-            </wp:inline>
-          </w:drawing>
-        </w:r>
-      </w:ins>
+      <w:r>
+        <w:rPr>
+          <w:noProof/>
+        </w:rPr>
+        <w:drawing>
+          <wp:inline distT="0" distB="0" distL="0" distR="0" wp14:anchorId="0939BBCE" wp14:editId="570013B9">
+            <wp:extent cx="5943600" cy="3396615"/>
+            <wp:effectExtent l="0" t="0" r="0" b="0"/>
+            <wp:docPr id="1532558391" name="Picture 5"/>
+            <wp:cNvGraphicFramePr>
+              <a:graphicFrameLocks xmlns:a="http://schemas.openxmlformats.org/drawingml/2006/main" noChangeAspect="1"/>
+            </wp:cNvGraphicFramePr>
+            <a:graphic xmlns:a="http://schemas.openxmlformats.org/drawingml/2006/main">
+              <a:graphicData uri="http://schemas.openxmlformats.org/drawingml/2006/picture">
+                <pic:pic xmlns:pic="http://schemas.openxmlformats.org/drawingml/2006/picture">
+                  <pic:nvPicPr>
+                    <pic:cNvPr id="1532558391" name="Picture 1532558391"/>
+                    <pic:cNvPicPr/>
+                  </pic:nvPicPr>
+                  <pic:blipFill>
+                    <a:blip r:embed="rId19" cstate="print">
+                      <a:extLst>
+                        <a:ext uri="{28A0092B-C50C-407E-A947-70E740481C1C}">
+                          <a14:useLocalDpi xmlns:a14="http://schemas.microsoft.com/office/drawing/2010/main" val="0"/>
+                        </a:ext>
+                      </a:extLst>
+                    </a:blip>
+                    <a:stretch>
+                      <a:fillRect/>
+                    </a:stretch>
+                  </pic:blipFill>
+                  <pic:spPr>
+                    <a:xfrm>
+                      <a:off x="0" y="0"/>
+                      <a:ext cx="5943600" cy="3396615"/>
+                    </a:xfrm>
+                    <a:prstGeom prst="rect">
+                      <a:avLst/>
+                    </a:prstGeom>
+                  </pic:spPr>
+                </pic:pic>
+              </a:graphicData>
+            </a:graphic>
+          </wp:inline>
+        </w:drawing>
+      </w:r>
     </w:p>
     <w:p>
       <w:pPr>
@@ -16184,10 +16125,10 @@
           <w:color w:val="auto"/>
         </w:rPr>
       </w:pPr>
-      <w:bookmarkStart w:id="483" w:name="_Ref201915523"/>
-      <w:commentRangeStart w:id="484"/>
-      <w:commentRangeStart w:id="485"/>
-      <w:commentRangeStart w:id="486"/>
+      <w:bookmarkStart w:id="480" w:name="_Ref201915523"/>
+      <w:commentRangeStart w:id="481"/>
+      <w:commentRangeStart w:id="482"/>
+      <w:commentRangeStart w:id="483"/>
       <w:r>
         <w:rPr>
           <w:b/>
@@ -16196,7 +16137,7 @@
         </w:rPr>
         <w:t xml:space="preserve">Figure </w:t>
       </w:r>
-      <w:bookmarkEnd w:id="483"/>
+      <w:bookmarkEnd w:id="480"/>
       <w:r>
         <w:rPr>
           <w:b/>
@@ -16319,7 +16260,7 @@
         </w:rPr>
         <w:t xml:space="preserve">.  </w:t>
       </w:r>
-      <w:commentRangeEnd w:id="484"/>
+      <w:commentRangeEnd w:id="481"/>
       <w:r>
         <w:rPr>
           <w:rStyle w:val="CommentReference"/>
@@ -16327,9 +16268,9 @@
           <w:iCs w:val="0"/>
           <w:color w:val="auto"/>
         </w:rPr>
-        <w:commentReference w:id="484"/>
-      </w:r>
-      <w:commentRangeEnd w:id="485"/>
+        <w:commentReference w:id="481"/>
+      </w:r>
+      <w:commentRangeEnd w:id="482"/>
       <w:r>
         <w:rPr>
           <w:rStyle w:val="CommentReference"/>
@@ -16337,9 +16278,9 @@
           <w:iCs w:val="0"/>
           <w:color w:val="auto"/>
         </w:rPr>
-        <w:commentReference w:id="485"/>
-      </w:r>
-      <w:commentRangeEnd w:id="486"/>
+        <w:commentReference w:id="482"/>
+      </w:r>
+      <w:commentRangeEnd w:id="483"/>
       <w:r>
         <w:rPr>
           <w:rStyle w:val="CommentReference"/>
@@ -16347,7 +16288,7 @@
           <w:iCs w:val="0"/>
           <w:color w:val="auto"/>
         </w:rPr>
-        <w:commentReference w:id="486"/>
+        <w:commentReference w:id="483"/>
       </w:r>
     </w:p>
     <w:p/>
@@ -16368,7 +16309,7 @@
       <w:r>
         <w:rPr>
           <w:rFonts w:cs="Times New Roman"/>
-          <w:rPrChange w:id="487" w:author="Balaena Institute whitehead" w:date="2025-09-03T15:44:00Z" w16du:dateUtc="2025-09-03T18:44:00Z">
+          <w:rPrChange w:id="484" w:author="Balaena Institute whitehead" w:date="2025-09-03T15:44:00Z" w16du:dateUtc="2025-09-03T18:44:00Z">
             <w:rPr>
               <w:rFonts w:cs="Times New Roman"/>
               <w:highlight w:val="green"/>
@@ -16772,7 +16713,7 @@
       <w:r>
         <w:t xml:space="preserve"> standard deviation of up to 0.96 </w:t>
       </w:r>
-      <w:commentRangeStart w:id="488"/>
+      <w:commentRangeStart w:id="485"/>
       <w:r>
         <w:t xml:space="preserve">m at a given age </w:t>
       </w:r>
@@ -16798,12 +16739,12 @@
       <w:r>
         <w:t xml:space="preserve">. </w:t>
       </w:r>
-      <w:commentRangeEnd w:id="488"/>
+      <w:commentRangeEnd w:id="485"/>
       <w:r>
         <w:rPr>
           <w:rStyle w:val="CommentReference"/>
         </w:rPr>
-        <w:commentReference w:id="488"/>
+        <w:commentReference w:id="485"/>
       </w:r>
     </w:p>
     <w:p>
@@ -17156,11 +17097,9 @@
       <w:r>
         <w:t xml:space="preserve"> methods allow for </w:t>
       </w:r>
-      <w:proofErr w:type="gramStart"/>
       <w:r>
         <w:t>the majority of</w:t>
       </w:r>
-      <w:proofErr w:type="gramEnd"/>
       <w:r>
         <w:t xml:space="preserve"> individuals within the traditional female-immature age-sex class to be reliabl</w:t>
       </w:r>
@@ -17268,8 +17207,8 @@
       <w:r>
         <w:t xml:space="preserve">, which would make distinguishing subadult males from adult and mature males particularly challenging. </w:t>
       </w:r>
-      <w:commentRangeStart w:id="489"/>
-      <w:commentRangeStart w:id="490"/>
+      <w:commentRangeStart w:id="486"/>
+      <w:commentRangeStart w:id="487"/>
       <w:r>
         <w:t xml:space="preserve">Unfortunately, </w:t>
       </w:r>
@@ -17283,19 +17222,19 @@
       <w:r>
         <w:t xml:space="preserve">curves in Nishiwaki et al. (1963) are based on mean measurements, so we don’t have a baseline for the naturally occurring variation across individuals. </w:t>
       </w:r>
-      <w:commentRangeEnd w:id="489"/>
+      <w:commentRangeEnd w:id="486"/>
       <w:r>
         <w:rPr>
           <w:rStyle w:val="CommentReference"/>
         </w:rPr>
-        <w:commentReference w:id="489"/>
-      </w:r>
-      <w:commentRangeEnd w:id="490"/>
+        <w:commentReference w:id="486"/>
+      </w:r>
+      <w:commentRangeEnd w:id="487"/>
       <w:r>
         <w:rPr>
           <w:rStyle w:val="CommentReference"/>
         </w:rPr>
-        <w:commentReference w:id="490"/>
+        <w:commentReference w:id="487"/>
       </w:r>
       <w:r>
         <w:t xml:space="preserve">Additionally, there are reports across cetacean species of individuals with partial or full hermaphroditism in their genital organs, which in some cases, is linked to intersex chromosome arrangements </w:t>
@@ -17412,83 +17351,83 @@
       <w:r>
         <w:t xml:space="preserve"> </w:t>
       </w:r>
+      <w:commentRangeStart w:id="488"/>
+      <w:commentRangeStart w:id="489"/>
+      <w:r>
+        <w:fldChar w:fldCharType="begin"/>
+      </w:r>
+      <w:r>
+        <w:instrText xml:space="preserve"> ADDIN ZOTERO_ITEM CSL_CITATION {"citationID":"a27pf2du9q9","properties":{"formattedCitation":"(Best et al. 1984, Waters &amp; Whitehead 1990)","plainCitation":"(Best et al. 1984, Waters &amp; Whitehead 1990)","noteIndex":0},"citationItems":[{"id":1931,"uris":["http://zotero.org/users/5395629/items/QZ2YHGLH"],"itemData":{"id":1931,"type":"article-journal","container-title":"Reports of the International Whaling Commission","issue":"Special Issue 6","journalAbbreviation":"Rep. Int. Whal. Comm.","page":"51 - 79","title":"Patterns of reproduction in sperm whales, &lt;i&gt;Physeter macrocephalus&lt;/i&gt;","author":[{"family":"Best","given":"P. B."},{"family":"Canham","given":"P. A. S."},{"family":"Macleod","given":"N."}],"issued":{"date-parts":[["1984"]]}}},{"id":48,"uris":["http://zotero.org/users/5395629/items/7V7GBTZH"],"itemData":{"id":48,"type":"article-journal","container-title":"Reports of the International Whaling Commission","page":"225 - 235","title":"Population and growth parameters of Galápagos sperm whales estimated from length distributions","volume":"40","author":[{"family":"Waters","given":"Susan"},{"family":"Whitehead","given":"Hal"}],"issued":{"date-parts":[["1990"]]}}}],"schema":"https://github.com/citation-style-language/schema/raw/master/csl-citation.json"} </w:instrText>
+      </w:r>
+      <w:r>
+        <w:fldChar w:fldCharType="separate"/>
+      </w:r>
+      <w:r>
+        <w:rPr>
+          <w:kern w:val="0"/>
+          <w:lang w:val="en-US"/>
+        </w:rPr>
+        <w:t>(Best et al. 1984, Waters &amp; Whitehead 1990)</w:t>
+      </w:r>
+      <w:r>
+        <w:fldChar w:fldCharType="end"/>
+      </w:r>
+      <w:r>
+        <w:t xml:space="preserve">). </w:t>
+      </w:r>
+      <w:commentRangeEnd w:id="488"/>
+      <w:r>
+        <w:rPr>
+          <w:rStyle w:val="CommentReference"/>
+        </w:rPr>
+        <w:commentReference w:id="488"/>
+      </w:r>
+      <w:commentRangeEnd w:id="489"/>
+      <w:r>
+        <w:rPr>
+          <w:rStyle w:val="CommentReference"/>
+        </w:rPr>
+        <w:commentReference w:id="489"/>
+      </w:r>
+      <w:r>
+        <w:t>Because our fieldwork was focused on large groups which are generally composed of mature females and immature individuals</w:t>
+      </w:r>
+      <w:r>
+        <w:t xml:space="preserve"> </w:t>
+      </w:r>
+      <w:r>
+        <w:fldChar w:fldCharType="begin"/>
+      </w:r>
+      <w:r>
+        <w:instrText xml:space="preserve"> ADDIN ZOTERO_ITEM CSL_CITATION {"citationID":"a2pedg4j6b2","properties":{"formattedCitation":"(Best 1979)","plainCitation":"(Best 1979)","noteIndex":0},"citationItems":[{"id":88,"uris":["http://zotero.org/users/5395629/items/JF65GA6K"],"itemData":{"id":88,"type":"chapter","container-title":"Behavior of marine animals","edition":"Vol. 3","event-place":"Berkeley","page":"227-290","publisher":"University of California Press","publisher-place":"Berkeley","title":"Social organization in sperm whales, &lt;i&gt;Physeter macrocephalus&lt;/i&gt;","author":[{"family":"Best","given":"P. B."}],"editor":[{"family":"Winn","given":"Howard E."},{"family":"Olla","given":"Bori L."}],"issued":{"date-parts":[["1979"]]}}}],"schema":"https://github.com/citation-style-language/schema/raw/master/csl-citation.json"} </w:instrText>
+      </w:r>
+      <w:r>
+        <w:fldChar w:fldCharType="separate"/>
+      </w:r>
+      <w:r>
+        <w:rPr>
+          <w:kern w:val="0"/>
+          <w:lang w:val="en-US"/>
+        </w:rPr>
+        <w:t>(Best 1979)</w:t>
+      </w:r>
+      <w:r>
+        <w:fldChar w:fldCharType="end"/>
+      </w:r>
+      <w:r>
+        <w:t>, it is likely that adult (i.e., sexually mature) males were underrepresented in our sample.</w:t>
+      </w:r>
+      <w:del w:id="490" w:author="Ana Eguiguren" w:date="2025-09-04T21:04:00Z" w16du:dateUtc="2025-09-05T00:04:00Z">
+        <w:r>
+          <w:delText xml:space="preserve"> </w:delText>
+        </w:r>
+      </w:del>
+      <w:r>
+        <w:t xml:space="preserve"> </w:t>
+      </w:r>
       <w:commentRangeStart w:id="491"/>
       <w:commentRangeStart w:id="492"/>
       <w:r>
-        <w:fldChar w:fldCharType="begin"/>
-      </w:r>
-      <w:r>
-        <w:instrText xml:space="preserve"> ADDIN ZOTERO_ITEM CSL_CITATION {"citationID":"a27pf2du9q9","properties":{"formattedCitation":"(Best et al. 1984, Waters &amp; Whitehead 1990)","plainCitation":"(Best et al. 1984, Waters &amp; Whitehead 1990)","noteIndex":0},"citationItems":[{"id":1931,"uris":["http://zotero.org/users/5395629/items/QZ2YHGLH"],"itemData":{"id":1931,"type":"article-journal","container-title":"Reports of the International Whaling Commission","issue":"Special Issue 6","journalAbbreviation":"Rep. Int. Whal. Comm.","page":"51 - 79","title":"Patterns of reproduction in sperm whales, &lt;i&gt;Physeter macrocephalus&lt;/i&gt;","author":[{"family":"Best","given":"P. B."},{"family":"Canham","given":"P. A. S."},{"family":"Macleod","given":"N."}],"issued":{"date-parts":[["1984"]]}}},{"id":48,"uris":["http://zotero.org/users/5395629/items/7V7GBTZH"],"itemData":{"id":48,"type":"article-journal","container-title":"Reports of the International Whaling Commission","page":"225 - 235","title":"Population and growth parameters of Galápagos sperm whales estimated from length distributions","volume":"40","author":[{"family":"Waters","given":"Susan"},{"family":"Whitehead","given":"Hal"}],"issued":{"date-parts":[["1990"]]}}}],"schema":"https://github.com/citation-style-language/schema/raw/master/csl-citation.json"} </w:instrText>
-      </w:r>
-      <w:r>
-        <w:fldChar w:fldCharType="separate"/>
-      </w:r>
-      <w:r>
-        <w:rPr>
-          <w:kern w:val="0"/>
-          <w:lang w:val="en-US"/>
-        </w:rPr>
-        <w:t>(Best et al. 1984, Waters &amp; Whitehead 1990)</w:t>
-      </w:r>
-      <w:r>
-        <w:fldChar w:fldCharType="end"/>
-      </w:r>
-      <w:r>
-        <w:t xml:space="preserve">). </w:t>
-      </w:r>
-      <w:commentRangeEnd w:id="491"/>
-      <w:r>
-        <w:rPr>
-          <w:rStyle w:val="CommentReference"/>
-        </w:rPr>
-        <w:commentReference w:id="491"/>
-      </w:r>
-      <w:commentRangeEnd w:id="492"/>
-      <w:r>
-        <w:rPr>
-          <w:rStyle w:val="CommentReference"/>
-        </w:rPr>
-        <w:commentReference w:id="492"/>
-      </w:r>
-      <w:r>
-        <w:t>Because our fieldwork was focused on large groups which are generally composed of mature females and immature individuals</w:t>
-      </w:r>
-      <w:r>
-        <w:t xml:space="preserve"> </w:t>
-      </w:r>
-      <w:r>
-        <w:fldChar w:fldCharType="begin"/>
-      </w:r>
-      <w:r>
-        <w:instrText xml:space="preserve"> ADDIN ZOTERO_ITEM CSL_CITATION {"citationID":"a2pedg4j6b2","properties":{"formattedCitation":"(Best 1979)","plainCitation":"(Best 1979)","noteIndex":0},"citationItems":[{"id":88,"uris":["http://zotero.org/users/5395629/items/JF65GA6K"],"itemData":{"id":88,"type":"chapter","container-title":"Behavior of marine animals","edition":"Vol. 3","event-place":"Berkeley","page":"227-290","publisher":"University of California Press","publisher-place":"Berkeley","title":"Social organization in sperm whales, &lt;i&gt;Physeter macrocephalus&lt;/i&gt;","author":[{"family":"Best","given":"P. B."}],"editor":[{"family":"Winn","given":"Howard E."},{"family":"Olla","given":"Bori L."}],"issued":{"date-parts":[["1979"]]}}}],"schema":"https://github.com/citation-style-language/schema/raw/master/csl-citation.json"} </w:instrText>
-      </w:r>
-      <w:r>
-        <w:fldChar w:fldCharType="separate"/>
-      </w:r>
-      <w:r>
-        <w:rPr>
-          <w:kern w:val="0"/>
-          <w:lang w:val="en-US"/>
-        </w:rPr>
-        <w:t>(Best 1979)</w:t>
-      </w:r>
-      <w:r>
-        <w:fldChar w:fldCharType="end"/>
-      </w:r>
-      <w:r>
-        <w:t>, it is likely that adult (i.e., sexually mature) males were underrepresented in our sample.</w:t>
-      </w:r>
-      <w:del w:id="493" w:author="Ana Eguiguren" w:date="2025-09-04T21:04:00Z" w16du:dateUtc="2025-09-05T00:04:00Z">
-        <w:r>
-          <w:delText xml:space="preserve"> </w:delText>
-        </w:r>
-      </w:del>
-      <w:r>
-        <w:t xml:space="preserve"> </w:t>
-      </w:r>
-      <w:commentRangeStart w:id="494"/>
-      <w:commentRangeStart w:id="495"/>
-      <w:r>
         <w:t xml:space="preserve">Despite this we conservatively assumed equal prior probabilities of observing each sex. </w:t>
       </w:r>
       <w:r>
@@ -17543,12 +17482,12 @@
         <w:lastRenderedPageBreak/>
         <w:t xml:space="preserve">of whale </w:t>
       </w:r>
-      <w:ins w:id="496" w:author="Ana Eguiguren" w:date="2025-09-04T21:00:00Z" w16du:dateUtc="2025-09-05T00:00:00Z">
+      <w:ins w:id="493" w:author="Ana Eguiguren" w:date="2025-09-04T21:00:00Z" w16du:dateUtc="2025-09-05T00:00:00Z">
         <w:r>
           <w:t>#75</w:t>
         </w:r>
       </w:ins>
-      <w:del w:id="497" w:author="Ana Eguiguren" w:date="2025-09-04T21:00:00Z" w16du:dateUtc="2025-09-05T00:00:00Z">
+      <w:del w:id="494" w:author="Ana Eguiguren" w:date="2025-09-04T21:00:00Z" w16du:dateUtc="2025-09-05T00:00:00Z">
         <w:r>
           <w:delText>#11</w:delText>
         </w:r>
@@ -17556,7 +17495,7 @@
       <w:r>
         <w:t xml:space="preserve"> being female changed from </w:t>
       </w:r>
-      <w:del w:id="498" w:author="Ana Eguiguren" w:date="2025-09-04T21:01:00Z" w16du:dateUtc="2025-09-05T00:01:00Z">
+      <w:del w:id="495" w:author="Ana Eguiguren" w:date="2025-09-04T21:01:00Z" w16du:dateUtc="2025-09-05T00:01:00Z">
         <w:r>
           <w:delText xml:space="preserve">0.64 to </w:delText>
         </w:r>
@@ -17564,12 +17503,12 @@
           <w:delText>0.87</w:delText>
         </w:r>
       </w:del>
-      <w:ins w:id="499" w:author="Ana Eguiguren" w:date="2025-09-04T21:01:00Z" w16du:dateUtc="2025-09-05T00:01:00Z">
+      <w:ins w:id="496" w:author="Ana Eguiguren" w:date="2025-09-04T21:01:00Z" w16du:dateUtc="2025-09-05T00:01:00Z">
         <w:r>
           <w:t>0.62 to 0.80</w:t>
         </w:r>
       </w:ins>
-      <w:ins w:id="500" w:author="Ana Eguiguren" w:date="2025-09-04T21:03:00Z" w16du:dateUtc="2025-09-05T00:03:00Z">
+      <w:ins w:id="497" w:author="Ana Eguiguren" w:date="2025-09-04T21:03:00Z" w16du:dateUtc="2025-09-05T00:03:00Z">
         <w:r>
           <w:t xml:space="preserve"> (</w:t>
         </w:r>
@@ -17584,92 +17523,92 @@
       <w:r>
         <w:t>.</w:t>
       </w:r>
-      <w:commentRangeEnd w:id="494"/>
+      <w:commentRangeEnd w:id="491"/>
       <w:r>
         <w:rPr>
           <w:rStyle w:val="CommentReference"/>
         </w:rPr>
-        <w:commentReference w:id="494"/>
-      </w:r>
-      <w:commentRangeEnd w:id="495"/>
+        <w:commentReference w:id="491"/>
+      </w:r>
+      <w:commentRangeEnd w:id="492"/>
       <w:r>
         <w:rPr>
           <w:rStyle w:val="CommentReference"/>
         </w:rPr>
-        <w:commentReference w:id="495"/>
-      </w:r>
-      <w:ins w:id="501" w:author="Ana Eguiguren" w:date="2025-09-04T21:01:00Z" w16du:dateUtc="2025-09-05T00:01:00Z">
+        <w:commentReference w:id="492"/>
+      </w:r>
+      <w:ins w:id="498" w:author="Ana Eguiguren" w:date="2025-09-04T21:01:00Z" w16du:dateUtc="2025-09-05T00:01:00Z">
         <w:r>
           <w:t xml:space="preserve"> </w:t>
+        </w:r>
+      </w:ins>
+      <w:ins w:id="499" w:author="Ana Eguiguren" w:date="2025-09-04T21:05:00Z" w16du:dateUtc="2025-09-05T00:05:00Z">
+        <w:r>
+          <w:t>However, i</w:t>
+        </w:r>
+      </w:ins>
+      <w:ins w:id="500" w:author="Ana Eguiguren" w:date="2025-09-04T21:01:00Z" w16du:dateUtc="2025-09-05T00:01:00Z">
+        <w:r>
+          <w:t xml:space="preserve">mplementing this informed prior resulted in unrealistically high probabilities </w:t>
+        </w:r>
+      </w:ins>
+      <w:ins w:id="501" w:author="Ana Eguiguren" w:date="2025-09-04T21:02:00Z" w16du:dateUtc="2025-09-05T00:02:00Z">
+        <w:r>
+          <w:t xml:space="preserve">of </w:t>
         </w:r>
       </w:ins>
       <w:ins w:id="502" w:author="Ana Eguiguren" w:date="2025-09-04T21:05:00Z" w16du:dateUtc="2025-09-05T00:05:00Z">
         <w:r>
-          <w:t>However, i</w:t>
+          <w:t xml:space="preserve">individuals </w:t>
         </w:r>
       </w:ins>
-      <w:ins w:id="503" w:author="Ana Eguiguren" w:date="2025-09-04T21:01:00Z" w16du:dateUtc="2025-09-05T00:01:00Z">
-        <w:r>
-          <w:t xml:space="preserve">mplementing this informed prior resulted in unrealistically high probabilities </w:t>
+      <w:ins w:id="503" w:author="Ana Eguiguren" w:date="2025-09-04T21:02:00Z" w16du:dateUtc="2025-09-05T00:02:00Z">
+        <w:r>
+          <w:t xml:space="preserve">being female for calves (original = 0.5, updated = 0.80), </w:t>
         </w:r>
       </w:ins>
-      <w:ins w:id="504" w:author="Ana Eguiguren" w:date="2025-09-04T21:02:00Z" w16du:dateUtc="2025-09-05T00:02:00Z">
-        <w:r>
-          <w:t xml:space="preserve">of </w:t>
+      <w:ins w:id="504" w:author="Ana Eguiguren" w:date="2025-09-04T21:06:00Z" w16du:dateUtc="2025-09-05T00:06:00Z">
+        <w:r>
+          <w:t xml:space="preserve">given that their nose-to-body ratios would not have diverged enough at that point to be able to tell males and females </w:t>
         </w:r>
       </w:ins>
-      <w:ins w:id="505" w:author="Ana Eguiguren" w:date="2025-09-04T21:05:00Z" w16du:dateUtc="2025-09-05T00:05:00Z">
-        <w:r>
-          <w:t xml:space="preserve">individuals </w:t>
+      <w:ins w:id="505" w:author="Ana Eguiguren" w:date="2025-09-04T21:07:00Z" w16du:dateUtc="2025-09-05T00:07:00Z">
+        <w:r>
+          <w:t>apart</w:t>
+        </w:r>
+        <w:r>
+          <w:t>. Thus,</w:t>
         </w:r>
       </w:ins>
       <w:ins w:id="506" w:author="Ana Eguiguren" w:date="2025-09-04T21:02:00Z" w16du:dateUtc="2025-09-05T00:02:00Z">
         <w:r>
-          <w:t xml:space="preserve">being female for calves (original = 0.5, updated = 0.80), </w:t>
+          <w:t xml:space="preserve"> we consider our co</w:t>
         </w:r>
       </w:ins>
-      <w:ins w:id="507" w:author="Ana Eguiguren" w:date="2025-09-04T21:06:00Z" w16du:dateUtc="2025-09-05T00:06:00Z">
-        <w:r>
-          <w:t xml:space="preserve">given that their nose-to-body ratios would not have diverged enough at that point to be able to tell males and females </w:t>
+      <w:ins w:id="507" w:author="Ana Eguiguren" w:date="2025-09-04T21:03:00Z" w16du:dateUtc="2025-09-05T00:03:00Z">
+        <w:r>
+          <w:t xml:space="preserve">nservative prior </w:t>
         </w:r>
       </w:ins>
-      <w:ins w:id="508" w:author="Ana Eguiguren" w:date="2025-09-04T21:07:00Z" w16du:dateUtc="2025-09-05T00:07:00Z">
-        <w:r>
-          <w:t>apart</w:t>
-        </w:r>
-        <w:r>
-          <w:t>. Thus,</w:t>
+      <w:ins w:id="508" w:author="Ana Eguiguren" w:date="2025-09-04T21:04:00Z" w16du:dateUtc="2025-09-05T00:04:00Z">
+        <w:r>
+          <w:t>to produce</w:t>
         </w:r>
       </w:ins>
-      <w:ins w:id="509" w:author="Ana Eguiguren" w:date="2025-09-04T21:02:00Z" w16du:dateUtc="2025-09-05T00:02:00Z">
-        <w:r>
-          <w:t xml:space="preserve"> we consider our co</w:t>
+      <w:ins w:id="509" w:author="Ana Eguiguren" w:date="2025-09-04T21:07:00Z" w16du:dateUtc="2025-09-05T00:07:00Z">
+        <w:r>
+          <w:t xml:space="preserve"> a better representation of </w:t>
+        </w:r>
+        <w:r>
+          <w:t>the morpho</w:t>
         </w:r>
       </w:ins>
-      <w:ins w:id="510" w:author="Ana Eguiguren" w:date="2025-09-04T21:03:00Z" w16du:dateUtc="2025-09-05T00:03:00Z">
-        <w:r>
-          <w:t xml:space="preserve">nservative prior </w:t>
+      <w:ins w:id="510" w:author="Ana Eguiguren" w:date="2025-09-04T21:08:00Z" w16du:dateUtc="2025-09-05T00:08:00Z">
+        <w:r>
+          <w:t>metric different between males and females throughout their development</w:t>
         </w:r>
       </w:ins>
-      <w:ins w:id="511" w:author="Ana Eguiguren" w:date="2025-09-04T21:04:00Z" w16du:dateUtc="2025-09-05T00:04:00Z">
-        <w:r>
-          <w:t>to produce</w:t>
-        </w:r>
-      </w:ins>
-      <w:ins w:id="512" w:author="Ana Eguiguren" w:date="2025-09-04T21:07:00Z" w16du:dateUtc="2025-09-05T00:07:00Z">
-        <w:r>
-          <w:t xml:space="preserve"> a better representation of </w:t>
-        </w:r>
-        <w:r>
-          <w:t>the morpho</w:t>
-        </w:r>
-      </w:ins>
-      <w:ins w:id="513" w:author="Ana Eguiguren" w:date="2025-09-04T21:08:00Z" w16du:dateUtc="2025-09-05T00:08:00Z">
-        <w:r>
-          <w:t>metric different between males and females throughout their development</w:t>
-        </w:r>
-      </w:ins>
-      <w:ins w:id="514" w:author="Ana Eguiguren" w:date="2025-09-04T21:07:00Z" w16du:dateUtc="2025-09-05T00:07:00Z">
+      <w:ins w:id="511" w:author="Ana Eguiguren" w:date="2025-09-04T21:07:00Z" w16du:dateUtc="2025-09-05T00:07:00Z">
         <w:r>
           <w:t>.</w:t>
         </w:r>
@@ -17853,7 +17792,7 @@
       <w:pPr>
         <w:spacing w:line="360" w:lineRule="auto"/>
         <w:rPr>
-          <w:ins w:id="515" w:author="Hal Whitehead" w:date="2025-08-08T14:35:00Z" w16du:dateUtc="2025-08-08T17:35:00Z"/>
+          <w:ins w:id="512" w:author="Hal Whitehead" w:date="2025-08-08T14:35:00Z" w16du:dateUtc="2025-08-08T17:35:00Z"/>
         </w:rPr>
       </w:pPr>
       <w:r>
@@ -17921,7 +17860,7 @@
       <w:r>
         <w:t xml:space="preserve"> remains untested, our findings further indicate that strong sexual selective pressures are acting on this trait as it continues to grow despite the potentially high energetic cost of building lipid-rich tissue </w:t>
       </w:r>
-      <w:commentRangeStart w:id="516"/>
+      <w:commentRangeStart w:id="513"/>
       <w:r>
         <w:fldChar w:fldCharType="begin"/>
       </w:r>
@@ -17944,12 +17883,12 @@
       <w:r>
         <w:t>.</w:t>
       </w:r>
-      <w:commentRangeEnd w:id="516"/>
+      <w:commentRangeEnd w:id="513"/>
       <w:r>
         <w:rPr>
           <w:rStyle w:val="CommentReference"/>
         </w:rPr>
-        <w:commentReference w:id="516"/>
+        <w:commentReference w:id="513"/>
       </w:r>
     </w:p>
     <w:p>
@@ -18411,15 +18350,7 @@
         <w:t>flipper</w:t>
       </w:r>
       <w:r>
-        <w:t xml:space="preserve"> correlate with the frequency with which </w:t>
-      </w:r>
-      <w:proofErr w:type="gramStart"/>
-      <w:r>
-        <w:t>females</w:t>
-      </w:r>
-      <w:proofErr w:type="gramEnd"/>
-      <w:r>
-        <w:t xml:space="preserve"> approach or interact with males and vice versa. While this would not directly measure reproductive success, patterns of female-male interactions could clarify the drivers of female choice </w:t>
+        <w:t xml:space="preserve"> correlate with the frequency with which females approach or interact with males and vice versa. While this would not directly measure reproductive success, patterns of female-male interactions could clarify the drivers of female choice </w:t>
       </w:r>
       <w:r>
         <w:fldChar w:fldCharType="begin"/>
@@ -18483,19 +18414,19 @@
       <w:r>
         <w:t xml:space="preserve"> a population requires</w:t>
       </w:r>
-      <w:commentRangeStart w:id="517"/>
+      <w:commentRangeStart w:id="514"/>
       <w:r>
         <w:t xml:space="preserve"> large-scale sampling (e.g., hunting or commercial harvesting), </w:t>
       </w:r>
       <w:r>
         <w:t>mark-recapture methods and long-term monitoring</w:t>
       </w:r>
-      <w:commentRangeEnd w:id="517"/>
+      <w:commentRangeEnd w:id="514"/>
       <w:r>
         <w:rPr>
           <w:rStyle w:val="CommentReference"/>
         </w:rPr>
-        <w:commentReference w:id="517"/>
+        <w:commentReference w:id="514"/>
       </w:r>
       <w:r>
         <w:t xml:space="preserve">. But, photogrammetric estimates of size distribution, informed by ground-truthing data, can provide useful estimates </w:t>
@@ -19946,7 +19877,7 @@
       </w:r>
     </w:p>
   </w:comment>
-  <w:comment w:id="389" w:author="Christine K" w:date="2025-08-09T13:59:00Z" w:initials="CK">
+  <w:comment w:id="387" w:author="Christine K" w:date="2025-08-09T13:59:00Z" w:initials="CK">
     <w:p>
       <w:pPr>
         <w:pStyle w:val="CommentText"/>
@@ -19962,7 +19893,7 @@
       </w:r>
     </w:p>
   </w:comment>
-  <w:comment w:id="391" w:author="Hal Whitehead" w:date="2025-07-07T11:36:00Z" w:initials="HW">
+  <w:comment w:id="389" w:author="Hal Whitehead" w:date="2025-07-07T11:36:00Z" w:initials="HW">
     <w:p>
       <w:pPr>
         <w:pStyle w:val="CommentText"/>
@@ -19995,7 +19926,7 @@
       </w:r>
     </w:p>
   </w:comment>
-  <w:comment w:id="393" w:author="Christine K" w:date="2025-08-09T13:08:00Z" w:initials="CK">
+  <w:comment w:id="391" w:author="Christine K" w:date="2025-08-09T13:08:00Z" w:initials="CK">
     <w:p>
       <w:pPr>
         <w:pStyle w:val="CommentText"/>
@@ -20011,7 +19942,7 @@
       </w:r>
     </w:p>
   </w:comment>
-  <w:comment w:id="410" w:author="Christine K" w:date="2025-08-09T14:01:00Z" w:initials="CK">
+  <w:comment w:id="408" w:author="Christine K" w:date="2025-08-09T14:01:00Z" w:initials="CK">
     <w:p>
       <w:pPr>
         <w:pStyle w:val="CommentText"/>
@@ -20027,7 +19958,7 @@
       </w:r>
     </w:p>
   </w:comment>
-  <w:comment w:id="404" w:author="Ana Eguiguren" w:date="2025-07-09T20:39:00Z" w:initials="AE">
+  <w:comment w:id="402" w:author="Ana Eguiguren" w:date="2025-07-09T20:39:00Z" w:initials="AE">
     <w:p>
       <w:r>
         <w:rPr>
@@ -20044,7 +19975,7 @@
       </w:r>
     </w:p>
   </w:comment>
-  <w:comment w:id="405" w:author="Christine K" w:date="2025-08-09T14:03:00Z" w:initials="CK">
+  <w:comment w:id="403" w:author="Christine K" w:date="2025-08-09T14:03:00Z" w:initials="CK">
     <w:p>
       <w:pPr>
         <w:pStyle w:val="CommentText"/>
@@ -20060,7 +19991,7 @@
       </w:r>
     </w:p>
   </w:comment>
-  <w:comment w:id="406" w:author="Ana Eguiguren" w:date="2025-09-16T21:15:00Z" w:initials="AE">
+  <w:comment w:id="404" w:author="Ana Eguiguren" w:date="2025-09-16T21:15:00Z" w:initials="AE">
     <w:p>
       <w:r>
         <w:rPr>
@@ -20077,7 +20008,7 @@
       </w:r>
     </w:p>
   </w:comment>
-  <w:comment w:id="434" w:author="Christine K" w:date="2025-08-09T14:07:00Z" w:initials="CK">
+  <w:comment w:id="432" w:author="Christine K" w:date="2025-08-09T14:07:00Z" w:initials="CK">
     <w:p>
       <w:pPr>
         <w:pStyle w:val="CommentText"/>
@@ -20093,7 +20024,7 @@
       </w:r>
     </w:p>
   </w:comment>
-  <w:comment w:id="435" w:author="Laura Feyrer" w:date="2025-07-01T10:36:00Z" w:initials="LF">
+  <w:comment w:id="433" w:author="Laura Feyrer" w:date="2025-07-01T10:36:00Z" w:initials="LF">
     <w:p>
       <w:r>
         <w:rPr>
@@ -20110,7 +20041,7 @@
       </w:r>
     </w:p>
   </w:comment>
-  <w:comment w:id="437" w:author="Christine K" w:date="2025-08-09T14:10:00Z" w:initials="CK">
+  <w:comment w:id="435" w:author="Christine K" w:date="2025-08-09T14:10:00Z" w:initials="CK">
     <w:p>
       <w:pPr>
         <w:pStyle w:val="CommentText"/>
@@ -20126,7 +20057,7 @@
       </w:r>
     </w:p>
   </w:comment>
-  <w:comment w:id="438" w:author="Christine K" w:date="2025-08-09T14:13:00Z" w:initials="CK">
+  <w:comment w:id="436" w:author="Christine K" w:date="2025-08-09T14:13:00Z" w:initials="CK">
     <w:p>
       <w:pPr>
         <w:pStyle w:val="CommentText"/>
@@ -20142,7 +20073,7 @@
       </w:r>
     </w:p>
   </w:comment>
-  <w:comment w:id="463" w:author="Christine K" w:date="2025-08-09T14:15:00Z" w:initials="CK">
+  <w:comment w:id="461" w:author="Christine K" w:date="2025-08-09T14:15:00Z" w:initials="CK">
     <w:p>
       <w:pPr>
         <w:pStyle w:val="CommentText"/>
@@ -20158,7 +20089,7 @@
       </w:r>
     </w:p>
   </w:comment>
-  <w:comment w:id="464" w:author="Ana Eguiguren" w:date="2025-08-27T12:30:00Z" w:initials="AE">
+  <w:comment w:id="462" w:author="Ana Eguiguren" w:date="2025-08-27T12:30:00Z" w:initials="AE">
     <w:p>
       <w:r>
         <w:rPr>
@@ -20176,7 +20107,7 @@
     </w:p>
     <w:p/>
   </w:comment>
-  <w:comment w:id="466" w:author="Hal Whitehead" w:date="2025-08-07T20:42:00Z" w:initials="HW">
+  <w:comment w:id="464" w:author="Hal Whitehead" w:date="2025-08-07T20:42:00Z" w:initials="HW">
     <w:p>
       <w:pPr>
         <w:pStyle w:val="CommentText"/>
@@ -20192,7 +20123,7 @@
       </w:r>
     </w:p>
   </w:comment>
-  <w:comment w:id="467" w:author="Ana Eguiguren" w:date="2025-08-27T12:30:00Z" w:initials="AE">
+  <w:comment w:id="465" w:author="Ana Eguiguren" w:date="2025-08-27T12:30:00Z" w:initials="AE">
     <w:p>
       <w:r>
         <w:rPr>
@@ -20209,7 +20140,7 @@
       </w:r>
     </w:p>
   </w:comment>
-  <w:comment w:id="477" w:author="Hal Whitehead" w:date="2025-08-07T20:44:00Z" w:initials="HW">
+  <w:comment w:id="475" w:author="Hal Whitehead" w:date="2025-08-07T20:44:00Z" w:initials="HW">
     <w:p>
       <w:pPr>
         <w:pStyle w:val="CommentText"/>
@@ -20225,7 +20156,7 @@
       </w:r>
     </w:p>
   </w:comment>
-  <w:comment w:id="465" w:author="Hal Whitehead" w:date="2025-07-07T11:36:00Z" w:initials="HW">
+  <w:comment w:id="463" w:author="Hal Whitehead" w:date="2025-07-07T11:36:00Z" w:initials="HW">
     <w:p>
       <w:pPr>
         <w:pStyle w:val="CommentText"/>
@@ -20241,7 +20172,7 @@
       </w:r>
     </w:p>
   </w:comment>
-  <w:comment w:id="480" w:author="Hal Whitehead" w:date="2025-08-07T20:47:00Z" w:initials="HW">
+  <w:comment w:id="478" w:author="Hal Whitehead" w:date="2025-08-07T20:47:00Z" w:initials="HW">
     <w:p>
       <w:pPr>
         <w:pStyle w:val="CommentText"/>
@@ -20257,7 +20188,7 @@
       </w:r>
     </w:p>
   </w:comment>
-  <w:comment w:id="481" w:author="Ana Eguiguren" w:date="2025-08-27T12:32:00Z" w:initials="AE">
+  <w:comment w:id="479" w:author="Ana Eguiguren" w:date="2025-08-27T12:32:00Z" w:initials="AE">
     <w:p>
       <w:r>
         <w:rPr>
@@ -20274,7 +20205,7 @@
       </w:r>
     </w:p>
   </w:comment>
-  <w:comment w:id="484" w:author="Laura Feyrer" w:date="2025-07-01T10:58:00Z" w:initials="LF">
+  <w:comment w:id="481" w:author="Laura Feyrer" w:date="2025-07-01T10:58:00Z" w:initials="LF">
     <w:p>
       <w:r>
         <w:rPr>
@@ -20291,7 +20222,7 @@
       </w:r>
     </w:p>
   </w:comment>
-  <w:comment w:id="485" w:author="Laura Feyrer" w:date="2025-07-01T11:00:00Z" w:initials="LF">
+  <w:comment w:id="482" w:author="Laura Feyrer" w:date="2025-07-01T11:00:00Z" w:initials="LF">
     <w:p>
       <w:r>
         <w:rPr>
@@ -20308,7 +20239,7 @@
       </w:r>
     </w:p>
   </w:comment>
-  <w:comment w:id="486" w:author="Balaena Institute whitehead" w:date="2025-07-02T17:41:00Z" w:initials="Bw">
+  <w:comment w:id="483" w:author="Balaena Institute whitehead" w:date="2025-07-02T17:41:00Z" w:initials="Bw">
     <w:p>
       <w:pPr>
         <w:pStyle w:val="CommentText"/>
@@ -20324,7 +20255,7 @@
       </w:r>
     </w:p>
   </w:comment>
-  <w:comment w:id="488" w:author="Balaena Institute whitehead" w:date="2025-07-30T13:37:00Z" w:initials="Bw">
+  <w:comment w:id="485" w:author="Balaena Institute whitehead" w:date="2025-07-30T13:37:00Z" w:initials="Bw">
     <w:p>
       <w:pPr>
         <w:pStyle w:val="CommentText"/>
@@ -20340,7 +20271,7 @@
       </w:r>
     </w:p>
   </w:comment>
-  <w:comment w:id="489" w:author="Balaena Institute whitehead" w:date="2025-07-30T13:43:00Z" w:initials="Bw">
+  <w:comment w:id="486" w:author="Balaena Institute whitehead" w:date="2025-07-30T13:43:00Z" w:initials="Bw">
     <w:p>
       <w:pPr>
         <w:pStyle w:val="CommentText"/>
@@ -20356,7 +20287,7 @@
       </w:r>
     </w:p>
   </w:comment>
-  <w:comment w:id="490" w:author="Balaena Institute whitehead" w:date="2025-07-30T13:44:00Z" w:initials="Bw">
+  <w:comment w:id="487" w:author="Balaena Institute whitehead" w:date="2025-07-30T13:44:00Z" w:initials="Bw">
     <w:p>
       <w:pPr>
         <w:pStyle w:val="CommentText"/>
@@ -20372,7 +20303,7 @@
       </w:r>
     </w:p>
   </w:comment>
-  <w:comment w:id="491" w:author="Ana Eguiguren" w:date="2025-07-28T19:37:00Z" w:initials="AE">
+  <w:comment w:id="488" w:author="Ana Eguiguren" w:date="2025-07-28T19:37:00Z" w:initials="AE">
     <w:p>
       <w:r>
         <w:rPr>
@@ -20389,7 +20320,7 @@
       </w:r>
     </w:p>
   </w:comment>
-  <w:comment w:id="492" w:author="Hal Whitehead" w:date="2025-08-08T11:35:00Z" w:initials="HW">
+  <w:comment w:id="489" w:author="Hal Whitehead" w:date="2025-08-08T11:35:00Z" w:initials="HW">
     <w:p>
       <w:pPr>
         <w:pStyle w:val="CommentText"/>
@@ -20408,7 +20339,7 @@
       </w:r>
     </w:p>
   </w:comment>
-  <w:comment w:id="494" w:author="Hal Whitehead" w:date="2025-08-08T12:57:00Z" w:initials="HW">
+  <w:comment w:id="491" w:author="Hal Whitehead" w:date="2025-08-08T12:57:00Z" w:initials="HW">
     <w:p>
       <w:pPr>
         <w:pStyle w:val="CommentText"/>
@@ -20432,7 +20363,7 @@
       </w:r>
     </w:p>
   </w:comment>
-  <w:comment w:id="495" w:author="Ana Eguiguren" w:date="2025-09-04T21:00:00Z" w:initials="AE">
+  <w:comment w:id="492" w:author="Ana Eguiguren" w:date="2025-09-04T21:00:00Z" w:initials="AE">
     <w:p>
       <w:r>
         <w:rPr>
@@ -20449,7 +20380,7 @@
       </w:r>
     </w:p>
   </w:comment>
-  <w:comment w:id="516" w:author="Balaena Institute whitehead" w:date="2025-07-30T13:54:00Z" w:initials="Bw">
+  <w:comment w:id="513" w:author="Balaena Institute whitehead" w:date="2025-07-30T13:54:00Z" w:initials="Bw">
     <w:p>
       <w:pPr>
         <w:pStyle w:val="CommentText"/>
@@ -20465,7 +20396,7 @@
       </w:r>
     </w:p>
   </w:comment>
-  <w:comment w:id="517" w:author="Hal Whitehead" w:date="2025-08-08T14:57:00Z" w:initials="HW">
+  <w:comment w:id="514" w:author="Hal Whitehead" w:date="2025-08-08T14:57:00Z" w:initials="HW">
     <w:p>
       <w:pPr>
         <w:pStyle w:val="CommentText"/>
@@ -20797,7 +20728,7 @@
         </w:r>
         <w:r>
           <w:rPr>
-            <w:rPrChange w:id="518" w:author="Balaena Institute whitehead" w:date="2025-07-25T12:58:00Z" w16du:dateUtc="2025-07-25T15:58:00Z">
+            <w:rPrChange w:id="515" w:author="Balaena Institute whitehead" w:date="2025-07-25T12:58:00Z" w16du:dateUtc="2025-07-25T15:58:00Z">
               <w:rPr>
                 <w:noProof/>
               </w:rPr>
@@ -20807,7 +20738,7 @@
         </w:r>
         <w:r>
           <w:rPr>
-            <w:rPrChange w:id="519" w:author="Balaena Institute whitehead" w:date="2025-07-25T12:58:00Z" w16du:dateUtc="2025-07-25T15:58:00Z">
+            <w:rPrChange w:id="516" w:author="Balaena Institute whitehead" w:date="2025-07-25T12:58:00Z" w16du:dateUtc="2025-07-25T15:58:00Z">
               <w:rPr>
                 <w:noProof/>
               </w:rPr>

</xml_diff>

<commit_message>
renamed robustess script and archived bootstrapped rob checks
</commit_message>
<xml_diff>
--- a/Manuscript/Manuscritp_SpermWhale_AgeSex_Drone_v2.docx
+++ b/Manuscript/Manuscritp_SpermWhale_AgeSex_Drone_v2.docx
@@ -1289,7 +1289,15 @@
         <w:commentReference w:id="15"/>
       </w:r>
       <w:r>
-        <w:t xml:space="preserve">only between calves/juveniles and females—in light of our </w:t>
+        <w:t>only between calves/juveniles and females—</w:t>
+      </w:r>
+      <w:proofErr w:type="gramStart"/>
+      <w:r>
+        <w:t>in light of</w:t>
+      </w:r>
+      <w:proofErr w:type="gramEnd"/>
+      <w:r>
+        <w:t xml:space="preserve"> our </w:t>
       </w:r>
       <w:r>
         <w:t>developmental stage/sex</w:t>
@@ -6619,10 +6627,18 @@
         <w:t>T</w:t>
       </w:r>
       <w:r>
-        <w:t xml:space="preserve">he posterior probability that each </w:t>
-      </w:r>
-      <w:r>
-        <w:t xml:space="preserve">individual </w:t>
+        <w:t xml:space="preserve">he posterior probability that </w:t>
+      </w:r>
+      <w:proofErr w:type="gramStart"/>
+      <w:r>
+        <w:t xml:space="preserve">each </w:t>
+      </w:r>
+      <w:r>
+        <w:t>individual</w:t>
+      </w:r>
+      <w:proofErr w:type="gramEnd"/>
+      <w:r>
+        <w:t xml:space="preserve"> </w:t>
       </w:r>
       <w:r>
         <w:t xml:space="preserve">was female was estimated </w:t>
@@ -10854,10 +10870,12 @@
           <w:t xml:space="preserve">Olympus </w:t>
         </w:r>
         <w:proofErr w:type="spellStart"/>
+        <w:proofErr w:type="gramStart"/>
         <w:r>
           <w:t>M.Zuiko</w:t>
         </w:r>
         <w:proofErr w:type="spellEnd"/>
+        <w:proofErr w:type="gramEnd"/>
         <w:r>
           <w:t xml:space="preserve"> lens. UAV altitude </w:t>
         </w:r>
@@ -12657,14 +12675,48 @@
             </w:rPr>
           </w:rPrChange>
         </w:rPr>
-        <w:t xml:space="preserve">Point locations show the bootstrapped mean for each individual (N simulations = 1000), horizontal error bars show the corresponding 95% CI length range, and vertical error bars show the 95% CI </w:t>
+        <w:t xml:space="preserve">Point locations show the bootstrapped mean for </w:t>
+      </w:r>
+      <w:proofErr w:type="gramStart"/>
+      <w:r>
+        <w:rPr>
+          <w:rFonts w:eastAsiaTheme="minorHAnsi" w:cs="Times New Roman"/>
+          <w:i w:val="0"/>
+          <w:iCs w:val="0"/>
+          <w:sz w:val="18"/>
+          <w:szCs w:val="18"/>
+          <w:rPrChange w:id="383" w:author="Balaena Institute whitehead" w:date="2025-07-25T12:58:00Z" w16du:dateUtc="2025-07-25T15:58:00Z">
+            <w:rPr>
+              <w:i w:val="0"/>
+              <w:iCs w:val="0"/>
+            </w:rPr>
+          </w:rPrChange>
+        </w:rPr>
+        <w:t>each individual</w:t>
+      </w:r>
+      <w:proofErr w:type="gramEnd"/>
+      <w:r>
+        <w:rPr>
+          <w:rFonts w:eastAsiaTheme="minorHAnsi" w:cs="Times New Roman"/>
+          <w:i w:val="0"/>
+          <w:iCs w:val="0"/>
+          <w:sz w:val="18"/>
+          <w:szCs w:val="18"/>
+          <w:rPrChange w:id="384" w:author="Balaena Institute whitehead" w:date="2025-07-25T12:58:00Z" w16du:dateUtc="2025-07-25T15:58:00Z">
+            <w:rPr>
+              <w:i w:val="0"/>
+              <w:iCs w:val="0"/>
+            </w:rPr>
+          </w:rPrChange>
+        </w:rPr>
+        <w:t xml:space="preserve"> (N simulations = 1000), horizontal error bars show the corresponding 95% CI length range, and vertical error bars show the 95% CI </w:t>
       </w:r>
       <w:r>
         <w:rPr>
           <w:rFonts w:eastAsiaTheme="minorHAnsi" w:cs="Times New Roman"/>
           <w:sz w:val="18"/>
           <w:szCs w:val="18"/>
-          <w:rPrChange w:id="383" w:author="Balaena Institute whitehead" w:date="2025-07-25T12:58:00Z" w16du:dateUtc="2025-07-25T15:58:00Z">
+          <w:rPrChange w:id="385" w:author="Balaena Institute whitehead" w:date="2025-07-25T12:58:00Z" w16du:dateUtc="2025-07-25T15:58:00Z">
             <w:rPr/>
           </w:rPrChange>
         </w:rPr>
@@ -12676,7 +12728,7 @@
           <w:sz w:val="18"/>
           <w:szCs w:val="18"/>
           <w:vertAlign w:val="subscript"/>
-          <w:rPrChange w:id="384" w:author="Balaena Institute whitehead" w:date="2025-07-25T12:58:00Z" w16du:dateUtc="2025-07-25T15:58:00Z">
+          <w:rPrChange w:id="386" w:author="Balaena Institute whitehead" w:date="2025-07-25T12:58:00Z" w16du:dateUtc="2025-07-25T15:58:00Z">
             <w:rPr>
               <w:vertAlign w:val="subscript"/>
             </w:rPr>
@@ -12692,7 +12744,7 @@
           <w:sz w:val="18"/>
           <w:szCs w:val="18"/>
           <w:vertAlign w:val="subscript"/>
-          <w:rPrChange w:id="385" w:author="Balaena Institute whitehead" w:date="2025-07-25T12:58:00Z" w16du:dateUtc="2025-07-25T15:58:00Z">
+          <w:rPrChange w:id="387" w:author="Balaena Institute whitehead" w:date="2025-07-25T12:58:00Z" w16du:dateUtc="2025-07-25T15:58:00Z">
             <w:rPr>
               <w:i w:val="0"/>
               <w:iCs w:val="0"/>
@@ -12709,7 +12761,7 @@
           <w:iCs w:val="0"/>
           <w:sz w:val="18"/>
           <w:szCs w:val="18"/>
-          <w:rPrChange w:id="386" w:author="Balaena Institute whitehead" w:date="2025-07-25T12:58:00Z" w16du:dateUtc="2025-07-25T15:58:00Z">
+          <w:rPrChange w:id="388" w:author="Balaena Institute whitehead" w:date="2025-07-25T12:58:00Z" w16du:dateUtc="2025-07-25T15:58:00Z">
             <w:rPr>
               <w:i w:val="0"/>
               <w:iCs w:val="0"/>
@@ -12760,7 +12812,7 @@
         </w:rPr>
         <w:t xml:space="preserve"> as follows: </w:t>
       </w:r>
-      <w:commentRangeStart w:id="387"/>
+      <w:commentRangeStart w:id="389"/>
       <w:r>
         <w:rPr>
           <w:rFonts w:cs="Times New Roman"/>
@@ -12812,7 +12864,7 @@
         <w:t>adult male and mature female (AM/MF), maximum female length (Fmax), and mature male (MM – 13.7).</w:t>
       </w:r>
       <w:bookmarkEnd w:id="371"/>
-      <w:commentRangeEnd w:id="387"/>
+      <w:commentRangeEnd w:id="389"/>
       <w:r>
         <w:rPr>
           <w:rStyle w:val="CommentReference"/>
@@ -12820,12 +12872,12 @@
           <w:i w:val="0"/>
           <w:iCs w:val="0"/>
         </w:rPr>
-        <w:commentReference w:id="387"/>
+        <w:commentReference w:id="389"/>
       </w:r>
     </w:p>
     <w:p>
       <w:pPr>
-        <w:pPrChange w:id="388" w:author="Ana Eguiguren" w:date="2025-07-10T19:14:00Z" w16du:dateUtc="2025-07-10T22:14:00Z">
+        <w:pPrChange w:id="390" w:author="Ana Eguiguren" w:date="2025-07-10T19:14:00Z" w16du:dateUtc="2025-07-10T22:14:00Z">
           <w:pPr>
             <w:pStyle w:val="Heading4"/>
             <w:spacing w:line="240" w:lineRule="auto"/>
@@ -12840,15 +12892,15 @@
           <w:rFonts w:cs="Times New Roman"/>
         </w:rPr>
       </w:pPr>
-      <w:commentRangeStart w:id="389"/>
-      <w:commentRangeEnd w:id="389"/>
+      <w:commentRangeStart w:id="391"/>
+      <w:commentRangeEnd w:id="391"/>
       <w:r>
         <w:rPr>
           <w:rStyle w:val="CommentReference"/>
           <w:i w:val="0"/>
           <w:iCs w:val="0"/>
         </w:rPr>
-        <w:commentReference w:id="389"/>
+        <w:commentReference w:id="391"/>
       </w:r>
       <w:commentRangeEnd w:id="362"/>
       <w:r>
@@ -12882,13 +12934,13 @@
       <w:pPr>
         <w:rPr>
           <w:rFonts w:eastAsiaTheme="minorEastAsia"/>
-          <w:rPrChange w:id="390" w:author="Ana Eguiguren" w:date="2025-09-02T19:32:00Z" w16du:dateUtc="2025-09-02T22:32:00Z">
+          <w:rPrChange w:id="392" w:author="Ana Eguiguren" w:date="2025-09-02T19:32:00Z" w16du:dateUtc="2025-09-02T22:32:00Z">
             <w:rPr/>
           </w:rPrChange>
         </w:rPr>
       </w:pPr>
-      <w:commentRangeStart w:id="391"/>
-      <w:ins w:id="392" w:author="Ana Eguiguren" w:date="2025-09-02T19:30:00Z" w16du:dateUtc="2025-09-02T22:30:00Z">
+      <w:commentRangeStart w:id="393"/>
+      <w:ins w:id="394" w:author="Ana Eguiguren" w:date="2025-09-02T19:30:00Z" w16du:dateUtc="2025-09-02T22:30:00Z">
         <w:r>
           <w:rPr>
             <w:rFonts w:eastAsiaTheme="minorEastAsia"/>
@@ -13006,7 +13058,7 @@
           <w:t xml:space="preserve">based on this metric. </w:t>
         </w:r>
       </w:ins>
-      <w:ins w:id="393" w:author="Ana Eguiguren" w:date="2025-09-02T19:31:00Z" w16du:dateUtc="2025-09-02T22:31:00Z">
+      <w:ins w:id="395" w:author="Ana Eguiguren" w:date="2025-09-02T19:31:00Z" w16du:dateUtc="2025-09-02T22:31:00Z">
         <w:r>
           <w:rPr>
             <w:rFonts w:eastAsiaTheme="minorEastAsia"/>
@@ -13043,7 +13095,7 @@
           <w:t xml:space="preserve">below and those </w:t>
         </w:r>
       </w:ins>
-      <w:ins w:id="394" w:author="Ana Eguiguren" w:date="2025-09-02T19:30:00Z" w16du:dateUtc="2025-09-02T22:30:00Z">
+      <w:ins w:id="396" w:author="Ana Eguiguren" w:date="2025-09-02T19:30:00Z" w16du:dateUtc="2025-09-02T22:30:00Z">
         <w:r>
           <w:rPr>
             <w:rFonts w:eastAsiaTheme="minorEastAsia"/>
@@ -13111,12 +13163,12 @@
           </w:rPr>
           <w:t xml:space="preserve">. </w:t>
         </w:r>
-        <w:commentRangeEnd w:id="391"/>
+        <w:commentRangeEnd w:id="393"/>
         <w:r>
           <w:rPr>
             <w:rStyle w:val="CommentReference"/>
           </w:rPr>
-          <w:commentReference w:id="391"/>
+          <w:commentReference w:id="393"/>
         </w:r>
       </w:ins>
       <w:r>
@@ -13213,12 +13265,12 @@
       <w:r>
         <w:fldChar w:fldCharType="separate"/>
       </w:r>
-      <w:ins w:id="395" w:author="Ana Eguiguren" w:date="2025-09-02T19:44:00Z" w16du:dateUtc="2025-09-02T22:44:00Z">
+      <w:ins w:id="397" w:author="Ana Eguiguren" w:date="2025-09-02T19:44:00Z" w16du:dateUtc="2025-09-02T22:44:00Z">
         <w:r>
           <w:rPr>
             <w:b/>
             <w:bCs/>
-            <w:rPrChange w:id="396" w:author="Balaena Institute whitehead" w:date="2025-07-25T12:58:00Z" w16du:dateUtc="2025-07-25T15:58:00Z">
+            <w:rPrChange w:id="398" w:author="Balaena Institute whitehead" w:date="2025-07-25T12:58:00Z" w16du:dateUtc="2025-07-25T15:58:00Z">
               <w:rPr/>
             </w:rPrChange>
           </w:rPr>
@@ -13232,7 +13284,7 @@
           <w:t>4</w:t>
         </w:r>
       </w:ins>
-      <w:del w:id="397" w:author="Ana Eguiguren" w:date="2025-09-02T19:44:00Z" w16du:dateUtc="2025-09-02T22:44:00Z">
+      <w:del w:id="399" w:author="Ana Eguiguren" w:date="2025-09-02T19:44:00Z" w16du:dateUtc="2025-09-02T22:44:00Z">
         <w:r>
           <w:rPr>
             <w:b/>
@@ -13273,7 +13325,7 @@
       <w:r>
         <w:fldChar w:fldCharType="separate"/>
       </w:r>
-      <w:ins w:id="398" w:author="Ana Eguiguren" w:date="2025-09-02T19:44:00Z" w16du:dateUtc="2025-09-02T22:44:00Z">
+      <w:ins w:id="400" w:author="Ana Eguiguren" w:date="2025-09-02T19:44:00Z" w16du:dateUtc="2025-09-02T22:44:00Z">
         <w:r>
           <w:rPr>
             <w:b/>
@@ -13290,7 +13342,7 @@
           <w:t>5</w:t>
         </w:r>
       </w:ins>
-      <w:del w:id="399" w:author="Ana Eguiguren" w:date="2025-09-02T19:44:00Z" w16du:dateUtc="2025-09-02T22:44:00Z">
+      <w:del w:id="401" w:author="Ana Eguiguren" w:date="2025-09-02T19:44:00Z" w16du:dateUtc="2025-09-02T22:44:00Z">
         <w:r>
           <w:rPr>
             <w:b/>
@@ -13389,7 +13441,7 @@
       <w:r>
         <w:fldChar w:fldCharType="separate"/>
       </w:r>
-      <w:ins w:id="400" w:author="Ana Eguiguren" w:date="2025-09-02T19:44:00Z" w16du:dateUtc="2025-09-02T22:44:00Z">
+      <w:ins w:id="402" w:author="Ana Eguiguren" w:date="2025-09-02T19:44:00Z" w16du:dateUtc="2025-09-02T22:44:00Z">
         <w:r>
           <w:rPr>
             <w:b/>
@@ -13398,7 +13450,7 @@
           <w:t xml:space="preserve">Figure </w:t>
         </w:r>
       </w:ins>
-      <w:del w:id="401" w:author="Ana Eguiguren" w:date="2025-09-02T19:44:00Z" w16du:dateUtc="2025-09-02T22:44:00Z">
+      <w:del w:id="403" w:author="Ana Eguiguren" w:date="2025-09-02T19:44:00Z" w16du:dateUtc="2025-09-02T22:44:00Z">
         <w:r>
           <w:rPr>
             <w:b/>
@@ -13421,6 +13473,7 @@
         <w:t>). Estimates of asymptote parameters (</w:t>
       </w:r>
       <w:proofErr w:type="spellStart"/>
+      <w:proofErr w:type="gramStart"/>
       <w:r>
         <w:rPr>
           <w:i/>
@@ -13446,7 +13499,11 @@
         <w:t xml:space="preserve">  </w:t>
       </w:r>
       <w:r>
-        <w:t xml:space="preserve">and </w:t>
+        <w:t>and</w:t>
+      </w:r>
+      <w:proofErr w:type="gramEnd"/>
+      <w:r>
+        <w:t xml:space="preserve"> </w:t>
       </w:r>
       <w:proofErr w:type="spellStart"/>
       <w:r>
@@ -13505,9 +13562,9 @@
       <w:r>
         <w:t>)</w:t>
       </w:r>
-      <w:commentRangeStart w:id="402"/>
-      <w:commentRangeStart w:id="403"/>
       <w:commentRangeStart w:id="404"/>
+      <w:commentRangeStart w:id="405"/>
+      <w:commentRangeStart w:id="406"/>
       <w:r>
         <w:t xml:space="preserve"> (</w:t>
       </w:r>
@@ -13523,12 +13580,12 @@
       <w:r>
         <w:fldChar w:fldCharType="separate"/>
       </w:r>
-      <w:ins w:id="405" w:author="Ana Eguiguren" w:date="2025-09-02T19:44:00Z" w16du:dateUtc="2025-09-02T22:44:00Z">
+      <w:ins w:id="407" w:author="Ana Eguiguren" w:date="2025-09-02T19:44:00Z" w16du:dateUtc="2025-09-02T22:44:00Z">
         <w:r>
           <w:rPr>
             <w:b/>
             <w:bCs/>
-            <w:rPrChange w:id="406" w:author="Balaena Institute whitehead" w:date="2025-07-25T12:58:00Z" w16du:dateUtc="2025-07-25T15:58:00Z">
+            <w:rPrChange w:id="408" w:author="Balaena Institute whitehead" w:date="2025-07-25T12:58:00Z" w16du:dateUtc="2025-07-25T15:58:00Z">
               <w:rPr/>
             </w:rPrChange>
           </w:rPr>
@@ -13542,7 +13599,7 @@
           <w:t>4</w:t>
         </w:r>
       </w:ins>
-      <w:del w:id="407" w:author="Ana Eguiguren" w:date="2025-09-02T19:44:00Z" w16du:dateUtc="2025-09-02T22:44:00Z">
+      <w:del w:id="409" w:author="Ana Eguiguren" w:date="2025-09-02T19:44:00Z" w16du:dateUtc="2025-09-02T22:44:00Z">
         <w:r>
           <w:rPr>
             <w:b/>
@@ -13563,8 +13620,8 @@
       <w:r>
         <w:t xml:space="preserve"> </w:t>
       </w:r>
-      <w:commentRangeStart w:id="408"/>
-      <w:del w:id="409" w:author="Ana Eguiguren" w:date="2025-09-16T21:14:00Z" w16du:dateUtc="2025-09-17T00:14:00Z">
+      <w:commentRangeStart w:id="410"/>
+      <w:del w:id="411" w:author="Ana Eguiguren" w:date="2025-09-16T21:14:00Z" w16du:dateUtc="2025-09-17T00:14:00Z">
         <w:r>
           <w:delText>In fact,</w:delText>
         </w:r>
@@ -13572,19 +13629,19 @@
       <w:r>
         <w:t xml:space="preserve"> </w:t>
       </w:r>
-      <w:commentRangeEnd w:id="408"/>
+      <w:commentRangeEnd w:id="410"/>
       <w:r>
         <w:rPr>
           <w:rStyle w:val="CommentReference"/>
         </w:rPr>
-        <w:commentReference w:id="408"/>
-      </w:r>
-      <w:ins w:id="410" w:author="Ana Eguiguren" w:date="2025-09-16T21:14:00Z" w16du:dateUtc="2025-09-17T00:14:00Z">
+        <w:commentReference w:id="410"/>
+      </w:r>
+      <w:ins w:id="412" w:author="Ana Eguiguren" w:date="2025-09-16T21:14:00Z" w16du:dateUtc="2025-09-17T00:14:00Z">
         <w:r>
           <w:t>F</w:t>
         </w:r>
       </w:ins>
-      <w:del w:id="411" w:author="Ana Eguiguren" w:date="2025-09-16T21:14:00Z" w16du:dateUtc="2025-09-17T00:14:00Z">
+      <w:del w:id="413" w:author="Ana Eguiguren" w:date="2025-09-16T21:14:00Z" w16du:dateUtc="2025-09-17T00:14:00Z">
         <w:r>
           <w:delText>f</w:delText>
         </w:r>
@@ -13739,26 +13796,7 @@
         </w:rPr>
         <w:fldChar w:fldCharType="separate"/>
       </w:r>
-      <w:ins w:id="412" w:author="Ana Eguiguren" w:date="2025-09-02T19:44:00Z" w16du:dateUtc="2025-09-02T22:44:00Z">
-        <w:r>
-          <w:rPr>
-            <w:b/>
-            <w:bCs/>
-            <w:rPrChange w:id="413" w:author="Balaena Institute whitehead" w:date="2025-07-25T12:58:00Z" w16du:dateUtc="2025-07-25T15:58:00Z">
-              <w:rPr/>
-            </w:rPrChange>
-          </w:rPr>
-          <w:t xml:space="preserve">Figure </w:t>
-        </w:r>
-        <w:r>
-          <w:rPr>
-            <w:b/>
-            <w:bCs/>
-          </w:rPr>
-          <w:t>4</w:t>
-        </w:r>
-      </w:ins>
-      <w:del w:id="414" w:author="Ana Eguiguren" w:date="2025-09-02T19:44:00Z" w16du:dateUtc="2025-09-02T22:44:00Z">
+      <w:ins w:id="414" w:author="Ana Eguiguren" w:date="2025-09-02T19:44:00Z" w16du:dateUtc="2025-09-02T22:44:00Z">
         <w:r>
           <w:rPr>
             <w:b/>
@@ -13767,13 +13805,32 @@
               <w:rPr/>
             </w:rPrChange>
           </w:rPr>
-          <w:delText xml:space="preserve">Figure </w:delText>
+          <w:t xml:space="preserve">Figure </w:t>
         </w:r>
         <w:r>
           <w:rPr>
             <w:b/>
             <w:bCs/>
-            <w:rPrChange w:id="416" w:author="Balaena Institute whitehead" w:date="2025-07-25T12:58:00Z" w16du:dateUtc="2025-07-25T15:58:00Z">
+          </w:rPr>
+          <w:t>4</w:t>
+        </w:r>
+      </w:ins>
+      <w:del w:id="416" w:author="Ana Eguiguren" w:date="2025-09-02T19:44:00Z" w16du:dateUtc="2025-09-02T22:44:00Z">
+        <w:r>
+          <w:rPr>
+            <w:b/>
+            <w:bCs/>
+            <w:rPrChange w:id="417" w:author="Balaena Institute whitehead" w:date="2025-07-25T12:58:00Z" w16du:dateUtc="2025-07-25T15:58:00Z">
+              <w:rPr/>
+            </w:rPrChange>
+          </w:rPr>
+          <w:delText xml:space="preserve">Figure </w:delText>
+        </w:r>
+        <w:r>
+          <w:rPr>
+            <w:b/>
+            <w:bCs/>
+            <w:rPrChange w:id="418" w:author="Balaena Institute whitehead" w:date="2025-07-25T12:58:00Z" w16du:dateUtc="2025-07-25T15:58:00Z">
               <w:rPr>
                 <w:noProof/>
               </w:rPr>
@@ -13792,26 +13849,26 @@
       <w:r>
         <w:t>).</w:t>
       </w:r>
-      <w:commentRangeEnd w:id="402"/>
+      <w:commentRangeEnd w:id="404"/>
       <w:r>
         <w:rPr>
           <w:rStyle w:val="CommentReference"/>
         </w:rPr>
-        <w:commentReference w:id="402"/>
-      </w:r>
-      <w:commentRangeEnd w:id="403"/>
+        <w:commentReference w:id="404"/>
+      </w:r>
+      <w:commentRangeEnd w:id="405"/>
       <w:r>
         <w:rPr>
           <w:rStyle w:val="CommentReference"/>
         </w:rPr>
-        <w:commentReference w:id="403"/>
-      </w:r>
-      <w:commentRangeEnd w:id="404"/>
+        <w:commentReference w:id="405"/>
+      </w:r>
+      <w:commentRangeEnd w:id="406"/>
       <w:r>
         <w:rPr>
           <w:rStyle w:val="CommentReference"/>
         </w:rPr>
-        <w:commentReference w:id="404"/>
+        <w:commentReference w:id="406"/>
       </w:r>
     </w:p>
     <w:p>
@@ -13875,14 +13932,14 @@
           <w:color w:val="auto"/>
         </w:rPr>
       </w:pPr>
-      <w:bookmarkStart w:id="417" w:name="_Ref203140158"/>
-      <w:bookmarkStart w:id="418" w:name="_Ref203140152"/>
+      <w:bookmarkStart w:id="419" w:name="_Ref203140158"/>
+      <w:bookmarkStart w:id="420" w:name="_Ref203140152"/>
       <w:r>
         <w:rPr>
           <w:b/>
           <w:bCs/>
           <w:color w:val="auto"/>
-          <w:rPrChange w:id="419" w:author="Balaena Institute whitehead" w:date="2025-07-25T12:58:00Z" w16du:dateUtc="2025-07-25T15:58:00Z">
+          <w:rPrChange w:id="421" w:author="Balaena Institute whitehead" w:date="2025-07-25T12:58:00Z" w16du:dateUtc="2025-07-25T15:58:00Z">
             <w:rPr/>
           </w:rPrChange>
         </w:rPr>
@@ -13901,7 +13958,7 @@
           <w:b/>
           <w:bCs/>
           <w:color w:val="auto"/>
-          <w:rPrChange w:id="420" w:author="Balaena Institute whitehead" w:date="2025-07-25T12:58:00Z" w16du:dateUtc="2025-07-25T15:58:00Z">
+          <w:rPrChange w:id="422" w:author="Balaena Institute whitehead" w:date="2025-07-25T12:58:00Z" w16du:dateUtc="2025-07-25T15:58:00Z">
             <w:rPr/>
           </w:rPrChange>
         </w:rPr>
@@ -13915,7 +13972,7 @@
         </w:rPr>
         <w:fldChar w:fldCharType="separate"/>
       </w:r>
-      <w:ins w:id="421" w:author="Ana Eguiguren" w:date="2025-09-02T19:44:00Z" w16du:dateUtc="2025-09-02T22:44:00Z">
+      <w:ins w:id="423" w:author="Ana Eguiguren" w:date="2025-09-02T19:44:00Z" w16du:dateUtc="2025-09-02T22:44:00Z">
         <w:r>
           <w:rPr>
             <w:b/>
@@ -13934,7 +13991,7 @@
         </w:rPr>
         <w:fldChar w:fldCharType="end"/>
       </w:r>
-      <w:bookmarkEnd w:id="417"/>
+      <w:bookmarkEnd w:id="419"/>
       <w:r>
         <w:rPr>
           <w:b/>
@@ -13958,50 +14015,6 @@
           <w:color w:val="auto"/>
         </w:rPr>
         <w:t>Distribution of bootstrapped parameter estimates modeling the growth rate of females and small males (≤ 6 m) (</w:t>
-      </w:r>
-      <w:proofErr w:type="spellStart"/>
-      <w:r>
-        <w:rPr>
-          <w:color w:val="auto"/>
-          <w:rPrChange w:id="422" w:author="Balaena Institute whitehead" w:date="2025-07-25T12:58:00Z" w16du:dateUtc="2025-07-25T15:58:00Z">
-            <w:rPr>
-              <w:i w:val="0"/>
-              <w:iCs w:val="0"/>
-              <w:color w:val="auto"/>
-            </w:rPr>
-          </w:rPrChange>
-        </w:rPr>
-        <w:t>fr</w:t>
-      </w:r>
-      <w:proofErr w:type="spellEnd"/>
-      <w:r>
-        <w:rPr>
-          <w:i w:val="0"/>
-          <w:iCs w:val="0"/>
-          <w:color w:val="auto"/>
-        </w:rPr>
-        <w:t xml:space="preserve">), the female asymptote of </w:t>
-      </w:r>
-      <w:r>
-        <w:rPr>
-          <w:color w:val="auto"/>
-          <w:rPrChange w:id="423" w:author="Balaena Institute whitehead" w:date="2025-07-25T12:58:00Z" w16du:dateUtc="2025-07-25T15:58:00Z">
-            <w:rPr>
-              <w:i w:val="0"/>
-              <w:iCs w:val="0"/>
-              <w:color w:val="auto"/>
-            </w:rPr>
-          </w:rPrChange>
-        </w:rPr>
-        <w:t>NR</w:t>
-      </w:r>
-      <w:r>
-        <w:rPr>
-          <w:i w:val="0"/>
-          <w:iCs w:val="0"/>
-          <w:color w:val="auto"/>
-        </w:rPr>
-        <w:t xml:space="preserve"> (</w:t>
       </w:r>
       <w:proofErr w:type="spellStart"/>
       <w:r>
@@ -14015,47 +14028,37 @@
             </w:rPr>
           </w:rPrChange>
         </w:rPr>
-        <w:t>max</w:t>
-      </w:r>
-      <w:r>
-        <w:rPr>
+        <w:t>fr</w:t>
+      </w:r>
+      <w:proofErr w:type="spellEnd"/>
+      <w:r>
+        <w:rPr>
+          <w:i w:val="0"/>
+          <w:iCs w:val="0"/>
           <w:color w:val="auto"/>
-          <w:vertAlign w:val="subscript"/>
+        </w:rPr>
+        <w:t xml:space="preserve">), the female asymptote of </w:t>
+      </w:r>
+      <w:r>
+        <w:rPr>
+          <w:color w:val="auto"/>
           <w:rPrChange w:id="425" w:author="Balaena Institute whitehead" w:date="2025-07-25T12:58:00Z" w16du:dateUtc="2025-07-25T15:58:00Z">
             <w:rPr>
               <w:i w:val="0"/>
               <w:iCs w:val="0"/>
               <w:color w:val="auto"/>
-              <w:vertAlign w:val="subscript"/>
             </w:rPr>
           </w:rPrChange>
         </w:rPr>
-        <w:t>f</w:t>
-      </w:r>
-      <w:proofErr w:type="spellEnd"/>
+        <w:t>NR</w:t>
+      </w:r>
       <w:r>
         <w:rPr>
           <w:i w:val="0"/>
           <w:iCs w:val="0"/>
           <w:color w:val="auto"/>
         </w:rPr>
-        <w:t>), the growth rate of larger males (</w:t>
-      </w:r>
-      <w:r>
-        <w:rPr>
-          <w:i w:val="0"/>
-          <w:iCs w:val="0"/>
-          <w:color w:val="auto"/>
-        </w:rPr>
-        <w:sym w:font="Symbol" w:char="F03E"/>
-      </w:r>
-      <w:r>
-        <w:rPr>
-          <w:i w:val="0"/>
-          <w:iCs w:val="0"/>
-          <w:color w:val="auto"/>
-        </w:rPr>
-        <w:t xml:space="preserve"> 6 m) (</w:t>
+        <w:t xml:space="preserve"> (</w:t>
       </w:r>
       <w:proofErr w:type="spellStart"/>
       <w:r>
@@ -14069,37 +14072,47 @@
             </w:rPr>
           </w:rPrChange>
         </w:rPr>
-        <w:t>mr</w:t>
-      </w:r>
-      <w:proofErr w:type="spellEnd"/>
-      <w:r>
-        <w:rPr>
-          <w:i w:val="0"/>
-          <w:iCs w:val="0"/>
+        <w:t>max</w:t>
+      </w:r>
+      <w:r>
+        <w:rPr>
           <w:color w:val="auto"/>
-        </w:rPr>
-        <w:t xml:space="preserve">), and the male asymptote of </w:t>
-      </w:r>
-      <w:r>
-        <w:rPr>
-          <w:color w:val="auto"/>
+          <w:vertAlign w:val="subscript"/>
           <w:rPrChange w:id="427" w:author="Balaena Institute whitehead" w:date="2025-07-25T12:58:00Z" w16du:dateUtc="2025-07-25T15:58:00Z">
             <w:rPr>
               <w:i w:val="0"/>
               <w:iCs w:val="0"/>
               <w:color w:val="auto"/>
+              <w:vertAlign w:val="subscript"/>
             </w:rPr>
           </w:rPrChange>
         </w:rPr>
-        <w:t>NR</w:t>
-      </w:r>
+        <w:t>f</w:t>
+      </w:r>
+      <w:proofErr w:type="spellEnd"/>
       <w:r>
         <w:rPr>
           <w:i w:val="0"/>
           <w:iCs w:val="0"/>
           <w:color w:val="auto"/>
         </w:rPr>
-        <w:t xml:space="preserve"> (</w:t>
+        <w:t>), the growth rate of larger males (</w:t>
+      </w:r>
+      <w:r>
+        <w:rPr>
+          <w:i w:val="0"/>
+          <w:iCs w:val="0"/>
+          <w:color w:val="auto"/>
+        </w:rPr>
+        <w:sym w:font="Symbol" w:char="F03E"/>
+      </w:r>
+      <w:r>
+        <w:rPr>
+          <w:i w:val="0"/>
+          <w:iCs w:val="0"/>
+          <w:color w:val="auto"/>
+        </w:rPr>
+        <w:t xml:space="preserve"> 6 m) (</w:t>
       </w:r>
       <w:proofErr w:type="spellStart"/>
       <w:r>
@@ -14113,13 +14126,57 @@
             </w:rPr>
           </w:rPrChange>
         </w:rPr>
+        <w:t>mr</w:t>
+      </w:r>
+      <w:proofErr w:type="spellEnd"/>
+      <w:r>
+        <w:rPr>
+          <w:i w:val="0"/>
+          <w:iCs w:val="0"/>
+          <w:color w:val="auto"/>
+        </w:rPr>
+        <w:t xml:space="preserve">), and the male asymptote of </w:t>
+      </w:r>
+      <w:r>
+        <w:rPr>
+          <w:color w:val="auto"/>
+          <w:rPrChange w:id="429" w:author="Balaena Institute whitehead" w:date="2025-07-25T12:58:00Z" w16du:dateUtc="2025-07-25T15:58:00Z">
+            <w:rPr>
+              <w:i w:val="0"/>
+              <w:iCs w:val="0"/>
+              <w:color w:val="auto"/>
+            </w:rPr>
+          </w:rPrChange>
+        </w:rPr>
+        <w:t>NR</w:t>
+      </w:r>
+      <w:r>
+        <w:rPr>
+          <w:i w:val="0"/>
+          <w:iCs w:val="0"/>
+          <w:color w:val="auto"/>
+        </w:rPr>
+        <w:t xml:space="preserve"> (</w:t>
+      </w:r>
+      <w:proofErr w:type="spellStart"/>
+      <w:r>
+        <w:rPr>
+          <w:color w:val="auto"/>
+          <w:rPrChange w:id="430" w:author="Balaena Institute whitehead" w:date="2025-07-25T12:58:00Z" w16du:dateUtc="2025-07-25T15:58:00Z">
+            <w:rPr>
+              <w:i w:val="0"/>
+              <w:iCs w:val="0"/>
+              <w:color w:val="auto"/>
+            </w:rPr>
+          </w:rPrChange>
+        </w:rPr>
         <w:t>max</w:t>
       </w:r>
       <w:r>
         <w:rPr>
           <w:color w:val="auto"/>
           <w:vertAlign w:val="subscript"/>
-          <w:rPrChange w:id="429" w:author="Balaena Institute whitehead" w:date="2025-07-25T12:58:00Z" w16du:dateUtc="2025-07-25T15:58:00Z">
+          <w:rPrChange w:id="431" w:author="Balaena Institute whitehead" w:date="2025-07-25T12:58:00Z" w16du:dateUtc="2025-07-25T15:58:00Z">
             <w:rPr>
               <w:i w:val="0"/>
               <w:iCs w:val="0"/>
@@ -14139,7 +14196,7 @@
         </w:rPr>
         <w:t>).</w:t>
       </w:r>
-      <w:bookmarkEnd w:id="418"/>
+      <w:bookmarkEnd w:id="420"/>
     </w:p>
     <w:p>
       <w:pPr>
@@ -14154,7 +14211,7 @@
     <w:p>
       <w:pPr>
         <w:pStyle w:val="Caption"/>
-        <w:pPrChange w:id="430" w:author="Balaena Institute whitehead" w:date="2025-07-11T15:25:00Z" w16du:dateUtc="2025-07-11T18:25:00Z">
+        <w:pPrChange w:id="432" w:author="Balaena Institute whitehead" w:date="2025-07-11T15:25:00Z" w16du:dateUtc="2025-07-11T18:25:00Z">
           <w:pPr/>
         </w:pPrChange>
       </w:pPr>
@@ -14225,7 +14282,7 @@
       <w:pPr>
         <w:pStyle w:val="Caption"/>
       </w:pPr>
-      <w:bookmarkStart w:id="431" w:name="_Ref201775677"/>
+      <w:bookmarkStart w:id="433" w:name="_Ref201775677"/>
       <w:r>
         <w:rPr>
           <w:b/>
@@ -14275,7 +14332,7 @@
         </w:rPr>
         <w:fldChar w:fldCharType="end"/>
       </w:r>
-      <w:bookmarkEnd w:id="431"/>
+      <w:bookmarkEnd w:id="433"/>
       <w:r>
         <w:rPr>
           <w:b/>
@@ -14300,7 +14357,7 @@
         </w:rPr>
         <w:t>anterior</w:t>
       </w:r>
-      <w:commentRangeStart w:id="432"/>
+      <w:commentRangeStart w:id="434"/>
       <w:r>
         <w:rPr>
           <w:i w:val="0"/>
@@ -14317,7 +14374,7 @@
         </w:rPr>
         <w:t xml:space="preserve"> </w:t>
       </w:r>
-      <w:commentRangeEnd w:id="432"/>
+      <w:commentRangeEnd w:id="434"/>
       <w:r>
         <w:rPr>
           <w:rStyle w:val="CommentReference"/>
@@ -14325,7 +14382,7 @@
           <w:iCs w:val="0"/>
           <w:color w:val="auto"/>
         </w:rPr>
-        <w:commentReference w:id="432"/>
+        <w:commentReference w:id="434"/>
       </w:r>
       <w:r>
         <w:rPr>
@@ -14387,7 +14444,7 @@
         </w:rPr>
         <w:t>N</w:t>
       </w:r>
-      <w:commentRangeStart w:id="433"/>
+      <w:commentRangeStart w:id="435"/>
       <w:r>
         <w:rPr>
           <w:color w:val="auto"/>
@@ -14398,7 +14455,7 @@
         <w:rPr>
           <w:color w:val="auto"/>
           <w:vertAlign w:val="subscript"/>
-          <w:rPrChange w:id="434" w:author="Christine K" w:date="2025-08-09T14:08:00Z" w16du:dateUtc="2025-08-09T21:08:00Z">
+          <w:rPrChange w:id="436" w:author="Christine K" w:date="2025-08-09T14:08:00Z" w16du:dateUtc="2025-08-09T21:08:00Z">
             <w:rPr>
               <w:color w:val="auto"/>
             </w:rPr>
@@ -14420,7 +14477,7 @@
         </w:rPr>
         <w:t xml:space="preserve">values </w:t>
       </w:r>
-      <w:commentRangeEnd w:id="433"/>
+      <w:commentRangeEnd w:id="435"/>
       <w:r>
         <w:rPr>
           <w:rStyle w:val="CommentReference"/>
@@ -14428,7 +14485,7 @@
           <w:iCs w:val="0"/>
           <w:color w:val="auto"/>
         </w:rPr>
-        <w:commentReference w:id="433"/>
+        <w:commentReference w:id="435"/>
       </w:r>
       <w:r>
         <w:rPr>
@@ -14594,7 +14651,7 @@
       <w:r>
         <w:t xml:space="preserve"> </w:t>
       </w:r>
-      <w:commentRangeStart w:id="435"/>
+      <w:commentRangeStart w:id="437"/>
       <w:r>
         <w:t>consistently</w:t>
       </w:r>
@@ -14665,12 +14722,12 @@
       <w:r>
         <w:t xml:space="preserve">assigned </w:t>
       </w:r>
-      <w:commentRangeEnd w:id="435"/>
+      <w:commentRangeEnd w:id="437"/>
       <w:r>
         <w:rPr>
           <w:rStyle w:val="CommentReference"/>
         </w:rPr>
-        <w:commentReference w:id="435"/>
+        <w:commentReference w:id="437"/>
       </w:r>
       <w:r>
         <w:t>high probability</w:t>
@@ -14796,28 +14853,28 @@
       <w:r>
         <w:t xml:space="preserve"> </w:t>
       </w:r>
-      <w:commentRangeStart w:id="436"/>
+      <w:commentRangeStart w:id="438"/>
       <w:r>
         <w:t>exceeding the maximum recorded female length</w:t>
       </w:r>
-      <w:commentRangeEnd w:id="436"/>
+      <w:commentRangeEnd w:id="438"/>
       <w:r>
         <w:rPr>
           <w:rStyle w:val="CommentReference"/>
         </w:rPr>
-        <w:commentReference w:id="436"/>
-      </w:r>
-      <w:ins w:id="437" w:author="Christine K" w:date="2025-08-09T14:13:00Z" w16du:dateUtc="2025-08-09T21:13:00Z">
+        <w:commentReference w:id="438"/>
+      </w:r>
+      <w:ins w:id="439" w:author="Christine K" w:date="2025-08-09T14:13:00Z" w16du:dateUtc="2025-08-09T21:13:00Z">
         <w:r>
           <w:t xml:space="preserve"> </w:t>
         </w:r>
-        <w:del w:id="438" w:author="Ana Eguiguren" w:date="2025-09-16T21:21:00Z" w16du:dateUtc="2025-09-17T00:21:00Z">
+        <w:del w:id="440" w:author="Ana Eguiguren" w:date="2025-09-16T21:21:00Z" w16du:dateUtc="2025-09-17T00:21:00Z">
           <w:r>
             <w:delText>of X m</w:delText>
           </w:r>
         </w:del>
       </w:ins>
-      <w:ins w:id="439" w:author="Ana Eguiguren" w:date="2025-09-16T21:21:00Z" w16du:dateUtc="2025-09-17T00:21:00Z">
+      <w:ins w:id="441" w:author="Ana Eguiguren" w:date="2025-09-16T21:21:00Z" w16du:dateUtc="2025-09-17T00:21:00Z">
         <w:r>
           <w:t xml:space="preserve">12 m </w:t>
         </w:r>
@@ -14849,7 +14906,7 @@
       <w:r>
         <w:t xml:space="preserve"> </w:t>
       </w:r>
-      <w:del w:id="440" w:author="Balaena Institute whitehead" w:date="2025-09-04T17:16:00Z" w16du:dateUtc="2025-09-04T20:16:00Z">
+      <w:del w:id="442" w:author="Balaena Institute whitehead" w:date="2025-09-04T17:16:00Z" w16du:dateUtc="2025-09-04T20:16:00Z">
         <w:r>
           <w:delText xml:space="preserve">Images of a sample of individuals and their corresponding </w:delText>
         </w:r>
@@ -14871,7 +14928,7 @@
           <w:delText xml:space="preserve">Supplementary Material </w:delText>
         </w:r>
       </w:del>
-      <w:del w:id="441" w:author="Balaena Institute whitehead" w:date="2025-09-04T17:10:00Z" w16du:dateUtc="2025-09-04T20:10:00Z">
+      <w:del w:id="443" w:author="Balaena Institute whitehead" w:date="2025-09-04T17:10:00Z" w16du:dateUtc="2025-09-04T20:10:00Z">
         <w:r>
           <w:rPr>
             <w:b/>
@@ -14880,12 +14937,12 @@
           <w:delText>4</w:delText>
         </w:r>
       </w:del>
-      <w:del w:id="442" w:author="Balaena Institute whitehead" w:date="2025-09-04T17:16:00Z" w16du:dateUtc="2025-09-04T20:16:00Z">
+      <w:del w:id="444" w:author="Balaena Institute whitehead" w:date="2025-09-04T17:16:00Z" w16du:dateUtc="2025-09-04T20:16:00Z">
         <w:r>
           <w:delText xml:space="preserve">. </w:delText>
         </w:r>
       </w:del>
-      <w:ins w:id="443" w:author="Balaena Institute whitehead" w:date="2025-09-04T17:09:00Z" w16du:dateUtc="2025-09-04T20:09:00Z">
+      <w:ins w:id="445" w:author="Balaena Institute whitehead" w:date="2025-09-04T17:09:00Z" w16du:dateUtc="2025-09-04T20:09:00Z">
         <w:r>
           <w:rPr>
             <w:i/>
@@ -14907,7 +14964,7 @@
           <w:t xml:space="preserve">and </w:t>
         </w:r>
       </w:ins>
-      <w:ins w:id="444" w:author="Balaena Institute whitehead" w:date="2025-09-04T17:10:00Z" w16du:dateUtc="2025-09-04T20:10:00Z">
+      <w:ins w:id="446" w:author="Balaena Institute whitehead" w:date="2025-09-04T17:10:00Z" w16du:dateUtc="2025-09-04T20:10:00Z">
         <w:r>
           <w:t xml:space="preserve">prior </w:t>
         </w:r>
@@ -14922,7 +14979,7 @@
           <w:t xml:space="preserve"> values for most individuals</w:t>
         </w:r>
       </w:ins>
-      <w:ins w:id="445" w:author="Balaena Institute whitehead" w:date="2025-09-04T17:15:00Z" w16du:dateUtc="2025-09-04T20:15:00Z">
+      <w:ins w:id="447" w:author="Balaena Institute whitehead" w:date="2025-09-04T17:15:00Z" w16du:dateUtc="2025-09-04T20:15:00Z">
         <w:r>
           <w:t xml:space="preserve">, particularly </w:t>
         </w:r>
@@ -14930,32 +14987,32 @@
       <w:r>
         <w:t xml:space="preserve">for </w:t>
       </w:r>
-      <w:ins w:id="446" w:author="Balaena Institute whitehead" w:date="2025-09-04T17:15:00Z" w16du:dateUtc="2025-09-04T20:15:00Z">
+      <w:ins w:id="448" w:author="Balaena Institute whitehead" w:date="2025-09-04T17:15:00Z" w16du:dateUtc="2025-09-04T20:15:00Z">
         <w:r>
           <w:t xml:space="preserve">those that had consistently </w:t>
-        </w:r>
-      </w:ins>
-      <w:ins w:id="447" w:author="Balaena Institute whitehead" w:date="2025-09-04T17:16:00Z" w16du:dateUtc="2025-09-04T20:16:00Z">
-        <w:r>
-          <w:t xml:space="preserve">either </w:t>
-        </w:r>
-      </w:ins>
-      <w:ins w:id="448" w:author="Balaena Institute whitehead" w:date="2025-09-04T17:15:00Z" w16du:dateUtc="2025-09-04T20:15:00Z">
-        <w:r>
-          <w:t>high</w:t>
         </w:r>
       </w:ins>
       <w:ins w:id="449" w:author="Balaena Institute whitehead" w:date="2025-09-04T17:16:00Z" w16du:dateUtc="2025-09-04T20:16:00Z">
         <w:r>
-          <w:t xml:space="preserve"> or low probabilities of being fema</w:t>
+          <w:t xml:space="preserve">either </w:t>
         </w:r>
       </w:ins>
-      <w:ins w:id="450" w:author="Balaena Institute whitehead" w:date="2025-09-04T17:17:00Z" w16du:dateUtc="2025-09-04T20:17:00Z">
-        <w:r>
-          <w:t>l</w:t>
+      <w:ins w:id="450" w:author="Balaena Institute whitehead" w:date="2025-09-04T17:15:00Z" w16du:dateUtc="2025-09-04T20:15:00Z">
+        <w:r>
+          <w:t>high</w:t>
         </w:r>
       </w:ins>
       <w:ins w:id="451" w:author="Balaena Institute whitehead" w:date="2025-09-04T17:16:00Z" w16du:dateUtc="2025-09-04T20:16:00Z">
+        <w:r>
+          <w:t xml:space="preserve"> or low probabilities of being fema</w:t>
+        </w:r>
+      </w:ins>
+      <w:ins w:id="452" w:author="Balaena Institute whitehead" w:date="2025-09-04T17:17:00Z" w16du:dateUtc="2025-09-04T20:17:00Z">
+        <w:r>
+          <w:t>l</w:t>
+        </w:r>
+      </w:ins>
+      <w:ins w:id="453" w:author="Balaena Institute whitehead" w:date="2025-09-04T17:16:00Z" w16du:dateUtc="2025-09-04T20:16:00Z">
         <w:r>
           <w:t>e (</w:t>
         </w:r>
@@ -14970,7 +15027,7 @@
           <w:t>)</w:t>
         </w:r>
       </w:ins>
-      <w:ins w:id="452" w:author="Balaena Institute whitehead" w:date="2025-09-04T17:12:00Z" w16du:dateUtc="2025-09-04T20:12:00Z">
+      <w:ins w:id="454" w:author="Balaena Institute whitehead" w:date="2025-09-04T17:12:00Z" w16du:dateUtc="2025-09-04T20:12:00Z">
         <w:r>
           <w:t>.</w:t>
         </w:r>
@@ -14978,12 +15035,12 @@
       <w:r>
         <w:t xml:space="preserve"> </w:t>
       </w:r>
-      <w:ins w:id="453" w:author="Balaena Institute whitehead" w:date="2025-09-04T17:12:00Z" w16du:dateUtc="2025-09-04T20:12:00Z">
+      <w:ins w:id="455" w:author="Balaena Institute whitehead" w:date="2025-09-04T17:12:00Z" w16du:dateUtc="2025-09-04T20:12:00Z">
         <w:r>
           <w:t xml:space="preserve">Individuals for which varying parameter values had a </w:t>
         </w:r>
       </w:ins>
-      <w:ins w:id="454" w:author="Balaena Institute whitehead" w:date="2025-09-04T17:13:00Z" w16du:dateUtc="2025-09-04T20:13:00Z">
+      <w:ins w:id="456" w:author="Balaena Institute whitehead" w:date="2025-09-04T17:13:00Z" w16du:dateUtc="2025-09-04T20:13:00Z">
         <w:r>
           <w:t>more considerable effect (i.e., &gt; 0.05 difference</w:t>
         </w:r>
@@ -14998,17 +15055,17 @@
         </w:rPr>
         <w:t>P(f)</w:t>
       </w:r>
-      <w:ins w:id="455" w:author="Balaena Institute whitehead" w:date="2025-09-04T17:13:00Z" w16du:dateUtc="2025-09-04T20:13:00Z">
+      <w:ins w:id="457" w:author="Balaena Institute whitehead" w:date="2025-09-04T17:13:00Z" w16du:dateUtc="2025-09-04T20:13:00Z">
         <w:r>
           <w:t xml:space="preserve"> between scenarios)</w:t>
         </w:r>
       </w:ins>
-      <w:ins w:id="456" w:author="Balaena Institute whitehead" w:date="2025-09-04T17:12:00Z" w16du:dateUtc="2025-09-04T20:12:00Z">
+      <w:ins w:id="458" w:author="Balaena Institute whitehead" w:date="2025-09-04T17:12:00Z" w16du:dateUtc="2025-09-04T20:12:00Z">
         <w:r>
           <w:t xml:space="preserve"> </w:t>
         </w:r>
       </w:ins>
-      <w:ins w:id="457" w:author="Balaena Institute whitehead" w:date="2025-09-04T17:14:00Z" w16du:dateUtc="2025-09-04T20:14:00Z">
+      <w:ins w:id="459" w:author="Balaena Institute whitehead" w:date="2025-09-04T17:14:00Z" w16du:dateUtc="2025-09-04T20:14:00Z">
         <w:r>
           <w:t xml:space="preserve">had generally </w:t>
         </w:r>
@@ -15027,7 +15084,7 @@
           <w:t xml:space="preserve">estimates (0.25-0.80), and wide bootstrapped 95% confidence intervals. </w:t>
         </w:r>
       </w:ins>
-      <w:ins w:id="458" w:author="Balaena Institute whitehead" w:date="2025-09-04T17:16:00Z" w16du:dateUtc="2025-09-04T20:16:00Z">
+      <w:ins w:id="460" w:author="Balaena Institute whitehead" w:date="2025-09-04T17:16:00Z" w16du:dateUtc="2025-09-04T20:16:00Z">
         <w:r>
           <w:t xml:space="preserve">Images of a sample of individuals and their corresponding </w:t>
         </w:r>
@@ -15059,7 +15116,7 @@
           <w:t xml:space="preserve">. </w:t>
         </w:r>
       </w:ins>
-      <w:ins w:id="459" w:author="Balaena Institute whitehead" w:date="2025-09-04T17:14:00Z" w16du:dateUtc="2025-09-04T20:14:00Z">
+      <w:ins w:id="461" w:author="Balaena Institute whitehead" w:date="2025-09-04T17:14:00Z" w16du:dateUtc="2025-09-04T20:14:00Z">
         <w:r>
           <w:t xml:space="preserve"> </w:t>
         </w:r>
@@ -15123,10 +15180,10 @@
           <w:color w:val="auto"/>
         </w:rPr>
       </w:pPr>
-      <w:bookmarkStart w:id="460" w:name="_Ref201777743"/>
-      <w:commentRangeStart w:id="461"/>
-      <w:commentRangeStart w:id="462"/>
+      <w:bookmarkStart w:id="462" w:name="_Ref201777743"/>
       <w:commentRangeStart w:id="463"/>
+      <w:commentRangeStart w:id="464"/>
+      <w:commentRangeStart w:id="465"/>
       <w:r>
         <w:rPr>
           <w:b/>
@@ -15135,8 +15192,8 @@
         </w:rPr>
         <w:t xml:space="preserve">Figure </w:t>
       </w:r>
-      <w:bookmarkEnd w:id="460"/>
-      <w:commentRangeEnd w:id="461"/>
+      <w:bookmarkEnd w:id="462"/>
+      <w:commentRangeEnd w:id="463"/>
       <w:r>
         <w:rPr>
           <w:b/>
@@ -15152,9 +15209,9 @@
           <w:iCs w:val="0"/>
           <w:color w:val="auto"/>
         </w:rPr>
-        <w:commentReference w:id="461"/>
-      </w:r>
-      <w:commentRangeEnd w:id="462"/>
+        <w:commentReference w:id="463"/>
+      </w:r>
+      <w:commentRangeEnd w:id="464"/>
       <w:r>
         <w:rPr>
           <w:rStyle w:val="CommentReference"/>
@@ -15162,7 +15219,7 @@
           <w:iCs w:val="0"/>
           <w:color w:val="auto"/>
         </w:rPr>
-        <w:commentReference w:id="462"/>
+        <w:commentReference w:id="464"/>
       </w:r>
       <w:r>
         <w:rPr>
@@ -15178,8 +15235,8 @@
         </w:rPr>
         <w:t xml:space="preserve"> </w:t>
       </w:r>
-      <w:commentRangeStart w:id="464"/>
-      <w:commentRangeStart w:id="465"/>
+      <w:commentRangeStart w:id="466"/>
+      <w:commentRangeStart w:id="467"/>
       <w:r>
         <w:rPr>
           <w:i w:val="0"/>
@@ -15188,7 +15245,7 @@
         </w:rPr>
         <w:t xml:space="preserve">Bootstrapped </w:t>
       </w:r>
-      <w:commentRangeEnd w:id="464"/>
+      <w:commentRangeEnd w:id="466"/>
       <w:r>
         <w:rPr>
           <w:rStyle w:val="CommentReference"/>
@@ -15196,9 +15253,9 @@
           <w:iCs w:val="0"/>
           <w:color w:val="auto"/>
         </w:rPr>
-        <w:commentReference w:id="464"/>
-      </w:r>
-      <w:commentRangeEnd w:id="465"/>
+        <w:commentReference w:id="466"/>
+      </w:r>
+      <w:commentRangeEnd w:id="467"/>
       <w:r>
         <w:rPr>
           <w:rStyle w:val="CommentReference"/>
@@ -15206,7 +15263,7 @@
           <w:iCs w:val="0"/>
           <w:color w:val="auto"/>
         </w:rPr>
-        <w:commentReference w:id="465"/>
+        <w:commentReference w:id="467"/>
       </w:r>
       <w:r>
         <w:rPr>
@@ -15351,7 +15408,7 @@
         </w:rPr>
         <w:t xml:space="preserve">line show the </w:t>
       </w:r>
-      <w:del w:id="466" w:author="Balaena Institute whitehead" w:date="2025-09-23T15:54:00Z" w16du:dateUtc="2025-09-23T18:54:00Z">
+      <w:del w:id="468" w:author="Balaena Institute whitehead" w:date="2025-09-23T15:54:00Z" w16du:dateUtc="2025-09-23T18:54:00Z">
         <w:r>
           <w:rPr>
             <w:i w:val="0"/>
@@ -15431,7 +15488,7 @@
         </w:rPr>
         <w:t xml:space="preserve"> the </w:t>
       </w:r>
-      <w:del w:id="467" w:author="Balaena Institute whitehead" w:date="2025-09-23T15:55:00Z" w16du:dateUtc="2025-09-23T18:55:00Z">
+      <w:del w:id="469" w:author="Balaena Institute whitehead" w:date="2025-09-23T15:55:00Z" w16du:dateUtc="2025-09-23T18:55:00Z">
         <w:r>
           <w:rPr>
             <w:i w:val="0"/>
@@ -15525,7 +15582,7 @@
         </w:rPr>
         <w:t xml:space="preserve"> </w:t>
       </w:r>
-      <w:ins w:id="468" w:author="Ana Eguiguren" w:date="2025-09-18T16:35:00Z" w16du:dateUtc="2025-09-18T19:35:00Z">
+      <w:ins w:id="470" w:author="Ana Eguiguren" w:date="2025-09-18T16:35:00Z" w16du:dateUtc="2025-09-18T19:35:00Z">
         <w:r>
           <w:rPr>
             <w:i w:val="0"/>
@@ -15543,7 +15600,7 @@
         </w:rPr>
         <w:t>rhombi</w:t>
       </w:r>
-      <w:ins w:id="469" w:author="Ana Eguiguren" w:date="2025-09-18T16:35:00Z" w16du:dateUtc="2025-09-18T19:35:00Z">
+      <w:ins w:id="471" w:author="Ana Eguiguren" w:date="2025-09-18T16:35:00Z" w16du:dateUtc="2025-09-18T19:35:00Z">
         <w:r>
           <w:rPr>
             <w:i w:val="0"/>
@@ -15553,7 +15610,7 @@
           <w:t xml:space="preserve"> </w:t>
         </w:r>
       </w:ins>
-      <w:ins w:id="470" w:author="Ana Eguiguren" w:date="2025-09-18T16:36:00Z" w16du:dateUtc="2025-09-18T19:36:00Z">
+      <w:ins w:id="472" w:author="Ana Eguiguren" w:date="2025-09-18T16:36:00Z" w16du:dateUtc="2025-09-18T19:36:00Z">
         <w:r>
           <w:rPr>
             <w:i w:val="0"/>
@@ -15563,6 +15620,7 @@
           <w:t xml:space="preserve">show measurements </w:t>
         </w:r>
       </w:ins>
+      <w:proofErr w:type="gramStart"/>
       <w:r>
         <w:rPr>
           <w:i w:val="0"/>
@@ -15583,7 +15641,14 @@
         <w:rPr>
           <w:color w:val="auto"/>
         </w:rPr>
-        <w:t xml:space="preserve">P(f) </w:t>
+        <w:t>P</w:t>
+      </w:r>
+      <w:proofErr w:type="gramEnd"/>
+      <w:r>
+        <w:rPr>
+          <w:color w:val="auto"/>
+        </w:rPr>
+        <w:t xml:space="preserve">(f) </w:t>
       </w:r>
       <w:r>
         <w:rPr>
@@ -15609,7 +15674,7 @@
         </w:rPr>
         <w:t xml:space="preserve"> </w:t>
       </w:r>
-      <w:ins w:id="471" w:author="Ana Eguiguren" w:date="2025-09-18T16:36:00Z" w16du:dateUtc="2025-09-18T19:36:00Z">
+      <w:ins w:id="473" w:author="Ana Eguiguren" w:date="2025-09-18T16:36:00Z" w16du:dateUtc="2025-09-18T19:36:00Z">
         <w:r>
           <w:rPr>
             <w:i w:val="0"/>
@@ -15619,7 +15684,7 @@
           <w:t>for m</w:t>
         </w:r>
       </w:ins>
-      <w:ins w:id="472" w:author="Ana Eguiguren" w:date="2025-09-18T16:35:00Z" w16du:dateUtc="2025-09-18T19:35:00Z">
+      <w:ins w:id="474" w:author="Ana Eguiguren" w:date="2025-09-18T16:35:00Z" w16du:dateUtc="2025-09-18T19:35:00Z">
         <w:r>
           <w:rPr>
             <w:i w:val="0"/>
@@ -15629,7 +15694,7 @@
           <w:t>ales observed in the North Atlantic</w:t>
         </w:r>
       </w:ins>
-      <w:ins w:id="473" w:author="Ana Eguiguren" w:date="2025-09-18T17:18:00Z" w16du:dateUtc="2025-09-18T20:18:00Z">
+      <w:ins w:id="475" w:author="Ana Eguiguren" w:date="2025-09-18T17:18:00Z" w16du:dateUtc="2025-09-18T20:18:00Z">
         <w:r>
           <w:rPr>
             <w:i w:val="0"/>
@@ -15639,7 +15704,7 @@
           <w:t xml:space="preserve"> and Arctic Oceans</w:t>
         </w:r>
       </w:ins>
-      <w:ins w:id="474" w:author="Ana Eguiguren" w:date="2025-09-18T16:35:00Z" w16du:dateUtc="2025-09-18T19:35:00Z">
+      <w:ins w:id="476" w:author="Ana Eguiguren" w:date="2025-09-18T16:35:00Z" w16du:dateUtc="2025-09-18T19:35:00Z">
         <w:r>
           <w:rPr>
             <w:i w:val="0"/>
@@ -15649,8 +15714,8 @@
           <w:t xml:space="preserve">. </w:t>
         </w:r>
       </w:ins>
-      <w:commentRangeStart w:id="475"/>
-      <w:del w:id="476" w:author="Ana Eguiguren" w:date="2025-09-18T16:35:00Z" w16du:dateUtc="2025-09-18T19:35:00Z">
+      <w:commentRangeStart w:id="477"/>
+      <w:del w:id="478" w:author="Ana Eguiguren" w:date="2025-09-18T16:35:00Z" w16du:dateUtc="2025-09-18T19:35:00Z">
         <w:r>
           <w:rPr>
             <w:i w:val="0"/>
@@ -15691,7 +15756,7 @@
           </w:rPr>
           <w:delText xml:space="preserve"> (&gt; 13.7 m) are labelled for reference</w:delText>
         </w:r>
-        <w:commentRangeEnd w:id="475"/>
+        <w:commentRangeEnd w:id="477"/>
         <w:r>
           <w:rPr>
             <w:rStyle w:val="CommentReference"/>
@@ -15699,7 +15764,7 @@
             <w:iCs w:val="0"/>
             <w:color w:val="auto"/>
           </w:rPr>
-          <w:commentReference w:id="475"/>
+          <w:commentReference w:id="477"/>
         </w:r>
         <w:r>
           <w:rPr>
@@ -15758,7 +15823,7 @@
         </w:rPr>
         <w:t>).</w:t>
       </w:r>
-      <w:commentRangeEnd w:id="463"/>
+      <w:commentRangeEnd w:id="465"/>
       <w:r>
         <w:rPr>
           <w:rStyle w:val="CommentReference"/>
@@ -15766,13 +15831,13 @@
           <w:iCs w:val="0"/>
           <w:color w:val="auto"/>
         </w:rPr>
-        <w:commentReference w:id="463"/>
+        <w:commentReference w:id="465"/>
       </w:r>
     </w:p>
     <w:p>
       <w:pPr>
         <w:pStyle w:val="Heading4"/>
-        <w:pPrChange w:id="477" w:author="Ana Eguiguren" w:date="2025-07-09T19:51:00Z" w16du:dateUtc="2025-07-09T22:51:00Z">
+        <w:pPrChange w:id="479" w:author="Ana Eguiguren" w:date="2025-07-09T19:51:00Z" w16du:dateUtc="2025-07-09T22:51:00Z">
           <w:pPr>
             <w:pStyle w:val="Caption"/>
           </w:pPr>
@@ -15832,24 +15897,24 @@
       <w:r>
         <w:t xml:space="preserve">Length measurements of individuals that performed peduncle dives either fell within the total length ranges corresponding to calves </w:t>
       </w:r>
-      <w:commentRangeStart w:id="478"/>
-      <w:commentRangeStart w:id="479"/>
+      <w:commentRangeStart w:id="480"/>
+      <w:commentRangeStart w:id="481"/>
       <w:r>
         <w:t>(n = 1) or juveniles (n = 3</w:t>
       </w:r>
-      <w:commentRangeEnd w:id="478"/>
+      <w:commentRangeEnd w:id="480"/>
       <w:r>
         <w:rPr>
           <w:rStyle w:val="CommentReference"/>
         </w:rPr>
-        <w:commentReference w:id="478"/>
-      </w:r>
-      <w:commentRangeEnd w:id="479"/>
+        <w:commentReference w:id="480"/>
+      </w:r>
+      <w:commentRangeEnd w:id="481"/>
       <w:r>
         <w:rPr>
           <w:rStyle w:val="CommentReference"/>
         </w:rPr>
-        <w:commentReference w:id="479"/>
+        <w:commentReference w:id="481"/>
       </w:r>
       <w:r>
         <w:t xml:space="preserve">; </w:t>
@@ -16074,10 +16139,10 @@
           <w:noProof/>
         </w:rPr>
         <w:drawing>
-          <wp:inline distT="0" distB="0" distL="0" distR="0" wp14:anchorId="0939BBCE" wp14:editId="570013B9">
+          <wp:inline distT="0" distB="0" distL="0" distR="0" wp14:anchorId="0939BBCE" wp14:editId="5C68E8ED">
             <wp:extent cx="5943600" cy="3396615"/>
             <wp:effectExtent l="0" t="0" r="0" b="0"/>
-            <wp:docPr id="1532558391" name="Picture 5"/>
+            <wp:docPr id="1532558391" name="Picture 5" descr="A graph showing a number of points&#10;&#10;AI-generated content may be incorrect."/>
             <wp:cNvGraphicFramePr>
               <a:graphicFrameLocks xmlns:a="http://schemas.openxmlformats.org/drawingml/2006/main" noChangeAspect="1"/>
             </wp:cNvGraphicFramePr>
@@ -16085,7 +16150,7 @@
               <a:graphicData uri="http://schemas.openxmlformats.org/drawingml/2006/picture">
                 <pic:pic xmlns:pic="http://schemas.openxmlformats.org/drawingml/2006/picture">
                   <pic:nvPicPr>
-                    <pic:cNvPr id="1532558391" name="Picture 1532558391"/>
+                    <pic:cNvPr id="1532558391" name="Picture 5" descr="A graph showing a number of points&#10;&#10;AI-generated content may be incorrect."/>
                     <pic:cNvPicPr/>
                   </pic:nvPicPr>
                   <pic:blipFill>
@@ -16125,10 +16190,10 @@
           <w:color w:val="auto"/>
         </w:rPr>
       </w:pPr>
-      <w:bookmarkStart w:id="480" w:name="_Ref201915523"/>
-      <w:commentRangeStart w:id="481"/>
-      <w:commentRangeStart w:id="482"/>
+      <w:bookmarkStart w:id="482" w:name="_Ref201915523"/>
       <w:commentRangeStart w:id="483"/>
+      <w:commentRangeStart w:id="484"/>
+      <w:commentRangeStart w:id="485"/>
       <w:r>
         <w:rPr>
           <w:b/>
@@ -16137,7 +16202,7 @@
         </w:rPr>
         <w:t xml:space="preserve">Figure </w:t>
       </w:r>
-      <w:bookmarkEnd w:id="480"/>
+      <w:bookmarkEnd w:id="482"/>
       <w:r>
         <w:rPr>
           <w:b/>
@@ -16260,7 +16325,7 @@
         </w:rPr>
         <w:t xml:space="preserve">.  </w:t>
       </w:r>
-      <w:commentRangeEnd w:id="481"/>
+      <w:commentRangeEnd w:id="483"/>
       <w:r>
         <w:rPr>
           <w:rStyle w:val="CommentReference"/>
@@ -16268,9 +16333,9 @@
           <w:iCs w:val="0"/>
           <w:color w:val="auto"/>
         </w:rPr>
-        <w:commentReference w:id="481"/>
-      </w:r>
-      <w:commentRangeEnd w:id="482"/>
+        <w:commentReference w:id="483"/>
+      </w:r>
+      <w:commentRangeEnd w:id="484"/>
       <w:r>
         <w:rPr>
           <w:rStyle w:val="CommentReference"/>
@@ -16278,9 +16343,9 @@
           <w:iCs w:val="0"/>
           <w:color w:val="auto"/>
         </w:rPr>
-        <w:commentReference w:id="482"/>
-      </w:r>
-      <w:commentRangeEnd w:id="483"/>
+        <w:commentReference w:id="484"/>
+      </w:r>
+      <w:commentRangeEnd w:id="485"/>
       <w:r>
         <w:rPr>
           <w:rStyle w:val="CommentReference"/>
@@ -16288,7 +16353,7 @@
           <w:iCs w:val="0"/>
           <w:color w:val="auto"/>
         </w:rPr>
-        <w:commentReference w:id="483"/>
+        <w:commentReference w:id="485"/>
       </w:r>
     </w:p>
     <w:p/>
@@ -16309,7 +16374,7 @@
       <w:r>
         <w:rPr>
           <w:rFonts w:cs="Times New Roman"/>
-          <w:rPrChange w:id="484" w:author="Balaena Institute whitehead" w:date="2025-09-03T15:44:00Z" w16du:dateUtc="2025-09-03T18:44:00Z">
+          <w:rPrChange w:id="486" w:author="Balaena Institute whitehead" w:date="2025-09-03T15:44:00Z" w16du:dateUtc="2025-09-03T18:44:00Z">
             <w:rPr>
               <w:rFonts w:cs="Times New Roman"/>
               <w:highlight w:val="green"/>
@@ -16713,7 +16778,7 @@
       <w:r>
         <w:t xml:space="preserve"> standard deviation of up to 0.96 </w:t>
       </w:r>
-      <w:commentRangeStart w:id="485"/>
+      <w:commentRangeStart w:id="487"/>
       <w:r>
         <w:t xml:space="preserve">m at a given age </w:t>
       </w:r>
@@ -16739,12 +16804,12 @@
       <w:r>
         <w:t xml:space="preserve">. </w:t>
       </w:r>
-      <w:commentRangeEnd w:id="485"/>
+      <w:commentRangeEnd w:id="487"/>
       <w:r>
         <w:rPr>
           <w:rStyle w:val="CommentReference"/>
         </w:rPr>
-        <w:commentReference w:id="485"/>
+        <w:commentReference w:id="487"/>
       </w:r>
     </w:p>
     <w:p>
@@ -17097,9 +17162,11 @@
       <w:r>
         <w:t xml:space="preserve"> methods allow for </w:t>
       </w:r>
+      <w:proofErr w:type="gramStart"/>
       <w:r>
         <w:t>the majority of</w:t>
       </w:r>
+      <w:proofErr w:type="gramEnd"/>
       <w:r>
         <w:t xml:space="preserve"> individuals within the traditional female-immature age-sex class to be reliabl</w:t>
       </w:r>
@@ -17207,8 +17274,8 @@
       <w:r>
         <w:t xml:space="preserve">, which would make distinguishing subadult males from adult and mature males particularly challenging. </w:t>
       </w:r>
-      <w:commentRangeStart w:id="486"/>
-      <w:commentRangeStart w:id="487"/>
+      <w:commentRangeStart w:id="488"/>
+      <w:commentRangeStart w:id="489"/>
       <w:r>
         <w:t xml:space="preserve">Unfortunately, </w:t>
       </w:r>
@@ -17222,19 +17289,19 @@
       <w:r>
         <w:t xml:space="preserve">curves in Nishiwaki et al. (1963) are based on mean measurements, so we don’t have a baseline for the naturally occurring variation across individuals. </w:t>
       </w:r>
-      <w:commentRangeEnd w:id="486"/>
+      <w:commentRangeEnd w:id="488"/>
       <w:r>
         <w:rPr>
           <w:rStyle w:val="CommentReference"/>
         </w:rPr>
-        <w:commentReference w:id="486"/>
-      </w:r>
-      <w:commentRangeEnd w:id="487"/>
+        <w:commentReference w:id="488"/>
+      </w:r>
+      <w:commentRangeEnd w:id="489"/>
       <w:r>
         <w:rPr>
           <w:rStyle w:val="CommentReference"/>
         </w:rPr>
-        <w:commentReference w:id="487"/>
+        <w:commentReference w:id="489"/>
       </w:r>
       <w:r>
         <w:t xml:space="preserve">Additionally, there are reports across cetacean species of individuals with partial or full hermaphroditism in their genital organs, which in some cases, is linked to intersex chromosome arrangements </w:t>
@@ -17351,8 +17418,8 @@
       <w:r>
         <w:t xml:space="preserve"> </w:t>
       </w:r>
-      <w:commentRangeStart w:id="488"/>
-      <w:commentRangeStart w:id="489"/>
+      <w:commentRangeStart w:id="490"/>
+      <w:commentRangeStart w:id="491"/>
       <w:r>
         <w:fldChar w:fldCharType="begin"/>
       </w:r>
@@ -17375,19 +17442,19 @@
       <w:r>
         <w:t xml:space="preserve">). </w:t>
       </w:r>
-      <w:commentRangeEnd w:id="488"/>
+      <w:commentRangeEnd w:id="490"/>
       <w:r>
         <w:rPr>
           <w:rStyle w:val="CommentReference"/>
         </w:rPr>
-        <w:commentReference w:id="488"/>
-      </w:r>
-      <w:commentRangeEnd w:id="489"/>
+        <w:commentReference w:id="490"/>
+      </w:r>
+      <w:commentRangeEnd w:id="491"/>
       <w:r>
         <w:rPr>
           <w:rStyle w:val="CommentReference"/>
         </w:rPr>
-        <w:commentReference w:id="489"/>
+        <w:commentReference w:id="491"/>
       </w:r>
       <w:r>
         <w:t>Because our fieldwork was focused on large groups which are generally composed of mature females and immature individuals</w:t>
@@ -17417,7 +17484,7 @@
       <w:r>
         <w:t>, it is likely that adult (i.e., sexually mature) males were underrepresented in our sample.</w:t>
       </w:r>
-      <w:del w:id="490" w:author="Ana Eguiguren" w:date="2025-09-04T21:04:00Z" w16du:dateUtc="2025-09-05T00:04:00Z">
+      <w:del w:id="492" w:author="Ana Eguiguren" w:date="2025-09-04T21:04:00Z" w16du:dateUtc="2025-09-05T00:04:00Z">
         <w:r>
           <w:delText xml:space="preserve"> </w:delText>
         </w:r>
@@ -17425,8 +17492,8 @@
       <w:r>
         <w:t xml:space="preserve"> </w:t>
       </w:r>
-      <w:commentRangeStart w:id="491"/>
-      <w:commentRangeStart w:id="492"/>
+      <w:commentRangeStart w:id="493"/>
+      <w:commentRangeStart w:id="494"/>
       <w:r>
         <w:t xml:space="preserve">Despite this we conservatively assumed equal prior probabilities of observing each sex. </w:t>
       </w:r>
@@ -17482,12 +17549,12 @@
         <w:lastRenderedPageBreak/>
         <w:t xml:space="preserve">of whale </w:t>
       </w:r>
-      <w:ins w:id="493" w:author="Ana Eguiguren" w:date="2025-09-04T21:00:00Z" w16du:dateUtc="2025-09-05T00:00:00Z">
+      <w:ins w:id="495" w:author="Ana Eguiguren" w:date="2025-09-04T21:00:00Z" w16du:dateUtc="2025-09-05T00:00:00Z">
         <w:r>
           <w:t>#75</w:t>
         </w:r>
       </w:ins>
-      <w:del w:id="494" w:author="Ana Eguiguren" w:date="2025-09-04T21:00:00Z" w16du:dateUtc="2025-09-05T00:00:00Z">
+      <w:del w:id="496" w:author="Ana Eguiguren" w:date="2025-09-04T21:00:00Z" w16du:dateUtc="2025-09-05T00:00:00Z">
         <w:r>
           <w:delText>#11</w:delText>
         </w:r>
@@ -17495,7 +17562,7 @@
       <w:r>
         <w:t xml:space="preserve"> being female changed from </w:t>
       </w:r>
-      <w:del w:id="495" w:author="Ana Eguiguren" w:date="2025-09-04T21:01:00Z" w16du:dateUtc="2025-09-05T00:01:00Z">
+      <w:del w:id="497" w:author="Ana Eguiguren" w:date="2025-09-04T21:01:00Z" w16du:dateUtc="2025-09-05T00:01:00Z">
         <w:r>
           <w:delText xml:space="preserve">0.64 to </w:delText>
         </w:r>
@@ -17503,12 +17570,12 @@
           <w:delText>0.87</w:delText>
         </w:r>
       </w:del>
-      <w:ins w:id="496" w:author="Ana Eguiguren" w:date="2025-09-04T21:01:00Z" w16du:dateUtc="2025-09-05T00:01:00Z">
+      <w:ins w:id="498" w:author="Ana Eguiguren" w:date="2025-09-04T21:01:00Z" w16du:dateUtc="2025-09-05T00:01:00Z">
         <w:r>
           <w:t>0.62 to 0.80</w:t>
         </w:r>
       </w:ins>
-      <w:ins w:id="497" w:author="Ana Eguiguren" w:date="2025-09-04T21:03:00Z" w16du:dateUtc="2025-09-05T00:03:00Z">
+      <w:ins w:id="499" w:author="Ana Eguiguren" w:date="2025-09-04T21:03:00Z" w16du:dateUtc="2025-09-05T00:03:00Z">
         <w:r>
           <w:t xml:space="preserve"> (</w:t>
         </w:r>
@@ -17523,56 +17590,56 @@
       <w:r>
         <w:t>.</w:t>
       </w:r>
-      <w:commentRangeEnd w:id="491"/>
+      <w:commentRangeEnd w:id="493"/>
       <w:r>
         <w:rPr>
           <w:rStyle w:val="CommentReference"/>
         </w:rPr>
-        <w:commentReference w:id="491"/>
-      </w:r>
-      <w:commentRangeEnd w:id="492"/>
+        <w:commentReference w:id="493"/>
+      </w:r>
+      <w:commentRangeEnd w:id="494"/>
       <w:r>
         <w:rPr>
           <w:rStyle w:val="CommentReference"/>
         </w:rPr>
-        <w:commentReference w:id="492"/>
-      </w:r>
-      <w:ins w:id="498" w:author="Ana Eguiguren" w:date="2025-09-04T21:01:00Z" w16du:dateUtc="2025-09-05T00:01:00Z">
+        <w:commentReference w:id="494"/>
+      </w:r>
+      <w:ins w:id="500" w:author="Ana Eguiguren" w:date="2025-09-04T21:01:00Z" w16du:dateUtc="2025-09-05T00:01:00Z">
         <w:r>
           <w:t xml:space="preserve"> </w:t>
         </w:r>
       </w:ins>
-      <w:ins w:id="499" w:author="Ana Eguiguren" w:date="2025-09-04T21:05:00Z" w16du:dateUtc="2025-09-05T00:05:00Z">
+      <w:ins w:id="501" w:author="Ana Eguiguren" w:date="2025-09-04T21:05:00Z" w16du:dateUtc="2025-09-05T00:05:00Z">
         <w:r>
           <w:t>However, i</w:t>
         </w:r>
       </w:ins>
-      <w:ins w:id="500" w:author="Ana Eguiguren" w:date="2025-09-04T21:01:00Z" w16du:dateUtc="2025-09-05T00:01:00Z">
+      <w:ins w:id="502" w:author="Ana Eguiguren" w:date="2025-09-04T21:01:00Z" w16du:dateUtc="2025-09-05T00:01:00Z">
         <w:r>
           <w:t xml:space="preserve">mplementing this informed prior resulted in unrealistically high probabilities </w:t>
-        </w:r>
-      </w:ins>
-      <w:ins w:id="501" w:author="Ana Eguiguren" w:date="2025-09-04T21:02:00Z" w16du:dateUtc="2025-09-05T00:02:00Z">
-        <w:r>
-          <w:t xml:space="preserve">of </w:t>
-        </w:r>
-      </w:ins>
-      <w:ins w:id="502" w:author="Ana Eguiguren" w:date="2025-09-04T21:05:00Z" w16du:dateUtc="2025-09-05T00:05:00Z">
-        <w:r>
-          <w:t xml:space="preserve">individuals </w:t>
         </w:r>
       </w:ins>
       <w:ins w:id="503" w:author="Ana Eguiguren" w:date="2025-09-04T21:02:00Z" w16du:dateUtc="2025-09-05T00:02:00Z">
         <w:r>
+          <w:t xml:space="preserve">of </w:t>
+        </w:r>
+      </w:ins>
+      <w:ins w:id="504" w:author="Ana Eguiguren" w:date="2025-09-04T21:05:00Z" w16du:dateUtc="2025-09-05T00:05:00Z">
+        <w:r>
+          <w:t xml:space="preserve">individuals </w:t>
+        </w:r>
+      </w:ins>
+      <w:ins w:id="505" w:author="Ana Eguiguren" w:date="2025-09-04T21:02:00Z" w16du:dateUtc="2025-09-05T00:02:00Z">
+        <w:r>
           <w:t xml:space="preserve">being female for calves (original = 0.5, updated = 0.80), </w:t>
         </w:r>
       </w:ins>
-      <w:ins w:id="504" w:author="Ana Eguiguren" w:date="2025-09-04T21:06:00Z" w16du:dateUtc="2025-09-05T00:06:00Z">
+      <w:ins w:id="506" w:author="Ana Eguiguren" w:date="2025-09-04T21:06:00Z" w16du:dateUtc="2025-09-05T00:06:00Z">
         <w:r>
           <w:t xml:space="preserve">given that their nose-to-body ratios would not have diverged enough at that point to be able to tell males and females </w:t>
         </w:r>
       </w:ins>
-      <w:ins w:id="505" w:author="Ana Eguiguren" w:date="2025-09-04T21:07:00Z" w16du:dateUtc="2025-09-05T00:07:00Z">
+      <w:ins w:id="507" w:author="Ana Eguiguren" w:date="2025-09-04T21:07:00Z" w16du:dateUtc="2025-09-05T00:07:00Z">
         <w:r>
           <w:t>apart</w:t>
         </w:r>
@@ -17580,35 +17647,35 @@
           <w:t>. Thus,</w:t>
         </w:r>
       </w:ins>
-      <w:ins w:id="506" w:author="Ana Eguiguren" w:date="2025-09-04T21:02:00Z" w16du:dateUtc="2025-09-05T00:02:00Z">
+      <w:ins w:id="508" w:author="Ana Eguiguren" w:date="2025-09-04T21:02:00Z" w16du:dateUtc="2025-09-05T00:02:00Z">
         <w:r>
           <w:t xml:space="preserve"> we consider our co</w:t>
         </w:r>
       </w:ins>
-      <w:ins w:id="507" w:author="Ana Eguiguren" w:date="2025-09-04T21:03:00Z" w16du:dateUtc="2025-09-05T00:03:00Z">
+      <w:ins w:id="509" w:author="Ana Eguiguren" w:date="2025-09-04T21:03:00Z" w16du:dateUtc="2025-09-05T00:03:00Z">
         <w:r>
           <w:t xml:space="preserve">nservative prior </w:t>
         </w:r>
       </w:ins>
-      <w:ins w:id="508" w:author="Ana Eguiguren" w:date="2025-09-04T21:04:00Z" w16du:dateUtc="2025-09-05T00:04:00Z">
+      <w:ins w:id="510" w:author="Ana Eguiguren" w:date="2025-09-04T21:04:00Z" w16du:dateUtc="2025-09-05T00:04:00Z">
         <w:r>
           <w:t>to produce</w:t>
-        </w:r>
-      </w:ins>
-      <w:ins w:id="509" w:author="Ana Eguiguren" w:date="2025-09-04T21:07:00Z" w16du:dateUtc="2025-09-05T00:07:00Z">
-        <w:r>
-          <w:t xml:space="preserve"> a better representation of </w:t>
-        </w:r>
-        <w:r>
-          <w:t>the morpho</w:t>
-        </w:r>
-      </w:ins>
-      <w:ins w:id="510" w:author="Ana Eguiguren" w:date="2025-09-04T21:08:00Z" w16du:dateUtc="2025-09-05T00:08:00Z">
-        <w:r>
-          <w:t>metric different between males and females throughout their development</w:t>
         </w:r>
       </w:ins>
       <w:ins w:id="511" w:author="Ana Eguiguren" w:date="2025-09-04T21:07:00Z" w16du:dateUtc="2025-09-05T00:07:00Z">
+        <w:r>
+          <w:t xml:space="preserve"> a better representation of </w:t>
+        </w:r>
+        <w:r>
+          <w:t>the morpho</w:t>
+        </w:r>
+      </w:ins>
+      <w:ins w:id="512" w:author="Ana Eguiguren" w:date="2025-09-04T21:08:00Z" w16du:dateUtc="2025-09-05T00:08:00Z">
+        <w:r>
+          <w:t>metric different between males and females throughout their development</w:t>
+        </w:r>
+      </w:ins>
+      <w:ins w:id="513" w:author="Ana Eguiguren" w:date="2025-09-04T21:07:00Z" w16du:dateUtc="2025-09-05T00:07:00Z">
         <w:r>
           <w:t>.</w:t>
         </w:r>
@@ -17792,7 +17859,7 @@
       <w:pPr>
         <w:spacing w:line="360" w:lineRule="auto"/>
         <w:rPr>
-          <w:ins w:id="512" w:author="Hal Whitehead" w:date="2025-08-08T14:35:00Z" w16du:dateUtc="2025-08-08T17:35:00Z"/>
+          <w:ins w:id="514" w:author="Hal Whitehead" w:date="2025-08-08T14:35:00Z" w16du:dateUtc="2025-08-08T17:35:00Z"/>
         </w:rPr>
       </w:pPr>
       <w:r>
@@ -17860,7 +17927,7 @@
       <w:r>
         <w:t xml:space="preserve"> remains untested, our findings further indicate that strong sexual selective pressures are acting on this trait as it continues to grow despite the potentially high energetic cost of building lipid-rich tissue </w:t>
       </w:r>
-      <w:commentRangeStart w:id="513"/>
+      <w:commentRangeStart w:id="515"/>
       <w:r>
         <w:fldChar w:fldCharType="begin"/>
       </w:r>
@@ -17883,12 +17950,12 @@
       <w:r>
         <w:t>.</w:t>
       </w:r>
-      <w:commentRangeEnd w:id="513"/>
+      <w:commentRangeEnd w:id="515"/>
       <w:r>
         <w:rPr>
           <w:rStyle w:val="CommentReference"/>
         </w:rPr>
-        <w:commentReference w:id="513"/>
+        <w:commentReference w:id="515"/>
       </w:r>
     </w:p>
     <w:p>
@@ -18350,7 +18417,15 @@
         <w:t>flipper</w:t>
       </w:r>
       <w:r>
-        <w:t xml:space="preserve"> correlate with the frequency with which females approach or interact with males and vice versa. While this would not directly measure reproductive success, patterns of female-male interactions could clarify the drivers of female choice </w:t>
+        <w:t xml:space="preserve"> correlate with the frequency with which </w:t>
+      </w:r>
+      <w:proofErr w:type="gramStart"/>
+      <w:r>
+        <w:t>females</w:t>
+      </w:r>
+      <w:proofErr w:type="gramEnd"/>
+      <w:r>
+        <w:t xml:space="preserve"> approach or interact with males and vice versa. While this would not directly measure reproductive success, patterns of female-male interactions could clarify the drivers of female choice </w:t>
       </w:r>
       <w:r>
         <w:fldChar w:fldCharType="begin"/>
@@ -18414,19 +18489,19 @@
       <w:r>
         <w:t xml:space="preserve"> a population requires</w:t>
       </w:r>
-      <w:commentRangeStart w:id="514"/>
+      <w:commentRangeStart w:id="516"/>
       <w:r>
         <w:t xml:space="preserve"> large-scale sampling (e.g., hunting or commercial harvesting), </w:t>
       </w:r>
       <w:r>
         <w:t>mark-recapture methods and long-term monitoring</w:t>
       </w:r>
-      <w:commentRangeEnd w:id="514"/>
+      <w:commentRangeEnd w:id="516"/>
       <w:r>
         <w:rPr>
           <w:rStyle w:val="CommentReference"/>
         </w:rPr>
-        <w:commentReference w:id="514"/>
+        <w:commentReference w:id="516"/>
       </w:r>
       <w:r>
         <w:t xml:space="preserve">. But, photogrammetric estimates of size distribution, informed by ground-truthing data, can provide useful estimates </w:t>
@@ -19877,7 +19952,7 @@
       </w:r>
     </w:p>
   </w:comment>
-  <w:comment w:id="387" w:author="Christine K" w:date="2025-08-09T13:59:00Z" w:initials="CK">
+  <w:comment w:id="389" w:author="Christine K" w:date="2025-08-09T13:59:00Z" w:initials="CK">
     <w:p>
       <w:pPr>
         <w:pStyle w:val="CommentText"/>
@@ -19893,7 +19968,7 @@
       </w:r>
     </w:p>
   </w:comment>
-  <w:comment w:id="389" w:author="Hal Whitehead" w:date="2025-07-07T11:36:00Z" w:initials="HW">
+  <w:comment w:id="391" w:author="Hal Whitehead" w:date="2025-07-07T11:36:00Z" w:initials="HW">
     <w:p>
       <w:pPr>
         <w:pStyle w:val="CommentText"/>
@@ -19926,7 +20001,7 @@
       </w:r>
     </w:p>
   </w:comment>
-  <w:comment w:id="391" w:author="Christine K" w:date="2025-08-09T13:08:00Z" w:initials="CK">
+  <w:comment w:id="393" w:author="Christine K" w:date="2025-08-09T13:08:00Z" w:initials="CK">
     <w:p>
       <w:pPr>
         <w:pStyle w:val="CommentText"/>
@@ -19942,7 +20017,7 @@
       </w:r>
     </w:p>
   </w:comment>
-  <w:comment w:id="408" w:author="Christine K" w:date="2025-08-09T14:01:00Z" w:initials="CK">
+  <w:comment w:id="410" w:author="Christine K" w:date="2025-08-09T14:01:00Z" w:initials="CK">
     <w:p>
       <w:pPr>
         <w:pStyle w:val="CommentText"/>
@@ -19958,7 +20033,7 @@
       </w:r>
     </w:p>
   </w:comment>
-  <w:comment w:id="402" w:author="Ana Eguiguren" w:date="2025-07-09T20:39:00Z" w:initials="AE">
+  <w:comment w:id="404" w:author="Ana Eguiguren" w:date="2025-07-09T20:39:00Z" w:initials="AE">
     <w:p>
       <w:r>
         <w:rPr>
@@ -19975,7 +20050,7 @@
       </w:r>
     </w:p>
   </w:comment>
-  <w:comment w:id="403" w:author="Christine K" w:date="2025-08-09T14:03:00Z" w:initials="CK">
+  <w:comment w:id="405" w:author="Christine K" w:date="2025-08-09T14:03:00Z" w:initials="CK">
     <w:p>
       <w:pPr>
         <w:pStyle w:val="CommentText"/>
@@ -19991,7 +20066,7 @@
       </w:r>
     </w:p>
   </w:comment>
-  <w:comment w:id="404" w:author="Ana Eguiguren" w:date="2025-09-16T21:15:00Z" w:initials="AE">
+  <w:comment w:id="406" w:author="Ana Eguiguren" w:date="2025-09-16T21:15:00Z" w:initials="AE">
     <w:p>
       <w:r>
         <w:rPr>
@@ -20008,7 +20083,7 @@
       </w:r>
     </w:p>
   </w:comment>
-  <w:comment w:id="432" w:author="Christine K" w:date="2025-08-09T14:07:00Z" w:initials="CK">
+  <w:comment w:id="434" w:author="Christine K" w:date="2025-08-09T14:07:00Z" w:initials="CK">
     <w:p>
       <w:pPr>
         <w:pStyle w:val="CommentText"/>
@@ -20024,7 +20099,7 @@
       </w:r>
     </w:p>
   </w:comment>
-  <w:comment w:id="433" w:author="Laura Feyrer" w:date="2025-07-01T10:36:00Z" w:initials="LF">
+  <w:comment w:id="435" w:author="Laura Feyrer" w:date="2025-07-01T10:36:00Z" w:initials="LF">
     <w:p>
       <w:r>
         <w:rPr>
@@ -20041,7 +20116,7 @@
       </w:r>
     </w:p>
   </w:comment>
-  <w:comment w:id="435" w:author="Christine K" w:date="2025-08-09T14:10:00Z" w:initials="CK">
+  <w:comment w:id="437" w:author="Christine K" w:date="2025-08-09T14:10:00Z" w:initials="CK">
     <w:p>
       <w:pPr>
         <w:pStyle w:val="CommentText"/>
@@ -20057,7 +20132,7 @@
       </w:r>
     </w:p>
   </w:comment>
-  <w:comment w:id="436" w:author="Christine K" w:date="2025-08-09T14:13:00Z" w:initials="CK">
+  <w:comment w:id="438" w:author="Christine K" w:date="2025-08-09T14:13:00Z" w:initials="CK">
     <w:p>
       <w:pPr>
         <w:pStyle w:val="CommentText"/>
@@ -20073,7 +20148,7 @@
       </w:r>
     </w:p>
   </w:comment>
-  <w:comment w:id="461" w:author="Christine K" w:date="2025-08-09T14:15:00Z" w:initials="CK">
+  <w:comment w:id="463" w:author="Christine K" w:date="2025-08-09T14:15:00Z" w:initials="CK">
     <w:p>
       <w:pPr>
         <w:pStyle w:val="CommentText"/>
@@ -20089,7 +20164,7 @@
       </w:r>
     </w:p>
   </w:comment>
-  <w:comment w:id="462" w:author="Ana Eguiguren" w:date="2025-08-27T12:30:00Z" w:initials="AE">
+  <w:comment w:id="464" w:author="Ana Eguiguren" w:date="2025-08-27T12:30:00Z" w:initials="AE">
     <w:p>
       <w:r>
         <w:rPr>
@@ -20107,7 +20182,7 @@
     </w:p>
     <w:p/>
   </w:comment>
-  <w:comment w:id="464" w:author="Hal Whitehead" w:date="2025-08-07T20:42:00Z" w:initials="HW">
+  <w:comment w:id="466" w:author="Hal Whitehead" w:date="2025-08-07T20:42:00Z" w:initials="HW">
     <w:p>
       <w:pPr>
         <w:pStyle w:val="CommentText"/>
@@ -20123,7 +20198,7 @@
       </w:r>
     </w:p>
   </w:comment>
-  <w:comment w:id="465" w:author="Ana Eguiguren" w:date="2025-08-27T12:30:00Z" w:initials="AE">
+  <w:comment w:id="467" w:author="Ana Eguiguren" w:date="2025-08-27T12:30:00Z" w:initials="AE">
     <w:p>
       <w:r>
         <w:rPr>
@@ -20140,7 +20215,7 @@
       </w:r>
     </w:p>
   </w:comment>
-  <w:comment w:id="475" w:author="Hal Whitehead" w:date="2025-08-07T20:44:00Z" w:initials="HW">
+  <w:comment w:id="477" w:author="Hal Whitehead" w:date="2025-08-07T20:44:00Z" w:initials="HW">
     <w:p>
       <w:pPr>
         <w:pStyle w:val="CommentText"/>
@@ -20156,7 +20231,7 @@
       </w:r>
     </w:p>
   </w:comment>
-  <w:comment w:id="463" w:author="Hal Whitehead" w:date="2025-07-07T11:36:00Z" w:initials="HW">
+  <w:comment w:id="465" w:author="Hal Whitehead" w:date="2025-07-07T11:36:00Z" w:initials="HW">
     <w:p>
       <w:pPr>
         <w:pStyle w:val="CommentText"/>
@@ -20172,7 +20247,7 @@
       </w:r>
     </w:p>
   </w:comment>
-  <w:comment w:id="478" w:author="Hal Whitehead" w:date="2025-08-07T20:47:00Z" w:initials="HW">
+  <w:comment w:id="480" w:author="Hal Whitehead" w:date="2025-08-07T20:47:00Z" w:initials="HW">
     <w:p>
       <w:pPr>
         <w:pStyle w:val="CommentText"/>
@@ -20188,7 +20263,7 @@
       </w:r>
     </w:p>
   </w:comment>
-  <w:comment w:id="479" w:author="Ana Eguiguren" w:date="2025-08-27T12:32:00Z" w:initials="AE">
+  <w:comment w:id="481" w:author="Ana Eguiguren" w:date="2025-08-27T12:32:00Z" w:initials="AE">
     <w:p>
       <w:r>
         <w:rPr>
@@ -20205,7 +20280,7 @@
       </w:r>
     </w:p>
   </w:comment>
-  <w:comment w:id="481" w:author="Laura Feyrer" w:date="2025-07-01T10:58:00Z" w:initials="LF">
+  <w:comment w:id="483" w:author="Laura Feyrer" w:date="2025-07-01T10:58:00Z" w:initials="LF">
     <w:p>
       <w:r>
         <w:rPr>
@@ -20222,7 +20297,7 @@
       </w:r>
     </w:p>
   </w:comment>
-  <w:comment w:id="482" w:author="Laura Feyrer" w:date="2025-07-01T11:00:00Z" w:initials="LF">
+  <w:comment w:id="484" w:author="Laura Feyrer" w:date="2025-07-01T11:00:00Z" w:initials="LF">
     <w:p>
       <w:r>
         <w:rPr>
@@ -20239,7 +20314,7 @@
       </w:r>
     </w:p>
   </w:comment>
-  <w:comment w:id="483" w:author="Balaena Institute whitehead" w:date="2025-07-02T17:41:00Z" w:initials="Bw">
+  <w:comment w:id="485" w:author="Balaena Institute whitehead" w:date="2025-07-02T17:41:00Z" w:initials="Bw">
     <w:p>
       <w:pPr>
         <w:pStyle w:val="CommentText"/>
@@ -20255,7 +20330,7 @@
       </w:r>
     </w:p>
   </w:comment>
-  <w:comment w:id="485" w:author="Balaena Institute whitehead" w:date="2025-07-30T13:37:00Z" w:initials="Bw">
+  <w:comment w:id="487" w:author="Balaena Institute whitehead" w:date="2025-07-30T13:37:00Z" w:initials="Bw">
     <w:p>
       <w:pPr>
         <w:pStyle w:val="CommentText"/>
@@ -20271,7 +20346,7 @@
       </w:r>
     </w:p>
   </w:comment>
-  <w:comment w:id="486" w:author="Balaena Institute whitehead" w:date="2025-07-30T13:43:00Z" w:initials="Bw">
+  <w:comment w:id="488" w:author="Balaena Institute whitehead" w:date="2025-07-30T13:43:00Z" w:initials="Bw">
     <w:p>
       <w:pPr>
         <w:pStyle w:val="CommentText"/>
@@ -20287,7 +20362,7 @@
       </w:r>
     </w:p>
   </w:comment>
-  <w:comment w:id="487" w:author="Balaena Institute whitehead" w:date="2025-07-30T13:44:00Z" w:initials="Bw">
+  <w:comment w:id="489" w:author="Balaena Institute whitehead" w:date="2025-07-30T13:44:00Z" w:initials="Bw">
     <w:p>
       <w:pPr>
         <w:pStyle w:val="CommentText"/>
@@ -20303,7 +20378,7 @@
       </w:r>
     </w:p>
   </w:comment>
-  <w:comment w:id="488" w:author="Ana Eguiguren" w:date="2025-07-28T19:37:00Z" w:initials="AE">
+  <w:comment w:id="490" w:author="Ana Eguiguren" w:date="2025-07-28T19:37:00Z" w:initials="AE">
     <w:p>
       <w:r>
         <w:rPr>
@@ -20320,7 +20395,7 @@
       </w:r>
     </w:p>
   </w:comment>
-  <w:comment w:id="489" w:author="Hal Whitehead" w:date="2025-08-08T11:35:00Z" w:initials="HW">
+  <w:comment w:id="491" w:author="Hal Whitehead" w:date="2025-08-08T11:35:00Z" w:initials="HW">
     <w:p>
       <w:pPr>
         <w:pStyle w:val="CommentText"/>
@@ -20339,7 +20414,7 @@
       </w:r>
     </w:p>
   </w:comment>
-  <w:comment w:id="491" w:author="Hal Whitehead" w:date="2025-08-08T12:57:00Z" w:initials="HW">
+  <w:comment w:id="493" w:author="Hal Whitehead" w:date="2025-08-08T12:57:00Z" w:initials="HW">
     <w:p>
       <w:pPr>
         <w:pStyle w:val="CommentText"/>
@@ -20363,7 +20438,7 @@
       </w:r>
     </w:p>
   </w:comment>
-  <w:comment w:id="492" w:author="Ana Eguiguren" w:date="2025-09-04T21:00:00Z" w:initials="AE">
+  <w:comment w:id="494" w:author="Ana Eguiguren" w:date="2025-09-04T21:00:00Z" w:initials="AE">
     <w:p>
       <w:r>
         <w:rPr>
@@ -20380,7 +20455,7 @@
       </w:r>
     </w:p>
   </w:comment>
-  <w:comment w:id="513" w:author="Balaena Institute whitehead" w:date="2025-07-30T13:54:00Z" w:initials="Bw">
+  <w:comment w:id="515" w:author="Balaena Institute whitehead" w:date="2025-07-30T13:54:00Z" w:initials="Bw">
     <w:p>
       <w:pPr>
         <w:pStyle w:val="CommentText"/>
@@ -20396,7 +20471,7 @@
       </w:r>
     </w:p>
   </w:comment>
-  <w:comment w:id="514" w:author="Hal Whitehead" w:date="2025-08-08T14:57:00Z" w:initials="HW">
+  <w:comment w:id="516" w:author="Hal Whitehead" w:date="2025-08-08T14:57:00Z" w:initials="HW">
     <w:p>
       <w:pPr>
         <w:pStyle w:val="CommentText"/>
@@ -20728,7 +20803,7 @@
         </w:r>
         <w:r>
           <w:rPr>
-            <w:rPrChange w:id="515" w:author="Balaena Institute whitehead" w:date="2025-07-25T12:58:00Z" w16du:dateUtc="2025-07-25T15:58:00Z">
+            <w:rPrChange w:id="517" w:author="Balaena Institute whitehead" w:date="2025-07-25T12:58:00Z" w16du:dateUtc="2025-07-25T15:58:00Z">
               <w:rPr>
                 <w:noProof/>
               </w:rPr>
@@ -20738,7 +20813,7 @@
         </w:r>
         <w:r>
           <w:rPr>
-            <w:rPrChange w:id="516" w:author="Balaena Institute whitehead" w:date="2025-07-25T12:58:00Z" w16du:dateUtc="2025-07-25T15:58:00Z">
+            <w:rPrChange w:id="518" w:author="Balaena Institute whitehead" w:date="2025-07-25T12:58:00Z" w16du:dateUtc="2025-07-25T15:58:00Z">
               <w:rPr>
                 <w:noProof/>
               </w:rPr>

</xml_diff>